<commit_message>
Blank Data - Fill Blank Fields to contain the ‘Consumer ID’ plus the two characters I and J
</commit_message>
<xml_diff>
--- a/Process_Phase/Data Cleaning Documentation.docx
+++ b/Process_Phase/Data Cleaning Documentation.docx
@@ -1540,7 +1540,25 @@
               <w:rPr>
                 <w:rFonts w:cstheme="minorHAnsi"/>
               </w:rPr>
-              <w:t>Unique identifier for each order.</w:t>
+              <w:t>Unique identifier for each order</w:t>
+            </w:r>
+            <w:r>
+              <w:rPr>
+                <w:rFonts w:cstheme="minorHAnsi"/>
+              </w:rPr>
+              <w:t xml:space="preserve">, where the first part is the Consumer ID and the second is </w:t>
+            </w:r>
+            <w:r>
+              <w:rPr>
+                <w:rFonts w:cstheme="minorHAnsi"/>
+              </w:rPr>
+              <w:t>unique a</w:t>
+            </w:r>
+            <w:r>
+              <w:rPr>
+                <w:rFonts w:cstheme="minorHAnsi"/>
+              </w:rPr>
+              <w:t>lphabetic char.</w:t>
             </w:r>
           </w:p>
         </w:tc>
@@ -2193,7 +2211,7 @@
       </w:tr>
       <w:tr>
         <w:trPr>
-          <w:trHeight w:val="890"/>
+          <w:trHeight w:val="809"/>
         </w:trPr>
         <w:tc>
           <w:tcPr>
@@ -2285,7 +2303,43 @@
                 <w:kern w:val="0"/>
                 <w14:ligatures w14:val="none"/>
               </w:rPr>
-              <w:t>Fixing mistyping of Line SKU Production Cost Value</w:t>
+              <w:t xml:space="preserve">Fixing mistyping of </w:t>
+            </w:r>
+            <w:r>
+              <w:rPr>
+                <w:rFonts w:ascii="Calibri" w:eastAsia="Times New Roman" w:hAnsi="Calibri" w:cs="Calibri"/>
+                <w:color w:val="000000"/>
+                <w:kern w:val="0"/>
+                <w14:ligatures w14:val="none"/>
+              </w:rPr>
+              <w:t>‘</w:t>
+            </w:r>
+            <w:r>
+              <w:rPr>
+                <w:rFonts w:ascii="Calibri" w:eastAsia="Times New Roman" w:hAnsi="Calibri" w:cs="Calibri"/>
+                <w:color w:val="000000"/>
+                <w:kern w:val="0"/>
+                <w14:ligatures w14:val="none"/>
+              </w:rPr>
+              <w:t>Line SKU Production Cost</w:t>
+            </w:r>
+            <w:r>
+              <w:rPr>
+                <w:rFonts w:ascii="Calibri" w:eastAsia="Times New Roman" w:hAnsi="Calibri" w:cs="Calibri"/>
+                <w:color w:val="000000"/>
+                <w:kern w:val="0"/>
+                <w14:ligatures w14:val="none"/>
+              </w:rPr>
+              <w:t>’</w:t>
+            </w:r>
+            <w:r>
+              <w:rPr>
+                <w:rFonts w:ascii="Calibri" w:eastAsia="Times New Roman" w:hAnsi="Calibri" w:cs="Calibri"/>
+                <w:color w:val="000000"/>
+                <w:kern w:val="0"/>
+                <w14:ligatures w14:val="none"/>
+              </w:rPr>
+              <w:t xml:space="preserve"> Value</w:t>
             </w:r>
             <w:r>
               <w:rPr>
@@ -2342,6 +2396,7 @@
           </w:tcPr>
           <w:p>
             <w:pPr>
+              <w:jc w:val="center"/>
               <w:rPr>
                 <w:rFonts w:ascii="Calibri" w:eastAsia="Times New Roman" w:hAnsi="Calibri" w:cs="Calibri"/>
                 <w:color w:val="000000"/>
@@ -2356,19 +2411,14 @@
                 <w:kern w:val="0"/>
                 <w14:ligatures w14:val="none"/>
               </w:rPr>
-              <w:t> </w:t>
-            </w:r>
-            <w:r>
-              <w:rPr>
-                <w:rFonts w:ascii="Calibri" w:eastAsia="Times New Roman" w:hAnsi="Calibri" w:cs="Calibri"/>
-                <w:color w:val="000000"/>
-                <w:kern w:val="0"/>
-                <w14:ligatures w14:val="none"/>
-              </w:rPr>
               <w:t>1</w:t>
             </w:r>
           </w:p>
-          <w:p/>
+          <w:p>
+            <w:pPr>
+              <w:jc w:val="center"/>
+            </w:pPr>
+          </w:p>
         </w:tc>
         <w:tc>
           <w:tcPr>
@@ -2380,7 +2430,13 @@
                 <w:rPr>
                   <w:rStyle w:val="Hyperlink"/>
                 </w:rPr>
-                <w:t>C1</w:t>
+                <w:t>C</w:t>
+              </w:r>
+              <w:r>
+                <w:rPr>
+                  <w:rStyle w:val="Hyperlink"/>
+                </w:rPr>
+                <w:t>1</w:t>
               </w:r>
               <w:r>
                 <w:rPr>
@@ -2447,37 +2503,107 @@
           <w:tcPr>
             <w:tcW w:w="1680" w:type="dxa"/>
           </w:tcPr>
-          <w:p/>
+          <w:p>
+            <w:r>
+              <w:t xml:space="preserve">Data </w:t>
+            </w:r>
+            <w:r>
+              <w:t>Mistyping</w:t>
+            </w:r>
+            <w:r>
+              <w:t>.</w:t>
+            </w:r>
+          </w:p>
         </w:tc>
         <w:tc>
           <w:tcPr>
             <w:tcW w:w="2155" w:type="dxa"/>
           </w:tcPr>
-          <w:p/>
+          <w:p>
+            <w:r>
+              <w:t>Fixing mistyping of ‘Line Category</w:t>
+            </w:r>
+            <w:r>
+              <w:t>’</w:t>
+            </w:r>
+            <w:r>
+              <w:t xml:space="preserve"> </w:t>
+            </w:r>
+            <w:r>
+              <w:t>va</w:t>
+            </w:r>
+            <w:r>
+              <w:t>lue</w:t>
+            </w:r>
+            <w:r>
+              <w:t>.</w:t>
+            </w:r>
+          </w:p>
         </w:tc>
         <w:tc>
           <w:tcPr>
             <w:tcW w:w="2250" w:type="dxa"/>
           </w:tcPr>
-          <w:p/>
+          <w:p>
+            <w:r>
+              <w:t>Change ‘Line Category’ from Mini bag to Mini bags.</w:t>
+            </w:r>
+          </w:p>
         </w:tc>
         <w:tc>
           <w:tcPr>
             <w:tcW w:w="1080" w:type="dxa"/>
           </w:tcPr>
-          <w:p/>
+          <w:p>
+            <w:pPr>
+              <w:jc w:val="center"/>
+            </w:pPr>
+            <w:r>
+              <w:t>3</w:t>
+            </w:r>
+          </w:p>
         </w:tc>
         <w:tc>
           <w:tcPr>
             <w:tcW w:w="1016" w:type="dxa"/>
           </w:tcPr>
-          <w:p/>
+          <w:p>
+            <w:hyperlink w:anchor="C2_P" w:history="1">
+              <w:r>
+                <w:rPr>
+                  <w:rStyle w:val="Hyperlink"/>
+                </w:rPr>
+                <w:t>C2</w:t>
+              </w:r>
+              <w:r>
+                <w:rPr>
+                  <w:rStyle w:val="Hyperlink"/>
+                </w:rPr>
+                <w:t>-</w:t>
+              </w:r>
+              <w:r>
+                <w:rPr>
+                  <w:rStyle w:val="Hyperlink"/>
+                </w:rPr>
+                <w:t>P</w:t>
+              </w:r>
+            </w:hyperlink>
+          </w:p>
         </w:tc>
         <w:tc>
           <w:tcPr>
             <w:tcW w:w="962" w:type="dxa"/>
           </w:tcPr>
-          <w:p/>
+          <w:p>
+            <w:hyperlink r:id="rId13" w:history="1">
+              <w:r>
+                <w:rPr>
+                  <w:rStyle w:val="Hyperlink"/>
+                </w:rPr>
+                <w:t>C2-V</w:t>
+              </w:r>
+            </w:hyperlink>
+          </w:p>
         </w:tc>
       </w:tr>
       <w:tr>
@@ -2514,37 +2640,75 @@
           <w:tcPr>
             <w:tcW w:w="1680" w:type="dxa"/>
           </w:tcPr>
-          <w:p/>
+          <w:p>
+            <w:r>
+              <w:t>Blank Data.</w:t>
+            </w:r>
+          </w:p>
         </w:tc>
         <w:tc>
           <w:tcPr>
             <w:tcW w:w="2155" w:type="dxa"/>
           </w:tcPr>
-          <w:p/>
+          <w:p>
+            <w:r>
+              <w:t>Filling Values for ‘Order ID’.</w:t>
+            </w:r>
+          </w:p>
         </w:tc>
         <w:tc>
           <w:tcPr>
             <w:tcW w:w="2250" w:type="dxa"/>
           </w:tcPr>
-          <w:p/>
+          <w:p>
+            <w:r>
+              <w:t xml:space="preserve">Fill Blank Fields to </w:t>
+            </w:r>
+            <w:r>
+              <w:t>contain the Consumer ID plus the two characters I and J</w:t>
+            </w:r>
+            <w:r>
+              <w:t>.</w:t>
+            </w:r>
+          </w:p>
         </w:tc>
         <w:tc>
           <w:tcPr>
             <w:tcW w:w="1080" w:type="dxa"/>
           </w:tcPr>
-          <w:p/>
+          <w:p>
+            <w:pPr>
+              <w:jc w:val="center"/>
+            </w:pPr>
+            <w:r>
+              <w:t>2</w:t>
+            </w:r>
+          </w:p>
         </w:tc>
         <w:tc>
           <w:tcPr>
             <w:tcW w:w="1016" w:type="dxa"/>
           </w:tcPr>
-          <w:p/>
+          <w:p>
+            <w:hyperlink w:anchor="C3_P" w:history="1">
+              <w:r>
+                <w:rPr>
+                  <w:rStyle w:val="Hyperlink"/>
+                </w:rPr>
+                <w:t>C3-P</w:t>
+              </w:r>
+            </w:hyperlink>
+          </w:p>
         </w:tc>
         <w:tc>
           <w:tcPr>
             <w:tcW w:w="962" w:type="dxa"/>
           </w:tcPr>
-          <w:p/>
+          <w:p>
+            <w:r>
+              <w:t>C3-V</w:t>
+            </w:r>
+          </w:p>
         </w:tc>
       </w:tr>
     </w:tbl>
@@ -2619,7 +2783,6 @@
       </w:pPr>
       <w:bookmarkStart w:id="2" w:name="_Toc152597925"/>
       <w:r>
-        <w:lastRenderedPageBreak/>
         <w:t>Cleaning Process</w:t>
       </w:r>
       <w:bookmarkEnd w:id="2"/>
@@ -2762,7 +2925,7 @@
                     <pic:cNvPicPr/>
                   </pic:nvPicPr>
                   <pic:blipFill>
-                    <a:blip r:embed="rId13">
+                    <a:blip r:embed="rId14">
                       <a:extLst>
                         <a:ext uri="{28A0092B-C50C-407E-A947-70E740481C1C}">
                           <a14:useLocalDpi xmlns:a14="http://schemas.microsoft.com/office/drawing/2010/main" val="0"/>
@@ -2863,7 +3026,6 @@
         <w:ind w:firstLine="720"/>
       </w:pPr>
       <w:r>
-        <w:lastRenderedPageBreak/>
         <w:t>2)</w:t>
       </w:r>
       <w:r>
@@ -2902,7 +3064,7 @@
                     <pic:cNvPicPr/>
                   </pic:nvPicPr>
                   <pic:blipFill>
-                    <a:blip r:embed="rId14">
+                    <a:blip r:embed="rId15">
                       <a:extLst>
                         <a:ext uri="{28A0092B-C50C-407E-A947-70E740481C1C}">
                           <a14:useLocalDpi xmlns:a14="http://schemas.microsoft.com/office/drawing/2010/main" val="0"/>
@@ -2983,6 +3145,7 @@
         <w:rPr>
           <w:noProof/>
         </w:rPr>
+        <w:lastRenderedPageBreak/>
         <w:drawing>
           <wp:anchor distT="0" distB="0" distL="114300" distR="114300" simplePos="0" relativeHeight="251643392" behindDoc="0" locked="0" layoutInCell="1" allowOverlap="1" wp14:anchorId="367C2C26" wp14:editId="7800E3E7">
             <wp:simplePos x="0" y="0"/>
@@ -3007,7 +3170,7 @@
                     <pic:cNvPicPr/>
                   </pic:nvPicPr>
                   <pic:blipFill>
-                    <a:blip r:embed="rId15">
+                    <a:blip r:embed="rId16">
                       <a:extLst>
                         <a:ext uri="{28A0092B-C50C-407E-A947-70E740481C1C}">
                           <a14:useLocalDpi xmlns:a14="http://schemas.microsoft.com/office/drawing/2010/main" val="0"/>
@@ -3064,7 +3227,6 @@
           <w:bCs/>
           <w:u w:val="single"/>
         </w:rPr>
-        <w:lastRenderedPageBreak/>
         <w:t>Output</w:t>
       </w:r>
       <w:r>
@@ -3107,7 +3269,7 @@
                     <pic:cNvPicPr/>
                   </pic:nvPicPr>
                   <pic:blipFill>
-                    <a:blip r:embed="rId16">
+                    <a:blip r:embed="rId17">
                       <a:extLst>
                         <a:ext uri="{28A0092B-C50C-407E-A947-70E740481C1C}">
                           <a14:useLocalDpi xmlns:a14="http://schemas.microsoft.com/office/drawing/2010/main" val="0"/>
@@ -3233,7 +3395,7 @@
                     <pic:cNvPicPr/>
                   </pic:nvPicPr>
                   <pic:blipFill>
-                    <a:blip r:embed="rId17">
+                    <a:blip r:embed="rId18">
                       <a:extLst>
                         <a:ext uri="{28A0092B-C50C-407E-A947-70E740481C1C}">
                           <a14:useLocalDpi xmlns:a14="http://schemas.microsoft.com/office/drawing/2010/main" val="0"/>
@@ -3283,6 +3445,7 @@
           <w:b/>
           <w:bCs/>
         </w:rPr>
+        <w:lastRenderedPageBreak/>
         <w:t>Observation</w:t>
       </w:r>
       <w:r>
@@ -3375,7 +3538,7 @@
                     <pic:cNvPicPr/>
                   </pic:nvPicPr>
                   <pic:blipFill>
-                    <a:blip r:embed="rId18">
+                    <a:blip r:embed="rId19">
                       <a:extLst>
                         <a:ext uri="{28A0092B-C50C-407E-A947-70E740481C1C}">
                           <a14:useLocalDpi xmlns:a14="http://schemas.microsoft.com/office/drawing/2010/main" val="0"/>
@@ -3424,7 +3587,6 @@
         </w:numPr>
       </w:pPr>
       <w:r>
-        <w:lastRenderedPageBreak/>
         <w:t>Check for</w:t>
       </w:r>
       <w:r>
@@ -3521,17 +3683,33 @@
         </w:numPr>
       </w:pPr>
       <w:r>
+        <w:t xml:space="preserve">A </w:t>
+      </w:r>
+      <w:r>
+        <w:t xml:space="preserve">Record can’t be </w:t>
+      </w:r>
+      <w:r>
+        <w:t>duplicated.</w:t>
+      </w:r>
+    </w:p>
+    <w:p>
+      <w:pPr>
+        <w:pStyle w:val="ListParagraph"/>
+        <w:ind w:left="1080"/>
+      </w:pPr>
+      <w:r>
         <w:rPr>
           <w:noProof/>
         </w:rPr>
+        <w:lastRenderedPageBreak/>
         <w:drawing>
-          <wp:anchor distT="0" distB="0" distL="114300" distR="114300" simplePos="0" relativeHeight="251682304" behindDoc="0" locked="0" layoutInCell="1" allowOverlap="1" wp14:anchorId="682ADE48" wp14:editId="74A4992E">
+          <wp:anchor distT="0" distB="0" distL="114300" distR="114300" simplePos="0" relativeHeight="251682304" behindDoc="0" locked="0" layoutInCell="1" allowOverlap="1" wp14:anchorId="682ADE48" wp14:editId="7148E475">
             <wp:simplePos x="0" y="0"/>
             <wp:positionH relativeFrom="column">
-              <wp:posOffset>461010</wp:posOffset>
+              <wp:posOffset>445770</wp:posOffset>
             </wp:positionH>
             <wp:positionV relativeFrom="paragraph">
-              <wp:posOffset>283210</wp:posOffset>
+              <wp:posOffset>297815</wp:posOffset>
             </wp:positionV>
             <wp:extent cx="5486400" cy="4004310"/>
             <wp:effectExtent l="19050" t="19050" r="19050" b="15240"/>
@@ -3548,7 +3726,7 @@
                     <pic:cNvPicPr/>
                   </pic:nvPicPr>
                   <pic:blipFill>
-                    <a:blip r:embed="rId19">
+                    <a:blip r:embed="rId20">
                       <a:extLst>
                         <a:ext uri="{28A0092B-C50C-407E-A947-70E740481C1C}">
                           <a14:useLocalDpi xmlns:a14="http://schemas.microsoft.com/office/drawing/2010/main" val="0"/>
@@ -3586,13 +3764,17 @@
         </w:drawing>
       </w:r>
       <w:r>
-        <w:t xml:space="preserve">A </w:t>
-      </w:r>
-      <w:r>
-        <w:t xml:space="preserve">Record can’t be </w:t>
-      </w:r>
-      <w:r>
-        <w:t>duplicated.</w:t>
+        <w:t xml:space="preserve">use </w:t>
+      </w:r>
+      <w:r>
+        <w:rPr>
+          <w:b/>
+          <w:bCs/>
+        </w:rPr>
+        <w:t>Remove Duplicates</w:t>
+      </w:r>
+      <w:r>
+        <w:t xml:space="preserve"> to find and remove duplicate records.</w:t>
       </w:r>
     </w:p>
     <w:p>
@@ -3619,26 +3801,20 @@
     </w:p>
     <w:p>
       <w:r>
-        <w:tab/>
-        <w:t>No record violates the constraint.</w:t>
-      </w:r>
-    </w:p>
-    <w:p>
-      <w:r>
         <w:rPr>
           <w:noProof/>
         </w:rPr>
         <w:drawing>
-          <wp:anchor distT="0" distB="0" distL="114300" distR="114300" simplePos="0" relativeHeight="251684352" behindDoc="0" locked="0" layoutInCell="1" allowOverlap="1" wp14:anchorId="5E54AF80" wp14:editId="3E1C3E44">
+          <wp:anchor distT="0" distB="0" distL="114300" distR="114300" simplePos="0" relativeHeight="251684352" behindDoc="0" locked="0" layoutInCell="1" allowOverlap="1" wp14:anchorId="5E54AF80" wp14:editId="56B7B6BF">
             <wp:simplePos x="0" y="0"/>
-            <wp:positionH relativeFrom="column">
-              <wp:posOffset>428625</wp:posOffset>
+            <wp:positionH relativeFrom="margin">
+              <wp:align>right</wp:align>
             </wp:positionH>
             <wp:positionV relativeFrom="paragraph">
-              <wp:posOffset>31115</wp:posOffset>
+              <wp:posOffset>326390</wp:posOffset>
             </wp:positionV>
-            <wp:extent cx="5505450" cy="1400175"/>
-            <wp:effectExtent l="19050" t="19050" r="0" b="9525"/>
+            <wp:extent cx="5505450" cy="1276350"/>
+            <wp:effectExtent l="19050" t="19050" r="19050" b="19050"/>
             <wp:wrapSquare wrapText="bothSides"/>
             <wp:docPr id="1904318662" name="Picture 1" descr="A screenshot of a computer error&#10;&#10;Description automatically generated"/>
             <wp:cNvGraphicFramePr>
@@ -3652,7 +3828,7 @@
                     <pic:cNvPicPr/>
                   </pic:nvPicPr>
                   <pic:blipFill>
-                    <a:blip r:embed="rId20">
+                    <a:blip r:embed="rId21">
                       <a:extLst>
                         <a:ext uri="{28A0092B-C50C-407E-A947-70E740481C1C}">
                           <a14:useLocalDpi xmlns:a14="http://schemas.microsoft.com/office/drawing/2010/main" val="0"/>
@@ -3666,7 +3842,7 @@
                   <pic:spPr>
                     <a:xfrm>
                       <a:off x="0" y="0"/>
-                      <a:ext cx="5505450" cy="1400175"/>
+                      <a:ext cx="5505450" cy="1276350"/>
                     </a:xfrm>
                     <a:prstGeom prst="rect">
                       <a:avLst/>
@@ -3683,9 +3859,18 @@
             <wp14:sizeRelH relativeFrom="margin">
               <wp14:pctWidth>0</wp14:pctWidth>
             </wp14:sizeRelH>
+            <wp14:sizeRelV relativeFrom="margin">
+              <wp14:pctHeight>0</wp14:pctHeight>
+            </wp14:sizeRelV>
           </wp:anchor>
         </w:drawing>
       </w:r>
+      <w:r>
+        <w:tab/>
+        <w:t>No record violates the constraint.</w:t>
+      </w:r>
+    </w:p>
+    <w:p>
       <w:r>
         <w:tab/>
       </w:r>
@@ -3699,7 +3884,6 @@
         </w:numPr>
       </w:pPr>
       <w:r>
-        <w:lastRenderedPageBreak/>
         <w:t>Order ID can’t</w:t>
       </w:r>
       <w:r>
@@ -3738,6 +3922,7 @@
         <w:rPr>
           <w:noProof/>
         </w:rPr>
+        <w:lastRenderedPageBreak/>
         <w:drawing>
           <wp:inline distT="0" distB="0" distL="0" distR="0" wp14:anchorId="3DB9A148" wp14:editId="710B543D">
             <wp:extent cx="5529580" cy="1719943"/>
@@ -3754,7 +3939,7 @@
                     <pic:cNvPicPr/>
                   </pic:nvPicPr>
                   <pic:blipFill>
-                    <a:blip r:embed="rId21"/>
+                    <a:blip r:embed="rId22"/>
                     <a:stretch>
                       <a:fillRect/>
                     </a:stretch>
@@ -3845,7 +4030,7 @@
                     <pic:cNvPicPr/>
                   </pic:nvPicPr>
                   <pic:blipFill>
-                    <a:blip r:embed="rId22">
+                    <a:blip r:embed="rId23">
                       <a:extLst>
                         <a:ext uri="{28A0092B-C50C-407E-A947-70E740481C1C}">
                           <a14:useLocalDpi xmlns:a14="http://schemas.microsoft.com/office/drawing/2010/main" val="0"/>
@@ -3914,10 +4099,12 @@
           <w:numId w:val="3"/>
         </w:numPr>
       </w:pPr>
+      <w:bookmarkStart w:id="5" w:name="C2_P"/>
       <w:r>
         <w:t>Check for Mistyping</w:t>
       </w:r>
     </w:p>
+    <w:bookmarkEnd w:id="5"/>
     <w:p>
       <w:pPr>
         <w:ind w:left="720"/>
@@ -3985,7 +4172,7 @@
                     <pic:cNvPicPr/>
                   </pic:nvPicPr>
                   <pic:blipFill>
-                    <a:blip r:embed="rId23">
+                    <a:blip r:embed="rId24">
                       <a:extLst>
                         <a:ext uri="{28A0092B-C50C-407E-A947-70E740481C1C}">
                           <a14:useLocalDpi xmlns:a14="http://schemas.microsoft.com/office/drawing/2010/main" val="0"/>
@@ -4143,7 +4330,7 @@
                     <pic:cNvPicPr/>
                   </pic:nvPicPr>
                   <pic:blipFill>
-                    <a:blip r:embed="rId24">
+                    <a:blip r:embed="rId25">
                       <a:extLst>
                         <a:ext uri="{28A0092B-C50C-407E-A947-70E740481C1C}">
                           <a14:useLocalDpi xmlns:a14="http://schemas.microsoft.com/office/drawing/2010/main" val="0"/>
@@ -4227,7 +4414,7 @@
                     <pic:cNvPicPr/>
                   </pic:nvPicPr>
                   <pic:blipFill>
-                    <a:blip r:embed="rId25">
+                    <a:blip r:embed="rId26">
                       <a:extLst>
                         <a:ext uri="{28A0092B-C50C-407E-A947-70E740481C1C}">
                           <a14:useLocalDpi xmlns:a14="http://schemas.microsoft.com/office/drawing/2010/main" val="0"/>
@@ -4294,7 +4481,15 @@
         <w:ind w:left="720"/>
       </w:pPr>
       <w:r>
-        <w:t>Output:</w:t>
+        <w:rPr>
+          <w:b/>
+          <w:bCs/>
+          <w:u w:val="single"/>
+        </w:rPr>
+        <w:t>Output</w:t>
+      </w:r>
+      <w:r>
+        <w:t>:</w:t>
       </w:r>
     </w:p>
     <w:p>
@@ -4329,7 +4524,7 @@
                     <pic:cNvPicPr/>
                   </pic:nvPicPr>
                   <pic:blipFill>
-                    <a:blip r:embed="rId26">
+                    <a:blip r:embed="rId27">
                       <a:extLst>
                         <a:ext uri="{28A0092B-C50C-407E-A947-70E740481C1C}">
                           <a14:useLocalDpi xmlns:a14="http://schemas.microsoft.com/office/drawing/2010/main" val="0"/>
@@ -4364,13 +4559,11 @@
         </w:drawing>
       </w:r>
       <w:r>
-        <w:t xml:space="preserve">Three values were </w:t>
-      </w:r>
-      <w:proofErr w:type="gramStart"/>
-      <w:r>
-        <w:t>changes</w:t>
-      </w:r>
-      <w:proofErr w:type="gramEnd"/>
+        <w:t>Three values were change</w:t>
+      </w:r>
+      <w:r>
+        <w:t>d.</w:t>
+      </w:r>
     </w:p>
     <w:p>
       <w:pPr>
@@ -4379,8 +4572,15 @@
     </w:p>
     <w:p>
       <w:pPr>
-        <w:ind w:left="720"/>
-      </w:pPr>
+        <w:pStyle w:val="ListParagraph"/>
+        <w:numPr>
+          <w:ilvl w:val="0"/>
+          <w:numId w:val="9"/>
+        </w:numPr>
+      </w:pPr>
+      <w:r>
+        <w:t>Validate using the Filter Menu.</w:t>
+      </w:r>
     </w:p>
     <w:p>
       <w:pPr>
@@ -4397,15 +4597,638 @@
           <w:bCs/>
           <w:u w:val="single"/>
         </w:rPr>
+        <w:lastRenderedPageBreak/>
         <w:t xml:space="preserve"> </w:t>
       </w:r>
+      <w:r>
+        <w:rPr>
+          <w:noProof/>
+        </w:rPr>
+        <w:drawing>
+          <wp:inline distT="0" distB="0" distL="0" distR="0" wp14:anchorId="38800ADF" wp14:editId="26B83192">
+            <wp:extent cx="5486400" cy="4724400"/>
+            <wp:effectExtent l="19050" t="19050" r="19050" b="19050"/>
+            <wp:docPr id="1886607549" name="Picture 1" descr="A screenshot of a computer&#10;&#10;Description automatically generated"/>
+            <wp:cNvGraphicFramePr>
+              <a:graphicFrameLocks xmlns:a="http://schemas.openxmlformats.org/drawingml/2006/main" noChangeAspect="1"/>
+            </wp:cNvGraphicFramePr>
+            <a:graphic xmlns:a="http://schemas.openxmlformats.org/drawingml/2006/main">
+              <a:graphicData uri="http://schemas.openxmlformats.org/drawingml/2006/picture">
+                <pic:pic xmlns:pic="http://schemas.openxmlformats.org/drawingml/2006/picture">
+                  <pic:nvPicPr>
+                    <pic:cNvPr id="1886607549" name="Picture 1" descr="A screenshot of a computer&#10;&#10;Description automatically generated"/>
+                    <pic:cNvPicPr/>
+                  </pic:nvPicPr>
+                  <pic:blipFill>
+                    <a:blip r:embed="rId28"/>
+                    <a:stretch>
+                      <a:fillRect/>
+                    </a:stretch>
+                  </pic:blipFill>
+                  <pic:spPr>
+                    <a:xfrm>
+                      <a:off x="0" y="0"/>
+                      <a:ext cx="5486400" cy="4724400"/>
+                    </a:xfrm>
+                    <a:prstGeom prst="rect">
+                      <a:avLst/>
+                    </a:prstGeom>
+                    <a:ln w="19050">
+                      <a:solidFill>
+                        <a:srgbClr val="AF658C"/>
+                      </a:solidFill>
+                    </a:ln>
+                  </pic:spPr>
+                </pic:pic>
+              </a:graphicData>
+            </a:graphic>
+          </wp:inline>
+        </w:drawing>
+      </w:r>
+    </w:p>
+    <w:p>
+      <w:pPr>
+        <w:pStyle w:val="Heading2"/>
+      </w:pPr>
+    </w:p>
+    <w:p>
+      <w:pPr>
+        <w:pStyle w:val="Heading2"/>
+        <w:numPr>
+          <w:ilvl w:val="0"/>
+          <w:numId w:val="9"/>
+        </w:numPr>
+      </w:pPr>
+      <w:r>
+        <w:t>Check for Blanks Field</w:t>
+      </w:r>
     </w:p>
     <w:p>
       <w:pPr>
         <w:ind w:left="720"/>
       </w:pPr>
+      <w:r>
+        <w:t>There are blanks fields in:</w:t>
+      </w:r>
+    </w:p>
+    <w:p>
+      <w:pPr>
+        <w:pStyle w:val="ListParagraph"/>
+        <w:numPr>
+          <w:ilvl w:val="0"/>
+          <w:numId w:val="10"/>
+        </w:numPr>
+      </w:pPr>
+      <w:r>
+        <w:t>Order ID</w:t>
+      </w:r>
+    </w:p>
+    <w:p>
+      <w:pPr>
+        <w:pStyle w:val="ListParagraph"/>
+        <w:numPr>
+          <w:ilvl w:val="0"/>
+          <w:numId w:val="10"/>
+        </w:numPr>
+      </w:pPr>
+      <w:r>
+        <w:t>Line SKU Production Cost</w:t>
+      </w:r>
+    </w:p>
+    <w:p>
+      <w:pPr>
+        <w:ind w:left="720"/>
+      </w:pPr>
+      <w:r>
+        <w:t>Let’s investigate each column:</w:t>
+      </w:r>
+    </w:p>
+    <w:p>
+      <w:pPr>
+        <w:pStyle w:val="ListParagraph"/>
+        <w:numPr>
+          <w:ilvl w:val="0"/>
+          <w:numId w:val="11"/>
+        </w:numPr>
+      </w:pPr>
+      <w:bookmarkStart w:id="6" w:name="C3_P"/>
+      <w:r>
+        <w:t>Order ID</w:t>
+      </w:r>
+    </w:p>
+    <w:bookmarkEnd w:id="6"/>
+    <w:p>
+      <w:pPr>
+        <w:pStyle w:val="ListParagraph"/>
+        <w:ind w:left="1080"/>
+      </w:pPr>
+      <w:r>
+        <w:rPr>
+          <w:noProof/>
+        </w:rPr>
+        <w:drawing>
+          <wp:anchor distT="0" distB="0" distL="114300" distR="114300" simplePos="0" relativeHeight="251692544" behindDoc="0" locked="0" layoutInCell="1" allowOverlap="1" wp14:anchorId="43233307" wp14:editId="3F7A3431">
+            <wp:simplePos x="0" y="0"/>
+            <wp:positionH relativeFrom="margin">
+              <wp:posOffset>482600</wp:posOffset>
+            </wp:positionH>
+            <wp:positionV relativeFrom="paragraph">
+              <wp:posOffset>208915</wp:posOffset>
+            </wp:positionV>
+            <wp:extent cx="5461000" cy="800100"/>
+            <wp:effectExtent l="19050" t="19050" r="25400" b="19050"/>
+            <wp:wrapSquare wrapText="bothSides"/>
+            <wp:docPr id="1446316680" name="Picture 1"/>
+            <wp:cNvGraphicFramePr>
+              <a:graphicFrameLocks xmlns:a="http://schemas.openxmlformats.org/drawingml/2006/main" noChangeAspect="1"/>
+            </wp:cNvGraphicFramePr>
+            <a:graphic xmlns:a="http://schemas.openxmlformats.org/drawingml/2006/main">
+              <a:graphicData uri="http://schemas.openxmlformats.org/drawingml/2006/picture">
+                <pic:pic xmlns:pic="http://schemas.openxmlformats.org/drawingml/2006/picture">
+                  <pic:nvPicPr>
+                    <pic:cNvPr id="1446316680" name=""/>
+                    <pic:cNvPicPr/>
+                  </pic:nvPicPr>
+                  <pic:blipFill>
+                    <a:blip r:embed="rId29">
+                      <a:extLst>
+                        <a:ext uri="{28A0092B-C50C-407E-A947-70E740481C1C}">
+                          <a14:useLocalDpi xmlns:a14="http://schemas.microsoft.com/office/drawing/2010/main" val="0"/>
+                        </a:ext>
+                      </a:extLst>
+                    </a:blip>
+                    <a:stretch>
+                      <a:fillRect/>
+                    </a:stretch>
+                  </pic:blipFill>
+                  <pic:spPr>
+                    <a:xfrm>
+                      <a:off x="0" y="0"/>
+                      <a:ext cx="5461000" cy="800100"/>
+                    </a:xfrm>
+                    <a:prstGeom prst="rect">
+                      <a:avLst/>
+                    </a:prstGeom>
+                    <a:ln w="19050">
+                      <a:solidFill>
+                        <a:srgbClr val="AF658C"/>
+                      </a:solidFill>
+                    </a:ln>
+                  </pic:spPr>
+                </pic:pic>
+              </a:graphicData>
+            </a:graphic>
+            <wp14:sizeRelH relativeFrom="margin">
+              <wp14:pctWidth>0</wp14:pctWidth>
+            </wp14:sizeRelH>
+            <wp14:sizeRelV relativeFrom="margin">
+              <wp14:pctHeight>0</wp14:pctHeight>
+            </wp14:sizeRelV>
+          </wp:anchor>
+        </w:drawing>
+      </w:r>
+      <w:r>
+        <w:t xml:space="preserve">Use Filtration to find Blank fields. </w:t>
+      </w:r>
+    </w:p>
+    <w:p>
+      <w:pPr>
+        <w:pStyle w:val="ListParagraph"/>
+        <w:ind w:left="1080"/>
+      </w:pPr>
+    </w:p>
+    <w:p>
+      <w:pPr>
+        <w:pStyle w:val="ListParagraph"/>
+        <w:ind w:left="1080"/>
+      </w:pPr>
+    </w:p>
+    <w:p>
+      <w:pPr>
+        <w:ind w:left="720"/>
+      </w:pPr>
+      <w:r>
+        <w:rPr>
+          <w:b/>
+          <w:bCs/>
+          <w:u w:val="single"/>
+        </w:rPr>
+        <w:lastRenderedPageBreak/>
+        <w:t>Correctness</w:t>
+      </w:r>
+      <w:r>
+        <w:t>:</w:t>
+      </w:r>
+    </w:p>
+    <w:p>
+      <w:pPr>
+        <w:ind w:left="720"/>
+        <w:rPr>
+          <w:b/>
+          <w:bCs/>
+        </w:rPr>
+      </w:pPr>
+      <w:r>
+        <w:rPr>
+          <w:b/>
+          <w:bCs/>
+        </w:rPr>
+        <w:t>Steps</w:t>
+      </w:r>
+      <w:r>
+        <w:rPr>
+          <w:b/>
+          <w:bCs/>
+        </w:rPr>
+        <w:t>:</w:t>
+      </w:r>
+    </w:p>
+    <w:p>
+      <w:pPr>
+        <w:pStyle w:val="ListParagraph"/>
+        <w:numPr>
+          <w:ilvl w:val="0"/>
+          <w:numId w:val="12"/>
+        </w:numPr>
+      </w:pPr>
+      <w:r>
+        <w:rPr>
+          <w:noProof/>
+        </w:rPr>
+        <w:drawing>
+          <wp:anchor distT="0" distB="0" distL="114300" distR="114300" simplePos="0" relativeHeight="251693568" behindDoc="0" locked="0" layoutInCell="1" allowOverlap="1" wp14:anchorId="594992BA" wp14:editId="10A1DE24">
+            <wp:simplePos x="0" y="0"/>
+            <wp:positionH relativeFrom="margin">
+              <wp:posOffset>465455</wp:posOffset>
+            </wp:positionH>
+            <wp:positionV relativeFrom="paragraph">
+              <wp:posOffset>283210</wp:posOffset>
+            </wp:positionV>
+            <wp:extent cx="5478780" cy="1451610"/>
+            <wp:effectExtent l="19050" t="19050" r="26670" b="15240"/>
+            <wp:wrapSquare wrapText="bothSides"/>
+            <wp:docPr id="21186271" name="Picture 1" descr="A screenshot of a computer&#10;&#10;Description automatically generated"/>
+            <wp:cNvGraphicFramePr>
+              <a:graphicFrameLocks xmlns:a="http://schemas.openxmlformats.org/drawingml/2006/main" noChangeAspect="1"/>
+            </wp:cNvGraphicFramePr>
+            <a:graphic xmlns:a="http://schemas.openxmlformats.org/drawingml/2006/main">
+              <a:graphicData uri="http://schemas.openxmlformats.org/drawingml/2006/picture">
+                <pic:pic xmlns:pic="http://schemas.openxmlformats.org/drawingml/2006/picture">
+                  <pic:nvPicPr>
+                    <pic:cNvPr id="21186271" name="Picture 1" descr="A screenshot of a computer&#10;&#10;Description automatically generated"/>
+                    <pic:cNvPicPr/>
+                  </pic:nvPicPr>
+                  <pic:blipFill>
+                    <a:blip r:embed="rId30">
+                      <a:extLst>
+                        <a:ext uri="{28A0092B-C50C-407E-A947-70E740481C1C}">
+                          <a14:useLocalDpi xmlns:a14="http://schemas.microsoft.com/office/drawing/2010/main" val="0"/>
+                        </a:ext>
+                      </a:extLst>
+                    </a:blip>
+                    <a:stretch>
+                      <a:fillRect/>
+                    </a:stretch>
+                  </pic:blipFill>
+                  <pic:spPr>
+                    <a:xfrm>
+                      <a:off x="0" y="0"/>
+                      <a:ext cx="5478780" cy="1451610"/>
+                    </a:xfrm>
+                    <a:prstGeom prst="rect">
+                      <a:avLst/>
+                    </a:prstGeom>
+                    <a:ln w="19050">
+                      <a:solidFill>
+                        <a:srgbClr val="AF658C"/>
+                      </a:solidFill>
+                    </a:ln>
+                  </pic:spPr>
+                </pic:pic>
+              </a:graphicData>
+            </a:graphic>
+            <wp14:sizeRelH relativeFrom="margin">
+              <wp14:pctWidth>0</wp14:pctWidth>
+            </wp14:sizeRelH>
+            <wp14:sizeRelV relativeFrom="margin">
+              <wp14:pctHeight>0</wp14:pctHeight>
+            </wp14:sizeRelV>
+          </wp:anchor>
+        </w:drawing>
+      </w:r>
+      <w:r>
+        <w:t xml:space="preserve">As the blanks field were for the ‘Consumer ID’ =&gt; </w:t>
+      </w:r>
+      <w:r>
+        <w:t>13134019</w:t>
+      </w:r>
+      <w:r>
+        <w:t>, Filter only this one.</w:t>
+      </w:r>
+    </w:p>
+    <w:p>
+      <w:pPr>
+        <w:ind w:left="720"/>
+      </w:pPr>
+      <w:r>
+        <w:t xml:space="preserve"> </w:t>
+      </w:r>
+    </w:p>
+    <w:p>
+      <w:pPr>
+        <w:pStyle w:val="ListParagraph"/>
+        <w:numPr>
+          <w:ilvl w:val="0"/>
+          <w:numId w:val="12"/>
+        </w:numPr>
+      </w:pPr>
+      <w:r>
+        <w:rPr>
+          <w:noProof/>
+        </w:rPr>
+        <w:drawing>
+          <wp:anchor distT="0" distB="0" distL="114300" distR="114300" simplePos="0" relativeHeight="251694592" behindDoc="0" locked="0" layoutInCell="1" allowOverlap="1" wp14:anchorId="2112FB0A" wp14:editId="3B514CCA">
+            <wp:simplePos x="0" y="0"/>
+            <wp:positionH relativeFrom="column">
+              <wp:posOffset>457200</wp:posOffset>
+            </wp:positionH>
+            <wp:positionV relativeFrom="paragraph">
+              <wp:posOffset>267063</wp:posOffset>
+            </wp:positionV>
+            <wp:extent cx="5505672" cy="1485900"/>
+            <wp:effectExtent l="19050" t="19050" r="19050" b="19050"/>
+            <wp:wrapSquare wrapText="bothSides"/>
+            <wp:docPr id="417656468" name="Picture 1" descr="A screenshot of a computer&#10;&#10;Description automatically generated"/>
+            <wp:cNvGraphicFramePr>
+              <a:graphicFrameLocks xmlns:a="http://schemas.openxmlformats.org/drawingml/2006/main" noChangeAspect="1"/>
+            </wp:cNvGraphicFramePr>
+            <a:graphic xmlns:a="http://schemas.openxmlformats.org/drawingml/2006/main">
+              <a:graphicData uri="http://schemas.openxmlformats.org/drawingml/2006/picture">
+                <pic:pic xmlns:pic="http://schemas.openxmlformats.org/drawingml/2006/picture">
+                  <pic:nvPicPr>
+                    <pic:cNvPr id="417656468" name="Picture 1" descr="A screenshot of a computer&#10;&#10;Description automatically generated"/>
+                    <pic:cNvPicPr/>
+                  </pic:nvPicPr>
+                  <pic:blipFill>
+                    <a:blip r:embed="rId31">
+                      <a:extLst>
+                        <a:ext uri="{28A0092B-C50C-407E-A947-70E740481C1C}">
+                          <a14:useLocalDpi xmlns:a14="http://schemas.microsoft.com/office/drawing/2010/main" val="0"/>
+                        </a:ext>
+                      </a:extLst>
+                    </a:blip>
+                    <a:stretch>
+                      <a:fillRect/>
+                    </a:stretch>
+                  </pic:blipFill>
+                  <pic:spPr>
+                    <a:xfrm>
+                      <a:off x="0" y="0"/>
+                      <a:ext cx="5505672" cy="1485900"/>
+                    </a:xfrm>
+                    <a:prstGeom prst="rect">
+                      <a:avLst/>
+                    </a:prstGeom>
+                    <a:ln w="19050">
+                      <a:solidFill>
+                        <a:srgbClr val="AF658C"/>
+                      </a:solidFill>
+                    </a:ln>
+                  </pic:spPr>
+                </pic:pic>
+              </a:graphicData>
+            </a:graphic>
+          </wp:anchor>
+        </w:drawing>
+      </w:r>
+      <w:r>
+        <w:t>Change the two blank fields to contain the Consumer ID plus the two characters I and J.</w:t>
+      </w:r>
+    </w:p>
+    <w:p>
+      <w:pPr>
+        <w:pStyle w:val="ListParagraph"/>
+      </w:pPr>
+    </w:p>
+    <w:p>
+      <w:pPr>
+        <w:pStyle w:val="ListParagraph"/>
+        <w:numPr>
+          <w:ilvl w:val="0"/>
+          <w:numId w:val="11"/>
+        </w:numPr>
+      </w:pPr>
+      <w:r>
+        <w:t>Line SKU Production Cost</w:t>
+      </w:r>
+    </w:p>
+    <w:p>
+      <w:pPr>
+        <w:ind w:left="1080"/>
+      </w:pPr>
+      <w:r>
+        <w:rPr>
+          <w:noProof/>
+        </w:rPr>
+        <w:drawing>
+          <wp:anchor distT="0" distB="0" distL="114300" distR="114300" simplePos="0" relativeHeight="251695616" behindDoc="0" locked="0" layoutInCell="1" allowOverlap="1" wp14:anchorId="420A071E" wp14:editId="34512208">
+            <wp:simplePos x="0" y="0"/>
+            <wp:positionH relativeFrom="margin">
+              <wp:posOffset>448310</wp:posOffset>
+            </wp:positionH>
+            <wp:positionV relativeFrom="paragraph">
+              <wp:posOffset>466725</wp:posOffset>
+            </wp:positionV>
+            <wp:extent cx="5483860" cy="863600"/>
+            <wp:effectExtent l="19050" t="19050" r="21590" b="12700"/>
+            <wp:wrapSquare wrapText="bothSides"/>
+            <wp:docPr id="254580596" name="Picture 1"/>
+            <wp:cNvGraphicFramePr>
+              <a:graphicFrameLocks xmlns:a="http://schemas.openxmlformats.org/drawingml/2006/main" noChangeAspect="1"/>
+            </wp:cNvGraphicFramePr>
+            <a:graphic xmlns:a="http://schemas.openxmlformats.org/drawingml/2006/main">
+              <a:graphicData uri="http://schemas.openxmlformats.org/drawingml/2006/picture">
+                <pic:pic xmlns:pic="http://schemas.openxmlformats.org/drawingml/2006/picture">
+                  <pic:nvPicPr>
+                    <pic:cNvPr id="254580596" name=""/>
+                    <pic:cNvPicPr/>
+                  </pic:nvPicPr>
+                  <pic:blipFill>
+                    <a:blip r:embed="rId32">
+                      <a:extLst>
+                        <a:ext uri="{28A0092B-C50C-407E-A947-70E740481C1C}">
+                          <a14:useLocalDpi xmlns:a14="http://schemas.microsoft.com/office/drawing/2010/main" val="0"/>
+                        </a:ext>
+                      </a:extLst>
+                    </a:blip>
+                    <a:stretch>
+                      <a:fillRect/>
+                    </a:stretch>
+                  </pic:blipFill>
+                  <pic:spPr>
+                    <a:xfrm>
+                      <a:off x="0" y="0"/>
+                      <a:ext cx="5483860" cy="863600"/>
+                    </a:xfrm>
+                    <a:prstGeom prst="rect">
+                      <a:avLst/>
+                    </a:prstGeom>
+                    <a:ln w="19050">
+                      <a:solidFill>
+                        <a:srgbClr val="AF658C"/>
+                      </a:solidFill>
+                    </a:ln>
+                  </pic:spPr>
+                </pic:pic>
+              </a:graphicData>
+            </a:graphic>
+            <wp14:sizeRelH relativeFrom="margin">
+              <wp14:pctWidth>0</wp14:pctWidth>
+            </wp14:sizeRelH>
+            <wp14:sizeRelV relativeFrom="margin">
+              <wp14:pctHeight>0</wp14:pctHeight>
+            </wp14:sizeRelV>
+          </wp:anchor>
+        </w:drawing>
+      </w:r>
+      <w:r>
+        <w:t>Use Filtration to find Blank fields.</w:t>
+      </w:r>
+    </w:p>
+    <w:p>
+      <w:r>
+        <w:tab/>
+      </w:r>
+    </w:p>
+    <w:p>
+      <w:pPr>
+        <w:ind w:left="720"/>
+      </w:pPr>
+      <w:r>
+        <w:rPr>
+          <w:b/>
+          <w:bCs/>
+          <w:u w:val="single"/>
+        </w:rPr>
+        <w:t>Correctness</w:t>
+      </w:r>
+      <w:r>
+        <w:t>:</w:t>
+      </w:r>
+    </w:p>
+    <w:p>
+      <w:pPr>
+        <w:ind w:left="720"/>
+        <w:rPr>
+          <w:b/>
+          <w:bCs/>
+        </w:rPr>
+      </w:pPr>
+      <w:r>
+        <w:rPr>
+          <w:b/>
+          <w:bCs/>
+        </w:rPr>
+        <w:t>Steps</w:t>
+      </w:r>
+      <w:r>
+        <w:rPr>
+          <w:b/>
+          <w:bCs/>
+        </w:rPr>
+        <w:t>:</w:t>
+      </w:r>
+    </w:p>
+    <w:p>
+      <w:pPr>
+        <w:pStyle w:val="ListParagraph"/>
+        <w:numPr>
+          <w:ilvl w:val="0"/>
+          <w:numId w:val="13"/>
+        </w:numPr>
+      </w:pPr>
+      <w:r>
+        <w:t>Filter for ‘Line SKU’ equal MIN3 in the Year 2020</w:t>
+      </w:r>
+    </w:p>
+    <w:p>
+      <w:pPr>
+        <w:pStyle w:val="ListParagraph"/>
+        <w:ind w:left="1080"/>
+      </w:pPr>
+    </w:p>
+    <w:p>
+      <w:pPr>
+        <w:pStyle w:val="ListParagraph"/>
+        <w:numPr>
+          <w:ilvl w:val="0"/>
+          <w:numId w:val="13"/>
+        </w:numPr>
+      </w:pPr>
+      <w:r>
+        <w:t>Filter for ‘Line SKU’ equal MIN</w:t>
+      </w:r>
+      <w:r>
+        <w:t>4</w:t>
+      </w:r>
+      <w:r>
+        <w:t xml:space="preserve"> in the Year 20</w:t>
+      </w:r>
+      <w:r>
+        <w:t>19</w:t>
+      </w:r>
+    </w:p>
+    <w:p>
+      <w:pPr>
+        <w:pStyle w:val="ListParagraph"/>
+        <w:numPr>
+          <w:ilvl w:val="0"/>
+          <w:numId w:val="13"/>
+        </w:numPr>
+      </w:pPr>
+      <w:r>
+        <w:t>Filter for ‘Line SKU’ equal MIN</w:t>
+      </w:r>
+      <w:r>
+        <w:t>2</w:t>
+      </w:r>
+      <w:r>
+        <w:t xml:space="preserve"> in the Year 2020</w:t>
+      </w:r>
+    </w:p>
+    <w:p>
+      <w:pPr>
+        <w:pStyle w:val="ListParagraph"/>
+        <w:numPr>
+          <w:ilvl w:val="0"/>
+          <w:numId w:val="13"/>
+        </w:numPr>
+      </w:pPr>
+      <w:r>
+        <w:t>Filter for ‘Line SKU’ equal MIN</w:t>
+      </w:r>
+      <w:r>
+        <w:t>8</w:t>
+      </w:r>
+      <w:r>
+        <w:t xml:space="preserve"> in the Year 2020</w:t>
+      </w:r>
+    </w:p>
+    <w:p>
+      <w:pPr>
+        <w:pStyle w:val="ListParagraph"/>
+        <w:numPr>
+          <w:ilvl w:val="0"/>
+          <w:numId w:val="13"/>
+        </w:numPr>
+      </w:pPr>
     </w:p>
     <w:p/>
+    <w:p>
+      <w:pPr>
+        <w:ind w:left="720"/>
+      </w:pPr>
+    </w:p>
     <w:p/>
     <w:p/>
     <w:p/>
@@ -4610,8 +5433,8 @@
   <w:abstractNum w:abstractNumId="2" w15:restartNumberingAfterBreak="0">
     <w:nsid w:val="3B99251A"/>
     <w:multiLevelType w:val="hybridMultilevel"/>
-    <w:tmpl w:val="141E22E0"/>
-    <w:lvl w:ilvl="0" w:tplc="4996671C">
+    <w:tmpl w:val="103043D0"/>
+    <w:lvl w:ilvl="0" w:tplc="0AE8DD84">
       <w:start w:val="1"/>
       <w:numFmt w:val="decimal"/>
       <w:lvlText w:val="%1."/>
@@ -4621,7 +5444,8 @@
       </w:pPr>
       <w:rPr>
         <w:rFonts w:hint="default"/>
-        <w:b w:val="0"/>
+        <w:b/>
+        <w:bCs/>
       </w:rPr>
     </w:lvl>
     <w:lvl w:ilvl="1" w:tplc="04090019" w:tentative="1">
@@ -4989,6 +5813,95 @@
     </w:lvl>
   </w:abstractNum>
   <w:abstractNum w:abstractNumId="6" w15:restartNumberingAfterBreak="0">
+    <w:nsid w:val="5DC354B4"/>
+    <w:multiLevelType w:val="hybridMultilevel"/>
+    <w:tmpl w:val="83467C38"/>
+    <w:lvl w:ilvl="0" w:tplc="9530C3EA">
+      <w:start w:val="1"/>
+      <w:numFmt w:val="decimal"/>
+      <w:lvlText w:val="%1."/>
+      <w:lvlJc w:val="left"/>
+      <w:pPr>
+        <w:ind w:left="1080" w:hanging="360"/>
+      </w:pPr>
+      <w:rPr>
+        <w:rFonts w:hint="default"/>
+      </w:rPr>
+    </w:lvl>
+    <w:lvl w:ilvl="1" w:tplc="04090019" w:tentative="1">
+      <w:start w:val="1"/>
+      <w:numFmt w:val="lowerLetter"/>
+      <w:lvlText w:val="%2."/>
+      <w:lvlJc w:val="left"/>
+      <w:pPr>
+        <w:ind w:left="1800" w:hanging="360"/>
+      </w:pPr>
+    </w:lvl>
+    <w:lvl w:ilvl="2" w:tplc="0409001B" w:tentative="1">
+      <w:start w:val="1"/>
+      <w:numFmt w:val="lowerRoman"/>
+      <w:lvlText w:val="%3."/>
+      <w:lvlJc w:val="right"/>
+      <w:pPr>
+        <w:ind w:left="2520" w:hanging="180"/>
+      </w:pPr>
+    </w:lvl>
+    <w:lvl w:ilvl="3" w:tplc="0409000F" w:tentative="1">
+      <w:start w:val="1"/>
+      <w:numFmt w:val="decimal"/>
+      <w:lvlText w:val="%4."/>
+      <w:lvlJc w:val="left"/>
+      <w:pPr>
+        <w:ind w:left="3240" w:hanging="360"/>
+      </w:pPr>
+    </w:lvl>
+    <w:lvl w:ilvl="4" w:tplc="04090019" w:tentative="1">
+      <w:start w:val="1"/>
+      <w:numFmt w:val="lowerLetter"/>
+      <w:lvlText w:val="%5."/>
+      <w:lvlJc w:val="left"/>
+      <w:pPr>
+        <w:ind w:left="3960" w:hanging="360"/>
+      </w:pPr>
+    </w:lvl>
+    <w:lvl w:ilvl="5" w:tplc="0409001B" w:tentative="1">
+      <w:start w:val="1"/>
+      <w:numFmt w:val="lowerRoman"/>
+      <w:lvlText w:val="%6."/>
+      <w:lvlJc w:val="right"/>
+      <w:pPr>
+        <w:ind w:left="4680" w:hanging="180"/>
+      </w:pPr>
+    </w:lvl>
+    <w:lvl w:ilvl="6" w:tplc="0409000F" w:tentative="1">
+      <w:start w:val="1"/>
+      <w:numFmt w:val="decimal"/>
+      <w:lvlText w:val="%7."/>
+      <w:lvlJc w:val="left"/>
+      <w:pPr>
+        <w:ind w:left="5400" w:hanging="360"/>
+      </w:pPr>
+    </w:lvl>
+    <w:lvl w:ilvl="7" w:tplc="04090019" w:tentative="1">
+      <w:start w:val="1"/>
+      <w:numFmt w:val="lowerLetter"/>
+      <w:lvlText w:val="%8."/>
+      <w:lvlJc w:val="left"/>
+      <w:pPr>
+        <w:ind w:left="6120" w:hanging="360"/>
+      </w:pPr>
+    </w:lvl>
+    <w:lvl w:ilvl="8" w:tplc="0409001B" w:tentative="1">
+      <w:start w:val="1"/>
+      <w:numFmt w:val="lowerRoman"/>
+      <w:lvlText w:val="%9."/>
+      <w:lvlJc w:val="right"/>
+      <w:pPr>
+        <w:ind w:left="6840" w:hanging="180"/>
+      </w:pPr>
+    </w:lvl>
+  </w:abstractNum>
+  <w:abstractNum w:abstractNumId="7" w15:restartNumberingAfterBreak="0">
     <w:nsid w:val="631D1948"/>
     <w:multiLevelType w:val="hybridMultilevel"/>
     <w:tmpl w:val="2B18A444"/>
@@ -5101,7 +6014,298 @@
       </w:rPr>
     </w:lvl>
   </w:abstractNum>
-  <w:abstractNum w:abstractNumId="7" w15:restartNumberingAfterBreak="0">
+  <w:abstractNum w:abstractNumId="8" w15:restartNumberingAfterBreak="0">
+    <w:nsid w:val="64EC0E7A"/>
+    <w:multiLevelType w:val="hybridMultilevel"/>
+    <w:tmpl w:val="0BA8913E"/>
+    <w:lvl w:ilvl="0" w:tplc="04090001">
+      <w:start w:val="1"/>
+      <w:numFmt w:val="bullet"/>
+      <w:lvlText w:val=""/>
+      <w:lvlJc w:val="left"/>
+      <w:pPr>
+        <w:ind w:left="1440" w:hanging="360"/>
+      </w:pPr>
+      <w:rPr>
+        <w:rFonts w:ascii="Symbol" w:hAnsi="Symbol" w:hint="default"/>
+      </w:rPr>
+    </w:lvl>
+    <w:lvl w:ilvl="1" w:tplc="04090003" w:tentative="1">
+      <w:start w:val="1"/>
+      <w:numFmt w:val="bullet"/>
+      <w:lvlText w:val="o"/>
+      <w:lvlJc w:val="left"/>
+      <w:pPr>
+        <w:ind w:left="2160" w:hanging="360"/>
+      </w:pPr>
+      <w:rPr>
+        <w:rFonts w:ascii="Courier New" w:hAnsi="Courier New" w:cs="Courier New" w:hint="default"/>
+      </w:rPr>
+    </w:lvl>
+    <w:lvl w:ilvl="2" w:tplc="04090005" w:tentative="1">
+      <w:start w:val="1"/>
+      <w:numFmt w:val="bullet"/>
+      <w:lvlText w:val=""/>
+      <w:lvlJc w:val="left"/>
+      <w:pPr>
+        <w:ind w:left="2880" w:hanging="360"/>
+      </w:pPr>
+      <w:rPr>
+        <w:rFonts w:ascii="Wingdings" w:hAnsi="Wingdings" w:hint="default"/>
+      </w:rPr>
+    </w:lvl>
+    <w:lvl w:ilvl="3" w:tplc="04090001" w:tentative="1">
+      <w:start w:val="1"/>
+      <w:numFmt w:val="bullet"/>
+      <w:lvlText w:val=""/>
+      <w:lvlJc w:val="left"/>
+      <w:pPr>
+        <w:ind w:left="3600" w:hanging="360"/>
+      </w:pPr>
+      <w:rPr>
+        <w:rFonts w:ascii="Symbol" w:hAnsi="Symbol" w:hint="default"/>
+      </w:rPr>
+    </w:lvl>
+    <w:lvl w:ilvl="4" w:tplc="04090003" w:tentative="1">
+      <w:start w:val="1"/>
+      <w:numFmt w:val="bullet"/>
+      <w:lvlText w:val="o"/>
+      <w:lvlJc w:val="left"/>
+      <w:pPr>
+        <w:ind w:left="4320" w:hanging="360"/>
+      </w:pPr>
+      <w:rPr>
+        <w:rFonts w:ascii="Courier New" w:hAnsi="Courier New" w:cs="Courier New" w:hint="default"/>
+      </w:rPr>
+    </w:lvl>
+    <w:lvl w:ilvl="5" w:tplc="04090005" w:tentative="1">
+      <w:start w:val="1"/>
+      <w:numFmt w:val="bullet"/>
+      <w:lvlText w:val=""/>
+      <w:lvlJc w:val="left"/>
+      <w:pPr>
+        <w:ind w:left="5040" w:hanging="360"/>
+      </w:pPr>
+      <w:rPr>
+        <w:rFonts w:ascii="Wingdings" w:hAnsi="Wingdings" w:hint="default"/>
+      </w:rPr>
+    </w:lvl>
+    <w:lvl w:ilvl="6" w:tplc="04090001" w:tentative="1">
+      <w:start w:val="1"/>
+      <w:numFmt w:val="bullet"/>
+      <w:lvlText w:val=""/>
+      <w:lvlJc w:val="left"/>
+      <w:pPr>
+        <w:ind w:left="5760" w:hanging="360"/>
+      </w:pPr>
+      <w:rPr>
+        <w:rFonts w:ascii="Symbol" w:hAnsi="Symbol" w:hint="default"/>
+      </w:rPr>
+    </w:lvl>
+    <w:lvl w:ilvl="7" w:tplc="04090003" w:tentative="1">
+      <w:start w:val="1"/>
+      <w:numFmt w:val="bullet"/>
+      <w:lvlText w:val="o"/>
+      <w:lvlJc w:val="left"/>
+      <w:pPr>
+        <w:ind w:left="6480" w:hanging="360"/>
+      </w:pPr>
+      <w:rPr>
+        <w:rFonts w:ascii="Courier New" w:hAnsi="Courier New" w:cs="Courier New" w:hint="default"/>
+      </w:rPr>
+    </w:lvl>
+    <w:lvl w:ilvl="8" w:tplc="04090005" w:tentative="1">
+      <w:start w:val="1"/>
+      <w:numFmt w:val="bullet"/>
+      <w:lvlText w:val=""/>
+      <w:lvlJc w:val="left"/>
+      <w:pPr>
+        <w:ind w:left="7200" w:hanging="360"/>
+      </w:pPr>
+      <w:rPr>
+        <w:rFonts w:ascii="Wingdings" w:hAnsi="Wingdings" w:hint="default"/>
+      </w:rPr>
+    </w:lvl>
+  </w:abstractNum>
+  <w:abstractNum w:abstractNumId="9" w15:restartNumberingAfterBreak="0">
+    <w:nsid w:val="66410C87"/>
+    <w:multiLevelType w:val="hybridMultilevel"/>
+    <w:tmpl w:val="3CBC4266"/>
+    <w:lvl w:ilvl="0" w:tplc="9C1A0D66">
+      <w:start w:val="1"/>
+      <w:numFmt w:val="decimal"/>
+      <w:lvlText w:val="%1)"/>
+      <w:lvlJc w:val="left"/>
+      <w:pPr>
+        <w:ind w:left="1080" w:hanging="360"/>
+      </w:pPr>
+      <w:rPr>
+        <w:rFonts w:hint="default"/>
+      </w:rPr>
+    </w:lvl>
+    <w:lvl w:ilvl="1" w:tplc="04090019" w:tentative="1">
+      <w:start w:val="1"/>
+      <w:numFmt w:val="lowerLetter"/>
+      <w:lvlText w:val="%2."/>
+      <w:lvlJc w:val="left"/>
+      <w:pPr>
+        <w:ind w:left="1800" w:hanging="360"/>
+      </w:pPr>
+    </w:lvl>
+    <w:lvl w:ilvl="2" w:tplc="0409001B" w:tentative="1">
+      <w:start w:val="1"/>
+      <w:numFmt w:val="lowerRoman"/>
+      <w:lvlText w:val="%3."/>
+      <w:lvlJc w:val="right"/>
+      <w:pPr>
+        <w:ind w:left="2520" w:hanging="180"/>
+      </w:pPr>
+    </w:lvl>
+    <w:lvl w:ilvl="3" w:tplc="0409000F" w:tentative="1">
+      <w:start w:val="1"/>
+      <w:numFmt w:val="decimal"/>
+      <w:lvlText w:val="%4."/>
+      <w:lvlJc w:val="left"/>
+      <w:pPr>
+        <w:ind w:left="3240" w:hanging="360"/>
+      </w:pPr>
+    </w:lvl>
+    <w:lvl w:ilvl="4" w:tplc="04090019" w:tentative="1">
+      <w:start w:val="1"/>
+      <w:numFmt w:val="lowerLetter"/>
+      <w:lvlText w:val="%5."/>
+      <w:lvlJc w:val="left"/>
+      <w:pPr>
+        <w:ind w:left="3960" w:hanging="360"/>
+      </w:pPr>
+    </w:lvl>
+    <w:lvl w:ilvl="5" w:tplc="0409001B" w:tentative="1">
+      <w:start w:val="1"/>
+      <w:numFmt w:val="lowerRoman"/>
+      <w:lvlText w:val="%6."/>
+      <w:lvlJc w:val="right"/>
+      <w:pPr>
+        <w:ind w:left="4680" w:hanging="180"/>
+      </w:pPr>
+    </w:lvl>
+    <w:lvl w:ilvl="6" w:tplc="0409000F" w:tentative="1">
+      <w:start w:val="1"/>
+      <w:numFmt w:val="decimal"/>
+      <w:lvlText w:val="%7."/>
+      <w:lvlJc w:val="left"/>
+      <w:pPr>
+        <w:ind w:left="5400" w:hanging="360"/>
+      </w:pPr>
+    </w:lvl>
+    <w:lvl w:ilvl="7" w:tplc="04090019" w:tentative="1">
+      <w:start w:val="1"/>
+      <w:numFmt w:val="lowerLetter"/>
+      <w:lvlText w:val="%8."/>
+      <w:lvlJc w:val="left"/>
+      <w:pPr>
+        <w:ind w:left="6120" w:hanging="360"/>
+      </w:pPr>
+    </w:lvl>
+    <w:lvl w:ilvl="8" w:tplc="0409001B" w:tentative="1">
+      <w:start w:val="1"/>
+      <w:numFmt w:val="lowerRoman"/>
+      <w:lvlText w:val="%9."/>
+      <w:lvlJc w:val="right"/>
+      <w:pPr>
+        <w:ind w:left="6840" w:hanging="180"/>
+      </w:pPr>
+    </w:lvl>
+  </w:abstractNum>
+  <w:abstractNum w:abstractNumId="10" w15:restartNumberingAfterBreak="0">
+    <w:nsid w:val="78B056D8"/>
+    <w:multiLevelType w:val="hybridMultilevel"/>
+    <w:tmpl w:val="D25EF976"/>
+    <w:lvl w:ilvl="0" w:tplc="CECE5F56">
+      <w:start w:val="1"/>
+      <w:numFmt w:val="decimal"/>
+      <w:lvlText w:val="%1."/>
+      <w:lvlJc w:val="left"/>
+      <w:pPr>
+        <w:ind w:left="1080" w:hanging="360"/>
+      </w:pPr>
+      <w:rPr>
+        <w:rFonts w:hint="default"/>
+      </w:rPr>
+    </w:lvl>
+    <w:lvl w:ilvl="1" w:tplc="04090019" w:tentative="1">
+      <w:start w:val="1"/>
+      <w:numFmt w:val="lowerLetter"/>
+      <w:lvlText w:val="%2."/>
+      <w:lvlJc w:val="left"/>
+      <w:pPr>
+        <w:ind w:left="1800" w:hanging="360"/>
+      </w:pPr>
+    </w:lvl>
+    <w:lvl w:ilvl="2" w:tplc="0409001B" w:tentative="1">
+      <w:start w:val="1"/>
+      <w:numFmt w:val="lowerRoman"/>
+      <w:lvlText w:val="%3."/>
+      <w:lvlJc w:val="right"/>
+      <w:pPr>
+        <w:ind w:left="2520" w:hanging="180"/>
+      </w:pPr>
+    </w:lvl>
+    <w:lvl w:ilvl="3" w:tplc="0409000F" w:tentative="1">
+      <w:start w:val="1"/>
+      <w:numFmt w:val="decimal"/>
+      <w:lvlText w:val="%4."/>
+      <w:lvlJc w:val="left"/>
+      <w:pPr>
+        <w:ind w:left="3240" w:hanging="360"/>
+      </w:pPr>
+    </w:lvl>
+    <w:lvl w:ilvl="4" w:tplc="04090019" w:tentative="1">
+      <w:start w:val="1"/>
+      <w:numFmt w:val="lowerLetter"/>
+      <w:lvlText w:val="%5."/>
+      <w:lvlJc w:val="left"/>
+      <w:pPr>
+        <w:ind w:left="3960" w:hanging="360"/>
+      </w:pPr>
+    </w:lvl>
+    <w:lvl w:ilvl="5" w:tplc="0409001B" w:tentative="1">
+      <w:start w:val="1"/>
+      <w:numFmt w:val="lowerRoman"/>
+      <w:lvlText w:val="%6."/>
+      <w:lvlJc w:val="right"/>
+      <w:pPr>
+        <w:ind w:left="4680" w:hanging="180"/>
+      </w:pPr>
+    </w:lvl>
+    <w:lvl w:ilvl="6" w:tplc="0409000F" w:tentative="1">
+      <w:start w:val="1"/>
+      <w:numFmt w:val="decimal"/>
+      <w:lvlText w:val="%7."/>
+      <w:lvlJc w:val="left"/>
+      <w:pPr>
+        <w:ind w:left="5400" w:hanging="360"/>
+      </w:pPr>
+    </w:lvl>
+    <w:lvl w:ilvl="7" w:tplc="04090019" w:tentative="1">
+      <w:start w:val="1"/>
+      <w:numFmt w:val="lowerLetter"/>
+      <w:lvlText w:val="%8."/>
+      <w:lvlJc w:val="left"/>
+      <w:pPr>
+        <w:ind w:left="6120" w:hanging="360"/>
+      </w:pPr>
+    </w:lvl>
+    <w:lvl w:ilvl="8" w:tplc="0409001B" w:tentative="1">
+      <w:start w:val="1"/>
+      <w:numFmt w:val="lowerRoman"/>
+      <w:lvlText w:val="%9."/>
+      <w:lvlJc w:val="right"/>
+      <w:pPr>
+        <w:ind w:left="6840" w:hanging="180"/>
+      </w:pPr>
+    </w:lvl>
+  </w:abstractNum>
+  <w:abstractNum w:abstractNumId="11" w15:restartNumberingAfterBreak="0">
     <w:nsid w:val="78CA3E2C"/>
     <w:multiLevelType w:val="hybridMultilevel"/>
     <w:tmpl w:val="354E56E6"/>
@@ -5190,7 +6394,7 @@
       </w:pPr>
     </w:lvl>
   </w:abstractNum>
-  <w:abstractNum w:abstractNumId="8" w15:restartNumberingAfterBreak="0">
+  <w:abstractNum w:abstractNumId="12" w15:restartNumberingAfterBreak="0">
     <w:nsid w:val="7E7F1478"/>
     <w:multiLevelType w:val="hybridMultilevel"/>
     <w:tmpl w:val="E276475A"/>
@@ -5316,19 +6520,31 @@
     <w:abstractNumId w:val="3"/>
   </w:num>
   <w:num w:numId="5" w16cid:durableId="2038969600">
-    <w:abstractNumId w:val="8"/>
+    <w:abstractNumId w:val="12"/>
   </w:num>
   <w:num w:numId="6" w16cid:durableId="633364614">
     <w:abstractNumId w:val="4"/>
   </w:num>
   <w:num w:numId="7" w16cid:durableId="1640266318">
-    <w:abstractNumId w:val="7"/>
+    <w:abstractNumId w:val="11"/>
   </w:num>
   <w:num w:numId="8" w16cid:durableId="1708531078">
-    <w:abstractNumId w:val="6"/>
+    <w:abstractNumId w:val="7"/>
   </w:num>
   <w:num w:numId="9" w16cid:durableId="1619483958">
     <w:abstractNumId w:val="2"/>
+  </w:num>
+  <w:num w:numId="10" w16cid:durableId="824585037">
+    <w:abstractNumId w:val="8"/>
+  </w:num>
+  <w:num w:numId="11" w16cid:durableId="1518614356">
+    <w:abstractNumId w:val="9"/>
+  </w:num>
+  <w:num w:numId="12" w16cid:durableId="1765683175">
+    <w:abstractNumId w:val="10"/>
+  </w:num>
+  <w:num w:numId="13" w16cid:durableId="2041976461">
+    <w:abstractNumId w:val="6"/>
   </w:num>
 </w:numbering>
 </file>
@@ -5733,7 +6949,7 @@
   <w:style w:type="paragraph" w:default="1" w:styleId="Normal">
     <w:name w:val="Normal"/>
     <w:qFormat/>
-    <w:rsid w:val="00CA71F5"/>
+    <w:rsid w:val="00EB2ECA"/>
   </w:style>
   <w:style w:type="paragraph" w:styleId="Heading1">
     <w:name w:val="heading 1"/>

</xml_diff>

<commit_message>
Blank Data - Fill Blank Field of ‘MIN4' Line SKU to contain 293.22 €
</commit_message>
<xml_diff>
--- a/Process_Phase/Data Cleaning Documentation.docx
+++ b/Process_Phase/Data Cleaning Documentation.docx
@@ -2221,6 +2221,18 @@
           <w:p>
             <w:pPr>
               <w:rPr>
+                <w:rFonts w:ascii="Calibri" w:eastAsia="Times New Roman" w:hAnsi="Calibri" w:cs="Calibri"/>
+                <w:b/>
+                <w:bCs/>
+                <w:color w:val="000000"/>
+                <w:kern w:val="0"/>
+                <w14:ligatures w14:val="none"/>
+              </w:rPr>
+            </w:pPr>
+          </w:p>
+          <w:p>
+            <w:pPr>
+              <w:rPr>
                 <w:b/>
                 <w:bCs/>
               </w:rPr>
@@ -2482,12 +2494,6 @@
           <w:p>
             <w:pPr>
               <w:rPr>
-                <w:b/>
-                <w:bCs/>
-              </w:rPr>
-            </w:pPr>
-            <w:r>
-              <w:rPr>
                 <w:rFonts w:ascii="Calibri" w:eastAsia="Times New Roman" w:hAnsi="Calibri" w:cs="Calibri"/>
                 <w:b/>
                 <w:bCs/>
@@ -2495,8 +2501,26 @@
                 <w:kern w:val="0"/>
                 <w14:ligatures w14:val="none"/>
               </w:rPr>
+            </w:pPr>
+            <w:r>
+              <w:rPr>
+                <w:rFonts w:ascii="Calibri" w:eastAsia="Times New Roman" w:hAnsi="Calibri" w:cs="Calibri"/>
+                <w:b/>
+                <w:bCs/>
+                <w:color w:val="000000"/>
+                <w:kern w:val="0"/>
+                <w14:ligatures w14:val="none"/>
+              </w:rPr>
               <w:t>C2</w:t>
             </w:r>
+          </w:p>
+          <w:p>
+            <w:pPr>
+              <w:rPr>
+                <w:b/>
+                <w:bCs/>
+              </w:rPr>
+            </w:pPr>
           </w:p>
         </w:tc>
         <w:tc>
@@ -2619,12 +2643,6 @@
           <w:p>
             <w:pPr>
               <w:rPr>
-                <w:b/>
-                <w:bCs/>
-              </w:rPr>
-            </w:pPr>
-            <w:r>
-              <w:rPr>
                 <w:rFonts w:ascii="Calibri" w:eastAsia="Times New Roman" w:hAnsi="Calibri" w:cs="Calibri"/>
                 <w:b/>
                 <w:bCs/>
@@ -2632,8 +2650,26 @@
                 <w:kern w:val="0"/>
                 <w14:ligatures w14:val="none"/>
               </w:rPr>
+            </w:pPr>
+            <w:r>
+              <w:rPr>
+                <w:rFonts w:ascii="Calibri" w:eastAsia="Times New Roman" w:hAnsi="Calibri" w:cs="Calibri"/>
+                <w:b/>
+                <w:bCs/>
+                <w:color w:val="000000"/>
+                <w:kern w:val="0"/>
+                <w14:ligatures w14:val="none"/>
+              </w:rPr>
               <w:t>C3</w:t>
             </w:r>
+          </w:p>
+          <w:p>
+            <w:pPr>
+              <w:rPr>
+                <w:b/>
+                <w:bCs/>
+              </w:rPr>
+            </w:pPr>
           </w:p>
         </w:tc>
         <w:tc>
@@ -2665,7 +2701,19 @@
               <w:t xml:space="preserve">Fill Blank Fields to </w:t>
             </w:r>
             <w:r>
-              <w:t>contain the Consumer ID plus the two characters I and J</w:t>
+              <w:t xml:space="preserve">contain the </w:t>
+            </w:r>
+            <w:r>
+              <w:t>‘</w:t>
+            </w:r>
+            <w:r>
+              <w:t>Consumer ID</w:t>
+            </w:r>
+            <w:r>
+              <w:t>’</w:t>
+            </w:r>
+            <w:r>
+              <w:t xml:space="preserve"> plus the two characters I and J</w:t>
             </w:r>
             <w:r>
               <w:t>.</w:t>
@@ -2705,8 +2753,356 @@
             <w:tcW w:w="962" w:type="dxa"/>
           </w:tcPr>
           <w:p>
-            <w:r>
-              <w:t>C3-V</w:t>
+            <w:hyperlink r:id="rId14" w:history="1">
+              <w:r>
+                <w:rPr>
+                  <w:rStyle w:val="Hyperlink"/>
+                </w:rPr>
+                <w:t>C3-V</w:t>
+              </w:r>
+            </w:hyperlink>
+          </w:p>
+        </w:tc>
+      </w:tr>
+      <w:tr>
+        <w:trPr>
+          <w:trHeight w:val="263"/>
+        </w:trPr>
+        <w:tc>
+          <w:tcPr>
+            <w:tcW w:w="953" w:type="dxa"/>
+            <w:shd w:val="clear" w:color="auto" w:fill="C894AF"/>
+            <w:vAlign w:val="bottom"/>
+          </w:tcPr>
+          <w:p>
+            <w:pPr>
+              <w:rPr>
+                <w:rFonts w:ascii="Calibri" w:eastAsia="Times New Roman" w:hAnsi="Calibri" w:cs="Calibri"/>
+                <w:b/>
+                <w:bCs/>
+                <w:color w:val="000000"/>
+                <w:kern w:val="0"/>
+                <w14:ligatures w14:val="none"/>
+              </w:rPr>
+            </w:pPr>
+            <w:r>
+              <w:rPr>
+                <w:rFonts w:ascii="Calibri" w:eastAsia="Times New Roman" w:hAnsi="Calibri" w:cs="Calibri"/>
+                <w:b/>
+                <w:bCs/>
+                <w:color w:val="000000"/>
+                <w:kern w:val="0"/>
+                <w14:ligatures w14:val="none"/>
+              </w:rPr>
+              <w:t>C4</w:t>
+            </w:r>
+          </w:p>
+          <w:p>
+            <w:pPr>
+              <w:rPr>
+                <w:rFonts w:ascii="Calibri" w:eastAsia="Times New Roman" w:hAnsi="Calibri" w:cs="Calibri"/>
+                <w:b/>
+                <w:bCs/>
+                <w:color w:val="000000"/>
+                <w:kern w:val="0"/>
+                <w14:ligatures w14:val="none"/>
+              </w:rPr>
+            </w:pPr>
+          </w:p>
+        </w:tc>
+        <w:tc>
+          <w:tcPr>
+            <w:tcW w:w="1680" w:type="dxa"/>
+          </w:tcPr>
+          <w:p>
+            <w:r>
+              <w:t>Blank Data.</w:t>
+            </w:r>
+          </w:p>
+        </w:tc>
+        <w:tc>
+          <w:tcPr>
+            <w:tcW w:w="2155" w:type="dxa"/>
+          </w:tcPr>
+          <w:p>
+            <w:r>
+              <w:t xml:space="preserve">Filling Values for </w:t>
+            </w:r>
+            <w:r>
+              <w:rPr>
+                <w:rFonts w:ascii="Calibri" w:eastAsia="Times New Roman" w:hAnsi="Calibri" w:cs="Calibri"/>
+                <w:color w:val="000000"/>
+                <w:kern w:val="0"/>
+                <w14:ligatures w14:val="none"/>
+              </w:rPr>
+              <w:t>‘Line SKU Production Cost’</w:t>
+            </w:r>
+            <w:r>
+              <w:t>.</w:t>
+            </w:r>
+          </w:p>
+        </w:tc>
+        <w:tc>
+          <w:tcPr>
+            <w:tcW w:w="2250" w:type="dxa"/>
+          </w:tcPr>
+          <w:p>
+            <w:r>
+              <w:t>Fill Blank Field</w:t>
+            </w:r>
+            <w:r>
+              <w:t xml:space="preserve"> of ‘MIN3’ Line SKU</w:t>
+            </w:r>
+            <w:r>
+              <w:t xml:space="preserve"> to contain </w:t>
+            </w:r>
+            <w:r>
+              <w:t>247.26</w:t>
+            </w:r>
+            <w:r>
+              <w:t xml:space="preserve"> </w:t>
+            </w:r>
+            <w:r>
+              <w:rPr>
+                <w:rFonts w:cstheme="minorHAnsi"/>
+              </w:rPr>
+              <w:t>€</w:t>
+            </w:r>
+            <w:r>
+              <w:rPr>
+                <w:rFonts w:cstheme="minorHAnsi"/>
+              </w:rPr>
+              <w:t>.</w:t>
+            </w:r>
+          </w:p>
+        </w:tc>
+        <w:tc>
+          <w:tcPr>
+            <w:tcW w:w="1080" w:type="dxa"/>
+          </w:tcPr>
+          <w:p>
+            <w:pPr>
+              <w:jc w:val="center"/>
+            </w:pPr>
+            <w:r>
+              <w:t>1</w:t>
+            </w:r>
+          </w:p>
+        </w:tc>
+        <w:tc>
+          <w:tcPr>
+            <w:tcW w:w="1016" w:type="dxa"/>
+          </w:tcPr>
+          <w:p>
+            <w:hyperlink w:anchor="C4_P" w:history="1">
+              <w:r>
+                <w:rPr>
+                  <w:rStyle w:val="Hyperlink"/>
+                </w:rPr>
+                <w:t>C4-</w:t>
+              </w:r>
+              <w:r>
+                <w:rPr>
+                  <w:rStyle w:val="Hyperlink"/>
+                </w:rPr>
+                <w:t>P</w:t>
+              </w:r>
+            </w:hyperlink>
+          </w:p>
+        </w:tc>
+        <w:tc>
+          <w:tcPr>
+            <w:tcW w:w="962" w:type="dxa"/>
+          </w:tcPr>
+          <w:p>
+            <w:r>
+              <w:t>C4-V</w:t>
+            </w:r>
+          </w:p>
+        </w:tc>
+      </w:tr>
+      <w:tr>
+        <w:trPr>
+          <w:trHeight w:val="263"/>
+        </w:trPr>
+        <w:tc>
+          <w:tcPr>
+            <w:tcW w:w="953" w:type="dxa"/>
+            <w:shd w:val="clear" w:color="auto" w:fill="C894AF"/>
+            <w:vAlign w:val="bottom"/>
+          </w:tcPr>
+          <w:p>
+            <w:pPr>
+              <w:rPr>
+                <w:rFonts w:ascii="Calibri" w:eastAsia="Times New Roman" w:hAnsi="Calibri" w:cs="Calibri"/>
+                <w:b/>
+                <w:bCs/>
+                <w:color w:val="000000"/>
+                <w:kern w:val="0"/>
+                <w14:ligatures w14:val="none"/>
+              </w:rPr>
+            </w:pPr>
+            <w:r>
+              <w:rPr>
+                <w:rFonts w:ascii="Calibri" w:eastAsia="Times New Roman" w:hAnsi="Calibri" w:cs="Calibri"/>
+                <w:b/>
+                <w:bCs/>
+                <w:color w:val="000000"/>
+                <w:kern w:val="0"/>
+                <w14:ligatures w14:val="none"/>
+              </w:rPr>
+              <w:t>C</w:t>
+            </w:r>
+            <w:r>
+              <w:rPr>
+                <w:rFonts w:ascii="Calibri" w:eastAsia="Times New Roman" w:hAnsi="Calibri" w:cs="Calibri"/>
+                <w:b/>
+                <w:bCs/>
+                <w:color w:val="000000"/>
+                <w:kern w:val="0"/>
+                <w14:ligatures w14:val="none"/>
+              </w:rPr>
+              <w:t>5</w:t>
+            </w:r>
+          </w:p>
+          <w:p>
+            <w:pPr>
+              <w:rPr>
+                <w:rFonts w:ascii="Calibri" w:eastAsia="Times New Roman" w:hAnsi="Calibri" w:cs="Calibri"/>
+                <w:b/>
+                <w:bCs/>
+                <w:color w:val="000000"/>
+                <w:kern w:val="0"/>
+                <w14:ligatures w14:val="none"/>
+              </w:rPr>
+            </w:pPr>
+          </w:p>
+        </w:tc>
+        <w:tc>
+          <w:tcPr>
+            <w:tcW w:w="1680" w:type="dxa"/>
+          </w:tcPr>
+          <w:p>
+            <w:r>
+              <w:t>Blank Data.</w:t>
+            </w:r>
+          </w:p>
+        </w:tc>
+        <w:tc>
+          <w:tcPr>
+            <w:tcW w:w="2155" w:type="dxa"/>
+          </w:tcPr>
+          <w:p>
+            <w:r>
+              <w:t xml:space="preserve">Filling Values for </w:t>
+            </w:r>
+            <w:r>
+              <w:rPr>
+                <w:rFonts w:ascii="Calibri" w:eastAsia="Times New Roman" w:hAnsi="Calibri" w:cs="Calibri"/>
+                <w:color w:val="000000"/>
+                <w:kern w:val="0"/>
+                <w14:ligatures w14:val="none"/>
+              </w:rPr>
+              <w:t>‘Line SKU Production Cost’</w:t>
+            </w:r>
+            <w:r>
+              <w:t>.</w:t>
+            </w:r>
+          </w:p>
+        </w:tc>
+        <w:tc>
+          <w:tcPr>
+            <w:tcW w:w="2250" w:type="dxa"/>
+          </w:tcPr>
+          <w:p>
+            <w:r>
+              <w:t>Fill Blank Field of ‘MIN</w:t>
+            </w:r>
+            <w:r>
+              <w:t>4</w:t>
+            </w:r>
+            <w:r>
+              <w:t xml:space="preserve">’ Line SKU to contain </w:t>
+            </w:r>
+            <w:r>
+              <w:t>293.22</w:t>
+            </w:r>
+            <w:r>
+              <w:t xml:space="preserve"> </w:t>
+            </w:r>
+            <w:r>
+              <w:rPr>
+                <w:rFonts w:cstheme="minorHAnsi"/>
+              </w:rPr>
+              <w:t>€.</w:t>
+            </w:r>
+          </w:p>
+        </w:tc>
+        <w:tc>
+          <w:tcPr>
+            <w:tcW w:w="1080" w:type="dxa"/>
+          </w:tcPr>
+          <w:p>
+            <w:pPr>
+              <w:jc w:val="center"/>
+            </w:pPr>
+            <w:r>
+              <w:t>1</w:t>
+            </w:r>
+          </w:p>
+        </w:tc>
+        <w:bookmarkStart w:id="2" w:name="C5_P"/>
+        <w:tc>
+          <w:tcPr>
+            <w:tcW w:w="1016" w:type="dxa"/>
+          </w:tcPr>
+          <w:p>
+            <w:r>
+              <w:fldChar w:fldCharType="begin"/>
+            </w:r>
+            <w:r>
+              <w:instrText>HYPERLINK  \l "C4_P"</w:instrText>
+            </w:r>
+            <w:r>
+              <w:fldChar w:fldCharType="separate"/>
+            </w:r>
+            <w:r>
+              <w:rPr>
+                <w:rStyle w:val="Hyperlink"/>
+              </w:rPr>
+              <w:t>C</w:t>
+            </w:r>
+            <w:r>
+              <w:rPr>
+                <w:rStyle w:val="Hyperlink"/>
+              </w:rPr>
+              <w:t>5</w:t>
+            </w:r>
+            <w:r>
+              <w:rPr>
+                <w:rStyle w:val="Hyperlink"/>
+              </w:rPr>
+              <w:t>-P</w:t>
+            </w:r>
+            <w:r>
+              <w:fldChar w:fldCharType="end"/>
+            </w:r>
+            <w:bookmarkEnd w:id="2"/>
+          </w:p>
+        </w:tc>
+        <w:tc>
+          <w:tcPr>
+            <w:tcW w:w="962" w:type="dxa"/>
+          </w:tcPr>
+          <w:p>
+            <w:r>
+              <w:t>C</w:t>
+            </w:r>
+            <w:r>
+              <w:t>5</w:t>
+            </w:r>
+            <w:r>
+              <w:t>-V</w:t>
             </w:r>
           </w:p>
         </w:tc>
@@ -2754,38 +3150,13 @@
     </w:p>
     <w:p>
       <w:pPr>
-        <w:jc w:val="center"/>
-        <w:rPr>
-          <w:b/>
-          <w:bCs/>
-          <w:color w:val="873D5E"/>
-          <w:sz w:val="52"/>
-          <w:szCs w:val="52"/>
-          <w:u w:val="single"/>
-        </w:rPr>
-      </w:pPr>
-    </w:p>
-    <w:p>
-      <w:pPr>
-        <w:rPr>
-          <w:b/>
-          <w:bCs/>
-          <w:color w:val="873D5E"/>
-          <w:sz w:val="52"/>
-          <w:szCs w:val="52"/>
-          <w:u w:val="single"/>
-        </w:rPr>
-      </w:pPr>
-    </w:p>
-    <w:p>
-      <w:pPr>
         <w:pStyle w:val="Heading1"/>
       </w:pPr>
-      <w:bookmarkStart w:id="2" w:name="_Toc152597925"/>
+      <w:bookmarkStart w:id="3" w:name="_Toc152597925"/>
       <w:r>
         <w:t>Cleaning Process</w:t>
       </w:r>
-      <w:bookmarkEnd w:id="2"/>
+      <w:bookmarkEnd w:id="3"/>
     </w:p>
     <w:p>
       <w:pPr>
@@ -2795,11 +3166,11 @@
           <w:numId w:val="3"/>
         </w:numPr>
       </w:pPr>
-      <w:bookmarkStart w:id="3" w:name="_Toc152597926"/>
+      <w:bookmarkStart w:id="4" w:name="_Toc152597926"/>
       <w:r>
         <w:t>Business Logic (does the data make sense</w:t>
       </w:r>
-      <w:bookmarkEnd w:id="3"/>
+      <w:bookmarkEnd w:id="4"/>
       <w:r>
         <w:t>?)</w:t>
       </w:r>
@@ -2925,7 +3296,7 @@
                     <pic:cNvPicPr/>
                   </pic:nvPicPr>
                   <pic:blipFill>
-                    <a:blip r:embed="rId14">
+                    <a:blip r:embed="rId15">
                       <a:extLst>
                         <a:ext uri="{28A0092B-C50C-407E-A947-70E740481C1C}">
                           <a14:useLocalDpi xmlns:a14="http://schemas.microsoft.com/office/drawing/2010/main" val="0"/>
@@ -3064,7 +3435,7 @@
                     <pic:cNvPicPr/>
                   </pic:nvPicPr>
                   <pic:blipFill>
-                    <a:blip r:embed="rId15">
+                    <a:blip r:embed="rId16">
                       <a:extLst>
                         <a:ext uri="{28A0092B-C50C-407E-A947-70E740481C1C}">
                           <a14:useLocalDpi xmlns:a14="http://schemas.microsoft.com/office/drawing/2010/main" val="0"/>
@@ -3170,7 +3541,7 @@
                     <pic:cNvPicPr/>
                   </pic:nvPicPr>
                   <pic:blipFill>
-                    <a:blip r:embed="rId16">
+                    <a:blip r:embed="rId17">
                       <a:extLst>
                         <a:ext uri="{28A0092B-C50C-407E-A947-70E740481C1C}">
                           <a14:useLocalDpi xmlns:a14="http://schemas.microsoft.com/office/drawing/2010/main" val="0"/>
@@ -3210,12 +3581,12 @@
       <w:r>
         <w:t xml:space="preserve"> </w:t>
       </w:r>
-      <w:bookmarkStart w:id="4" w:name="C1_P"/>
+      <w:bookmarkStart w:id="5" w:name="C1_P"/>
       <w:r>
         <w:t>Line SKU Production Cost &lt; Line Value (net discount)</w:t>
       </w:r>
     </w:p>
-    <w:bookmarkEnd w:id="4"/>
+    <w:bookmarkEnd w:id="5"/>
     <w:p/>
     <w:p>
       <w:pPr>
@@ -3269,7 +3640,7 @@
                     <pic:cNvPicPr/>
                   </pic:nvPicPr>
                   <pic:blipFill>
-                    <a:blip r:embed="rId17">
+                    <a:blip r:embed="rId18">
                       <a:extLst>
                         <a:ext uri="{28A0092B-C50C-407E-A947-70E740481C1C}">
                           <a14:useLocalDpi xmlns:a14="http://schemas.microsoft.com/office/drawing/2010/main" val="0"/>
@@ -3395,7 +3766,7 @@
                     <pic:cNvPicPr/>
                   </pic:nvPicPr>
                   <pic:blipFill>
-                    <a:blip r:embed="rId18">
+                    <a:blip r:embed="rId19">
                       <a:extLst>
                         <a:ext uri="{28A0092B-C50C-407E-A947-70E740481C1C}">
                           <a14:useLocalDpi xmlns:a14="http://schemas.microsoft.com/office/drawing/2010/main" val="0"/>
@@ -3538,7 +3909,7 @@
                     <pic:cNvPicPr/>
                   </pic:nvPicPr>
                   <pic:blipFill>
-                    <a:blip r:embed="rId19">
+                    <a:blip r:embed="rId20">
                       <a:extLst>
                         <a:ext uri="{28A0092B-C50C-407E-A947-70E740481C1C}">
                           <a14:useLocalDpi xmlns:a14="http://schemas.microsoft.com/office/drawing/2010/main" val="0"/>
@@ -3726,7 +4097,7 @@
                     <pic:cNvPicPr/>
                   </pic:nvPicPr>
                   <pic:blipFill>
-                    <a:blip r:embed="rId20">
+                    <a:blip r:embed="rId21">
                       <a:extLst>
                         <a:ext uri="{28A0092B-C50C-407E-A947-70E740481C1C}">
                           <a14:useLocalDpi xmlns:a14="http://schemas.microsoft.com/office/drawing/2010/main" val="0"/>
@@ -3828,7 +4199,7 @@
                     <pic:cNvPicPr/>
                   </pic:nvPicPr>
                   <pic:blipFill>
-                    <a:blip r:embed="rId21">
+                    <a:blip r:embed="rId22">
                       <a:extLst>
                         <a:ext uri="{28A0092B-C50C-407E-A947-70E740481C1C}">
                           <a14:useLocalDpi xmlns:a14="http://schemas.microsoft.com/office/drawing/2010/main" val="0"/>
@@ -3939,7 +4310,7 @@
                     <pic:cNvPicPr/>
                   </pic:nvPicPr>
                   <pic:blipFill>
-                    <a:blip r:embed="rId22"/>
+                    <a:blip r:embed="rId23"/>
                     <a:stretch>
                       <a:fillRect/>
                     </a:stretch>
@@ -4030,7 +4401,7 @@
                     <pic:cNvPicPr/>
                   </pic:nvPicPr>
                   <pic:blipFill>
-                    <a:blip r:embed="rId23">
+                    <a:blip r:embed="rId24">
                       <a:extLst>
                         <a:ext uri="{28A0092B-C50C-407E-A947-70E740481C1C}">
                           <a14:useLocalDpi xmlns:a14="http://schemas.microsoft.com/office/drawing/2010/main" val="0"/>
@@ -4099,12 +4470,12 @@
           <w:numId w:val="3"/>
         </w:numPr>
       </w:pPr>
-      <w:bookmarkStart w:id="5" w:name="C2_P"/>
+      <w:bookmarkStart w:id="6" w:name="C2_P"/>
       <w:r>
         <w:t>Check for Mistyping</w:t>
       </w:r>
     </w:p>
-    <w:bookmarkEnd w:id="5"/>
+    <w:bookmarkEnd w:id="6"/>
     <w:p>
       <w:pPr>
         <w:ind w:left="720"/>
@@ -4172,7 +4543,7 @@
                     <pic:cNvPicPr/>
                   </pic:nvPicPr>
                   <pic:blipFill>
-                    <a:blip r:embed="rId24">
+                    <a:blip r:embed="rId25">
                       <a:extLst>
                         <a:ext uri="{28A0092B-C50C-407E-A947-70E740481C1C}">
                           <a14:useLocalDpi xmlns:a14="http://schemas.microsoft.com/office/drawing/2010/main" val="0"/>
@@ -4330,7 +4701,7 @@
                     <pic:cNvPicPr/>
                   </pic:nvPicPr>
                   <pic:blipFill>
-                    <a:blip r:embed="rId25">
+                    <a:blip r:embed="rId26">
                       <a:extLst>
                         <a:ext uri="{28A0092B-C50C-407E-A947-70E740481C1C}">
                           <a14:useLocalDpi xmlns:a14="http://schemas.microsoft.com/office/drawing/2010/main" val="0"/>
@@ -4414,7 +4785,7 @@
                     <pic:cNvPicPr/>
                   </pic:nvPicPr>
                   <pic:blipFill>
-                    <a:blip r:embed="rId26">
+                    <a:blip r:embed="rId27">
                       <a:extLst>
                         <a:ext uri="{28A0092B-C50C-407E-A947-70E740481C1C}">
                           <a14:useLocalDpi xmlns:a14="http://schemas.microsoft.com/office/drawing/2010/main" val="0"/>
@@ -4524,7 +4895,7 @@
                     <pic:cNvPicPr/>
                   </pic:nvPicPr>
                   <pic:blipFill>
-                    <a:blip r:embed="rId27">
+                    <a:blip r:embed="rId28">
                       <a:extLst>
                         <a:ext uri="{28A0092B-C50C-407E-A947-70E740481C1C}">
                           <a14:useLocalDpi xmlns:a14="http://schemas.microsoft.com/office/drawing/2010/main" val="0"/>
@@ -4620,7 +4991,7 @@
                     <pic:cNvPicPr/>
                   </pic:nvPicPr>
                   <pic:blipFill>
-                    <a:blip r:embed="rId28"/>
+                    <a:blip r:embed="rId29"/>
                     <a:stretch>
                       <a:fillRect/>
                     </a:stretch>
@@ -4711,12 +5082,12 @@
           <w:numId w:val="11"/>
         </w:numPr>
       </w:pPr>
-      <w:bookmarkStart w:id="6" w:name="C3_P"/>
+      <w:bookmarkStart w:id="7" w:name="C3_P"/>
       <w:r>
         <w:t>Order ID</w:t>
       </w:r>
     </w:p>
-    <w:bookmarkEnd w:id="6"/>
+    <w:bookmarkEnd w:id="7"/>
     <w:p>
       <w:pPr>
         <w:pStyle w:val="ListParagraph"/>
@@ -4750,7 +5121,7 @@
                     <pic:cNvPicPr/>
                   </pic:nvPicPr>
                   <pic:blipFill>
-                    <a:blip r:embed="rId29">
+                    <a:blip r:embed="rId30">
                       <a:extLst>
                         <a:ext uri="{28A0092B-C50C-407E-A947-70E740481C1C}">
                           <a14:useLocalDpi xmlns:a14="http://schemas.microsoft.com/office/drawing/2010/main" val="0"/>
@@ -4879,7 +5250,7 @@
                     <pic:cNvPicPr/>
                   </pic:nvPicPr>
                   <pic:blipFill>
-                    <a:blip r:embed="rId30">
+                    <a:blip r:embed="rId31">
                       <a:extLst>
                         <a:ext uri="{28A0092B-C50C-407E-A947-70E740481C1C}">
                           <a14:useLocalDpi xmlns:a14="http://schemas.microsoft.com/office/drawing/2010/main" val="0"/>
@@ -4970,7 +5341,7 @@
                     <pic:cNvPicPr/>
                   </pic:nvPicPr>
                   <pic:blipFill>
-                    <a:blip r:embed="rId31">
+                    <a:blip r:embed="rId32">
                       <a:extLst>
                         <a:ext uri="{28A0092B-C50C-407E-A947-70E740481C1C}">
                           <a14:useLocalDpi xmlns:a14="http://schemas.microsoft.com/office/drawing/2010/main" val="0"/>
@@ -5054,7 +5425,7 @@
                     <pic:cNvPicPr/>
                   </pic:nvPicPr>
                   <pic:blipFill>
-                    <a:blip r:embed="rId32">
+                    <a:blip r:embed="rId33">
                       <a:extLst>
                         <a:ext uri="{28A0092B-C50C-407E-A947-70E740481C1C}">
                           <a14:useLocalDpi xmlns:a14="http://schemas.microsoft.com/office/drawing/2010/main" val="0"/>
@@ -5147,14 +5518,273 @@
           <w:numId w:val="13"/>
         </w:numPr>
       </w:pPr>
-      <w:r>
-        <w:t>Filter for ‘Line SKU’ equal MIN3 in the Year 2020</w:t>
-      </w:r>
-    </w:p>
-    <w:p>
-      <w:pPr>
-        <w:pStyle w:val="ListParagraph"/>
-        <w:ind w:left="1080"/>
+      <w:bookmarkStart w:id="8" w:name="C4_P"/>
+      <w:r>
+        <w:t>Filter for ‘Line SKU’ equal MIN3</w:t>
+      </w:r>
+      <w:r>
+        <w:t>.</w:t>
+      </w:r>
+      <w:r>
+        <w:t xml:space="preserve"> </w:t>
+      </w:r>
+    </w:p>
+    <w:bookmarkEnd w:id="8"/>
+    <w:p>
+      <w:pPr>
+        <w:ind w:left="720"/>
+      </w:pPr>
+    </w:p>
+    <w:p>
+      <w:pPr>
+        <w:ind w:left="720"/>
+      </w:pPr>
+    </w:p>
+    <w:p>
+      <w:pPr>
+        <w:ind w:left="720"/>
+      </w:pPr>
+    </w:p>
+    <w:p>
+      <w:pPr>
+        <w:ind w:left="720"/>
+      </w:pPr>
+      <w:r>
+        <w:rPr>
+          <w:noProof/>
+        </w:rPr>
+        <w:lastRenderedPageBreak/>
+        <w:drawing>
+          <wp:anchor distT="0" distB="0" distL="114300" distR="114300" simplePos="0" relativeHeight="251696640" behindDoc="0" locked="0" layoutInCell="1" allowOverlap="1" wp14:anchorId="4D46DF1B" wp14:editId="7976BA10">
+            <wp:simplePos x="0" y="0"/>
+            <wp:positionH relativeFrom="margin">
+              <wp:align>right</wp:align>
+            </wp:positionH>
+            <wp:positionV relativeFrom="paragraph">
+              <wp:posOffset>19412</wp:posOffset>
+            </wp:positionV>
+            <wp:extent cx="5486400" cy="1382395"/>
+            <wp:effectExtent l="19050" t="19050" r="19050" b="27305"/>
+            <wp:wrapSquare wrapText="bothSides"/>
+            <wp:docPr id="310257838" name="Picture 1" descr="A screenshot of a computer&#10;&#10;Description automatically generated"/>
+            <wp:cNvGraphicFramePr>
+              <a:graphicFrameLocks xmlns:a="http://schemas.openxmlformats.org/drawingml/2006/main" noChangeAspect="1"/>
+            </wp:cNvGraphicFramePr>
+            <a:graphic xmlns:a="http://schemas.openxmlformats.org/drawingml/2006/main">
+              <a:graphicData uri="http://schemas.openxmlformats.org/drawingml/2006/picture">
+                <pic:pic xmlns:pic="http://schemas.openxmlformats.org/drawingml/2006/picture">
+                  <pic:nvPicPr>
+                    <pic:cNvPr id="310257838" name="Picture 1" descr="A screenshot of a computer&#10;&#10;Description automatically generated"/>
+                    <pic:cNvPicPr/>
+                  </pic:nvPicPr>
+                  <pic:blipFill>
+                    <a:blip r:embed="rId34" cstate="print">
+                      <a:extLst>
+                        <a:ext uri="{28A0092B-C50C-407E-A947-70E740481C1C}">
+                          <a14:useLocalDpi xmlns:a14="http://schemas.microsoft.com/office/drawing/2010/main" val="0"/>
+                        </a:ext>
+                      </a:extLst>
+                    </a:blip>
+                    <a:stretch>
+                      <a:fillRect/>
+                    </a:stretch>
+                  </pic:blipFill>
+                  <pic:spPr>
+                    <a:xfrm>
+                      <a:off x="0" y="0"/>
+                      <a:ext cx="5486400" cy="1382395"/>
+                    </a:xfrm>
+                    <a:prstGeom prst="rect">
+                      <a:avLst/>
+                    </a:prstGeom>
+                    <a:ln w="19050">
+                      <a:solidFill>
+                        <a:srgbClr val="AF658C"/>
+                      </a:solidFill>
+                    </a:ln>
+                  </pic:spPr>
+                </pic:pic>
+              </a:graphicData>
+            </a:graphic>
+            <wp14:sizeRelH relativeFrom="margin">
+              <wp14:pctWidth>0</wp14:pctWidth>
+            </wp14:sizeRelH>
+            <wp14:sizeRelV relativeFrom="margin">
+              <wp14:pctHeight>0</wp14:pctHeight>
+            </wp14:sizeRelV>
+          </wp:anchor>
+        </w:drawing>
+      </w:r>
+    </w:p>
+    <w:p>
+      <w:pPr>
+        <w:ind w:left="720"/>
+      </w:pPr>
+      <w:r>
+        <w:rPr>
+          <w:b/>
+          <w:bCs/>
+        </w:rPr>
+        <w:t>Observation</w:t>
+      </w:r>
+      <w:r>
+        <w:rPr>
+          <w:b/>
+          <w:bCs/>
+        </w:rPr>
+        <w:t>s</w:t>
+      </w:r>
+      <w:r>
+        <w:t>:</w:t>
+      </w:r>
+    </w:p>
+    <w:p>
+      <w:pPr>
+        <w:ind w:left="720"/>
+        <w:rPr>
+          <w:rFonts w:cstheme="minorHAnsi"/>
+        </w:rPr>
+      </w:pPr>
+      <w:r>
+        <w:t>27</w:t>
+      </w:r>
+      <w:r>
+        <w:t xml:space="preserve"> records have the </w:t>
+      </w:r>
+      <w:r>
+        <w:t>Line SKU</w:t>
+      </w:r>
+      <w:r>
+        <w:t xml:space="preserve"> ‘</w:t>
+      </w:r>
+      <w:r>
+        <w:t>MIN3’</w:t>
+      </w:r>
+      <w:r>
+        <w:t xml:space="preserve">. All these records have a Line SKU Production Cost of </w:t>
+      </w:r>
+      <w:r>
+        <w:t>247.26</w:t>
+      </w:r>
+      <w:r>
+        <w:t xml:space="preserve"> </w:t>
+      </w:r>
+      <w:r>
+        <w:rPr>
+          <w:rFonts w:cstheme="minorHAnsi"/>
+        </w:rPr>
+        <w:t>€.</w:t>
+      </w:r>
+    </w:p>
+    <w:p>
+      <w:pPr>
+        <w:ind w:left="720"/>
+        <w:rPr>
+          <w:rFonts w:cstheme="minorHAnsi"/>
+        </w:rPr>
+      </w:pPr>
+      <w:r>
+        <w:rPr>
+          <w:noProof/>
+        </w:rPr>
+        <w:drawing>
+          <wp:anchor distT="0" distB="0" distL="114300" distR="114300" simplePos="0" relativeHeight="251697664" behindDoc="0" locked="0" layoutInCell="1" allowOverlap="1" wp14:anchorId="21BE350D" wp14:editId="010EFD5B">
+            <wp:simplePos x="0" y="0"/>
+            <wp:positionH relativeFrom="margin">
+              <wp:posOffset>440690</wp:posOffset>
+            </wp:positionH>
+            <wp:positionV relativeFrom="paragraph">
+              <wp:posOffset>286385</wp:posOffset>
+            </wp:positionV>
+            <wp:extent cx="5566410" cy="1481455"/>
+            <wp:effectExtent l="19050" t="19050" r="15240" b="23495"/>
+            <wp:wrapSquare wrapText="bothSides"/>
+            <wp:docPr id="1113446374" name="Picture 1" descr="A screenshot of a computer&#10;&#10;Description automatically generated"/>
+            <wp:cNvGraphicFramePr>
+              <a:graphicFrameLocks xmlns:a="http://schemas.openxmlformats.org/drawingml/2006/main" noChangeAspect="1"/>
+            </wp:cNvGraphicFramePr>
+            <a:graphic xmlns:a="http://schemas.openxmlformats.org/drawingml/2006/main">
+              <a:graphicData uri="http://schemas.openxmlformats.org/drawingml/2006/picture">
+                <pic:pic xmlns:pic="http://schemas.openxmlformats.org/drawingml/2006/picture">
+                  <pic:nvPicPr>
+                    <pic:cNvPr id="1113446374" name="Picture 1" descr="A screenshot of a computer&#10;&#10;Description automatically generated"/>
+                    <pic:cNvPicPr/>
+                  </pic:nvPicPr>
+                  <pic:blipFill>
+                    <a:blip r:embed="rId35">
+                      <a:extLst>
+                        <a:ext uri="{28A0092B-C50C-407E-A947-70E740481C1C}">
+                          <a14:useLocalDpi xmlns:a14="http://schemas.microsoft.com/office/drawing/2010/main" val="0"/>
+                        </a:ext>
+                      </a:extLst>
+                    </a:blip>
+                    <a:stretch>
+                      <a:fillRect/>
+                    </a:stretch>
+                  </pic:blipFill>
+                  <pic:spPr>
+                    <a:xfrm>
+                      <a:off x="0" y="0"/>
+                      <a:ext cx="5566410" cy="1481455"/>
+                    </a:xfrm>
+                    <a:prstGeom prst="rect">
+                      <a:avLst/>
+                    </a:prstGeom>
+                    <a:ln w="19050">
+                      <a:solidFill>
+                        <a:srgbClr val="AF658C"/>
+                      </a:solidFill>
+                    </a:ln>
+                  </pic:spPr>
+                </pic:pic>
+              </a:graphicData>
+            </a:graphic>
+            <wp14:sizeRelH relativeFrom="margin">
+              <wp14:pctWidth>0</wp14:pctWidth>
+            </wp14:sizeRelH>
+            <wp14:sizeRelV relativeFrom="margin">
+              <wp14:pctHeight>0</wp14:pctHeight>
+            </wp14:sizeRelV>
+          </wp:anchor>
+        </w:drawing>
+      </w:r>
+      <w:r>
+        <w:t>Fill</w:t>
+      </w:r>
+      <w:r>
+        <w:t xml:space="preserve"> the </w:t>
+      </w:r>
+      <w:r>
+        <w:t>‘</w:t>
+      </w:r>
+      <w:r>
+        <w:t>Line SKU Production Cost</w:t>
+      </w:r>
+      <w:r>
+        <w:t>’</w:t>
+      </w:r>
+      <w:r>
+        <w:t xml:space="preserve"> of the ‘MIN3’</w:t>
+      </w:r>
+      <w:r>
+        <w:t xml:space="preserve"> to </w:t>
+      </w:r>
+      <w:r>
+        <w:t>247.26</w:t>
+      </w:r>
+      <w:r>
+        <w:t xml:space="preserve"> </w:t>
+      </w:r>
+      <w:r>
+        <w:rPr>
+          <w:rFonts w:cstheme="minorHAnsi"/>
+        </w:rPr>
+        <w:t>€.</w:t>
+      </w:r>
+    </w:p>
+    <w:p>
+      <w:pPr>
+        <w:ind w:left="720"/>
       </w:pPr>
     </w:p>
     <w:p>
@@ -5166,16 +5796,259 @@
         </w:numPr>
       </w:pPr>
       <w:r>
+        <w:rPr>
+          <w:noProof/>
+        </w:rPr>
+        <w:drawing>
+          <wp:anchor distT="0" distB="0" distL="114300" distR="114300" simplePos="0" relativeHeight="251698688" behindDoc="0" locked="0" layoutInCell="1" allowOverlap="1" wp14:anchorId="58F8F066" wp14:editId="76482BBB">
+            <wp:simplePos x="0" y="0"/>
+            <wp:positionH relativeFrom="column">
+              <wp:posOffset>429260</wp:posOffset>
+            </wp:positionH>
+            <wp:positionV relativeFrom="paragraph">
+              <wp:posOffset>286385</wp:posOffset>
+            </wp:positionV>
+            <wp:extent cx="5588000" cy="1440815"/>
+            <wp:effectExtent l="19050" t="19050" r="12700" b="26035"/>
+            <wp:wrapSquare wrapText="bothSides"/>
+            <wp:docPr id="1470346954" name="Picture 1" descr="A screenshot of a computer&#10;&#10;Description automatically generated"/>
+            <wp:cNvGraphicFramePr>
+              <a:graphicFrameLocks xmlns:a="http://schemas.openxmlformats.org/drawingml/2006/main" noChangeAspect="1"/>
+            </wp:cNvGraphicFramePr>
+            <a:graphic xmlns:a="http://schemas.openxmlformats.org/drawingml/2006/main">
+              <a:graphicData uri="http://schemas.openxmlformats.org/drawingml/2006/picture">
+                <pic:pic xmlns:pic="http://schemas.openxmlformats.org/drawingml/2006/picture">
+                  <pic:nvPicPr>
+                    <pic:cNvPr id="1470346954" name="Picture 1" descr="A screenshot of a computer&#10;&#10;Description automatically generated"/>
+                    <pic:cNvPicPr/>
+                  </pic:nvPicPr>
+                  <pic:blipFill>
+                    <a:blip r:embed="rId36">
+                      <a:extLst>
+                        <a:ext uri="{28A0092B-C50C-407E-A947-70E740481C1C}">
+                          <a14:useLocalDpi xmlns:a14="http://schemas.microsoft.com/office/drawing/2010/main" val="0"/>
+                        </a:ext>
+                      </a:extLst>
+                    </a:blip>
+                    <a:stretch>
+                      <a:fillRect/>
+                    </a:stretch>
+                  </pic:blipFill>
+                  <pic:spPr>
+                    <a:xfrm>
+                      <a:off x="0" y="0"/>
+                      <a:ext cx="5588000" cy="1440815"/>
+                    </a:xfrm>
+                    <a:prstGeom prst="rect">
+                      <a:avLst/>
+                    </a:prstGeom>
+                    <a:ln w="19050">
+                      <a:solidFill>
+                        <a:srgbClr val="AF658C"/>
+                      </a:solidFill>
+                    </a:ln>
+                  </pic:spPr>
+                </pic:pic>
+              </a:graphicData>
+            </a:graphic>
+            <wp14:sizeRelH relativeFrom="margin">
+              <wp14:pctWidth>0</wp14:pctWidth>
+            </wp14:sizeRelH>
+            <wp14:sizeRelV relativeFrom="margin">
+              <wp14:pctHeight>0</wp14:pctHeight>
+            </wp14:sizeRelV>
+          </wp:anchor>
+        </w:drawing>
+      </w:r>
+      <w:r>
         <w:t>Filter for ‘Line SKU’ equal MIN</w:t>
       </w:r>
       <w:r>
         <w:t>4</w:t>
       </w:r>
       <w:r>
-        <w:t xml:space="preserve"> in the Year 20</w:t>
-      </w:r>
-      <w:r>
-        <w:t>19</w:t>
+        <w:t>.</w:t>
+      </w:r>
+    </w:p>
+    <w:p>
+      <w:pPr>
+        <w:ind w:left="720"/>
+      </w:pPr>
+    </w:p>
+    <w:p>
+      <w:pPr>
+        <w:ind w:left="720"/>
+      </w:pPr>
+      <w:r>
+        <w:rPr>
+          <w:b/>
+          <w:bCs/>
+        </w:rPr>
+        <w:t>Observation</w:t>
+      </w:r>
+      <w:r>
+        <w:rPr>
+          <w:b/>
+          <w:bCs/>
+        </w:rPr>
+        <w:t>s</w:t>
+      </w:r>
+      <w:r>
+        <w:t>:</w:t>
+      </w:r>
+    </w:p>
+    <w:p>
+      <w:pPr>
+        <w:ind w:left="720"/>
+        <w:rPr>
+          <w:rFonts w:cstheme="minorHAnsi"/>
+        </w:rPr>
+      </w:pPr>
+      <w:r>
+        <w:t>33</w:t>
+      </w:r>
+      <w:r>
+        <w:t xml:space="preserve"> records have the Line SKU ‘MIN</w:t>
+      </w:r>
+      <w:r>
+        <w:t>4</w:t>
+      </w:r>
+      <w:r>
+        <w:t xml:space="preserve">’. All these records have a Line SKU Production Cost of </w:t>
+      </w:r>
+      <w:r>
+        <w:t>293.22</w:t>
+      </w:r>
+      <w:r>
+        <w:t xml:space="preserve"> </w:t>
+      </w:r>
+      <w:r>
+        <w:rPr>
+          <w:rFonts w:cstheme="minorHAnsi"/>
+        </w:rPr>
+        <w:t>€.</w:t>
+      </w:r>
+    </w:p>
+    <w:p>
+      <w:pPr>
+        <w:ind w:left="720"/>
+        <w:rPr>
+          <w:rFonts w:cstheme="minorHAnsi"/>
+        </w:rPr>
+      </w:pPr>
+      <w:r>
+        <w:t>F</w:t>
+      </w:r>
+      <w:r>
+        <w:t>ill the ‘Line SKU Production Cost’ of the ‘MIN</w:t>
+      </w:r>
+      <w:r>
+        <w:t>4</w:t>
+      </w:r>
+      <w:r>
+        <w:t xml:space="preserve">’ to </w:t>
+      </w:r>
+      <w:r>
+        <w:t>293.22</w:t>
+      </w:r>
+      <w:r>
+        <w:t xml:space="preserve"> </w:t>
+      </w:r>
+      <w:r>
+        <w:rPr>
+          <w:rFonts w:cstheme="minorHAnsi"/>
+        </w:rPr>
+        <w:t>€.</w:t>
+      </w:r>
+    </w:p>
+    <w:p>
+      <w:pPr>
+        <w:ind w:left="720"/>
+        <w:rPr>
+          <w:rFonts w:cstheme="minorHAnsi"/>
+        </w:rPr>
+      </w:pPr>
+    </w:p>
+    <w:p>
+      <w:pPr>
+        <w:ind w:left="720"/>
+        <w:rPr>
+          <w:rFonts w:cstheme="minorHAnsi"/>
+        </w:rPr>
+      </w:pPr>
+    </w:p>
+    <w:p>
+      <w:pPr>
+        <w:ind w:left="720"/>
+        <w:rPr>
+          <w:rFonts w:cstheme="minorHAnsi"/>
+        </w:rPr>
+      </w:pPr>
+      <w:r>
+        <w:rPr>
+          <w:noProof/>
+        </w:rPr>
+        <w:lastRenderedPageBreak/>
+        <w:drawing>
+          <wp:anchor distT="0" distB="0" distL="114300" distR="114300" simplePos="0" relativeHeight="251699712" behindDoc="0" locked="0" layoutInCell="1" allowOverlap="1" wp14:anchorId="45D0D9B3" wp14:editId="22D20B24">
+            <wp:simplePos x="0" y="0"/>
+            <wp:positionH relativeFrom="margin">
+              <wp:align>right</wp:align>
+            </wp:positionH>
+            <wp:positionV relativeFrom="paragraph">
+              <wp:posOffset>0</wp:posOffset>
+            </wp:positionV>
+            <wp:extent cx="5467350" cy="1371600"/>
+            <wp:effectExtent l="19050" t="19050" r="19050" b="19050"/>
+            <wp:wrapSquare wrapText="bothSides"/>
+            <wp:docPr id="20713002" name="Picture 1" descr="A screenshot of a computer&#10;&#10;Description automatically generated"/>
+            <wp:cNvGraphicFramePr>
+              <a:graphicFrameLocks xmlns:a="http://schemas.openxmlformats.org/drawingml/2006/main" noChangeAspect="1"/>
+            </wp:cNvGraphicFramePr>
+            <a:graphic xmlns:a="http://schemas.openxmlformats.org/drawingml/2006/main">
+              <a:graphicData uri="http://schemas.openxmlformats.org/drawingml/2006/picture">
+                <pic:pic xmlns:pic="http://schemas.openxmlformats.org/drawingml/2006/picture">
+                  <pic:nvPicPr>
+                    <pic:cNvPr id="20713002" name="Picture 1" descr="A screenshot of a computer&#10;&#10;Description automatically generated"/>
+                    <pic:cNvPicPr/>
+                  </pic:nvPicPr>
+                  <pic:blipFill>
+                    <a:blip r:embed="rId37">
+                      <a:extLst>
+                        <a:ext uri="{28A0092B-C50C-407E-A947-70E740481C1C}">
+                          <a14:useLocalDpi xmlns:a14="http://schemas.microsoft.com/office/drawing/2010/main" val="0"/>
+                        </a:ext>
+                      </a:extLst>
+                    </a:blip>
+                    <a:stretch>
+                      <a:fillRect/>
+                    </a:stretch>
+                  </pic:blipFill>
+                  <pic:spPr>
+                    <a:xfrm>
+                      <a:off x="0" y="0"/>
+                      <a:ext cx="5467350" cy="1371600"/>
+                    </a:xfrm>
+                    <a:prstGeom prst="rect">
+                      <a:avLst/>
+                    </a:prstGeom>
+                    <a:ln w="19050">
+                      <a:solidFill>
+                        <a:srgbClr val="AF658C"/>
+                      </a:solidFill>
+                    </a:ln>
+                  </pic:spPr>
+                </pic:pic>
+              </a:graphicData>
+            </a:graphic>
+            <wp14:sizeRelH relativeFrom="margin">
+              <wp14:pctWidth>0</wp14:pctWidth>
+            </wp14:sizeRelH>
+            <wp14:sizeRelV relativeFrom="margin">
+              <wp14:pctHeight>0</wp14:pctHeight>
+            </wp14:sizeRelV>
+          </wp:anchor>
+        </w:drawing>
       </w:r>
     </w:p>
     <w:p>
@@ -5186,6 +6059,7 @@
           <w:numId w:val="13"/>
         </w:numPr>
       </w:pPr>
+      <w:bookmarkStart w:id="9" w:name="C6_P"/>
       <w:r>
         <w:t>Filter for ‘Line SKU’ equal MIN</w:t>
       </w:r>
@@ -5193,7 +6067,7 @@
         <w:t>2</w:t>
       </w:r>
       <w:r>
-        <w:t xml:space="preserve"> in the Year 2020</w:t>
+        <w:t>.</w:t>
       </w:r>
     </w:p>
     <w:p>
@@ -5204,6 +6078,8 @@
           <w:numId w:val="13"/>
         </w:numPr>
       </w:pPr>
+      <w:bookmarkStart w:id="10" w:name="C7_P"/>
+      <w:bookmarkEnd w:id="9"/>
       <w:r>
         <w:t>Filter for ‘Line SKU’ equal MIN</w:t>
       </w:r>
@@ -5211,9 +6087,10 @@
         <w:t>8</w:t>
       </w:r>
       <w:r>
-        <w:t xml:space="preserve"> in the Year 2020</w:t>
-      </w:r>
-    </w:p>
+        <w:t xml:space="preserve">. </w:t>
+      </w:r>
+    </w:p>
+    <w:bookmarkEnd w:id="10"/>
     <w:p>
       <w:pPr>
         <w:pStyle w:val="ListParagraph"/>
@@ -6949,7 +7826,7 @@
   <w:style w:type="paragraph" w:default="1" w:styleId="Normal">
     <w:name w:val="Normal"/>
     <w:qFormat/>
-    <w:rsid w:val="00EB2ECA"/>
+    <w:rsid w:val="00512D91"/>
   </w:style>
   <w:style w:type="paragraph" w:styleId="Heading1">
     <w:name w:val="heading 1"/>

</xml_diff>

<commit_message>
Blank Data - Fill Blank Field of ‘MIN2' Line SKU to contain 222.25 €
</commit_message>
<xml_diff>
--- a/Process_Phase/Data Cleaning Documentation.docx
+++ b/Process_Phase/Data Cleaning Documentation.docx
@@ -1911,6 +1911,7 @@
       <w:tblPr>
         <w:tblStyle w:val="TableGrid"/>
         <w:tblW w:w="10096" w:type="dxa"/>
+        <w:tblInd w:w="-377" w:type="dxa"/>
         <w:tblLook w:val="04A0" w:firstRow="1" w:lastRow="0" w:firstColumn="1" w:lastColumn="0" w:noHBand="0" w:noVBand="1"/>
       </w:tblPr>
       <w:tblGrid>
@@ -3107,6 +3108,192 @@
           </w:p>
         </w:tc>
       </w:tr>
+      <w:tr>
+        <w:trPr>
+          <w:trHeight w:val="263"/>
+        </w:trPr>
+        <w:tc>
+          <w:tcPr>
+            <w:tcW w:w="953" w:type="dxa"/>
+            <w:shd w:val="clear" w:color="auto" w:fill="C894AF"/>
+            <w:vAlign w:val="bottom"/>
+          </w:tcPr>
+          <w:p>
+            <w:pPr>
+              <w:rPr>
+                <w:rFonts w:ascii="Calibri" w:eastAsia="Times New Roman" w:hAnsi="Calibri" w:cs="Calibri"/>
+                <w:b/>
+                <w:bCs/>
+                <w:color w:val="000000"/>
+                <w:kern w:val="0"/>
+                <w14:ligatures w14:val="none"/>
+              </w:rPr>
+            </w:pPr>
+            <w:r>
+              <w:rPr>
+                <w:rFonts w:ascii="Calibri" w:eastAsia="Times New Roman" w:hAnsi="Calibri" w:cs="Calibri"/>
+                <w:b/>
+                <w:bCs/>
+                <w:color w:val="000000"/>
+                <w:kern w:val="0"/>
+                <w14:ligatures w14:val="none"/>
+              </w:rPr>
+              <w:t>C</w:t>
+            </w:r>
+            <w:r>
+              <w:rPr>
+                <w:rFonts w:ascii="Calibri" w:eastAsia="Times New Roman" w:hAnsi="Calibri" w:cs="Calibri"/>
+                <w:b/>
+                <w:bCs/>
+                <w:color w:val="000000"/>
+                <w:kern w:val="0"/>
+                <w14:ligatures w14:val="none"/>
+              </w:rPr>
+              <w:t>6</w:t>
+            </w:r>
+          </w:p>
+          <w:p>
+            <w:pPr>
+              <w:rPr>
+                <w:rFonts w:ascii="Calibri" w:eastAsia="Times New Roman" w:hAnsi="Calibri" w:cs="Calibri"/>
+                <w:b/>
+                <w:bCs/>
+                <w:color w:val="000000"/>
+                <w:kern w:val="0"/>
+                <w14:ligatures w14:val="none"/>
+              </w:rPr>
+            </w:pPr>
+          </w:p>
+        </w:tc>
+        <w:tc>
+          <w:tcPr>
+            <w:tcW w:w="1680" w:type="dxa"/>
+          </w:tcPr>
+          <w:p>
+            <w:r>
+              <w:t>Blank Data.</w:t>
+            </w:r>
+          </w:p>
+        </w:tc>
+        <w:tc>
+          <w:tcPr>
+            <w:tcW w:w="2155" w:type="dxa"/>
+          </w:tcPr>
+          <w:p>
+            <w:r>
+              <w:t xml:space="preserve">Filling Values for </w:t>
+            </w:r>
+            <w:r>
+              <w:rPr>
+                <w:rFonts w:ascii="Calibri" w:eastAsia="Times New Roman" w:hAnsi="Calibri" w:cs="Calibri"/>
+                <w:color w:val="000000"/>
+                <w:kern w:val="0"/>
+                <w14:ligatures w14:val="none"/>
+              </w:rPr>
+              <w:t>‘Line SKU Production Cost’</w:t>
+            </w:r>
+            <w:r>
+              <w:t>.</w:t>
+            </w:r>
+          </w:p>
+        </w:tc>
+        <w:tc>
+          <w:tcPr>
+            <w:tcW w:w="2250" w:type="dxa"/>
+          </w:tcPr>
+          <w:p>
+            <w:r>
+              <w:t>Fill Blank Field of ‘MIN</w:t>
+            </w:r>
+            <w:r>
+              <w:t>2</w:t>
+            </w:r>
+            <w:r>
+              <w:t xml:space="preserve">’ Line SKU to contain </w:t>
+            </w:r>
+            <w:r>
+              <w:t>222.25</w:t>
+            </w:r>
+            <w:r>
+              <w:t xml:space="preserve"> </w:t>
+            </w:r>
+            <w:r>
+              <w:rPr>
+                <w:rFonts w:cstheme="minorHAnsi"/>
+              </w:rPr>
+              <w:t>€.</w:t>
+            </w:r>
+          </w:p>
+        </w:tc>
+        <w:tc>
+          <w:tcPr>
+            <w:tcW w:w="1080" w:type="dxa"/>
+          </w:tcPr>
+          <w:p>
+            <w:pPr>
+              <w:jc w:val="center"/>
+            </w:pPr>
+            <w:r>
+              <w:t>1</w:t>
+            </w:r>
+          </w:p>
+        </w:tc>
+        <w:bookmarkStart w:id="3" w:name="C6_P"/>
+        <w:tc>
+          <w:tcPr>
+            <w:tcW w:w="1016" w:type="dxa"/>
+          </w:tcPr>
+          <w:p>
+            <w:r>
+              <w:fldChar w:fldCharType="begin"/>
+            </w:r>
+            <w:r>
+              <w:instrText>HYPERLINK  \l "C4_P"</w:instrText>
+            </w:r>
+            <w:r>
+              <w:fldChar w:fldCharType="separate"/>
+            </w:r>
+            <w:r>
+              <w:rPr>
+                <w:rStyle w:val="Hyperlink"/>
+              </w:rPr>
+              <w:t>C</w:t>
+            </w:r>
+            <w:r>
+              <w:rPr>
+                <w:rStyle w:val="Hyperlink"/>
+              </w:rPr>
+              <w:t>6</w:t>
+            </w:r>
+            <w:r>
+              <w:rPr>
+                <w:rStyle w:val="Hyperlink"/>
+              </w:rPr>
+              <w:t>-P</w:t>
+            </w:r>
+            <w:r>
+              <w:fldChar w:fldCharType="end"/>
+            </w:r>
+            <w:bookmarkEnd w:id="3"/>
+          </w:p>
+        </w:tc>
+        <w:tc>
+          <w:tcPr>
+            <w:tcW w:w="962" w:type="dxa"/>
+          </w:tcPr>
+          <w:p>
+            <w:r>
+              <w:t>C</w:t>
+            </w:r>
+            <w:r>
+              <w:t>6</w:t>
+            </w:r>
+            <w:r>
+              <w:t>-V</w:t>
+            </w:r>
+          </w:p>
+        </w:tc>
+      </w:tr>
     </w:tbl>
     <w:p/>
     <w:p/>
@@ -3137,26 +3324,13 @@
     </w:p>
     <w:p>
       <w:pPr>
-        <w:jc w:val="center"/>
-        <w:rPr>
-          <w:b/>
-          <w:bCs/>
-          <w:color w:val="873D5E"/>
-          <w:sz w:val="52"/>
-          <w:szCs w:val="52"/>
-          <w:u w:val="single"/>
-        </w:rPr>
-      </w:pPr>
-    </w:p>
-    <w:p>
-      <w:pPr>
         <w:pStyle w:val="Heading1"/>
       </w:pPr>
-      <w:bookmarkStart w:id="3" w:name="_Toc152597925"/>
+      <w:bookmarkStart w:id="4" w:name="_Toc152597925"/>
       <w:r>
         <w:t>Cleaning Process</w:t>
       </w:r>
-      <w:bookmarkEnd w:id="3"/>
+      <w:bookmarkEnd w:id="4"/>
     </w:p>
     <w:p>
       <w:pPr>
@@ -3166,11 +3340,11 @@
           <w:numId w:val="3"/>
         </w:numPr>
       </w:pPr>
-      <w:bookmarkStart w:id="4" w:name="_Toc152597926"/>
+      <w:bookmarkStart w:id="5" w:name="_Toc152597926"/>
       <w:r>
         <w:t>Business Logic (does the data make sense</w:t>
       </w:r>
-      <w:bookmarkEnd w:id="4"/>
+      <w:bookmarkEnd w:id="5"/>
       <w:r>
         <w:t>?)</w:t>
       </w:r>
@@ -3581,12 +3755,12 @@
       <w:r>
         <w:t xml:space="preserve"> </w:t>
       </w:r>
-      <w:bookmarkStart w:id="5" w:name="C1_P"/>
+      <w:bookmarkStart w:id="6" w:name="C1_P"/>
       <w:r>
         <w:t>Line SKU Production Cost &lt; Line Value (net discount)</w:t>
       </w:r>
     </w:p>
-    <w:bookmarkEnd w:id="5"/>
+    <w:bookmarkEnd w:id="6"/>
     <w:p/>
     <w:p>
       <w:pPr>
@@ -4470,12 +4644,12 @@
           <w:numId w:val="3"/>
         </w:numPr>
       </w:pPr>
-      <w:bookmarkStart w:id="6" w:name="C2_P"/>
+      <w:bookmarkStart w:id="7" w:name="C2_P"/>
       <w:r>
         <w:t>Check for Mistyping</w:t>
       </w:r>
     </w:p>
-    <w:bookmarkEnd w:id="6"/>
+    <w:bookmarkEnd w:id="7"/>
     <w:p>
       <w:pPr>
         <w:ind w:left="720"/>
@@ -5082,12 +5256,12 @@
           <w:numId w:val="11"/>
         </w:numPr>
       </w:pPr>
-      <w:bookmarkStart w:id="7" w:name="C3_P"/>
+      <w:bookmarkStart w:id="8" w:name="C3_P"/>
       <w:r>
         <w:t>Order ID</w:t>
       </w:r>
     </w:p>
-    <w:bookmarkEnd w:id="7"/>
+    <w:bookmarkEnd w:id="8"/>
     <w:p>
       <w:pPr>
         <w:pStyle w:val="ListParagraph"/>
@@ -5518,7 +5692,7 @@
           <w:numId w:val="13"/>
         </w:numPr>
       </w:pPr>
-      <w:bookmarkStart w:id="8" w:name="C4_P"/>
+      <w:bookmarkStart w:id="9" w:name="C4_P"/>
       <w:r>
         <w:t>Filter for ‘Line SKU’ equal MIN3</w:t>
       </w:r>
@@ -5529,7 +5703,7 @@
         <w:t xml:space="preserve"> </w:t>
       </w:r>
     </w:p>
-    <w:bookmarkEnd w:id="8"/>
+    <w:bookmarkEnd w:id="9"/>
     <w:p>
       <w:pPr>
         <w:ind w:left="720"/>
@@ -5688,16 +5862,16 @@
           <w:noProof/>
         </w:rPr>
         <w:drawing>
-          <wp:anchor distT="0" distB="0" distL="114300" distR="114300" simplePos="0" relativeHeight="251697664" behindDoc="0" locked="0" layoutInCell="1" allowOverlap="1" wp14:anchorId="21BE350D" wp14:editId="010EFD5B">
+          <wp:anchor distT="0" distB="0" distL="114300" distR="114300" simplePos="0" relativeHeight="251697664" behindDoc="0" locked="0" layoutInCell="1" allowOverlap="1" wp14:anchorId="21BE350D" wp14:editId="46A9663A">
             <wp:simplePos x="0" y="0"/>
             <wp:positionH relativeFrom="margin">
-              <wp:posOffset>440690</wp:posOffset>
+              <wp:posOffset>438150</wp:posOffset>
             </wp:positionH>
             <wp:positionV relativeFrom="paragraph">
               <wp:posOffset>286385</wp:posOffset>
             </wp:positionV>
-            <wp:extent cx="5566410" cy="1481455"/>
-            <wp:effectExtent l="19050" t="19050" r="15240" b="23495"/>
+            <wp:extent cx="5499100" cy="1481455"/>
+            <wp:effectExtent l="19050" t="19050" r="25400" b="23495"/>
             <wp:wrapSquare wrapText="bothSides"/>
             <wp:docPr id="1113446374" name="Picture 1" descr="A screenshot of a computer&#10;&#10;Description automatically generated"/>
             <wp:cNvGraphicFramePr>
@@ -5725,7 +5899,7 @@
                   <pic:spPr>
                     <a:xfrm>
                       <a:off x="0" y="0"/>
-                      <a:ext cx="5566410" cy="1481455"/>
+                      <a:ext cx="5499100" cy="1481455"/>
                     </a:xfrm>
                     <a:prstGeom prst="rect">
                       <a:avLst/>
@@ -5800,16 +5974,16 @@
           <w:noProof/>
         </w:rPr>
         <w:drawing>
-          <wp:anchor distT="0" distB="0" distL="114300" distR="114300" simplePos="0" relativeHeight="251698688" behindDoc="0" locked="0" layoutInCell="1" allowOverlap="1" wp14:anchorId="58F8F066" wp14:editId="76482BBB">
+          <wp:anchor distT="0" distB="0" distL="114300" distR="114300" simplePos="0" relativeHeight="251698688" behindDoc="0" locked="0" layoutInCell="1" allowOverlap="1" wp14:anchorId="58F8F066" wp14:editId="110C65BF">
             <wp:simplePos x="0" y="0"/>
             <wp:positionH relativeFrom="column">
-              <wp:posOffset>429260</wp:posOffset>
+              <wp:posOffset>431800</wp:posOffset>
             </wp:positionH>
             <wp:positionV relativeFrom="paragraph">
-              <wp:posOffset>286385</wp:posOffset>
+              <wp:posOffset>285750</wp:posOffset>
             </wp:positionV>
-            <wp:extent cx="5588000" cy="1440815"/>
-            <wp:effectExtent l="19050" t="19050" r="12700" b="26035"/>
+            <wp:extent cx="5505450" cy="1440815"/>
+            <wp:effectExtent l="19050" t="19050" r="19050" b="26035"/>
             <wp:wrapSquare wrapText="bothSides"/>
             <wp:docPr id="1470346954" name="Picture 1" descr="A screenshot of a computer&#10;&#10;Description automatically generated"/>
             <wp:cNvGraphicFramePr>
@@ -5837,7 +6011,7 @@
                   <pic:spPr>
                     <a:xfrm>
                       <a:off x="0" y="0"/>
-                      <a:ext cx="5588000" cy="1440815"/>
+                      <a:ext cx="5505450" cy="1440815"/>
                     </a:xfrm>
                     <a:prstGeom prst="rect">
                       <a:avLst/>
@@ -5990,15 +6164,15 @@
         </w:rPr>
         <w:lastRenderedPageBreak/>
         <w:drawing>
-          <wp:anchor distT="0" distB="0" distL="114300" distR="114300" simplePos="0" relativeHeight="251699712" behindDoc="0" locked="0" layoutInCell="1" allowOverlap="1" wp14:anchorId="45D0D9B3" wp14:editId="22D20B24">
+          <wp:anchor distT="0" distB="0" distL="114300" distR="114300" simplePos="0" relativeHeight="251699712" behindDoc="0" locked="0" layoutInCell="1" allowOverlap="1" wp14:anchorId="45D0D9B3" wp14:editId="23FF8757">
             <wp:simplePos x="0" y="0"/>
             <wp:positionH relativeFrom="margin">
-              <wp:align>right</wp:align>
+              <wp:posOffset>457200</wp:posOffset>
             </wp:positionH>
             <wp:positionV relativeFrom="paragraph">
-              <wp:posOffset>0</wp:posOffset>
+              <wp:posOffset>19050</wp:posOffset>
             </wp:positionV>
-            <wp:extent cx="5467350" cy="1371600"/>
+            <wp:extent cx="5429250" cy="1371600"/>
             <wp:effectExtent l="19050" t="19050" r="19050" b="19050"/>
             <wp:wrapSquare wrapText="bothSides"/>
             <wp:docPr id="20713002" name="Picture 1" descr="A screenshot of a computer&#10;&#10;Description automatically generated"/>
@@ -6027,7 +6201,7 @@
                   <pic:spPr>
                     <a:xfrm>
                       <a:off x="0" y="0"/>
-                      <a:ext cx="5467350" cy="1371600"/>
+                      <a:ext cx="5429250" cy="1371600"/>
                     </a:xfrm>
                     <a:prstGeom prst="rect">
                       <a:avLst/>
@@ -6059,7 +6233,68 @@
           <w:numId w:val="13"/>
         </w:numPr>
       </w:pPr>
-      <w:bookmarkStart w:id="9" w:name="C6_P"/>
+      <w:r>
+        <w:rPr>
+          <w:noProof/>
+        </w:rPr>
+        <w:drawing>
+          <wp:anchor distT="0" distB="0" distL="114300" distR="114300" simplePos="0" relativeHeight="251700736" behindDoc="0" locked="0" layoutInCell="1" allowOverlap="1" wp14:anchorId="17925672" wp14:editId="443BA2FC">
+            <wp:simplePos x="0" y="0"/>
+            <wp:positionH relativeFrom="column">
+              <wp:posOffset>434975</wp:posOffset>
+            </wp:positionH>
+            <wp:positionV relativeFrom="paragraph">
+              <wp:posOffset>304800</wp:posOffset>
+            </wp:positionV>
+            <wp:extent cx="5462270" cy="1833245"/>
+            <wp:effectExtent l="19050" t="19050" r="24130" b="14605"/>
+            <wp:wrapSquare wrapText="bothSides"/>
+            <wp:docPr id="1734924117" name="Picture 1" descr="A screenshot of a computer&#10;&#10;Description automatically generated"/>
+            <wp:cNvGraphicFramePr>
+              <a:graphicFrameLocks xmlns:a="http://schemas.openxmlformats.org/drawingml/2006/main" noChangeAspect="1"/>
+            </wp:cNvGraphicFramePr>
+            <a:graphic xmlns:a="http://schemas.openxmlformats.org/drawingml/2006/main">
+              <a:graphicData uri="http://schemas.openxmlformats.org/drawingml/2006/picture">
+                <pic:pic xmlns:pic="http://schemas.openxmlformats.org/drawingml/2006/picture">
+                  <pic:nvPicPr>
+                    <pic:cNvPr id="1734924117" name="Picture 1" descr="A screenshot of a computer&#10;&#10;Description automatically generated"/>
+                    <pic:cNvPicPr/>
+                  </pic:nvPicPr>
+                  <pic:blipFill>
+                    <a:blip r:embed="rId38">
+                      <a:extLst>
+                        <a:ext uri="{28A0092B-C50C-407E-A947-70E740481C1C}">
+                          <a14:useLocalDpi xmlns:a14="http://schemas.microsoft.com/office/drawing/2010/main" val="0"/>
+                        </a:ext>
+                      </a:extLst>
+                    </a:blip>
+                    <a:stretch>
+                      <a:fillRect/>
+                    </a:stretch>
+                  </pic:blipFill>
+                  <pic:spPr>
+                    <a:xfrm>
+                      <a:off x="0" y="0"/>
+                      <a:ext cx="5462270" cy="1833245"/>
+                    </a:xfrm>
+                    <a:prstGeom prst="rect">
+                      <a:avLst/>
+                    </a:prstGeom>
+                    <a:ln w="19050">
+                      <a:solidFill>
+                        <a:srgbClr val="AF658C"/>
+                      </a:solidFill>
+                    </a:ln>
+                  </pic:spPr>
+                </pic:pic>
+              </a:graphicData>
+            </a:graphic>
+            <wp14:sizeRelH relativeFrom="margin">
+              <wp14:pctWidth>0</wp14:pctWidth>
+            </wp14:sizeRelH>
+          </wp:anchor>
+        </w:drawing>
+      </w:r>
       <w:r>
         <w:t>Filter for ‘Line SKU’ equal MIN</w:t>
       </w:r>
@@ -6069,6 +6304,161 @@
       <w:r>
         <w:t>.</w:t>
       </w:r>
+    </w:p>
+    <w:p>
+      <w:pPr>
+        <w:ind w:left="720"/>
+      </w:pPr>
+    </w:p>
+    <w:p>
+      <w:pPr>
+        <w:ind w:left="720"/>
+      </w:pPr>
+      <w:r>
+        <w:rPr>
+          <w:b/>
+          <w:bCs/>
+        </w:rPr>
+        <w:t>Observation</w:t>
+      </w:r>
+      <w:r>
+        <w:rPr>
+          <w:b/>
+          <w:bCs/>
+        </w:rPr>
+        <w:t>s</w:t>
+      </w:r>
+      <w:r>
+        <w:t>:</w:t>
+      </w:r>
+    </w:p>
+    <w:p>
+      <w:pPr>
+        <w:ind w:left="720"/>
+        <w:rPr>
+          <w:rFonts w:cstheme="minorHAnsi"/>
+        </w:rPr>
+      </w:pPr>
+      <w:r>
+        <w:t>29</w:t>
+      </w:r>
+      <w:r>
+        <w:t xml:space="preserve"> records have the Line SKU ‘MIN</w:t>
+      </w:r>
+      <w:r>
+        <w:t>2</w:t>
+      </w:r>
+      <w:r>
+        <w:t xml:space="preserve">’. All these records have a Line SKU Production Cost of </w:t>
+      </w:r>
+      <w:r>
+        <w:t>222.25</w:t>
+      </w:r>
+      <w:r>
+        <w:t xml:space="preserve"> </w:t>
+      </w:r>
+      <w:r>
+        <w:rPr>
+          <w:rFonts w:cstheme="minorHAnsi"/>
+        </w:rPr>
+        <w:t>€.</w:t>
+      </w:r>
+    </w:p>
+    <w:p>
+      <w:pPr>
+        <w:ind w:left="720"/>
+        <w:rPr>
+          <w:rFonts w:cstheme="minorHAnsi"/>
+        </w:rPr>
+      </w:pPr>
+      <w:r>
+        <w:rPr>
+          <w:noProof/>
+        </w:rPr>
+        <w:drawing>
+          <wp:anchor distT="0" distB="0" distL="114300" distR="114300" simplePos="0" relativeHeight="251701760" behindDoc="0" locked="0" layoutInCell="1" allowOverlap="1" wp14:anchorId="03EE6077" wp14:editId="2FE74C1D">
+            <wp:simplePos x="0" y="0"/>
+            <wp:positionH relativeFrom="margin">
+              <wp:align>right</wp:align>
+            </wp:positionH>
+            <wp:positionV relativeFrom="paragraph">
+              <wp:posOffset>287655</wp:posOffset>
+            </wp:positionV>
+            <wp:extent cx="5481320" cy="1727200"/>
+            <wp:effectExtent l="19050" t="19050" r="24130" b="25400"/>
+            <wp:wrapSquare wrapText="bothSides"/>
+            <wp:docPr id="436879077" name="Picture 1" descr="A screenshot of a computer&#10;&#10;Description automatically generated"/>
+            <wp:cNvGraphicFramePr>
+              <a:graphicFrameLocks xmlns:a="http://schemas.openxmlformats.org/drawingml/2006/main" noChangeAspect="1"/>
+            </wp:cNvGraphicFramePr>
+            <a:graphic xmlns:a="http://schemas.openxmlformats.org/drawingml/2006/main">
+              <a:graphicData uri="http://schemas.openxmlformats.org/drawingml/2006/picture">
+                <pic:pic xmlns:pic="http://schemas.openxmlformats.org/drawingml/2006/picture">
+                  <pic:nvPicPr>
+                    <pic:cNvPr id="436879077" name="Picture 1" descr="A screenshot of a computer&#10;&#10;Description automatically generated"/>
+                    <pic:cNvPicPr/>
+                  </pic:nvPicPr>
+                  <pic:blipFill>
+                    <a:blip r:embed="rId39">
+                      <a:extLst>
+                        <a:ext uri="{28A0092B-C50C-407E-A947-70E740481C1C}">
+                          <a14:useLocalDpi xmlns:a14="http://schemas.microsoft.com/office/drawing/2010/main" val="0"/>
+                        </a:ext>
+                      </a:extLst>
+                    </a:blip>
+                    <a:stretch>
+                      <a:fillRect/>
+                    </a:stretch>
+                  </pic:blipFill>
+                  <pic:spPr>
+                    <a:xfrm>
+                      <a:off x="0" y="0"/>
+                      <a:ext cx="5481320" cy="1727200"/>
+                    </a:xfrm>
+                    <a:prstGeom prst="rect">
+                      <a:avLst/>
+                    </a:prstGeom>
+                    <a:ln w="19050">
+                      <a:solidFill>
+                        <a:srgbClr val="AF658C"/>
+                      </a:solidFill>
+                    </a:ln>
+                  </pic:spPr>
+                </pic:pic>
+              </a:graphicData>
+            </a:graphic>
+            <wp14:sizeRelH relativeFrom="margin">
+              <wp14:pctWidth>0</wp14:pctWidth>
+            </wp14:sizeRelH>
+          </wp:anchor>
+        </w:drawing>
+      </w:r>
+      <w:r>
+        <w:t>Fill the ‘Line SKU Production Cost’ of the ‘MIN</w:t>
+      </w:r>
+      <w:r>
+        <w:t>2</w:t>
+      </w:r>
+      <w:r>
+        <w:t xml:space="preserve">’ to </w:t>
+      </w:r>
+      <w:r>
+        <w:t>222.25</w:t>
+      </w:r>
+      <w:r>
+        <w:t xml:space="preserve"> </w:t>
+      </w:r>
+      <w:r>
+        <w:rPr>
+          <w:rFonts w:cstheme="minorHAnsi"/>
+        </w:rPr>
+        <w:t>€.</w:t>
+      </w:r>
+    </w:p>
+    <w:p>
+      <w:pPr>
+        <w:ind w:left="720"/>
+      </w:pPr>
     </w:p>
     <w:p>
       <w:pPr>
@@ -6079,7 +6469,6 @@
         </w:numPr>
       </w:pPr>
       <w:bookmarkStart w:id="10" w:name="C7_P"/>
-      <w:bookmarkEnd w:id="9"/>
       <w:r>
         <w:t>Filter for ‘Line SKU’ equal MIN</w:t>
       </w:r>
@@ -7826,7 +8215,7 @@
   <w:style w:type="paragraph" w:default="1" w:styleId="Normal">
     <w:name w:val="Normal"/>
     <w:qFormat/>
-    <w:rsid w:val="00512D91"/>
+    <w:rsid w:val="001A2157"/>
   </w:style>
   <w:style w:type="paragraph" w:styleId="Heading1">
     <w:name w:val="heading 1"/>

</xml_diff>

<commit_message>
Mismatched Data Type - Convert the data type of “Order ID” from General to Text
</commit_message>
<xml_diff>
--- a/Process_Phase/Data Cleaning Documentation.docx
+++ b/Process_Phase/Data Cleaning Documentation.docx
@@ -3875,24 +3875,161 @@
           </w:p>
         </w:tc>
       </w:tr>
+      <w:tr>
+        <w:trPr>
+          <w:trHeight w:val="263"/>
+        </w:trPr>
+        <w:tc>
+          <w:tcPr>
+            <w:tcW w:w="953" w:type="dxa"/>
+            <w:shd w:val="clear" w:color="auto" w:fill="C894AF"/>
+            <w:vAlign w:val="bottom"/>
+          </w:tcPr>
+          <w:p>
+            <w:pPr>
+              <w:rPr>
+                <w:rFonts w:ascii="Calibri" w:eastAsia="Times New Roman" w:hAnsi="Calibri" w:cs="Calibri"/>
+                <w:b/>
+                <w:bCs/>
+                <w:color w:val="000000"/>
+                <w:kern w:val="0"/>
+                <w14:ligatures w14:val="none"/>
+              </w:rPr>
+            </w:pPr>
+            <w:r>
+              <w:rPr>
+                <w:rFonts w:ascii="Calibri" w:eastAsia="Times New Roman" w:hAnsi="Calibri" w:cs="Calibri"/>
+                <w:b/>
+                <w:bCs/>
+                <w:color w:val="000000"/>
+                <w:kern w:val="0"/>
+                <w14:ligatures w14:val="none"/>
+              </w:rPr>
+              <w:t>C</w:t>
+            </w:r>
+            <w:r>
+              <w:rPr>
+                <w:rFonts w:ascii="Calibri" w:eastAsia="Times New Roman" w:hAnsi="Calibri" w:cs="Calibri"/>
+                <w:b/>
+                <w:bCs/>
+                <w:color w:val="000000"/>
+                <w:kern w:val="0"/>
+                <w14:ligatures w14:val="none"/>
+              </w:rPr>
+              <w:t>9</w:t>
+            </w:r>
+          </w:p>
+          <w:p>
+            <w:pPr>
+              <w:rPr>
+                <w:rFonts w:ascii="Calibri" w:eastAsia="Times New Roman" w:hAnsi="Calibri" w:cs="Calibri"/>
+                <w:b/>
+                <w:bCs/>
+                <w:color w:val="000000"/>
+                <w:kern w:val="0"/>
+                <w14:ligatures w14:val="none"/>
+              </w:rPr>
+            </w:pPr>
+          </w:p>
+        </w:tc>
+        <w:tc>
+          <w:tcPr>
+            <w:tcW w:w="1680" w:type="dxa"/>
+          </w:tcPr>
+          <w:p>
+            <w:r>
+              <w:t>Mismatched Data Type.</w:t>
+            </w:r>
+          </w:p>
+        </w:tc>
+        <w:tc>
+          <w:tcPr>
+            <w:tcW w:w="2155" w:type="dxa"/>
+          </w:tcPr>
+          <w:p>
+            <w:r>
+              <w:t>Converting the data type of “</w:t>
+            </w:r>
+            <w:r>
+              <w:t>Order</w:t>
+            </w:r>
+            <w:r>
+              <w:t xml:space="preserve"> ID”.</w:t>
+            </w:r>
+          </w:p>
+        </w:tc>
+        <w:tc>
+          <w:tcPr>
+            <w:tcW w:w="2250" w:type="dxa"/>
+          </w:tcPr>
+          <w:p>
+            <w:r>
+              <w:t>Convert the data type of “Consumer ID” from General to Text.</w:t>
+            </w:r>
+          </w:p>
+        </w:tc>
+        <w:tc>
+          <w:tcPr>
+            <w:tcW w:w="1080" w:type="dxa"/>
+          </w:tcPr>
+          <w:p>
+            <w:pPr>
+              <w:jc w:val="center"/>
+            </w:pPr>
+            <w:r>
+              <w:t>3678</w:t>
+            </w:r>
+          </w:p>
+        </w:tc>
+        <w:tc>
+          <w:tcPr>
+            <w:tcW w:w="1016" w:type="dxa"/>
+          </w:tcPr>
+          <w:p>
+            <w:hyperlink w:anchor="C9_P" w:history="1">
+              <w:r>
+                <w:rPr>
+                  <w:rStyle w:val="Hyperlink"/>
+                </w:rPr>
+                <w:t>C</w:t>
+              </w:r>
+              <w:r>
+                <w:rPr>
+                  <w:rStyle w:val="Hyperlink"/>
+                </w:rPr>
+                <w:t>9</w:t>
+              </w:r>
+              <w:r>
+                <w:rPr>
+                  <w:rStyle w:val="Hyperlink"/>
+                </w:rPr>
+                <w:t>-P</w:t>
+              </w:r>
+            </w:hyperlink>
+          </w:p>
+        </w:tc>
+        <w:tc>
+          <w:tcPr>
+            <w:tcW w:w="962" w:type="dxa"/>
+          </w:tcPr>
+          <w:p>
+            <w:r>
+              <w:t>C</w:t>
+            </w:r>
+            <w:r>
+              <w:t>9</w:t>
+            </w:r>
+            <w:r>
+              <w:t>-V</w:t>
+            </w:r>
+          </w:p>
+        </w:tc>
+      </w:tr>
     </w:tbl>
     <w:p/>
     <w:p/>
     <w:p>
       <w:pPr>
-        <w:rPr>
-          <w:b/>
-          <w:bCs/>
-          <w:color w:val="873D5E"/>
-          <w:sz w:val="52"/>
-          <w:szCs w:val="52"/>
-          <w:u w:val="single"/>
-        </w:rPr>
-      </w:pPr>
-    </w:p>
-    <w:p>
-      <w:pPr>
-        <w:jc w:val="center"/>
         <w:rPr>
           <w:b/>
           <w:bCs/>
@@ -8570,68 +8707,7 @@
         <w:t xml:space="preserve">As </w:t>
       </w:r>
       <w:r>
-        <w:t xml:space="preserve">only the Consumer ID was in the right data type, the rest column’s data types will be converted using </w:t>
-      </w:r>
-      <w:r>
-        <w:rPr>
-          <w:b/>
-          <w:bCs/>
-        </w:rPr>
-        <w:t>Text to Columns</w:t>
-      </w:r>
-      <w:r>
-        <w:rPr>
-          <w:b/>
-          <w:bCs/>
-        </w:rPr>
-        <w:t xml:space="preserve"> </w:t>
-      </w:r>
-      <w:r>
-        <w:t>feature</w:t>
-      </w:r>
-      <w:r>
-        <w:t>.</w:t>
-      </w:r>
-    </w:p>
-    <w:p>
-      <w:pPr>
-        <w:ind w:left="720"/>
-      </w:pPr>
-      <w:r>
-        <w:rPr>
-          <w:b/>
-          <w:bCs/>
-        </w:rPr>
-        <w:lastRenderedPageBreak/>
-        <w:t xml:space="preserve">NOTE: </w:t>
-      </w:r>
-      <w:r>
-        <w:t>T</w:t>
-      </w:r>
-      <w:r>
-        <w:t>he</w:t>
-      </w:r>
-      <w:r>
-        <w:t xml:space="preserve"> </w:t>
-      </w:r>
-      <w:r>
-        <w:t>Text to Columns</w:t>
-      </w:r>
-      <w:r>
-        <w:rPr>
-          <w:b/>
-          <w:bCs/>
-        </w:rPr>
-        <w:t xml:space="preserve"> </w:t>
-      </w:r>
-      <w:r>
-        <w:t xml:space="preserve">feature was used rather than converting the type simply from </w:t>
-      </w:r>
-      <w:r>
-        <w:t>the home</w:t>
-      </w:r>
-      <w:r>
-        <w:t xml:space="preserve"> tap, because it would require re-entering the data again.</w:t>
+        <w:t>only the Consumer ID was in the right data type, the rest column’s data types will be converted.</w:t>
       </w:r>
     </w:p>
     <w:p>
@@ -8642,27 +8718,401 @@
           <w:numId w:val="20"/>
         </w:numPr>
       </w:pPr>
-      <w:r>
+      <w:bookmarkStart w:id="15" w:name="C9_P"/>
+      <w:r>
+        <w:lastRenderedPageBreak/>
         <w:t>Order ID =&gt; Text</w:t>
       </w:r>
     </w:p>
+    <w:bookmarkEnd w:id="15"/>
     <w:p>
       <w:pPr>
         <w:ind w:left="720"/>
       </w:pPr>
-    </w:p>
-    <w:p>
-      <w:pPr>
-        <w:ind w:left="720"/>
+      <w:r>
+        <w:t xml:space="preserve">This column will be converted </w:t>
+      </w:r>
+      <w:r>
+        <w:t xml:space="preserve">from General to Text </w:t>
+      </w:r>
+      <w:r>
+        <w:t xml:space="preserve">using </w:t>
+      </w:r>
+      <w:r>
+        <w:t>the</w:t>
+      </w:r>
+      <w:r>
         <w:rPr>
           <w:b/>
           <w:bCs/>
         </w:rPr>
-      </w:pPr>
+        <w:t xml:space="preserve"> Text</w:t>
+      </w:r>
+      <w:r>
+        <w:rPr>
+          <w:b/>
+          <w:bCs/>
+        </w:rPr>
+        <w:t xml:space="preserve"> to Columns</w:t>
+      </w:r>
+      <w:r>
+        <w:rPr>
+          <w:b/>
+          <w:bCs/>
+        </w:rPr>
+        <w:t xml:space="preserve"> </w:t>
+      </w:r>
+      <w:r>
+        <w:t>feature</w:t>
+      </w:r>
+      <w:r>
+        <w:t>.</w:t>
+      </w:r>
     </w:p>
     <w:p>
       <w:pPr>
         <w:ind w:left="720"/>
+      </w:pPr>
+      <w:r>
+        <w:rPr>
+          <w:noProof/>
+        </w:rPr>
+        <w:drawing>
+          <wp:anchor distT="0" distB="0" distL="114300" distR="114300" simplePos="0" relativeHeight="251714048" behindDoc="0" locked="0" layoutInCell="1" allowOverlap="1" wp14:anchorId="74052E58" wp14:editId="71C93DAC">
+            <wp:simplePos x="0" y="0"/>
+            <wp:positionH relativeFrom="column">
+              <wp:posOffset>457200</wp:posOffset>
+            </wp:positionH>
+            <wp:positionV relativeFrom="paragraph">
+              <wp:posOffset>472440</wp:posOffset>
+            </wp:positionV>
+            <wp:extent cx="5638800" cy="2095500"/>
+            <wp:effectExtent l="19050" t="19050" r="19050" b="19050"/>
+            <wp:wrapSquare wrapText="bothSides"/>
+            <wp:docPr id="150393059" name="Picture 1"/>
+            <wp:cNvGraphicFramePr>
+              <a:graphicFrameLocks xmlns:a="http://schemas.openxmlformats.org/drawingml/2006/main" noChangeAspect="1"/>
+            </wp:cNvGraphicFramePr>
+            <a:graphic xmlns:a="http://schemas.openxmlformats.org/drawingml/2006/main">
+              <a:graphicData uri="http://schemas.openxmlformats.org/drawingml/2006/picture">
+                <pic:pic xmlns:pic="http://schemas.openxmlformats.org/drawingml/2006/picture">
+                  <pic:nvPicPr>
+                    <pic:cNvPr id="150393059" name=""/>
+                    <pic:cNvPicPr/>
+                  </pic:nvPicPr>
+                  <pic:blipFill>
+                    <a:blip r:embed="rId51">
+                      <a:extLst>
+                        <a:ext uri="{28A0092B-C50C-407E-A947-70E740481C1C}">
+                          <a14:useLocalDpi xmlns:a14="http://schemas.microsoft.com/office/drawing/2010/main" val="0"/>
+                        </a:ext>
+                      </a:extLst>
+                    </a:blip>
+                    <a:stretch>
+                      <a:fillRect/>
+                    </a:stretch>
+                  </pic:blipFill>
+                  <pic:spPr>
+                    <a:xfrm>
+                      <a:off x="0" y="0"/>
+                      <a:ext cx="5638800" cy="2095500"/>
+                    </a:xfrm>
+                    <a:prstGeom prst="rect">
+                      <a:avLst/>
+                    </a:prstGeom>
+                    <a:ln w="19050">
+                      <a:solidFill>
+                        <a:srgbClr val="AF658C"/>
+                      </a:solidFill>
+                    </a:ln>
+                  </pic:spPr>
+                </pic:pic>
+              </a:graphicData>
+            </a:graphic>
+            <wp14:sizeRelH relativeFrom="margin">
+              <wp14:pctWidth>0</wp14:pctWidth>
+            </wp14:sizeRelH>
+            <wp14:sizeRelV relativeFrom="margin">
+              <wp14:pctHeight>0</wp14:pctHeight>
+            </wp14:sizeRelV>
+          </wp:anchor>
+        </w:drawing>
+      </w:r>
+      <w:r>
+        <w:rPr>
+          <w:b/>
+          <w:bCs/>
+        </w:rPr>
+        <w:t xml:space="preserve">NOTE: </w:t>
+      </w:r>
+      <w:r>
+        <w:t>T</w:t>
+      </w:r>
+      <w:r>
+        <w:t>he</w:t>
+      </w:r>
+      <w:r>
+        <w:t xml:space="preserve"> </w:t>
+      </w:r>
+      <w:r>
+        <w:t>Text to Columns</w:t>
+      </w:r>
+      <w:r>
+        <w:rPr>
+          <w:b/>
+          <w:bCs/>
+        </w:rPr>
+        <w:t xml:space="preserve"> </w:t>
+      </w:r>
+      <w:r>
+        <w:t>feature was used rather than converting the type simply from the home tap, because it would require re-entering the data again.</w:t>
+      </w:r>
+    </w:p>
+    <w:p>
+      <w:pPr>
+        <w:ind w:left="720"/>
+      </w:pPr>
+      <w:r>
+        <w:rPr>
+          <w:noProof/>
+        </w:rPr>
+        <w:drawing>
+          <wp:anchor distT="0" distB="0" distL="114300" distR="114300" simplePos="0" relativeHeight="251715072" behindDoc="0" locked="0" layoutInCell="1" allowOverlap="1" wp14:anchorId="39378C01" wp14:editId="0B17D7E7">
+            <wp:simplePos x="0" y="0"/>
+            <wp:positionH relativeFrom="column">
+              <wp:posOffset>455295</wp:posOffset>
+            </wp:positionH>
+            <wp:positionV relativeFrom="paragraph">
+              <wp:posOffset>2331085</wp:posOffset>
+            </wp:positionV>
+            <wp:extent cx="5636895" cy="2072640"/>
+            <wp:effectExtent l="19050" t="19050" r="20955" b="22860"/>
+            <wp:wrapSquare wrapText="bothSides"/>
+            <wp:docPr id="1055590209" name="Picture 1" descr="A screenshot of a computer&#10;&#10;Description automatically generated"/>
+            <wp:cNvGraphicFramePr>
+              <a:graphicFrameLocks xmlns:a="http://schemas.openxmlformats.org/drawingml/2006/main" noChangeAspect="1"/>
+            </wp:cNvGraphicFramePr>
+            <a:graphic xmlns:a="http://schemas.openxmlformats.org/drawingml/2006/main">
+              <a:graphicData uri="http://schemas.openxmlformats.org/drawingml/2006/picture">
+                <pic:pic xmlns:pic="http://schemas.openxmlformats.org/drawingml/2006/picture">
+                  <pic:nvPicPr>
+                    <pic:cNvPr id="1055590209" name="Picture 1" descr="A screenshot of a computer&#10;&#10;Description automatically generated"/>
+                    <pic:cNvPicPr/>
+                  </pic:nvPicPr>
+                  <pic:blipFill>
+                    <a:blip r:embed="rId52">
+                      <a:extLst>
+                        <a:ext uri="{28A0092B-C50C-407E-A947-70E740481C1C}">
+                          <a14:useLocalDpi xmlns:a14="http://schemas.microsoft.com/office/drawing/2010/main" val="0"/>
+                        </a:ext>
+                      </a:extLst>
+                    </a:blip>
+                    <a:stretch>
+                      <a:fillRect/>
+                    </a:stretch>
+                  </pic:blipFill>
+                  <pic:spPr>
+                    <a:xfrm>
+                      <a:off x="0" y="0"/>
+                      <a:ext cx="5636895" cy="2072640"/>
+                    </a:xfrm>
+                    <a:prstGeom prst="rect">
+                      <a:avLst/>
+                    </a:prstGeom>
+                    <a:ln w="19050">
+                      <a:solidFill>
+                        <a:srgbClr val="AF658C"/>
+                      </a:solidFill>
+                    </a:ln>
+                  </pic:spPr>
+                </pic:pic>
+              </a:graphicData>
+            </a:graphic>
+            <wp14:sizeRelH relativeFrom="margin">
+              <wp14:pctWidth>0</wp14:pctWidth>
+            </wp14:sizeRelH>
+            <wp14:sizeRelV relativeFrom="margin">
+              <wp14:pctHeight>0</wp14:pctHeight>
+            </wp14:sizeRelV>
+          </wp:anchor>
+        </w:drawing>
+      </w:r>
+    </w:p>
+    <w:p>
+      <w:pPr>
+        <w:ind w:left="720"/>
+      </w:pPr>
+      <w:r>
+        <w:rPr>
+          <w:noProof/>
+        </w:rPr>
+        <w:drawing>
+          <wp:anchor distT="0" distB="0" distL="114300" distR="114300" simplePos="0" relativeHeight="251716096" behindDoc="0" locked="0" layoutInCell="1" allowOverlap="1" wp14:anchorId="20C18F93" wp14:editId="017E4DB5">
+            <wp:simplePos x="0" y="0"/>
+            <wp:positionH relativeFrom="column">
+              <wp:posOffset>455295</wp:posOffset>
+            </wp:positionH>
+            <wp:positionV relativeFrom="paragraph">
+              <wp:posOffset>2262505</wp:posOffset>
+            </wp:positionV>
+            <wp:extent cx="5645150" cy="2103120"/>
+            <wp:effectExtent l="19050" t="19050" r="12700" b="11430"/>
+            <wp:wrapSquare wrapText="bothSides"/>
+            <wp:docPr id="318591718" name="Picture 1" descr="A screenshot of a computer&#10;&#10;Description automatically generated"/>
+            <wp:cNvGraphicFramePr>
+              <a:graphicFrameLocks xmlns:a="http://schemas.openxmlformats.org/drawingml/2006/main" noChangeAspect="1"/>
+            </wp:cNvGraphicFramePr>
+            <a:graphic xmlns:a="http://schemas.openxmlformats.org/drawingml/2006/main">
+              <a:graphicData uri="http://schemas.openxmlformats.org/drawingml/2006/picture">
+                <pic:pic xmlns:pic="http://schemas.openxmlformats.org/drawingml/2006/picture">
+                  <pic:nvPicPr>
+                    <pic:cNvPr id="318591718" name="Picture 1" descr="A screenshot of a computer&#10;&#10;Description automatically generated"/>
+                    <pic:cNvPicPr/>
+                  </pic:nvPicPr>
+                  <pic:blipFill>
+                    <a:blip r:embed="rId53">
+                      <a:extLst>
+                        <a:ext uri="{28A0092B-C50C-407E-A947-70E740481C1C}">
+                          <a14:useLocalDpi xmlns:a14="http://schemas.microsoft.com/office/drawing/2010/main" val="0"/>
+                        </a:ext>
+                      </a:extLst>
+                    </a:blip>
+                    <a:stretch>
+                      <a:fillRect/>
+                    </a:stretch>
+                  </pic:blipFill>
+                  <pic:spPr>
+                    <a:xfrm>
+                      <a:off x="0" y="0"/>
+                      <a:ext cx="5645150" cy="2103120"/>
+                    </a:xfrm>
+                    <a:prstGeom prst="rect">
+                      <a:avLst/>
+                    </a:prstGeom>
+                    <a:ln w="19050">
+                      <a:solidFill>
+                        <a:srgbClr val="AF658C"/>
+                      </a:solidFill>
+                    </a:ln>
+                  </pic:spPr>
+                </pic:pic>
+              </a:graphicData>
+            </a:graphic>
+            <wp14:sizeRelH relativeFrom="margin">
+              <wp14:pctWidth>0</wp14:pctWidth>
+            </wp14:sizeRelH>
+            <wp14:sizeRelV relativeFrom="margin">
+              <wp14:pctHeight>0</wp14:pctHeight>
+            </wp14:sizeRelV>
+          </wp:anchor>
+        </w:drawing>
+      </w:r>
+    </w:p>
+    <w:p>
+      <w:pPr>
+        <w:ind w:left="720"/>
+      </w:pPr>
+    </w:p>
+    <w:p>
+      <w:pPr>
+        <w:ind w:left="720"/>
+        <w:rPr>
+          <w:b/>
+          <w:bCs/>
+        </w:rPr>
+      </w:pPr>
+    </w:p>
+    <w:p>
+      <w:pPr>
+        <w:pStyle w:val="ListParagraph"/>
+        <w:numPr>
+          <w:ilvl w:val="0"/>
+          <w:numId w:val="20"/>
+        </w:numPr>
+      </w:pPr>
+      <w:r>
+        <w:t>Month =&gt; Text</w:t>
+      </w:r>
+    </w:p>
+    <w:p>
+      <w:pPr>
+        <w:ind w:left="720"/>
+      </w:pPr>
+      <w:r>
+        <w:t xml:space="preserve">This column will be converted from General to Text using </w:t>
+      </w:r>
+      <w:r>
+        <w:t>the</w:t>
+      </w:r>
+      <w:r>
+        <w:rPr>
+          <w:b/>
+          <w:bCs/>
+        </w:rPr>
+        <w:t xml:space="preserve"> Text to Columns</w:t>
+      </w:r>
+      <w:r>
+        <w:rPr>
+          <w:b/>
+          <w:bCs/>
+        </w:rPr>
+        <w:t xml:space="preserve"> </w:t>
+      </w:r>
+      <w:r>
+        <w:t>feature.</w:t>
+      </w:r>
+    </w:p>
+    <w:p>
+      <w:pPr>
+        <w:ind w:left="720"/>
+      </w:pPr>
+      <w:r>
+        <w:rPr>
+          <w:b/>
+          <w:bCs/>
+        </w:rPr>
+        <w:t xml:space="preserve">NOTE: </w:t>
+      </w:r>
+      <w:r>
+        <w:t>T</w:t>
+      </w:r>
+      <w:r>
+        <w:t>he</w:t>
+      </w:r>
+      <w:r>
+        <w:t xml:space="preserve"> </w:t>
+      </w:r>
+      <w:r>
+        <w:t>Text to Columns</w:t>
+      </w:r>
+      <w:r>
+        <w:rPr>
+          <w:b/>
+          <w:bCs/>
+        </w:rPr>
+        <w:t xml:space="preserve"> </w:t>
+      </w:r>
+      <w:r>
+        <w:t>feature was used rather than converting the type simply from the home tap, because it would require re-entering the data again</w:t>
+      </w:r>
+      <w:r>
+        <w:t>.</w:t>
+      </w:r>
+    </w:p>
+    <w:p>
+      <w:pPr>
+        <w:ind w:left="720"/>
+      </w:pPr>
+    </w:p>
+    <w:p>
+      <w:pPr>
+        <w:ind w:left="720"/>
+      </w:pPr>
+    </w:p>
+    <w:p>
+      <w:pPr>
+        <w:pStyle w:val="ListParagraph"/>
+        <w:ind w:left="1080"/>
       </w:pPr>
     </w:p>
     <w:sectPr>

</xml_diff>

<commit_message>
Mismatched Data Type - Convert the data type of “Month” from General to Text
</commit_message>
<xml_diff>
--- a/Process_Phase/Data Cleaning Documentation.docx
+++ b/Process_Phase/Data Cleaning Documentation.docx
@@ -3905,9 +3905,11 @@
                 <w:kern w:val="0"/>
                 <w14:ligatures w14:val="none"/>
               </w:rPr>
-              <w:t>C</w:t>
-            </w:r>
-            <w:r>
+              <w:t>C9</w:t>
+            </w:r>
+          </w:p>
+          <w:p>
+            <w:pPr>
               <w:rPr>
                 <w:rFonts w:ascii="Calibri" w:eastAsia="Times New Roman" w:hAnsi="Calibri" w:cs="Calibri"/>
                 <w:b/>
@@ -3916,19 +3918,6 @@
                 <w:kern w:val="0"/>
                 <w14:ligatures w14:val="none"/>
               </w:rPr>
-              <w:t>9</w:t>
-            </w:r>
-          </w:p>
-          <w:p>
-            <w:pPr>
-              <w:rPr>
-                <w:rFonts w:ascii="Calibri" w:eastAsia="Times New Roman" w:hAnsi="Calibri" w:cs="Calibri"/>
-                <w:b/>
-                <w:bCs/>
-                <w:color w:val="000000"/>
-                <w:kern w:val="0"/>
-                <w14:ligatures w14:val="none"/>
-              </w:rPr>
             </w:pPr>
           </w:p>
         </w:tc>
@@ -3948,13 +3937,7 @@
           </w:tcPr>
           <w:p>
             <w:r>
-              <w:t>Converting the data type of “</w:t>
-            </w:r>
-            <w:r>
-              <w:t>Order</w:t>
-            </w:r>
-            <w:r>
-              <w:t xml:space="preserve"> ID”.</w:t>
+              <w:t>Converting the data type of “Order ID”.</w:t>
             </w:r>
           </w:p>
         </w:tc>
@@ -4014,17 +3997,169 @@
           </w:tcPr>
           <w:p>
             <w:r>
-              <w:t>C</w:t>
-            </w:r>
-            <w:r>
-              <w:t>9</w:t>
-            </w:r>
-            <w:r>
-              <w:t>-V</w:t>
+              <w:t>C9-V</w:t>
             </w:r>
           </w:p>
         </w:tc>
       </w:tr>
+      <w:tr>
+        <w:trPr>
+          <w:trHeight w:val="263"/>
+        </w:trPr>
+        <w:tc>
+          <w:tcPr>
+            <w:tcW w:w="953" w:type="dxa"/>
+            <w:shd w:val="clear" w:color="auto" w:fill="C894AF"/>
+            <w:vAlign w:val="bottom"/>
+          </w:tcPr>
+          <w:p>
+            <w:pPr>
+              <w:rPr>
+                <w:rFonts w:ascii="Calibri" w:eastAsia="Times New Roman" w:hAnsi="Calibri" w:cs="Calibri"/>
+                <w:b/>
+                <w:bCs/>
+                <w:color w:val="000000"/>
+                <w:kern w:val="0"/>
+                <w14:ligatures w14:val="none"/>
+              </w:rPr>
+            </w:pPr>
+            <w:bookmarkStart w:id="5" w:name="C10_P" w:colFirst="5" w:colLast="5"/>
+            <w:r>
+              <w:rPr>
+                <w:rFonts w:ascii="Calibri" w:eastAsia="Times New Roman" w:hAnsi="Calibri" w:cs="Calibri"/>
+                <w:b/>
+                <w:bCs/>
+                <w:color w:val="000000"/>
+                <w:kern w:val="0"/>
+                <w14:ligatures w14:val="none"/>
+              </w:rPr>
+              <w:t>C</w:t>
+            </w:r>
+            <w:r>
+              <w:rPr>
+                <w:rFonts w:ascii="Calibri" w:eastAsia="Times New Roman" w:hAnsi="Calibri" w:cs="Calibri"/>
+                <w:b/>
+                <w:bCs/>
+                <w:color w:val="000000"/>
+                <w:kern w:val="0"/>
+                <w14:ligatures w14:val="none"/>
+              </w:rPr>
+              <w:t>10</w:t>
+            </w:r>
+          </w:p>
+          <w:p>
+            <w:pPr>
+              <w:rPr>
+                <w:rFonts w:ascii="Calibri" w:eastAsia="Times New Roman" w:hAnsi="Calibri" w:cs="Calibri"/>
+                <w:b/>
+                <w:bCs/>
+                <w:color w:val="000000"/>
+                <w:kern w:val="0"/>
+                <w14:ligatures w14:val="none"/>
+              </w:rPr>
+            </w:pPr>
+          </w:p>
+        </w:tc>
+        <w:tc>
+          <w:tcPr>
+            <w:tcW w:w="1680" w:type="dxa"/>
+          </w:tcPr>
+          <w:p>
+            <w:r>
+              <w:t>Mismatched Data Type.</w:t>
+            </w:r>
+          </w:p>
+        </w:tc>
+        <w:tc>
+          <w:tcPr>
+            <w:tcW w:w="2155" w:type="dxa"/>
+          </w:tcPr>
+          <w:p>
+            <w:r>
+              <w:t>Converting the data type of “</w:t>
+            </w:r>
+            <w:r>
+              <w:t>Month</w:t>
+            </w:r>
+            <w:r>
+              <w:t>”.</w:t>
+            </w:r>
+          </w:p>
+        </w:tc>
+        <w:tc>
+          <w:tcPr>
+            <w:tcW w:w="2250" w:type="dxa"/>
+          </w:tcPr>
+          <w:p>
+            <w:r>
+              <w:t>Convert the data type of “</w:t>
+            </w:r>
+            <w:r>
+              <w:t>Month</w:t>
+            </w:r>
+            <w:r>
+              <w:t>” from General to Text.</w:t>
+            </w:r>
+          </w:p>
+        </w:tc>
+        <w:tc>
+          <w:tcPr>
+            <w:tcW w:w="1080" w:type="dxa"/>
+          </w:tcPr>
+          <w:p>
+            <w:pPr>
+              <w:jc w:val="center"/>
+            </w:pPr>
+            <w:r>
+              <w:t>3678</w:t>
+            </w:r>
+          </w:p>
+        </w:tc>
+        <w:tc>
+          <w:tcPr>
+            <w:tcW w:w="1016" w:type="dxa"/>
+          </w:tcPr>
+          <w:p>
+            <w:hyperlink w:anchor="C9_P" w:history="1">
+              <w:r>
+                <w:rPr>
+                  <w:rStyle w:val="Hyperlink"/>
+                </w:rPr>
+                <w:t>C</w:t>
+              </w:r>
+              <w:r>
+                <w:rPr>
+                  <w:rStyle w:val="Hyperlink"/>
+                </w:rPr>
+                <w:t>10</w:t>
+              </w:r>
+              <w:r>
+                <w:rPr>
+                  <w:rStyle w:val="Hyperlink"/>
+                </w:rPr>
+                <w:t>-P</w:t>
+              </w:r>
+            </w:hyperlink>
+          </w:p>
+        </w:tc>
+        <w:tc>
+          <w:tcPr>
+            <w:tcW w:w="962" w:type="dxa"/>
+          </w:tcPr>
+          <w:p>
+            <w:r>
+              <w:t>C</w:t>
+            </w:r>
+            <w:r>
+              <w:t>10</w:t>
+            </w:r>
+            <w:r>
+              <w:t>-V</w:t>
+            </w:r>
+          </w:p>
+        </w:tc>
+      </w:tr>
+      <w:bookmarkEnd w:id="5"/>
     </w:tbl>
     <w:p/>
     <w:p/>
@@ -4187,12 +4322,11 @@
       <w:pPr>
         <w:pStyle w:val="Heading1"/>
       </w:pPr>
-      <w:bookmarkStart w:id="5" w:name="_Toc152697243"/>
-      <w:r>
-        <w:lastRenderedPageBreak/>
+      <w:bookmarkStart w:id="6" w:name="_Toc152697243"/>
+      <w:r>
         <w:t>Cleaning Process</w:t>
       </w:r>
-      <w:bookmarkEnd w:id="5"/>
+      <w:bookmarkEnd w:id="6"/>
     </w:p>
     <w:p>
       <w:pPr>
@@ -4202,14 +4336,14 @@
           <w:numId w:val="3"/>
         </w:numPr>
       </w:pPr>
-      <w:bookmarkStart w:id="6" w:name="_Toc152697244"/>
+      <w:bookmarkStart w:id="7" w:name="_Toc152697244"/>
       <w:r>
         <w:t>Business Logic (does the data make sense</w:t>
       </w:r>
       <w:r>
         <w:t>?)</w:t>
       </w:r>
-      <w:bookmarkEnd w:id="6"/>
+      <w:bookmarkEnd w:id="7"/>
     </w:p>
     <w:p>
       <w:pPr>
@@ -4309,12 +4443,12 @@
           <w:numId w:val="14"/>
         </w:numPr>
       </w:pPr>
-      <w:bookmarkStart w:id="7" w:name="C8_P"/>
+      <w:bookmarkStart w:id="8" w:name="C8_P"/>
       <w:r>
         <w:t xml:space="preserve">Order ID = Consumer ID + Alphabetic Char </w:t>
       </w:r>
     </w:p>
-    <w:bookmarkEnd w:id="7"/>
+    <w:bookmarkEnd w:id="8"/>
     <w:p>
       <w:pPr>
         <w:ind w:left="1080"/>
@@ -4569,6 +4703,7 @@
         <w:ind w:left="1080"/>
       </w:pPr>
       <w:r>
+        <w:lastRenderedPageBreak/>
         <w:t>T</w:t>
       </w:r>
       <w:r>
@@ -4591,7 +4726,6 @@
         <w:rPr>
           <w:noProof/>
         </w:rPr>
-        <w:lastRenderedPageBreak/>
         <w:drawing>
           <wp:anchor distT="0" distB="0" distL="114300" distR="114300" simplePos="0" relativeHeight="251706880" behindDoc="0" locked="0" layoutInCell="1" allowOverlap="1" wp14:anchorId="33F78946" wp14:editId="5B3D5ABF">
             <wp:simplePos x="0" y="0"/>
@@ -4795,6 +4929,7 @@
         <w:rPr>
           <w:noProof/>
         </w:rPr>
+        <w:lastRenderedPageBreak/>
         <w:drawing>
           <wp:anchor distT="0" distB="0" distL="114300" distR="114300" simplePos="0" relativeHeight="251708928" behindDoc="0" locked="0" layoutInCell="1" allowOverlap="1" wp14:anchorId="710EFF9A" wp14:editId="5EBFB183">
             <wp:simplePos x="0" y="0"/>
@@ -4885,7 +5020,6 @@
           <w:bCs/>
           <w:u w:val="single"/>
         </w:rPr>
-        <w:lastRenderedPageBreak/>
         <w:t>Correctness</w:t>
       </w:r>
       <w:r>
@@ -5157,7 +5291,6 @@
           <w:b/>
           <w:bCs/>
         </w:rPr>
-        <w:lastRenderedPageBreak/>
         <w:t>NOTE</w:t>
       </w:r>
       <w:r>
@@ -5445,7 +5578,6 @@
         <w:ind w:firstLine="720"/>
       </w:pPr>
       <w:r>
-        <w:lastRenderedPageBreak/>
         <w:t>3</w:t>
       </w:r>
       <w:r>
@@ -5568,6 +5700,7 @@
         <w:rPr>
           <w:noProof/>
         </w:rPr>
+        <w:lastRenderedPageBreak/>
         <w:drawing>
           <wp:anchor distT="0" distB="0" distL="114300" distR="114300" simplePos="0" relativeHeight="251643392" behindDoc="0" locked="0" layoutInCell="1" allowOverlap="1" wp14:anchorId="367C2C26" wp14:editId="7800E3E7">
             <wp:simplePos x="0" y="0"/>
@@ -5635,12 +5768,12 @@
       <w:r>
         <w:t xml:space="preserve"> </w:t>
       </w:r>
-      <w:bookmarkStart w:id="8" w:name="C1_P"/>
+      <w:bookmarkStart w:id="9" w:name="C1_P"/>
       <w:r>
         <w:t>Line SKU Production Cost &lt; Line Value (net discount)</w:t>
       </w:r>
     </w:p>
-    <w:bookmarkEnd w:id="8"/>
+    <w:bookmarkEnd w:id="9"/>
     <w:p/>
     <w:p>
       <w:pPr>
@@ -5652,7 +5785,6 @@
           <w:bCs/>
           <w:u w:val="single"/>
         </w:rPr>
-        <w:lastRenderedPageBreak/>
         <w:t>Output</w:t>
       </w:r>
       <w:r>
@@ -5871,6 +6003,7 @@
           <w:b/>
           <w:bCs/>
         </w:rPr>
+        <w:lastRenderedPageBreak/>
         <w:t>Observation</w:t>
       </w:r>
       <w:r>
@@ -6011,15 +6144,14 @@
           <w:numId w:val="3"/>
         </w:numPr>
       </w:pPr>
-      <w:bookmarkStart w:id="9" w:name="_Toc152697245"/>
-      <w:r>
-        <w:lastRenderedPageBreak/>
+      <w:bookmarkStart w:id="10" w:name="_Toc152697245"/>
+      <w:r>
         <w:t>Check for</w:t>
       </w:r>
       <w:r>
         <w:t xml:space="preserve"> Duplicates</w:t>
       </w:r>
-      <w:bookmarkEnd w:id="9"/>
+      <w:bookmarkEnd w:id="10"/>
     </w:p>
     <w:p>
       <w:pPr>
@@ -6129,6 +6261,7 @@
         <w:rPr>
           <w:noProof/>
         </w:rPr>
+        <w:lastRenderedPageBreak/>
         <w:drawing>
           <wp:anchor distT="0" distB="0" distL="114300" distR="114300" simplePos="0" relativeHeight="251682304" behindDoc="0" locked="0" layoutInCell="1" allowOverlap="1" wp14:anchorId="682ADE48" wp14:editId="7148E475">
             <wp:simplePos x="0" y="0"/>
@@ -6311,7 +6444,6 @@
         </w:numPr>
       </w:pPr>
       <w:r>
-        <w:lastRenderedPageBreak/>
         <w:t>Order ID can’t</w:t>
       </w:r>
       <w:r>
@@ -6350,6 +6482,7 @@
         <w:rPr>
           <w:noProof/>
         </w:rPr>
+        <w:lastRenderedPageBreak/>
         <w:drawing>
           <wp:inline distT="0" distB="0" distL="0" distR="0" wp14:anchorId="3DB9A148" wp14:editId="710B543D">
             <wp:extent cx="5529580" cy="1719943"/>
@@ -6526,14 +6659,14 @@
           <w:numId w:val="3"/>
         </w:numPr>
       </w:pPr>
-      <w:bookmarkStart w:id="10" w:name="_Toc152697246"/>
-      <w:bookmarkStart w:id="11" w:name="C2_P"/>
+      <w:bookmarkStart w:id="11" w:name="_Toc152697246"/>
+      <w:bookmarkStart w:id="12" w:name="C2_P"/>
       <w:r>
         <w:t>Check for Mistyping</w:t>
       </w:r>
-      <w:bookmarkEnd w:id="10"/>
-    </w:p>
-    <w:bookmarkEnd w:id="11"/>
+      <w:bookmarkEnd w:id="11"/>
+    </w:p>
+    <w:bookmarkEnd w:id="12"/>
     <w:p>
       <w:pPr>
         <w:ind w:left="720"/>
@@ -7084,7 +7217,7 @@
       <w:pPr>
         <w:pStyle w:val="Heading2"/>
       </w:pPr>
-      <w:bookmarkStart w:id="12" w:name="_Toc152697247"/>
+      <w:bookmarkStart w:id="13" w:name="_Toc152697247"/>
       <w:r>
         <w:t xml:space="preserve">4. </w:t>
       </w:r>
@@ -7094,7 +7227,7 @@
       <w:r>
         <w:t>s</w:t>
       </w:r>
-      <w:bookmarkEnd w:id="12"/>
+      <w:bookmarkEnd w:id="13"/>
     </w:p>
     <w:p>
       <w:pPr>
@@ -7144,12 +7277,12 @@
           <w:numId w:val="11"/>
         </w:numPr>
       </w:pPr>
-      <w:bookmarkStart w:id="13" w:name="C3_P"/>
+      <w:bookmarkStart w:id="14" w:name="C3_P"/>
       <w:r>
         <w:t>Order ID</w:t>
       </w:r>
     </w:p>
-    <w:bookmarkEnd w:id="13"/>
+    <w:bookmarkEnd w:id="14"/>
     <w:p>
       <w:pPr>
         <w:pStyle w:val="ListParagraph"/>
@@ -7580,7 +7713,7 @@
           <w:numId w:val="13"/>
         </w:numPr>
       </w:pPr>
-      <w:bookmarkStart w:id="14" w:name="C4_P"/>
+      <w:bookmarkStart w:id="15" w:name="C4_P"/>
       <w:r>
         <w:t>Filter for ‘Line SKU’ equal MIN3</w:t>
       </w:r>
@@ -7591,7 +7724,7 @@
         <w:t xml:space="preserve"> </w:t>
       </w:r>
     </w:p>
-    <w:bookmarkEnd w:id="14"/>
+    <w:bookmarkEnd w:id="15"/>
     <w:p>
       <w:pPr>
         <w:ind w:left="720"/>
@@ -8718,13 +8851,13 @@
           <w:numId w:val="20"/>
         </w:numPr>
       </w:pPr>
-      <w:bookmarkStart w:id="15" w:name="C9_P"/>
+      <w:bookmarkStart w:id="16" w:name="C9_P"/>
       <w:r>
         <w:lastRenderedPageBreak/>
         <w:t>Order ID =&gt; Text</w:t>
       </w:r>
     </w:p>
-    <w:bookmarkEnd w:id="15"/>
+    <w:bookmarkEnd w:id="16"/>
     <w:p>
       <w:pPr>
         <w:ind w:left="720"/>
@@ -8877,7 +9010,7 @@
           <w:noProof/>
         </w:rPr>
         <w:drawing>
-          <wp:anchor distT="0" distB="0" distL="114300" distR="114300" simplePos="0" relativeHeight="251715072" behindDoc="0" locked="0" layoutInCell="1" allowOverlap="1" wp14:anchorId="39378C01" wp14:editId="0B17D7E7">
+          <wp:anchor distT="0" distB="0" distL="114300" distR="114300" simplePos="0" relativeHeight="251715072" behindDoc="0" locked="0" layoutInCell="1" allowOverlap="1" wp14:anchorId="39378C01" wp14:editId="7668FC96">
             <wp:simplePos x="0" y="0"/>
             <wp:positionH relativeFrom="column">
               <wp:posOffset>455295</wp:posOffset>
@@ -8947,7 +9080,7 @@
           <w:noProof/>
         </w:rPr>
         <w:drawing>
-          <wp:anchor distT="0" distB="0" distL="114300" distR="114300" simplePos="0" relativeHeight="251716096" behindDoc="0" locked="0" layoutInCell="1" allowOverlap="1" wp14:anchorId="20C18F93" wp14:editId="017E4DB5">
+          <wp:anchor distT="0" distB="0" distL="114300" distR="114300" simplePos="0" relativeHeight="251716096" behindDoc="0" locked="0" layoutInCell="1" allowOverlap="1" wp14:anchorId="20C18F93" wp14:editId="2ED1D2FB">
             <wp:simplePos x="0" y="0"/>
             <wp:positionH relativeFrom="column">
               <wp:posOffset>455295</wp:posOffset>
@@ -9068,6 +9201,136 @@
       </w:pPr>
       <w:r>
         <w:rPr>
+          <w:noProof/>
+        </w:rPr>
+        <w:drawing>
+          <wp:anchor distT="0" distB="0" distL="114300" distR="114300" simplePos="0" relativeHeight="251718144" behindDoc="0" locked="0" layoutInCell="1" allowOverlap="1" wp14:anchorId="497CD801" wp14:editId="6DA2ADAF">
+            <wp:simplePos x="0" y="0"/>
+            <wp:positionH relativeFrom="margin">
+              <wp:align>right</wp:align>
+            </wp:positionH>
+            <wp:positionV relativeFrom="paragraph">
+              <wp:posOffset>2854325</wp:posOffset>
+            </wp:positionV>
+            <wp:extent cx="5659120" cy="2108200"/>
+            <wp:effectExtent l="19050" t="19050" r="17780" b="25400"/>
+            <wp:wrapSquare wrapText="bothSides"/>
+            <wp:docPr id="819332830" name="Picture 1" descr="A screenshot of a computer&#10;&#10;Description automatically generated"/>
+            <wp:cNvGraphicFramePr>
+              <a:graphicFrameLocks xmlns:a="http://schemas.openxmlformats.org/drawingml/2006/main" noChangeAspect="1"/>
+            </wp:cNvGraphicFramePr>
+            <a:graphic xmlns:a="http://schemas.openxmlformats.org/drawingml/2006/main">
+              <a:graphicData uri="http://schemas.openxmlformats.org/drawingml/2006/picture">
+                <pic:pic xmlns:pic="http://schemas.openxmlformats.org/drawingml/2006/picture">
+                  <pic:nvPicPr>
+                    <pic:cNvPr id="819332830" name="Picture 1" descr="A screenshot of a computer&#10;&#10;Description automatically generated"/>
+                    <pic:cNvPicPr/>
+                  </pic:nvPicPr>
+                  <pic:blipFill>
+                    <a:blip r:embed="rId54">
+                      <a:extLst>
+                        <a:ext uri="{28A0092B-C50C-407E-A947-70E740481C1C}">
+                          <a14:useLocalDpi xmlns:a14="http://schemas.microsoft.com/office/drawing/2010/main" val="0"/>
+                        </a:ext>
+                      </a:extLst>
+                    </a:blip>
+                    <a:stretch>
+                      <a:fillRect/>
+                    </a:stretch>
+                  </pic:blipFill>
+                  <pic:spPr>
+                    <a:xfrm>
+                      <a:off x="0" y="0"/>
+                      <a:ext cx="5659120" cy="2108200"/>
+                    </a:xfrm>
+                    <a:prstGeom prst="rect">
+                      <a:avLst/>
+                    </a:prstGeom>
+                    <a:ln w="19050">
+                      <a:solidFill>
+                        <a:srgbClr val="AF658C"/>
+                      </a:solidFill>
+                    </a:ln>
+                  </pic:spPr>
+                </pic:pic>
+              </a:graphicData>
+            </a:graphic>
+            <wp14:sizeRelH relativeFrom="margin">
+              <wp14:pctWidth>0</wp14:pctWidth>
+            </wp14:sizeRelH>
+            <wp14:sizeRelV relativeFrom="margin">
+              <wp14:pctHeight>0</wp14:pctHeight>
+            </wp14:sizeRelV>
+          </wp:anchor>
+        </w:drawing>
+      </w:r>
+      <w:r>
+        <w:rPr>
+          <w:noProof/>
+        </w:rPr>
+        <w:drawing>
+          <wp:anchor distT="0" distB="0" distL="114300" distR="114300" simplePos="0" relativeHeight="251717120" behindDoc="0" locked="0" layoutInCell="1" allowOverlap="1" wp14:anchorId="7A946836" wp14:editId="2AE4912C">
+            <wp:simplePos x="0" y="0"/>
+            <wp:positionH relativeFrom="margin">
+              <wp:align>right</wp:align>
+            </wp:positionH>
+            <wp:positionV relativeFrom="paragraph">
+              <wp:posOffset>512808</wp:posOffset>
+            </wp:positionV>
+            <wp:extent cx="5663565" cy="2118360"/>
+            <wp:effectExtent l="19050" t="19050" r="13335" b="15240"/>
+            <wp:wrapSquare wrapText="bothSides"/>
+            <wp:docPr id="276304642" name="Picture 1" descr="A screenshot of a computer&#10;&#10;Description automatically generated"/>
+            <wp:cNvGraphicFramePr>
+              <a:graphicFrameLocks xmlns:a="http://schemas.openxmlformats.org/drawingml/2006/main" noChangeAspect="1"/>
+            </wp:cNvGraphicFramePr>
+            <a:graphic xmlns:a="http://schemas.openxmlformats.org/drawingml/2006/main">
+              <a:graphicData uri="http://schemas.openxmlformats.org/drawingml/2006/picture">
+                <pic:pic xmlns:pic="http://schemas.openxmlformats.org/drawingml/2006/picture">
+                  <pic:nvPicPr>
+                    <pic:cNvPr id="276304642" name="Picture 1" descr="A screenshot of a computer&#10;&#10;Description automatically generated"/>
+                    <pic:cNvPicPr/>
+                  </pic:nvPicPr>
+                  <pic:blipFill>
+                    <a:blip r:embed="rId55">
+                      <a:extLst>
+                        <a:ext uri="{28A0092B-C50C-407E-A947-70E740481C1C}">
+                          <a14:useLocalDpi xmlns:a14="http://schemas.microsoft.com/office/drawing/2010/main" val="0"/>
+                        </a:ext>
+                      </a:extLst>
+                    </a:blip>
+                    <a:stretch>
+                      <a:fillRect/>
+                    </a:stretch>
+                  </pic:blipFill>
+                  <pic:spPr>
+                    <a:xfrm>
+                      <a:off x="0" y="0"/>
+                      <a:ext cx="5663565" cy="2118360"/>
+                    </a:xfrm>
+                    <a:prstGeom prst="rect">
+                      <a:avLst/>
+                    </a:prstGeom>
+                    <a:ln w="19050">
+                      <a:solidFill>
+                        <a:srgbClr val="AF658C"/>
+                      </a:solidFill>
+                    </a:ln>
+                  </pic:spPr>
+                </pic:pic>
+              </a:graphicData>
+            </a:graphic>
+            <wp14:sizeRelH relativeFrom="margin">
+              <wp14:pctWidth>0</wp14:pctWidth>
+            </wp14:sizeRelH>
+            <wp14:sizeRelV relativeFrom="margin">
+              <wp14:pctHeight>0</wp14:pctHeight>
+            </wp14:sizeRelV>
+          </wp:anchor>
+        </w:drawing>
+      </w:r>
+      <w:r>
+        <w:rPr>
           <w:b/>
           <w:bCs/>
         </w:rPr>
@@ -9098,6 +9361,81 @@
       <w:r>
         <w:t>.</w:t>
       </w:r>
+    </w:p>
+    <w:p>
+      <w:pPr>
+        <w:ind w:left="720"/>
+      </w:pPr>
+      <w:r>
+        <w:rPr>
+          <w:noProof/>
+        </w:rPr>
+        <w:drawing>
+          <wp:anchor distT="0" distB="0" distL="114300" distR="114300" simplePos="0" relativeHeight="251719168" behindDoc="0" locked="0" layoutInCell="1" allowOverlap="1" wp14:anchorId="5B3879EB" wp14:editId="2212D716">
+            <wp:simplePos x="0" y="0"/>
+            <wp:positionH relativeFrom="margin">
+              <wp:posOffset>255270</wp:posOffset>
+            </wp:positionH>
+            <wp:positionV relativeFrom="paragraph">
+              <wp:posOffset>4727575</wp:posOffset>
+            </wp:positionV>
+            <wp:extent cx="5672455" cy="2088515"/>
+            <wp:effectExtent l="19050" t="19050" r="23495" b="26035"/>
+            <wp:wrapSquare wrapText="bothSides"/>
+            <wp:docPr id="780804197" name="Picture 1" descr="A screenshot of a computer program&#10;&#10;Description automatically generated"/>
+            <wp:cNvGraphicFramePr>
+              <a:graphicFrameLocks xmlns:a="http://schemas.openxmlformats.org/drawingml/2006/main" noChangeAspect="1"/>
+            </wp:cNvGraphicFramePr>
+            <a:graphic xmlns:a="http://schemas.openxmlformats.org/drawingml/2006/main">
+              <a:graphicData uri="http://schemas.openxmlformats.org/drawingml/2006/picture">
+                <pic:pic xmlns:pic="http://schemas.openxmlformats.org/drawingml/2006/picture">
+                  <pic:nvPicPr>
+                    <pic:cNvPr id="780804197" name="Picture 1" descr="A screenshot of a computer program&#10;&#10;Description automatically generated"/>
+                    <pic:cNvPicPr/>
+                  </pic:nvPicPr>
+                  <pic:blipFill>
+                    <a:blip r:embed="rId56">
+                      <a:extLst>
+                        <a:ext uri="{28A0092B-C50C-407E-A947-70E740481C1C}">
+                          <a14:useLocalDpi xmlns:a14="http://schemas.microsoft.com/office/drawing/2010/main" val="0"/>
+                        </a:ext>
+                      </a:extLst>
+                    </a:blip>
+                    <a:stretch>
+                      <a:fillRect/>
+                    </a:stretch>
+                  </pic:blipFill>
+                  <pic:spPr>
+                    <a:xfrm>
+                      <a:off x="0" y="0"/>
+                      <a:ext cx="5672455" cy="2088515"/>
+                    </a:xfrm>
+                    <a:prstGeom prst="rect">
+                      <a:avLst/>
+                    </a:prstGeom>
+                    <a:ln w="19050">
+                      <a:solidFill>
+                        <a:srgbClr val="AF658C"/>
+                      </a:solidFill>
+                    </a:ln>
+                  </pic:spPr>
+                </pic:pic>
+              </a:graphicData>
+            </a:graphic>
+            <wp14:sizeRelH relativeFrom="margin">
+              <wp14:pctWidth>0</wp14:pctWidth>
+            </wp14:sizeRelH>
+            <wp14:sizeRelV relativeFrom="margin">
+              <wp14:pctHeight>0</wp14:pctHeight>
+            </wp14:sizeRelV>
+          </wp:anchor>
+        </w:drawing>
+      </w:r>
+    </w:p>
+    <w:p>
+      <w:pPr>
+        <w:ind w:left="720"/>
+      </w:pPr>
     </w:p>
     <w:p>
       <w:pPr>

</xml_diff>

<commit_message>
Mismatched Data Type - Convert the data type of “Year” from General to Text
</commit_message>
<xml_diff>
--- a/Process_Phase/Data Cleaning Documentation.docx
+++ b/Process_Phase/Data Cleaning Documentation.docx
@@ -4155,6 +4155,156 @@
             </w:r>
             <w:r>
               <w:t>-V</w:t>
+            </w:r>
+          </w:p>
+        </w:tc>
+      </w:tr>
+      <w:tr>
+        <w:trPr>
+          <w:trHeight w:val="263"/>
+        </w:trPr>
+        <w:tc>
+          <w:tcPr>
+            <w:tcW w:w="953" w:type="dxa"/>
+            <w:shd w:val="clear" w:color="auto" w:fill="C894AF"/>
+            <w:vAlign w:val="bottom"/>
+          </w:tcPr>
+          <w:p>
+            <w:pPr>
+              <w:rPr>
+                <w:rFonts w:ascii="Calibri" w:eastAsia="Times New Roman" w:hAnsi="Calibri" w:cs="Calibri"/>
+                <w:b/>
+                <w:bCs/>
+                <w:color w:val="000000"/>
+                <w:kern w:val="0"/>
+                <w14:ligatures w14:val="none"/>
+              </w:rPr>
+            </w:pPr>
+            <w:r>
+              <w:rPr>
+                <w:rFonts w:ascii="Calibri" w:eastAsia="Times New Roman" w:hAnsi="Calibri" w:cs="Calibri"/>
+                <w:b/>
+                <w:bCs/>
+                <w:color w:val="000000"/>
+                <w:kern w:val="0"/>
+                <w14:ligatures w14:val="none"/>
+              </w:rPr>
+              <w:t>C1</w:t>
+            </w:r>
+            <w:r>
+              <w:rPr>
+                <w:rFonts w:ascii="Calibri" w:eastAsia="Times New Roman" w:hAnsi="Calibri" w:cs="Calibri"/>
+                <w:b/>
+                <w:bCs/>
+                <w:color w:val="000000"/>
+                <w:kern w:val="0"/>
+                <w14:ligatures w14:val="none"/>
+              </w:rPr>
+              <w:t>1</w:t>
+            </w:r>
+          </w:p>
+          <w:p>
+            <w:pPr>
+              <w:rPr>
+                <w:rFonts w:ascii="Calibri" w:eastAsia="Times New Roman" w:hAnsi="Calibri" w:cs="Calibri"/>
+                <w:b/>
+                <w:bCs/>
+                <w:color w:val="000000"/>
+                <w:kern w:val="0"/>
+                <w14:ligatures w14:val="none"/>
+              </w:rPr>
+            </w:pPr>
+          </w:p>
+        </w:tc>
+        <w:tc>
+          <w:tcPr>
+            <w:tcW w:w="1680" w:type="dxa"/>
+          </w:tcPr>
+          <w:p>
+            <w:r>
+              <w:t>Mismatched Data Type.</w:t>
+            </w:r>
+          </w:p>
+        </w:tc>
+        <w:tc>
+          <w:tcPr>
+            <w:tcW w:w="2155" w:type="dxa"/>
+          </w:tcPr>
+          <w:p>
+            <w:r>
+              <w:t>Converting the data type of “</w:t>
+            </w:r>
+            <w:r>
+              <w:t>Year</w:t>
+            </w:r>
+            <w:r>
+              <w:t>”.</w:t>
+            </w:r>
+          </w:p>
+        </w:tc>
+        <w:tc>
+          <w:tcPr>
+            <w:tcW w:w="2250" w:type="dxa"/>
+          </w:tcPr>
+          <w:p>
+            <w:r>
+              <w:t>Convert the data type of “</w:t>
+            </w:r>
+            <w:r>
+              <w:t>Year</w:t>
+            </w:r>
+            <w:r>
+              <w:t>” from General to Text.</w:t>
+            </w:r>
+          </w:p>
+        </w:tc>
+        <w:tc>
+          <w:tcPr>
+            <w:tcW w:w="1080" w:type="dxa"/>
+          </w:tcPr>
+          <w:p>
+            <w:pPr>
+              <w:jc w:val="center"/>
+            </w:pPr>
+            <w:r>
+              <w:t>3678</w:t>
+            </w:r>
+          </w:p>
+        </w:tc>
+        <w:tc>
+          <w:tcPr>
+            <w:tcW w:w="1016" w:type="dxa"/>
+          </w:tcPr>
+          <w:p>
+            <w:hyperlink w:anchor="C9_P" w:history="1">
+              <w:r>
+                <w:rPr>
+                  <w:rStyle w:val="Hyperlink"/>
+                </w:rPr>
+                <w:t>C</w:t>
+              </w:r>
+              <w:r>
+                <w:rPr>
+                  <w:rStyle w:val="Hyperlink"/>
+                </w:rPr>
+                <w:t>10</w:t>
+              </w:r>
+              <w:r>
+                <w:rPr>
+                  <w:rStyle w:val="Hyperlink"/>
+                </w:rPr>
+                <w:t>-P</w:t>
+              </w:r>
+            </w:hyperlink>
+          </w:p>
+        </w:tc>
+        <w:tc>
+          <w:tcPr>
+            <w:tcW w:w="962" w:type="dxa"/>
+          </w:tcPr>
+          <w:p>
+            <w:r>
+              <w:t>C10-V</w:t>
             </w:r>
           </w:p>
         </w:tc>
@@ -4595,6 +4745,7 @@
         <w:rPr>
           <w:noProof/>
         </w:rPr>
+        <w:lastRenderedPageBreak/>
         <w:drawing>
           <wp:anchor distT="0" distB="0" distL="114300" distR="114300" simplePos="0" relativeHeight="251705856" behindDoc="0" locked="0" layoutInCell="1" allowOverlap="1" wp14:anchorId="34E85771" wp14:editId="5DE51272">
             <wp:simplePos x="0" y="0"/>
@@ -4703,7 +4854,6 @@
         <w:ind w:left="1080"/>
       </w:pPr>
       <w:r>
-        <w:lastRenderedPageBreak/>
         <w:t>T</w:t>
       </w:r>
       <w:r>
@@ -4829,6 +4979,7 @@
         <w:rPr>
           <w:noProof/>
         </w:rPr>
+        <w:lastRenderedPageBreak/>
         <w:drawing>
           <wp:anchor distT="0" distB="0" distL="114300" distR="114300" simplePos="0" relativeHeight="251707904" behindDoc="0" locked="0" layoutInCell="1" allowOverlap="1" wp14:anchorId="695ACCC0" wp14:editId="47DC0660">
             <wp:simplePos x="0" y="0"/>
@@ -4929,7 +5080,6 @@
         <w:rPr>
           <w:noProof/>
         </w:rPr>
-        <w:lastRenderedPageBreak/>
         <w:drawing>
           <wp:anchor distT="0" distB="0" distL="114300" distR="114300" simplePos="0" relativeHeight="251708928" behindDoc="0" locked="0" layoutInCell="1" allowOverlap="1" wp14:anchorId="710EFF9A" wp14:editId="5EBFB183">
             <wp:simplePos x="0" y="0"/>
@@ -5053,6 +5203,7 @@
         <w:rPr>
           <w:noProof/>
         </w:rPr>
+        <w:lastRenderedPageBreak/>
         <w:drawing>
           <wp:anchor distT="0" distB="0" distL="114300" distR="114300" simplePos="0" relativeHeight="251712000" behindDoc="0" locked="0" layoutInCell="1" allowOverlap="1" wp14:anchorId="4E531FA7" wp14:editId="5C763F7C">
             <wp:simplePos x="0" y="0"/>
@@ -5350,6 +5501,7 @@
         <w:rPr>
           <w:noProof/>
         </w:rPr>
+        <w:lastRenderedPageBreak/>
         <w:drawing>
           <wp:anchor distT="0" distB="0" distL="114300" distR="114300" simplePos="0" relativeHeight="251713024" behindDoc="0" locked="0" layoutInCell="1" allowOverlap="1" wp14:anchorId="180A86EE" wp14:editId="6957226B">
             <wp:simplePos x="0" y="0"/>
@@ -5595,6 +5747,7 @@
         <w:rPr>
           <w:noProof/>
         </w:rPr>
+        <w:lastRenderedPageBreak/>
         <w:drawing>
           <wp:anchor distT="0" distB="0" distL="114300" distR="114300" simplePos="0" relativeHeight="251636224" behindDoc="0" locked="0" layoutInCell="1" allowOverlap="1" wp14:anchorId="5A349A3F" wp14:editId="3009C34A">
             <wp:simplePos x="0" y="0"/>
@@ -5700,7 +5853,6 @@
         <w:rPr>
           <w:noProof/>
         </w:rPr>
-        <w:lastRenderedPageBreak/>
         <w:drawing>
           <wp:anchor distT="0" distB="0" distL="114300" distR="114300" simplePos="0" relativeHeight="251643392" behindDoc="0" locked="0" layoutInCell="1" allowOverlap="1" wp14:anchorId="367C2C26" wp14:editId="7800E3E7">
             <wp:simplePos x="0" y="0"/>
@@ -5785,6 +5937,7 @@
           <w:bCs/>
           <w:u w:val="single"/>
         </w:rPr>
+        <w:lastRenderedPageBreak/>
         <w:t>Output</w:t>
       </w:r>
       <w:r>
@@ -6003,7 +6156,6 @@
           <w:b/>
           <w:bCs/>
         </w:rPr>
-        <w:lastRenderedPageBreak/>
         <w:t>Observation</w:t>
       </w:r>
       <w:r>
@@ -6146,6 +6298,7 @@
       </w:pPr>
       <w:bookmarkStart w:id="10" w:name="_Toc152697245"/>
       <w:r>
+        <w:lastRenderedPageBreak/>
         <w:t>Check for</w:t>
       </w:r>
       <w:r>
@@ -6261,7 +6414,6 @@
         <w:rPr>
           <w:noProof/>
         </w:rPr>
-        <w:lastRenderedPageBreak/>
         <w:drawing>
           <wp:anchor distT="0" distB="0" distL="114300" distR="114300" simplePos="0" relativeHeight="251682304" behindDoc="0" locked="0" layoutInCell="1" allowOverlap="1" wp14:anchorId="682ADE48" wp14:editId="7148E475">
             <wp:simplePos x="0" y="0"/>
@@ -6444,6 +6596,7 @@
         </w:numPr>
       </w:pPr>
       <w:r>
+        <w:lastRenderedPageBreak/>
         <w:t>Order ID can’t</w:t>
       </w:r>
       <w:r>
@@ -6482,7 +6635,6 @@
         <w:rPr>
           <w:noProof/>
         </w:rPr>
-        <w:lastRenderedPageBreak/>
         <w:drawing>
           <wp:inline distT="0" distB="0" distL="0" distR="0" wp14:anchorId="3DB9A148" wp14:editId="710B543D">
             <wp:extent cx="5529580" cy="1719943"/>
@@ -8678,13 +8830,8 @@
         <w:t>Check for</w:t>
       </w:r>
       <w:r>
-        <w:t xml:space="preserve"> mismatched data </w:t>
-      </w:r>
-      <w:proofErr w:type="gramStart"/>
-      <w:r>
-        <w:t>types</w:t>
-      </w:r>
-      <w:proofErr w:type="gramEnd"/>
+        <w:t xml:space="preserve"> mismatched data types</w:t>
+      </w:r>
     </w:p>
     <w:p>
       <w:pPr>
@@ -9204,18 +9351,18 @@
           <w:noProof/>
         </w:rPr>
         <w:drawing>
-          <wp:anchor distT="0" distB="0" distL="114300" distR="114300" simplePos="0" relativeHeight="251718144" behindDoc="0" locked="0" layoutInCell="1" allowOverlap="1" wp14:anchorId="497CD801" wp14:editId="6DA2ADAF">
+          <wp:anchor distT="0" distB="0" distL="114300" distR="114300" simplePos="0" relativeHeight="251717120" behindDoc="0" locked="0" layoutInCell="1" allowOverlap="1" wp14:anchorId="7A946836" wp14:editId="3D4CC65E">
             <wp:simplePos x="0" y="0"/>
             <wp:positionH relativeFrom="margin">
-              <wp:align>right</wp:align>
+              <wp:posOffset>457200</wp:posOffset>
             </wp:positionH>
             <wp:positionV relativeFrom="paragraph">
-              <wp:posOffset>2854325</wp:posOffset>
+              <wp:posOffset>508635</wp:posOffset>
             </wp:positionV>
-            <wp:extent cx="5659120" cy="2108200"/>
-            <wp:effectExtent l="19050" t="19050" r="17780" b="25400"/>
+            <wp:extent cx="5479415" cy="2118360"/>
+            <wp:effectExtent l="19050" t="19050" r="26035" b="15240"/>
             <wp:wrapSquare wrapText="bothSides"/>
-            <wp:docPr id="819332830" name="Picture 1" descr="A screenshot of a computer&#10;&#10;Description automatically generated"/>
+            <wp:docPr id="276304642" name="Picture 1" descr="A screenshot of a computer&#10;&#10;Description automatically generated"/>
             <wp:cNvGraphicFramePr>
               <a:graphicFrameLocks xmlns:a="http://schemas.openxmlformats.org/drawingml/2006/main" noChangeAspect="1"/>
             </wp:cNvGraphicFramePr>
@@ -9223,7 +9370,7 @@
               <a:graphicData uri="http://schemas.openxmlformats.org/drawingml/2006/picture">
                 <pic:pic xmlns:pic="http://schemas.openxmlformats.org/drawingml/2006/picture">
                   <pic:nvPicPr>
-                    <pic:cNvPr id="819332830" name="Picture 1" descr="A screenshot of a computer&#10;&#10;Description automatically generated"/>
+                    <pic:cNvPr id="276304642" name="Picture 1" descr="A screenshot of a computer&#10;&#10;Description automatically generated"/>
                     <pic:cNvPicPr/>
                   </pic:nvPicPr>
                   <pic:blipFill>
@@ -9241,7 +9388,7 @@
                   <pic:spPr>
                     <a:xfrm>
                       <a:off x="0" y="0"/>
-                      <a:ext cx="5659120" cy="2108200"/>
+                      <a:ext cx="5479415" cy="2118360"/>
                     </a:xfrm>
                     <a:prstGeom prst="rect">
                       <a:avLst/>
@@ -9266,21 +9413,58 @@
       </w:r>
       <w:r>
         <w:rPr>
+          <w:b/>
+          <w:bCs/>
+        </w:rPr>
+        <w:t xml:space="preserve">NOTE: </w:t>
+      </w:r>
+      <w:r>
+        <w:t>T</w:t>
+      </w:r>
+      <w:r>
+        <w:t>he</w:t>
+      </w:r>
+      <w:r>
+        <w:t xml:space="preserve"> </w:t>
+      </w:r>
+      <w:r>
+        <w:t>Text to Columns</w:t>
+      </w:r>
+      <w:r>
+        <w:rPr>
+          <w:b/>
+          <w:bCs/>
+        </w:rPr>
+        <w:t xml:space="preserve"> </w:t>
+      </w:r>
+      <w:r>
+        <w:t>feature was used rather than converting the type simply from the home tap, because it would require re-entering the data again</w:t>
+      </w:r>
+      <w:r>
+        <w:t>.</w:t>
+      </w:r>
+    </w:p>
+    <w:p>
+      <w:pPr>
+        <w:ind w:left="720"/>
+      </w:pPr>
+      <w:r>
+        <w:rPr>
           <w:noProof/>
         </w:rPr>
         <w:drawing>
-          <wp:anchor distT="0" distB="0" distL="114300" distR="114300" simplePos="0" relativeHeight="251717120" behindDoc="0" locked="0" layoutInCell="1" allowOverlap="1" wp14:anchorId="7A946836" wp14:editId="2AE4912C">
+          <wp:anchor distT="0" distB="0" distL="114300" distR="114300" simplePos="0" relativeHeight="251718144" behindDoc="0" locked="0" layoutInCell="1" allowOverlap="1" wp14:anchorId="497CD801" wp14:editId="36C32E89">
             <wp:simplePos x="0" y="0"/>
             <wp:positionH relativeFrom="margin">
-              <wp:align>right</wp:align>
+              <wp:posOffset>463550</wp:posOffset>
             </wp:positionH>
             <wp:positionV relativeFrom="paragraph">
-              <wp:posOffset>512808</wp:posOffset>
+              <wp:posOffset>2388235</wp:posOffset>
             </wp:positionV>
-            <wp:extent cx="5663565" cy="2118360"/>
-            <wp:effectExtent l="19050" t="19050" r="13335" b="15240"/>
+            <wp:extent cx="5474970" cy="2108200"/>
+            <wp:effectExtent l="19050" t="19050" r="11430" b="25400"/>
             <wp:wrapSquare wrapText="bothSides"/>
-            <wp:docPr id="276304642" name="Picture 1" descr="A screenshot of a computer&#10;&#10;Description automatically generated"/>
+            <wp:docPr id="819332830" name="Picture 1" descr="A screenshot of a computer&#10;&#10;Description automatically generated"/>
             <wp:cNvGraphicFramePr>
               <a:graphicFrameLocks xmlns:a="http://schemas.openxmlformats.org/drawingml/2006/main" noChangeAspect="1"/>
             </wp:cNvGraphicFramePr>
@@ -9288,7 +9472,7 @@
               <a:graphicData uri="http://schemas.openxmlformats.org/drawingml/2006/picture">
                 <pic:pic xmlns:pic="http://schemas.openxmlformats.org/drawingml/2006/picture">
                   <pic:nvPicPr>
-                    <pic:cNvPr id="276304642" name="Picture 1" descr="A screenshot of a computer&#10;&#10;Description automatically generated"/>
+                    <pic:cNvPr id="819332830" name="Picture 1" descr="A screenshot of a computer&#10;&#10;Description automatically generated"/>
                     <pic:cNvPicPr/>
                   </pic:nvPicPr>
                   <pic:blipFill>
@@ -9306,7 +9490,7 @@
                   <pic:spPr>
                     <a:xfrm>
                       <a:off x="0" y="0"/>
-                      <a:ext cx="5663565" cy="2118360"/>
+                      <a:ext cx="5474970" cy="2108200"/>
                     </a:xfrm>
                     <a:prstGeom prst="rect">
                       <a:avLst/>
@@ -9329,38 +9513,6 @@
           </wp:anchor>
         </w:drawing>
       </w:r>
-      <w:r>
-        <w:rPr>
-          <w:b/>
-          <w:bCs/>
-        </w:rPr>
-        <w:t xml:space="preserve">NOTE: </w:t>
-      </w:r>
-      <w:r>
-        <w:t>T</w:t>
-      </w:r>
-      <w:r>
-        <w:t>he</w:t>
-      </w:r>
-      <w:r>
-        <w:t xml:space="preserve"> </w:t>
-      </w:r>
-      <w:r>
-        <w:t>Text to Columns</w:t>
-      </w:r>
-      <w:r>
-        <w:rPr>
-          <w:b/>
-          <w:bCs/>
-        </w:rPr>
-        <w:t xml:space="preserve"> </w:t>
-      </w:r>
-      <w:r>
-        <w:t>feature was used rather than converting the type simply from the home tap, because it would require re-entering the data again</w:t>
-      </w:r>
-      <w:r>
-        <w:t>.</w:t>
-      </w:r>
     </w:p>
     <w:p>
       <w:pPr>
@@ -9371,16 +9523,16 @@
           <w:noProof/>
         </w:rPr>
         <w:drawing>
-          <wp:anchor distT="0" distB="0" distL="114300" distR="114300" simplePos="0" relativeHeight="251719168" behindDoc="0" locked="0" layoutInCell="1" allowOverlap="1" wp14:anchorId="5B3879EB" wp14:editId="2212D716">
+          <wp:anchor distT="0" distB="0" distL="114300" distR="114300" simplePos="0" relativeHeight="251719168" behindDoc="0" locked="0" layoutInCell="1" allowOverlap="1" wp14:anchorId="5B3879EB" wp14:editId="45D66E59">
             <wp:simplePos x="0" y="0"/>
             <wp:positionH relativeFrom="margin">
-              <wp:posOffset>255270</wp:posOffset>
+              <wp:posOffset>444500</wp:posOffset>
             </wp:positionH>
             <wp:positionV relativeFrom="paragraph">
-              <wp:posOffset>4727575</wp:posOffset>
+              <wp:posOffset>2266950</wp:posOffset>
             </wp:positionV>
-            <wp:extent cx="5672455" cy="2088515"/>
-            <wp:effectExtent l="19050" t="19050" r="23495" b="26035"/>
+            <wp:extent cx="5488305" cy="2088515"/>
+            <wp:effectExtent l="19050" t="19050" r="17145" b="26035"/>
             <wp:wrapSquare wrapText="bothSides"/>
             <wp:docPr id="780804197" name="Picture 1" descr="A screenshot of a computer program&#10;&#10;Description automatically generated"/>
             <wp:cNvGraphicFramePr>
@@ -9408,7 +9560,7 @@
                   <pic:spPr>
                     <a:xfrm>
                       <a:off x="0" y="0"/>
-                      <a:ext cx="5672455" cy="2088515"/>
+                      <a:ext cx="5488305" cy="2088515"/>
                     </a:xfrm>
                     <a:prstGeom prst="rect">
                       <a:avLst/>
@@ -9434,18 +9586,286 @@
     </w:p>
     <w:p>
       <w:pPr>
+        <w:pStyle w:val="ListParagraph"/>
+        <w:numPr>
+          <w:ilvl w:val="0"/>
+          <w:numId w:val="20"/>
+        </w:numPr>
+      </w:pPr>
+      <w:r>
+        <w:lastRenderedPageBreak/>
+        <w:t>Year</w:t>
+      </w:r>
+      <w:r>
+        <w:t xml:space="preserve"> =&gt; Text</w:t>
+      </w:r>
+    </w:p>
+    <w:p>
+      <w:pPr>
         <w:ind w:left="720"/>
       </w:pPr>
+      <w:r>
+        <w:t xml:space="preserve">This column will be converted from General to Text using </w:t>
+      </w:r>
+      <w:r>
+        <w:t>the</w:t>
+      </w:r>
+      <w:r>
+        <w:rPr>
+          <w:b/>
+          <w:bCs/>
+        </w:rPr>
+        <w:t xml:space="preserve"> Text to Columns</w:t>
+      </w:r>
+      <w:r>
+        <w:rPr>
+          <w:b/>
+          <w:bCs/>
+        </w:rPr>
+        <w:t xml:space="preserve"> </w:t>
+      </w:r>
+      <w:r>
+        <w:t>feature.</w:t>
+      </w:r>
     </w:p>
     <w:p>
       <w:pPr>
         <w:ind w:left="720"/>
       </w:pPr>
+      <w:r>
+        <w:rPr>
+          <w:noProof/>
+        </w:rPr>
+        <w:drawing>
+          <wp:anchor distT="0" distB="0" distL="114300" distR="114300" simplePos="0" relativeHeight="251720192" behindDoc="0" locked="0" layoutInCell="1" allowOverlap="1" wp14:anchorId="5CBDAB8D" wp14:editId="7E643952">
+            <wp:simplePos x="0" y="0"/>
+            <wp:positionH relativeFrom="margin">
+              <wp:align>right</wp:align>
+            </wp:positionH>
+            <wp:positionV relativeFrom="paragraph">
+              <wp:posOffset>617220</wp:posOffset>
+            </wp:positionV>
+            <wp:extent cx="5471160" cy="2165350"/>
+            <wp:effectExtent l="19050" t="19050" r="15240" b="25400"/>
+            <wp:wrapSquare wrapText="bothSides"/>
+            <wp:docPr id="1841159274" name="Picture 1" descr="A screenshot of a computer&#10;&#10;Description automatically generated"/>
+            <wp:cNvGraphicFramePr>
+              <a:graphicFrameLocks xmlns:a="http://schemas.openxmlformats.org/drawingml/2006/main" noChangeAspect="1"/>
+            </wp:cNvGraphicFramePr>
+            <a:graphic xmlns:a="http://schemas.openxmlformats.org/drawingml/2006/main">
+              <a:graphicData uri="http://schemas.openxmlformats.org/drawingml/2006/picture">
+                <pic:pic xmlns:pic="http://schemas.openxmlformats.org/drawingml/2006/picture">
+                  <pic:nvPicPr>
+                    <pic:cNvPr id="1841159274" name="Picture 1" descr="A screenshot of a computer&#10;&#10;Description automatically generated"/>
+                    <pic:cNvPicPr/>
+                  </pic:nvPicPr>
+                  <pic:blipFill>
+                    <a:blip r:embed="rId57">
+                      <a:extLst>
+                        <a:ext uri="{28A0092B-C50C-407E-A947-70E740481C1C}">
+                          <a14:useLocalDpi xmlns:a14="http://schemas.microsoft.com/office/drawing/2010/main" val="0"/>
+                        </a:ext>
+                      </a:extLst>
+                    </a:blip>
+                    <a:stretch>
+                      <a:fillRect/>
+                    </a:stretch>
+                  </pic:blipFill>
+                  <pic:spPr>
+                    <a:xfrm>
+                      <a:off x="0" y="0"/>
+                      <a:ext cx="5471160" cy="2165350"/>
+                    </a:xfrm>
+                    <a:prstGeom prst="rect">
+                      <a:avLst/>
+                    </a:prstGeom>
+                    <a:ln w="19050">
+                      <a:solidFill>
+                        <a:srgbClr val="AF658C"/>
+                      </a:solidFill>
+                    </a:ln>
+                  </pic:spPr>
+                </pic:pic>
+              </a:graphicData>
+            </a:graphic>
+            <wp14:sizeRelH relativeFrom="margin">
+              <wp14:pctWidth>0</wp14:pctWidth>
+            </wp14:sizeRelH>
+            <wp14:sizeRelV relativeFrom="margin">
+              <wp14:pctHeight>0</wp14:pctHeight>
+            </wp14:sizeRelV>
+          </wp:anchor>
+        </w:drawing>
+      </w:r>
+      <w:r>
+        <w:rPr>
+          <w:b/>
+          <w:bCs/>
+        </w:rPr>
+        <w:t xml:space="preserve">NOTE: </w:t>
+      </w:r>
+      <w:r>
+        <w:t>T</w:t>
+      </w:r>
+      <w:r>
+        <w:t>he</w:t>
+      </w:r>
+      <w:r>
+        <w:t xml:space="preserve"> </w:t>
+      </w:r>
+      <w:r>
+        <w:t>Text to Columns</w:t>
+      </w:r>
+      <w:r>
+        <w:rPr>
+          <w:b/>
+          <w:bCs/>
+        </w:rPr>
+        <w:t xml:space="preserve"> </w:t>
+      </w:r>
+      <w:r>
+        <w:t>feature was used rather than converting the type simply from the home tap, because it would require re-entering the data again.</w:t>
+      </w:r>
     </w:p>
     <w:p>
       <w:pPr>
         <w:ind w:left="720"/>
       </w:pPr>
+      <w:r>
+        <w:rPr>
+          <w:noProof/>
+        </w:rPr>
+        <w:drawing>
+          <wp:anchor distT="0" distB="0" distL="114300" distR="114300" simplePos="0" relativeHeight="251721216" behindDoc="0" locked="0" layoutInCell="1" allowOverlap="1" wp14:anchorId="25CEB57E" wp14:editId="65F7FEFD">
+            <wp:simplePos x="0" y="0"/>
+            <wp:positionH relativeFrom="margin">
+              <wp:posOffset>461010</wp:posOffset>
+            </wp:positionH>
+            <wp:positionV relativeFrom="paragraph">
+              <wp:posOffset>2529205</wp:posOffset>
+            </wp:positionV>
+            <wp:extent cx="5486400" cy="2133600"/>
+            <wp:effectExtent l="19050" t="19050" r="19050" b="19050"/>
+            <wp:wrapSquare wrapText="bothSides"/>
+            <wp:docPr id="599110115" name="Picture 1" descr="A screenshot of a computer&#10;&#10;Description automatically generated"/>
+            <wp:cNvGraphicFramePr>
+              <a:graphicFrameLocks xmlns:a="http://schemas.openxmlformats.org/drawingml/2006/main" noChangeAspect="1"/>
+            </wp:cNvGraphicFramePr>
+            <a:graphic xmlns:a="http://schemas.openxmlformats.org/drawingml/2006/main">
+              <a:graphicData uri="http://schemas.openxmlformats.org/drawingml/2006/picture">
+                <pic:pic xmlns:pic="http://schemas.openxmlformats.org/drawingml/2006/picture">
+                  <pic:nvPicPr>
+                    <pic:cNvPr id="599110115" name="Picture 1" descr="A screenshot of a computer&#10;&#10;Description automatically generated"/>
+                    <pic:cNvPicPr/>
+                  </pic:nvPicPr>
+                  <pic:blipFill>
+                    <a:blip r:embed="rId58">
+                      <a:extLst>
+                        <a:ext uri="{28A0092B-C50C-407E-A947-70E740481C1C}">
+                          <a14:useLocalDpi xmlns:a14="http://schemas.microsoft.com/office/drawing/2010/main" val="0"/>
+                        </a:ext>
+                      </a:extLst>
+                    </a:blip>
+                    <a:stretch>
+                      <a:fillRect/>
+                    </a:stretch>
+                  </pic:blipFill>
+                  <pic:spPr>
+                    <a:xfrm>
+                      <a:off x="0" y="0"/>
+                      <a:ext cx="5486400" cy="2133600"/>
+                    </a:xfrm>
+                    <a:prstGeom prst="rect">
+                      <a:avLst/>
+                    </a:prstGeom>
+                    <a:ln w="19050">
+                      <a:solidFill>
+                        <a:srgbClr val="AF658C"/>
+                      </a:solidFill>
+                    </a:ln>
+                  </pic:spPr>
+                </pic:pic>
+              </a:graphicData>
+            </a:graphic>
+            <wp14:sizeRelH relativeFrom="margin">
+              <wp14:pctWidth>0</wp14:pctWidth>
+            </wp14:sizeRelH>
+            <wp14:sizeRelV relativeFrom="margin">
+              <wp14:pctHeight>0</wp14:pctHeight>
+            </wp14:sizeRelV>
+          </wp:anchor>
+        </w:drawing>
+      </w:r>
+    </w:p>
+    <w:p>
+      <w:pPr>
+        <w:ind w:left="720"/>
+      </w:pPr>
+      <w:r>
+        <w:rPr>
+          <w:noProof/>
+        </w:rPr>
+        <w:drawing>
+          <wp:anchor distT="0" distB="0" distL="114300" distR="114300" simplePos="0" relativeHeight="251722240" behindDoc="0" locked="0" layoutInCell="1" allowOverlap="1" wp14:anchorId="51651260" wp14:editId="64704434">
+            <wp:simplePos x="0" y="0"/>
+            <wp:positionH relativeFrom="margin">
+              <wp:posOffset>457200</wp:posOffset>
+            </wp:positionH>
+            <wp:positionV relativeFrom="paragraph">
+              <wp:posOffset>2298065</wp:posOffset>
+            </wp:positionV>
+            <wp:extent cx="5486400" cy="2087880"/>
+            <wp:effectExtent l="19050" t="19050" r="19050" b="26670"/>
+            <wp:wrapSquare wrapText="bothSides"/>
+            <wp:docPr id="1727239333" name="Picture 1" descr="A screenshot of a computer&#10;&#10;Description automatically generated"/>
+            <wp:cNvGraphicFramePr>
+              <a:graphicFrameLocks xmlns:a="http://schemas.openxmlformats.org/drawingml/2006/main" noChangeAspect="1"/>
+            </wp:cNvGraphicFramePr>
+            <a:graphic xmlns:a="http://schemas.openxmlformats.org/drawingml/2006/main">
+              <a:graphicData uri="http://schemas.openxmlformats.org/drawingml/2006/picture">
+                <pic:pic xmlns:pic="http://schemas.openxmlformats.org/drawingml/2006/picture">
+                  <pic:nvPicPr>
+                    <pic:cNvPr id="1727239333" name="Picture 1" descr="A screenshot of a computer&#10;&#10;Description automatically generated"/>
+                    <pic:cNvPicPr/>
+                  </pic:nvPicPr>
+                  <pic:blipFill>
+                    <a:blip r:embed="rId59">
+                      <a:extLst>
+                        <a:ext uri="{28A0092B-C50C-407E-A947-70E740481C1C}">
+                          <a14:useLocalDpi xmlns:a14="http://schemas.microsoft.com/office/drawing/2010/main" val="0"/>
+                        </a:ext>
+                      </a:extLst>
+                    </a:blip>
+                    <a:stretch>
+                      <a:fillRect/>
+                    </a:stretch>
+                  </pic:blipFill>
+                  <pic:spPr>
+                    <a:xfrm>
+                      <a:off x="0" y="0"/>
+                      <a:ext cx="5486400" cy="2087880"/>
+                    </a:xfrm>
+                    <a:prstGeom prst="rect">
+                      <a:avLst/>
+                    </a:prstGeom>
+                    <a:ln w="19050">
+                      <a:solidFill>
+                        <a:srgbClr val="AF658C"/>
+                      </a:solidFill>
+                    </a:ln>
+                  </pic:spPr>
+                </pic:pic>
+              </a:graphicData>
+            </a:graphic>
+            <wp14:sizeRelH relativeFrom="margin">
+              <wp14:pctWidth>0</wp14:pctWidth>
+            </wp14:sizeRelH>
+            <wp14:sizeRelV relativeFrom="margin">
+              <wp14:pctHeight>0</wp14:pctHeight>
+            </wp14:sizeRelV>
+          </wp:anchor>
+        </w:drawing>
+      </w:r>
     </w:p>
     <w:p>
       <w:pPr>

</xml_diff>

<commit_message>
Mismatched Data Type - Convert the data type of “Total order value” from Currency to Number
</commit_message>
<xml_diff>
--- a/Process_Phase/Data Cleaning Documentation.docx
+++ b/Process_Phase/Data Cleaning Documentation.docx
@@ -4023,7 +4023,6 @@
                 <w14:ligatures w14:val="none"/>
               </w:rPr>
             </w:pPr>
-            <w:bookmarkStart w:id="5" w:name="C10_P" w:colFirst="5" w:colLast="5"/>
             <w:r>
               <w:rPr>
                 <w:rFonts w:ascii="Calibri" w:eastAsia="Times New Roman" w:hAnsi="Calibri" w:cs="Calibri"/>
@@ -4033,9 +4032,11 @@
                 <w:kern w:val="0"/>
                 <w14:ligatures w14:val="none"/>
               </w:rPr>
-              <w:t>C</w:t>
-            </w:r>
-            <w:r>
+              <w:t>C10</w:t>
+            </w:r>
+          </w:p>
+          <w:p>
+            <w:pPr>
               <w:rPr>
                 <w:rFonts w:ascii="Calibri" w:eastAsia="Times New Roman" w:hAnsi="Calibri" w:cs="Calibri"/>
                 <w:b/>
@@ -4044,19 +4045,6 @@
                 <w:kern w:val="0"/>
                 <w14:ligatures w14:val="none"/>
               </w:rPr>
-              <w:t>10</w:t>
-            </w:r>
-          </w:p>
-          <w:p>
-            <w:pPr>
-              <w:rPr>
-                <w:rFonts w:ascii="Calibri" w:eastAsia="Times New Roman" w:hAnsi="Calibri" w:cs="Calibri"/>
-                <w:b/>
-                <w:bCs/>
-                <w:color w:val="000000"/>
-                <w:kern w:val="0"/>
-                <w14:ligatures w14:val="none"/>
-              </w:rPr>
             </w:pPr>
           </w:p>
         </w:tc>
@@ -4076,13 +4064,7 @@
           </w:tcPr>
           <w:p>
             <w:r>
-              <w:t>Converting the data type of “</w:t>
-            </w:r>
-            <w:r>
-              <w:t>Month</w:t>
-            </w:r>
-            <w:r>
-              <w:t>”.</w:t>
+              <w:t>Converting the data type of “Month”.</w:t>
             </w:r>
           </w:p>
         </w:tc>
@@ -4092,13 +4074,7 @@
           </w:tcPr>
           <w:p>
             <w:r>
-              <w:t>Convert the data type of “</w:t>
-            </w:r>
-            <w:r>
-              <w:t>Month</w:t>
-            </w:r>
-            <w:r>
-              <w:t>” from General to Text.</w:t>
+              <w:t>Convert the data type of “Month” from General to Text.</w:t>
             </w:r>
           </w:p>
         </w:tc>
@@ -4120,7 +4096,7 @@
             <w:tcW w:w="1016" w:type="dxa"/>
           </w:tcPr>
           <w:p>
-            <w:hyperlink w:anchor="C9_P" w:history="1">
+            <w:hyperlink w:anchor="C10_P" w:history="1">
               <w:r>
                 <w:rPr>
                   <w:rStyle w:val="Hyperlink"/>
@@ -4131,7 +4107,13 @@
                 <w:rPr>
                   <w:rStyle w:val="Hyperlink"/>
                 </w:rPr>
-                <w:t>10</w:t>
+                <w:t>1</w:t>
+              </w:r>
+              <w:r>
+                <w:rPr>
+                  <w:rStyle w:val="Hyperlink"/>
+                </w:rPr>
+                <w:t>0</w:t>
               </w:r>
               <w:r>
                 <w:rPr>
@@ -4148,13 +4130,7 @@
           </w:tcPr>
           <w:p>
             <w:r>
-              <w:t>C</w:t>
-            </w:r>
-            <w:r>
-              <w:t>10</w:t>
-            </w:r>
-            <w:r>
-              <w:t>-V</w:t>
+              <w:t>C10-V</w:t>
             </w:r>
           </w:p>
         </w:tc>
@@ -4189,9 +4165,11 @@
                 <w:kern w:val="0"/>
                 <w14:ligatures w14:val="none"/>
               </w:rPr>
-              <w:t>C1</w:t>
-            </w:r>
-            <w:r>
+              <w:t>C11</w:t>
+            </w:r>
+          </w:p>
+          <w:p>
+            <w:pPr>
               <w:rPr>
                 <w:rFonts w:ascii="Calibri" w:eastAsia="Times New Roman" w:hAnsi="Calibri" w:cs="Calibri"/>
                 <w:b/>
@@ -4200,9 +4178,125 @@
                 <w:kern w:val="0"/>
                 <w14:ligatures w14:val="none"/>
               </w:rPr>
+            </w:pPr>
+          </w:p>
+        </w:tc>
+        <w:tc>
+          <w:tcPr>
+            <w:tcW w:w="1680" w:type="dxa"/>
+          </w:tcPr>
+          <w:p>
+            <w:r>
+              <w:t>Mismatched Data Type.</w:t>
+            </w:r>
+          </w:p>
+        </w:tc>
+        <w:tc>
+          <w:tcPr>
+            <w:tcW w:w="2155" w:type="dxa"/>
+          </w:tcPr>
+          <w:p>
+            <w:r>
+              <w:t>Converting the data type of “Year”.</w:t>
+            </w:r>
+          </w:p>
+        </w:tc>
+        <w:tc>
+          <w:tcPr>
+            <w:tcW w:w="2250" w:type="dxa"/>
+          </w:tcPr>
+          <w:p>
+            <w:r>
+              <w:t>Convert the data type of “Year” from General to Text.</w:t>
+            </w:r>
+          </w:p>
+        </w:tc>
+        <w:tc>
+          <w:tcPr>
+            <w:tcW w:w="1080" w:type="dxa"/>
+          </w:tcPr>
+          <w:p>
+            <w:pPr>
+              <w:jc w:val="center"/>
+            </w:pPr>
+            <w:r>
+              <w:t>3678</w:t>
+            </w:r>
+          </w:p>
+        </w:tc>
+        <w:tc>
+          <w:tcPr>
+            <w:tcW w:w="1016" w:type="dxa"/>
+          </w:tcPr>
+          <w:p>
+            <w:r>
+              <w:fldChar w:fldCharType="begin"/>
+            </w:r>
+            <w:r>
+              <w:instrText>HYPERLINK  \l "C11_P"</w:instrText>
+            </w:r>
+            <w:r>
+              <w:fldChar w:fldCharType="separate"/>
+            </w:r>
+            <w:r>
+              <w:rPr>
+                <w:rStyle w:val="Hyperlink"/>
+              </w:rPr>
+              <w:t>C</w:t>
+            </w:r>
+            <w:r>
+              <w:rPr>
+                <w:rStyle w:val="Hyperlink"/>
+              </w:rPr>
               <w:t>1</w:t>
             </w:r>
-          </w:p>
+            <w:r>
+              <w:rPr>
+                <w:rStyle w:val="Hyperlink"/>
+              </w:rPr>
+              <w:t>1</w:t>
+            </w:r>
+            <w:r>
+              <w:rPr>
+                <w:rStyle w:val="Hyperlink"/>
+              </w:rPr>
+              <w:t>-P</w:t>
+            </w:r>
+            <w:r>
+              <w:rPr>
+                <w:rStyle w:val="Hyperlink"/>
+              </w:rPr>
+              <w:fldChar w:fldCharType="end"/>
+            </w:r>
+          </w:p>
+        </w:tc>
+        <w:tc>
+          <w:tcPr>
+            <w:tcW w:w="962" w:type="dxa"/>
+          </w:tcPr>
+          <w:p>
+            <w:r>
+              <w:t>C1</w:t>
+            </w:r>
+            <w:r>
+              <w:t>1</w:t>
+            </w:r>
+            <w:r>
+              <w:t>-V</w:t>
+            </w:r>
+          </w:p>
+        </w:tc>
+      </w:tr>
+      <w:tr>
+        <w:trPr>
+          <w:trHeight w:val="263"/>
+        </w:trPr>
+        <w:tc>
+          <w:tcPr>
+            <w:tcW w:w="953" w:type="dxa"/>
+            <w:shd w:val="clear" w:color="auto" w:fill="C894AF"/>
+            <w:vAlign w:val="bottom"/>
+          </w:tcPr>
           <w:p>
             <w:pPr>
               <w:rPr>
@@ -4214,6 +4308,40 @@
                 <w14:ligatures w14:val="none"/>
               </w:rPr>
             </w:pPr>
+            <w:r>
+              <w:rPr>
+                <w:rFonts w:ascii="Calibri" w:eastAsia="Times New Roman" w:hAnsi="Calibri" w:cs="Calibri"/>
+                <w:b/>
+                <w:bCs/>
+                <w:color w:val="000000"/>
+                <w:kern w:val="0"/>
+                <w14:ligatures w14:val="none"/>
+              </w:rPr>
+              <w:t>C1</w:t>
+            </w:r>
+            <w:r>
+              <w:rPr>
+                <w:rFonts w:ascii="Calibri" w:eastAsia="Times New Roman" w:hAnsi="Calibri" w:cs="Calibri"/>
+                <w:b/>
+                <w:bCs/>
+                <w:color w:val="000000"/>
+                <w:kern w:val="0"/>
+                <w14:ligatures w14:val="none"/>
+              </w:rPr>
+              <w:t>2</w:t>
+            </w:r>
+          </w:p>
+          <w:p>
+            <w:pPr>
+              <w:rPr>
+                <w:rFonts w:ascii="Calibri" w:eastAsia="Times New Roman" w:hAnsi="Calibri" w:cs="Calibri"/>
+                <w:b/>
+                <w:bCs/>
+                <w:color w:val="000000"/>
+                <w:kern w:val="0"/>
+                <w14:ligatures w14:val="none"/>
+              </w:rPr>
+            </w:pPr>
           </w:p>
         </w:tc>
         <w:tc>
@@ -4235,7 +4363,7 @@
               <w:t>Converting the data type of “</w:t>
             </w:r>
             <w:r>
-              <w:t>Year</w:t>
+              <w:t>Total order value</w:t>
             </w:r>
             <w:r>
               <w:t>”.</w:t>
@@ -4251,10 +4379,22 @@
               <w:t>Convert the data type of “</w:t>
             </w:r>
             <w:r>
-              <w:t>Year</w:t>
-            </w:r>
-            <w:r>
-              <w:t>” from General to Text.</w:t>
+              <w:t>Total order value</w:t>
+            </w:r>
+            <w:r>
+              <w:t xml:space="preserve">” from </w:t>
+            </w:r>
+            <w:r>
+              <w:t>Currency</w:t>
+            </w:r>
+            <w:r>
+              <w:t xml:space="preserve"> to </w:t>
+            </w:r>
+            <w:r>
+              <w:t>Number</w:t>
+            </w:r>
+            <w:r>
+              <w:t>.</w:t>
             </w:r>
           </w:p>
         </w:tc>
@@ -4271,7 +4411,6 @@
             </w:r>
           </w:p>
         </w:tc>
-        <w:bookmarkStart w:id="6" w:name="C11_P"/>
         <w:tc>
           <w:tcPr>
             <w:tcW w:w="1016" w:type="dxa"/>
@@ -4281,7 +4420,7 @@
               <w:fldChar w:fldCharType="begin"/>
             </w:r>
             <w:r>
-              <w:instrText>HYPERLINK  \l "C9_P"</w:instrText>
+              <w:instrText>HYPERLINK  \l "C12_P"</w:instrText>
             </w:r>
             <w:r>
               <w:fldChar w:fldCharType="separate"/>
@@ -4302,7 +4441,7 @@
               <w:rPr>
                 <w:rStyle w:val="Hyperlink"/>
               </w:rPr>
-              <w:t>1</w:t>
+              <w:t>2</w:t>
             </w:r>
             <w:r>
               <w:rPr>
@@ -4316,7 +4455,6 @@
               </w:rPr>
               <w:fldChar w:fldCharType="end"/>
             </w:r>
-            <w:bookmarkEnd w:id="6"/>
           </w:p>
         </w:tc>
         <w:tc>
@@ -4328,7 +4466,7 @@
               <w:t>C1</w:t>
             </w:r>
             <w:r>
-              <w:t>1</w:t>
+              <w:t>2</w:t>
             </w:r>
             <w:r>
               <w:t>-V</w:t>
@@ -4336,7 +4474,6 @@
           </w:p>
         </w:tc>
       </w:tr>
-      <w:bookmarkEnd w:id="5"/>
     </w:tbl>
     <w:p/>
     <w:p/>
@@ -4499,11 +4636,11 @@
       <w:pPr>
         <w:pStyle w:val="Heading1"/>
       </w:pPr>
-      <w:bookmarkStart w:id="7" w:name="_Toc152697243"/>
+      <w:bookmarkStart w:id="5" w:name="_Toc152697243"/>
       <w:r>
         <w:t>Cleaning Process</w:t>
       </w:r>
-      <w:bookmarkEnd w:id="7"/>
+      <w:bookmarkEnd w:id="5"/>
     </w:p>
     <w:p>
       <w:pPr>
@@ -4513,14 +4650,14 @@
           <w:numId w:val="3"/>
         </w:numPr>
       </w:pPr>
-      <w:bookmarkStart w:id="8" w:name="_Toc152697244"/>
+      <w:bookmarkStart w:id="6" w:name="_Toc152697244"/>
       <w:r>
         <w:t>Business Logic (does the data make sense</w:t>
       </w:r>
       <w:r>
         <w:t>?)</w:t>
       </w:r>
-      <w:bookmarkEnd w:id="8"/>
+      <w:bookmarkEnd w:id="6"/>
     </w:p>
     <w:p>
       <w:pPr>
@@ -4620,12 +4757,12 @@
           <w:numId w:val="14"/>
         </w:numPr>
       </w:pPr>
-      <w:bookmarkStart w:id="9" w:name="C8_P"/>
+      <w:bookmarkStart w:id="7" w:name="C8_P"/>
       <w:r>
         <w:t xml:space="preserve">Order ID = Consumer ID + Alphabetic Char </w:t>
       </w:r>
     </w:p>
-    <w:bookmarkEnd w:id="9"/>
+    <w:bookmarkEnd w:id="7"/>
     <w:p>
       <w:pPr>
         <w:ind w:left="1080"/>
@@ -4904,7 +5041,7 @@
           <w:noProof/>
         </w:rPr>
         <w:drawing>
-          <wp:anchor distT="0" distB="0" distL="114300" distR="114300" simplePos="0" relativeHeight="251706880" behindDoc="0" locked="0" layoutInCell="1" allowOverlap="1" wp14:anchorId="33F78946" wp14:editId="5B3D5ABF">
+          <wp:anchor distT="0" distB="0" distL="114300" distR="114300" simplePos="0" relativeHeight="251706880" behindDoc="0" locked="0" layoutInCell="1" allowOverlap="1" wp14:anchorId="33F78946" wp14:editId="01B329B7">
             <wp:simplePos x="0" y="0"/>
             <wp:positionH relativeFrom="margin">
               <wp:align>right</wp:align>
@@ -5947,12 +6084,12 @@
       <w:r>
         <w:t xml:space="preserve"> </w:t>
       </w:r>
-      <w:bookmarkStart w:id="10" w:name="C1_P"/>
+      <w:bookmarkStart w:id="8" w:name="C1_P"/>
       <w:r>
         <w:t>Line SKU Production Cost &lt; Line Value (net discount)</w:t>
       </w:r>
     </w:p>
-    <w:bookmarkEnd w:id="10"/>
+    <w:bookmarkEnd w:id="8"/>
     <w:p/>
     <w:p>
       <w:pPr>
@@ -6323,7 +6460,7 @@
           <w:numId w:val="3"/>
         </w:numPr>
       </w:pPr>
-      <w:bookmarkStart w:id="11" w:name="_Toc152697245"/>
+      <w:bookmarkStart w:id="9" w:name="_Toc152697245"/>
       <w:r>
         <w:lastRenderedPageBreak/>
         <w:t>Check for</w:t>
@@ -6331,7 +6468,7 @@
       <w:r>
         <w:t xml:space="preserve"> Duplicates</w:t>
       </w:r>
-      <w:bookmarkEnd w:id="11"/>
+      <w:bookmarkEnd w:id="9"/>
     </w:p>
     <w:p>
       <w:pPr>
@@ -6838,14 +6975,14 @@
           <w:numId w:val="3"/>
         </w:numPr>
       </w:pPr>
-      <w:bookmarkStart w:id="12" w:name="_Toc152697246"/>
-      <w:bookmarkStart w:id="13" w:name="C2_P"/>
+      <w:bookmarkStart w:id="10" w:name="_Toc152697246"/>
+      <w:bookmarkStart w:id="11" w:name="C2_P"/>
       <w:r>
         <w:t>Check for Mistyping</w:t>
       </w:r>
-      <w:bookmarkEnd w:id="12"/>
-    </w:p>
-    <w:bookmarkEnd w:id="13"/>
+      <w:bookmarkEnd w:id="10"/>
+    </w:p>
+    <w:bookmarkEnd w:id="11"/>
     <w:p>
       <w:pPr>
         <w:ind w:left="720"/>
@@ -6951,7 +7088,15 @@
         </w:drawing>
       </w:r>
       <w:r>
-        <w:t xml:space="preserve">but one is plural and the other is </w:t>
+        <w:t xml:space="preserve">but one is </w:t>
+      </w:r>
+      <w:proofErr w:type="gramStart"/>
+      <w:r>
+        <w:t>plural</w:t>
+      </w:r>
+      <w:proofErr w:type="gramEnd"/>
+      <w:r>
+        <w:t xml:space="preserve"> and the other is </w:t>
       </w:r>
       <w:r>
         <w:t>singular</w:t>
@@ -7396,7 +7541,7 @@
       <w:pPr>
         <w:pStyle w:val="Heading2"/>
       </w:pPr>
-      <w:bookmarkStart w:id="14" w:name="_Toc152697247"/>
+      <w:bookmarkStart w:id="12" w:name="_Toc152697247"/>
       <w:r>
         <w:t xml:space="preserve">4. </w:t>
       </w:r>
@@ -7406,7 +7551,7 @@
       <w:r>
         <w:t>s</w:t>
       </w:r>
-      <w:bookmarkEnd w:id="14"/>
+      <w:bookmarkEnd w:id="12"/>
     </w:p>
     <w:p>
       <w:pPr>
@@ -7456,12 +7601,12 @@
           <w:numId w:val="11"/>
         </w:numPr>
       </w:pPr>
-      <w:bookmarkStart w:id="15" w:name="C3_P"/>
+      <w:bookmarkStart w:id="13" w:name="C3_P"/>
       <w:r>
         <w:t>Order ID</w:t>
       </w:r>
     </w:p>
-    <w:bookmarkEnd w:id="15"/>
+    <w:bookmarkEnd w:id="13"/>
     <w:p>
       <w:pPr>
         <w:pStyle w:val="ListParagraph"/>
@@ -7892,7 +8037,7 @@
           <w:numId w:val="13"/>
         </w:numPr>
       </w:pPr>
-      <w:bookmarkStart w:id="16" w:name="C4_P"/>
+      <w:bookmarkStart w:id="14" w:name="C4_P"/>
       <w:r>
         <w:t>Filter for ‘Line SKU’ equal MIN3</w:t>
       </w:r>
@@ -7903,7 +8048,7 @@
         <w:t xml:space="preserve"> </w:t>
       </w:r>
     </w:p>
-    <w:bookmarkEnd w:id="16"/>
+    <w:bookmarkEnd w:id="14"/>
     <w:p>
       <w:pPr>
         <w:ind w:left="720"/>
@@ -7929,7 +8074,7 @@
         </w:rPr>
         <w:lastRenderedPageBreak/>
         <w:drawing>
-          <wp:anchor distT="0" distB="0" distL="114300" distR="114300" simplePos="0" relativeHeight="251696640" behindDoc="0" locked="0" layoutInCell="1" allowOverlap="1" wp14:anchorId="4D46DF1B" wp14:editId="2E1448E6">
+          <wp:anchor distT="0" distB="0" distL="114300" distR="114300" simplePos="0" relativeHeight="251696640" behindDoc="0" locked="0" layoutInCell="1" allowOverlap="1" wp14:anchorId="4D46DF1B" wp14:editId="7FA896EE">
             <wp:simplePos x="0" y="0"/>
             <wp:positionH relativeFrom="margin">
               <wp:align>right</wp:align>
@@ -9024,19 +9169,34 @@
     </w:p>
     <w:p>
       <w:pPr>
+        <w:ind w:left="720"/>
+      </w:pPr>
+      <w:r>
+        <w:rPr>
+          <w:b/>
+          <w:bCs/>
+        </w:rPr>
+        <w:lastRenderedPageBreak/>
+        <w:t>Note</w:t>
+      </w:r>
+      <w:r>
+        <w:t>:</w:t>
+      </w:r>
+    </w:p>
+    <w:p>
+      <w:pPr>
         <w:pStyle w:val="ListParagraph"/>
         <w:numPr>
           <w:ilvl w:val="0"/>
           <w:numId w:val="20"/>
         </w:numPr>
       </w:pPr>
-      <w:bookmarkStart w:id="17" w:name="C9_P"/>
-      <w:r>
-        <w:lastRenderedPageBreak/>
+      <w:bookmarkStart w:id="15" w:name="C9_P"/>
+      <w:r>
         <w:t>Order ID =&gt; Text</w:t>
       </w:r>
     </w:p>
-    <w:bookmarkEnd w:id="17"/>
+    <w:bookmarkEnd w:id="15"/>
     <w:p>
       <w:pPr>
         <w:ind w:left="720"/>
@@ -9058,27 +9218,17 @@
           <w:b/>
           <w:bCs/>
         </w:rPr>
-        <w:t xml:space="preserve"> Text</w:t>
+        <w:t xml:space="preserve"> Text to Columns</w:t>
       </w:r>
       <w:r>
         <w:rPr>
           <w:b/>
           <w:bCs/>
         </w:rPr>
-        <w:t xml:space="preserve"> to Columns</w:t>
-      </w:r>
-      <w:r>
-        <w:rPr>
-          <w:b/>
-          <w:bCs/>
-        </w:rPr>
         <w:t xml:space="preserve"> </w:t>
       </w:r>
       <w:r>
-        <w:t>feature</w:t>
-      </w:r>
-      <w:r>
-        <w:t>.</w:t>
+        <w:t>feature.</w:t>
       </w:r>
     </w:p>
     <w:p>
@@ -9322,30 +9472,19 @@
     </w:p>
     <w:p>
       <w:pPr>
-        <w:ind w:left="720"/>
-      </w:pPr>
-    </w:p>
-    <w:p>
-      <w:pPr>
-        <w:ind w:left="720"/>
-        <w:rPr>
-          <w:b/>
-          <w:bCs/>
-        </w:rPr>
-      </w:pPr>
-    </w:p>
-    <w:p>
-      <w:pPr>
         <w:pStyle w:val="ListParagraph"/>
         <w:numPr>
           <w:ilvl w:val="0"/>
           <w:numId w:val="20"/>
         </w:numPr>
       </w:pPr>
-      <w:r>
+      <w:bookmarkStart w:id="16" w:name="C10_P"/>
+      <w:r>
+        <w:lastRenderedPageBreak/>
         <w:t>Month =&gt; Text</w:t>
       </w:r>
     </w:p>
+    <w:bookmarkEnd w:id="16"/>
     <w:p>
       <w:pPr>
         <w:ind w:left="720"/>
@@ -9470,10 +9609,7 @@
         <w:t xml:space="preserve"> </w:t>
       </w:r>
       <w:r>
-        <w:t>feature was used rather than converting the type simply from the home tap, because it would require re-entering the data again</w:t>
-      </w:r>
-      <w:r>
-        <w:t>.</w:t>
+        <w:t>feature was used rather than converting the type simply from the home tap, because it would require re-entering the data again.</w:t>
       </w:r>
     </w:p>
     <w:p>
@@ -9485,7 +9621,72 @@
           <w:noProof/>
         </w:rPr>
         <w:drawing>
-          <wp:anchor distT="0" distB="0" distL="114300" distR="114300" simplePos="0" relativeHeight="251718144" behindDoc="0" locked="0" layoutInCell="1" allowOverlap="1" wp14:anchorId="497CD801" wp14:editId="36C32E89">
+          <wp:anchor distT="0" distB="0" distL="114300" distR="114300" simplePos="0" relativeHeight="251719168" behindDoc="0" locked="0" layoutInCell="1" allowOverlap="1" wp14:anchorId="5B3879EB" wp14:editId="6081E423">
+            <wp:simplePos x="0" y="0"/>
+            <wp:positionH relativeFrom="margin">
+              <wp:align>right</wp:align>
+            </wp:positionH>
+            <wp:positionV relativeFrom="paragraph">
+              <wp:posOffset>4670425</wp:posOffset>
+            </wp:positionV>
+            <wp:extent cx="5469255" cy="2088515"/>
+            <wp:effectExtent l="19050" t="19050" r="17145" b="26035"/>
+            <wp:wrapSquare wrapText="bothSides"/>
+            <wp:docPr id="780804197" name="Picture 1" descr="A screenshot of a computer program&#10;&#10;Description automatically generated"/>
+            <wp:cNvGraphicFramePr>
+              <a:graphicFrameLocks xmlns:a="http://schemas.openxmlformats.org/drawingml/2006/main" noChangeAspect="1"/>
+            </wp:cNvGraphicFramePr>
+            <a:graphic xmlns:a="http://schemas.openxmlformats.org/drawingml/2006/main">
+              <a:graphicData uri="http://schemas.openxmlformats.org/drawingml/2006/picture">
+                <pic:pic xmlns:pic="http://schemas.openxmlformats.org/drawingml/2006/picture">
+                  <pic:nvPicPr>
+                    <pic:cNvPr id="780804197" name="Picture 1" descr="A screenshot of a computer program&#10;&#10;Description automatically generated"/>
+                    <pic:cNvPicPr/>
+                  </pic:nvPicPr>
+                  <pic:blipFill>
+                    <a:blip r:embed="rId55">
+                      <a:extLst>
+                        <a:ext uri="{28A0092B-C50C-407E-A947-70E740481C1C}">
+                          <a14:useLocalDpi xmlns:a14="http://schemas.microsoft.com/office/drawing/2010/main" val="0"/>
+                        </a:ext>
+                      </a:extLst>
+                    </a:blip>
+                    <a:stretch>
+                      <a:fillRect/>
+                    </a:stretch>
+                  </pic:blipFill>
+                  <pic:spPr>
+                    <a:xfrm>
+                      <a:off x="0" y="0"/>
+                      <a:ext cx="5469255" cy="2088515"/>
+                    </a:xfrm>
+                    <a:prstGeom prst="rect">
+                      <a:avLst/>
+                    </a:prstGeom>
+                    <a:ln w="19050">
+                      <a:solidFill>
+                        <a:srgbClr val="AF658C"/>
+                      </a:solidFill>
+                    </a:ln>
+                  </pic:spPr>
+                </pic:pic>
+              </a:graphicData>
+            </a:graphic>
+            <wp14:sizeRelH relativeFrom="margin">
+              <wp14:pctWidth>0</wp14:pctWidth>
+            </wp14:sizeRelH>
+            <wp14:sizeRelV relativeFrom="margin">
+              <wp14:pctHeight>0</wp14:pctHeight>
+            </wp14:sizeRelV>
+          </wp:anchor>
+        </w:drawing>
+      </w:r>
+      <w:r>
+        <w:rPr>
+          <w:noProof/>
+        </w:rPr>
+        <w:drawing>
+          <wp:anchor distT="0" distB="0" distL="114300" distR="114300" simplePos="0" relativeHeight="251718144" behindDoc="0" locked="0" layoutInCell="1" allowOverlap="1" wp14:anchorId="497CD801" wp14:editId="2E273BB1">
             <wp:simplePos x="0" y="0"/>
             <wp:positionH relativeFrom="margin">
               <wp:posOffset>463550</wp:posOffset>
@@ -9508,7 +9709,7 @@
                     <pic:cNvPicPr/>
                   </pic:nvPicPr>
                   <pic:blipFill>
-                    <a:blip r:embed="rId55">
+                    <a:blip r:embed="rId56">
                       <a:extLst>
                         <a:ext uri="{28A0092B-C50C-407E-A947-70E740481C1C}">
                           <a14:useLocalDpi xmlns:a14="http://schemas.microsoft.com/office/drawing/2010/main" val="0"/>
@@ -9550,71 +9751,6 @@
       <w:pPr>
         <w:ind w:left="720"/>
       </w:pPr>
-      <w:r>
-        <w:rPr>
-          <w:noProof/>
-        </w:rPr>
-        <w:drawing>
-          <wp:anchor distT="0" distB="0" distL="114300" distR="114300" simplePos="0" relativeHeight="251719168" behindDoc="0" locked="0" layoutInCell="1" allowOverlap="1" wp14:anchorId="5B3879EB" wp14:editId="45D66E59">
-            <wp:simplePos x="0" y="0"/>
-            <wp:positionH relativeFrom="margin">
-              <wp:posOffset>444500</wp:posOffset>
-            </wp:positionH>
-            <wp:positionV relativeFrom="paragraph">
-              <wp:posOffset>2266950</wp:posOffset>
-            </wp:positionV>
-            <wp:extent cx="5488305" cy="2088515"/>
-            <wp:effectExtent l="19050" t="19050" r="17145" b="26035"/>
-            <wp:wrapSquare wrapText="bothSides"/>
-            <wp:docPr id="780804197" name="Picture 1" descr="A screenshot of a computer program&#10;&#10;Description automatically generated"/>
-            <wp:cNvGraphicFramePr>
-              <a:graphicFrameLocks xmlns:a="http://schemas.openxmlformats.org/drawingml/2006/main" noChangeAspect="1"/>
-            </wp:cNvGraphicFramePr>
-            <a:graphic xmlns:a="http://schemas.openxmlformats.org/drawingml/2006/main">
-              <a:graphicData uri="http://schemas.openxmlformats.org/drawingml/2006/picture">
-                <pic:pic xmlns:pic="http://schemas.openxmlformats.org/drawingml/2006/picture">
-                  <pic:nvPicPr>
-                    <pic:cNvPr id="780804197" name="Picture 1" descr="A screenshot of a computer program&#10;&#10;Description automatically generated"/>
-                    <pic:cNvPicPr/>
-                  </pic:nvPicPr>
-                  <pic:blipFill>
-                    <a:blip r:embed="rId56">
-                      <a:extLst>
-                        <a:ext uri="{28A0092B-C50C-407E-A947-70E740481C1C}">
-                          <a14:useLocalDpi xmlns:a14="http://schemas.microsoft.com/office/drawing/2010/main" val="0"/>
-                        </a:ext>
-                      </a:extLst>
-                    </a:blip>
-                    <a:stretch>
-                      <a:fillRect/>
-                    </a:stretch>
-                  </pic:blipFill>
-                  <pic:spPr>
-                    <a:xfrm>
-                      <a:off x="0" y="0"/>
-                      <a:ext cx="5488305" cy="2088515"/>
-                    </a:xfrm>
-                    <a:prstGeom prst="rect">
-                      <a:avLst/>
-                    </a:prstGeom>
-                    <a:ln w="19050">
-                      <a:solidFill>
-                        <a:srgbClr val="AF658C"/>
-                      </a:solidFill>
-                    </a:ln>
-                  </pic:spPr>
-                </pic:pic>
-              </a:graphicData>
-            </a:graphic>
-            <wp14:sizeRelH relativeFrom="margin">
-              <wp14:pctWidth>0</wp14:pctWidth>
-            </wp14:sizeRelH>
-            <wp14:sizeRelV relativeFrom="margin">
-              <wp14:pctHeight>0</wp14:pctHeight>
-            </wp14:sizeRelV>
-          </wp:anchor>
-        </w:drawing>
-      </w:r>
     </w:p>
     <w:p>
       <w:pPr>
@@ -9624,14 +9760,13 @@
           <w:numId w:val="20"/>
         </w:numPr>
       </w:pPr>
+      <w:bookmarkStart w:id="17" w:name="C11_P"/>
       <w:r>
         <w:lastRenderedPageBreak/>
-        <w:t>Year</w:t>
-      </w:r>
-      <w:r>
-        <w:t xml:space="preserve"> =&gt; Text</w:t>
-      </w:r>
-    </w:p>
+        <w:t>Year =&gt; Text</w:t>
+      </w:r>
+    </w:p>
+    <w:bookmarkEnd w:id="17"/>
     <w:p>
       <w:pPr>
         <w:ind w:left="720"/>
@@ -9899,10 +10034,250 @@
         </w:drawing>
       </w:r>
     </w:p>
+    <w:p/>
+    <w:p/>
+    <w:p/>
+    <w:p/>
+    <w:p/>
+    <w:p/>
+    <w:p>
+      <w:pPr>
+        <w:pStyle w:val="ListParagraph"/>
+        <w:numPr>
+          <w:ilvl w:val="0"/>
+          <w:numId w:val="20"/>
+        </w:numPr>
+      </w:pPr>
+      <w:bookmarkStart w:id="18" w:name="C12_P"/>
+      <w:r>
+        <w:lastRenderedPageBreak/>
+        <w:t>Total order value =&gt; Number</w:t>
+      </w:r>
+    </w:p>
+    <w:bookmarkEnd w:id="18"/>
     <w:p>
       <w:pPr>
         <w:pStyle w:val="ListParagraph"/>
         <w:ind w:left="1080"/>
+      </w:pPr>
+      <w:r>
+        <w:t>This column will be converted from Currency to Number.</w:t>
+      </w:r>
+    </w:p>
+    <w:p>
+      <w:pPr>
+        <w:pStyle w:val="ListParagraph"/>
+        <w:ind w:left="1080"/>
+      </w:pPr>
+    </w:p>
+    <w:p>
+      <w:pPr>
+        <w:pStyle w:val="ListParagraph"/>
+        <w:ind w:left="1080"/>
+      </w:pPr>
+      <w:r>
+        <w:rPr>
+          <w:b/>
+          <w:bCs/>
+        </w:rPr>
+        <w:t>Steps</w:t>
+      </w:r>
+      <w:r>
+        <w:t>:</w:t>
+      </w:r>
+    </w:p>
+    <w:p>
+      <w:pPr>
+        <w:pStyle w:val="ListParagraph"/>
+        <w:numPr>
+          <w:ilvl w:val="0"/>
+          <w:numId w:val="21"/>
+        </w:numPr>
+      </w:pPr>
+      <w:r>
+        <w:rPr>
+          <w:noProof/>
+        </w:rPr>
+        <w:drawing>
+          <wp:anchor distT="0" distB="0" distL="114300" distR="114300" simplePos="0" relativeHeight="251723264" behindDoc="0" locked="0" layoutInCell="1" allowOverlap="1" wp14:anchorId="0A9557F3" wp14:editId="034053E9">
+            <wp:simplePos x="0" y="0"/>
+            <wp:positionH relativeFrom="margin">
+              <wp:align>right</wp:align>
+            </wp:positionH>
+            <wp:positionV relativeFrom="paragraph">
+              <wp:posOffset>292735</wp:posOffset>
+            </wp:positionV>
+            <wp:extent cx="5257800" cy="2294255"/>
+            <wp:effectExtent l="19050" t="19050" r="19050" b="10795"/>
+            <wp:wrapSquare wrapText="bothSides"/>
+            <wp:docPr id="1206439718" name="Picture 1" descr="A screenshot of a computer&#10;&#10;Description automatically generated"/>
+            <wp:cNvGraphicFramePr>
+              <a:graphicFrameLocks xmlns:a="http://schemas.openxmlformats.org/drawingml/2006/main" noChangeAspect="1"/>
+            </wp:cNvGraphicFramePr>
+            <a:graphic xmlns:a="http://schemas.openxmlformats.org/drawingml/2006/main">
+              <a:graphicData uri="http://schemas.openxmlformats.org/drawingml/2006/picture">
+                <pic:pic xmlns:pic="http://schemas.openxmlformats.org/drawingml/2006/picture">
+                  <pic:nvPicPr>
+                    <pic:cNvPr id="1206439718" name="Picture 1" descr="A screenshot of a computer&#10;&#10;Description automatically generated"/>
+                    <pic:cNvPicPr/>
+                  </pic:nvPicPr>
+                  <pic:blipFill>
+                    <a:blip r:embed="rId60">
+                      <a:extLst>
+                        <a:ext uri="{28A0092B-C50C-407E-A947-70E740481C1C}">
+                          <a14:useLocalDpi xmlns:a14="http://schemas.microsoft.com/office/drawing/2010/main" val="0"/>
+                        </a:ext>
+                      </a:extLst>
+                    </a:blip>
+                    <a:stretch>
+                      <a:fillRect/>
+                    </a:stretch>
+                  </pic:blipFill>
+                  <pic:spPr>
+                    <a:xfrm>
+                      <a:off x="0" y="0"/>
+                      <a:ext cx="5257800" cy="2294255"/>
+                    </a:xfrm>
+                    <a:prstGeom prst="rect">
+                      <a:avLst/>
+                    </a:prstGeom>
+                    <a:ln w="19050">
+                      <a:solidFill>
+                        <a:srgbClr val="AF658C"/>
+                      </a:solidFill>
+                    </a:ln>
+                  </pic:spPr>
+                </pic:pic>
+              </a:graphicData>
+            </a:graphic>
+            <wp14:sizeRelH relativeFrom="margin">
+              <wp14:pctWidth>0</wp14:pctWidth>
+            </wp14:sizeRelH>
+          </wp:anchor>
+        </w:drawing>
+      </w:r>
+      <w:r>
+        <w:t>convert from currency to Number from the home tap.</w:t>
+      </w:r>
+    </w:p>
+    <w:p>
+      <w:pPr>
+        <w:ind w:left="1080"/>
+      </w:pPr>
+    </w:p>
+    <w:p>
+      <w:pPr>
+        <w:pStyle w:val="ListParagraph"/>
+        <w:numPr>
+          <w:ilvl w:val="0"/>
+          <w:numId w:val="21"/>
+        </w:numPr>
+      </w:pPr>
+      <w:r>
+        <w:t xml:space="preserve">As the numbers are still aligned at left, </w:t>
+      </w:r>
+      <w:r>
+        <w:t>to make it right aligned as the standard, we will make the alignment general instead of right</w:t>
+      </w:r>
+      <w:r>
+        <w:t xml:space="preserve">.  </w:t>
+      </w:r>
+    </w:p>
+    <w:p>
+      <w:pPr>
+        <w:pStyle w:val="ListParagraph"/>
+      </w:pPr>
+      <w:r>
+        <w:rPr>
+          <w:noProof/>
+        </w:rPr>
+        <w:drawing>
+          <wp:anchor distT="0" distB="0" distL="114300" distR="114300" simplePos="0" relativeHeight="251724288" behindDoc="0" locked="0" layoutInCell="1" allowOverlap="1" wp14:anchorId="64F9C66D" wp14:editId="205A65A7">
+            <wp:simplePos x="0" y="0"/>
+            <wp:positionH relativeFrom="margin">
+              <wp:align>right</wp:align>
+            </wp:positionH>
+            <wp:positionV relativeFrom="paragraph">
+              <wp:posOffset>30480</wp:posOffset>
+            </wp:positionV>
+            <wp:extent cx="5235575" cy="3101975"/>
+            <wp:effectExtent l="19050" t="19050" r="22225" b="22225"/>
+            <wp:wrapSquare wrapText="bothSides"/>
+            <wp:docPr id="365926227" name="Picture 1" descr="A screenshot of a computer&#10;&#10;Description automatically generated"/>
+            <wp:cNvGraphicFramePr>
+              <a:graphicFrameLocks xmlns:a="http://schemas.openxmlformats.org/drawingml/2006/main" noChangeAspect="1"/>
+            </wp:cNvGraphicFramePr>
+            <a:graphic xmlns:a="http://schemas.openxmlformats.org/drawingml/2006/main">
+              <a:graphicData uri="http://schemas.openxmlformats.org/drawingml/2006/picture">
+                <pic:pic xmlns:pic="http://schemas.openxmlformats.org/drawingml/2006/picture">
+                  <pic:nvPicPr>
+                    <pic:cNvPr id="365926227" name="Picture 1" descr="A screenshot of a computer&#10;&#10;Description automatically generated"/>
+                    <pic:cNvPicPr/>
+                  </pic:nvPicPr>
+                  <pic:blipFill>
+                    <a:blip r:embed="rId61">
+                      <a:extLst>
+                        <a:ext uri="{28A0092B-C50C-407E-A947-70E740481C1C}">
+                          <a14:useLocalDpi xmlns:a14="http://schemas.microsoft.com/office/drawing/2010/main" val="0"/>
+                        </a:ext>
+                      </a:extLst>
+                    </a:blip>
+                    <a:stretch>
+                      <a:fillRect/>
+                    </a:stretch>
+                  </pic:blipFill>
+                  <pic:spPr>
+                    <a:xfrm>
+                      <a:off x="0" y="0"/>
+                      <a:ext cx="5235575" cy="3101975"/>
+                    </a:xfrm>
+                    <a:prstGeom prst="rect">
+                      <a:avLst/>
+                    </a:prstGeom>
+                    <a:ln w="19050">
+                      <a:solidFill>
+                        <a:srgbClr val="AF658C"/>
+                      </a:solidFill>
+                    </a:ln>
+                  </pic:spPr>
+                </pic:pic>
+              </a:graphicData>
+            </a:graphic>
+            <wp14:sizeRelH relativeFrom="margin">
+              <wp14:pctWidth>0</wp14:pctWidth>
+            </wp14:sizeRelH>
+            <wp14:sizeRelV relativeFrom="margin">
+              <wp14:pctHeight>0</wp14:pctHeight>
+            </wp14:sizeRelV>
+          </wp:anchor>
+        </w:drawing>
+      </w:r>
+    </w:p>
+    <w:p>
+      <w:pPr>
+        <w:ind w:left="720"/>
+      </w:pPr>
+    </w:p>
+    <w:p>
+      <w:pPr>
+        <w:pStyle w:val="ListParagraph"/>
+        <w:ind w:left="1080"/>
+      </w:pPr>
+    </w:p>
+    <w:p>
+      <w:pPr>
+        <w:ind w:left="1080"/>
+      </w:pPr>
+    </w:p>
+    <w:p>
+      <w:pPr>
+        <w:pStyle w:val="ListParagraph"/>
+      </w:pPr>
+    </w:p>
+    <w:p>
+      <w:pPr>
+        <w:pStyle w:val="ListParagraph"/>
+        <w:ind w:left="1440"/>
       </w:pPr>
     </w:p>
     <w:sectPr>
@@ -10708,6 +11083,95 @@
     </w:lvl>
   </w:abstractNum>
   <w:abstractNum w:abstractNumId="8" w15:restartNumberingAfterBreak="0">
+    <w:nsid w:val="2A843203"/>
+    <w:multiLevelType w:val="hybridMultilevel"/>
+    <w:tmpl w:val="A74CA9B0"/>
+    <w:lvl w:ilvl="0" w:tplc="6F7EA9D4">
+      <w:start w:val="1"/>
+      <w:numFmt w:val="decimal"/>
+      <w:lvlText w:val="%1."/>
+      <w:lvlJc w:val="left"/>
+      <w:pPr>
+        <w:ind w:left="1440" w:hanging="360"/>
+      </w:pPr>
+      <w:rPr>
+        <w:rFonts w:hint="default"/>
+      </w:rPr>
+    </w:lvl>
+    <w:lvl w:ilvl="1" w:tplc="04090019" w:tentative="1">
+      <w:start w:val="1"/>
+      <w:numFmt w:val="lowerLetter"/>
+      <w:lvlText w:val="%2."/>
+      <w:lvlJc w:val="left"/>
+      <w:pPr>
+        <w:ind w:left="2160" w:hanging="360"/>
+      </w:pPr>
+    </w:lvl>
+    <w:lvl w:ilvl="2" w:tplc="0409001B" w:tentative="1">
+      <w:start w:val="1"/>
+      <w:numFmt w:val="lowerRoman"/>
+      <w:lvlText w:val="%3."/>
+      <w:lvlJc w:val="right"/>
+      <w:pPr>
+        <w:ind w:left="2880" w:hanging="180"/>
+      </w:pPr>
+    </w:lvl>
+    <w:lvl w:ilvl="3" w:tplc="0409000F" w:tentative="1">
+      <w:start w:val="1"/>
+      <w:numFmt w:val="decimal"/>
+      <w:lvlText w:val="%4."/>
+      <w:lvlJc w:val="left"/>
+      <w:pPr>
+        <w:ind w:left="3600" w:hanging="360"/>
+      </w:pPr>
+    </w:lvl>
+    <w:lvl w:ilvl="4" w:tplc="04090019" w:tentative="1">
+      <w:start w:val="1"/>
+      <w:numFmt w:val="lowerLetter"/>
+      <w:lvlText w:val="%5."/>
+      <w:lvlJc w:val="left"/>
+      <w:pPr>
+        <w:ind w:left="4320" w:hanging="360"/>
+      </w:pPr>
+    </w:lvl>
+    <w:lvl w:ilvl="5" w:tplc="0409001B" w:tentative="1">
+      <w:start w:val="1"/>
+      <w:numFmt w:val="lowerRoman"/>
+      <w:lvlText w:val="%6."/>
+      <w:lvlJc w:val="right"/>
+      <w:pPr>
+        <w:ind w:left="5040" w:hanging="180"/>
+      </w:pPr>
+    </w:lvl>
+    <w:lvl w:ilvl="6" w:tplc="0409000F" w:tentative="1">
+      <w:start w:val="1"/>
+      <w:numFmt w:val="decimal"/>
+      <w:lvlText w:val="%7."/>
+      <w:lvlJc w:val="left"/>
+      <w:pPr>
+        <w:ind w:left="5760" w:hanging="360"/>
+      </w:pPr>
+    </w:lvl>
+    <w:lvl w:ilvl="7" w:tplc="04090019" w:tentative="1">
+      <w:start w:val="1"/>
+      <w:numFmt w:val="lowerLetter"/>
+      <w:lvlText w:val="%8."/>
+      <w:lvlJc w:val="left"/>
+      <w:pPr>
+        <w:ind w:left="6480" w:hanging="360"/>
+      </w:pPr>
+    </w:lvl>
+    <w:lvl w:ilvl="8" w:tplc="0409001B" w:tentative="1">
+      <w:start w:val="1"/>
+      <w:numFmt w:val="lowerRoman"/>
+      <w:lvlText w:val="%9."/>
+      <w:lvlJc w:val="right"/>
+      <w:pPr>
+        <w:ind w:left="7200" w:hanging="180"/>
+      </w:pPr>
+    </w:lvl>
+  </w:abstractNum>
+  <w:abstractNum w:abstractNumId="9" w15:restartNumberingAfterBreak="0">
     <w:nsid w:val="2E81540A"/>
     <w:multiLevelType w:val="hybridMultilevel"/>
     <w:tmpl w:val="1946F274"/>
@@ -10796,7 +11260,7 @@
       </w:pPr>
     </w:lvl>
   </w:abstractNum>
-  <w:abstractNum w:abstractNumId="9" w15:restartNumberingAfterBreak="0">
+  <w:abstractNum w:abstractNumId="10" w15:restartNumberingAfterBreak="0">
     <w:nsid w:val="3B99251A"/>
     <w:multiLevelType w:val="hybridMultilevel"/>
     <w:tmpl w:val="68D05E56"/>
@@ -10887,7 +11351,7 @@
       </w:pPr>
     </w:lvl>
   </w:abstractNum>
-  <w:abstractNum w:abstractNumId="10" w15:restartNumberingAfterBreak="0">
+  <w:abstractNum w:abstractNumId="11" w15:restartNumberingAfterBreak="0">
     <w:nsid w:val="48250440"/>
     <w:multiLevelType w:val="hybridMultilevel"/>
     <w:tmpl w:val="90E661AE"/>
@@ -11000,7 +11464,7 @@
       </w:rPr>
     </w:lvl>
   </w:abstractNum>
-  <w:abstractNum w:abstractNumId="11" w15:restartNumberingAfterBreak="0">
+  <w:abstractNum w:abstractNumId="12" w15:restartNumberingAfterBreak="0">
     <w:nsid w:val="48BE5D37"/>
     <w:multiLevelType w:val="hybridMultilevel"/>
     <w:tmpl w:val="15D0394E"/>
@@ -11089,7 +11553,7 @@
       </w:pPr>
     </w:lvl>
   </w:abstractNum>
-  <w:abstractNum w:abstractNumId="12" w15:restartNumberingAfterBreak="0">
+  <w:abstractNum w:abstractNumId="13" w15:restartNumberingAfterBreak="0">
     <w:nsid w:val="4E5D7FFB"/>
     <w:multiLevelType w:val="hybridMultilevel"/>
     <w:tmpl w:val="4252D826"/>
@@ -11178,7 +11642,7 @@
       </w:pPr>
     </w:lvl>
   </w:abstractNum>
-  <w:abstractNum w:abstractNumId="13" w15:restartNumberingAfterBreak="0">
+  <w:abstractNum w:abstractNumId="14" w15:restartNumberingAfterBreak="0">
     <w:nsid w:val="5DC354B4"/>
     <w:multiLevelType w:val="hybridMultilevel"/>
     <w:tmpl w:val="83467C38"/>
@@ -11267,7 +11731,7 @@
       </w:pPr>
     </w:lvl>
   </w:abstractNum>
-  <w:abstractNum w:abstractNumId="14" w15:restartNumberingAfterBreak="0">
+  <w:abstractNum w:abstractNumId="15" w15:restartNumberingAfterBreak="0">
     <w:nsid w:val="631D1948"/>
     <w:multiLevelType w:val="hybridMultilevel"/>
     <w:tmpl w:val="2B18A444"/>
@@ -11380,7 +11844,7 @@
       </w:rPr>
     </w:lvl>
   </w:abstractNum>
-  <w:abstractNum w:abstractNumId="15" w15:restartNumberingAfterBreak="0">
+  <w:abstractNum w:abstractNumId="16" w15:restartNumberingAfterBreak="0">
     <w:nsid w:val="64EC0E7A"/>
     <w:multiLevelType w:val="hybridMultilevel"/>
     <w:tmpl w:val="0BA8913E"/>
@@ -11493,7 +11957,7 @@
       </w:rPr>
     </w:lvl>
   </w:abstractNum>
-  <w:abstractNum w:abstractNumId="16" w15:restartNumberingAfterBreak="0">
+  <w:abstractNum w:abstractNumId="17" w15:restartNumberingAfterBreak="0">
     <w:nsid w:val="66410C87"/>
     <w:multiLevelType w:val="hybridMultilevel"/>
     <w:tmpl w:val="3CBC4266"/>
@@ -11582,7 +12046,7 @@
       </w:pPr>
     </w:lvl>
   </w:abstractNum>
-  <w:abstractNum w:abstractNumId="17" w15:restartNumberingAfterBreak="0">
+  <w:abstractNum w:abstractNumId="18" w15:restartNumberingAfterBreak="0">
     <w:nsid w:val="78B056D8"/>
     <w:multiLevelType w:val="hybridMultilevel"/>
     <w:tmpl w:val="D25EF976"/>
@@ -11671,7 +12135,7 @@
       </w:pPr>
     </w:lvl>
   </w:abstractNum>
-  <w:abstractNum w:abstractNumId="18" w15:restartNumberingAfterBreak="0">
+  <w:abstractNum w:abstractNumId="19" w15:restartNumberingAfterBreak="0">
     <w:nsid w:val="78CA3E2C"/>
     <w:multiLevelType w:val="hybridMultilevel"/>
     <w:tmpl w:val="354E56E6"/>
@@ -11760,7 +12224,7 @@
       </w:pPr>
     </w:lvl>
   </w:abstractNum>
-  <w:abstractNum w:abstractNumId="19" w15:restartNumberingAfterBreak="0">
+  <w:abstractNum w:abstractNumId="20" w15:restartNumberingAfterBreak="0">
     <w:nsid w:val="7E7F1478"/>
     <w:multiLevelType w:val="hybridMultilevel"/>
     <w:tmpl w:val="E276475A"/>
@@ -11880,43 +12344,43 @@
     <w:abstractNumId w:val="7"/>
   </w:num>
   <w:num w:numId="3" w16cid:durableId="396972185">
+    <w:abstractNumId w:val="13"/>
+  </w:num>
+  <w:num w:numId="4" w16cid:durableId="343943812">
+    <w:abstractNumId w:val="11"/>
+  </w:num>
+  <w:num w:numId="5" w16cid:durableId="2038969600">
+    <w:abstractNumId w:val="20"/>
+  </w:num>
+  <w:num w:numId="6" w16cid:durableId="633364614">
     <w:abstractNumId w:val="12"/>
   </w:num>
-  <w:num w:numId="4" w16cid:durableId="343943812">
+  <w:num w:numId="7" w16cid:durableId="1640266318">
+    <w:abstractNumId w:val="19"/>
+  </w:num>
+  <w:num w:numId="8" w16cid:durableId="1708531078">
+    <w:abstractNumId w:val="15"/>
+  </w:num>
+  <w:num w:numId="9" w16cid:durableId="1619483958">
     <w:abstractNumId w:val="10"/>
   </w:num>
-  <w:num w:numId="5" w16cid:durableId="2038969600">
-    <w:abstractNumId w:val="19"/>
+  <w:num w:numId="10" w16cid:durableId="824585037">
+    <w:abstractNumId w:val="16"/>
   </w:num>
-  <w:num w:numId="6" w16cid:durableId="633364614">
-    <w:abstractNumId w:val="11"/>
+  <w:num w:numId="11" w16cid:durableId="1518614356">
+    <w:abstractNumId w:val="17"/>
   </w:num>
-  <w:num w:numId="7" w16cid:durableId="1640266318">
+  <w:num w:numId="12" w16cid:durableId="1765683175">
     <w:abstractNumId w:val="18"/>
   </w:num>
-  <w:num w:numId="8" w16cid:durableId="1708531078">
+  <w:num w:numId="13" w16cid:durableId="2041976461">
     <w:abstractNumId w:val="14"/>
-  </w:num>
-  <w:num w:numId="9" w16cid:durableId="1619483958">
-    <w:abstractNumId w:val="9"/>
-  </w:num>
-  <w:num w:numId="10" w16cid:durableId="824585037">
-    <w:abstractNumId w:val="15"/>
-  </w:num>
-  <w:num w:numId="11" w16cid:durableId="1518614356">
-    <w:abstractNumId w:val="16"/>
-  </w:num>
-  <w:num w:numId="12" w16cid:durableId="1765683175">
-    <w:abstractNumId w:val="17"/>
-  </w:num>
-  <w:num w:numId="13" w16cid:durableId="2041976461">
-    <w:abstractNumId w:val="13"/>
   </w:num>
   <w:num w:numId="14" w16cid:durableId="1072848325">
     <w:abstractNumId w:val="6"/>
   </w:num>
   <w:num w:numId="15" w16cid:durableId="465927515">
-    <w:abstractNumId w:val="8"/>
+    <w:abstractNumId w:val="9"/>
   </w:num>
   <w:num w:numId="16" w16cid:durableId="664280919">
     <w:abstractNumId w:val="0"/>
@@ -11932,6 +12396,9 @@
   </w:num>
   <w:num w:numId="20" w16cid:durableId="820385738">
     <w:abstractNumId w:val="4"/>
+  </w:num>
+  <w:num w:numId="21" w16cid:durableId="1166094056">
+    <w:abstractNumId w:val="8"/>
   </w:num>
 </w:numbering>
 </file>
@@ -12884,14 +13351,6 @@
 </file>
 
 <file path=customXml/item1.xml><?xml version="1.0" encoding="utf-8"?>
-<p:properties xmlns:p="http://schemas.microsoft.com/office/2006/metadata/properties" xmlns:xsi="http://www.w3.org/2001/XMLSchema-instance" xmlns:pc="http://schemas.microsoft.com/office/infopath/2007/PartnerControls">
-  <documentManagement>
-    <_activity xmlns="781fea6b-f50e-4e49-a642-b42ac404d780" xsi:nil="true"/>
-  </documentManagement>
-</p:properties>
-</file>
-
-<file path=customXml/item2.xml><?xml version="1.0" encoding="utf-8"?>
 <?mso-contentType ?>
 <FormTemplates xmlns="http://schemas.microsoft.com/sharepoint/v3/contenttype/forms">
   <Display>DocumentLibraryForm</Display>
@@ -12900,11 +13359,7 @@
 </FormTemplates>
 </file>
 
-<file path=customXml/item3.xml><?xml version="1.0" encoding="utf-8"?>
-<b:Sources xmlns:b="http://schemas.openxmlformats.org/officeDocument/2006/bibliography" xmlns="http://schemas.openxmlformats.org/officeDocument/2006/bibliography" SelectedStyle="\APASixthEditionOfficeOnline.xsl" StyleName="APA" Version="6"/>
-</file>
-
-<file path=customXml/item4.xml><?xml version="1.0" encoding="utf-8"?>
+<file path=customXml/item2.xml><?xml version="1.0" encoding="utf-8"?>
 <ct:contentTypeSchema xmlns:ct="http://schemas.microsoft.com/office/2006/metadata/contentType" xmlns:ma="http://schemas.microsoft.com/office/2006/metadata/properties/metaAttributes" ct:_="" ma:_="" ma:contentTypeName="Document" ma:contentTypeID="0x010100DE7C699B1566034D855D3CA3B35D479A" ma:contentTypeVersion="14" ma:contentTypeDescription="Create a new document." ma:contentTypeScope="" ma:versionID="91ffb7f86f073c7e517f5613c4a9d234">
   <xsd:schema xmlns:xsd="http://www.w3.org/2001/XMLSchema" xmlns:xs="http://www.w3.org/2001/XMLSchema" xmlns:p="http://schemas.microsoft.com/office/2006/metadata/properties" xmlns:ns3="781fea6b-f50e-4e49-a642-b42ac404d780" xmlns:ns4="fbd5cf47-73c4-40ad-919a-9568cfaf7970" targetNamespace="http://schemas.microsoft.com/office/2006/metadata/properties" ma:root="true" ma:fieldsID="4d2564b138ee69687444a52f4e625422" ns3:_="" ns4:_="">
     <xsd:import namespace="781fea6b-f50e-4e49-a642-b42ac404d780"/>
@@ -13133,17 +13588,19 @@
 </ct:contentTypeSchema>
 </file>
 
-<file path=customXml/itemProps1.xml><?xml version="1.0" encoding="utf-8"?>
-<ds:datastoreItem xmlns:ds="http://schemas.openxmlformats.org/officeDocument/2006/customXml" ds:itemID="{97B6135F-2EA2-49E3-B84C-61863B5C0ACC}">
-  <ds:schemaRefs>
-    <ds:schemaRef ds:uri="http://schemas.microsoft.com/office/2006/metadata/properties"/>
-    <ds:schemaRef ds:uri="http://schemas.microsoft.com/office/infopath/2007/PartnerControls"/>
-    <ds:schemaRef ds:uri="781fea6b-f50e-4e49-a642-b42ac404d780"/>
-  </ds:schemaRefs>
-</ds:datastoreItem>
+<file path=customXml/item3.xml><?xml version="1.0" encoding="utf-8"?>
+<p:properties xmlns:p="http://schemas.microsoft.com/office/2006/metadata/properties" xmlns:xsi="http://www.w3.org/2001/XMLSchema-instance" xmlns:pc="http://schemas.microsoft.com/office/infopath/2007/PartnerControls">
+  <documentManagement>
+    <_activity xmlns="781fea6b-f50e-4e49-a642-b42ac404d780" xsi:nil="true"/>
+  </documentManagement>
+</p:properties>
 </file>
 
-<file path=customXml/itemProps2.xml><?xml version="1.0" encoding="utf-8"?>
+<file path=customXml/item4.xml><?xml version="1.0" encoding="utf-8"?>
+<b:Sources xmlns:b="http://schemas.openxmlformats.org/officeDocument/2006/bibliography" xmlns="http://schemas.openxmlformats.org/officeDocument/2006/bibliography" SelectedStyle="\APASixthEditionOfficeOnline.xsl" StyleName="APA" Version="6"/>
+</file>
+
+<file path=customXml/itemProps1.xml><?xml version="1.0" encoding="utf-8"?>
 <ds:datastoreItem xmlns:ds="http://schemas.openxmlformats.org/officeDocument/2006/customXml" ds:itemID="{5BFF1DBE-92E2-4338-8CFF-FAEC8BEFE231}">
   <ds:schemaRefs>
     <ds:schemaRef ds:uri="http://schemas.microsoft.com/sharepoint/v3/contenttype/forms"/>
@@ -13151,15 +13608,7 @@
 </ds:datastoreItem>
 </file>
 
-<file path=customXml/itemProps3.xml><?xml version="1.0" encoding="utf-8"?>
-<ds:datastoreItem xmlns:ds="http://schemas.openxmlformats.org/officeDocument/2006/customXml" ds:itemID="{80B7E7D2-1BEF-43F4-9109-031E33200C48}">
-  <ds:schemaRefs>
-    <ds:schemaRef ds:uri="http://schemas.openxmlformats.org/officeDocument/2006/bibliography"/>
-  </ds:schemaRefs>
-</ds:datastoreItem>
-</file>
-
-<file path=customXml/itemProps4.xml><?xml version="1.0" encoding="utf-8"?>
+<file path=customXml/itemProps2.xml><?xml version="1.0" encoding="utf-8"?>
 <ds:datastoreItem xmlns:ds="http://schemas.openxmlformats.org/officeDocument/2006/customXml" ds:itemID="{05865FFD-2F28-42AE-81EA-BD346A9FC1CA}">
   <ds:schemaRefs>
     <ds:schemaRef ds:uri="http://schemas.microsoft.com/office/2006/metadata/contentType"/>
@@ -13176,4 +13625,22 @@
     <ds:schemaRef ds:uri="http://schemas.microsoft.com/internal/obd"/>
   </ds:schemaRefs>
 </ds:datastoreItem>
+</file>
+
+<file path=customXml/itemProps3.xml><?xml version="1.0" encoding="utf-8"?>
+<ds:datastoreItem xmlns:ds="http://schemas.openxmlformats.org/officeDocument/2006/customXml" ds:itemID="{97B6135F-2EA2-49E3-B84C-61863B5C0ACC}">
+  <ds:schemaRefs>
+    <ds:schemaRef ds:uri="http://schemas.microsoft.com/office/2006/metadata/properties"/>
+    <ds:schemaRef ds:uri="http://schemas.microsoft.com/office/infopath/2007/PartnerControls"/>
+    <ds:schemaRef ds:uri="781fea6b-f50e-4e49-a642-b42ac404d780"/>
+  </ds:schemaRefs>
+</ds:datastoreItem>
+</file>
+
+<file path=customXml/itemProps4.xml><?xml version="1.0" encoding="utf-8"?>
+<ds:datastoreItem xmlns:ds="http://schemas.openxmlformats.org/officeDocument/2006/customXml" ds:itemID="{80B7E7D2-1BEF-43F4-9109-031E33200C48}">
+  <ds:schemaRefs>
+    <ds:schemaRef ds:uri="http://schemas.openxmlformats.org/officeDocument/2006/bibliography"/>
+  </ds:schemaRefs>
+</ds:datastoreItem>
 </file>
</xml_diff>

<commit_message>
Mismatched Data Type - Convert the data type of “Discount” from Currency to Number
</commit_message>
<xml_diff>
--- a/Process_Phase/Data Cleaning Documentation.docx
+++ b/Process_Phase/Data Cleaning Documentation.docx
@@ -4107,13 +4107,7 @@
                 <w:rPr>
                   <w:rStyle w:val="Hyperlink"/>
                 </w:rPr>
-                <w:t>1</w:t>
-              </w:r>
-              <w:r>
-                <w:rPr>
-                  <w:rStyle w:val="Hyperlink"/>
-                </w:rPr>
-                <w:t>0</w:t>
+                <w:t>10</w:t>
               </w:r>
               <w:r>
                 <w:rPr>
@@ -4229,45 +4223,32 @@
             <w:tcW w:w="1016" w:type="dxa"/>
           </w:tcPr>
           <w:p>
-            <w:r>
-              <w:fldChar w:fldCharType="begin"/>
-            </w:r>
-            <w:r>
-              <w:instrText>HYPERLINK  \l "C11_P"</w:instrText>
-            </w:r>
-            <w:r>
-              <w:fldChar w:fldCharType="separate"/>
-            </w:r>
-            <w:r>
-              <w:rPr>
-                <w:rStyle w:val="Hyperlink"/>
-              </w:rPr>
-              <w:t>C</w:t>
-            </w:r>
-            <w:r>
-              <w:rPr>
-                <w:rStyle w:val="Hyperlink"/>
-              </w:rPr>
-              <w:t>1</w:t>
-            </w:r>
-            <w:r>
-              <w:rPr>
-                <w:rStyle w:val="Hyperlink"/>
-              </w:rPr>
-              <w:t>1</w:t>
-            </w:r>
-            <w:r>
-              <w:rPr>
-                <w:rStyle w:val="Hyperlink"/>
-              </w:rPr>
-              <w:t>-P</w:t>
-            </w:r>
-            <w:r>
-              <w:rPr>
-                <w:rStyle w:val="Hyperlink"/>
-              </w:rPr>
-              <w:fldChar w:fldCharType="end"/>
-            </w:r>
+            <w:hyperlink w:anchor="C11_P" w:history="1">
+              <w:r>
+                <w:rPr>
+                  <w:rStyle w:val="Hyperlink"/>
+                </w:rPr>
+                <w:t>C</w:t>
+              </w:r>
+              <w:r>
+                <w:rPr>
+                  <w:rStyle w:val="Hyperlink"/>
+                </w:rPr>
+                <w:t>1</w:t>
+              </w:r>
+              <w:r>
+                <w:rPr>
+                  <w:rStyle w:val="Hyperlink"/>
+                </w:rPr>
+                <w:t>1</w:t>
+              </w:r>
+              <w:r>
+                <w:rPr>
+                  <w:rStyle w:val="Hyperlink"/>
+                </w:rPr>
+                <w:t>-P</w:t>
+              </w:r>
+            </w:hyperlink>
           </w:p>
         </w:tc>
         <w:tc>
@@ -4317,9 +4298,11 @@
                 <w:kern w:val="0"/>
                 <w14:ligatures w14:val="none"/>
               </w:rPr>
-              <w:t>C1</w:t>
-            </w:r>
-            <w:r>
+              <w:t>C12</w:t>
+            </w:r>
+          </w:p>
+          <w:p>
+            <w:pPr>
               <w:rPr>
                 <w:rFonts w:ascii="Calibri" w:eastAsia="Times New Roman" w:hAnsi="Calibri" w:cs="Calibri"/>
                 <w:b/>
@@ -4328,9 +4311,130 @@
                 <w:kern w:val="0"/>
                 <w14:ligatures w14:val="none"/>
               </w:rPr>
+            </w:pPr>
+          </w:p>
+        </w:tc>
+        <w:tc>
+          <w:tcPr>
+            <w:tcW w:w="1680" w:type="dxa"/>
+          </w:tcPr>
+          <w:p>
+            <w:r>
+              <w:t>Mismatched Data Type.</w:t>
+            </w:r>
+          </w:p>
+        </w:tc>
+        <w:tc>
+          <w:tcPr>
+            <w:tcW w:w="2155" w:type="dxa"/>
+          </w:tcPr>
+          <w:p>
+            <w:r>
+              <w:t>Converting the data type of “Total order value”.</w:t>
+            </w:r>
+          </w:p>
+        </w:tc>
+        <w:tc>
+          <w:tcPr>
+            <w:tcW w:w="2250" w:type="dxa"/>
+          </w:tcPr>
+          <w:p>
+            <w:r>
+              <w:t>Convert the data type of “</w:t>
+            </w:r>
+            <w:r>
+              <w:t>Total order value</w:t>
+            </w:r>
+            <w:r>
+              <w:t xml:space="preserve">” from </w:t>
+            </w:r>
+            <w:r>
+              <w:t>Currency</w:t>
+            </w:r>
+            <w:r>
+              <w:t xml:space="preserve"> to </w:t>
+            </w:r>
+            <w:r>
+              <w:t>Number</w:t>
+            </w:r>
+            <w:r>
+              <w:t>.</w:t>
+            </w:r>
+          </w:p>
+        </w:tc>
+        <w:tc>
+          <w:tcPr>
+            <w:tcW w:w="1080" w:type="dxa"/>
+          </w:tcPr>
+          <w:p>
+            <w:pPr>
+              <w:jc w:val="center"/>
+            </w:pPr>
+            <w:r>
+              <w:t>3678</w:t>
+            </w:r>
+          </w:p>
+        </w:tc>
+        <w:tc>
+          <w:tcPr>
+            <w:tcW w:w="1016" w:type="dxa"/>
+          </w:tcPr>
+          <w:p>
+            <w:hyperlink w:anchor="C12_P" w:history="1">
+              <w:r>
+                <w:rPr>
+                  <w:rStyle w:val="Hyperlink"/>
+                </w:rPr>
+                <w:t>C</w:t>
+              </w:r>
+              <w:r>
+                <w:rPr>
+                  <w:rStyle w:val="Hyperlink"/>
+                </w:rPr>
+                <w:t>1</w:t>
+              </w:r>
+              <w:r>
+                <w:rPr>
+                  <w:rStyle w:val="Hyperlink"/>
+                </w:rPr>
+                <w:t>2</w:t>
+              </w:r>
+              <w:r>
+                <w:rPr>
+                  <w:rStyle w:val="Hyperlink"/>
+                </w:rPr>
+                <w:t>-P</w:t>
+              </w:r>
+            </w:hyperlink>
+          </w:p>
+        </w:tc>
+        <w:tc>
+          <w:tcPr>
+            <w:tcW w:w="962" w:type="dxa"/>
+          </w:tcPr>
+          <w:p>
+            <w:r>
+              <w:t>C1</w:t>
+            </w:r>
+            <w:r>
               <w:t>2</w:t>
             </w:r>
-          </w:p>
+            <w:r>
+              <w:t>-V</w:t>
+            </w:r>
+          </w:p>
+        </w:tc>
+      </w:tr>
+      <w:tr>
+        <w:trPr>
+          <w:trHeight w:val="263"/>
+        </w:trPr>
+        <w:tc>
+          <w:tcPr>
+            <w:tcW w:w="953" w:type="dxa"/>
+            <w:shd w:val="clear" w:color="auto" w:fill="C894AF"/>
+            <w:vAlign w:val="bottom"/>
+          </w:tcPr>
           <w:p>
             <w:pPr>
               <w:rPr>
@@ -4342,6 +4446,40 @@
                 <w14:ligatures w14:val="none"/>
               </w:rPr>
             </w:pPr>
+            <w:r>
+              <w:rPr>
+                <w:rFonts w:ascii="Calibri" w:eastAsia="Times New Roman" w:hAnsi="Calibri" w:cs="Calibri"/>
+                <w:b/>
+                <w:bCs/>
+                <w:color w:val="000000"/>
+                <w:kern w:val="0"/>
+                <w14:ligatures w14:val="none"/>
+              </w:rPr>
+              <w:t>C1</w:t>
+            </w:r>
+            <w:r>
+              <w:rPr>
+                <w:rFonts w:ascii="Calibri" w:eastAsia="Times New Roman" w:hAnsi="Calibri" w:cs="Calibri"/>
+                <w:b/>
+                <w:bCs/>
+                <w:color w:val="000000"/>
+                <w:kern w:val="0"/>
+                <w14:ligatures w14:val="none"/>
+              </w:rPr>
+              <w:t>3</w:t>
+            </w:r>
+          </w:p>
+          <w:p>
+            <w:pPr>
+              <w:rPr>
+                <w:rFonts w:ascii="Calibri" w:eastAsia="Times New Roman" w:hAnsi="Calibri" w:cs="Calibri"/>
+                <w:b/>
+                <w:bCs/>
+                <w:color w:val="000000"/>
+                <w:kern w:val="0"/>
+                <w14:ligatures w14:val="none"/>
+              </w:rPr>
+            </w:pPr>
           </w:p>
         </w:tc>
         <w:tc>
@@ -4363,7 +4501,7 @@
               <w:t>Converting the data type of “</w:t>
             </w:r>
             <w:r>
-              <w:t>Total order value</w:t>
+              <w:t>Discount</w:t>
             </w:r>
             <w:r>
               <w:t>”.</w:t>
@@ -4379,22 +4517,10 @@
               <w:t>Convert the data type of “</w:t>
             </w:r>
             <w:r>
-              <w:t>Total order value</w:t>
-            </w:r>
-            <w:r>
-              <w:t xml:space="preserve">” from </w:t>
-            </w:r>
-            <w:r>
-              <w:t>Currency</w:t>
-            </w:r>
-            <w:r>
-              <w:t xml:space="preserve"> to </w:t>
-            </w:r>
-            <w:r>
-              <w:t>Number</w:t>
-            </w:r>
-            <w:r>
-              <w:t>.</w:t>
+              <w:t>Discount</w:t>
+            </w:r>
+            <w:r>
+              <w:t>” from Currency to Number.</w:t>
             </w:r>
           </w:p>
         </w:tc>
@@ -4416,45 +4542,32 @@
             <w:tcW w:w="1016" w:type="dxa"/>
           </w:tcPr>
           <w:p>
-            <w:r>
-              <w:fldChar w:fldCharType="begin"/>
-            </w:r>
-            <w:r>
-              <w:instrText>HYPERLINK  \l "C12_P"</w:instrText>
-            </w:r>
-            <w:r>
-              <w:fldChar w:fldCharType="separate"/>
-            </w:r>
-            <w:r>
-              <w:rPr>
-                <w:rStyle w:val="Hyperlink"/>
-              </w:rPr>
-              <w:t>C</w:t>
-            </w:r>
-            <w:r>
-              <w:rPr>
-                <w:rStyle w:val="Hyperlink"/>
-              </w:rPr>
-              <w:t>1</w:t>
-            </w:r>
-            <w:r>
-              <w:rPr>
-                <w:rStyle w:val="Hyperlink"/>
-              </w:rPr>
-              <w:t>2</w:t>
-            </w:r>
-            <w:r>
-              <w:rPr>
-                <w:rStyle w:val="Hyperlink"/>
-              </w:rPr>
-              <w:t>-P</w:t>
-            </w:r>
-            <w:r>
-              <w:rPr>
-                <w:rStyle w:val="Hyperlink"/>
-              </w:rPr>
-              <w:fldChar w:fldCharType="end"/>
-            </w:r>
+            <w:hyperlink w:anchor="C13_P" w:history="1">
+              <w:r>
+                <w:rPr>
+                  <w:rStyle w:val="Hyperlink"/>
+                </w:rPr>
+                <w:t>C</w:t>
+              </w:r>
+              <w:r>
+                <w:rPr>
+                  <w:rStyle w:val="Hyperlink"/>
+                </w:rPr>
+                <w:t>1</w:t>
+              </w:r>
+              <w:r>
+                <w:rPr>
+                  <w:rStyle w:val="Hyperlink"/>
+                </w:rPr>
+                <w:t>3</w:t>
+              </w:r>
+              <w:r>
+                <w:rPr>
+                  <w:rStyle w:val="Hyperlink"/>
+                </w:rPr>
+                <w:t>-P</w:t>
+              </w:r>
+            </w:hyperlink>
           </w:p>
         </w:tc>
         <w:tc>
@@ -4466,7 +4579,7 @@
               <w:t>C1</w:t>
             </w:r>
             <w:r>
-              <w:t>2</w:t>
+              <w:t>3</w:t>
             </w:r>
             <w:r>
               <w:t>-V</w:t>
@@ -5041,7 +5154,7 @@
           <w:noProof/>
         </w:rPr>
         <w:drawing>
-          <wp:anchor distT="0" distB="0" distL="114300" distR="114300" simplePos="0" relativeHeight="251706880" behindDoc="0" locked="0" layoutInCell="1" allowOverlap="1" wp14:anchorId="33F78946" wp14:editId="01B329B7">
+          <wp:anchor distT="0" distB="0" distL="114300" distR="114300" simplePos="0" relativeHeight="251706880" behindDoc="0" locked="0" layoutInCell="1" allowOverlap="1" wp14:anchorId="33F78946" wp14:editId="7D700BC3">
             <wp:simplePos x="0" y="0"/>
             <wp:positionH relativeFrom="margin">
               <wp:align>right</wp:align>
@@ -8074,7 +8187,7 @@
         </w:rPr>
         <w:lastRenderedPageBreak/>
         <w:drawing>
-          <wp:anchor distT="0" distB="0" distL="114300" distR="114300" simplePos="0" relativeHeight="251696640" behindDoc="0" locked="0" layoutInCell="1" allowOverlap="1" wp14:anchorId="4D46DF1B" wp14:editId="7FA896EE">
+          <wp:anchor distT="0" distB="0" distL="114300" distR="114300" simplePos="0" relativeHeight="251696640" behindDoc="0" locked="0" layoutInCell="1" allowOverlap="1" wp14:anchorId="4D46DF1B" wp14:editId="619DCA8A">
             <wp:simplePos x="0" y="0"/>
             <wp:positionH relativeFrom="margin">
               <wp:align>right</wp:align>
@@ -10099,7 +10212,7 @@
           <w:noProof/>
         </w:rPr>
         <w:drawing>
-          <wp:anchor distT="0" distB="0" distL="114300" distR="114300" simplePos="0" relativeHeight="251723264" behindDoc="0" locked="0" layoutInCell="1" allowOverlap="1" wp14:anchorId="0A9557F3" wp14:editId="034053E9">
+          <wp:anchor distT="0" distB="0" distL="114300" distR="114300" simplePos="0" relativeHeight="251723264" behindDoc="0" locked="0" layoutInCell="1" allowOverlap="1" wp14:anchorId="0A9557F3" wp14:editId="4ACAD70B">
             <wp:simplePos x="0" y="0"/>
             <wp:positionH relativeFrom="margin">
               <wp:align>right</wp:align>
@@ -10260,6 +10373,294 @@
     </w:p>
     <w:p>
       <w:pPr>
+        <w:ind w:left="720"/>
+      </w:pPr>
+    </w:p>
+    <w:p>
+      <w:pPr>
+        <w:ind w:left="720"/>
+      </w:pPr>
+    </w:p>
+    <w:p>
+      <w:pPr>
+        <w:ind w:left="720"/>
+      </w:pPr>
+    </w:p>
+    <w:p>
+      <w:pPr>
+        <w:ind w:left="720"/>
+      </w:pPr>
+    </w:p>
+    <w:p>
+      <w:pPr>
+        <w:ind w:left="720"/>
+      </w:pPr>
+    </w:p>
+    <w:p>
+      <w:pPr>
+        <w:ind w:left="720"/>
+      </w:pPr>
+    </w:p>
+    <w:p>
+      <w:pPr>
+        <w:ind w:left="720"/>
+      </w:pPr>
+    </w:p>
+    <w:p>
+      <w:pPr>
+        <w:ind w:left="720"/>
+      </w:pPr>
+    </w:p>
+    <w:p>
+      <w:pPr>
+        <w:ind w:left="720"/>
+      </w:pPr>
+    </w:p>
+    <w:p>
+      <w:pPr>
+        <w:ind w:left="720"/>
+      </w:pPr>
+    </w:p>
+    <w:p>
+      <w:pPr>
+        <w:ind w:left="720"/>
+      </w:pPr>
+    </w:p>
+    <w:p>
+      <w:pPr>
+        <w:ind w:left="720"/>
+      </w:pPr>
+    </w:p>
+    <w:p>
+      <w:pPr>
+        <w:ind w:left="720"/>
+      </w:pPr>
+    </w:p>
+    <w:p>
+      <w:pPr>
+        <w:pStyle w:val="ListParagraph"/>
+        <w:numPr>
+          <w:ilvl w:val="0"/>
+          <w:numId w:val="20"/>
+        </w:numPr>
+      </w:pPr>
+      <w:bookmarkStart w:id="19" w:name="C13_P"/>
+      <w:r>
+        <w:lastRenderedPageBreak/>
+        <w:t>Discount</w:t>
+      </w:r>
+      <w:r>
+        <w:t xml:space="preserve"> =&gt; Number</w:t>
+      </w:r>
+    </w:p>
+    <w:bookmarkEnd w:id="19"/>
+    <w:p>
+      <w:pPr>
+        <w:pStyle w:val="ListParagraph"/>
+        <w:ind w:left="1080"/>
+      </w:pPr>
+      <w:r>
+        <w:t>This column will be converted from Currency to Number.</w:t>
+      </w:r>
+    </w:p>
+    <w:p>
+      <w:pPr>
+        <w:pStyle w:val="ListParagraph"/>
+        <w:ind w:left="1080"/>
+      </w:pPr>
+    </w:p>
+    <w:p>
+      <w:pPr>
+        <w:pStyle w:val="ListParagraph"/>
+        <w:ind w:left="1080"/>
+      </w:pPr>
+      <w:r>
+        <w:rPr>
+          <w:b/>
+          <w:bCs/>
+        </w:rPr>
+        <w:t>Steps</w:t>
+      </w:r>
+      <w:r>
+        <w:t>:</w:t>
+      </w:r>
+    </w:p>
+    <w:p>
+      <w:pPr>
+        <w:pStyle w:val="ListParagraph"/>
+        <w:numPr>
+          <w:ilvl w:val="0"/>
+          <w:numId w:val="22"/>
+        </w:numPr>
+      </w:pPr>
+      <w:r>
+        <w:rPr>
+          <w:noProof/>
+        </w:rPr>
+        <w:drawing>
+          <wp:anchor distT="0" distB="0" distL="114300" distR="114300" simplePos="0" relativeHeight="251728384" behindDoc="0" locked="0" layoutInCell="1" allowOverlap="1" wp14:anchorId="58320CFE" wp14:editId="6F6B445D">
+            <wp:simplePos x="0" y="0"/>
+            <wp:positionH relativeFrom="margin">
+              <wp:posOffset>708660</wp:posOffset>
+            </wp:positionH>
+            <wp:positionV relativeFrom="paragraph">
+              <wp:posOffset>296545</wp:posOffset>
+            </wp:positionV>
+            <wp:extent cx="5208270" cy="2262505"/>
+            <wp:effectExtent l="19050" t="19050" r="11430" b="23495"/>
+            <wp:wrapSquare wrapText="bothSides"/>
+            <wp:docPr id="840298420" name="Picture 1" descr="A screenshot of a computer&#10;&#10;Description automatically generated"/>
+            <wp:cNvGraphicFramePr>
+              <a:graphicFrameLocks xmlns:a="http://schemas.openxmlformats.org/drawingml/2006/main" noChangeAspect="1"/>
+            </wp:cNvGraphicFramePr>
+            <a:graphic xmlns:a="http://schemas.openxmlformats.org/drawingml/2006/main">
+              <a:graphicData uri="http://schemas.openxmlformats.org/drawingml/2006/picture">
+                <pic:pic xmlns:pic="http://schemas.openxmlformats.org/drawingml/2006/picture">
+                  <pic:nvPicPr>
+                    <pic:cNvPr id="840298420" name="Picture 1" descr="A screenshot of a computer&#10;&#10;Description automatically generated"/>
+                    <pic:cNvPicPr/>
+                  </pic:nvPicPr>
+                  <pic:blipFill>
+                    <a:blip r:embed="rId62">
+                      <a:extLst>
+                        <a:ext uri="{28A0092B-C50C-407E-A947-70E740481C1C}">
+                          <a14:useLocalDpi xmlns:a14="http://schemas.microsoft.com/office/drawing/2010/main" val="0"/>
+                        </a:ext>
+                      </a:extLst>
+                    </a:blip>
+                    <a:stretch>
+                      <a:fillRect/>
+                    </a:stretch>
+                  </pic:blipFill>
+                  <pic:spPr>
+                    <a:xfrm>
+                      <a:off x="0" y="0"/>
+                      <a:ext cx="5208270" cy="2262505"/>
+                    </a:xfrm>
+                    <a:prstGeom prst="rect">
+                      <a:avLst/>
+                    </a:prstGeom>
+                    <a:ln w="19050">
+                      <a:solidFill>
+                        <a:srgbClr val="AF658C"/>
+                      </a:solidFill>
+                    </a:ln>
+                  </pic:spPr>
+                </pic:pic>
+              </a:graphicData>
+            </a:graphic>
+            <wp14:sizeRelH relativeFrom="margin">
+              <wp14:pctWidth>0</wp14:pctWidth>
+            </wp14:sizeRelH>
+            <wp14:sizeRelV relativeFrom="margin">
+              <wp14:pctHeight>0</wp14:pctHeight>
+            </wp14:sizeRelV>
+          </wp:anchor>
+        </w:drawing>
+      </w:r>
+      <w:r>
+        <w:t>convert from currency to Number from the home tap.</w:t>
+      </w:r>
+    </w:p>
+    <w:p>
+      <w:pPr>
+        <w:ind w:left="1080"/>
+      </w:pPr>
+    </w:p>
+    <w:p>
+      <w:pPr>
+        <w:pStyle w:val="ListParagraph"/>
+        <w:numPr>
+          <w:ilvl w:val="0"/>
+          <w:numId w:val="22"/>
+        </w:numPr>
+      </w:pPr>
+      <w:r>
+        <w:t xml:space="preserve">As the numbers are still aligned at left, to make it right aligned as the standard, we will make the alignment general instead of right.  </w:t>
+      </w:r>
+    </w:p>
+    <w:p>
+      <w:pPr>
+        <w:pStyle w:val="ListParagraph"/>
+      </w:pPr>
+      <w:r>
+        <w:rPr>
+          <w:noProof/>
+        </w:rPr>
+        <w:drawing>
+          <wp:anchor distT="0" distB="0" distL="114300" distR="114300" simplePos="0" relativeHeight="251727360" behindDoc="0" locked="0" layoutInCell="1" allowOverlap="1" wp14:anchorId="1900AFB8" wp14:editId="4A61DF2A">
+            <wp:simplePos x="0" y="0"/>
+            <wp:positionH relativeFrom="margin">
+              <wp:align>right</wp:align>
+            </wp:positionH>
+            <wp:positionV relativeFrom="paragraph">
+              <wp:posOffset>30480</wp:posOffset>
+            </wp:positionV>
+            <wp:extent cx="5235575" cy="3101975"/>
+            <wp:effectExtent l="19050" t="19050" r="22225" b="22225"/>
+            <wp:wrapSquare wrapText="bothSides"/>
+            <wp:docPr id="275316389" name="Picture 275316389" descr="A screenshot of a computer&#10;&#10;Description automatically generated"/>
+            <wp:cNvGraphicFramePr>
+              <a:graphicFrameLocks xmlns:a="http://schemas.openxmlformats.org/drawingml/2006/main" noChangeAspect="1"/>
+            </wp:cNvGraphicFramePr>
+            <a:graphic xmlns:a="http://schemas.openxmlformats.org/drawingml/2006/main">
+              <a:graphicData uri="http://schemas.openxmlformats.org/drawingml/2006/picture">
+                <pic:pic xmlns:pic="http://schemas.openxmlformats.org/drawingml/2006/picture">
+                  <pic:nvPicPr>
+                    <pic:cNvPr id="365926227" name="Picture 1" descr="A screenshot of a computer&#10;&#10;Description automatically generated"/>
+                    <pic:cNvPicPr/>
+                  </pic:nvPicPr>
+                  <pic:blipFill>
+                    <a:blip r:embed="rId61">
+                      <a:extLst>
+                        <a:ext uri="{28A0092B-C50C-407E-A947-70E740481C1C}">
+                          <a14:useLocalDpi xmlns:a14="http://schemas.microsoft.com/office/drawing/2010/main" val="0"/>
+                        </a:ext>
+                      </a:extLst>
+                    </a:blip>
+                    <a:stretch>
+                      <a:fillRect/>
+                    </a:stretch>
+                  </pic:blipFill>
+                  <pic:spPr>
+                    <a:xfrm>
+                      <a:off x="0" y="0"/>
+                      <a:ext cx="5235575" cy="3101975"/>
+                    </a:xfrm>
+                    <a:prstGeom prst="rect">
+                      <a:avLst/>
+                    </a:prstGeom>
+                    <a:ln w="19050">
+                      <a:solidFill>
+                        <a:srgbClr val="AF658C"/>
+                      </a:solidFill>
+                    </a:ln>
+                  </pic:spPr>
+                </pic:pic>
+              </a:graphicData>
+            </a:graphic>
+            <wp14:sizeRelH relativeFrom="margin">
+              <wp14:pctWidth>0</wp14:pctWidth>
+            </wp14:sizeRelH>
+            <wp14:sizeRelV relativeFrom="margin">
+              <wp14:pctHeight>0</wp14:pctHeight>
+            </wp14:sizeRelV>
+          </wp:anchor>
+        </w:drawing>
+      </w:r>
+    </w:p>
+    <w:p>
+      <w:pPr>
+        <w:ind w:left="720"/>
+      </w:pPr>
+    </w:p>
+    <w:p>
+      <w:pPr>
+        <w:ind w:left="720"/>
+      </w:pPr>
+    </w:p>
+    <w:p>
+      <w:pPr>
         <w:pStyle w:val="ListParagraph"/>
         <w:ind w:left="1080"/>
       </w:pPr>
@@ -11958,6 +12359,95 @@
     </w:lvl>
   </w:abstractNum>
   <w:abstractNum w:abstractNumId="17" w15:restartNumberingAfterBreak="0">
+    <w:nsid w:val="65E41CA5"/>
+    <w:multiLevelType w:val="hybridMultilevel"/>
+    <w:tmpl w:val="C02A82A0"/>
+    <w:lvl w:ilvl="0" w:tplc="216207E8">
+      <w:start w:val="1"/>
+      <w:numFmt w:val="decimal"/>
+      <w:lvlText w:val="%1."/>
+      <w:lvlJc w:val="left"/>
+      <w:pPr>
+        <w:ind w:left="1440" w:hanging="360"/>
+      </w:pPr>
+      <w:rPr>
+        <w:rFonts w:hint="default"/>
+      </w:rPr>
+    </w:lvl>
+    <w:lvl w:ilvl="1" w:tplc="04090019" w:tentative="1">
+      <w:start w:val="1"/>
+      <w:numFmt w:val="lowerLetter"/>
+      <w:lvlText w:val="%2."/>
+      <w:lvlJc w:val="left"/>
+      <w:pPr>
+        <w:ind w:left="2160" w:hanging="360"/>
+      </w:pPr>
+    </w:lvl>
+    <w:lvl w:ilvl="2" w:tplc="0409001B" w:tentative="1">
+      <w:start w:val="1"/>
+      <w:numFmt w:val="lowerRoman"/>
+      <w:lvlText w:val="%3."/>
+      <w:lvlJc w:val="right"/>
+      <w:pPr>
+        <w:ind w:left="2880" w:hanging="180"/>
+      </w:pPr>
+    </w:lvl>
+    <w:lvl w:ilvl="3" w:tplc="0409000F" w:tentative="1">
+      <w:start w:val="1"/>
+      <w:numFmt w:val="decimal"/>
+      <w:lvlText w:val="%4."/>
+      <w:lvlJc w:val="left"/>
+      <w:pPr>
+        <w:ind w:left="3600" w:hanging="360"/>
+      </w:pPr>
+    </w:lvl>
+    <w:lvl w:ilvl="4" w:tplc="04090019" w:tentative="1">
+      <w:start w:val="1"/>
+      <w:numFmt w:val="lowerLetter"/>
+      <w:lvlText w:val="%5."/>
+      <w:lvlJc w:val="left"/>
+      <w:pPr>
+        <w:ind w:left="4320" w:hanging="360"/>
+      </w:pPr>
+    </w:lvl>
+    <w:lvl w:ilvl="5" w:tplc="0409001B" w:tentative="1">
+      <w:start w:val="1"/>
+      <w:numFmt w:val="lowerRoman"/>
+      <w:lvlText w:val="%6."/>
+      <w:lvlJc w:val="right"/>
+      <w:pPr>
+        <w:ind w:left="5040" w:hanging="180"/>
+      </w:pPr>
+    </w:lvl>
+    <w:lvl w:ilvl="6" w:tplc="0409000F" w:tentative="1">
+      <w:start w:val="1"/>
+      <w:numFmt w:val="decimal"/>
+      <w:lvlText w:val="%7."/>
+      <w:lvlJc w:val="left"/>
+      <w:pPr>
+        <w:ind w:left="5760" w:hanging="360"/>
+      </w:pPr>
+    </w:lvl>
+    <w:lvl w:ilvl="7" w:tplc="04090019" w:tentative="1">
+      <w:start w:val="1"/>
+      <w:numFmt w:val="lowerLetter"/>
+      <w:lvlText w:val="%8."/>
+      <w:lvlJc w:val="left"/>
+      <w:pPr>
+        <w:ind w:left="6480" w:hanging="360"/>
+      </w:pPr>
+    </w:lvl>
+    <w:lvl w:ilvl="8" w:tplc="0409001B" w:tentative="1">
+      <w:start w:val="1"/>
+      <w:numFmt w:val="lowerRoman"/>
+      <w:lvlText w:val="%9."/>
+      <w:lvlJc w:val="right"/>
+      <w:pPr>
+        <w:ind w:left="7200" w:hanging="180"/>
+      </w:pPr>
+    </w:lvl>
+  </w:abstractNum>
+  <w:abstractNum w:abstractNumId="18" w15:restartNumberingAfterBreak="0">
     <w:nsid w:val="66410C87"/>
     <w:multiLevelType w:val="hybridMultilevel"/>
     <w:tmpl w:val="3CBC4266"/>
@@ -12046,7 +12536,7 @@
       </w:pPr>
     </w:lvl>
   </w:abstractNum>
-  <w:abstractNum w:abstractNumId="18" w15:restartNumberingAfterBreak="0">
+  <w:abstractNum w:abstractNumId="19" w15:restartNumberingAfterBreak="0">
     <w:nsid w:val="78B056D8"/>
     <w:multiLevelType w:val="hybridMultilevel"/>
     <w:tmpl w:val="D25EF976"/>
@@ -12135,7 +12625,7 @@
       </w:pPr>
     </w:lvl>
   </w:abstractNum>
-  <w:abstractNum w:abstractNumId="19" w15:restartNumberingAfterBreak="0">
+  <w:abstractNum w:abstractNumId="20" w15:restartNumberingAfterBreak="0">
     <w:nsid w:val="78CA3E2C"/>
     <w:multiLevelType w:val="hybridMultilevel"/>
     <w:tmpl w:val="354E56E6"/>
@@ -12224,7 +12714,7 @@
       </w:pPr>
     </w:lvl>
   </w:abstractNum>
-  <w:abstractNum w:abstractNumId="20" w15:restartNumberingAfterBreak="0">
+  <w:abstractNum w:abstractNumId="21" w15:restartNumberingAfterBreak="0">
     <w:nsid w:val="7E7F1478"/>
     <w:multiLevelType w:val="hybridMultilevel"/>
     <w:tmpl w:val="E276475A"/>
@@ -12350,13 +12840,13 @@
     <w:abstractNumId w:val="11"/>
   </w:num>
   <w:num w:numId="5" w16cid:durableId="2038969600">
-    <w:abstractNumId w:val="20"/>
+    <w:abstractNumId w:val="21"/>
   </w:num>
   <w:num w:numId="6" w16cid:durableId="633364614">
     <w:abstractNumId w:val="12"/>
   </w:num>
   <w:num w:numId="7" w16cid:durableId="1640266318">
-    <w:abstractNumId w:val="19"/>
+    <w:abstractNumId w:val="20"/>
   </w:num>
   <w:num w:numId="8" w16cid:durableId="1708531078">
     <w:abstractNumId w:val="15"/>
@@ -12368,10 +12858,10 @@
     <w:abstractNumId w:val="16"/>
   </w:num>
   <w:num w:numId="11" w16cid:durableId="1518614356">
-    <w:abstractNumId w:val="17"/>
+    <w:abstractNumId w:val="18"/>
   </w:num>
   <w:num w:numId="12" w16cid:durableId="1765683175">
-    <w:abstractNumId w:val="18"/>
+    <w:abstractNumId w:val="19"/>
   </w:num>
   <w:num w:numId="13" w16cid:durableId="2041976461">
     <w:abstractNumId w:val="14"/>
@@ -12399,6 +12889,9 @@
   </w:num>
   <w:num w:numId="21" w16cid:durableId="1166094056">
     <w:abstractNumId w:val="8"/>
+  </w:num>
+  <w:num w:numId="22" w16cid:durableId="291638089">
+    <w:abstractNumId w:val="17"/>
   </w:num>
 </w:numbering>
 </file>
@@ -13351,6 +13844,14 @@
 </file>
 
 <file path=customXml/item1.xml><?xml version="1.0" encoding="utf-8"?>
+<p:properties xmlns:p="http://schemas.microsoft.com/office/2006/metadata/properties" xmlns:xsi="http://www.w3.org/2001/XMLSchema-instance" xmlns:pc="http://schemas.microsoft.com/office/infopath/2007/PartnerControls">
+  <documentManagement>
+    <_activity xmlns="781fea6b-f50e-4e49-a642-b42ac404d780" xsi:nil="true"/>
+  </documentManagement>
+</p:properties>
+</file>
+
+<file path=customXml/item2.xml><?xml version="1.0" encoding="utf-8"?>
 <?mso-contentType ?>
 <FormTemplates xmlns="http://schemas.microsoft.com/sharepoint/v3/contenttype/forms">
   <Display>DocumentLibraryForm</Display>
@@ -13359,7 +13860,11 @@
 </FormTemplates>
 </file>
 
-<file path=customXml/item2.xml><?xml version="1.0" encoding="utf-8"?>
+<file path=customXml/item3.xml><?xml version="1.0" encoding="utf-8"?>
+<b:Sources xmlns:b="http://schemas.openxmlformats.org/officeDocument/2006/bibliography" xmlns="http://schemas.openxmlformats.org/officeDocument/2006/bibliography" SelectedStyle="\APASixthEditionOfficeOnline.xsl" StyleName="APA" Version="6"/>
+</file>
+
+<file path=customXml/item4.xml><?xml version="1.0" encoding="utf-8"?>
 <ct:contentTypeSchema xmlns:ct="http://schemas.microsoft.com/office/2006/metadata/contentType" xmlns:ma="http://schemas.microsoft.com/office/2006/metadata/properties/metaAttributes" ct:_="" ma:_="" ma:contentTypeName="Document" ma:contentTypeID="0x010100DE7C699B1566034D855D3CA3B35D479A" ma:contentTypeVersion="14" ma:contentTypeDescription="Create a new document." ma:contentTypeScope="" ma:versionID="91ffb7f86f073c7e517f5613c4a9d234">
   <xsd:schema xmlns:xsd="http://www.w3.org/2001/XMLSchema" xmlns:xs="http://www.w3.org/2001/XMLSchema" xmlns:p="http://schemas.microsoft.com/office/2006/metadata/properties" xmlns:ns3="781fea6b-f50e-4e49-a642-b42ac404d780" xmlns:ns4="fbd5cf47-73c4-40ad-919a-9568cfaf7970" targetNamespace="http://schemas.microsoft.com/office/2006/metadata/properties" ma:root="true" ma:fieldsID="4d2564b138ee69687444a52f4e625422" ns3:_="" ns4:_="">
     <xsd:import namespace="781fea6b-f50e-4e49-a642-b42ac404d780"/>
@@ -13588,19 +14093,17 @@
 </ct:contentTypeSchema>
 </file>
 
-<file path=customXml/item3.xml><?xml version="1.0" encoding="utf-8"?>
-<p:properties xmlns:p="http://schemas.microsoft.com/office/2006/metadata/properties" xmlns:xsi="http://www.w3.org/2001/XMLSchema-instance" xmlns:pc="http://schemas.microsoft.com/office/infopath/2007/PartnerControls">
-  <documentManagement>
-    <_activity xmlns="781fea6b-f50e-4e49-a642-b42ac404d780" xsi:nil="true"/>
-  </documentManagement>
-</p:properties>
+<file path=customXml/itemProps1.xml><?xml version="1.0" encoding="utf-8"?>
+<ds:datastoreItem xmlns:ds="http://schemas.openxmlformats.org/officeDocument/2006/customXml" ds:itemID="{97B6135F-2EA2-49E3-B84C-61863B5C0ACC}">
+  <ds:schemaRefs>
+    <ds:schemaRef ds:uri="http://schemas.microsoft.com/office/2006/metadata/properties"/>
+    <ds:schemaRef ds:uri="http://schemas.microsoft.com/office/infopath/2007/PartnerControls"/>
+    <ds:schemaRef ds:uri="781fea6b-f50e-4e49-a642-b42ac404d780"/>
+  </ds:schemaRefs>
+</ds:datastoreItem>
 </file>
 
-<file path=customXml/item4.xml><?xml version="1.0" encoding="utf-8"?>
-<b:Sources xmlns:b="http://schemas.openxmlformats.org/officeDocument/2006/bibliography" xmlns="http://schemas.openxmlformats.org/officeDocument/2006/bibliography" SelectedStyle="\APASixthEditionOfficeOnline.xsl" StyleName="APA" Version="6"/>
-</file>
-
-<file path=customXml/itemProps1.xml><?xml version="1.0" encoding="utf-8"?>
+<file path=customXml/itemProps2.xml><?xml version="1.0" encoding="utf-8"?>
 <ds:datastoreItem xmlns:ds="http://schemas.openxmlformats.org/officeDocument/2006/customXml" ds:itemID="{5BFF1DBE-92E2-4338-8CFF-FAEC8BEFE231}">
   <ds:schemaRefs>
     <ds:schemaRef ds:uri="http://schemas.microsoft.com/sharepoint/v3/contenttype/forms"/>
@@ -13608,7 +14111,15 @@
 </ds:datastoreItem>
 </file>
 
-<file path=customXml/itemProps2.xml><?xml version="1.0" encoding="utf-8"?>
+<file path=customXml/itemProps3.xml><?xml version="1.0" encoding="utf-8"?>
+<ds:datastoreItem xmlns:ds="http://schemas.openxmlformats.org/officeDocument/2006/customXml" ds:itemID="{80B7E7D2-1BEF-43F4-9109-031E33200C48}">
+  <ds:schemaRefs>
+    <ds:schemaRef ds:uri="http://schemas.openxmlformats.org/officeDocument/2006/bibliography"/>
+  </ds:schemaRefs>
+</ds:datastoreItem>
+</file>
+
+<file path=customXml/itemProps4.xml><?xml version="1.0" encoding="utf-8"?>
 <ds:datastoreItem xmlns:ds="http://schemas.openxmlformats.org/officeDocument/2006/customXml" ds:itemID="{05865FFD-2F28-42AE-81EA-BD346A9FC1CA}">
   <ds:schemaRefs>
     <ds:schemaRef ds:uri="http://schemas.microsoft.com/office/2006/metadata/contentType"/>
@@ -13625,22 +14136,4 @@
     <ds:schemaRef ds:uri="http://schemas.microsoft.com/internal/obd"/>
   </ds:schemaRefs>
 </ds:datastoreItem>
-</file>
-
-<file path=customXml/itemProps3.xml><?xml version="1.0" encoding="utf-8"?>
-<ds:datastoreItem xmlns:ds="http://schemas.openxmlformats.org/officeDocument/2006/customXml" ds:itemID="{97B6135F-2EA2-49E3-B84C-61863B5C0ACC}">
-  <ds:schemaRefs>
-    <ds:schemaRef ds:uri="http://schemas.microsoft.com/office/2006/metadata/properties"/>
-    <ds:schemaRef ds:uri="http://schemas.microsoft.com/office/infopath/2007/PartnerControls"/>
-    <ds:schemaRef ds:uri="781fea6b-f50e-4e49-a642-b42ac404d780"/>
-  </ds:schemaRefs>
-</ds:datastoreItem>
-</file>
-
-<file path=customXml/itemProps4.xml><?xml version="1.0" encoding="utf-8"?>
-<ds:datastoreItem xmlns:ds="http://schemas.openxmlformats.org/officeDocument/2006/customXml" ds:itemID="{80B7E7D2-1BEF-43F4-9109-031E33200C48}">
-  <ds:schemaRefs>
-    <ds:schemaRef ds:uri="http://schemas.openxmlformats.org/officeDocument/2006/bibliography"/>
-  </ds:schemaRefs>
-</ds:datastoreItem>
 </file>
</xml_diff>

<commit_message>
Mismatched Data Type - Convert the data type of “Line Value (net discount)” from Currency to Number
</commit_message>
<xml_diff>
--- a/Process_Phase/Data Cleaning Documentation.docx
+++ b/Process_Phase/Data Cleaning Documentation.docx
@@ -4580,6 +4580,162 @@
             </w:r>
             <w:r>
               <w:t>3</w:t>
+            </w:r>
+            <w:r>
+              <w:t>-V</w:t>
+            </w:r>
+          </w:p>
+        </w:tc>
+      </w:tr>
+      <w:tr>
+        <w:trPr>
+          <w:trHeight w:val="263"/>
+        </w:trPr>
+        <w:tc>
+          <w:tcPr>
+            <w:tcW w:w="953" w:type="dxa"/>
+            <w:shd w:val="clear" w:color="auto" w:fill="C894AF"/>
+            <w:vAlign w:val="bottom"/>
+          </w:tcPr>
+          <w:p>
+            <w:pPr>
+              <w:rPr>
+                <w:rFonts w:ascii="Calibri" w:eastAsia="Times New Roman" w:hAnsi="Calibri" w:cs="Calibri"/>
+                <w:b/>
+                <w:bCs/>
+                <w:color w:val="000000"/>
+                <w:kern w:val="0"/>
+                <w14:ligatures w14:val="none"/>
+              </w:rPr>
+            </w:pPr>
+            <w:r>
+              <w:rPr>
+                <w:rFonts w:ascii="Calibri" w:eastAsia="Times New Roman" w:hAnsi="Calibri" w:cs="Calibri"/>
+                <w:b/>
+                <w:bCs/>
+                <w:color w:val="000000"/>
+                <w:kern w:val="0"/>
+                <w14:ligatures w14:val="none"/>
+              </w:rPr>
+              <w:t>C1</w:t>
+            </w:r>
+            <w:r>
+              <w:rPr>
+                <w:rFonts w:ascii="Calibri" w:eastAsia="Times New Roman" w:hAnsi="Calibri" w:cs="Calibri"/>
+                <w:b/>
+                <w:bCs/>
+                <w:color w:val="000000"/>
+                <w:kern w:val="0"/>
+                <w14:ligatures w14:val="none"/>
+              </w:rPr>
+              <w:t>4</w:t>
+            </w:r>
+          </w:p>
+          <w:p>
+            <w:pPr>
+              <w:rPr>
+                <w:rFonts w:ascii="Calibri" w:eastAsia="Times New Roman" w:hAnsi="Calibri" w:cs="Calibri"/>
+                <w:b/>
+                <w:bCs/>
+                <w:color w:val="000000"/>
+                <w:kern w:val="0"/>
+                <w14:ligatures w14:val="none"/>
+              </w:rPr>
+            </w:pPr>
+          </w:p>
+        </w:tc>
+        <w:tc>
+          <w:tcPr>
+            <w:tcW w:w="1680" w:type="dxa"/>
+          </w:tcPr>
+          <w:p>
+            <w:r>
+              <w:t>Mismatched Data Type.</w:t>
+            </w:r>
+          </w:p>
+        </w:tc>
+        <w:tc>
+          <w:tcPr>
+            <w:tcW w:w="2155" w:type="dxa"/>
+          </w:tcPr>
+          <w:p>
+            <w:r>
+              <w:t>Converting the data type of “</w:t>
+            </w:r>
+            <w:r>
+              <w:t>Line Value (net discount)</w:t>
+            </w:r>
+            <w:r>
+              <w:t>”.</w:t>
+            </w:r>
+          </w:p>
+        </w:tc>
+        <w:tc>
+          <w:tcPr>
+            <w:tcW w:w="2250" w:type="dxa"/>
+          </w:tcPr>
+          <w:p>
+            <w:r>
+              <w:t>Convert the data type of “Line Value (net discount)” from Currency to Number.</w:t>
+            </w:r>
+          </w:p>
+        </w:tc>
+        <w:tc>
+          <w:tcPr>
+            <w:tcW w:w="1080" w:type="dxa"/>
+          </w:tcPr>
+          <w:p>
+            <w:pPr>
+              <w:jc w:val="center"/>
+            </w:pPr>
+            <w:r>
+              <w:t>3678</w:t>
+            </w:r>
+          </w:p>
+        </w:tc>
+        <w:tc>
+          <w:tcPr>
+            <w:tcW w:w="1016" w:type="dxa"/>
+          </w:tcPr>
+          <w:p>
+            <w:hyperlink w:anchor="C14_P" w:history="1">
+              <w:r>
+                <w:rPr>
+                  <w:rStyle w:val="Hyperlink"/>
+                </w:rPr>
+                <w:t>C</w:t>
+              </w:r>
+              <w:r>
+                <w:rPr>
+                  <w:rStyle w:val="Hyperlink"/>
+                </w:rPr>
+                <w:t>1</w:t>
+              </w:r>
+              <w:r>
+                <w:rPr>
+                  <w:rStyle w:val="Hyperlink"/>
+                </w:rPr>
+                <w:t>4</w:t>
+              </w:r>
+              <w:r>
+                <w:rPr>
+                  <w:rStyle w:val="Hyperlink"/>
+                </w:rPr>
+                <w:t>-P</w:t>
+              </w:r>
+            </w:hyperlink>
+          </w:p>
+        </w:tc>
+        <w:tc>
+          <w:tcPr>
+            <w:tcW w:w="962" w:type="dxa"/>
+          </w:tcPr>
+          <w:p>
+            <w:r>
+              <w:t>C1</w:t>
+            </w:r>
+            <w:r>
+              <w:t>4</w:t>
             </w:r>
             <w:r>
               <w:t>-V</w:t>
@@ -7201,15 +7357,7 @@
         </w:drawing>
       </w:r>
       <w:r>
-        <w:t xml:space="preserve">but one is </w:t>
-      </w:r>
-      <w:proofErr w:type="gramStart"/>
-      <w:r>
-        <w:t>plural</w:t>
-      </w:r>
-      <w:proofErr w:type="gramEnd"/>
-      <w:r>
-        <w:t xml:space="preserve"> and the other is </w:t>
+        <w:t xml:space="preserve">but one is plural and the other is </w:t>
       </w:r>
       <w:r>
         <w:t>singular</w:t>
@@ -9115,13 +9263,8 @@
         <w:t>Check for</w:t>
       </w:r>
       <w:r>
-        <w:t xml:space="preserve"> mismatched data </w:t>
-      </w:r>
-      <w:proofErr w:type="gramStart"/>
-      <w:r>
-        <w:t>types</w:t>
-      </w:r>
-      <w:proofErr w:type="gramEnd"/>
+        <w:t xml:space="preserve"> mismatched data types</w:t>
+      </w:r>
     </w:p>
     <w:p>
       <w:pPr>
@@ -10678,6 +10821,240 @@
     <w:p>
       <w:pPr>
         <w:pStyle w:val="ListParagraph"/>
+      </w:pPr>
+    </w:p>
+    <w:p>
+      <w:pPr>
+        <w:pStyle w:val="ListParagraph"/>
+        <w:numPr>
+          <w:ilvl w:val="0"/>
+          <w:numId w:val="20"/>
+        </w:numPr>
+      </w:pPr>
+      <w:bookmarkStart w:id="20" w:name="C14_P"/>
+      <w:r>
+        <w:lastRenderedPageBreak/>
+        <w:t>Line Value (net discount)</w:t>
+      </w:r>
+      <w:r>
+        <w:t xml:space="preserve"> =&gt; Number</w:t>
+      </w:r>
+    </w:p>
+    <w:bookmarkEnd w:id="20"/>
+    <w:p>
+      <w:pPr>
+        <w:pStyle w:val="ListParagraph"/>
+        <w:ind w:left="1080"/>
+      </w:pPr>
+      <w:r>
+        <w:t>This column will be converted from Currency to Number.</w:t>
+      </w:r>
+    </w:p>
+    <w:p>
+      <w:pPr>
+        <w:pStyle w:val="ListParagraph"/>
+        <w:ind w:left="1080"/>
+      </w:pPr>
+    </w:p>
+    <w:p>
+      <w:pPr>
+        <w:pStyle w:val="ListParagraph"/>
+        <w:ind w:left="1080"/>
+      </w:pPr>
+      <w:r>
+        <w:rPr>
+          <w:b/>
+          <w:bCs/>
+        </w:rPr>
+        <w:t>Steps</w:t>
+      </w:r>
+      <w:r>
+        <w:t>:</w:t>
+      </w:r>
+    </w:p>
+    <w:p>
+      <w:pPr>
+        <w:pStyle w:val="ListParagraph"/>
+        <w:numPr>
+          <w:ilvl w:val="0"/>
+          <w:numId w:val="23"/>
+        </w:numPr>
+      </w:pPr>
+      <w:r>
+        <w:rPr>
+          <w:noProof/>
+        </w:rPr>
+        <w:drawing>
+          <wp:anchor distT="0" distB="0" distL="114300" distR="114300" simplePos="0" relativeHeight="251732480" behindDoc="0" locked="0" layoutInCell="1" allowOverlap="1" wp14:anchorId="2B970581" wp14:editId="27E7049D">
+            <wp:simplePos x="0" y="0"/>
+            <wp:positionH relativeFrom="margin">
+              <wp:align>right</wp:align>
+            </wp:positionH>
+            <wp:positionV relativeFrom="paragraph">
+              <wp:posOffset>308520</wp:posOffset>
+            </wp:positionV>
+            <wp:extent cx="5238750" cy="2305050"/>
+            <wp:effectExtent l="19050" t="19050" r="19050" b="19050"/>
+            <wp:wrapSquare wrapText="bothSides"/>
+            <wp:docPr id="373499474" name="Picture 1" descr="A screenshot of a computer&#10;&#10;Description automatically generated"/>
+            <wp:cNvGraphicFramePr>
+              <a:graphicFrameLocks xmlns:a="http://schemas.openxmlformats.org/drawingml/2006/main" noChangeAspect="1"/>
+            </wp:cNvGraphicFramePr>
+            <a:graphic xmlns:a="http://schemas.openxmlformats.org/drawingml/2006/main">
+              <a:graphicData uri="http://schemas.openxmlformats.org/drawingml/2006/picture">
+                <pic:pic xmlns:pic="http://schemas.openxmlformats.org/drawingml/2006/picture">
+                  <pic:nvPicPr>
+                    <pic:cNvPr id="373499474" name="Picture 1" descr="A screenshot of a computer&#10;&#10;Description automatically generated"/>
+                    <pic:cNvPicPr/>
+                  </pic:nvPicPr>
+                  <pic:blipFill>
+                    <a:blip r:embed="rId63">
+                      <a:extLst>
+                        <a:ext uri="{28A0092B-C50C-407E-A947-70E740481C1C}">
+                          <a14:useLocalDpi xmlns:a14="http://schemas.microsoft.com/office/drawing/2010/main" val="0"/>
+                        </a:ext>
+                      </a:extLst>
+                    </a:blip>
+                    <a:stretch>
+                      <a:fillRect/>
+                    </a:stretch>
+                  </pic:blipFill>
+                  <pic:spPr>
+                    <a:xfrm>
+                      <a:off x="0" y="0"/>
+                      <a:ext cx="5238750" cy="2305050"/>
+                    </a:xfrm>
+                    <a:prstGeom prst="rect">
+                      <a:avLst/>
+                    </a:prstGeom>
+                    <a:ln w="19050">
+                      <a:solidFill>
+                        <a:srgbClr val="AF658C"/>
+                      </a:solidFill>
+                    </a:ln>
+                  </pic:spPr>
+                </pic:pic>
+              </a:graphicData>
+            </a:graphic>
+            <wp14:sizeRelH relativeFrom="margin">
+              <wp14:pctWidth>0</wp14:pctWidth>
+            </wp14:sizeRelH>
+            <wp14:sizeRelV relativeFrom="margin">
+              <wp14:pctHeight>0</wp14:pctHeight>
+            </wp14:sizeRelV>
+          </wp:anchor>
+        </w:drawing>
+      </w:r>
+      <w:r>
+        <w:t>convert from currency to Number from the home tap.</w:t>
+      </w:r>
+    </w:p>
+    <w:p>
+      <w:pPr>
+        <w:pStyle w:val="ListParagraph"/>
+        <w:ind w:left="1440"/>
+      </w:pPr>
+    </w:p>
+    <w:p>
+      <w:pPr>
+        <w:pStyle w:val="ListParagraph"/>
+        <w:numPr>
+          <w:ilvl w:val="0"/>
+          <w:numId w:val="23"/>
+        </w:numPr>
+      </w:pPr>
+      <w:r>
+        <w:t xml:space="preserve">As the numbers are still aligned at left, to make it right aligned as the standard, we will make the alignment general instead of right.  </w:t>
+      </w:r>
+    </w:p>
+    <w:p>
+      <w:pPr>
+        <w:pStyle w:val="ListParagraph"/>
+      </w:pPr>
+      <w:r>
+        <w:rPr>
+          <w:noProof/>
+        </w:rPr>
+        <w:drawing>
+          <wp:anchor distT="0" distB="0" distL="114300" distR="114300" simplePos="0" relativeHeight="251730432" behindDoc="0" locked="0" layoutInCell="1" allowOverlap="1" wp14:anchorId="298349FF" wp14:editId="2CBA8FDC">
+            <wp:simplePos x="0" y="0"/>
+            <wp:positionH relativeFrom="margin">
+              <wp:align>right</wp:align>
+            </wp:positionH>
+            <wp:positionV relativeFrom="paragraph">
+              <wp:posOffset>30480</wp:posOffset>
+            </wp:positionV>
+            <wp:extent cx="5235575" cy="3101975"/>
+            <wp:effectExtent l="19050" t="19050" r="22225" b="22225"/>
+            <wp:wrapSquare wrapText="bothSides"/>
+            <wp:docPr id="546225964" name="Picture 546225964" descr="A screenshot of a computer&#10;&#10;Description automatically generated"/>
+            <wp:cNvGraphicFramePr>
+              <a:graphicFrameLocks xmlns:a="http://schemas.openxmlformats.org/drawingml/2006/main" noChangeAspect="1"/>
+            </wp:cNvGraphicFramePr>
+            <a:graphic xmlns:a="http://schemas.openxmlformats.org/drawingml/2006/main">
+              <a:graphicData uri="http://schemas.openxmlformats.org/drawingml/2006/picture">
+                <pic:pic xmlns:pic="http://schemas.openxmlformats.org/drawingml/2006/picture">
+                  <pic:nvPicPr>
+                    <pic:cNvPr id="365926227" name="Picture 1" descr="A screenshot of a computer&#10;&#10;Description automatically generated"/>
+                    <pic:cNvPicPr/>
+                  </pic:nvPicPr>
+                  <pic:blipFill>
+                    <a:blip r:embed="rId61">
+                      <a:extLst>
+                        <a:ext uri="{28A0092B-C50C-407E-A947-70E740481C1C}">
+                          <a14:useLocalDpi xmlns:a14="http://schemas.microsoft.com/office/drawing/2010/main" val="0"/>
+                        </a:ext>
+                      </a:extLst>
+                    </a:blip>
+                    <a:stretch>
+                      <a:fillRect/>
+                    </a:stretch>
+                  </pic:blipFill>
+                  <pic:spPr>
+                    <a:xfrm>
+                      <a:off x="0" y="0"/>
+                      <a:ext cx="5235575" cy="3101975"/>
+                    </a:xfrm>
+                    <a:prstGeom prst="rect">
+                      <a:avLst/>
+                    </a:prstGeom>
+                    <a:ln w="19050">
+                      <a:solidFill>
+                        <a:srgbClr val="AF658C"/>
+                      </a:solidFill>
+                    </a:ln>
+                  </pic:spPr>
+                </pic:pic>
+              </a:graphicData>
+            </a:graphic>
+            <wp14:sizeRelH relativeFrom="margin">
+              <wp14:pctWidth>0</wp14:pctWidth>
+            </wp14:sizeRelH>
+            <wp14:sizeRelV relativeFrom="margin">
+              <wp14:pctHeight>0</wp14:pctHeight>
+            </wp14:sizeRelV>
+          </wp:anchor>
+        </w:drawing>
+      </w:r>
+    </w:p>
+    <w:p>
+      <w:pPr>
+        <w:ind w:left="720"/>
+      </w:pPr>
+    </w:p>
+    <w:p>
+      <w:pPr>
+        <w:ind w:left="720"/>
+      </w:pPr>
+    </w:p>
+    <w:p>
+      <w:pPr>
+        <w:pStyle w:val="ListParagraph"/>
+      </w:pPr>
+    </w:p>
+    <w:p>
+      <w:pPr>
+        <w:pStyle w:val="ListParagraph"/>
         <w:ind w:left="1440"/>
       </w:pPr>
     </w:p>
@@ -11573,6 +11950,95 @@
     </w:lvl>
   </w:abstractNum>
   <w:abstractNum w:abstractNumId="9" w15:restartNumberingAfterBreak="0">
+    <w:nsid w:val="2D5F6163"/>
+    <w:multiLevelType w:val="hybridMultilevel"/>
+    <w:tmpl w:val="B984AFE2"/>
+    <w:lvl w:ilvl="0" w:tplc="BAEED054">
+      <w:start w:val="1"/>
+      <w:numFmt w:val="decimal"/>
+      <w:lvlText w:val="%1."/>
+      <w:lvlJc w:val="left"/>
+      <w:pPr>
+        <w:ind w:left="1440" w:hanging="360"/>
+      </w:pPr>
+      <w:rPr>
+        <w:rFonts w:hint="default"/>
+      </w:rPr>
+    </w:lvl>
+    <w:lvl w:ilvl="1" w:tplc="04090019" w:tentative="1">
+      <w:start w:val="1"/>
+      <w:numFmt w:val="lowerLetter"/>
+      <w:lvlText w:val="%2."/>
+      <w:lvlJc w:val="left"/>
+      <w:pPr>
+        <w:ind w:left="2160" w:hanging="360"/>
+      </w:pPr>
+    </w:lvl>
+    <w:lvl w:ilvl="2" w:tplc="0409001B" w:tentative="1">
+      <w:start w:val="1"/>
+      <w:numFmt w:val="lowerRoman"/>
+      <w:lvlText w:val="%3."/>
+      <w:lvlJc w:val="right"/>
+      <w:pPr>
+        <w:ind w:left="2880" w:hanging="180"/>
+      </w:pPr>
+    </w:lvl>
+    <w:lvl w:ilvl="3" w:tplc="0409000F" w:tentative="1">
+      <w:start w:val="1"/>
+      <w:numFmt w:val="decimal"/>
+      <w:lvlText w:val="%4."/>
+      <w:lvlJc w:val="left"/>
+      <w:pPr>
+        <w:ind w:left="3600" w:hanging="360"/>
+      </w:pPr>
+    </w:lvl>
+    <w:lvl w:ilvl="4" w:tplc="04090019" w:tentative="1">
+      <w:start w:val="1"/>
+      <w:numFmt w:val="lowerLetter"/>
+      <w:lvlText w:val="%5."/>
+      <w:lvlJc w:val="left"/>
+      <w:pPr>
+        <w:ind w:left="4320" w:hanging="360"/>
+      </w:pPr>
+    </w:lvl>
+    <w:lvl w:ilvl="5" w:tplc="0409001B" w:tentative="1">
+      <w:start w:val="1"/>
+      <w:numFmt w:val="lowerRoman"/>
+      <w:lvlText w:val="%6."/>
+      <w:lvlJc w:val="right"/>
+      <w:pPr>
+        <w:ind w:left="5040" w:hanging="180"/>
+      </w:pPr>
+    </w:lvl>
+    <w:lvl w:ilvl="6" w:tplc="0409000F" w:tentative="1">
+      <w:start w:val="1"/>
+      <w:numFmt w:val="decimal"/>
+      <w:lvlText w:val="%7."/>
+      <w:lvlJc w:val="left"/>
+      <w:pPr>
+        <w:ind w:left="5760" w:hanging="360"/>
+      </w:pPr>
+    </w:lvl>
+    <w:lvl w:ilvl="7" w:tplc="04090019" w:tentative="1">
+      <w:start w:val="1"/>
+      <w:numFmt w:val="lowerLetter"/>
+      <w:lvlText w:val="%8."/>
+      <w:lvlJc w:val="left"/>
+      <w:pPr>
+        <w:ind w:left="6480" w:hanging="360"/>
+      </w:pPr>
+    </w:lvl>
+    <w:lvl w:ilvl="8" w:tplc="0409001B" w:tentative="1">
+      <w:start w:val="1"/>
+      <w:numFmt w:val="lowerRoman"/>
+      <w:lvlText w:val="%9."/>
+      <w:lvlJc w:val="right"/>
+      <w:pPr>
+        <w:ind w:left="7200" w:hanging="180"/>
+      </w:pPr>
+    </w:lvl>
+  </w:abstractNum>
+  <w:abstractNum w:abstractNumId="10" w15:restartNumberingAfterBreak="0">
     <w:nsid w:val="2E81540A"/>
     <w:multiLevelType w:val="hybridMultilevel"/>
     <w:tmpl w:val="1946F274"/>
@@ -11661,7 +12127,7 @@
       </w:pPr>
     </w:lvl>
   </w:abstractNum>
-  <w:abstractNum w:abstractNumId="10" w15:restartNumberingAfterBreak="0">
+  <w:abstractNum w:abstractNumId="11" w15:restartNumberingAfterBreak="0">
     <w:nsid w:val="3B99251A"/>
     <w:multiLevelType w:val="hybridMultilevel"/>
     <w:tmpl w:val="68D05E56"/>
@@ -11752,7 +12218,7 @@
       </w:pPr>
     </w:lvl>
   </w:abstractNum>
-  <w:abstractNum w:abstractNumId="11" w15:restartNumberingAfterBreak="0">
+  <w:abstractNum w:abstractNumId="12" w15:restartNumberingAfterBreak="0">
     <w:nsid w:val="48250440"/>
     <w:multiLevelType w:val="hybridMultilevel"/>
     <w:tmpl w:val="90E661AE"/>
@@ -11865,7 +12331,7 @@
       </w:rPr>
     </w:lvl>
   </w:abstractNum>
-  <w:abstractNum w:abstractNumId="12" w15:restartNumberingAfterBreak="0">
+  <w:abstractNum w:abstractNumId="13" w15:restartNumberingAfterBreak="0">
     <w:nsid w:val="48BE5D37"/>
     <w:multiLevelType w:val="hybridMultilevel"/>
     <w:tmpl w:val="15D0394E"/>
@@ -11954,7 +12420,7 @@
       </w:pPr>
     </w:lvl>
   </w:abstractNum>
-  <w:abstractNum w:abstractNumId="13" w15:restartNumberingAfterBreak="0">
+  <w:abstractNum w:abstractNumId="14" w15:restartNumberingAfterBreak="0">
     <w:nsid w:val="4E5D7FFB"/>
     <w:multiLevelType w:val="hybridMultilevel"/>
     <w:tmpl w:val="4252D826"/>
@@ -12043,7 +12509,7 @@
       </w:pPr>
     </w:lvl>
   </w:abstractNum>
-  <w:abstractNum w:abstractNumId="14" w15:restartNumberingAfterBreak="0">
+  <w:abstractNum w:abstractNumId="15" w15:restartNumberingAfterBreak="0">
     <w:nsid w:val="5DC354B4"/>
     <w:multiLevelType w:val="hybridMultilevel"/>
     <w:tmpl w:val="83467C38"/>
@@ -12132,7 +12598,7 @@
       </w:pPr>
     </w:lvl>
   </w:abstractNum>
-  <w:abstractNum w:abstractNumId="15" w15:restartNumberingAfterBreak="0">
+  <w:abstractNum w:abstractNumId="16" w15:restartNumberingAfterBreak="0">
     <w:nsid w:val="631D1948"/>
     <w:multiLevelType w:val="hybridMultilevel"/>
     <w:tmpl w:val="2B18A444"/>
@@ -12245,7 +12711,7 @@
       </w:rPr>
     </w:lvl>
   </w:abstractNum>
-  <w:abstractNum w:abstractNumId="16" w15:restartNumberingAfterBreak="0">
+  <w:abstractNum w:abstractNumId="17" w15:restartNumberingAfterBreak="0">
     <w:nsid w:val="64EC0E7A"/>
     <w:multiLevelType w:val="hybridMultilevel"/>
     <w:tmpl w:val="0BA8913E"/>
@@ -12358,7 +12824,7 @@
       </w:rPr>
     </w:lvl>
   </w:abstractNum>
-  <w:abstractNum w:abstractNumId="17" w15:restartNumberingAfterBreak="0">
+  <w:abstractNum w:abstractNumId="18" w15:restartNumberingAfterBreak="0">
     <w:nsid w:val="65E41CA5"/>
     <w:multiLevelType w:val="hybridMultilevel"/>
     <w:tmpl w:val="C02A82A0"/>
@@ -12447,7 +12913,7 @@
       </w:pPr>
     </w:lvl>
   </w:abstractNum>
-  <w:abstractNum w:abstractNumId="18" w15:restartNumberingAfterBreak="0">
+  <w:abstractNum w:abstractNumId="19" w15:restartNumberingAfterBreak="0">
     <w:nsid w:val="66410C87"/>
     <w:multiLevelType w:val="hybridMultilevel"/>
     <w:tmpl w:val="3CBC4266"/>
@@ -12536,7 +13002,7 @@
       </w:pPr>
     </w:lvl>
   </w:abstractNum>
-  <w:abstractNum w:abstractNumId="19" w15:restartNumberingAfterBreak="0">
+  <w:abstractNum w:abstractNumId="20" w15:restartNumberingAfterBreak="0">
     <w:nsid w:val="78B056D8"/>
     <w:multiLevelType w:val="hybridMultilevel"/>
     <w:tmpl w:val="D25EF976"/>
@@ -12625,7 +13091,7 @@
       </w:pPr>
     </w:lvl>
   </w:abstractNum>
-  <w:abstractNum w:abstractNumId="20" w15:restartNumberingAfterBreak="0">
+  <w:abstractNum w:abstractNumId="21" w15:restartNumberingAfterBreak="0">
     <w:nsid w:val="78CA3E2C"/>
     <w:multiLevelType w:val="hybridMultilevel"/>
     <w:tmpl w:val="354E56E6"/>
@@ -12714,7 +13180,7 @@
       </w:pPr>
     </w:lvl>
   </w:abstractNum>
-  <w:abstractNum w:abstractNumId="21" w15:restartNumberingAfterBreak="0">
+  <w:abstractNum w:abstractNumId="22" w15:restartNumberingAfterBreak="0">
     <w:nsid w:val="7E7F1478"/>
     <w:multiLevelType w:val="hybridMultilevel"/>
     <w:tmpl w:val="E276475A"/>
@@ -12834,43 +13300,43 @@
     <w:abstractNumId w:val="7"/>
   </w:num>
   <w:num w:numId="3" w16cid:durableId="396972185">
+    <w:abstractNumId w:val="14"/>
+  </w:num>
+  <w:num w:numId="4" w16cid:durableId="343943812">
+    <w:abstractNumId w:val="12"/>
+  </w:num>
+  <w:num w:numId="5" w16cid:durableId="2038969600">
+    <w:abstractNumId w:val="22"/>
+  </w:num>
+  <w:num w:numId="6" w16cid:durableId="633364614">
     <w:abstractNumId w:val="13"/>
   </w:num>
-  <w:num w:numId="4" w16cid:durableId="343943812">
+  <w:num w:numId="7" w16cid:durableId="1640266318">
+    <w:abstractNumId w:val="21"/>
+  </w:num>
+  <w:num w:numId="8" w16cid:durableId="1708531078">
+    <w:abstractNumId w:val="16"/>
+  </w:num>
+  <w:num w:numId="9" w16cid:durableId="1619483958">
     <w:abstractNumId w:val="11"/>
   </w:num>
-  <w:num w:numId="5" w16cid:durableId="2038969600">
-    <w:abstractNumId w:val="21"/>
+  <w:num w:numId="10" w16cid:durableId="824585037">
+    <w:abstractNumId w:val="17"/>
   </w:num>
-  <w:num w:numId="6" w16cid:durableId="633364614">
-    <w:abstractNumId w:val="12"/>
+  <w:num w:numId="11" w16cid:durableId="1518614356">
+    <w:abstractNumId w:val="19"/>
   </w:num>
-  <w:num w:numId="7" w16cid:durableId="1640266318">
+  <w:num w:numId="12" w16cid:durableId="1765683175">
     <w:abstractNumId w:val="20"/>
   </w:num>
-  <w:num w:numId="8" w16cid:durableId="1708531078">
+  <w:num w:numId="13" w16cid:durableId="2041976461">
     <w:abstractNumId w:val="15"/>
-  </w:num>
-  <w:num w:numId="9" w16cid:durableId="1619483958">
-    <w:abstractNumId w:val="10"/>
-  </w:num>
-  <w:num w:numId="10" w16cid:durableId="824585037">
-    <w:abstractNumId w:val="16"/>
-  </w:num>
-  <w:num w:numId="11" w16cid:durableId="1518614356">
-    <w:abstractNumId w:val="18"/>
-  </w:num>
-  <w:num w:numId="12" w16cid:durableId="1765683175">
-    <w:abstractNumId w:val="19"/>
-  </w:num>
-  <w:num w:numId="13" w16cid:durableId="2041976461">
-    <w:abstractNumId w:val="14"/>
   </w:num>
   <w:num w:numId="14" w16cid:durableId="1072848325">
     <w:abstractNumId w:val="6"/>
   </w:num>
   <w:num w:numId="15" w16cid:durableId="465927515">
-    <w:abstractNumId w:val="9"/>
+    <w:abstractNumId w:val="10"/>
   </w:num>
   <w:num w:numId="16" w16cid:durableId="664280919">
     <w:abstractNumId w:val="0"/>
@@ -12891,7 +13357,10 @@
     <w:abstractNumId w:val="8"/>
   </w:num>
   <w:num w:numId="22" w16cid:durableId="291638089">
-    <w:abstractNumId w:val="17"/>
+    <w:abstractNumId w:val="18"/>
+  </w:num>
+  <w:num w:numId="23" w16cid:durableId="1936160868">
+    <w:abstractNumId w:val="9"/>
   </w:num>
 </w:numbering>
 </file>
@@ -13296,7 +13765,7 @@
   <w:style w:type="paragraph" w:default="1" w:styleId="Normal">
     <w:name w:val="Normal"/>
     <w:qFormat/>
-    <w:rsid w:val="00444D77"/>
+    <w:rsid w:val="00690B71"/>
   </w:style>
   <w:style w:type="paragraph" w:styleId="Heading1">
     <w:name w:val="heading 1"/>

</xml_diff>

<commit_message>
Mismatched Data Type - Convert the data type of “Line Category” from General to Text
</commit_message>
<xml_diff>
--- a/Process_Phase/Data Cleaning Documentation.docx
+++ b/Process_Phase/Data Cleaning Documentation.docx
@@ -4736,6 +4736,174 @@
             </w:r>
             <w:r>
               <w:t>4</w:t>
+            </w:r>
+            <w:r>
+              <w:t>-V</w:t>
+            </w:r>
+          </w:p>
+        </w:tc>
+      </w:tr>
+      <w:tr>
+        <w:trPr>
+          <w:trHeight w:val="263"/>
+        </w:trPr>
+        <w:tc>
+          <w:tcPr>
+            <w:tcW w:w="953" w:type="dxa"/>
+            <w:shd w:val="clear" w:color="auto" w:fill="C894AF"/>
+            <w:vAlign w:val="bottom"/>
+          </w:tcPr>
+          <w:p>
+            <w:pPr>
+              <w:rPr>
+                <w:rFonts w:ascii="Calibri" w:eastAsia="Times New Roman" w:hAnsi="Calibri" w:cs="Calibri"/>
+                <w:b/>
+                <w:bCs/>
+                <w:color w:val="000000"/>
+                <w:kern w:val="0"/>
+                <w14:ligatures w14:val="none"/>
+              </w:rPr>
+            </w:pPr>
+            <w:r>
+              <w:rPr>
+                <w:rFonts w:ascii="Calibri" w:eastAsia="Times New Roman" w:hAnsi="Calibri" w:cs="Calibri"/>
+                <w:b/>
+                <w:bCs/>
+                <w:color w:val="000000"/>
+                <w:kern w:val="0"/>
+                <w14:ligatures w14:val="none"/>
+              </w:rPr>
+              <w:t>C1</w:t>
+            </w:r>
+            <w:r>
+              <w:rPr>
+                <w:rFonts w:ascii="Calibri" w:eastAsia="Times New Roman" w:hAnsi="Calibri" w:cs="Calibri"/>
+                <w:b/>
+                <w:bCs/>
+                <w:color w:val="000000"/>
+                <w:kern w:val="0"/>
+                <w14:ligatures w14:val="none"/>
+              </w:rPr>
+              <w:t>5</w:t>
+            </w:r>
+          </w:p>
+          <w:p>
+            <w:pPr>
+              <w:rPr>
+                <w:rFonts w:ascii="Calibri" w:eastAsia="Times New Roman" w:hAnsi="Calibri" w:cs="Calibri"/>
+                <w:b/>
+                <w:bCs/>
+                <w:color w:val="000000"/>
+                <w:kern w:val="0"/>
+                <w14:ligatures w14:val="none"/>
+              </w:rPr>
+            </w:pPr>
+          </w:p>
+        </w:tc>
+        <w:tc>
+          <w:tcPr>
+            <w:tcW w:w="1680" w:type="dxa"/>
+          </w:tcPr>
+          <w:p>
+            <w:r>
+              <w:t>Mismatched Data Type.</w:t>
+            </w:r>
+          </w:p>
+        </w:tc>
+        <w:tc>
+          <w:tcPr>
+            <w:tcW w:w="2155" w:type="dxa"/>
+          </w:tcPr>
+          <w:p>
+            <w:r>
+              <w:t xml:space="preserve">Converting the data type of “Line </w:t>
+            </w:r>
+            <w:r>
+              <w:t>Category</w:t>
+            </w:r>
+            <w:r>
+              <w:t>”.</w:t>
+            </w:r>
+          </w:p>
+        </w:tc>
+        <w:tc>
+          <w:tcPr>
+            <w:tcW w:w="2250" w:type="dxa"/>
+          </w:tcPr>
+          <w:p>
+            <w:r>
+              <w:t xml:space="preserve">Convert the data type of “Line Category” from </w:t>
+            </w:r>
+            <w:r>
+              <w:t>General</w:t>
+            </w:r>
+            <w:r>
+              <w:t xml:space="preserve"> to </w:t>
+            </w:r>
+            <w:r>
+              <w:t>Text</w:t>
+            </w:r>
+            <w:r>
+              <w:t>.</w:t>
+            </w:r>
+          </w:p>
+        </w:tc>
+        <w:tc>
+          <w:tcPr>
+            <w:tcW w:w="1080" w:type="dxa"/>
+          </w:tcPr>
+          <w:p>
+            <w:pPr>
+              <w:jc w:val="center"/>
+            </w:pPr>
+            <w:r>
+              <w:t>3678</w:t>
+            </w:r>
+          </w:p>
+        </w:tc>
+        <w:tc>
+          <w:tcPr>
+            <w:tcW w:w="1016" w:type="dxa"/>
+          </w:tcPr>
+          <w:p>
+            <w:hyperlink w:anchor="C15_P" w:history="1">
+              <w:r>
+                <w:rPr>
+                  <w:rStyle w:val="Hyperlink"/>
+                </w:rPr>
+                <w:t>C</w:t>
+              </w:r>
+              <w:r>
+                <w:rPr>
+                  <w:rStyle w:val="Hyperlink"/>
+                </w:rPr>
+                <w:t>1</w:t>
+              </w:r>
+              <w:r>
+                <w:rPr>
+                  <w:rStyle w:val="Hyperlink"/>
+                </w:rPr>
+                <w:t>5</w:t>
+              </w:r>
+              <w:r>
+                <w:rPr>
+                  <w:rStyle w:val="Hyperlink"/>
+                </w:rPr>
+                <w:t>-P</w:t>
+              </w:r>
+            </w:hyperlink>
+          </w:p>
+        </w:tc>
+        <w:tc>
+          <w:tcPr>
+            <w:tcW w:w="962" w:type="dxa"/>
+          </w:tcPr>
+          <w:p>
+            <w:r>
+              <w:t>C1</w:t>
+            </w:r>
+            <w:r>
+              <w:t>5</w:t>
             </w:r>
             <w:r>
               <w:t>-V</w:t>
@@ -9877,7 +10045,7 @@
           <w:noProof/>
         </w:rPr>
         <w:drawing>
-          <wp:anchor distT="0" distB="0" distL="114300" distR="114300" simplePos="0" relativeHeight="251719168" behindDoc="0" locked="0" layoutInCell="1" allowOverlap="1" wp14:anchorId="5B3879EB" wp14:editId="6081E423">
+          <wp:anchor distT="0" distB="0" distL="114300" distR="114300" simplePos="0" relativeHeight="251719168" behindDoc="0" locked="0" layoutInCell="1" allowOverlap="1" wp14:anchorId="5B3879EB" wp14:editId="57E4B463">
             <wp:simplePos x="0" y="0"/>
             <wp:positionH relativeFrom="margin">
               <wp:align>right</wp:align>
@@ -10060,13 +10228,13 @@
           <w:noProof/>
         </w:rPr>
         <w:drawing>
-          <wp:anchor distT="0" distB="0" distL="114300" distR="114300" simplePos="0" relativeHeight="251720192" behindDoc="0" locked="0" layoutInCell="1" allowOverlap="1" wp14:anchorId="5CBDAB8D" wp14:editId="7E643952">
+          <wp:anchor distT="0" distB="0" distL="114300" distR="114300" simplePos="0" relativeHeight="251720192" behindDoc="0" locked="0" layoutInCell="1" allowOverlap="1" wp14:anchorId="5CBDAB8D" wp14:editId="4ED48C19">
             <wp:simplePos x="0" y="0"/>
             <wp:positionH relativeFrom="margin">
               <wp:align>right</wp:align>
             </wp:positionH>
             <wp:positionV relativeFrom="paragraph">
-              <wp:posOffset>617220</wp:posOffset>
+              <wp:posOffset>617039</wp:posOffset>
             </wp:positionV>
             <wp:extent cx="5471160" cy="2165350"/>
             <wp:effectExtent l="19050" t="19050" r="15240" b="25400"/>
@@ -10159,7 +10327,7 @@
           <w:noProof/>
         </w:rPr>
         <w:drawing>
-          <wp:anchor distT="0" distB="0" distL="114300" distR="114300" simplePos="0" relativeHeight="251721216" behindDoc="0" locked="0" layoutInCell="1" allowOverlap="1" wp14:anchorId="25CEB57E" wp14:editId="65F7FEFD">
+          <wp:anchor distT="0" distB="0" distL="114300" distR="114300" simplePos="0" relativeHeight="251721216" behindDoc="0" locked="0" layoutInCell="1" allowOverlap="1" wp14:anchorId="25CEB57E" wp14:editId="539E36CE">
             <wp:simplePos x="0" y="0"/>
             <wp:positionH relativeFrom="margin">
               <wp:posOffset>461010</wp:posOffset>
@@ -10976,7 +11144,7 @@
           <w:noProof/>
         </w:rPr>
         <w:drawing>
-          <wp:anchor distT="0" distB="0" distL="114300" distR="114300" simplePos="0" relativeHeight="251730432" behindDoc="0" locked="0" layoutInCell="1" allowOverlap="1" wp14:anchorId="298349FF" wp14:editId="2CBA8FDC">
+          <wp:anchor distT="0" distB="0" distL="114300" distR="114300" simplePos="0" relativeHeight="251730432" behindDoc="0" locked="0" layoutInCell="1" allowOverlap="1" wp14:anchorId="298349FF" wp14:editId="16A54648">
             <wp:simplePos x="0" y="0"/>
             <wp:positionH relativeFrom="margin">
               <wp:align>right</wp:align>
@@ -11045,6 +11213,389 @@
     <w:p>
       <w:pPr>
         <w:ind w:left="720"/>
+      </w:pPr>
+    </w:p>
+    <w:p>
+      <w:pPr>
+        <w:pStyle w:val="ListParagraph"/>
+      </w:pPr>
+    </w:p>
+    <w:p>
+      <w:pPr>
+        <w:pStyle w:val="ListParagraph"/>
+      </w:pPr>
+    </w:p>
+    <w:p>
+      <w:pPr>
+        <w:pStyle w:val="ListParagraph"/>
+      </w:pPr>
+    </w:p>
+    <w:p>
+      <w:pPr>
+        <w:pStyle w:val="ListParagraph"/>
+      </w:pPr>
+    </w:p>
+    <w:p>
+      <w:pPr>
+        <w:pStyle w:val="ListParagraph"/>
+      </w:pPr>
+    </w:p>
+    <w:p>
+      <w:pPr>
+        <w:pStyle w:val="ListParagraph"/>
+      </w:pPr>
+    </w:p>
+    <w:p>
+      <w:pPr>
+        <w:pStyle w:val="ListParagraph"/>
+      </w:pPr>
+    </w:p>
+    <w:p>
+      <w:pPr>
+        <w:pStyle w:val="ListParagraph"/>
+      </w:pPr>
+    </w:p>
+    <w:p>
+      <w:pPr>
+        <w:pStyle w:val="ListParagraph"/>
+      </w:pPr>
+    </w:p>
+    <w:p>
+      <w:pPr>
+        <w:pStyle w:val="ListParagraph"/>
+      </w:pPr>
+    </w:p>
+    <w:p>
+      <w:pPr>
+        <w:pStyle w:val="ListParagraph"/>
+      </w:pPr>
+    </w:p>
+    <w:p>
+      <w:pPr>
+        <w:pStyle w:val="ListParagraph"/>
+      </w:pPr>
+    </w:p>
+    <w:p>
+      <w:pPr>
+        <w:pStyle w:val="ListParagraph"/>
+      </w:pPr>
+    </w:p>
+    <w:p>
+      <w:pPr>
+        <w:pStyle w:val="ListParagraph"/>
+      </w:pPr>
+    </w:p>
+    <w:p>
+      <w:pPr>
+        <w:pStyle w:val="ListParagraph"/>
+      </w:pPr>
+    </w:p>
+    <w:p>
+      <w:pPr>
+        <w:pStyle w:val="ListParagraph"/>
+      </w:pPr>
+    </w:p>
+    <w:p>
+      <w:pPr>
+        <w:pStyle w:val="ListParagraph"/>
+      </w:pPr>
+    </w:p>
+    <w:p>
+      <w:pPr>
+        <w:pStyle w:val="ListParagraph"/>
+      </w:pPr>
+    </w:p>
+    <w:p>
+      <w:pPr>
+        <w:pStyle w:val="ListParagraph"/>
+        <w:numPr>
+          <w:ilvl w:val="0"/>
+          <w:numId w:val="20"/>
+        </w:numPr>
+      </w:pPr>
+      <w:bookmarkStart w:id="21" w:name="C15_P"/>
+      <w:r>
+        <w:lastRenderedPageBreak/>
+        <w:t>Line Category</w:t>
+      </w:r>
+      <w:r>
+        <w:t xml:space="preserve"> </w:t>
+      </w:r>
+      <w:r>
+        <w:t>=&gt; Text</w:t>
+      </w:r>
+    </w:p>
+    <w:bookmarkEnd w:id="21"/>
+    <w:p>
+      <w:pPr>
+        <w:ind w:left="720"/>
+      </w:pPr>
+      <w:r>
+        <w:t xml:space="preserve">This column will be converted from General to Text using </w:t>
+      </w:r>
+      <w:r>
+        <w:t>the</w:t>
+      </w:r>
+      <w:r>
+        <w:rPr>
+          <w:b/>
+          <w:bCs/>
+        </w:rPr>
+        <w:t xml:space="preserve"> Text to Columns</w:t>
+      </w:r>
+      <w:r>
+        <w:rPr>
+          <w:b/>
+          <w:bCs/>
+        </w:rPr>
+        <w:t xml:space="preserve"> </w:t>
+      </w:r>
+      <w:r>
+        <w:t>feature.</w:t>
+      </w:r>
+    </w:p>
+    <w:p>
+      <w:pPr>
+        <w:ind w:left="720"/>
+      </w:pPr>
+      <w:r>
+        <w:rPr>
+          <w:noProof/>
+        </w:rPr>
+        <w:drawing>
+          <wp:anchor distT="0" distB="0" distL="114300" distR="114300" simplePos="0" relativeHeight="251733504" behindDoc="0" locked="0" layoutInCell="1" allowOverlap="1" wp14:anchorId="42F7D144" wp14:editId="14ED5BEF">
+            <wp:simplePos x="0" y="0"/>
+            <wp:positionH relativeFrom="margin">
+              <wp:align>right</wp:align>
+            </wp:positionH>
+            <wp:positionV relativeFrom="paragraph">
+              <wp:posOffset>484016</wp:posOffset>
+            </wp:positionV>
+            <wp:extent cx="5485765" cy="2200910"/>
+            <wp:effectExtent l="19050" t="19050" r="19685" b="27940"/>
+            <wp:wrapSquare wrapText="bothSides"/>
+            <wp:docPr id="894445941" name="Picture 1" descr="A screenshot of a computer&#10;&#10;Description automatically generated"/>
+            <wp:cNvGraphicFramePr>
+              <a:graphicFrameLocks xmlns:a="http://schemas.openxmlformats.org/drawingml/2006/main" noChangeAspect="1"/>
+            </wp:cNvGraphicFramePr>
+            <a:graphic xmlns:a="http://schemas.openxmlformats.org/drawingml/2006/main">
+              <a:graphicData uri="http://schemas.openxmlformats.org/drawingml/2006/picture">
+                <pic:pic xmlns:pic="http://schemas.openxmlformats.org/drawingml/2006/picture">
+                  <pic:nvPicPr>
+                    <pic:cNvPr id="894445941" name="Picture 1" descr="A screenshot of a computer&#10;&#10;Description automatically generated"/>
+                    <pic:cNvPicPr/>
+                  </pic:nvPicPr>
+                  <pic:blipFill>
+                    <a:blip r:embed="rId64">
+                      <a:extLst>
+                        <a:ext uri="{28A0092B-C50C-407E-A947-70E740481C1C}">
+                          <a14:useLocalDpi xmlns:a14="http://schemas.microsoft.com/office/drawing/2010/main" val="0"/>
+                        </a:ext>
+                      </a:extLst>
+                    </a:blip>
+                    <a:stretch>
+                      <a:fillRect/>
+                    </a:stretch>
+                  </pic:blipFill>
+                  <pic:spPr>
+                    <a:xfrm>
+                      <a:off x="0" y="0"/>
+                      <a:ext cx="5485765" cy="2200910"/>
+                    </a:xfrm>
+                    <a:prstGeom prst="rect">
+                      <a:avLst/>
+                    </a:prstGeom>
+                    <a:ln w="19050">
+                      <a:solidFill>
+                        <a:srgbClr val="AF658C"/>
+                      </a:solidFill>
+                    </a:ln>
+                  </pic:spPr>
+                </pic:pic>
+              </a:graphicData>
+            </a:graphic>
+            <wp14:sizeRelH relativeFrom="margin">
+              <wp14:pctWidth>0</wp14:pctWidth>
+            </wp14:sizeRelH>
+            <wp14:sizeRelV relativeFrom="margin">
+              <wp14:pctHeight>0</wp14:pctHeight>
+            </wp14:sizeRelV>
+          </wp:anchor>
+        </w:drawing>
+      </w:r>
+      <w:r>
+        <w:rPr>
+          <w:b/>
+          <w:bCs/>
+        </w:rPr>
+        <w:t xml:space="preserve">NOTE: </w:t>
+      </w:r>
+      <w:r>
+        <w:t>T</w:t>
+      </w:r>
+      <w:r>
+        <w:t>he</w:t>
+      </w:r>
+      <w:r>
+        <w:t xml:space="preserve"> </w:t>
+      </w:r>
+      <w:r>
+        <w:t>Text to Columns</w:t>
+      </w:r>
+      <w:r>
+        <w:rPr>
+          <w:b/>
+          <w:bCs/>
+        </w:rPr>
+        <w:t xml:space="preserve"> </w:t>
+      </w:r>
+      <w:r>
+        <w:t>feature was used rather than converting the type simply from the home tap, because it would require re-entering the data again.</w:t>
+      </w:r>
+    </w:p>
+    <w:p>
+      <w:pPr>
+        <w:ind w:left="720"/>
+      </w:pPr>
+      <w:r>
+        <w:rPr>
+          <w:noProof/>
+        </w:rPr>
+        <w:drawing>
+          <wp:anchor distT="0" distB="0" distL="114300" distR="114300" simplePos="0" relativeHeight="251734528" behindDoc="0" locked="0" layoutInCell="1" allowOverlap="1" wp14:anchorId="0C3740C2" wp14:editId="2B828D44">
+            <wp:simplePos x="0" y="0"/>
+            <wp:positionH relativeFrom="margin">
+              <wp:align>right</wp:align>
+            </wp:positionH>
+            <wp:positionV relativeFrom="paragraph">
+              <wp:posOffset>2486025</wp:posOffset>
+            </wp:positionV>
+            <wp:extent cx="5485765" cy="2189480"/>
+            <wp:effectExtent l="19050" t="19050" r="19685" b="20320"/>
+            <wp:wrapSquare wrapText="bothSides"/>
+            <wp:docPr id="2036279095" name="Picture 1" descr="A screenshot of a computer&#10;&#10;Description automatically generated"/>
+            <wp:cNvGraphicFramePr>
+              <a:graphicFrameLocks xmlns:a="http://schemas.openxmlformats.org/drawingml/2006/main" noChangeAspect="1"/>
+            </wp:cNvGraphicFramePr>
+            <a:graphic xmlns:a="http://schemas.openxmlformats.org/drawingml/2006/main">
+              <a:graphicData uri="http://schemas.openxmlformats.org/drawingml/2006/picture">
+                <pic:pic xmlns:pic="http://schemas.openxmlformats.org/drawingml/2006/picture">
+                  <pic:nvPicPr>
+                    <pic:cNvPr id="2036279095" name="Picture 1" descr="A screenshot of a computer&#10;&#10;Description automatically generated"/>
+                    <pic:cNvPicPr/>
+                  </pic:nvPicPr>
+                  <pic:blipFill>
+                    <a:blip r:embed="rId65">
+                      <a:extLst>
+                        <a:ext uri="{28A0092B-C50C-407E-A947-70E740481C1C}">
+                          <a14:useLocalDpi xmlns:a14="http://schemas.microsoft.com/office/drawing/2010/main" val="0"/>
+                        </a:ext>
+                      </a:extLst>
+                    </a:blip>
+                    <a:stretch>
+                      <a:fillRect/>
+                    </a:stretch>
+                  </pic:blipFill>
+                  <pic:spPr>
+                    <a:xfrm>
+                      <a:off x="0" y="0"/>
+                      <a:ext cx="5485765" cy="2189480"/>
+                    </a:xfrm>
+                    <a:prstGeom prst="rect">
+                      <a:avLst/>
+                    </a:prstGeom>
+                    <a:ln w="19050">
+                      <a:solidFill>
+                        <a:srgbClr val="AF658C"/>
+                      </a:solidFill>
+                    </a:ln>
+                  </pic:spPr>
+                </pic:pic>
+              </a:graphicData>
+            </a:graphic>
+            <wp14:sizeRelH relativeFrom="margin">
+              <wp14:pctWidth>0</wp14:pctWidth>
+            </wp14:sizeRelH>
+            <wp14:sizeRelV relativeFrom="margin">
+              <wp14:pctHeight>0</wp14:pctHeight>
+            </wp14:sizeRelV>
+          </wp:anchor>
+        </w:drawing>
+      </w:r>
+    </w:p>
+    <w:p>
+      <w:pPr>
+        <w:pStyle w:val="ListParagraph"/>
+      </w:pPr>
+      <w:r>
+        <w:rPr>
+          <w:noProof/>
+        </w:rPr>
+        <w:drawing>
+          <wp:anchor distT="0" distB="0" distL="114300" distR="114300" simplePos="0" relativeHeight="251735552" behindDoc="0" locked="0" layoutInCell="1" allowOverlap="1" wp14:anchorId="4D6E82C8" wp14:editId="6FDABAB5">
+            <wp:simplePos x="0" y="0"/>
+            <wp:positionH relativeFrom="margin">
+              <wp:align>right</wp:align>
+            </wp:positionH>
+            <wp:positionV relativeFrom="paragraph">
+              <wp:posOffset>2425700</wp:posOffset>
+            </wp:positionV>
+            <wp:extent cx="5473700" cy="2156460"/>
+            <wp:effectExtent l="19050" t="19050" r="12700" b="15240"/>
+            <wp:wrapSquare wrapText="bothSides"/>
+            <wp:docPr id="1413096904" name="Picture 1" descr="A screenshot of a computer&#10;&#10;Description automatically generated"/>
+            <wp:cNvGraphicFramePr>
+              <a:graphicFrameLocks xmlns:a="http://schemas.openxmlformats.org/drawingml/2006/main" noChangeAspect="1"/>
+            </wp:cNvGraphicFramePr>
+            <a:graphic xmlns:a="http://schemas.openxmlformats.org/drawingml/2006/main">
+              <a:graphicData uri="http://schemas.openxmlformats.org/drawingml/2006/picture">
+                <pic:pic xmlns:pic="http://schemas.openxmlformats.org/drawingml/2006/picture">
+                  <pic:nvPicPr>
+                    <pic:cNvPr id="1413096904" name="Picture 1" descr="A screenshot of a computer&#10;&#10;Description automatically generated"/>
+                    <pic:cNvPicPr/>
+                  </pic:nvPicPr>
+                  <pic:blipFill>
+                    <a:blip r:embed="rId66">
+                      <a:extLst>
+                        <a:ext uri="{28A0092B-C50C-407E-A947-70E740481C1C}">
+                          <a14:useLocalDpi xmlns:a14="http://schemas.microsoft.com/office/drawing/2010/main" val="0"/>
+                        </a:ext>
+                      </a:extLst>
+                    </a:blip>
+                    <a:stretch>
+                      <a:fillRect/>
+                    </a:stretch>
+                  </pic:blipFill>
+                  <pic:spPr>
+                    <a:xfrm>
+                      <a:off x="0" y="0"/>
+                      <a:ext cx="5473700" cy="2156460"/>
+                    </a:xfrm>
+                    <a:prstGeom prst="rect">
+                      <a:avLst/>
+                    </a:prstGeom>
+                    <a:ln w="19050">
+                      <a:solidFill>
+                        <a:srgbClr val="AF658C"/>
+                      </a:solidFill>
+                    </a:ln>
+                  </pic:spPr>
+                </pic:pic>
+              </a:graphicData>
+            </a:graphic>
+            <wp14:sizeRelH relativeFrom="margin">
+              <wp14:pctWidth>0</wp14:pctWidth>
+            </wp14:sizeRelH>
+            <wp14:sizeRelV relativeFrom="margin">
+              <wp14:pctHeight>0</wp14:pctHeight>
+            </wp14:sizeRelV>
+          </wp:anchor>
+        </w:drawing>
+      </w:r>
+    </w:p>
+    <w:p>
+      <w:pPr>
+        <w:pStyle w:val="ListParagraph"/>
       </w:pPr>
     </w:p>
     <w:p>

</xml_diff>

<commit_message>
Mismatched Data Type - Convert the data type of “Line SKU” from General to Text
</commit_message>
<xml_diff>
--- a/Process_Phase/Data Cleaning Documentation.docx
+++ b/Process_Phase/Data Cleaning Documentation.docx
@@ -4911,6 +4911,170 @@
           </w:p>
         </w:tc>
       </w:tr>
+      <w:tr>
+        <w:trPr>
+          <w:trHeight w:val="263"/>
+        </w:trPr>
+        <w:tc>
+          <w:tcPr>
+            <w:tcW w:w="953" w:type="dxa"/>
+            <w:shd w:val="clear" w:color="auto" w:fill="C894AF"/>
+            <w:vAlign w:val="bottom"/>
+          </w:tcPr>
+          <w:p>
+            <w:pPr>
+              <w:rPr>
+                <w:rFonts w:ascii="Calibri" w:eastAsia="Times New Roman" w:hAnsi="Calibri" w:cs="Calibri"/>
+                <w:b/>
+                <w:bCs/>
+                <w:color w:val="000000"/>
+                <w:kern w:val="0"/>
+                <w14:ligatures w14:val="none"/>
+              </w:rPr>
+            </w:pPr>
+            <w:r>
+              <w:rPr>
+                <w:rFonts w:ascii="Calibri" w:eastAsia="Times New Roman" w:hAnsi="Calibri" w:cs="Calibri"/>
+                <w:b/>
+                <w:bCs/>
+                <w:color w:val="000000"/>
+                <w:kern w:val="0"/>
+                <w14:ligatures w14:val="none"/>
+              </w:rPr>
+              <w:t>C1</w:t>
+            </w:r>
+            <w:r>
+              <w:rPr>
+                <w:rFonts w:ascii="Calibri" w:eastAsia="Times New Roman" w:hAnsi="Calibri" w:cs="Calibri"/>
+                <w:b/>
+                <w:bCs/>
+                <w:color w:val="000000"/>
+                <w:kern w:val="0"/>
+                <w14:ligatures w14:val="none"/>
+              </w:rPr>
+              <w:t>6</w:t>
+            </w:r>
+          </w:p>
+          <w:p>
+            <w:pPr>
+              <w:rPr>
+                <w:rFonts w:ascii="Calibri" w:eastAsia="Times New Roman" w:hAnsi="Calibri" w:cs="Calibri"/>
+                <w:b/>
+                <w:bCs/>
+                <w:color w:val="000000"/>
+                <w:kern w:val="0"/>
+                <w14:ligatures w14:val="none"/>
+              </w:rPr>
+            </w:pPr>
+          </w:p>
+        </w:tc>
+        <w:tc>
+          <w:tcPr>
+            <w:tcW w:w="1680" w:type="dxa"/>
+          </w:tcPr>
+          <w:p>
+            <w:r>
+              <w:t>Mismatched Data Type.</w:t>
+            </w:r>
+          </w:p>
+        </w:tc>
+        <w:tc>
+          <w:tcPr>
+            <w:tcW w:w="2155" w:type="dxa"/>
+          </w:tcPr>
+          <w:p>
+            <w:r>
+              <w:t xml:space="preserve">Converting the data type of “Line </w:t>
+            </w:r>
+            <w:r>
+              <w:t>SKU</w:t>
+            </w:r>
+            <w:r>
+              <w:t>”.</w:t>
+            </w:r>
+          </w:p>
+        </w:tc>
+        <w:tc>
+          <w:tcPr>
+            <w:tcW w:w="2250" w:type="dxa"/>
+          </w:tcPr>
+          <w:p>
+            <w:r>
+              <w:t xml:space="preserve">Convert the data type of “Line </w:t>
+            </w:r>
+            <w:r>
+              <w:t>SKU</w:t>
+            </w:r>
+            <w:r>
+              <w:t>” from General to Text.</w:t>
+            </w:r>
+          </w:p>
+        </w:tc>
+        <w:tc>
+          <w:tcPr>
+            <w:tcW w:w="1080" w:type="dxa"/>
+          </w:tcPr>
+          <w:p>
+            <w:pPr>
+              <w:jc w:val="center"/>
+            </w:pPr>
+            <w:r>
+              <w:t>3678</w:t>
+            </w:r>
+          </w:p>
+        </w:tc>
+        <w:tc>
+          <w:tcPr>
+            <w:tcW w:w="1016" w:type="dxa"/>
+          </w:tcPr>
+          <w:p>
+            <w:hyperlink w:anchor="C16_P" w:history="1">
+              <w:r>
+                <w:rPr>
+                  <w:rStyle w:val="Hyperlink"/>
+                </w:rPr>
+                <w:t>C</w:t>
+              </w:r>
+              <w:r>
+                <w:rPr>
+                  <w:rStyle w:val="Hyperlink"/>
+                </w:rPr>
+                <w:t>1</w:t>
+              </w:r>
+              <w:r>
+                <w:rPr>
+                  <w:rStyle w:val="Hyperlink"/>
+                </w:rPr>
+                <w:t>6</w:t>
+              </w:r>
+              <w:r>
+                <w:rPr>
+                  <w:rStyle w:val="Hyperlink"/>
+                </w:rPr>
+                <w:t>-P</w:t>
+              </w:r>
+            </w:hyperlink>
+          </w:p>
+        </w:tc>
+        <w:tc>
+          <w:tcPr>
+            <w:tcW w:w="962" w:type="dxa"/>
+          </w:tcPr>
+          <w:p>
+            <w:bookmarkStart w:id="5" w:name="C16_P"/>
+            <w:r>
+              <w:t>C1</w:t>
+            </w:r>
+            <w:r>
+              <w:t>6</w:t>
+            </w:r>
+            <w:r>
+              <w:t>-V</w:t>
+            </w:r>
+            <w:bookmarkEnd w:id="5"/>
+          </w:p>
+        </w:tc>
+      </w:tr>
     </w:tbl>
     <w:p/>
     <w:p/>
@@ -4980,104 +5144,14 @@
     </w:p>
     <w:p>
       <w:pPr>
-        <w:jc w:val="center"/>
-        <w:rPr>
-          <w:b/>
-          <w:bCs/>
-          <w:color w:val="873D5E"/>
-          <w:sz w:val="52"/>
-          <w:szCs w:val="52"/>
-          <w:u w:val="single"/>
-        </w:rPr>
-      </w:pPr>
-    </w:p>
-    <w:p>
-      <w:pPr>
-        <w:jc w:val="center"/>
-        <w:rPr>
-          <w:b/>
-          <w:bCs/>
-          <w:color w:val="873D5E"/>
-          <w:sz w:val="52"/>
-          <w:szCs w:val="52"/>
-          <w:u w:val="single"/>
-        </w:rPr>
-      </w:pPr>
-    </w:p>
-    <w:p>
-      <w:pPr>
-        <w:jc w:val="center"/>
-        <w:rPr>
-          <w:b/>
-          <w:bCs/>
-          <w:color w:val="873D5E"/>
-          <w:sz w:val="52"/>
-          <w:szCs w:val="52"/>
-          <w:u w:val="single"/>
-        </w:rPr>
-      </w:pPr>
-    </w:p>
-    <w:p>
-      <w:pPr>
-        <w:jc w:val="center"/>
-        <w:rPr>
-          <w:b/>
-          <w:bCs/>
-          <w:color w:val="873D5E"/>
-          <w:sz w:val="52"/>
-          <w:szCs w:val="52"/>
-          <w:u w:val="single"/>
-        </w:rPr>
-      </w:pPr>
-    </w:p>
-    <w:p>
-      <w:pPr>
-        <w:jc w:val="center"/>
-        <w:rPr>
-          <w:b/>
-          <w:bCs/>
-          <w:color w:val="873D5E"/>
-          <w:sz w:val="52"/>
-          <w:szCs w:val="52"/>
-          <w:u w:val="single"/>
-        </w:rPr>
-      </w:pPr>
-    </w:p>
-    <w:p>
-      <w:pPr>
-        <w:jc w:val="center"/>
-        <w:rPr>
-          <w:b/>
-          <w:bCs/>
-          <w:color w:val="873D5E"/>
-          <w:sz w:val="52"/>
-          <w:szCs w:val="52"/>
-          <w:u w:val="single"/>
-        </w:rPr>
-      </w:pPr>
-    </w:p>
-    <w:p>
-      <w:pPr>
-        <w:jc w:val="center"/>
-        <w:rPr>
-          <w:b/>
-          <w:bCs/>
-          <w:color w:val="873D5E"/>
-          <w:sz w:val="52"/>
-          <w:szCs w:val="52"/>
-          <w:u w:val="single"/>
-        </w:rPr>
-      </w:pPr>
-    </w:p>
-    <w:p>
-      <w:pPr>
         <w:pStyle w:val="Heading1"/>
       </w:pPr>
-      <w:bookmarkStart w:id="5" w:name="_Toc152697243"/>
-      <w:r>
+      <w:bookmarkStart w:id="6" w:name="_Toc152697243"/>
+      <w:r>
+        <w:lastRenderedPageBreak/>
         <w:t>Cleaning Process</w:t>
       </w:r>
-      <w:bookmarkEnd w:id="5"/>
+      <w:bookmarkEnd w:id="6"/>
     </w:p>
     <w:p>
       <w:pPr>
@@ -5087,14 +5161,14 @@
           <w:numId w:val="3"/>
         </w:numPr>
       </w:pPr>
-      <w:bookmarkStart w:id="6" w:name="_Toc152697244"/>
+      <w:bookmarkStart w:id="7" w:name="_Toc152697244"/>
       <w:r>
         <w:t>Business Logic (does the data make sense</w:t>
       </w:r>
       <w:r>
         <w:t>?)</w:t>
       </w:r>
-      <w:bookmarkEnd w:id="6"/>
+      <w:bookmarkEnd w:id="7"/>
     </w:p>
     <w:p>
       <w:pPr>
@@ -5194,12 +5268,12 @@
           <w:numId w:val="14"/>
         </w:numPr>
       </w:pPr>
-      <w:bookmarkStart w:id="7" w:name="C8_P"/>
+      <w:bookmarkStart w:id="8" w:name="C8_P"/>
       <w:r>
         <w:t xml:space="preserve">Order ID = Consumer ID + Alphabetic Char </w:t>
       </w:r>
     </w:p>
-    <w:bookmarkEnd w:id="7"/>
+    <w:bookmarkEnd w:id="8"/>
     <w:p>
       <w:pPr>
         <w:ind w:left="1080"/>
@@ -5346,7 +5420,6 @@
         <w:rPr>
           <w:noProof/>
         </w:rPr>
-        <w:lastRenderedPageBreak/>
         <w:drawing>
           <wp:anchor distT="0" distB="0" distL="114300" distR="114300" simplePos="0" relativeHeight="251705856" behindDoc="0" locked="0" layoutInCell="1" allowOverlap="1" wp14:anchorId="34E85771" wp14:editId="5DE51272">
             <wp:simplePos x="0" y="0"/>
@@ -5477,6 +5550,7 @@
         <w:rPr>
           <w:noProof/>
         </w:rPr>
+        <w:lastRenderedPageBreak/>
         <w:drawing>
           <wp:anchor distT="0" distB="0" distL="114300" distR="114300" simplePos="0" relativeHeight="251706880" behindDoc="0" locked="0" layoutInCell="1" allowOverlap="1" wp14:anchorId="33F78946" wp14:editId="7D700BC3">
             <wp:simplePos x="0" y="0"/>
@@ -5580,7 +5654,6 @@
         <w:rPr>
           <w:noProof/>
         </w:rPr>
-        <w:lastRenderedPageBreak/>
         <w:drawing>
           <wp:anchor distT="0" distB="0" distL="114300" distR="114300" simplePos="0" relativeHeight="251707904" behindDoc="0" locked="0" layoutInCell="1" allowOverlap="1" wp14:anchorId="695ACCC0" wp14:editId="47DC0660">
             <wp:simplePos x="0" y="0"/>
@@ -5771,6 +5844,7 @@
           <w:bCs/>
           <w:u w:val="single"/>
         </w:rPr>
+        <w:lastRenderedPageBreak/>
         <w:t>Correctness</w:t>
       </w:r>
       <w:r>
@@ -5804,7 +5878,6 @@
         <w:rPr>
           <w:noProof/>
         </w:rPr>
-        <w:lastRenderedPageBreak/>
         <w:drawing>
           <wp:anchor distT="0" distB="0" distL="114300" distR="114300" simplePos="0" relativeHeight="251712000" behindDoc="0" locked="0" layoutInCell="1" allowOverlap="1" wp14:anchorId="4E531FA7" wp14:editId="5C763F7C">
             <wp:simplePos x="0" y="0"/>
@@ -6043,6 +6116,7 @@
           <w:b/>
           <w:bCs/>
         </w:rPr>
+        <w:lastRenderedPageBreak/>
         <w:t>NOTE</w:t>
       </w:r>
       <w:r>
@@ -6102,7 +6176,6 @@
         <w:rPr>
           <w:noProof/>
         </w:rPr>
-        <w:lastRenderedPageBreak/>
         <w:drawing>
           <wp:anchor distT="0" distB="0" distL="114300" distR="114300" simplePos="0" relativeHeight="251713024" behindDoc="0" locked="0" layoutInCell="1" allowOverlap="1" wp14:anchorId="180A86EE" wp14:editId="6957226B">
             <wp:simplePos x="0" y="0"/>
@@ -6331,6 +6404,7 @@
         <w:ind w:firstLine="720"/>
       </w:pPr>
       <w:r>
+        <w:lastRenderedPageBreak/>
         <w:t>3</w:t>
       </w:r>
       <w:r>
@@ -6348,7 +6422,6 @@
         <w:rPr>
           <w:noProof/>
         </w:rPr>
-        <w:lastRenderedPageBreak/>
         <w:drawing>
           <wp:anchor distT="0" distB="0" distL="114300" distR="114300" simplePos="0" relativeHeight="251636224" behindDoc="0" locked="0" layoutInCell="1" allowOverlap="1" wp14:anchorId="5A349A3F" wp14:editId="3009C34A">
             <wp:simplePos x="0" y="0"/>
@@ -6521,12 +6594,12 @@
       <w:r>
         <w:t xml:space="preserve"> </w:t>
       </w:r>
-      <w:bookmarkStart w:id="8" w:name="C1_P"/>
+      <w:bookmarkStart w:id="9" w:name="C1_P"/>
       <w:r>
         <w:t>Line SKU Production Cost &lt; Line Value (net discount)</w:t>
       </w:r>
     </w:p>
-    <w:bookmarkEnd w:id="8"/>
+    <w:bookmarkEnd w:id="9"/>
     <w:p/>
     <w:p>
       <w:pPr>
@@ -6897,7 +6970,7 @@
           <w:numId w:val="3"/>
         </w:numPr>
       </w:pPr>
-      <w:bookmarkStart w:id="9" w:name="_Toc152697245"/>
+      <w:bookmarkStart w:id="10" w:name="_Toc152697245"/>
       <w:r>
         <w:lastRenderedPageBreak/>
         <w:t>Check for</w:t>
@@ -6905,7 +6978,7 @@
       <w:r>
         <w:t xml:space="preserve"> Duplicates</w:t>
       </w:r>
-      <w:bookmarkEnd w:id="9"/>
+      <w:bookmarkEnd w:id="10"/>
     </w:p>
     <w:p>
       <w:pPr>
@@ -7412,14 +7485,14 @@
           <w:numId w:val="3"/>
         </w:numPr>
       </w:pPr>
-      <w:bookmarkStart w:id="10" w:name="_Toc152697246"/>
-      <w:bookmarkStart w:id="11" w:name="C2_P"/>
+      <w:bookmarkStart w:id="11" w:name="_Toc152697246"/>
+      <w:bookmarkStart w:id="12" w:name="C2_P"/>
       <w:r>
         <w:t>Check for Mistyping</w:t>
       </w:r>
-      <w:bookmarkEnd w:id="10"/>
-    </w:p>
-    <w:bookmarkEnd w:id="11"/>
+      <w:bookmarkEnd w:id="11"/>
+    </w:p>
+    <w:bookmarkEnd w:id="12"/>
     <w:p>
       <w:pPr>
         <w:ind w:left="720"/>
@@ -7525,7 +7598,15 @@
         </w:drawing>
       </w:r>
       <w:r>
-        <w:t xml:space="preserve">but one is plural and the other is </w:t>
+        <w:t xml:space="preserve">but one is </w:t>
+      </w:r>
+      <w:proofErr w:type="gramStart"/>
+      <w:r>
+        <w:t>plural</w:t>
+      </w:r>
+      <w:proofErr w:type="gramEnd"/>
+      <w:r>
+        <w:t xml:space="preserve"> and the other is </w:t>
       </w:r>
       <w:r>
         <w:t>singular</w:t>
@@ -7970,7 +8051,7 @@
       <w:pPr>
         <w:pStyle w:val="Heading2"/>
       </w:pPr>
-      <w:bookmarkStart w:id="12" w:name="_Toc152697247"/>
+      <w:bookmarkStart w:id="13" w:name="_Toc152697247"/>
       <w:r>
         <w:t xml:space="preserve">4. </w:t>
       </w:r>
@@ -7980,7 +8061,7 @@
       <w:r>
         <w:t>s</w:t>
       </w:r>
-      <w:bookmarkEnd w:id="12"/>
+      <w:bookmarkEnd w:id="13"/>
     </w:p>
     <w:p>
       <w:pPr>
@@ -8030,12 +8111,12 @@
           <w:numId w:val="11"/>
         </w:numPr>
       </w:pPr>
-      <w:bookmarkStart w:id="13" w:name="C3_P"/>
+      <w:bookmarkStart w:id="14" w:name="C3_P"/>
       <w:r>
         <w:t>Order ID</w:t>
       </w:r>
     </w:p>
-    <w:bookmarkEnd w:id="13"/>
+    <w:bookmarkEnd w:id="14"/>
     <w:p>
       <w:pPr>
         <w:pStyle w:val="ListParagraph"/>
@@ -8466,7 +8547,7 @@
           <w:numId w:val="13"/>
         </w:numPr>
       </w:pPr>
-      <w:bookmarkStart w:id="14" w:name="C4_P"/>
+      <w:bookmarkStart w:id="15" w:name="C4_P"/>
       <w:r>
         <w:t>Filter for ‘Line SKU’ equal MIN3</w:t>
       </w:r>
@@ -8477,7 +8558,7 @@
         <w:t xml:space="preserve"> </w:t>
       </w:r>
     </w:p>
-    <w:bookmarkEnd w:id="14"/>
+    <w:bookmarkEnd w:id="15"/>
     <w:p>
       <w:pPr>
         <w:ind w:left="720"/>
@@ -9431,8 +9512,13 @@
         <w:t>Check for</w:t>
       </w:r>
       <w:r>
-        <w:t xml:space="preserve"> mismatched data types</w:t>
-      </w:r>
+        <w:t xml:space="preserve"> mismatched data </w:t>
+      </w:r>
+      <w:proofErr w:type="gramStart"/>
+      <w:r>
+        <w:t>types</w:t>
+      </w:r>
+      <w:proofErr w:type="gramEnd"/>
     </w:p>
     <w:p>
       <w:pPr>
@@ -9615,12 +9701,12 @@
           <w:numId w:val="20"/>
         </w:numPr>
       </w:pPr>
-      <w:bookmarkStart w:id="15" w:name="C9_P"/>
+      <w:bookmarkStart w:id="16" w:name="C9_P"/>
       <w:r>
         <w:t>Order ID =&gt; Text</w:t>
       </w:r>
     </w:p>
-    <w:bookmarkEnd w:id="15"/>
+    <w:bookmarkEnd w:id="16"/>
     <w:p>
       <w:pPr>
         <w:ind w:left="720"/>
@@ -9902,13 +9988,13 @@
           <w:numId w:val="20"/>
         </w:numPr>
       </w:pPr>
-      <w:bookmarkStart w:id="16" w:name="C10_P"/>
+      <w:bookmarkStart w:id="17" w:name="C10_P"/>
       <w:r>
         <w:lastRenderedPageBreak/>
         <w:t>Month =&gt; Text</w:t>
       </w:r>
     </w:p>
-    <w:bookmarkEnd w:id="16"/>
+    <w:bookmarkEnd w:id="17"/>
     <w:p>
       <w:pPr>
         <w:ind w:left="720"/>
@@ -10184,13 +10270,13 @@
           <w:numId w:val="20"/>
         </w:numPr>
       </w:pPr>
-      <w:bookmarkStart w:id="17" w:name="C11_P"/>
+      <w:bookmarkStart w:id="18" w:name="C11_P"/>
       <w:r>
         <w:lastRenderedPageBreak/>
         <w:t>Year =&gt; Text</w:t>
       </w:r>
     </w:p>
-    <w:bookmarkEnd w:id="17"/>
+    <w:bookmarkEnd w:id="18"/>
     <w:p>
       <w:pPr>
         <w:ind w:left="720"/>
@@ -10472,13 +10558,13 @@
           <w:numId w:val="20"/>
         </w:numPr>
       </w:pPr>
-      <w:bookmarkStart w:id="18" w:name="C12_P"/>
+      <w:bookmarkStart w:id="19" w:name="C12_P"/>
       <w:r>
         <w:lastRenderedPageBreak/>
         <w:t>Total order value =&gt; Number</w:t>
       </w:r>
     </w:p>
-    <w:bookmarkEnd w:id="18"/>
+    <w:bookmarkEnd w:id="19"/>
     <w:p>
       <w:pPr>
         <w:pStyle w:val="ListParagraph"/>
@@ -10755,7 +10841,7 @@
           <w:numId w:val="20"/>
         </w:numPr>
       </w:pPr>
-      <w:bookmarkStart w:id="19" w:name="C13_P"/>
+      <w:bookmarkStart w:id="20" w:name="C13_P"/>
       <w:r>
         <w:lastRenderedPageBreak/>
         <w:t>Discount</w:t>
@@ -10764,7 +10850,7 @@
         <w:t xml:space="preserve"> =&gt; Number</w:t>
       </w:r>
     </w:p>
-    <w:bookmarkEnd w:id="19"/>
+    <w:bookmarkEnd w:id="20"/>
     <w:p>
       <w:pPr>
         <w:pStyle w:val="ListParagraph"/>
@@ -10999,7 +11085,7 @@
           <w:numId w:val="20"/>
         </w:numPr>
       </w:pPr>
-      <w:bookmarkStart w:id="20" w:name="C14_P"/>
+      <w:bookmarkStart w:id="21" w:name="C14_P"/>
       <w:r>
         <w:lastRenderedPageBreak/>
         <w:t>Line Value (net discount)</w:t>
@@ -11008,7 +11094,7 @@
         <w:t xml:space="preserve"> =&gt; Number</w:t>
       </w:r>
     </w:p>
-    <w:bookmarkEnd w:id="20"/>
+    <w:bookmarkEnd w:id="21"/>
     <w:p>
       <w:pPr>
         <w:pStyle w:val="ListParagraph"/>
@@ -11313,7 +11399,7 @@
           <w:numId w:val="20"/>
         </w:numPr>
       </w:pPr>
-      <w:bookmarkStart w:id="21" w:name="C15_P"/>
+      <w:bookmarkStart w:id="22" w:name="C15_P"/>
       <w:r>
         <w:lastRenderedPageBreak/>
         <w:t>Line Category</w:t>
@@ -11325,7 +11411,7 @@
         <w:t>=&gt; Text</w:t>
       </w:r>
     </w:p>
-    <w:bookmarkEnd w:id="21"/>
+    <w:bookmarkEnd w:id="22"/>
     <w:p>
       <w:pPr>
         <w:ind w:left="720"/>
@@ -11596,6 +11682,291 @@
     <w:p>
       <w:pPr>
         <w:pStyle w:val="ListParagraph"/>
+      </w:pPr>
+    </w:p>
+    <w:p>
+      <w:pPr>
+        <w:pStyle w:val="ListParagraph"/>
+        <w:numPr>
+          <w:ilvl w:val="0"/>
+          <w:numId w:val="20"/>
+        </w:numPr>
+      </w:pPr>
+      <w:r>
+        <w:t xml:space="preserve">Line </w:t>
+      </w:r>
+      <w:r>
+        <w:t>SKU</w:t>
+      </w:r>
+      <w:r>
+        <w:t xml:space="preserve"> =&gt; Text</w:t>
+      </w:r>
+    </w:p>
+    <w:p>
+      <w:pPr>
+        <w:ind w:left="720"/>
+      </w:pPr>
+      <w:r>
+        <w:t xml:space="preserve">This column will be converted from General to Text using </w:t>
+      </w:r>
+      <w:r>
+        <w:t>the</w:t>
+      </w:r>
+      <w:r>
+        <w:rPr>
+          <w:b/>
+          <w:bCs/>
+        </w:rPr>
+        <w:t xml:space="preserve"> Text to Columns</w:t>
+      </w:r>
+      <w:r>
+        <w:rPr>
+          <w:b/>
+          <w:bCs/>
+        </w:rPr>
+        <w:t xml:space="preserve"> </w:t>
+      </w:r>
+      <w:r>
+        <w:t>feature.</w:t>
+      </w:r>
+    </w:p>
+    <w:p>
+      <w:pPr>
+        <w:ind w:left="720"/>
+      </w:pPr>
+      <w:r>
+        <w:rPr>
+          <w:noProof/>
+        </w:rPr>
+        <w:drawing>
+          <wp:anchor distT="0" distB="0" distL="114300" distR="114300" simplePos="0" relativeHeight="251739648" behindDoc="0" locked="0" layoutInCell="1" allowOverlap="1" wp14:anchorId="5B3FDDB2" wp14:editId="0FFBA054">
+            <wp:simplePos x="0" y="0"/>
+            <wp:positionH relativeFrom="margin">
+              <wp:align>right</wp:align>
+            </wp:positionH>
+            <wp:positionV relativeFrom="paragraph">
+              <wp:posOffset>2813685</wp:posOffset>
+            </wp:positionV>
+            <wp:extent cx="5503545" cy="2133600"/>
+            <wp:effectExtent l="19050" t="19050" r="20955" b="19050"/>
+            <wp:wrapSquare wrapText="bothSides"/>
+            <wp:docPr id="1392479894" name="Picture 1" descr="A screenshot of a computer&#10;&#10;Description automatically generated"/>
+            <wp:cNvGraphicFramePr>
+              <a:graphicFrameLocks xmlns:a="http://schemas.openxmlformats.org/drawingml/2006/main" noChangeAspect="1"/>
+            </wp:cNvGraphicFramePr>
+            <a:graphic xmlns:a="http://schemas.openxmlformats.org/drawingml/2006/main">
+              <a:graphicData uri="http://schemas.openxmlformats.org/drawingml/2006/picture">
+                <pic:pic xmlns:pic="http://schemas.openxmlformats.org/drawingml/2006/picture">
+                  <pic:nvPicPr>
+                    <pic:cNvPr id="1392479894" name="Picture 1" descr="A screenshot of a computer&#10;&#10;Description automatically generated"/>
+                    <pic:cNvPicPr/>
+                  </pic:nvPicPr>
+                  <pic:blipFill>
+                    <a:blip r:embed="rId67">
+                      <a:extLst>
+                        <a:ext uri="{28A0092B-C50C-407E-A947-70E740481C1C}">
+                          <a14:useLocalDpi xmlns:a14="http://schemas.microsoft.com/office/drawing/2010/main" val="0"/>
+                        </a:ext>
+                      </a:extLst>
+                    </a:blip>
+                    <a:stretch>
+                      <a:fillRect/>
+                    </a:stretch>
+                  </pic:blipFill>
+                  <pic:spPr>
+                    <a:xfrm>
+                      <a:off x="0" y="0"/>
+                      <a:ext cx="5503545" cy="2133600"/>
+                    </a:xfrm>
+                    <a:prstGeom prst="rect">
+                      <a:avLst/>
+                    </a:prstGeom>
+                    <a:ln w="19050">
+                      <a:solidFill>
+                        <a:srgbClr val="AF658C"/>
+                      </a:solidFill>
+                    </a:ln>
+                  </pic:spPr>
+                </pic:pic>
+              </a:graphicData>
+            </a:graphic>
+            <wp14:sizeRelH relativeFrom="margin">
+              <wp14:pctWidth>0</wp14:pctWidth>
+            </wp14:sizeRelH>
+            <wp14:sizeRelV relativeFrom="margin">
+              <wp14:pctHeight>0</wp14:pctHeight>
+            </wp14:sizeRelV>
+          </wp:anchor>
+        </w:drawing>
+      </w:r>
+      <w:r>
+        <w:rPr>
+          <w:noProof/>
+        </w:rPr>
+        <w:drawing>
+          <wp:anchor distT="0" distB="0" distL="114300" distR="114300" simplePos="0" relativeHeight="251738624" behindDoc="0" locked="0" layoutInCell="1" allowOverlap="1" wp14:anchorId="5D9C2750" wp14:editId="194CD7CC">
+            <wp:simplePos x="0" y="0"/>
+            <wp:positionH relativeFrom="margin">
+              <wp:align>right</wp:align>
+            </wp:positionH>
+            <wp:positionV relativeFrom="paragraph">
+              <wp:posOffset>463762</wp:posOffset>
+            </wp:positionV>
+            <wp:extent cx="5511165" cy="2202815"/>
+            <wp:effectExtent l="19050" t="19050" r="13335" b="26035"/>
+            <wp:wrapSquare wrapText="bothSides"/>
+            <wp:docPr id="1439510465" name="Picture 1" descr="A screenshot of a computer&#10;&#10;Description automatically generated"/>
+            <wp:cNvGraphicFramePr>
+              <a:graphicFrameLocks xmlns:a="http://schemas.openxmlformats.org/drawingml/2006/main" noChangeAspect="1"/>
+            </wp:cNvGraphicFramePr>
+            <a:graphic xmlns:a="http://schemas.openxmlformats.org/drawingml/2006/main">
+              <a:graphicData uri="http://schemas.openxmlformats.org/drawingml/2006/picture">
+                <pic:pic xmlns:pic="http://schemas.openxmlformats.org/drawingml/2006/picture">
+                  <pic:nvPicPr>
+                    <pic:cNvPr id="1439510465" name="Picture 1" descr="A screenshot of a computer&#10;&#10;Description automatically generated"/>
+                    <pic:cNvPicPr/>
+                  </pic:nvPicPr>
+                  <pic:blipFill>
+                    <a:blip r:embed="rId68">
+                      <a:extLst>
+                        <a:ext uri="{28A0092B-C50C-407E-A947-70E740481C1C}">
+                          <a14:useLocalDpi xmlns:a14="http://schemas.microsoft.com/office/drawing/2010/main" val="0"/>
+                        </a:ext>
+                      </a:extLst>
+                    </a:blip>
+                    <a:stretch>
+                      <a:fillRect/>
+                    </a:stretch>
+                  </pic:blipFill>
+                  <pic:spPr>
+                    <a:xfrm>
+                      <a:off x="0" y="0"/>
+                      <a:ext cx="5511165" cy="2202815"/>
+                    </a:xfrm>
+                    <a:prstGeom prst="rect">
+                      <a:avLst/>
+                    </a:prstGeom>
+                    <a:ln w="19050">
+                      <a:solidFill>
+                        <a:srgbClr val="AF658C"/>
+                      </a:solidFill>
+                    </a:ln>
+                  </pic:spPr>
+                </pic:pic>
+              </a:graphicData>
+            </a:graphic>
+            <wp14:sizeRelH relativeFrom="margin">
+              <wp14:pctWidth>0</wp14:pctWidth>
+            </wp14:sizeRelH>
+            <wp14:sizeRelV relativeFrom="margin">
+              <wp14:pctHeight>0</wp14:pctHeight>
+            </wp14:sizeRelV>
+          </wp:anchor>
+        </w:drawing>
+      </w:r>
+      <w:r>
+        <w:rPr>
+          <w:b/>
+          <w:bCs/>
+        </w:rPr>
+        <w:t xml:space="preserve">NOTE: </w:t>
+      </w:r>
+      <w:r>
+        <w:t>T</w:t>
+      </w:r>
+      <w:r>
+        <w:t>he</w:t>
+      </w:r>
+      <w:r>
+        <w:t xml:space="preserve"> </w:t>
+      </w:r>
+      <w:r>
+        <w:t>Text to Columns</w:t>
+      </w:r>
+      <w:r>
+        <w:rPr>
+          <w:b/>
+          <w:bCs/>
+        </w:rPr>
+        <w:t xml:space="preserve"> </w:t>
+      </w:r>
+      <w:r>
+        <w:t>feature was used rather than converting the type simply from the home tap, because it would require re-entering the data again.</w:t>
+      </w:r>
+    </w:p>
+    <w:p>
+      <w:pPr>
+        <w:ind w:left="720"/>
+      </w:pPr>
+      <w:r>
+        <w:rPr>
+          <w:noProof/>
+        </w:rPr>
+        <w:drawing>
+          <wp:anchor distT="0" distB="0" distL="114300" distR="114300" simplePos="0" relativeHeight="251740672" behindDoc="0" locked="0" layoutInCell="1" allowOverlap="1" wp14:anchorId="39080B27" wp14:editId="1DA33A07">
+            <wp:simplePos x="0" y="0"/>
+            <wp:positionH relativeFrom="margin">
+              <wp:posOffset>419100</wp:posOffset>
+            </wp:positionH>
+            <wp:positionV relativeFrom="paragraph">
+              <wp:posOffset>4693285</wp:posOffset>
+            </wp:positionV>
+            <wp:extent cx="5511800" cy="2127250"/>
+            <wp:effectExtent l="19050" t="19050" r="12700" b="25400"/>
+            <wp:wrapSquare wrapText="bothSides"/>
+            <wp:docPr id="547777335" name="Picture 1" descr="A screenshot of a computer&#10;&#10;Description automatically generated"/>
+            <wp:cNvGraphicFramePr>
+              <a:graphicFrameLocks xmlns:a="http://schemas.openxmlformats.org/drawingml/2006/main" noChangeAspect="1"/>
+            </wp:cNvGraphicFramePr>
+            <a:graphic xmlns:a="http://schemas.openxmlformats.org/drawingml/2006/main">
+              <a:graphicData uri="http://schemas.openxmlformats.org/drawingml/2006/picture">
+                <pic:pic xmlns:pic="http://schemas.openxmlformats.org/drawingml/2006/picture">
+                  <pic:nvPicPr>
+                    <pic:cNvPr id="547777335" name="Picture 1" descr="A screenshot of a computer&#10;&#10;Description automatically generated"/>
+                    <pic:cNvPicPr/>
+                  </pic:nvPicPr>
+                  <pic:blipFill>
+                    <a:blip r:embed="rId69">
+                      <a:extLst>
+                        <a:ext uri="{28A0092B-C50C-407E-A947-70E740481C1C}">
+                          <a14:useLocalDpi xmlns:a14="http://schemas.microsoft.com/office/drawing/2010/main" val="0"/>
+                        </a:ext>
+                      </a:extLst>
+                    </a:blip>
+                    <a:stretch>
+                      <a:fillRect/>
+                    </a:stretch>
+                  </pic:blipFill>
+                  <pic:spPr>
+                    <a:xfrm>
+                      <a:off x="0" y="0"/>
+                      <a:ext cx="5511800" cy="2127250"/>
+                    </a:xfrm>
+                    <a:prstGeom prst="rect">
+                      <a:avLst/>
+                    </a:prstGeom>
+                    <a:ln w="19050">
+                      <a:solidFill>
+                        <a:srgbClr val="AF658C"/>
+                      </a:solidFill>
+                    </a:ln>
+                  </pic:spPr>
+                </pic:pic>
+              </a:graphicData>
+            </a:graphic>
+            <wp14:sizeRelH relativeFrom="margin">
+              <wp14:pctWidth>0</wp14:pctWidth>
+            </wp14:sizeRelH>
+            <wp14:sizeRelV relativeFrom="margin">
+              <wp14:pctHeight>0</wp14:pctHeight>
+            </wp14:sizeRelV>
+          </wp:anchor>
+        </w:drawing>
+      </w:r>
+    </w:p>
+    <w:p>
+      <w:pPr>
+        <w:ind w:left="720"/>
       </w:pPr>
     </w:p>
     <w:p>
@@ -14316,7 +14687,7 @@
   <w:style w:type="paragraph" w:default="1" w:styleId="Normal">
     <w:name w:val="Normal"/>
     <w:qFormat/>
-    <w:rsid w:val="00690B71"/>
+    <w:rsid w:val="00F4220E"/>
   </w:style>
   <w:style w:type="paragraph" w:styleId="Heading1">
     <w:name w:val="heading 1"/>

</xml_diff>

<commit_message>
Mismatched Data Type - Convert the data type of “Line SKU Production Cost” from Currency to Number
</commit_message>
<xml_diff>
--- a/Process_Phase/Data Cleaning Documentation.docx
+++ b/Process_Phase/Data Cleaning Documentation.docx
@@ -394,7 +394,7 @@
                 <w14:ligatures w14:val="none"/>
               </w:rPr>
             </w:pPr>
-            <w:hyperlink r:id="rId9" w:history="1">
+            <w:hyperlink r:id="rId11" w:history="1">
               <w:r>
                 <w:rPr>
                   <w:rStyle w:val="Hyperlink"/>
@@ -467,7 +467,7 @@
                 <w14:ligatures w14:val="none"/>
               </w:rPr>
             </w:pPr>
-            <w:hyperlink r:id="rId10" w:history="1">
+            <w:hyperlink r:id="rId12" w:history="1">
               <w:r>
                 <w:rPr>
                   <w:rStyle w:val="Hyperlink"/>
@@ -539,7 +539,7 @@
                 <w:shd w:val="clear" w:color="auto" w:fill="FFFFFF"/>
               </w:rPr>
             </w:pPr>
-            <w:hyperlink r:id="rId11" w:history="1">
+            <w:hyperlink r:id="rId13" w:history="1">
               <w:r>
                 <w:rPr>
                   <w:rStyle w:val="Hyperlink"/>
@@ -2822,7 +2822,7 @@
             <w:tcW w:w="962" w:type="dxa"/>
           </w:tcPr>
           <w:p>
-            <w:hyperlink r:id="rId12" w:history="1">
+            <w:hyperlink r:id="rId14" w:history="1">
               <w:r>
                 <w:rPr>
                   <w:rStyle w:val="Hyperlink"/>
@@ -2956,7 +2956,7 @@
             <w:tcW w:w="962" w:type="dxa"/>
           </w:tcPr>
           <w:p>
-            <w:hyperlink r:id="rId13" w:history="1">
+            <w:hyperlink r:id="rId15" w:history="1">
               <w:r>
                 <w:rPr>
                   <w:rStyle w:val="Hyperlink"/>
@@ -3084,7 +3084,7 @@
             <w:tcW w:w="962" w:type="dxa"/>
           </w:tcPr>
           <w:p>
-            <w:hyperlink r:id="rId14" w:history="1">
+            <w:hyperlink r:id="rId16" w:history="1">
               <w:r>
                 <w:rPr>
                   <w:rStyle w:val="Hyperlink"/>
@@ -5061,7 +5061,6 @@
             <w:tcW w:w="962" w:type="dxa"/>
           </w:tcPr>
           <w:p>
-            <w:bookmarkStart w:id="5" w:name="C16_P"/>
             <w:r>
               <w:t>C1</w:t>
             </w:r>
@@ -5071,7 +5070,180 @@
             <w:r>
               <w:t>-V</w:t>
             </w:r>
-            <w:bookmarkEnd w:id="5"/>
+          </w:p>
+        </w:tc>
+      </w:tr>
+      <w:tr>
+        <w:trPr>
+          <w:trHeight w:val="263"/>
+        </w:trPr>
+        <w:tc>
+          <w:tcPr>
+            <w:tcW w:w="953" w:type="dxa"/>
+            <w:shd w:val="clear" w:color="auto" w:fill="C894AF"/>
+            <w:vAlign w:val="bottom"/>
+          </w:tcPr>
+          <w:p>
+            <w:pPr>
+              <w:rPr>
+                <w:rFonts w:ascii="Calibri" w:eastAsia="Times New Roman" w:hAnsi="Calibri" w:cs="Calibri"/>
+                <w:b/>
+                <w:bCs/>
+                <w:color w:val="000000"/>
+                <w:kern w:val="0"/>
+                <w14:ligatures w14:val="none"/>
+              </w:rPr>
+            </w:pPr>
+            <w:r>
+              <w:rPr>
+                <w:rFonts w:ascii="Calibri" w:eastAsia="Times New Roman" w:hAnsi="Calibri" w:cs="Calibri"/>
+                <w:b/>
+                <w:bCs/>
+                <w:color w:val="000000"/>
+                <w:kern w:val="0"/>
+                <w14:ligatures w14:val="none"/>
+              </w:rPr>
+              <w:t>C1</w:t>
+            </w:r>
+            <w:r>
+              <w:rPr>
+                <w:rFonts w:ascii="Calibri" w:eastAsia="Times New Roman" w:hAnsi="Calibri" w:cs="Calibri"/>
+                <w:b/>
+                <w:bCs/>
+                <w:color w:val="000000"/>
+                <w:kern w:val="0"/>
+                <w14:ligatures w14:val="none"/>
+              </w:rPr>
+              <w:t>7</w:t>
+            </w:r>
+          </w:p>
+          <w:p>
+            <w:pPr>
+              <w:rPr>
+                <w:rFonts w:ascii="Calibri" w:eastAsia="Times New Roman" w:hAnsi="Calibri" w:cs="Calibri"/>
+                <w:b/>
+                <w:bCs/>
+                <w:color w:val="000000"/>
+                <w:kern w:val="0"/>
+                <w14:ligatures w14:val="none"/>
+              </w:rPr>
+            </w:pPr>
+          </w:p>
+        </w:tc>
+        <w:tc>
+          <w:tcPr>
+            <w:tcW w:w="1680" w:type="dxa"/>
+          </w:tcPr>
+          <w:p>
+            <w:r>
+              <w:t>Mismatched Data Type.</w:t>
+            </w:r>
+          </w:p>
+        </w:tc>
+        <w:tc>
+          <w:tcPr>
+            <w:tcW w:w="2155" w:type="dxa"/>
+          </w:tcPr>
+          <w:p>
+            <w:r>
+              <w:t>Converting the data type of “</w:t>
+            </w:r>
+            <w:r>
+              <w:t>Line SKU Production Cost</w:t>
+            </w:r>
+            <w:r>
+              <w:t>”.</w:t>
+            </w:r>
+          </w:p>
+        </w:tc>
+        <w:tc>
+          <w:tcPr>
+            <w:tcW w:w="2250" w:type="dxa"/>
+          </w:tcPr>
+          <w:p>
+            <w:r>
+              <w:t>Convert the data type of “</w:t>
+            </w:r>
+            <w:r>
+              <w:t>Line SKU Production Cost</w:t>
+            </w:r>
+            <w:r>
+              <w:t xml:space="preserve">” from </w:t>
+            </w:r>
+            <w:r>
+              <w:t>Currency</w:t>
+            </w:r>
+            <w:r>
+              <w:t xml:space="preserve"> to </w:t>
+            </w:r>
+            <w:r>
+              <w:t>Number</w:t>
+            </w:r>
+            <w:r>
+              <w:t>.</w:t>
+            </w:r>
+          </w:p>
+        </w:tc>
+        <w:tc>
+          <w:tcPr>
+            <w:tcW w:w="1080" w:type="dxa"/>
+          </w:tcPr>
+          <w:p>
+            <w:pPr>
+              <w:jc w:val="center"/>
+            </w:pPr>
+            <w:r>
+              <w:t>3678</w:t>
+            </w:r>
+          </w:p>
+        </w:tc>
+        <w:tc>
+          <w:tcPr>
+            <w:tcW w:w="1016" w:type="dxa"/>
+          </w:tcPr>
+          <w:p>
+            <w:hyperlink w:anchor="C17_P" w:history="1">
+              <w:r>
+                <w:rPr>
+                  <w:rStyle w:val="Hyperlink"/>
+                </w:rPr>
+                <w:t>C</w:t>
+              </w:r>
+              <w:r>
+                <w:rPr>
+                  <w:rStyle w:val="Hyperlink"/>
+                </w:rPr>
+                <w:t>1</w:t>
+              </w:r>
+              <w:r>
+                <w:rPr>
+                  <w:rStyle w:val="Hyperlink"/>
+                </w:rPr>
+                <w:t>7</w:t>
+              </w:r>
+              <w:r>
+                <w:rPr>
+                  <w:rStyle w:val="Hyperlink"/>
+                </w:rPr>
+                <w:t>-P</w:t>
+              </w:r>
+            </w:hyperlink>
+          </w:p>
+        </w:tc>
+        <w:tc>
+          <w:tcPr>
+            <w:tcW w:w="962" w:type="dxa"/>
+          </w:tcPr>
+          <w:p>
+            <w:r>
+              <w:t>C1</w:t>
+            </w:r>
+            <w:r>
+              <w:t>7</w:t>
+            </w:r>
+            <w:r>
+              <w:t>-V</w:t>
+            </w:r>
           </w:p>
         </w:tc>
       </w:tr>
@@ -5146,12 +5318,11 @@
       <w:pPr>
         <w:pStyle w:val="Heading1"/>
       </w:pPr>
-      <w:bookmarkStart w:id="6" w:name="_Toc152697243"/>
-      <w:r>
-        <w:lastRenderedPageBreak/>
+      <w:bookmarkStart w:id="5" w:name="_Toc152697243"/>
+      <w:r>
         <w:t>Cleaning Process</w:t>
       </w:r>
-      <w:bookmarkEnd w:id="6"/>
+      <w:bookmarkEnd w:id="5"/>
     </w:p>
     <w:p>
       <w:pPr>
@@ -5161,14 +5332,14 @@
           <w:numId w:val="3"/>
         </w:numPr>
       </w:pPr>
-      <w:bookmarkStart w:id="7" w:name="_Toc152697244"/>
+      <w:bookmarkStart w:id="6" w:name="_Toc152697244"/>
       <w:r>
         <w:t>Business Logic (does the data make sense</w:t>
       </w:r>
       <w:r>
         <w:t>?)</w:t>
       </w:r>
-      <w:bookmarkEnd w:id="7"/>
+      <w:bookmarkEnd w:id="6"/>
     </w:p>
     <w:p>
       <w:pPr>
@@ -5268,12 +5439,12 @@
           <w:numId w:val="14"/>
         </w:numPr>
       </w:pPr>
-      <w:bookmarkStart w:id="8" w:name="C8_P"/>
+      <w:bookmarkStart w:id="7" w:name="C8_P"/>
       <w:r>
         <w:t xml:space="preserve">Order ID = Consumer ID + Alphabetic Char </w:t>
       </w:r>
     </w:p>
-    <w:bookmarkEnd w:id="8"/>
+    <w:bookmarkEnd w:id="7"/>
     <w:p>
       <w:pPr>
         <w:ind w:left="1080"/>
@@ -5336,7 +5507,7 @@
                     <pic:cNvPicPr/>
                   </pic:nvPicPr>
                   <pic:blipFill>
-                    <a:blip r:embed="rId15">
+                    <a:blip r:embed="rId17">
                       <a:extLst>
                         <a:ext uri="{28A0092B-C50C-407E-A947-70E740481C1C}">
                           <a14:useLocalDpi xmlns:a14="http://schemas.microsoft.com/office/drawing/2010/main" val="0"/>
@@ -5420,6 +5591,7 @@
         <w:rPr>
           <w:noProof/>
         </w:rPr>
+        <w:lastRenderedPageBreak/>
         <w:drawing>
           <wp:anchor distT="0" distB="0" distL="114300" distR="114300" simplePos="0" relativeHeight="251705856" behindDoc="0" locked="0" layoutInCell="1" allowOverlap="1" wp14:anchorId="34E85771" wp14:editId="5DE51272">
             <wp:simplePos x="0" y="0"/>
@@ -5444,7 +5616,7 @@
                     <pic:cNvPicPr/>
                   </pic:nvPicPr>
                   <pic:blipFill>
-                    <a:blip r:embed="rId16">
+                    <a:blip r:embed="rId18">
                       <a:extLst>
                         <a:ext uri="{28A0092B-C50C-407E-A947-70E740481C1C}">
                           <a14:useLocalDpi xmlns:a14="http://schemas.microsoft.com/office/drawing/2010/main" val="0"/>
@@ -5550,7 +5722,6 @@
         <w:rPr>
           <w:noProof/>
         </w:rPr>
-        <w:lastRenderedPageBreak/>
         <w:drawing>
           <wp:anchor distT="0" distB="0" distL="114300" distR="114300" simplePos="0" relativeHeight="251706880" behindDoc="0" locked="0" layoutInCell="1" allowOverlap="1" wp14:anchorId="33F78946" wp14:editId="7D700BC3">
             <wp:simplePos x="0" y="0"/>
@@ -5575,7 +5746,7 @@
                     <pic:cNvPicPr/>
                   </pic:nvPicPr>
                   <pic:blipFill>
-                    <a:blip r:embed="rId17" cstate="print">
+                    <a:blip r:embed="rId19" cstate="print">
                       <a:extLst>
                         <a:ext uri="{28A0092B-C50C-407E-A947-70E740481C1C}">
                           <a14:useLocalDpi xmlns:a14="http://schemas.microsoft.com/office/drawing/2010/main" val="0"/>
@@ -5654,6 +5825,7 @@
         <w:rPr>
           <w:noProof/>
         </w:rPr>
+        <w:lastRenderedPageBreak/>
         <w:drawing>
           <wp:anchor distT="0" distB="0" distL="114300" distR="114300" simplePos="0" relativeHeight="251707904" behindDoc="0" locked="0" layoutInCell="1" allowOverlap="1" wp14:anchorId="695ACCC0" wp14:editId="47DC0660">
             <wp:simplePos x="0" y="0"/>
@@ -5678,7 +5850,7 @@
                     <pic:cNvPicPr/>
                   </pic:nvPicPr>
                   <pic:blipFill>
-                    <a:blip r:embed="rId18">
+                    <a:blip r:embed="rId20">
                       <a:extLst>
                         <a:ext uri="{28A0092B-C50C-407E-A947-70E740481C1C}">
                           <a14:useLocalDpi xmlns:a14="http://schemas.microsoft.com/office/drawing/2010/main" val="0"/>
@@ -5778,7 +5950,7 @@
                     <pic:cNvPicPr/>
                   </pic:nvPicPr>
                   <pic:blipFill>
-                    <a:blip r:embed="rId19">
+                    <a:blip r:embed="rId21">
                       <a:extLst>
                         <a:ext uri="{28A0092B-C50C-407E-A947-70E740481C1C}">
                           <a14:useLocalDpi xmlns:a14="http://schemas.microsoft.com/office/drawing/2010/main" val="0"/>
@@ -5844,7 +6016,6 @@
           <w:bCs/>
           <w:u w:val="single"/>
         </w:rPr>
-        <w:lastRenderedPageBreak/>
         <w:t>Correctness</w:t>
       </w:r>
       <w:r>
@@ -5878,6 +6049,7 @@
         <w:rPr>
           <w:noProof/>
         </w:rPr>
+        <w:lastRenderedPageBreak/>
         <w:drawing>
           <wp:anchor distT="0" distB="0" distL="114300" distR="114300" simplePos="0" relativeHeight="251712000" behindDoc="0" locked="0" layoutInCell="1" allowOverlap="1" wp14:anchorId="4E531FA7" wp14:editId="5C763F7C">
             <wp:simplePos x="0" y="0"/>
@@ -5902,7 +6074,7 @@
                     <pic:cNvPicPr/>
                   </pic:nvPicPr>
                   <pic:blipFill>
-                    <a:blip r:embed="rId20">
+                    <a:blip r:embed="rId22">
                       <a:extLst>
                         <a:ext uri="{28A0092B-C50C-407E-A947-70E740481C1C}">
                           <a14:useLocalDpi xmlns:a14="http://schemas.microsoft.com/office/drawing/2010/main" val="0"/>
@@ -5967,7 +6139,7 @@
                     <pic:cNvPicPr/>
                   </pic:nvPicPr>
                   <pic:blipFill>
-                    <a:blip r:embed="rId21">
+                    <a:blip r:embed="rId23">
                       <a:extLst>
                         <a:ext uri="{28A0092B-C50C-407E-A947-70E740481C1C}">
                           <a14:useLocalDpi xmlns:a14="http://schemas.microsoft.com/office/drawing/2010/main" val="0"/>
@@ -6032,7 +6204,7 @@
                     <pic:cNvPicPr/>
                   </pic:nvPicPr>
                   <pic:blipFill>
-                    <a:blip r:embed="rId22">
+                    <a:blip r:embed="rId24">
                       <a:extLst>
                         <a:ext uri="{28A0092B-C50C-407E-A947-70E740481C1C}">
                           <a14:useLocalDpi xmlns:a14="http://schemas.microsoft.com/office/drawing/2010/main" val="0"/>
@@ -6116,7 +6288,6 @@
           <w:b/>
           <w:bCs/>
         </w:rPr>
-        <w:lastRenderedPageBreak/>
         <w:t>NOTE</w:t>
       </w:r>
       <w:r>
@@ -6176,6 +6347,7 @@
         <w:rPr>
           <w:noProof/>
         </w:rPr>
+        <w:lastRenderedPageBreak/>
         <w:drawing>
           <wp:anchor distT="0" distB="0" distL="114300" distR="114300" simplePos="0" relativeHeight="251713024" behindDoc="0" locked="0" layoutInCell="1" allowOverlap="1" wp14:anchorId="180A86EE" wp14:editId="6957226B">
             <wp:simplePos x="0" y="0"/>
@@ -6200,7 +6372,7 @@
                     <pic:cNvPicPr/>
                   </pic:nvPicPr>
                   <pic:blipFill>
-                    <a:blip r:embed="rId23">
+                    <a:blip r:embed="rId25">
                       <a:extLst>
                         <a:ext uri="{28A0092B-C50C-407E-A947-70E740481C1C}">
                           <a14:useLocalDpi xmlns:a14="http://schemas.microsoft.com/office/drawing/2010/main" val="0"/>
@@ -6311,7 +6483,7 @@
                     <pic:cNvPicPr/>
                   </pic:nvPicPr>
                   <pic:blipFill>
-                    <a:blip r:embed="rId24">
+                    <a:blip r:embed="rId26">
                       <a:extLst>
                         <a:ext uri="{28A0092B-C50C-407E-A947-70E740481C1C}">
                           <a14:useLocalDpi xmlns:a14="http://schemas.microsoft.com/office/drawing/2010/main" val="0"/>
@@ -6404,24 +6576,24 @@
         <w:ind w:firstLine="720"/>
       </w:pPr>
       <w:r>
+        <w:t>3</w:t>
+      </w:r>
+      <w:r>
+        <w:t>)</w:t>
+      </w:r>
+      <w:r>
+        <w:t xml:space="preserve"> </w:t>
+      </w:r>
+      <w:r>
+        <w:t>Line Value (net discount) = Total order value – Discount</w:t>
+      </w:r>
+    </w:p>
+    <w:p>
+      <w:r>
+        <w:rPr>
+          <w:noProof/>
+        </w:rPr>
         <w:lastRenderedPageBreak/>
-        <w:t>3</w:t>
-      </w:r>
-      <w:r>
-        <w:t>)</w:t>
-      </w:r>
-      <w:r>
-        <w:t xml:space="preserve"> </w:t>
-      </w:r>
-      <w:r>
-        <w:t>Line Value (net discount) = Total order value – Discount</w:t>
-      </w:r>
-    </w:p>
-    <w:p>
-      <w:r>
-        <w:rPr>
-          <w:noProof/>
-        </w:rPr>
         <w:drawing>
           <wp:anchor distT="0" distB="0" distL="114300" distR="114300" simplePos="0" relativeHeight="251636224" behindDoc="0" locked="0" layoutInCell="1" allowOverlap="1" wp14:anchorId="5A349A3F" wp14:editId="3009C34A">
             <wp:simplePos x="0" y="0"/>
@@ -6446,7 +6618,7 @@
                     <pic:cNvPicPr/>
                   </pic:nvPicPr>
                   <pic:blipFill>
-                    <a:blip r:embed="rId25">
+                    <a:blip r:embed="rId27">
                       <a:extLst>
                         <a:ext uri="{28A0092B-C50C-407E-A947-70E740481C1C}">
                           <a14:useLocalDpi xmlns:a14="http://schemas.microsoft.com/office/drawing/2010/main" val="0"/>
@@ -6551,7 +6723,7 @@
                     <pic:cNvPicPr/>
                   </pic:nvPicPr>
                   <pic:blipFill>
-                    <a:blip r:embed="rId26">
+                    <a:blip r:embed="rId28">
                       <a:extLst>
                         <a:ext uri="{28A0092B-C50C-407E-A947-70E740481C1C}">
                           <a14:useLocalDpi xmlns:a14="http://schemas.microsoft.com/office/drawing/2010/main" val="0"/>
@@ -6594,12 +6766,12 @@
       <w:r>
         <w:t xml:space="preserve"> </w:t>
       </w:r>
-      <w:bookmarkStart w:id="9" w:name="C1_P"/>
+      <w:bookmarkStart w:id="8" w:name="C1_P"/>
       <w:r>
         <w:t>Line SKU Production Cost &lt; Line Value (net discount)</w:t>
       </w:r>
     </w:p>
-    <w:bookmarkEnd w:id="9"/>
+    <w:bookmarkEnd w:id="8"/>
     <w:p/>
     <w:p>
       <w:pPr>
@@ -6654,7 +6826,7 @@
                     <pic:cNvPicPr/>
                   </pic:nvPicPr>
                   <pic:blipFill>
-                    <a:blip r:embed="rId27">
+                    <a:blip r:embed="rId29">
                       <a:extLst>
                         <a:ext uri="{28A0092B-C50C-407E-A947-70E740481C1C}">
                           <a14:useLocalDpi xmlns:a14="http://schemas.microsoft.com/office/drawing/2010/main" val="0"/>
@@ -6780,7 +6952,7 @@
                     <pic:cNvPicPr/>
                   </pic:nvPicPr>
                   <pic:blipFill>
-                    <a:blip r:embed="rId28">
+                    <a:blip r:embed="rId30">
                       <a:extLst>
                         <a:ext uri="{28A0092B-C50C-407E-A947-70E740481C1C}">
                           <a14:useLocalDpi xmlns:a14="http://schemas.microsoft.com/office/drawing/2010/main" val="0"/>
@@ -6922,7 +7094,7 @@
                     <pic:cNvPicPr/>
                   </pic:nvPicPr>
                   <pic:blipFill>
-                    <a:blip r:embed="rId29">
+                    <a:blip r:embed="rId31">
                       <a:extLst>
                         <a:ext uri="{28A0092B-C50C-407E-A947-70E740481C1C}">
                           <a14:useLocalDpi xmlns:a14="http://schemas.microsoft.com/office/drawing/2010/main" val="0"/>
@@ -6970,7 +7142,7 @@
           <w:numId w:val="3"/>
         </w:numPr>
       </w:pPr>
-      <w:bookmarkStart w:id="10" w:name="_Toc152697245"/>
+      <w:bookmarkStart w:id="9" w:name="_Toc152697245"/>
       <w:r>
         <w:lastRenderedPageBreak/>
         <w:t>Check for</w:t>
@@ -6978,7 +7150,7 @@
       <w:r>
         <w:t xml:space="preserve"> Duplicates</w:t>
       </w:r>
-      <w:bookmarkEnd w:id="10"/>
+      <w:bookmarkEnd w:id="9"/>
     </w:p>
     <w:p>
       <w:pPr>
@@ -7112,7 +7284,7 @@
                     <pic:cNvPicPr/>
                   </pic:nvPicPr>
                   <pic:blipFill>
-                    <a:blip r:embed="rId30">
+                    <a:blip r:embed="rId32">
                       <a:extLst>
                         <a:ext uri="{28A0092B-C50C-407E-A947-70E740481C1C}">
                           <a14:useLocalDpi xmlns:a14="http://schemas.microsoft.com/office/drawing/2010/main" val="0"/>
@@ -7214,7 +7386,7 @@
                     <pic:cNvPicPr/>
                   </pic:nvPicPr>
                   <pic:blipFill>
-                    <a:blip r:embed="rId31">
+                    <a:blip r:embed="rId33">
                       <a:extLst>
                         <a:ext uri="{28A0092B-C50C-407E-A947-70E740481C1C}">
                           <a14:useLocalDpi xmlns:a14="http://schemas.microsoft.com/office/drawing/2010/main" val="0"/>
@@ -7325,7 +7497,7 @@
                     <pic:cNvPicPr/>
                   </pic:nvPicPr>
                   <pic:blipFill>
-                    <a:blip r:embed="rId32"/>
+                    <a:blip r:embed="rId34"/>
                     <a:stretch>
                       <a:fillRect/>
                     </a:stretch>
@@ -7416,7 +7588,7 @@
                     <pic:cNvPicPr/>
                   </pic:nvPicPr>
                   <pic:blipFill>
-                    <a:blip r:embed="rId33">
+                    <a:blip r:embed="rId35">
                       <a:extLst>
                         <a:ext uri="{28A0092B-C50C-407E-A947-70E740481C1C}">
                           <a14:useLocalDpi xmlns:a14="http://schemas.microsoft.com/office/drawing/2010/main" val="0"/>
@@ -7485,14 +7657,14 @@
           <w:numId w:val="3"/>
         </w:numPr>
       </w:pPr>
-      <w:bookmarkStart w:id="11" w:name="_Toc152697246"/>
-      <w:bookmarkStart w:id="12" w:name="C2_P"/>
+      <w:bookmarkStart w:id="10" w:name="_Toc152697246"/>
+      <w:bookmarkStart w:id="11" w:name="C2_P"/>
       <w:r>
         <w:t>Check for Mistyping</w:t>
       </w:r>
-      <w:bookmarkEnd w:id="11"/>
-    </w:p>
-    <w:bookmarkEnd w:id="12"/>
+      <w:bookmarkEnd w:id="10"/>
+    </w:p>
+    <w:bookmarkEnd w:id="11"/>
     <w:p>
       <w:pPr>
         <w:ind w:left="720"/>
@@ -7560,7 +7732,7 @@
                     <pic:cNvPicPr/>
                   </pic:nvPicPr>
                   <pic:blipFill>
-                    <a:blip r:embed="rId34">
+                    <a:blip r:embed="rId36">
                       <a:extLst>
                         <a:ext uri="{28A0092B-C50C-407E-A947-70E740481C1C}">
                           <a14:useLocalDpi xmlns:a14="http://schemas.microsoft.com/office/drawing/2010/main" val="0"/>
@@ -7598,15 +7770,7 @@
         </w:drawing>
       </w:r>
       <w:r>
-        <w:t xml:space="preserve">but one is </w:t>
-      </w:r>
-      <w:proofErr w:type="gramStart"/>
-      <w:r>
-        <w:t>plural</w:t>
-      </w:r>
-      <w:proofErr w:type="gramEnd"/>
-      <w:r>
-        <w:t xml:space="preserve"> and the other is </w:t>
+        <w:t xml:space="preserve">but one is plural and the other is </w:t>
       </w:r>
       <w:r>
         <w:t>singular</w:t>
@@ -7726,7 +7890,7 @@
                     <pic:cNvPicPr/>
                   </pic:nvPicPr>
                   <pic:blipFill>
-                    <a:blip r:embed="rId35">
+                    <a:blip r:embed="rId37">
                       <a:extLst>
                         <a:ext uri="{28A0092B-C50C-407E-A947-70E740481C1C}">
                           <a14:useLocalDpi xmlns:a14="http://schemas.microsoft.com/office/drawing/2010/main" val="0"/>
@@ -7810,7 +7974,7 @@
                     <pic:cNvPicPr/>
                   </pic:nvPicPr>
                   <pic:blipFill>
-                    <a:blip r:embed="rId36">
+                    <a:blip r:embed="rId38">
                       <a:extLst>
                         <a:ext uri="{28A0092B-C50C-407E-A947-70E740481C1C}">
                           <a14:useLocalDpi xmlns:a14="http://schemas.microsoft.com/office/drawing/2010/main" val="0"/>
@@ -7920,7 +8084,7 @@
                     <pic:cNvPicPr/>
                   </pic:nvPicPr>
                   <pic:blipFill>
-                    <a:blip r:embed="rId37">
+                    <a:blip r:embed="rId39">
                       <a:extLst>
                         <a:ext uri="{28A0092B-C50C-407E-A947-70E740481C1C}">
                           <a14:useLocalDpi xmlns:a14="http://schemas.microsoft.com/office/drawing/2010/main" val="0"/>
@@ -8016,7 +8180,7 @@
                     <pic:cNvPicPr/>
                   </pic:nvPicPr>
                   <pic:blipFill>
-                    <a:blip r:embed="rId38"/>
+                    <a:blip r:embed="rId40"/>
                     <a:stretch>
                       <a:fillRect/>
                     </a:stretch>
@@ -8051,7 +8215,7 @@
       <w:pPr>
         <w:pStyle w:val="Heading2"/>
       </w:pPr>
-      <w:bookmarkStart w:id="13" w:name="_Toc152697247"/>
+      <w:bookmarkStart w:id="12" w:name="_Toc152697247"/>
       <w:r>
         <w:t xml:space="preserve">4. </w:t>
       </w:r>
@@ -8061,7 +8225,7 @@
       <w:r>
         <w:t>s</w:t>
       </w:r>
-      <w:bookmarkEnd w:id="13"/>
+      <w:bookmarkEnd w:id="12"/>
     </w:p>
     <w:p>
       <w:pPr>
@@ -8111,12 +8275,12 @@
           <w:numId w:val="11"/>
         </w:numPr>
       </w:pPr>
-      <w:bookmarkStart w:id="14" w:name="C3_P"/>
+      <w:bookmarkStart w:id="13" w:name="C3_P"/>
       <w:r>
         <w:t>Order ID</w:t>
       </w:r>
     </w:p>
-    <w:bookmarkEnd w:id="14"/>
+    <w:bookmarkEnd w:id="13"/>
     <w:p>
       <w:pPr>
         <w:pStyle w:val="ListParagraph"/>
@@ -8150,7 +8314,7 @@
                     <pic:cNvPicPr/>
                   </pic:nvPicPr>
                   <pic:blipFill>
-                    <a:blip r:embed="rId39">
+                    <a:blip r:embed="rId41">
                       <a:extLst>
                         <a:ext uri="{28A0092B-C50C-407E-A947-70E740481C1C}">
                           <a14:useLocalDpi xmlns:a14="http://schemas.microsoft.com/office/drawing/2010/main" val="0"/>
@@ -8279,7 +8443,7 @@
                     <pic:cNvPicPr/>
                   </pic:nvPicPr>
                   <pic:blipFill>
-                    <a:blip r:embed="rId40">
+                    <a:blip r:embed="rId42">
                       <a:extLst>
                         <a:ext uri="{28A0092B-C50C-407E-A947-70E740481C1C}">
                           <a14:useLocalDpi xmlns:a14="http://schemas.microsoft.com/office/drawing/2010/main" val="0"/>
@@ -8370,7 +8534,7 @@
                     <pic:cNvPicPr/>
                   </pic:nvPicPr>
                   <pic:blipFill>
-                    <a:blip r:embed="rId41">
+                    <a:blip r:embed="rId43">
                       <a:extLst>
                         <a:ext uri="{28A0092B-C50C-407E-A947-70E740481C1C}">
                           <a14:useLocalDpi xmlns:a14="http://schemas.microsoft.com/office/drawing/2010/main" val="0"/>
@@ -8454,7 +8618,7 @@
                     <pic:cNvPicPr/>
                   </pic:nvPicPr>
                   <pic:blipFill>
-                    <a:blip r:embed="rId42">
+                    <a:blip r:embed="rId44">
                       <a:extLst>
                         <a:ext uri="{28A0092B-C50C-407E-A947-70E740481C1C}">
                           <a14:useLocalDpi xmlns:a14="http://schemas.microsoft.com/office/drawing/2010/main" val="0"/>
@@ -8547,7 +8711,7 @@
           <w:numId w:val="13"/>
         </w:numPr>
       </w:pPr>
-      <w:bookmarkStart w:id="15" w:name="C4_P"/>
+      <w:bookmarkStart w:id="14" w:name="C4_P"/>
       <w:r>
         <w:t>Filter for ‘Line SKU’ equal MIN3</w:t>
       </w:r>
@@ -8558,7 +8722,7 @@
         <w:t xml:space="preserve"> </w:t>
       </w:r>
     </w:p>
-    <w:bookmarkEnd w:id="15"/>
+    <w:bookmarkEnd w:id="14"/>
     <w:p>
       <w:pPr>
         <w:ind w:left="720"/>
@@ -8607,7 +8771,7 @@
                     <pic:cNvPicPr/>
                   </pic:nvPicPr>
                   <pic:blipFill>
-                    <a:blip r:embed="rId43" cstate="print">
+                    <a:blip r:embed="rId45" cstate="print">
                       <a:extLst>
                         <a:ext uri="{28A0092B-C50C-407E-A947-70E740481C1C}">
                           <a14:useLocalDpi xmlns:a14="http://schemas.microsoft.com/office/drawing/2010/main" val="0"/>
@@ -8740,7 +8904,7 @@
                     <pic:cNvPicPr/>
                   </pic:nvPicPr>
                   <pic:blipFill>
-                    <a:blip r:embed="rId44">
+                    <a:blip r:embed="rId46">
                       <a:extLst>
                         <a:ext uri="{28A0092B-C50C-407E-A947-70E740481C1C}">
                           <a14:useLocalDpi xmlns:a14="http://schemas.microsoft.com/office/drawing/2010/main" val="0"/>
@@ -8834,7 +8998,7 @@
                     <pic:cNvPicPr/>
                   </pic:nvPicPr>
                   <pic:blipFill>
-                    <a:blip r:embed="rId45">
+                    <a:blip r:embed="rId47">
                       <a:extLst>
                         <a:ext uri="{28A0092B-C50C-407E-A947-70E740481C1C}">
                           <a14:useLocalDpi xmlns:a14="http://schemas.microsoft.com/office/drawing/2010/main" val="0"/>
@@ -9003,7 +9167,7 @@
                     <pic:cNvPicPr/>
                   </pic:nvPicPr>
                   <pic:blipFill>
-                    <a:blip r:embed="rId46">
+                    <a:blip r:embed="rId48">
                       <a:extLst>
                         <a:ext uri="{28A0092B-C50C-407E-A947-70E740481C1C}">
                           <a14:useLocalDpi xmlns:a14="http://schemas.microsoft.com/office/drawing/2010/main" val="0"/>
@@ -9077,7 +9241,7 @@
                     <pic:cNvPicPr/>
                   </pic:nvPicPr>
                   <pic:blipFill>
-                    <a:blip r:embed="rId47">
+                    <a:blip r:embed="rId49">
                       <a:extLst>
                         <a:ext uri="{28A0092B-C50C-407E-A947-70E740481C1C}">
                           <a14:useLocalDpi xmlns:a14="http://schemas.microsoft.com/office/drawing/2010/main" val="0"/>
@@ -9203,7 +9367,7 @@
                     <pic:cNvPicPr/>
                   </pic:nvPicPr>
                   <pic:blipFill>
-                    <a:blip r:embed="rId48">
+                    <a:blip r:embed="rId50">
                       <a:extLst>
                         <a:ext uri="{28A0092B-C50C-407E-A947-70E740481C1C}">
                           <a14:useLocalDpi xmlns:a14="http://schemas.microsoft.com/office/drawing/2010/main" val="0"/>
@@ -9325,7 +9489,7 @@
                     <pic:cNvPicPr/>
                   </pic:nvPicPr>
                   <pic:blipFill>
-                    <a:blip r:embed="rId49">
+                    <a:blip r:embed="rId51">
                       <a:extLst>
                         <a:ext uri="{28A0092B-C50C-407E-A947-70E740481C1C}">
                           <a14:useLocalDpi xmlns:a14="http://schemas.microsoft.com/office/drawing/2010/main" val="0"/>
@@ -9442,7 +9606,7 @@
                     <pic:cNvPicPr/>
                   </pic:nvPicPr>
                   <pic:blipFill>
-                    <a:blip r:embed="rId50">
+                    <a:blip r:embed="rId52">
                       <a:extLst>
                         <a:ext uri="{28A0092B-C50C-407E-A947-70E740481C1C}">
                           <a14:useLocalDpi xmlns:a14="http://schemas.microsoft.com/office/drawing/2010/main" val="0"/>
@@ -9512,13 +9676,8 @@
         <w:t>Check for</w:t>
       </w:r>
       <w:r>
-        <w:t xml:space="preserve"> mismatched data </w:t>
-      </w:r>
-      <w:proofErr w:type="gramStart"/>
-      <w:r>
-        <w:t>types</w:t>
-      </w:r>
-      <w:proofErr w:type="gramEnd"/>
+        <w:t xml:space="preserve"> mismatched data types</w:t>
+      </w:r>
     </w:p>
     <w:p>
       <w:pPr>
@@ -9701,12 +9860,12 @@
           <w:numId w:val="20"/>
         </w:numPr>
       </w:pPr>
-      <w:bookmarkStart w:id="16" w:name="C9_P"/>
+      <w:bookmarkStart w:id="15" w:name="C9_P"/>
       <w:r>
         <w:t>Order ID =&gt; Text</w:t>
       </w:r>
     </w:p>
-    <w:bookmarkEnd w:id="16"/>
+    <w:bookmarkEnd w:id="15"/>
     <w:p>
       <w:pPr>
         <w:ind w:left="720"/>
@@ -9773,7 +9932,7 @@
                     <pic:cNvPicPr/>
                   </pic:nvPicPr>
                   <pic:blipFill>
-                    <a:blip r:embed="rId51">
+                    <a:blip r:embed="rId53">
                       <a:extLst>
                         <a:ext uri="{28A0092B-C50C-407E-A947-70E740481C1C}">
                           <a14:useLocalDpi xmlns:a14="http://schemas.microsoft.com/office/drawing/2010/main" val="0"/>
@@ -9872,7 +10031,7 @@
                     <pic:cNvPicPr/>
                   </pic:nvPicPr>
                   <pic:blipFill>
-                    <a:blip r:embed="rId52">
+                    <a:blip r:embed="rId54">
                       <a:extLst>
                         <a:ext uri="{28A0092B-C50C-407E-A947-70E740481C1C}">
                           <a14:useLocalDpi xmlns:a14="http://schemas.microsoft.com/office/drawing/2010/main" val="0"/>
@@ -9942,7 +10101,7 @@
                     <pic:cNvPicPr/>
                   </pic:nvPicPr>
                   <pic:blipFill>
-                    <a:blip r:embed="rId53">
+                    <a:blip r:embed="rId55">
                       <a:extLst>
                         <a:ext uri="{28A0092B-C50C-407E-A947-70E740481C1C}">
                           <a14:useLocalDpi xmlns:a14="http://schemas.microsoft.com/office/drawing/2010/main" val="0"/>
@@ -9988,13 +10147,13 @@
           <w:numId w:val="20"/>
         </w:numPr>
       </w:pPr>
-      <w:bookmarkStart w:id="17" w:name="C10_P"/>
+      <w:bookmarkStart w:id="16" w:name="C10_P"/>
       <w:r>
         <w:lastRenderedPageBreak/>
         <w:t>Month =&gt; Text</w:t>
       </w:r>
     </w:p>
-    <w:bookmarkEnd w:id="17"/>
+    <w:bookmarkEnd w:id="16"/>
     <w:p>
       <w:pPr>
         <w:ind w:left="720"/>
@@ -10055,7 +10214,7 @@
                     <pic:cNvPicPr/>
                   </pic:nvPicPr>
                   <pic:blipFill>
-                    <a:blip r:embed="rId54">
+                    <a:blip r:embed="rId56">
                       <a:extLst>
                         <a:ext uri="{28A0092B-C50C-407E-A947-70E740481C1C}">
                           <a14:useLocalDpi xmlns:a14="http://schemas.microsoft.com/office/drawing/2010/main" val="0"/>
@@ -10154,7 +10313,7 @@
                     <pic:cNvPicPr/>
                   </pic:nvPicPr>
                   <pic:blipFill>
-                    <a:blip r:embed="rId55">
+                    <a:blip r:embed="rId57">
                       <a:extLst>
                         <a:ext uri="{28A0092B-C50C-407E-A947-70E740481C1C}">
                           <a14:useLocalDpi xmlns:a14="http://schemas.microsoft.com/office/drawing/2010/main" val="0"/>
@@ -10219,7 +10378,7 @@
                     <pic:cNvPicPr/>
                   </pic:nvPicPr>
                   <pic:blipFill>
-                    <a:blip r:embed="rId56">
+                    <a:blip r:embed="rId58">
                       <a:extLst>
                         <a:ext uri="{28A0092B-C50C-407E-A947-70E740481C1C}">
                           <a14:useLocalDpi xmlns:a14="http://schemas.microsoft.com/office/drawing/2010/main" val="0"/>
@@ -10270,13 +10429,13 @@
           <w:numId w:val="20"/>
         </w:numPr>
       </w:pPr>
-      <w:bookmarkStart w:id="18" w:name="C11_P"/>
+      <w:bookmarkStart w:id="17" w:name="C11_P"/>
       <w:r>
         <w:lastRenderedPageBreak/>
         <w:t>Year =&gt; Text</w:t>
       </w:r>
     </w:p>
-    <w:bookmarkEnd w:id="18"/>
+    <w:bookmarkEnd w:id="17"/>
     <w:p>
       <w:pPr>
         <w:ind w:left="720"/>
@@ -10337,7 +10496,7 @@
                     <pic:cNvPicPr/>
                   </pic:nvPicPr>
                   <pic:blipFill>
-                    <a:blip r:embed="rId57">
+                    <a:blip r:embed="rId59">
                       <a:extLst>
                         <a:ext uri="{28A0092B-C50C-407E-A947-70E740481C1C}">
                           <a14:useLocalDpi xmlns:a14="http://schemas.microsoft.com/office/drawing/2010/main" val="0"/>
@@ -10436,7 +10595,7 @@
                     <pic:cNvPicPr/>
                   </pic:nvPicPr>
                   <pic:blipFill>
-                    <a:blip r:embed="rId58">
+                    <a:blip r:embed="rId60">
                       <a:extLst>
                         <a:ext uri="{28A0092B-C50C-407E-A947-70E740481C1C}">
                           <a14:useLocalDpi xmlns:a14="http://schemas.microsoft.com/office/drawing/2010/main" val="0"/>
@@ -10506,7 +10665,7 @@
                     <pic:cNvPicPr/>
                   </pic:nvPicPr>
                   <pic:blipFill>
-                    <a:blip r:embed="rId59">
+                    <a:blip r:embed="rId61">
                       <a:extLst>
                         <a:ext uri="{28A0092B-C50C-407E-A947-70E740481C1C}">
                           <a14:useLocalDpi xmlns:a14="http://schemas.microsoft.com/office/drawing/2010/main" val="0"/>
@@ -10558,13 +10717,13 @@
           <w:numId w:val="20"/>
         </w:numPr>
       </w:pPr>
-      <w:bookmarkStart w:id="19" w:name="C12_P"/>
+      <w:bookmarkStart w:id="18" w:name="C12_P"/>
       <w:r>
         <w:lastRenderedPageBreak/>
         <w:t>Total order value =&gt; Number</w:t>
       </w:r>
     </w:p>
-    <w:bookmarkEnd w:id="19"/>
+    <w:bookmarkEnd w:id="18"/>
     <w:p>
       <w:pPr>
         <w:pStyle w:val="ListParagraph"/>
@@ -10632,7 +10791,7 @@
                     <pic:cNvPicPr/>
                   </pic:nvPicPr>
                   <pic:blipFill>
-                    <a:blip r:embed="rId60">
+                    <a:blip r:embed="rId62">
                       <a:extLst>
                         <a:ext uri="{28A0092B-C50C-407E-A947-70E740481C1C}">
                           <a14:useLocalDpi xmlns:a14="http://schemas.microsoft.com/office/drawing/2010/main" val="0"/>
@@ -10725,7 +10884,7 @@
                     <pic:cNvPicPr/>
                   </pic:nvPicPr>
                   <pic:blipFill>
-                    <a:blip r:embed="rId61">
+                    <a:blip r:embed="rId63">
                       <a:extLst>
                         <a:ext uri="{28A0092B-C50C-407E-A947-70E740481C1C}">
                           <a14:useLocalDpi xmlns:a14="http://schemas.microsoft.com/office/drawing/2010/main" val="0"/>
@@ -10841,7 +11000,7 @@
           <w:numId w:val="20"/>
         </w:numPr>
       </w:pPr>
-      <w:bookmarkStart w:id="20" w:name="C13_P"/>
+      <w:bookmarkStart w:id="19" w:name="C13_P"/>
       <w:r>
         <w:lastRenderedPageBreak/>
         <w:t>Discount</w:t>
@@ -10850,7 +11009,7 @@
         <w:t xml:space="preserve"> =&gt; Number</w:t>
       </w:r>
     </w:p>
-    <w:bookmarkEnd w:id="20"/>
+    <w:bookmarkEnd w:id="19"/>
     <w:p>
       <w:pPr>
         <w:pStyle w:val="ListParagraph"/>
@@ -10918,7 +11077,7 @@
                     <pic:cNvPicPr/>
                   </pic:nvPicPr>
                   <pic:blipFill>
-                    <a:blip r:embed="rId62">
+                    <a:blip r:embed="rId64">
                       <a:extLst>
                         <a:ext uri="{28A0092B-C50C-407E-A947-70E740481C1C}">
                           <a14:useLocalDpi xmlns:a14="http://schemas.microsoft.com/office/drawing/2010/main" val="0"/>
@@ -11008,7 +11167,7 @@
                     <pic:cNvPicPr/>
                   </pic:nvPicPr>
                   <pic:blipFill>
-                    <a:blip r:embed="rId61">
+                    <a:blip r:embed="rId63">
                       <a:extLst>
                         <a:ext uri="{28A0092B-C50C-407E-A947-70E740481C1C}">
                           <a14:useLocalDpi xmlns:a14="http://schemas.microsoft.com/office/drawing/2010/main" val="0"/>
@@ -11085,7 +11244,7 @@
           <w:numId w:val="20"/>
         </w:numPr>
       </w:pPr>
-      <w:bookmarkStart w:id="21" w:name="C14_P"/>
+      <w:bookmarkStart w:id="20" w:name="C14_P"/>
       <w:r>
         <w:lastRenderedPageBreak/>
         <w:t>Line Value (net discount)</w:t>
@@ -11094,7 +11253,7 @@
         <w:t xml:space="preserve"> =&gt; Number</w:t>
       </w:r>
     </w:p>
-    <w:bookmarkEnd w:id="21"/>
+    <w:bookmarkEnd w:id="20"/>
     <w:p>
       <w:pPr>
         <w:pStyle w:val="ListParagraph"/>
@@ -11162,7 +11321,7 @@
                     <pic:cNvPicPr/>
                   </pic:nvPicPr>
                   <pic:blipFill>
-                    <a:blip r:embed="rId63">
+                    <a:blip r:embed="rId65">
                       <a:extLst>
                         <a:ext uri="{28A0092B-C50C-407E-A947-70E740481C1C}">
                           <a14:useLocalDpi xmlns:a14="http://schemas.microsoft.com/office/drawing/2010/main" val="0"/>
@@ -11253,7 +11412,7 @@
                     <pic:cNvPicPr/>
                   </pic:nvPicPr>
                   <pic:blipFill>
-                    <a:blip r:embed="rId61">
+                    <a:blip r:embed="rId63">
                       <a:extLst>
                         <a:ext uri="{28A0092B-C50C-407E-A947-70E740481C1C}">
                           <a14:useLocalDpi xmlns:a14="http://schemas.microsoft.com/office/drawing/2010/main" val="0"/>
@@ -11399,7 +11558,7 @@
           <w:numId w:val="20"/>
         </w:numPr>
       </w:pPr>
-      <w:bookmarkStart w:id="22" w:name="C15_P"/>
+      <w:bookmarkStart w:id="21" w:name="C15_P"/>
       <w:r>
         <w:lastRenderedPageBreak/>
         <w:t>Line Category</w:t>
@@ -11411,7 +11570,7 @@
         <w:t>=&gt; Text</w:t>
       </w:r>
     </w:p>
-    <w:bookmarkEnd w:id="22"/>
+    <w:bookmarkEnd w:id="21"/>
     <w:p>
       <w:pPr>
         <w:ind w:left="720"/>
@@ -11472,7 +11631,7 @@
                     <pic:cNvPicPr/>
                   </pic:nvPicPr>
                   <pic:blipFill>
-                    <a:blip r:embed="rId64">
+                    <a:blip r:embed="rId66">
                       <a:extLst>
                         <a:ext uri="{28A0092B-C50C-407E-A947-70E740481C1C}">
                           <a14:useLocalDpi xmlns:a14="http://schemas.microsoft.com/office/drawing/2010/main" val="0"/>
@@ -11571,7 +11730,7 @@
                     <pic:cNvPicPr/>
                   </pic:nvPicPr>
                   <pic:blipFill>
-                    <a:blip r:embed="rId65">
+                    <a:blip r:embed="rId67">
                       <a:extLst>
                         <a:ext uri="{28A0092B-C50C-407E-A947-70E740481C1C}">
                           <a14:useLocalDpi xmlns:a14="http://schemas.microsoft.com/office/drawing/2010/main" val="0"/>
@@ -11641,7 +11800,7 @@
                     <pic:cNvPicPr/>
                   </pic:nvPicPr>
                   <pic:blipFill>
-                    <a:blip r:embed="rId66">
+                    <a:blip r:embed="rId68">
                       <a:extLst>
                         <a:ext uri="{28A0092B-C50C-407E-A947-70E740481C1C}">
                           <a14:useLocalDpi xmlns:a14="http://schemas.microsoft.com/office/drawing/2010/main" val="0"/>
@@ -11692,6 +11851,7 @@
           <w:numId w:val="20"/>
         </w:numPr>
       </w:pPr>
+      <w:bookmarkStart w:id="22" w:name="C16_P"/>
       <w:r>
         <w:t xml:space="preserve">Line </w:t>
       </w:r>
@@ -11702,6 +11862,7 @@
         <w:t xml:space="preserve"> =&gt; Text</w:t>
       </w:r>
     </w:p>
+    <w:bookmarkEnd w:id="22"/>
     <w:p>
       <w:pPr>
         <w:ind w:left="720"/>
@@ -11739,7 +11900,7 @@
           <w:noProof/>
         </w:rPr>
         <w:drawing>
-          <wp:anchor distT="0" distB="0" distL="114300" distR="114300" simplePos="0" relativeHeight="251739648" behindDoc="0" locked="0" layoutInCell="1" allowOverlap="1" wp14:anchorId="5B3FDDB2" wp14:editId="0FFBA054">
+          <wp:anchor distT="0" distB="0" distL="114300" distR="114300" simplePos="0" relativeHeight="251739648" behindDoc="0" locked="0" layoutInCell="1" allowOverlap="1" wp14:anchorId="5B3FDDB2" wp14:editId="6FFFD31D">
             <wp:simplePos x="0" y="0"/>
             <wp:positionH relativeFrom="margin">
               <wp:align>right</wp:align>
@@ -11762,7 +11923,7 @@
                     <pic:cNvPicPr/>
                   </pic:nvPicPr>
                   <pic:blipFill>
-                    <a:blip r:embed="rId67">
+                    <a:blip r:embed="rId69">
                       <a:extLst>
                         <a:ext uri="{28A0092B-C50C-407E-A947-70E740481C1C}">
                           <a14:useLocalDpi xmlns:a14="http://schemas.microsoft.com/office/drawing/2010/main" val="0"/>
@@ -11827,7 +11988,7 @@
                     <pic:cNvPicPr/>
                   </pic:nvPicPr>
                   <pic:blipFill>
-                    <a:blip r:embed="rId68">
+                    <a:blip r:embed="rId70">
                       <a:extLst>
                         <a:ext uri="{28A0092B-C50C-407E-A947-70E740481C1C}">
                           <a14:useLocalDpi xmlns:a14="http://schemas.microsoft.com/office/drawing/2010/main" val="0"/>
@@ -11903,7 +12064,7 @@
           <w:noProof/>
         </w:rPr>
         <w:drawing>
-          <wp:anchor distT="0" distB="0" distL="114300" distR="114300" simplePos="0" relativeHeight="251740672" behindDoc="0" locked="0" layoutInCell="1" allowOverlap="1" wp14:anchorId="39080B27" wp14:editId="1DA33A07">
+          <wp:anchor distT="0" distB="0" distL="114300" distR="114300" simplePos="0" relativeHeight="251740672" behindDoc="0" locked="0" layoutInCell="1" allowOverlap="1" wp14:anchorId="39080B27" wp14:editId="2664439F">
             <wp:simplePos x="0" y="0"/>
             <wp:positionH relativeFrom="margin">
               <wp:posOffset>419100</wp:posOffset>
@@ -11926,7 +12087,7 @@
                     <pic:cNvPicPr/>
                   </pic:nvPicPr>
                   <pic:blipFill>
-                    <a:blip r:embed="rId69">
+                    <a:blip r:embed="rId71">
                       <a:extLst>
                         <a:ext uri="{28A0092B-C50C-407E-A947-70E740481C1C}">
                           <a14:useLocalDpi xmlns:a14="http://schemas.microsoft.com/office/drawing/2010/main" val="0"/>
@@ -11966,6 +12127,282 @@
     </w:p>
     <w:p>
       <w:pPr>
+        <w:pStyle w:val="ListParagraph"/>
+        <w:numPr>
+          <w:ilvl w:val="0"/>
+          <w:numId w:val="20"/>
+        </w:numPr>
+      </w:pPr>
+      <w:bookmarkStart w:id="23" w:name="C17_P"/>
+      <w:r>
+        <w:lastRenderedPageBreak/>
+        <w:t>Line SKU Production Cost</w:t>
+      </w:r>
+      <w:r>
+        <w:t xml:space="preserve"> </w:t>
+      </w:r>
+      <w:r>
+        <w:t>=&gt; Number</w:t>
+      </w:r>
+    </w:p>
+    <w:bookmarkEnd w:id="23"/>
+    <w:p>
+      <w:pPr>
+        <w:pStyle w:val="ListParagraph"/>
+        <w:ind w:left="1080"/>
+      </w:pPr>
+      <w:r>
+        <w:t>This column will be converted from Currency to Number.</w:t>
+      </w:r>
+    </w:p>
+    <w:p>
+      <w:pPr>
+        <w:pStyle w:val="ListParagraph"/>
+        <w:ind w:left="1080"/>
+      </w:pPr>
+    </w:p>
+    <w:p>
+      <w:pPr>
+        <w:pStyle w:val="ListParagraph"/>
+        <w:ind w:left="1080"/>
+      </w:pPr>
+      <w:r>
+        <w:rPr>
+          <w:b/>
+          <w:bCs/>
+        </w:rPr>
+        <w:t>Steps</w:t>
+      </w:r>
+      <w:r>
+        <w:t>:</w:t>
+      </w:r>
+    </w:p>
+    <w:p>
+      <w:pPr>
+        <w:pStyle w:val="ListParagraph"/>
+        <w:numPr>
+          <w:ilvl w:val="0"/>
+          <w:numId w:val="24"/>
+        </w:numPr>
+      </w:pPr>
+      <w:r>
+        <w:rPr>
+          <w:noProof/>
+        </w:rPr>
+        <w:drawing>
+          <wp:anchor distT="0" distB="0" distL="114300" distR="114300" simplePos="0" relativeHeight="251744768" behindDoc="0" locked="0" layoutInCell="1" allowOverlap="1" wp14:anchorId="1359673F" wp14:editId="10387A2D">
+            <wp:simplePos x="0" y="0"/>
+            <wp:positionH relativeFrom="margin">
+              <wp:align>right</wp:align>
+            </wp:positionH>
+            <wp:positionV relativeFrom="paragraph">
+              <wp:posOffset>284076</wp:posOffset>
+            </wp:positionV>
+            <wp:extent cx="5257800" cy="2305050"/>
+            <wp:effectExtent l="19050" t="19050" r="19050" b="19050"/>
+            <wp:wrapSquare wrapText="bothSides"/>
+            <wp:docPr id="1355992965" name="Picture 1"/>
+            <wp:cNvGraphicFramePr>
+              <a:graphicFrameLocks xmlns:a="http://schemas.openxmlformats.org/drawingml/2006/main" noChangeAspect="1"/>
+            </wp:cNvGraphicFramePr>
+            <a:graphic xmlns:a="http://schemas.openxmlformats.org/drawingml/2006/main">
+              <a:graphicData uri="http://schemas.openxmlformats.org/drawingml/2006/picture">
+                <pic:pic xmlns:pic="http://schemas.openxmlformats.org/drawingml/2006/picture">
+                  <pic:nvPicPr>
+                    <pic:cNvPr id="1355992965" name=""/>
+                    <pic:cNvPicPr/>
+                  </pic:nvPicPr>
+                  <pic:blipFill>
+                    <a:blip r:embed="rId72">
+                      <a:extLst>
+                        <a:ext uri="{28A0092B-C50C-407E-A947-70E740481C1C}">
+                          <a14:useLocalDpi xmlns:a14="http://schemas.microsoft.com/office/drawing/2010/main" val="0"/>
+                        </a:ext>
+                      </a:extLst>
+                    </a:blip>
+                    <a:stretch>
+                      <a:fillRect/>
+                    </a:stretch>
+                  </pic:blipFill>
+                  <pic:spPr>
+                    <a:xfrm>
+                      <a:off x="0" y="0"/>
+                      <a:ext cx="5257800" cy="2305050"/>
+                    </a:xfrm>
+                    <a:prstGeom prst="rect">
+                      <a:avLst/>
+                    </a:prstGeom>
+                    <a:ln w="19050">
+                      <a:solidFill>
+                        <a:srgbClr val="AF658C"/>
+                      </a:solidFill>
+                    </a:ln>
+                  </pic:spPr>
+                </pic:pic>
+              </a:graphicData>
+            </a:graphic>
+            <wp14:sizeRelH relativeFrom="margin">
+              <wp14:pctWidth>0</wp14:pctWidth>
+            </wp14:sizeRelH>
+            <wp14:sizeRelV relativeFrom="margin">
+              <wp14:pctHeight>0</wp14:pctHeight>
+            </wp14:sizeRelV>
+          </wp:anchor>
+        </w:drawing>
+      </w:r>
+      <w:r>
+        <w:t>convert from currency to Number from the home tap.</w:t>
+      </w:r>
+    </w:p>
+    <w:p>
+      <w:pPr>
+        <w:ind w:left="1080"/>
+      </w:pPr>
+    </w:p>
+    <w:p>
+      <w:pPr>
+        <w:pStyle w:val="ListParagraph"/>
+        <w:numPr>
+          <w:ilvl w:val="0"/>
+          <w:numId w:val="24"/>
+        </w:numPr>
+      </w:pPr>
+      <w:r>
+        <w:t xml:space="preserve">As the numbers are still aligned at left, to make it right aligned as the standard, we will make the alignment general instead of right.  </w:t>
+      </w:r>
+    </w:p>
+    <w:p>
+      <w:pPr>
+        <w:pStyle w:val="ListParagraph"/>
+      </w:pPr>
+      <w:r>
+        <w:rPr>
+          <w:noProof/>
+        </w:rPr>
+        <w:drawing>
+          <wp:anchor distT="0" distB="0" distL="114300" distR="114300" simplePos="0" relativeHeight="251742720" behindDoc="0" locked="0" layoutInCell="1" allowOverlap="1" wp14:anchorId="0FE9CFD5" wp14:editId="17D6E81C">
+            <wp:simplePos x="0" y="0"/>
+            <wp:positionH relativeFrom="margin">
+              <wp:align>right</wp:align>
+            </wp:positionH>
+            <wp:positionV relativeFrom="paragraph">
+              <wp:posOffset>30480</wp:posOffset>
+            </wp:positionV>
+            <wp:extent cx="5235575" cy="3101975"/>
+            <wp:effectExtent l="19050" t="19050" r="22225" b="22225"/>
+            <wp:wrapSquare wrapText="bothSides"/>
+            <wp:docPr id="1055270549" name="Picture 1055270549" descr="A screenshot of a computer&#10;&#10;Description automatically generated"/>
+            <wp:cNvGraphicFramePr>
+              <a:graphicFrameLocks xmlns:a="http://schemas.openxmlformats.org/drawingml/2006/main" noChangeAspect="1"/>
+            </wp:cNvGraphicFramePr>
+            <a:graphic xmlns:a="http://schemas.openxmlformats.org/drawingml/2006/main">
+              <a:graphicData uri="http://schemas.openxmlformats.org/drawingml/2006/picture">
+                <pic:pic xmlns:pic="http://schemas.openxmlformats.org/drawingml/2006/picture">
+                  <pic:nvPicPr>
+                    <pic:cNvPr id="365926227" name="Picture 1" descr="A screenshot of a computer&#10;&#10;Description automatically generated"/>
+                    <pic:cNvPicPr/>
+                  </pic:nvPicPr>
+                  <pic:blipFill>
+                    <a:blip r:embed="rId63">
+                      <a:extLst>
+                        <a:ext uri="{28A0092B-C50C-407E-A947-70E740481C1C}">
+                          <a14:useLocalDpi xmlns:a14="http://schemas.microsoft.com/office/drawing/2010/main" val="0"/>
+                        </a:ext>
+                      </a:extLst>
+                    </a:blip>
+                    <a:stretch>
+                      <a:fillRect/>
+                    </a:stretch>
+                  </pic:blipFill>
+                  <pic:spPr>
+                    <a:xfrm>
+                      <a:off x="0" y="0"/>
+                      <a:ext cx="5235575" cy="3101975"/>
+                    </a:xfrm>
+                    <a:prstGeom prst="rect">
+                      <a:avLst/>
+                    </a:prstGeom>
+                    <a:ln w="19050">
+                      <a:solidFill>
+                        <a:srgbClr val="AF658C"/>
+                      </a:solidFill>
+                    </a:ln>
+                  </pic:spPr>
+                </pic:pic>
+              </a:graphicData>
+            </a:graphic>
+            <wp14:sizeRelH relativeFrom="margin">
+              <wp14:pctWidth>0</wp14:pctWidth>
+            </wp14:sizeRelH>
+            <wp14:sizeRelV relativeFrom="margin">
+              <wp14:pctHeight>0</wp14:pctHeight>
+            </wp14:sizeRelV>
+          </wp:anchor>
+        </w:drawing>
+      </w:r>
+    </w:p>
+    <w:p>
+      <w:pPr>
+        <w:ind w:left="720"/>
+      </w:pPr>
+    </w:p>
+    <w:p>
+      <w:pPr>
+        <w:ind w:left="720"/>
+      </w:pPr>
+    </w:p>
+    <w:p>
+      <w:pPr>
+        <w:pStyle w:val="ListParagraph"/>
+      </w:pPr>
+    </w:p>
+    <w:p>
+      <w:pPr>
+        <w:pStyle w:val="ListParagraph"/>
+      </w:pPr>
+    </w:p>
+    <w:p>
+      <w:pPr>
+        <w:pStyle w:val="ListParagraph"/>
+      </w:pPr>
+    </w:p>
+    <w:p>
+      <w:pPr>
+        <w:pStyle w:val="ListParagraph"/>
+      </w:pPr>
+    </w:p>
+    <w:p>
+      <w:pPr>
+        <w:pStyle w:val="ListParagraph"/>
+      </w:pPr>
+    </w:p>
+    <w:p>
+      <w:pPr>
+        <w:pStyle w:val="ListParagraph"/>
+      </w:pPr>
+    </w:p>
+    <w:p>
+      <w:pPr>
+        <w:pStyle w:val="ListParagraph"/>
+      </w:pPr>
+    </w:p>
+    <w:p>
+      <w:pPr>
+        <w:pStyle w:val="ListParagraph"/>
+      </w:pPr>
+    </w:p>
+    <w:p>
+      <w:pPr>
+        <w:pStyle w:val="ListParagraph"/>
+      </w:pPr>
+    </w:p>
+    <w:p>
+      <w:pPr>
+        <w:pStyle w:val="ListParagraph"/>
+      </w:pPr>
+    </w:p>
+    <w:p>
+      <w:pPr>
         <w:ind w:left="720"/>
       </w:pPr>
     </w:p>
@@ -11981,6 +12418,7 @@
       </w:pPr>
     </w:p>
     <w:sectPr>
+      <w:footerReference w:type="default" r:id="rId73"/>
       <w:pgSz w:w="12240" w:h="15840"/>
       <w:pgMar w:top="1440" w:right="1440" w:bottom="1440" w:left="1440" w:header="708" w:footer="708" w:gutter="0"/>
       <w:pgBorders w:offsetFrom="page">
@@ -11996,6 +12434,155 @@
 </w:document>
 </file>
 
+<file path=word/endnotes.xml><?xml version="1.0" encoding="utf-8"?>
+<w:endnotes xmlns:wpc="http://schemas.microsoft.com/office/word/2010/wordprocessingCanvas" xmlns:cx="http://schemas.microsoft.com/office/drawing/2014/chartex" xmlns:cx1="http://schemas.microsoft.com/office/drawing/2015/9/8/chartex" xmlns:cx2="http://schemas.microsoft.com/office/drawing/2015/10/21/chartex" xmlns:cx3="http://schemas.microsoft.com/office/drawing/2016/5/9/chartex" xmlns:cx4="http://schemas.microsoft.com/office/drawing/2016/5/10/chartex" xmlns:cx5="http://schemas.microsoft.com/office/drawing/2016/5/11/chartex" xmlns:cx6="http://schemas.microsoft.com/office/drawing/2016/5/12/chartex" xmlns:cx7="http://schemas.microsoft.com/office/drawing/2016/5/13/chartex" xmlns:cx8="http://schemas.microsoft.com/office/drawing/2016/5/14/chartex" xmlns:mc="http://schemas.openxmlformats.org/markup-compatibility/2006" xmlns:aink="http://schemas.microsoft.com/office/drawing/2016/ink" xmlns:am3d="http://schemas.microsoft.com/office/drawing/2017/model3d" xmlns:o="urn:schemas-microsoft-com:office:office" xmlns:oel="http://schemas.microsoft.com/office/2019/extlst" xmlns:r="http://schemas.openxmlformats.org/officeDocument/2006/relationships" xmlns:m="http://schemas.openxmlformats.org/officeDocument/2006/math" xmlns:v="urn:schemas-microsoft-com:vml" xmlns:wp14="http://schemas.microsoft.com/office/word/2010/wordprocessingDrawing" xmlns:wp="http://schemas.openxmlformats.org/drawingml/2006/wordprocessingDrawing" xmlns:w10="urn:schemas-microsoft-com:office:word" xmlns:w="http://schemas.openxmlformats.org/wordprocessingml/2006/main" xmlns:w14="http://schemas.microsoft.com/office/word/2010/wordml" xmlns:w15="http://schemas.microsoft.com/office/word/2012/wordml" xmlns:w16cex="http://schemas.microsoft.com/office/word/2018/wordml/cex" xmlns:w16cid="http://schemas.microsoft.com/office/word/2016/wordml/cid" xmlns:w16="http://schemas.microsoft.com/office/word/2018/wordml" xmlns:w16sdtdh="http://schemas.microsoft.com/office/word/2020/wordml/sdtdatahash" xmlns:w16se="http://schemas.microsoft.com/office/word/2015/wordml/symex" xmlns:wpg="http://schemas.microsoft.com/office/word/2010/wordprocessingGroup" xmlns:wpi="http://schemas.microsoft.com/office/word/2010/wordprocessingInk" xmlns:wne="http://schemas.microsoft.com/office/word/2006/wordml" xmlns:wps="http://schemas.microsoft.com/office/word/2010/wordprocessingShape" mc:Ignorable="w14 w15 w16se w16cid w16 w16cex w16sdtdh wp14">
+  <w:endnote w:type="separator" w:id="-1">
+    <w:p>
+      <w:pPr>
+        <w:spacing w:after="0" w:line="240" w:lineRule="auto"/>
+      </w:pPr>
+      <w:r>
+        <w:separator/>
+      </w:r>
+    </w:p>
+  </w:endnote>
+  <w:endnote w:type="continuationSeparator" w:id="0">
+    <w:p>
+      <w:pPr>
+        <w:spacing w:after="0" w:line="240" w:lineRule="auto"/>
+      </w:pPr>
+      <w:r>
+        <w:continuationSeparator/>
+      </w:r>
+    </w:p>
+  </w:endnote>
+</w:endnotes>
+</file>
+
+<file path=word/footer1.xml><?xml version="1.0" encoding="utf-8"?>
+<w:ftr xmlns:wpc="http://schemas.microsoft.com/office/word/2010/wordprocessingCanvas" xmlns:cx="http://schemas.microsoft.com/office/drawing/2014/chartex" xmlns:cx1="http://schemas.microsoft.com/office/drawing/2015/9/8/chartex" xmlns:cx2="http://schemas.microsoft.com/office/drawing/2015/10/21/chartex" xmlns:cx3="http://schemas.microsoft.com/office/drawing/2016/5/9/chartex" xmlns:cx4="http://schemas.microsoft.com/office/drawing/2016/5/10/chartex" xmlns:cx5="http://schemas.microsoft.com/office/drawing/2016/5/11/chartex" xmlns:cx6="http://schemas.microsoft.com/office/drawing/2016/5/12/chartex" xmlns:cx7="http://schemas.microsoft.com/office/drawing/2016/5/13/chartex" xmlns:cx8="http://schemas.microsoft.com/office/drawing/2016/5/14/chartex" xmlns:mc="http://schemas.openxmlformats.org/markup-compatibility/2006" xmlns:aink="http://schemas.microsoft.com/office/drawing/2016/ink" xmlns:am3d="http://schemas.microsoft.com/office/drawing/2017/model3d" xmlns:o="urn:schemas-microsoft-com:office:office" xmlns:oel="http://schemas.microsoft.com/office/2019/extlst" xmlns:r="http://schemas.openxmlformats.org/officeDocument/2006/relationships" xmlns:m="http://schemas.openxmlformats.org/officeDocument/2006/math" xmlns:v="urn:schemas-microsoft-com:vml" xmlns:wp14="http://schemas.microsoft.com/office/word/2010/wordprocessingDrawing" xmlns:wp="http://schemas.openxmlformats.org/drawingml/2006/wordprocessingDrawing" xmlns:w10="urn:schemas-microsoft-com:office:word" xmlns:w="http://schemas.openxmlformats.org/wordprocessingml/2006/main" xmlns:w14="http://schemas.microsoft.com/office/word/2010/wordml" xmlns:w15="http://schemas.microsoft.com/office/word/2012/wordml" xmlns:w16cex="http://schemas.microsoft.com/office/word/2018/wordml/cex" xmlns:w16cid="http://schemas.microsoft.com/office/word/2016/wordml/cid" xmlns:w16="http://schemas.microsoft.com/office/word/2018/wordml" xmlns:w16sdtdh="http://schemas.microsoft.com/office/word/2020/wordml/sdtdatahash" xmlns:w16se="http://schemas.microsoft.com/office/word/2015/wordml/symex" xmlns:wpg="http://schemas.microsoft.com/office/word/2010/wordprocessingGroup" xmlns:wpi="http://schemas.microsoft.com/office/word/2010/wordprocessingInk" xmlns:wne="http://schemas.microsoft.com/office/word/2006/wordml" xmlns:wps="http://schemas.microsoft.com/office/word/2010/wordprocessingShape" mc:Ignorable="w14 w15 w16se w16cid w16 w16cex w16sdtdh wp14">
+  <w:sdt>
+    <w:sdtPr>
+      <w:id w:val="2034308789"/>
+      <w:docPartObj>
+        <w:docPartGallery w:val="Page Numbers (Bottom of Page)"/>
+        <w:docPartUnique/>
+      </w:docPartObj>
+    </w:sdtPr>
+    <w:sdtEndPr>
+      <w:rPr>
+        <w:color w:val="7F7F7F" w:themeColor="background1" w:themeShade="7F"/>
+        <w:spacing w:val="60"/>
+      </w:rPr>
+    </w:sdtEndPr>
+    <w:sdtContent>
+      <w:p>
+        <w:pPr>
+          <w:pStyle w:val="Footer"/>
+          <w:pBdr>
+            <w:top w:val="single" w:sz="4" w:space="1" w:color="D9D9D9" w:themeColor="background1" w:themeShade="D9"/>
+          </w:pBdr>
+          <w:rPr>
+            <w:b/>
+            <w:bCs/>
+          </w:rPr>
+        </w:pPr>
+        <w:r>
+          <w:rPr>
+            <w:b/>
+            <w:bCs/>
+          </w:rPr>
+          <w:fldChar w:fldCharType="begin"/>
+        </w:r>
+        <w:r>
+          <w:rPr>
+            <w:b/>
+            <w:bCs/>
+          </w:rPr>
+          <w:instrText xml:space="preserve"> PAGE   \* MERGEFORMAT </w:instrText>
+        </w:r>
+        <w:r>
+          <w:rPr>
+            <w:b/>
+            <w:bCs/>
+          </w:rPr>
+          <w:fldChar w:fldCharType="separate"/>
+        </w:r>
+        <w:r>
+          <w:rPr>
+            <w:b/>
+            <w:bCs/>
+            <w:noProof/>
+          </w:rPr>
+          <w:t>2</w:t>
+        </w:r>
+        <w:r>
+          <w:rPr>
+            <w:b/>
+            <w:bCs/>
+            <w:noProof/>
+          </w:rPr>
+          <w:fldChar w:fldCharType="end"/>
+        </w:r>
+        <w:r>
+          <w:rPr>
+            <w:b/>
+            <w:bCs/>
+          </w:rPr>
+          <w:t xml:space="preserve"> |</w:t>
+        </w:r>
+        <w:r>
+          <w:rPr>
+            <w:b/>
+            <w:bCs/>
+          </w:rPr>
+          <w:t xml:space="preserve"> </w:t>
+        </w:r>
+        <w:r>
+          <w:rPr>
+            <w:b/>
+            <w:bCs/>
+            <w:color w:val="AF658C"/>
+            <w:spacing w:val="60"/>
+          </w:rPr>
+          <w:t>Page</w:t>
+        </w:r>
+      </w:p>
+    </w:sdtContent>
+  </w:sdt>
+  <w:p>
+    <w:pPr>
+      <w:pStyle w:val="Footer"/>
+    </w:pPr>
+  </w:p>
+</w:ftr>
+</file>
+
+<file path=word/footnotes.xml><?xml version="1.0" encoding="utf-8"?>
+<w:footnotes xmlns:wpc="http://schemas.microsoft.com/office/word/2010/wordprocessingCanvas" xmlns:cx="http://schemas.microsoft.com/office/drawing/2014/chartex" xmlns:cx1="http://schemas.microsoft.com/office/drawing/2015/9/8/chartex" xmlns:cx2="http://schemas.microsoft.com/office/drawing/2015/10/21/chartex" xmlns:cx3="http://schemas.microsoft.com/office/drawing/2016/5/9/chartex" xmlns:cx4="http://schemas.microsoft.com/office/drawing/2016/5/10/chartex" xmlns:cx5="http://schemas.microsoft.com/office/drawing/2016/5/11/chartex" xmlns:cx6="http://schemas.microsoft.com/office/drawing/2016/5/12/chartex" xmlns:cx7="http://schemas.microsoft.com/office/drawing/2016/5/13/chartex" xmlns:cx8="http://schemas.microsoft.com/office/drawing/2016/5/14/chartex" xmlns:mc="http://schemas.openxmlformats.org/markup-compatibility/2006" xmlns:aink="http://schemas.microsoft.com/office/drawing/2016/ink" xmlns:am3d="http://schemas.microsoft.com/office/drawing/2017/model3d" xmlns:o="urn:schemas-microsoft-com:office:office" xmlns:oel="http://schemas.microsoft.com/office/2019/extlst" xmlns:r="http://schemas.openxmlformats.org/officeDocument/2006/relationships" xmlns:m="http://schemas.openxmlformats.org/officeDocument/2006/math" xmlns:v="urn:schemas-microsoft-com:vml" xmlns:wp14="http://schemas.microsoft.com/office/word/2010/wordprocessingDrawing" xmlns:wp="http://schemas.openxmlformats.org/drawingml/2006/wordprocessingDrawing" xmlns:w10="urn:schemas-microsoft-com:office:word" xmlns:w="http://schemas.openxmlformats.org/wordprocessingml/2006/main" xmlns:w14="http://schemas.microsoft.com/office/word/2010/wordml" xmlns:w15="http://schemas.microsoft.com/office/word/2012/wordml" xmlns:w16cex="http://schemas.microsoft.com/office/word/2018/wordml/cex" xmlns:w16cid="http://schemas.microsoft.com/office/word/2016/wordml/cid" xmlns:w16="http://schemas.microsoft.com/office/word/2018/wordml" xmlns:w16sdtdh="http://schemas.microsoft.com/office/word/2020/wordml/sdtdatahash" xmlns:w16se="http://schemas.microsoft.com/office/word/2015/wordml/symex" xmlns:wpg="http://schemas.microsoft.com/office/word/2010/wordprocessingGroup" xmlns:wpi="http://schemas.microsoft.com/office/word/2010/wordprocessingInk" xmlns:wne="http://schemas.microsoft.com/office/word/2006/wordml" xmlns:wps="http://schemas.microsoft.com/office/word/2010/wordprocessingShape" mc:Ignorable="w14 w15 w16se w16cid w16 w16cex w16sdtdh wp14">
+  <w:footnote w:type="separator" w:id="-1">
+    <w:p>
+      <w:pPr>
+        <w:spacing w:after="0" w:line="240" w:lineRule="auto"/>
+      </w:pPr>
+      <w:r>
+        <w:separator/>
+      </w:r>
+    </w:p>
+  </w:footnote>
+  <w:footnote w:type="continuationSeparator" w:id="0">
+    <w:p>
+      <w:pPr>
+        <w:spacing w:after="0" w:line="240" w:lineRule="auto"/>
+      </w:pPr>
+      <w:r>
+        <w:continuationSeparator/>
+      </w:r>
+    </w:p>
+  </w:footnote>
+</w:footnotes>
+</file>
+
 <file path=word/numbering.xml><?xml version="1.0" encoding="utf-8"?>
 <w:numbering xmlns:wpc="http://schemas.microsoft.com/office/word/2010/wordprocessingCanvas" xmlns:cx="http://schemas.microsoft.com/office/drawing/2014/chartex" xmlns:cx1="http://schemas.microsoft.com/office/drawing/2015/9/8/chartex" xmlns:cx2="http://schemas.microsoft.com/office/drawing/2015/10/21/chartex" xmlns:cx3="http://schemas.microsoft.com/office/drawing/2016/5/9/chartex" xmlns:cx4="http://schemas.microsoft.com/office/drawing/2016/5/10/chartex" xmlns:cx5="http://schemas.microsoft.com/office/drawing/2016/5/11/chartex" xmlns:cx6="http://schemas.microsoft.com/office/drawing/2016/5/12/chartex" xmlns:cx7="http://schemas.microsoft.com/office/drawing/2016/5/13/chartex" xmlns:cx8="http://schemas.microsoft.com/office/drawing/2016/5/14/chartex" xmlns:mc="http://schemas.openxmlformats.org/markup-compatibility/2006" xmlns:aink="http://schemas.microsoft.com/office/drawing/2016/ink" xmlns:am3d="http://schemas.microsoft.com/office/drawing/2017/model3d" xmlns:o="urn:schemas-microsoft-com:office:office" xmlns:oel="http://schemas.microsoft.com/office/2019/extlst" xmlns:r="http://schemas.openxmlformats.org/officeDocument/2006/relationships" xmlns:m="http://schemas.openxmlformats.org/officeDocument/2006/math" xmlns:v="urn:schemas-microsoft-com:vml" xmlns:wp14="http://schemas.microsoft.com/office/word/2010/wordprocessingDrawing" xmlns:wp="http://schemas.openxmlformats.org/drawingml/2006/wordprocessingDrawing" xmlns:w10="urn:schemas-microsoft-com:office:word" xmlns:w="http://schemas.openxmlformats.org/wordprocessingml/2006/main" xmlns:w14="http://schemas.microsoft.com/office/word/2010/wordml" xmlns:w15="http://schemas.microsoft.com/office/word/2012/wordml" xmlns:w16cex="http://schemas.microsoft.com/office/word/2018/wordml/cex" xmlns:w16cid="http://schemas.microsoft.com/office/word/2016/wordml/cid" xmlns:w16="http://schemas.microsoft.com/office/word/2018/wordml" xmlns:w16sdtdh="http://schemas.microsoft.com/office/word/2020/wordml/sdtdatahash" xmlns:w16se="http://schemas.microsoft.com/office/word/2015/wordml/symex" xmlns:wpg="http://schemas.microsoft.com/office/word/2010/wordprocessingGroup" xmlns:wpi="http://schemas.microsoft.com/office/word/2010/wordprocessingInk" xmlns:wne="http://schemas.microsoft.com/office/word/2006/wordml" xmlns:wps="http://schemas.microsoft.com/office/word/2010/wordprocessingShape" mc:Ignorable="w14 w15 w16se w16cid w16 w16cex w16sdtdh wp14">
   <w:abstractNum w:abstractNumId="0" w15:restartNumberingAfterBreak="0">
@@ -13141,6 +13728,95 @@
     </w:lvl>
   </w:abstractNum>
   <w:abstractNum w:abstractNumId="12" w15:restartNumberingAfterBreak="0">
+    <w:nsid w:val="3FBA77BD"/>
+    <w:multiLevelType w:val="hybridMultilevel"/>
+    <w:tmpl w:val="A66E64DC"/>
+    <w:lvl w:ilvl="0" w:tplc="3CD884B6">
+      <w:start w:val="1"/>
+      <w:numFmt w:val="decimal"/>
+      <w:lvlText w:val="%1."/>
+      <w:lvlJc w:val="left"/>
+      <w:pPr>
+        <w:ind w:left="1440" w:hanging="360"/>
+      </w:pPr>
+      <w:rPr>
+        <w:rFonts w:hint="default"/>
+      </w:rPr>
+    </w:lvl>
+    <w:lvl w:ilvl="1" w:tplc="04090019" w:tentative="1">
+      <w:start w:val="1"/>
+      <w:numFmt w:val="lowerLetter"/>
+      <w:lvlText w:val="%2."/>
+      <w:lvlJc w:val="left"/>
+      <w:pPr>
+        <w:ind w:left="2160" w:hanging="360"/>
+      </w:pPr>
+    </w:lvl>
+    <w:lvl w:ilvl="2" w:tplc="0409001B" w:tentative="1">
+      <w:start w:val="1"/>
+      <w:numFmt w:val="lowerRoman"/>
+      <w:lvlText w:val="%3."/>
+      <w:lvlJc w:val="right"/>
+      <w:pPr>
+        <w:ind w:left="2880" w:hanging="180"/>
+      </w:pPr>
+    </w:lvl>
+    <w:lvl w:ilvl="3" w:tplc="0409000F" w:tentative="1">
+      <w:start w:val="1"/>
+      <w:numFmt w:val="decimal"/>
+      <w:lvlText w:val="%4."/>
+      <w:lvlJc w:val="left"/>
+      <w:pPr>
+        <w:ind w:left="3600" w:hanging="360"/>
+      </w:pPr>
+    </w:lvl>
+    <w:lvl w:ilvl="4" w:tplc="04090019" w:tentative="1">
+      <w:start w:val="1"/>
+      <w:numFmt w:val="lowerLetter"/>
+      <w:lvlText w:val="%5."/>
+      <w:lvlJc w:val="left"/>
+      <w:pPr>
+        <w:ind w:left="4320" w:hanging="360"/>
+      </w:pPr>
+    </w:lvl>
+    <w:lvl w:ilvl="5" w:tplc="0409001B" w:tentative="1">
+      <w:start w:val="1"/>
+      <w:numFmt w:val="lowerRoman"/>
+      <w:lvlText w:val="%6."/>
+      <w:lvlJc w:val="right"/>
+      <w:pPr>
+        <w:ind w:left="5040" w:hanging="180"/>
+      </w:pPr>
+    </w:lvl>
+    <w:lvl w:ilvl="6" w:tplc="0409000F" w:tentative="1">
+      <w:start w:val="1"/>
+      <w:numFmt w:val="decimal"/>
+      <w:lvlText w:val="%7."/>
+      <w:lvlJc w:val="left"/>
+      <w:pPr>
+        <w:ind w:left="5760" w:hanging="360"/>
+      </w:pPr>
+    </w:lvl>
+    <w:lvl w:ilvl="7" w:tplc="04090019" w:tentative="1">
+      <w:start w:val="1"/>
+      <w:numFmt w:val="lowerLetter"/>
+      <w:lvlText w:val="%8."/>
+      <w:lvlJc w:val="left"/>
+      <w:pPr>
+        <w:ind w:left="6480" w:hanging="360"/>
+      </w:pPr>
+    </w:lvl>
+    <w:lvl w:ilvl="8" w:tplc="0409001B" w:tentative="1">
+      <w:start w:val="1"/>
+      <w:numFmt w:val="lowerRoman"/>
+      <w:lvlText w:val="%9."/>
+      <w:lvlJc w:val="right"/>
+      <w:pPr>
+        <w:ind w:left="7200" w:hanging="180"/>
+      </w:pPr>
+    </w:lvl>
+  </w:abstractNum>
+  <w:abstractNum w:abstractNumId="13" w15:restartNumberingAfterBreak="0">
     <w:nsid w:val="48250440"/>
     <w:multiLevelType w:val="hybridMultilevel"/>
     <w:tmpl w:val="90E661AE"/>
@@ -13253,7 +13929,7 @@
       </w:rPr>
     </w:lvl>
   </w:abstractNum>
-  <w:abstractNum w:abstractNumId="13" w15:restartNumberingAfterBreak="0">
+  <w:abstractNum w:abstractNumId="14" w15:restartNumberingAfterBreak="0">
     <w:nsid w:val="48BE5D37"/>
     <w:multiLevelType w:val="hybridMultilevel"/>
     <w:tmpl w:val="15D0394E"/>
@@ -13342,7 +14018,7 @@
       </w:pPr>
     </w:lvl>
   </w:abstractNum>
-  <w:abstractNum w:abstractNumId="14" w15:restartNumberingAfterBreak="0">
+  <w:abstractNum w:abstractNumId="15" w15:restartNumberingAfterBreak="0">
     <w:nsid w:val="4E5D7FFB"/>
     <w:multiLevelType w:val="hybridMultilevel"/>
     <w:tmpl w:val="4252D826"/>
@@ -13431,7 +14107,7 @@
       </w:pPr>
     </w:lvl>
   </w:abstractNum>
-  <w:abstractNum w:abstractNumId="15" w15:restartNumberingAfterBreak="0">
+  <w:abstractNum w:abstractNumId="16" w15:restartNumberingAfterBreak="0">
     <w:nsid w:val="5DC354B4"/>
     <w:multiLevelType w:val="hybridMultilevel"/>
     <w:tmpl w:val="83467C38"/>
@@ -13520,7 +14196,7 @@
       </w:pPr>
     </w:lvl>
   </w:abstractNum>
-  <w:abstractNum w:abstractNumId="16" w15:restartNumberingAfterBreak="0">
+  <w:abstractNum w:abstractNumId="17" w15:restartNumberingAfterBreak="0">
     <w:nsid w:val="631D1948"/>
     <w:multiLevelType w:val="hybridMultilevel"/>
     <w:tmpl w:val="2B18A444"/>
@@ -13633,7 +14309,7 @@
       </w:rPr>
     </w:lvl>
   </w:abstractNum>
-  <w:abstractNum w:abstractNumId="17" w15:restartNumberingAfterBreak="0">
+  <w:abstractNum w:abstractNumId="18" w15:restartNumberingAfterBreak="0">
     <w:nsid w:val="64EC0E7A"/>
     <w:multiLevelType w:val="hybridMultilevel"/>
     <w:tmpl w:val="0BA8913E"/>
@@ -13746,7 +14422,7 @@
       </w:rPr>
     </w:lvl>
   </w:abstractNum>
-  <w:abstractNum w:abstractNumId="18" w15:restartNumberingAfterBreak="0">
+  <w:abstractNum w:abstractNumId="19" w15:restartNumberingAfterBreak="0">
     <w:nsid w:val="65E41CA5"/>
     <w:multiLevelType w:val="hybridMultilevel"/>
     <w:tmpl w:val="C02A82A0"/>
@@ -13835,7 +14511,7 @@
       </w:pPr>
     </w:lvl>
   </w:abstractNum>
-  <w:abstractNum w:abstractNumId="19" w15:restartNumberingAfterBreak="0">
+  <w:abstractNum w:abstractNumId="20" w15:restartNumberingAfterBreak="0">
     <w:nsid w:val="66410C87"/>
     <w:multiLevelType w:val="hybridMultilevel"/>
     <w:tmpl w:val="3CBC4266"/>
@@ -13924,7 +14600,7 @@
       </w:pPr>
     </w:lvl>
   </w:abstractNum>
-  <w:abstractNum w:abstractNumId="20" w15:restartNumberingAfterBreak="0">
+  <w:abstractNum w:abstractNumId="21" w15:restartNumberingAfterBreak="0">
     <w:nsid w:val="78B056D8"/>
     <w:multiLevelType w:val="hybridMultilevel"/>
     <w:tmpl w:val="D25EF976"/>
@@ -14013,7 +14689,7 @@
       </w:pPr>
     </w:lvl>
   </w:abstractNum>
-  <w:abstractNum w:abstractNumId="21" w15:restartNumberingAfterBreak="0">
+  <w:abstractNum w:abstractNumId="22" w15:restartNumberingAfterBreak="0">
     <w:nsid w:val="78CA3E2C"/>
     <w:multiLevelType w:val="hybridMultilevel"/>
     <w:tmpl w:val="354E56E6"/>
@@ -14102,7 +14778,7 @@
       </w:pPr>
     </w:lvl>
   </w:abstractNum>
-  <w:abstractNum w:abstractNumId="22" w15:restartNumberingAfterBreak="0">
+  <w:abstractNum w:abstractNumId="23" w15:restartNumberingAfterBreak="0">
     <w:nsid w:val="7E7F1478"/>
     <w:multiLevelType w:val="hybridMultilevel"/>
     <w:tmpl w:val="E276475A"/>
@@ -14222,37 +14898,37 @@
     <w:abstractNumId w:val="7"/>
   </w:num>
   <w:num w:numId="3" w16cid:durableId="396972185">
+    <w:abstractNumId w:val="15"/>
+  </w:num>
+  <w:num w:numId="4" w16cid:durableId="343943812">
+    <w:abstractNumId w:val="13"/>
+  </w:num>
+  <w:num w:numId="5" w16cid:durableId="2038969600">
+    <w:abstractNumId w:val="23"/>
+  </w:num>
+  <w:num w:numId="6" w16cid:durableId="633364614">
     <w:abstractNumId w:val="14"/>
   </w:num>
-  <w:num w:numId="4" w16cid:durableId="343943812">
-    <w:abstractNumId w:val="12"/>
-  </w:num>
-  <w:num w:numId="5" w16cid:durableId="2038969600">
+  <w:num w:numId="7" w16cid:durableId="1640266318">
     <w:abstractNumId w:val="22"/>
   </w:num>
-  <w:num w:numId="6" w16cid:durableId="633364614">
-    <w:abstractNumId w:val="13"/>
-  </w:num>
-  <w:num w:numId="7" w16cid:durableId="1640266318">
-    <w:abstractNumId w:val="21"/>
-  </w:num>
   <w:num w:numId="8" w16cid:durableId="1708531078">
-    <w:abstractNumId w:val="16"/>
+    <w:abstractNumId w:val="17"/>
   </w:num>
   <w:num w:numId="9" w16cid:durableId="1619483958">
     <w:abstractNumId w:val="11"/>
   </w:num>
   <w:num w:numId="10" w16cid:durableId="824585037">
-    <w:abstractNumId w:val="17"/>
+    <w:abstractNumId w:val="18"/>
   </w:num>
   <w:num w:numId="11" w16cid:durableId="1518614356">
-    <w:abstractNumId w:val="19"/>
+    <w:abstractNumId w:val="20"/>
   </w:num>
   <w:num w:numId="12" w16cid:durableId="1765683175">
-    <w:abstractNumId w:val="20"/>
+    <w:abstractNumId w:val="21"/>
   </w:num>
   <w:num w:numId="13" w16cid:durableId="2041976461">
-    <w:abstractNumId w:val="15"/>
+    <w:abstractNumId w:val="16"/>
   </w:num>
   <w:num w:numId="14" w16cid:durableId="1072848325">
     <w:abstractNumId w:val="6"/>
@@ -14279,10 +14955,13 @@
     <w:abstractNumId w:val="8"/>
   </w:num>
   <w:num w:numId="22" w16cid:durableId="291638089">
-    <w:abstractNumId w:val="18"/>
+    <w:abstractNumId w:val="19"/>
   </w:num>
   <w:num w:numId="23" w16cid:durableId="1936160868">
     <w:abstractNumId w:val="9"/>
+  </w:num>
+  <w:num w:numId="24" w16cid:durableId="23290827">
+    <w:abstractNumId w:val="12"/>
   </w:num>
 </w:numbering>
 </file>
@@ -14687,7 +15366,7 @@
   <w:style w:type="paragraph" w:default="1" w:styleId="Normal">
     <w:name w:val="Normal"/>
     <w:qFormat/>
-    <w:rsid w:val="00F4220E"/>
+    <w:rsid w:val="00D33891"/>
   </w:style>
   <w:style w:type="paragraph" w:styleId="Heading1">
     <w:name w:val="heading 1"/>
@@ -14969,6 +15648,50 @@
       <w:color w:val="954F72" w:themeColor="followedHyperlink"/>
       <w:u w:val="single"/>
     </w:rPr>
+  </w:style>
+  <w:style w:type="paragraph" w:styleId="Header">
+    <w:name w:val="header"/>
+    <w:basedOn w:val="Normal"/>
+    <w:link w:val="HeaderChar"/>
+    <w:uiPriority w:val="99"/>
+    <w:unhideWhenUsed/>
+    <w:rsid w:val="00C6206E"/>
+    <w:pPr>
+      <w:tabs>
+        <w:tab w:val="center" w:pos="4680"/>
+        <w:tab w:val="right" w:pos="9360"/>
+      </w:tabs>
+      <w:spacing w:after="0" w:line="240" w:lineRule="auto"/>
+    </w:pPr>
+  </w:style>
+  <w:style w:type="character" w:customStyle="1" w:styleId="HeaderChar">
+    <w:name w:val="Header Char"/>
+    <w:basedOn w:val="DefaultParagraphFont"/>
+    <w:link w:val="Header"/>
+    <w:uiPriority w:val="99"/>
+    <w:rsid w:val="00C6206E"/>
+  </w:style>
+  <w:style w:type="paragraph" w:styleId="Footer">
+    <w:name w:val="footer"/>
+    <w:basedOn w:val="Normal"/>
+    <w:link w:val="FooterChar"/>
+    <w:uiPriority w:val="99"/>
+    <w:unhideWhenUsed/>
+    <w:rsid w:val="00C6206E"/>
+    <w:pPr>
+      <w:tabs>
+        <w:tab w:val="center" w:pos="4680"/>
+        <w:tab w:val="right" w:pos="9360"/>
+      </w:tabs>
+      <w:spacing w:after="0" w:line="240" w:lineRule="auto"/>
+    </w:pPr>
+  </w:style>
+  <w:style w:type="character" w:customStyle="1" w:styleId="FooterChar">
+    <w:name w:val="Footer Char"/>
+    <w:basedOn w:val="DefaultParagraphFont"/>
+    <w:link w:val="Footer"/>
+    <w:uiPriority w:val="99"/>
+    <w:rsid w:val="00C6206E"/>
   </w:style>
 </w:styles>
 </file>

</xml_diff>

<commit_message>
Adjusting columns for analysis - Combine “Month” and “Year” into “Date”, then remove the original columns
</commit_message>
<xml_diff>
--- a/Process_Phase/Data Cleaning Documentation.docx
+++ b/Process_Phase/Data Cleaning Documentation.docx
@@ -4455,18 +4455,7 @@
                 <w:kern w:val="0"/>
                 <w14:ligatures w14:val="none"/>
               </w:rPr>
-              <w:t>C1</w:t>
-            </w:r>
-            <w:r>
-              <w:rPr>
-                <w:rFonts w:ascii="Calibri" w:eastAsia="Times New Roman" w:hAnsi="Calibri" w:cs="Calibri"/>
-                <w:b/>
-                <w:bCs/>
-                <w:color w:val="000000"/>
-                <w:kern w:val="0"/>
-                <w14:ligatures w14:val="none"/>
-              </w:rPr>
-              <w:t>3</w:t>
+              <w:t>C13</w:t>
             </w:r>
           </w:p>
           <w:p>
@@ -4617,9 +4606,11 @@
                 <w:kern w:val="0"/>
                 <w14:ligatures w14:val="none"/>
               </w:rPr>
-              <w:t>C1</w:t>
-            </w:r>
-            <w:r>
+              <w:t>C14</w:t>
+            </w:r>
+          </w:p>
+          <w:p>
+            <w:pPr>
               <w:rPr>
                 <w:rFonts w:ascii="Calibri" w:eastAsia="Times New Roman" w:hAnsi="Calibri" w:cs="Calibri"/>
                 <w:b/>
@@ -4628,19 +4619,6 @@
                 <w:kern w:val="0"/>
                 <w14:ligatures w14:val="none"/>
               </w:rPr>
-              <w:t>4</w:t>
-            </w:r>
-          </w:p>
-          <w:p>
-            <w:pPr>
-              <w:rPr>
-                <w:rFonts w:ascii="Calibri" w:eastAsia="Times New Roman" w:hAnsi="Calibri" w:cs="Calibri"/>
-                <w:b/>
-                <w:bCs/>
-                <w:color w:val="000000"/>
-                <w:kern w:val="0"/>
-                <w14:ligatures w14:val="none"/>
-              </w:rPr>
             </w:pPr>
           </w:p>
         </w:tc>
@@ -4660,13 +4638,7 @@
           </w:tcPr>
           <w:p>
             <w:r>
-              <w:t>Converting the data type of “</w:t>
-            </w:r>
-            <w:r>
-              <w:t>Line Value (net discount)</w:t>
-            </w:r>
-            <w:r>
-              <w:t>”.</w:t>
+              <w:t>Converting the data type of “Line Value (net discount)”.</w:t>
             </w:r>
           </w:p>
         </w:tc>
@@ -4773,9 +4745,11 @@
                 <w:kern w:val="0"/>
                 <w14:ligatures w14:val="none"/>
               </w:rPr>
-              <w:t>C1</w:t>
-            </w:r>
-            <w:r>
+              <w:t>C15</w:t>
+            </w:r>
+          </w:p>
+          <w:p>
+            <w:pPr>
               <w:rPr>
                 <w:rFonts w:ascii="Calibri" w:eastAsia="Times New Roman" w:hAnsi="Calibri" w:cs="Calibri"/>
                 <w:b/>
@@ -4784,19 +4758,6 @@
                 <w:kern w:val="0"/>
                 <w14:ligatures w14:val="none"/>
               </w:rPr>
-              <w:t>5</w:t>
-            </w:r>
-          </w:p>
-          <w:p>
-            <w:pPr>
-              <w:rPr>
-                <w:rFonts w:ascii="Calibri" w:eastAsia="Times New Roman" w:hAnsi="Calibri" w:cs="Calibri"/>
-                <w:b/>
-                <w:bCs/>
-                <w:color w:val="000000"/>
-                <w:kern w:val="0"/>
-                <w14:ligatures w14:val="none"/>
-              </w:rPr>
             </w:pPr>
           </w:p>
         </w:tc>
@@ -4816,13 +4777,7 @@
           </w:tcPr>
           <w:p>
             <w:r>
-              <w:t xml:space="preserve">Converting the data type of “Line </w:t>
-            </w:r>
-            <w:r>
-              <w:t>Category</w:t>
-            </w:r>
-            <w:r>
-              <w:t>”.</w:t>
+              <w:t>Converting the data type of “Line Category”.</w:t>
             </w:r>
           </w:p>
         </w:tc>
@@ -4832,19 +4787,7 @@
           </w:tcPr>
           <w:p>
             <w:r>
-              <w:t xml:space="preserve">Convert the data type of “Line Category” from </w:t>
-            </w:r>
-            <w:r>
-              <w:t>General</w:t>
-            </w:r>
-            <w:r>
-              <w:t xml:space="preserve"> to </w:t>
-            </w:r>
-            <w:r>
-              <w:t>Text</w:t>
-            </w:r>
-            <w:r>
-              <w:t>.</w:t>
+              <w:t>Convert the data type of “Line Category” from General to Text.</w:t>
             </w:r>
           </w:p>
         </w:tc>
@@ -4877,13 +4820,7 @@
                 <w:rPr>
                   <w:rStyle w:val="Hyperlink"/>
                 </w:rPr>
-                <w:t>1</w:t>
-              </w:r>
-              <w:r>
-                <w:rPr>
-                  <w:rStyle w:val="Hyperlink"/>
-                </w:rPr>
-                <w:t>5</w:t>
+                <w:t>15</w:t>
               </w:r>
               <w:r>
                 <w:rPr>
@@ -4900,13 +4837,7 @@
           </w:tcPr>
           <w:p>
             <w:r>
-              <w:t>C1</w:t>
-            </w:r>
-            <w:r>
-              <w:t>5</w:t>
-            </w:r>
-            <w:r>
-              <w:t>-V</w:t>
+              <w:t>C15-V</w:t>
             </w:r>
           </w:p>
         </w:tc>
@@ -4941,9 +4872,11 @@
                 <w:kern w:val="0"/>
                 <w14:ligatures w14:val="none"/>
               </w:rPr>
-              <w:t>C1</w:t>
-            </w:r>
-            <w:r>
+              <w:t>C16</w:t>
+            </w:r>
+          </w:p>
+          <w:p>
+            <w:pPr>
               <w:rPr>
                 <w:rFonts w:ascii="Calibri" w:eastAsia="Times New Roman" w:hAnsi="Calibri" w:cs="Calibri"/>
                 <w:b/>
@@ -4952,19 +4885,6 @@
                 <w:kern w:val="0"/>
                 <w14:ligatures w14:val="none"/>
               </w:rPr>
-              <w:t>6</w:t>
-            </w:r>
-          </w:p>
-          <w:p>
-            <w:pPr>
-              <w:rPr>
-                <w:rFonts w:ascii="Calibri" w:eastAsia="Times New Roman" w:hAnsi="Calibri" w:cs="Calibri"/>
-                <w:b/>
-                <w:bCs/>
-                <w:color w:val="000000"/>
-                <w:kern w:val="0"/>
-                <w14:ligatures w14:val="none"/>
-              </w:rPr>
             </w:pPr>
           </w:p>
         </w:tc>
@@ -4984,13 +4904,7 @@
           </w:tcPr>
           <w:p>
             <w:r>
-              <w:t xml:space="preserve">Converting the data type of “Line </w:t>
-            </w:r>
-            <w:r>
-              <w:t>SKU</w:t>
-            </w:r>
-            <w:r>
-              <w:t>”.</w:t>
+              <w:t>Converting the data type of “Line SKU”.</w:t>
             </w:r>
           </w:p>
         </w:tc>
@@ -5000,13 +4914,7 @@
           </w:tcPr>
           <w:p>
             <w:r>
-              <w:t xml:space="preserve">Convert the data type of “Line </w:t>
-            </w:r>
-            <w:r>
-              <w:t>SKU</w:t>
-            </w:r>
-            <w:r>
-              <w:t>” from General to Text.</w:t>
+              <w:t>Convert the data type of “Line SKU” from General to Text.</w:t>
             </w:r>
           </w:p>
         </w:tc>
@@ -5039,13 +4947,7 @@
                 <w:rPr>
                   <w:rStyle w:val="Hyperlink"/>
                 </w:rPr>
-                <w:t>1</w:t>
-              </w:r>
-              <w:r>
-                <w:rPr>
-                  <w:rStyle w:val="Hyperlink"/>
-                </w:rPr>
-                <w:t>6</w:t>
+                <w:t>16</w:t>
               </w:r>
               <w:r>
                 <w:rPr>
@@ -5062,13 +4964,7 @@
           </w:tcPr>
           <w:p>
             <w:r>
-              <w:t>C1</w:t>
-            </w:r>
-            <w:r>
-              <w:t>6</w:t>
-            </w:r>
-            <w:r>
-              <w:t>-V</w:t>
+              <w:t>C16-V</w:t>
             </w:r>
           </w:p>
         </w:tc>
@@ -5103,9 +4999,11 @@
                 <w:kern w:val="0"/>
                 <w14:ligatures w14:val="none"/>
               </w:rPr>
-              <w:t>C1</w:t>
-            </w:r>
-            <w:r>
+              <w:t>C17</w:t>
+            </w:r>
+          </w:p>
+          <w:p>
+            <w:pPr>
               <w:rPr>
                 <w:rFonts w:ascii="Calibri" w:eastAsia="Times New Roman" w:hAnsi="Calibri" w:cs="Calibri"/>
                 <w:b/>
@@ -5114,19 +5012,6 @@
                 <w:kern w:val="0"/>
                 <w14:ligatures w14:val="none"/>
               </w:rPr>
-              <w:t>7</w:t>
-            </w:r>
-          </w:p>
-          <w:p>
-            <w:pPr>
-              <w:rPr>
-                <w:rFonts w:ascii="Calibri" w:eastAsia="Times New Roman" w:hAnsi="Calibri" w:cs="Calibri"/>
-                <w:b/>
-                <w:bCs/>
-                <w:color w:val="000000"/>
-                <w:kern w:val="0"/>
-                <w14:ligatures w14:val="none"/>
-              </w:rPr>
             </w:pPr>
           </w:p>
         </w:tc>
@@ -5168,19 +5053,7 @@
               <w:t>Line SKU Production Cost</w:t>
             </w:r>
             <w:r>
-              <w:t xml:space="preserve">” from </w:t>
-            </w:r>
-            <w:r>
-              <w:t>Currency</w:t>
-            </w:r>
-            <w:r>
-              <w:t xml:space="preserve"> to </w:t>
-            </w:r>
-            <w:r>
-              <w:t>Number</w:t>
-            </w:r>
-            <w:r>
-              <w:t>.</w:t>
+              <w:t>” from Currency to Number.</w:t>
             </w:r>
           </w:p>
         </w:tc>
@@ -5213,13 +5086,7 @@
                 <w:rPr>
                   <w:rStyle w:val="Hyperlink"/>
                 </w:rPr>
-                <w:t>1</w:t>
-              </w:r>
-              <w:r>
-                <w:rPr>
-                  <w:rStyle w:val="Hyperlink"/>
-                </w:rPr>
-                <w:t>7</w:t>
+                <w:t>17</w:t>
               </w:r>
               <w:r>
                 <w:rPr>
@@ -5236,10 +5103,181 @@
           </w:tcPr>
           <w:p>
             <w:r>
+              <w:t>C17-V</w:t>
+            </w:r>
+          </w:p>
+        </w:tc>
+      </w:tr>
+      <w:tr>
+        <w:trPr>
+          <w:trHeight w:val="263"/>
+        </w:trPr>
+        <w:tc>
+          <w:tcPr>
+            <w:tcW w:w="953" w:type="dxa"/>
+            <w:shd w:val="clear" w:color="auto" w:fill="C894AF"/>
+            <w:vAlign w:val="bottom"/>
+          </w:tcPr>
+          <w:p>
+            <w:pPr>
+              <w:rPr>
+                <w:rFonts w:ascii="Calibri" w:eastAsia="Times New Roman" w:hAnsi="Calibri" w:cs="Calibri"/>
+                <w:b/>
+                <w:bCs/>
+                <w:color w:val="000000"/>
+                <w:kern w:val="0"/>
+                <w14:ligatures w14:val="none"/>
+              </w:rPr>
+            </w:pPr>
+            <w:r>
+              <w:rPr>
+                <w:rFonts w:ascii="Calibri" w:eastAsia="Times New Roman" w:hAnsi="Calibri" w:cs="Calibri"/>
+                <w:b/>
+                <w:bCs/>
+                <w:color w:val="000000"/>
+                <w:kern w:val="0"/>
+                <w14:ligatures w14:val="none"/>
+              </w:rPr>
               <w:t>C1</w:t>
             </w:r>
             <w:r>
-              <w:t>7</w:t>
+              <w:rPr>
+                <w:rFonts w:ascii="Calibri" w:eastAsia="Times New Roman" w:hAnsi="Calibri" w:cs="Calibri"/>
+                <w:b/>
+                <w:bCs/>
+                <w:color w:val="000000"/>
+                <w:kern w:val="0"/>
+                <w14:ligatures w14:val="none"/>
+              </w:rPr>
+              <w:t>8</w:t>
+            </w:r>
+          </w:p>
+          <w:p>
+            <w:pPr>
+              <w:rPr>
+                <w:rFonts w:ascii="Calibri" w:eastAsia="Times New Roman" w:hAnsi="Calibri" w:cs="Calibri"/>
+                <w:b/>
+                <w:bCs/>
+                <w:color w:val="000000"/>
+                <w:kern w:val="0"/>
+                <w14:ligatures w14:val="none"/>
+              </w:rPr>
+            </w:pPr>
+          </w:p>
+        </w:tc>
+        <w:tc>
+          <w:tcPr>
+            <w:tcW w:w="1680" w:type="dxa"/>
+          </w:tcPr>
+          <w:p>
+            <w:r>
+              <w:t>Adjusting columns for analysis</w:t>
+            </w:r>
+            <w:r>
+              <w:t>.</w:t>
+            </w:r>
+          </w:p>
+        </w:tc>
+        <w:tc>
+          <w:tcPr>
+            <w:tcW w:w="2155" w:type="dxa"/>
+          </w:tcPr>
+          <w:p>
+            <w:r>
+              <w:t xml:space="preserve">Combine </w:t>
+            </w:r>
+            <w:r>
+              <w:t>the</w:t>
+            </w:r>
+            <w:r>
+              <w:t xml:space="preserve"> </w:t>
+            </w:r>
+            <w:r>
+              <w:t>“Month” and “Year” columns.</w:t>
+            </w:r>
+          </w:p>
+        </w:tc>
+        <w:tc>
+          <w:tcPr>
+            <w:tcW w:w="2250" w:type="dxa"/>
+          </w:tcPr>
+          <w:p>
+            <w:r>
+              <w:t>Combine “Month” and “Year” into “Date”, then remove the original columns</w:t>
+            </w:r>
+          </w:p>
+        </w:tc>
+        <w:tc>
+          <w:tcPr>
+            <w:tcW w:w="1080" w:type="dxa"/>
+          </w:tcPr>
+          <w:p>
+            <w:pPr>
+              <w:jc w:val="center"/>
+            </w:pPr>
+            <w:r>
+              <w:t>3678</w:t>
+            </w:r>
+          </w:p>
+        </w:tc>
+        <w:bookmarkStart w:id="5" w:name="C18_P"/>
+        <w:tc>
+          <w:tcPr>
+            <w:tcW w:w="1016" w:type="dxa"/>
+          </w:tcPr>
+          <w:p>
+            <w:r>
+              <w:fldChar w:fldCharType="begin"/>
+            </w:r>
+            <w:r>
+              <w:instrText>HYPERLINK \l "C17_P"</w:instrText>
+            </w:r>
+            <w:r>
+              <w:fldChar w:fldCharType="separate"/>
+            </w:r>
+            <w:r>
+              <w:rPr>
+                <w:rStyle w:val="Hyperlink"/>
+              </w:rPr>
+              <w:t>C</w:t>
+            </w:r>
+            <w:r>
+              <w:rPr>
+                <w:rStyle w:val="Hyperlink"/>
+              </w:rPr>
+              <w:t>1</w:t>
+            </w:r>
+            <w:r>
+              <w:rPr>
+                <w:rStyle w:val="Hyperlink"/>
+              </w:rPr>
+              <w:t>8</w:t>
+            </w:r>
+            <w:r>
+              <w:rPr>
+                <w:rStyle w:val="Hyperlink"/>
+              </w:rPr>
+              <w:t>-P</w:t>
+            </w:r>
+            <w:r>
+              <w:rPr>
+                <w:rStyle w:val="Hyperlink"/>
+              </w:rPr>
+              <w:fldChar w:fldCharType="end"/>
+            </w:r>
+            <w:bookmarkEnd w:id="5"/>
+          </w:p>
+        </w:tc>
+        <w:tc>
+          <w:tcPr>
+            <w:tcW w:w="962" w:type="dxa"/>
+          </w:tcPr>
+          <w:p>
+            <w:r>
+              <w:t>C1</w:t>
+            </w:r>
+            <w:r>
+              <w:t>8</w:t>
             </w:r>
             <w:r>
               <w:t>-V</w:t>
@@ -5290,39 +5328,13 @@
     </w:p>
     <w:p>
       <w:pPr>
-        <w:jc w:val="center"/>
-        <w:rPr>
-          <w:b/>
-          <w:bCs/>
-          <w:color w:val="873D5E"/>
-          <w:sz w:val="52"/>
-          <w:szCs w:val="52"/>
-          <w:u w:val="single"/>
-        </w:rPr>
-      </w:pPr>
-    </w:p>
-    <w:p>
-      <w:pPr>
-        <w:jc w:val="center"/>
-        <w:rPr>
-          <w:b/>
-          <w:bCs/>
-          <w:color w:val="873D5E"/>
-          <w:sz w:val="52"/>
-          <w:szCs w:val="52"/>
-          <w:u w:val="single"/>
-        </w:rPr>
-      </w:pPr>
-    </w:p>
-    <w:p>
-      <w:pPr>
         <w:pStyle w:val="Heading1"/>
       </w:pPr>
-      <w:bookmarkStart w:id="5" w:name="_Toc152697243"/>
+      <w:bookmarkStart w:id="6" w:name="_Toc152697243"/>
       <w:r>
         <w:t>Cleaning Process</w:t>
       </w:r>
-      <w:bookmarkEnd w:id="5"/>
+      <w:bookmarkEnd w:id="6"/>
     </w:p>
     <w:p>
       <w:pPr>
@@ -5332,14 +5344,14 @@
           <w:numId w:val="3"/>
         </w:numPr>
       </w:pPr>
-      <w:bookmarkStart w:id="6" w:name="_Toc152697244"/>
+      <w:bookmarkStart w:id="7" w:name="_Toc152697244"/>
       <w:r>
         <w:t>Business Logic (does the data make sense</w:t>
       </w:r>
       <w:r>
         <w:t>?)</w:t>
       </w:r>
-      <w:bookmarkEnd w:id="6"/>
+      <w:bookmarkEnd w:id="7"/>
     </w:p>
     <w:p>
       <w:pPr>
@@ -5439,12 +5451,12 @@
           <w:numId w:val="14"/>
         </w:numPr>
       </w:pPr>
-      <w:bookmarkStart w:id="7" w:name="C8_P"/>
+      <w:bookmarkStart w:id="8" w:name="C8_P"/>
       <w:r>
         <w:t xml:space="preserve">Order ID = Consumer ID + Alphabetic Char </w:t>
       </w:r>
     </w:p>
-    <w:bookmarkEnd w:id="7"/>
+    <w:bookmarkEnd w:id="8"/>
     <w:p>
       <w:pPr>
         <w:ind w:left="1080"/>
@@ -5591,7 +5603,6 @@
         <w:rPr>
           <w:noProof/>
         </w:rPr>
-        <w:lastRenderedPageBreak/>
         <w:drawing>
           <wp:anchor distT="0" distB="0" distL="114300" distR="114300" simplePos="0" relativeHeight="251705856" behindDoc="0" locked="0" layoutInCell="1" allowOverlap="1" wp14:anchorId="34E85771" wp14:editId="5DE51272">
             <wp:simplePos x="0" y="0"/>
@@ -5700,6 +5711,7 @@
         <w:ind w:left="1080"/>
       </w:pPr>
       <w:r>
+        <w:lastRenderedPageBreak/>
         <w:t>T</w:t>
       </w:r>
       <w:r>
@@ -5723,7 +5735,7 @@
           <w:noProof/>
         </w:rPr>
         <w:drawing>
-          <wp:anchor distT="0" distB="0" distL="114300" distR="114300" simplePos="0" relativeHeight="251706880" behindDoc="0" locked="0" layoutInCell="1" allowOverlap="1" wp14:anchorId="33F78946" wp14:editId="7D700BC3">
+          <wp:anchor distT="0" distB="0" distL="114300" distR="114300" simplePos="0" relativeHeight="251706880" behindDoc="0" locked="0" layoutInCell="1" allowOverlap="1" wp14:anchorId="33F78946" wp14:editId="105D2888">
             <wp:simplePos x="0" y="0"/>
             <wp:positionH relativeFrom="margin">
               <wp:align>right</wp:align>
@@ -5825,7 +5837,6 @@
         <w:rPr>
           <w:noProof/>
         </w:rPr>
-        <w:lastRenderedPageBreak/>
         <w:drawing>
           <wp:anchor distT="0" distB="0" distL="114300" distR="114300" simplePos="0" relativeHeight="251707904" behindDoc="0" locked="0" layoutInCell="1" allowOverlap="1" wp14:anchorId="695ACCC0" wp14:editId="47DC0660">
             <wp:simplePos x="0" y="0"/>
@@ -5926,6 +5937,7 @@
         <w:rPr>
           <w:noProof/>
         </w:rPr>
+        <w:lastRenderedPageBreak/>
         <w:drawing>
           <wp:anchor distT="0" distB="0" distL="114300" distR="114300" simplePos="0" relativeHeight="251708928" behindDoc="0" locked="0" layoutInCell="1" allowOverlap="1" wp14:anchorId="710EFF9A" wp14:editId="5EBFB183">
             <wp:simplePos x="0" y="0"/>
@@ -6049,7 +6061,6 @@
         <w:rPr>
           <w:noProof/>
         </w:rPr>
-        <w:lastRenderedPageBreak/>
         <w:drawing>
           <wp:anchor distT="0" distB="0" distL="114300" distR="114300" simplePos="0" relativeHeight="251712000" behindDoc="0" locked="0" layoutInCell="1" allowOverlap="1" wp14:anchorId="4E531FA7" wp14:editId="5C763F7C">
             <wp:simplePos x="0" y="0"/>
@@ -6347,7 +6358,6 @@
         <w:rPr>
           <w:noProof/>
         </w:rPr>
-        <w:lastRenderedPageBreak/>
         <w:drawing>
           <wp:anchor distT="0" distB="0" distL="114300" distR="114300" simplePos="0" relativeHeight="251713024" behindDoc="0" locked="0" layoutInCell="1" allowOverlap="1" wp14:anchorId="180A86EE" wp14:editId="6957226B">
             <wp:simplePos x="0" y="0"/>
@@ -6593,7 +6603,6 @@
         <w:rPr>
           <w:noProof/>
         </w:rPr>
-        <w:lastRenderedPageBreak/>
         <w:drawing>
           <wp:anchor distT="0" distB="0" distL="114300" distR="114300" simplePos="0" relativeHeight="251636224" behindDoc="0" locked="0" layoutInCell="1" allowOverlap="1" wp14:anchorId="5A349A3F" wp14:editId="3009C34A">
             <wp:simplePos x="0" y="0"/>
@@ -6699,6 +6708,7 @@
         <w:rPr>
           <w:noProof/>
         </w:rPr>
+        <w:lastRenderedPageBreak/>
         <w:drawing>
           <wp:anchor distT="0" distB="0" distL="114300" distR="114300" simplePos="0" relativeHeight="251643392" behindDoc="0" locked="0" layoutInCell="1" allowOverlap="1" wp14:anchorId="367C2C26" wp14:editId="7800E3E7">
             <wp:simplePos x="0" y="0"/>
@@ -6766,12 +6776,12 @@
       <w:r>
         <w:t xml:space="preserve"> </w:t>
       </w:r>
-      <w:bookmarkStart w:id="8" w:name="C1_P"/>
+      <w:bookmarkStart w:id="9" w:name="C1_P"/>
       <w:r>
         <w:t>Line SKU Production Cost &lt; Line Value (net discount)</w:t>
       </w:r>
     </w:p>
-    <w:bookmarkEnd w:id="8"/>
+    <w:bookmarkEnd w:id="9"/>
     <w:p/>
     <w:p>
       <w:pPr>
@@ -6783,7 +6793,6 @@
           <w:bCs/>
           <w:u w:val="single"/>
         </w:rPr>
-        <w:lastRenderedPageBreak/>
         <w:t>Output</w:t>
       </w:r>
       <w:r>
@@ -7002,6 +7011,7 @@
           <w:b/>
           <w:bCs/>
         </w:rPr>
+        <w:lastRenderedPageBreak/>
         <w:t>Observation</w:t>
       </w:r>
       <w:r>
@@ -7142,15 +7152,14 @@
           <w:numId w:val="3"/>
         </w:numPr>
       </w:pPr>
-      <w:bookmarkStart w:id="9" w:name="_Toc152697245"/>
-      <w:r>
-        <w:lastRenderedPageBreak/>
+      <w:bookmarkStart w:id="10" w:name="_Toc152697245"/>
+      <w:r>
         <w:t>Check for</w:t>
       </w:r>
       <w:r>
         <w:t xml:space="preserve"> Duplicates</w:t>
       </w:r>
-      <w:bookmarkEnd w:id="9"/>
+      <w:bookmarkEnd w:id="10"/>
     </w:p>
     <w:p>
       <w:pPr>
@@ -7260,6 +7269,7 @@
         <w:rPr>
           <w:noProof/>
         </w:rPr>
+        <w:lastRenderedPageBreak/>
         <w:drawing>
           <wp:anchor distT="0" distB="0" distL="114300" distR="114300" simplePos="0" relativeHeight="251682304" behindDoc="0" locked="0" layoutInCell="1" allowOverlap="1" wp14:anchorId="682ADE48" wp14:editId="7148E475">
             <wp:simplePos x="0" y="0"/>
@@ -7442,7 +7452,6 @@
         </w:numPr>
       </w:pPr>
       <w:r>
-        <w:lastRenderedPageBreak/>
         <w:t>Order ID can’t</w:t>
       </w:r>
       <w:r>
@@ -7481,6 +7490,7 @@
         <w:rPr>
           <w:noProof/>
         </w:rPr>
+        <w:lastRenderedPageBreak/>
         <w:drawing>
           <wp:inline distT="0" distB="0" distL="0" distR="0" wp14:anchorId="3DB9A148" wp14:editId="710B543D">
             <wp:extent cx="5529580" cy="1719943"/>
@@ -7657,14 +7667,14 @@
           <w:numId w:val="3"/>
         </w:numPr>
       </w:pPr>
-      <w:bookmarkStart w:id="10" w:name="_Toc152697246"/>
-      <w:bookmarkStart w:id="11" w:name="C2_P"/>
+      <w:bookmarkStart w:id="11" w:name="_Toc152697246"/>
+      <w:bookmarkStart w:id="12" w:name="C2_P"/>
       <w:r>
         <w:t>Check for Mistyping</w:t>
       </w:r>
-      <w:bookmarkEnd w:id="10"/>
-    </w:p>
-    <w:bookmarkEnd w:id="11"/>
+      <w:bookmarkEnd w:id="11"/>
+    </w:p>
+    <w:bookmarkEnd w:id="12"/>
     <w:p>
       <w:pPr>
         <w:ind w:left="720"/>
@@ -8215,7 +8225,7 @@
       <w:pPr>
         <w:pStyle w:val="Heading2"/>
       </w:pPr>
-      <w:bookmarkStart w:id="12" w:name="_Toc152697247"/>
+      <w:bookmarkStart w:id="13" w:name="_Toc152697247"/>
       <w:r>
         <w:t xml:space="preserve">4. </w:t>
       </w:r>
@@ -8225,7 +8235,7 @@
       <w:r>
         <w:t>s</w:t>
       </w:r>
-      <w:bookmarkEnd w:id="12"/>
+      <w:bookmarkEnd w:id="13"/>
     </w:p>
     <w:p>
       <w:pPr>
@@ -8275,12 +8285,12 @@
           <w:numId w:val="11"/>
         </w:numPr>
       </w:pPr>
-      <w:bookmarkStart w:id="13" w:name="C3_P"/>
+      <w:bookmarkStart w:id="14" w:name="C3_P"/>
       <w:r>
         <w:t>Order ID</w:t>
       </w:r>
     </w:p>
-    <w:bookmarkEnd w:id="13"/>
+    <w:bookmarkEnd w:id="14"/>
     <w:p>
       <w:pPr>
         <w:pStyle w:val="ListParagraph"/>
@@ -8711,7 +8721,7 @@
           <w:numId w:val="13"/>
         </w:numPr>
       </w:pPr>
-      <w:bookmarkStart w:id="14" w:name="C4_P"/>
+      <w:bookmarkStart w:id="15" w:name="C4_P"/>
       <w:r>
         <w:t>Filter for ‘Line SKU’ equal MIN3</w:t>
       </w:r>
@@ -8722,7 +8732,7 @@
         <w:t xml:space="preserve"> </w:t>
       </w:r>
     </w:p>
-    <w:bookmarkEnd w:id="14"/>
+    <w:bookmarkEnd w:id="15"/>
     <w:p>
       <w:pPr>
         <w:ind w:left="720"/>
@@ -8748,7 +8758,7 @@
         </w:rPr>
         <w:lastRenderedPageBreak/>
         <w:drawing>
-          <wp:anchor distT="0" distB="0" distL="114300" distR="114300" simplePos="0" relativeHeight="251696640" behindDoc="0" locked="0" layoutInCell="1" allowOverlap="1" wp14:anchorId="4D46DF1B" wp14:editId="619DCA8A">
+          <wp:anchor distT="0" distB="0" distL="114300" distR="114300" simplePos="0" relativeHeight="251696640" behindDoc="0" locked="0" layoutInCell="1" allowOverlap="1" wp14:anchorId="4D46DF1B" wp14:editId="4F4E77F7">
             <wp:simplePos x="0" y="0"/>
             <wp:positionH relativeFrom="margin">
               <wp:align>right</wp:align>
@@ -9860,12 +9870,12 @@
           <w:numId w:val="20"/>
         </w:numPr>
       </w:pPr>
-      <w:bookmarkStart w:id="15" w:name="C9_P"/>
+      <w:bookmarkStart w:id="16" w:name="C9_P"/>
       <w:r>
         <w:t>Order ID =&gt; Text</w:t>
       </w:r>
     </w:p>
-    <w:bookmarkEnd w:id="15"/>
+    <w:bookmarkEnd w:id="16"/>
     <w:p>
       <w:pPr>
         <w:ind w:left="720"/>
@@ -10147,13 +10157,13 @@
           <w:numId w:val="20"/>
         </w:numPr>
       </w:pPr>
-      <w:bookmarkStart w:id="16" w:name="C10_P"/>
+      <w:bookmarkStart w:id="17" w:name="C10_P"/>
       <w:r>
         <w:lastRenderedPageBreak/>
         <w:t>Month =&gt; Text</w:t>
       </w:r>
     </w:p>
-    <w:bookmarkEnd w:id="16"/>
+    <w:bookmarkEnd w:id="17"/>
     <w:p>
       <w:pPr>
         <w:ind w:left="720"/>
@@ -10429,13 +10439,13 @@
           <w:numId w:val="20"/>
         </w:numPr>
       </w:pPr>
-      <w:bookmarkStart w:id="17" w:name="C11_P"/>
+      <w:bookmarkStart w:id="18" w:name="C11_P"/>
       <w:r>
         <w:lastRenderedPageBreak/>
         <w:t>Year =&gt; Text</w:t>
       </w:r>
     </w:p>
-    <w:bookmarkEnd w:id="17"/>
+    <w:bookmarkEnd w:id="18"/>
     <w:p>
       <w:pPr>
         <w:ind w:left="720"/>
@@ -10717,13 +10727,13 @@
           <w:numId w:val="20"/>
         </w:numPr>
       </w:pPr>
-      <w:bookmarkStart w:id="18" w:name="C12_P"/>
+      <w:bookmarkStart w:id="19" w:name="C12_P"/>
       <w:r>
         <w:lastRenderedPageBreak/>
         <w:t>Total order value =&gt; Number</w:t>
       </w:r>
     </w:p>
-    <w:bookmarkEnd w:id="18"/>
+    <w:bookmarkEnd w:id="19"/>
     <w:p>
       <w:pPr>
         <w:pStyle w:val="ListParagraph"/>
@@ -11000,16 +11010,13 @@
           <w:numId w:val="20"/>
         </w:numPr>
       </w:pPr>
-      <w:bookmarkStart w:id="19" w:name="C13_P"/>
+      <w:bookmarkStart w:id="20" w:name="C13_P"/>
       <w:r>
         <w:lastRenderedPageBreak/>
-        <w:t>Discount</w:t>
-      </w:r>
-      <w:r>
-        <w:t xml:space="preserve"> =&gt; Number</w:t>
-      </w:r>
-    </w:p>
-    <w:bookmarkEnd w:id="19"/>
+        <w:t>Discount =&gt; Number</w:t>
+      </w:r>
+    </w:p>
+    <w:bookmarkEnd w:id="20"/>
     <w:p>
       <w:pPr>
         <w:pStyle w:val="ListParagraph"/>
@@ -11244,16 +11251,13 @@
           <w:numId w:val="20"/>
         </w:numPr>
       </w:pPr>
-      <w:bookmarkStart w:id="20" w:name="C14_P"/>
+      <w:bookmarkStart w:id="21" w:name="C14_P"/>
       <w:r>
         <w:lastRenderedPageBreak/>
-        <w:t>Line Value (net discount)</w:t>
-      </w:r>
-      <w:r>
-        <w:t xml:space="preserve"> =&gt; Number</w:t>
-      </w:r>
-    </w:p>
-    <w:bookmarkEnd w:id="20"/>
+        <w:t>Line Value (net discount) =&gt; Number</w:t>
+      </w:r>
+    </w:p>
+    <w:bookmarkEnd w:id="21"/>
     <w:p>
       <w:pPr>
         <w:pStyle w:val="ListParagraph"/>
@@ -11558,19 +11562,16 @@
           <w:numId w:val="20"/>
         </w:numPr>
       </w:pPr>
-      <w:bookmarkStart w:id="21" w:name="C15_P"/>
+      <w:bookmarkStart w:id="22" w:name="C15_P"/>
       <w:r>
         <w:lastRenderedPageBreak/>
         <w:t>Line Category</w:t>
       </w:r>
       <w:r>
-        <w:t xml:space="preserve"> </w:t>
-      </w:r>
-      <w:r>
-        <w:t>=&gt; Text</w:t>
-      </w:r>
-    </w:p>
-    <w:bookmarkEnd w:id="21"/>
+        <w:t xml:space="preserve"> =&gt; Text</w:t>
+      </w:r>
+    </w:p>
+    <w:bookmarkEnd w:id="22"/>
     <w:p>
       <w:pPr>
         <w:ind w:left="720"/>
@@ -11851,18 +11852,15 @@
           <w:numId w:val="20"/>
         </w:numPr>
       </w:pPr>
-      <w:bookmarkStart w:id="22" w:name="C16_P"/>
+      <w:bookmarkStart w:id="23" w:name="C16_P"/>
       <w:r>
         <w:t xml:space="preserve">Line </w:t>
       </w:r>
       <w:r>
-        <w:t>SKU</w:t>
-      </w:r>
-      <w:r>
-        <w:t xml:space="preserve"> =&gt; Text</w:t>
-      </w:r>
-    </w:p>
-    <w:bookmarkEnd w:id="22"/>
+        <w:t>SKU =&gt; Text</w:t>
+      </w:r>
+    </w:p>
+    <w:bookmarkEnd w:id="23"/>
     <w:p>
       <w:pPr>
         <w:ind w:left="720"/>
@@ -12133,19 +12131,16 @@
           <w:numId w:val="20"/>
         </w:numPr>
       </w:pPr>
-      <w:bookmarkStart w:id="23" w:name="C17_P"/>
+      <w:bookmarkStart w:id="24" w:name="C17_P"/>
       <w:r>
         <w:lastRenderedPageBreak/>
         <w:t>Line SKU Production Cost</w:t>
       </w:r>
       <w:r>
-        <w:t xml:space="preserve"> </w:t>
-      </w:r>
-      <w:r>
-        <w:t>=&gt; Number</w:t>
-      </w:r>
-    </w:p>
-    <w:bookmarkEnd w:id="23"/>
+        <w:t xml:space="preserve"> =&gt; Number</w:t>
+      </w:r>
+    </w:p>
+    <w:bookmarkEnd w:id="24"/>
     <w:p>
       <w:pPr>
         <w:pStyle w:val="ListParagraph"/>
@@ -12417,8 +12412,717 @@
         <w:ind w:left="1440"/>
       </w:pPr>
     </w:p>
+    <w:p>
+      <w:pPr>
+        <w:pStyle w:val="ListParagraph"/>
+        <w:ind w:left="1440"/>
+      </w:pPr>
+    </w:p>
+    <w:p>
+      <w:pPr>
+        <w:pStyle w:val="ListParagraph"/>
+        <w:ind w:left="1440"/>
+      </w:pPr>
+    </w:p>
+    <w:p>
+      <w:pPr>
+        <w:pStyle w:val="ListParagraph"/>
+        <w:ind w:left="1440"/>
+      </w:pPr>
+    </w:p>
+    <w:p>
+      <w:pPr>
+        <w:pStyle w:val="ListParagraph"/>
+        <w:ind w:left="1440"/>
+      </w:pPr>
+    </w:p>
+    <w:p>
+      <w:pPr>
+        <w:pStyle w:val="Heading1"/>
+      </w:pPr>
+      <w:r>
+        <w:lastRenderedPageBreak/>
+        <w:t>Adjust and Format</w:t>
+      </w:r>
+    </w:p>
+    <w:p>
+      <w:r>
+        <w:t>In this process, we will add any needed columns for the analysis process.</w:t>
+      </w:r>
+    </w:p>
+    <w:p>
+      <w:r>
+        <w:t xml:space="preserve">From the requirements, we need four </w:t>
+      </w:r>
+      <w:r>
+        <w:t xml:space="preserve">additional </w:t>
+      </w:r>
+      <w:r>
+        <w:t>columns.</w:t>
+      </w:r>
+    </w:p>
+    <w:p/>
+    <w:p>
+      <w:pPr>
+        <w:pStyle w:val="ListParagraph"/>
+        <w:numPr>
+          <w:ilvl w:val="0"/>
+          <w:numId w:val="25"/>
+        </w:numPr>
+      </w:pPr>
+      <w:r>
+        <w:t>Date</w:t>
+      </w:r>
+    </w:p>
+    <w:p>
+      <w:pPr>
+        <w:ind w:left="720"/>
+      </w:pPr>
+      <w:r>
+        <w:rPr>
+          <w:b/>
+          <w:bCs/>
+        </w:rPr>
+        <w:t>Steps</w:t>
+      </w:r>
+      <w:r>
+        <w:t>:</w:t>
+      </w:r>
+    </w:p>
+    <w:p>
+      <w:pPr>
+        <w:pStyle w:val="ListParagraph"/>
+        <w:numPr>
+          <w:ilvl w:val="0"/>
+          <w:numId w:val="26"/>
+        </w:numPr>
+      </w:pPr>
+      <w:r>
+        <w:rPr>
+          <w:noProof/>
+        </w:rPr>
+        <w:drawing>
+          <wp:anchor distT="0" distB="0" distL="114300" distR="114300" simplePos="0" relativeHeight="251746816" behindDoc="0" locked="0" layoutInCell="1" allowOverlap="1" wp14:anchorId="1C4AC5CF" wp14:editId="3F9EAEE0">
+            <wp:simplePos x="0" y="0"/>
+            <wp:positionH relativeFrom="margin">
+              <wp:align>right</wp:align>
+            </wp:positionH>
+            <wp:positionV relativeFrom="paragraph">
+              <wp:posOffset>266700</wp:posOffset>
+            </wp:positionV>
+            <wp:extent cx="5481955" cy="843280"/>
+            <wp:effectExtent l="19050" t="19050" r="23495" b="13970"/>
+            <wp:wrapSquare wrapText="bothSides"/>
+            <wp:docPr id="182158088" name="Picture 1"/>
+            <wp:cNvGraphicFramePr>
+              <a:graphicFrameLocks xmlns:a="http://schemas.openxmlformats.org/drawingml/2006/main" noChangeAspect="1"/>
+            </wp:cNvGraphicFramePr>
+            <a:graphic xmlns:a="http://schemas.openxmlformats.org/drawingml/2006/main">
+              <a:graphicData uri="http://schemas.openxmlformats.org/drawingml/2006/picture">
+                <pic:pic xmlns:pic="http://schemas.openxmlformats.org/drawingml/2006/picture">
+                  <pic:nvPicPr>
+                    <pic:cNvPr id="182158088" name=""/>
+                    <pic:cNvPicPr/>
+                  </pic:nvPicPr>
+                  <pic:blipFill>
+                    <a:blip r:embed="rId73">
+                      <a:extLst>
+                        <a:ext uri="{28A0092B-C50C-407E-A947-70E740481C1C}">
+                          <a14:useLocalDpi xmlns:a14="http://schemas.microsoft.com/office/drawing/2010/main" val="0"/>
+                        </a:ext>
+                      </a:extLst>
+                    </a:blip>
+                    <a:stretch>
+                      <a:fillRect/>
+                    </a:stretch>
+                  </pic:blipFill>
+                  <pic:spPr>
+                    <a:xfrm>
+                      <a:off x="0" y="0"/>
+                      <a:ext cx="5481955" cy="843280"/>
+                    </a:xfrm>
+                    <a:prstGeom prst="rect">
+                      <a:avLst/>
+                    </a:prstGeom>
+                    <a:ln w="19050">
+                      <a:solidFill>
+                        <a:srgbClr val="AF658C"/>
+                      </a:solidFill>
+                    </a:ln>
+                  </pic:spPr>
+                </pic:pic>
+              </a:graphicData>
+            </a:graphic>
+            <wp14:sizeRelH relativeFrom="margin">
+              <wp14:pctWidth>0</wp14:pctWidth>
+            </wp14:sizeRelH>
+            <wp14:sizeRelV relativeFrom="margin">
+              <wp14:pctHeight>0</wp14:pctHeight>
+            </wp14:sizeRelV>
+          </wp:anchor>
+        </w:drawing>
+      </w:r>
+      <w:r>
+        <w:t xml:space="preserve">Create a new column called “Date” and use the </w:t>
+      </w:r>
+      <w:r>
+        <w:rPr>
+          <w:b/>
+          <w:bCs/>
+        </w:rPr>
+        <w:t>DATE</w:t>
+      </w:r>
+      <w:r>
+        <w:t xml:space="preserve"> function.</w:t>
+      </w:r>
+    </w:p>
+    <w:p>
+      <w:pPr>
+        <w:pStyle w:val="ListParagraph"/>
+        <w:ind w:left="1080"/>
+      </w:pPr>
+    </w:p>
+    <w:p>
+      <w:pPr>
+        <w:pStyle w:val="ListParagraph"/>
+        <w:numPr>
+          <w:ilvl w:val="0"/>
+          <w:numId w:val="26"/>
+        </w:numPr>
+      </w:pPr>
+      <w:r>
+        <w:rPr>
+          <w:noProof/>
+        </w:rPr>
+        <w:drawing>
+          <wp:anchor distT="0" distB="0" distL="114300" distR="114300" simplePos="0" relativeHeight="251749888" behindDoc="0" locked="0" layoutInCell="1" allowOverlap="1" wp14:anchorId="03E60B1A" wp14:editId="78787C0F">
+            <wp:simplePos x="0" y="0"/>
+            <wp:positionH relativeFrom="margin">
+              <wp:align>right</wp:align>
+            </wp:positionH>
+            <wp:positionV relativeFrom="paragraph">
+              <wp:posOffset>287655</wp:posOffset>
+            </wp:positionV>
+            <wp:extent cx="5486400" cy="1265555"/>
+            <wp:effectExtent l="19050" t="19050" r="19050" b="10795"/>
+            <wp:wrapSquare wrapText="bothSides"/>
+            <wp:docPr id="2086671720" name="Picture 1" descr="A screenshot of a computer&#10;&#10;Description automatically generated"/>
+            <wp:cNvGraphicFramePr>
+              <a:graphicFrameLocks xmlns:a="http://schemas.openxmlformats.org/drawingml/2006/main" noChangeAspect="1"/>
+            </wp:cNvGraphicFramePr>
+            <a:graphic xmlns:a="http://schemas.openxmlformats.org/drawingml/2006/main">
+              <a:graphicData uri="http://schemas.openxmlformats.org/drawingml/2006/picture">
+                <pic:pic xmlns:pic="http://schemas.openxmlformats.org/drawingml/2006/picture">
+                  <pic:nvPicPr>
+                    <pic:cNvPr id="2086671720" name="Picture 1" descr="A screenshot of a computer&#10;&#10;Description automatically generated"/>
+                    <pic:cNvPicPr/>
+                  </pic:nvPicPr>
+                  <pic:blipFill>
+                    <a:blip r:embed="rId74">
+                      <a:extLst>
+                        <a:ext uri="{28A0092B-C50C-407E-A947-70E740481C1C}">
+                          <a14:useLocalDpi xmlns:a14="http://schemas.microsoft.com/office/drawing/2010/main" val="0"/>
+                        </a:ext>
+                      </a:extLst>
+                    </a:blip>
+                    <a:stretch>
+                      <a:fillRect/>
+                    </a:stretch>
+                  </pic:blipFill>
+                  <pic:spPr>
+                    <a:xfrm>
+                      <a:off x="0" y="0"/>
+                      <a:ext cx="5501504" cy="1269577"/>
+                    </a:xfrm>
+                    <a:prstGeom prst="rect">
+                      <a:avLst/>
+                    </a:prstGeom>
+                    <a:ln w="19050">
+                      <a:solidFill>
+                        <a:srgbClr val="AF658C"/>
+                      </a:solidFill>
+                    </a:ln>
+                  </pic:spPr>
+                </pic:pic>
+              </a:graphicData>
+            </a:graphic>
+            <wp14:sizeRelH relativeFrom="margin">
+              <wp14:pctWidth>0</wp14:pctWidth>
+            </wp14:sizeRelH>
+            <wp14:sizeRelV relativeFrom="margin">
+              <wp14:pctHeight>0</wp14:pctHeight>
+            </wp14:sizeRelV>
+          </wp:anchor>
+        </w:drawing>
+      </w:r>
+      <w:r>
+        <w:t>Copy and paste as value.</w:t>
+      </w:r>
+    </w:p>
+    <w:p>
+      <w:pPr>
+        <w:ind w:left="720"/>
+      </w:pPr>
+    </w:p>
+    <w:p>
+      <w:pPr>
+        <w:pStyle w:val="ListParagraph"/>
+        <w:numPr>
+          <w:ilvl w:val="0"/>
+          <w:numId w:val="26"/>
+        </w:numPr>
+      </w:pPr>
+      <w:r>
+        <w:rPr>
+          <w:noProof/>
+        </w:rPr>
+        <w:drawing>
+          <wp:anchor distT="0" distB="0" distL="114300" distR="114300" simplePos="0" relativeHeight="251748864" behindDoc="0" locked="0" layoutInCell="1" allowOverlap="1" wp14:anchorId="06770B90" wp14:editId="548759F8">
+            <wp:simplePos x="0" y="0"/>
+            <wp:positionH relativeFrom="margin">
+              <wp:align>right</wp:align>
+            </wp:positionH>
+            <wp:positionV relativeFrom="paragraph">
+              <wp:posOffset>282575</wp:posOffset>
+            </wp:positionV>
+            <wp:extent cx="5487035" cy="865505"/>
+            <wp:effectExtent l="19050" t="19050" r="18415" b="10795"/>
+            <wp:wrapSquare wrapText="bothSides"/>
+            <wp:docPr id="1052949651" name="Picture 1"/>
+            <wp:cNvGraphicFramePr>
+              <a:graphicFrameLocks xmlns:a="http://schemas.openxmlformats.org/drawingml/2006/main" noChangeAspect="1"/>
+            </wp:cNvGraphicFramePr>
+            <a:graphic xmlns:a="http://schemas.openxmlformats.org/drawingml/2006/main">
+              <a:graphicData uri="http://schemas.openxmlformats.org/drawingml/2006/picture">
+                <pic:pic xmlns:pic="http://schemas.openxmlformats.org/drawingml/2006/picture">
+                  <pic:nvPicPr>
+                    <pic:cNvPr id="1052949651" name=""/>
+                    <pic:cNvPicPr/>
+                  </pic:nvPicPr>
+                  <pic:blipFill>
+                    <a:blip r:embed="rId75">
+                      <a:extLst>
+                        <a:ext uri="{28A0092B-C50C-407E-A947-70E740481C1C}">
+                          <a14:useLocalDpi xmlns:a14="http://schemas.microsoft.com/office/drawing/2010/main" val="0"/>
+                        </a:ext>
+                      </a:extLst>
+                    </a:blip>
+                    <a:stretch>
+                      <a:fillRect/>
+                    </a:stretch>
+                  </pic:blipFill>
+                  <pic:spPr>
+                    <a:xfrm>
+                      <a:off x="0" y="0"/>
+                      <a:ext cx="5516153" cy="870544"/>
+                    </a:xfrm>
+                    <a:prstGeom prst="rect">
+                      <a:avLst/>
+                    </a:prstGeom>
+                    <a:ln w="19050">
+                      <a:solidFill>
+                        <a:srgbClr val="AF658C"/>
+                      </a:solidFill>
+                    </a:ln>
+                  </pic:spPr>
+                </pic:pic>
+              </a:graphicData>
+            </a:graphic>
+            <wp14:sizeRelH relativeFrom="margin">
+              <wp14:pctWidth>0</wp14:pctWidth>
+            </wp14:sizeRelH>
+            <wp14:sizeRelV relativeFrom="margin">
+              <wp14:pctHeight>0</wp14:pctHeight>
+            </wp14:sizeRelV>
+          </wp:anchor>
+        </w:drawing>
+      </w:r>
+      <w:r>
+        <w:t>Remove the “Month” and “Year” column, as they are no longer needed.</w:t>
+      </w:r>
+    </w:p>
+    <w:p>
+      <w:pPr>
+        <w:ind w:left="720"/>
+      </w:pPr>
+      <w:r>
+        <w:t xml:space="preserve"> </w:t>
+      </w:r>
+    </w:p>
+    <w:p>
+      <w:pPr>
+        <w:ind w:left="720"/>
+      </w:pPr>
+      <w:r>
+        <w:t xml:space="preserve"> </w:t>
+      </w:r>
+    </w:p>
+    <w:tbl>
+      <w:tblPr>
+        <w:tblStyle w:val="TableGrid"/>
+        <w:tblpPr w:leftFromText="180" w:rightFromText="180" w:vertAnchor="page" w:horzAnchor="margin" w:tblpY="2752"/>
+        <w:tblW w:w="0" w:type="auto"/>
+        <w:tblLook w:val="04A0" w:firstRow="1" w:lastRow="0" w:firstColumn="1" w:lastColumn="0" w:noHBand="0" w:noVBand="1"/>
+      </w:tblPr>
+      <w:tblGrid>
+        <w:gridCol w:w="1959"/>
+        <w:gridCol w:w="1366"/>
+        <w:gridCol w:w="6025"/>
+      </w:tblGrid>
+      <w:tr>
+        <w:tc>
+          <w:tcPr>
+            <w:tcW w:w="1959" w:type="dxa"/>
+            <w:shd w:val="clear" w:color="auto" w:fill="AF658C"/>
+          </w:tcPr>
+          <w:p>
+            <w:pPr>
+              <w:jc w:val="center"/>
+              <w:rPr>
+                <w:b/>
+                <w:bCs/>
+                <w:color w:val="FFFFFF" w:themeColor="background1"/>
+                <w:sz w:val="32"/>
+                <w:szCs w:val="32"/>
+              </w:rPr>
+            </w:pPr>
+            <w:r>
+              <w:rPr>
+                <w:b/>
+                <w:bCs/>
+                <w:color w:val="FFFFFF" w:themeColor="background1"/>
+                <w:sz w:val="32"/>
+                <w:szCs w:val="32"/>
+              </w:rPr>
+              <w:t>Field</w:t>
+            </w:r>
+          </w:p>
+        </w:tc>
+        <w:tc>
+          <w:tcPr>
+            <w:tcW w:w="1366" w:type="dxa"/>
+            <w:shd w:val="clear" w:color="auto" w:fill="AF658C"/>
+          </w:tcPr>
+          <w:p>
+            <w:pPr>
+              <w:jc w:val="center"/>
+              <w:rPr>
+                <w:b/>
+                <w:bCs/>
+                <w:color w:val="FFFFFF" w:themeColor="background1"/>
+                <w:sz w:val="32"/>
+                <w:szCs w:val="32"/>
+              </w:rPr>
+            </w:pPr>
+            <w:r>
+              <w:rPr>
+                <w:b/>
+                <w:bCs/>
+                <w:color w:val="FFFFFF" w:themeColor="background1"/>
+                <w:sz w:val="32"/>
+                <w:szCs w:val="32"/>
+              </w:rPr>
+              <w:t>Type</w:t>
+            </w:r>
+          </w:p>
+        </w:tc>
+        <w:tc>
+          <w:tcPr>
+            <w:tcW w:w="6025" w:type="dxa"/>
+            <w:shd w:val="clear" w:color="auto" w:fill="AF658C"/>
+          </w:tcPr>
+          <w:p>
+            <w:pPr>
+              <w:jc w:val="center"/>
+              <w:rPr>
+                <w:b/>
+                <w:bCs/>
+                <w:color w:val="FFFFFF" w:themeColor="background1"/>
+                <w:sz w:val="32"/>
+                <w:szCs w:val="32"/>
+              </w:rPr>
+            </w:pPr>
+            <w:r>
+              <w:rPr>
+                <w:b/>
+                <w:bCs/>
+                <w:color w:val="FFFFFF" w:themeColor="background1"/>
+                <w:sz w:val="32"/>
+                <w:szCs w:val="32"/>
+              </w:rPr>
+              <w:t>Description</w:t>
+            </w:r>
+          </w:p>
+        </w:tc>
+      </w:tr>
+      <w:tr>
+        <w:tc>
+          <w:tcPr>
+            <w:tcW w:w="1959" w:type="dxa"/>
+            <w:shd w:val="clear" w:color="auto" w:fill="C894AF"/>
+          </w:tcPr>
+          <w:p>
+            <w:pPr>
+              <w:rPr>
+                <w:b/>
+                <w:bCs/>
+              </w:rPr>
+            </w:pPr>
+            <w:r>
+              <w:rPr>
+                <w:b/>
+                <w:bCs/>
+              </w:rPr>
+              <w:t>Date</w:t>
+            </w:r>
+          </w:p>
+        </w:tc>
+        <w:tc>
+          <w:tcPr>
+            <w:tcW w:w="1366" w:type="dxa"/>
+          </w:tcPr>
+          <w:p>
+            <w:pPr>
+              <w:rPr>
+                <w:rFonts w:cstheme="minorHAnsi"/>
+              </w:rPr>
+            </w:pPr>
+            <w:r>
+              <w:rPr>
+                <w:rFonts w:cstheme="minorHAnsi"/>
+              </w:rPr>
+              <w:t>Date “</w:t>
+            </w:r>
+            <w:r>
+              <w:rPr>
+                <w:rFonts w:cstheme="minorHAnsi"/>
+              </w:rPr>
+              <w:t>m/d/yyyy</w:t>
+            </w:r>
+            <w:r>
+              <w:rPr>
+                <w:rFonts w:cstheme="minorHAnsi"/>
+              </w:rPr>
+              <w:t>”</w:t>
+            </w:r>
+          </w:p>
+        </w:tc>
+        <w:tc>
+          <w:tcPr>
+            <w:tcW w:w="6025" w:type="dxa"/>
+          </w:tcPr>
+          <w:p>
+            <w:pPr>
+              <w:rPr>
+                <w:rFonts w:cstheme="minorHAnsi"/>
+              </w:rPr>
+            </w:pPr>
+            <w:r>
+              <w:rPr>
+                <w:rFonts w:cstheme="minorHAnsi"/>
+              </w:rPr>
+              <w:t>Merging of the “Month” and “Year” columns.</w:t>
+            </w:r>
+            <w:r>
+              <w:rPr>
+                <w:rFonts w:cstheme="minorHAnsi"/>
+              </w:rPr>
+              <w:t> </w:t>
+            </w:r>
+          </w:p>
+        </w:tc>
+      </w:tr>
+      <w:tr>
+        <w:tc>
+          <w:tcPr>
+            <w:tcW w:w="1959" w:type="dxa"/>
+            <w:shd w:val="clear" w:color="auto" w:fill="C894AF"/>
+          </w:tcPr>
+          <w:p>
+            <w:pPr>
+              <w:rPr>
+                <w:b/>
+                <w:bCs/>
+              </w:rPr>
+            </w:pPr>
+            <w:r>
+              <w:rPr>
+                <w:b/>
+                <w:bCs/>
+              </w:rPr>
+              <w:t>Net Profit</w:t>
+            </w:r>
+          </w:p>
+        </w:tc>
+        <w:tc>
+          <w:tcPr>
+            <w:tcW w:w="1366" w:type="dxa"/>
+          </w:tcPr>
+          <w:p>
+            <w:pPr>
+              <w:rPr>
+                <w:rFonts w:cstheme="minorHAnsi"/>
+              </w:rPr>
+            </w:pPr>
+            <w:r>
+              <w:rPr>
+                <w:rFonts w:cstheme="minorHAnsi"/>
+              </w:rPr>
+              <w:t>Number</w:t>
+            </w:r>
+          </w:p>
+        </w:tc>
+        <w:tc>
+          <w:tcPr>
+            <w:tcW w:w="6025" w:type="dxa"/>
+          </w:tcPr>
+          <w:p>
+            <w:pPr>
+              <w:rPr>
+                <w:rFonts w:cstheme="minorHAnsi"/>
+              </w:rPr>
+            </w:pPr>
+            <w:r>
+              <w:rPr>
+                <w:rFonts w:cstheme="minorHAnsi"/>
+              </w:rPr>
+              <w:t>Equal the “Line Value (net discount)” Minus “Line SKU Production Cost”.</w:t>
+            </w:r>
+          </w:p>
+        </w:tc>
+      </w:tr>
+      <w:tr>
+        <w:tc>
+          <w:tcPr>
+            <w:tcW w:w="1959" w:type="dxa"/>
+            <w:shd w:val="clear" w:color="auto" w:fill="C894AF"/>
+          </w:tcPr>
+          <w:p>
+            <w:pPr>
+              <w:tabs>
+                <w:tab w:val="left" w:pos="1015"/>
+              </w:tabs>
+              <w:rPr>
+                <w:b/>
+                <w:bCs/>
+              </w:rPr>
+            </w:pPr>
+            <w:r>
+              <w:rPr>
+                <w:b/>
+                <w:bCs/>
+              </w:rPr>
+              <w:t>Is New Consumer</w:t>
+            </w:r>
+          </w:p>
+        </w:tc>
+        <w:tc>
+          <w:tcPr>
+            <w:tcW w:w="1366" w:type="dxa"/>
+          </w:tcPr>
+          <w:p>
+            <w:pPr>
+              <w:rPr>
+                <w:rFonts w:cstheme="minorHAnsi"/>
+              </w:rPr>
+            </w:pPr>
+            <w:r>
+              <w:rPr>
+                <w:rFonts w:cstheme="minorHAnsi"/>
+              </w:rPr>
+              <w:t>Number</w:t>
+            </w:r>
+          </w:p>
+        </w:tc>
+        <w:tc>
+          <w:tcPr>
+            <w:tcW w:w="6025" w:type="dxa"/>
+          </w:tcPr>
+          <w:p>
+            <w:pPr>
+              <w:rPr>
+                <w:rFonts w:cstheme="minorHAnsi"/>
+              </w:rPr>
+            </w:pPr>
+            <w:r>
+              <w:rPr>
+                <w:rFonts w:cstheme="minorHAnsi"/>
+              </w:rPr>
+              <w:t>A Boolean variable equal ‘1’ if this is the first order by a customer, and equal ‘0’ for any next order by the same customer.</w:t>
+            </w:r>
+          </w:p>
+        </w:tc>
+      </w:tr>
+      <w:tr>
+        <w:tc>
+          <w:tcPr>
+            <w:tcW w:w="1959" w:type="dxa"/>
+            <w:shd w:val="clear" w:color="auto" w:fill="C894AF"/>
+          </w:tcPr>
+          <w:p>
+            <w:pPr>
+              <w:rPr>
+                <w:b/>
+                <w:bCs/>
+              </w:rPr>
+            </w:pPr>
+            <w:r>
+              <w:rPr>
+                <w:b/>
+                <w:bCs/>
+              </w:rPr>
+              <w:t>Discount Category</w:t>
+            </w:r>
+          </w:p>
+        </w:tc>
+        <w:tc>
+          <w:tcPr>
+            <w:tcW w:w="1366" w:type="dxa"/>
+          </w:tcPr>
+          <w:p>
+            <w:pPr>
+              <w:rPr>
+                <w:rFonts w:cstheme="minorHAnsi"/>
+              </w:rPr>
+            </w:pPr>
+            <w:r>
+              <w:rPr>
+                <w:rFonts w:cstheme="minorHAnsi"/>
+              </w:rPr>
+              <w:t>Text</w:t>
+            </w:r>
+          </w:p>
+        </w:tc>
+        <w:tc>
+          <w:tcPr>
+            <w:tcW w:w="6025" w:type="dxa"/>
+          </w:tcPr>
+          <w:p>
+            <w:pPr>
+              <w:rPr>
+                <w:rFonts w:cstheme="minorHAnsi"/>
+              </w:rPr>
+            </w:pPr>
+            <w:r>
+              <w:rPr>
+                <w:rFonts w:cstheme="minorHAnsi"/>
+              </w:rPr>
+              <w:t>The year when the order was placed.</w:t>
+            </w:r>
+          </w:p>
+        </w:tc>
+      </w:tr>
+    </w:tbl>
+    <w:p/>
+    <w:p>
+      <w:r>
+        <w:lastRenderedPageBreak/>
+        <w:t xml:space="preserve">  </w:t>
+      </w:r>
+    </w:p>
+    <w:p/>
     <w:sectPr>
-      <w:footerReference w:type="default" r:id="rId73"/>
+      <w:footerReference w:type="default" r:id="rId76"/>
       <w:pgSz w:w="12240" w:h="15840"/>
       <w:pgMar w:top="1440" w:right="1440" w:bottom="1440" w:left="1440" w:header="708" w:footer="708" w:gutter="0"/>
       <w:pgBorders w:offsetFrom="page">
@@ -13014,6 +13718,184 @@
     </w:lvl>
   </w:abstractNum>
   <w:abstractNum w:abstractNumId="4" w15:restartNumberingAfterBreak="0">
+    <w:nsid w:val="1A347CAB"/>
+    <w:multiLevelType w:val="hybridMultilevel"/>
+    <w:tmpl w:val="B0346BEE"/>
+    <w:lvl w:ilvl="0" w:tplc="0409000F">
+      <w:start w:val="1"/>
+      <w:numFmt w:val="decimal"/>
+      <w:lvlText w:val="%1."/>
+      <w:lvlJc w:val="left"/>
+      <w:pPr>
+        <w:ind w:left="720" w:hanging="360"/>
+      </w:pPr>
+      <w:rPr>
+        <w:rFonts w:hint="default"/>
+      </w:rPr>
+    </w:lvl>
+    <w:lvl w:ilvl="1" w:tplc="04090019" w:tentative="1">
+      <w:start w:val="1"/>
+      <w:numFmt w:val="lowerLetter"/>
+      <w:lvlText w:val="%2."/>
+      <w:lvlJc w:val="left"/>
+      <w:pPr>
+        <w:ind w:left="1440" w:hanging="360"/>
+      </w:pPr>
+    </w:lvl>
+    <w:lvl w:ilvl="2" w:tplc="0409001B" w:tentative="1">
+      <w:start w:val="1"/>
+      <w:numFmt w:val="lowerRoman"/>
+      <w:lvlText w:val="%3."/>
+      <w:lvlJc w:val="right"/>
+      <w:pPr>
+        <w:ind w:left="2160" w:hanging="180"/>
+      </w:pPr>
+    </w:lvl>
+    <w:lvl w:ilvl="3" w:tplc="0409000F" w:tentative="1">
+      <w:start w:val="1"/>
+      <w:numFmt w:val="decimal"/>
+      <w:lvlText w:val="%4."/>
+      <w:lvlJc w:val="left"/>
+      <w:pPr>
+        <w:ind w:left="2880" w:hanging="360"/>
+      </w:pPr>
+    </w:lvl>
+    <w:lvl w:ilvl="4" w:tplc="04090019" w:tentative="1">
+      <w:start w:val="1"/>
+      <w:numFmt w:val="lowerLetter"/>
+      <w:lvlText w:val="%5."/>
+      <w:lvlJc w:val="left"/>
+      <w:pPr>
+        <w:ind w:left="3600" w:hanging="360"/>
+      </w:pPr>
+    </w:lvl>
+    <w:lvl w:ilvl="5" w:tplc="0409001B" w:tentative="1">
+      <w:start w:val="1"/>
+      <w:numFmt w:val="lowerRoman"/>
+      <w:lvlText w:val="%6."/>
+      <w:lvlJc w:val="right"/>
+      <w:pPr>
+        <w:ind w:left="4320" w:hanging="180"/>
+      </w:pPr>
+    </w:lvl>
+    <w:lvl w:ilvl="6" w:tplc="0409000F" w:tentative="1">
+      <w:start w:val="1"/>
+      <w:numFmt w:val="decimal"/>
+      <w:lvlText w:val="%7."/>
+      <w:lvlJc w:val="left"/>
+      <w:pPr>
+        <w:ind w:left="5040" w:hanging="360"/>
+      </w:pPr>
+    </w:lvl>
+    <w:lvl w:ilvl="7" w:tplc="04090019" w:tentative="1">
+      <w:start w:val="1"/>
+      <w:numFmt w:val="lowerLetter"/>
+      <w:lvlText w:val="%8."/>
+      <w:lvlJc w:val="left"/>
+      <w:pPr>
+        <w:ind w:left="5760" w:hanging="360"/>
+      </w:pPr>
+    </w:lvl>
+    <w:lvl w:ilvl="8" w:tplc="0409001B" w:tentative="1">
+      <w:start w:val="1"/>
+      <w:numFmt w:val="lowerRoman"/>
+      <w:lvlText w:val="%9."/>
+      <w:lvlJc w:val="right"/>
+      <w:pPr>
+        <w:ind w:left="6480" w:hanging="180"/>
+      </w:pPr>
+    </w:lvl>
+  </w:abstractNum>
+  <w:abstractNum w:abstractNumId="5" w15:restartNumberingAfterBreak="0">
+    <w:nsid w:val="1E5257EA"/>
+    <w:multiLevelType w:val="hybridMultilevel"/>
+    <w:tmpl w:val="8A9C1BE0"/>
+    <w:lvl w:ilvl="0" w:tplc="E9D894E4">
+      <w:start w:val="1"/>
+      <w:numFmt w:val="decimal"/>
+      <w:lvlText w:val="%1."/>
+      <w:lvlJc w:val="left"/>
+      <w:pPr>
+        <w:ind w:left="1080" w:hanging="360"/>
+      </w:pPr>
+      <w:rPr>
+        <w:rFonts w:hint="default"/>
+      </w:rPr>
+    </w:lvl>
+    <w:lvl w:ilvl="1" w:tplc="04090019" w:tentative="1">
+      <w:start w:val="1"/>
+      <w:numFmt w:val="lowerLetter"/>
+      <w:lvlText w:val="%2."/>
+      <w:lvlJc w:val="left"/>
+      <w:pPr>
+        <w:ind w:left="1800" w:hanging="360"/>
+      </w:pPr>
+    </w:lvl>
+    <w:lvl w:ilvl="2" w:tplc="0409001B" w:tentative="1">
+      <w:start w:val="1"/>
+      <w:numFmt w:val="lowerRoman"/>
+      <w:lvlText w:val="%3."/>
+      <w:lvlJc w:val="right"/>
+      <w:pPr>
+        <w:ind w:left="2520" w:hanging="180"/>
+      </w:pPr>
+    </w:lvl>
+    <w:lvl w:ilvl="3" w:tplc="0409000F" w:tentative="1">
+      <w:start w:val="1"/>
+      <w:numFmt w:val="decimal"/>
+      <w:lvlText w:val="%4."/>
+      <w:lvlJc w:val="left"/>
+      <w:pPr>
+        <w:ind w:left="3240" w:hanging="360"/>
+      </w:pPr>
+    </w:lvl>
+    <w:lvl w:ilvl="4" w:tplc="04090019" w:tentative="1">
+      <w:start w:val="1"/>
+      <w:numFmt w:val="lowerLetter"/>
+      <w:lvlText w:val="%5."/>
+      <w:lvlJc w:val="left"/>
+      <w:pPr>
+        <w:ind w:left="3960" w:hanging="360"/>
+      </w:pPr>
+    </w:lvl>
+    <w:lvl w:ilvl="5" w:tplc="0409001B" w:tentative="1">
+      <w:start w:val="1"/>
+      <w:numFmt w:val="lowerRoman"/>
+      <w:lvlText w:val="%6."/>
+      <w:lvlJc w:val="right"/>
+      <w:pPr>
+        <w:ind w:left="4680" w:hanging="180"/>
+      </w:pPr>
+    </w:lvl>
+    <w:lvl w:ilvl="6" w:tplc="0409000F" w:tentative="1">
+      <w:start w:val="1"/>
+      <w:numFmt w:val="decimal"/>
+      <w:lvlText w:val="%7."/>
+      <w:lvlJc w:val="left"/>
+      <w:pPr>
+        <w:ind w:left="5400" w:hanging="360"/>
+      </w:pPr>
+    </w:lvl>
+    <w:lvl w:ilvl="7" w:tplc="04090019" w:tentative="1">
+      <w:start w:val="1"/>
+      <w:numFmt w:val="lowerLetter"/>
+      <w:lvlText w:val="%8."/>
+      <w:lvlJc w:val="left"/>
+      <w:pPr>
+        <w:ind w:left="6120" w:hanging="360"/>
+      </w:pPr>
+    </w:lvl>
+    <w:lvl w:ilvl="8" w:tplc="0409001B" w:tentative="1">
+      <w:start w:val="1"/>
+      <w:numFmt w:val="lowerRoman"/>
+      <w:lvlText w:val="%9."/>
+      <w:lvlJc w:val="right"/>
+      <w:pPr>
+        <w:ind w:left="6840" w:hanging="180"/>
+      </w:pPr>
+    </w:lvl>
+  </w:abstractNum>
+  <w:abstractNum w:abstractNumId="6" w15:restartNumberingAfterBreak="0">
     <w:nsid w:val="21DD54F1"/>
     <w:multiLevelType w:val="hybridMultilevel"/>
     <w:tmpl w:val="BEE87A82"/>
@@ -13102,7 +13984,7 @@
       </w:pPr>
     </w:lvl>
   </w:abstractNum>
-  <w:abstractNum w:abstractNumId="5" w15:restartNumberingAfterBreak="0">
+  <w:abstractNum w:abstractNumId="7" w15:restartNumberingAfterBreak="0">
     <w:nsid w:val="23110773"/>
     <w:multiLevelType w:val="hybridMultilevel"/>
     <w:tmpl w:val="A89CFF94"/>
@@ -13191,7 +14073,7 @@
       </w:pPr>
     </w:lvl>
   </w:abstractNum>
-  <w:abstractNum w:abstractNumId="6" w15:restartNumberingAfterBreak="0">
+  <w:abstractNum w:abstractNumId="8" w15:restartNumberingAfterBreak="0">
     <w:nsid w:val="27077B9A"/>
     <w:multiLevelType w:val="hybridMultilevel"/>
     <w:tmpl w:val="A184E81E"/>
@@ -13280,7 +14162,7 @@
       </w:pPr>
     </w:lvl>
   </w:abstractNum>
-  <w:abstractNum w:abstractNumId="7" w15:restartNumberingAfterBreak="0">
+  <w:abstractNum w:abstractNumId="9" w15:restartNumberingAfterBreak="0">
     <w:nsid w:val="28784B41"/>
     <w:multiLevelType w:val="hybridMultilevel"/>
     <w:tmpl w:val="A60EE51E"/>
@@ -13369,7 +14251,7 @@
       </w:pPr>
     </w:lvl>
   </w:abstractNum>
-  <w:abstractNum w:abstractNumId="8" w15:restartNumberingAfterBreak="0">
+  <w:abstractNum w:abstractNumId="10" w15:restartNumberingAfterBreak="0">
     <w:nsid w:val="2A843203"/>
     <w:multiLevelType w:val="hybridMultilevel"/>
     <w:tmpl w:val="A74CA9B0"/>
@@ -13458,7 +14340,7 @@
       </w:pPr>
     </w:lvl>
   </w:abstractNum>
-  <w:abstractNum w:abstractNumId="9" w15:restartNumberingAfterBreak="0">
+  <w:abstractNum w:abstractNumId="11" w15:restartNumberingAfterBreak="0">
     <w:nsid w:val="2D5F6163"/>
     <w:multiLevelType w:val="hybridMultilevel"/>
     <w:tmpl w:val="B984AFE2"/>
@@ -13547,7 +14429,7 @@
       </w:pPr>
     </w:lvl>
   </w:abstractNum>
-  <w:abstractNum w:abstractNumId="10" w15:restartNumberingAfterBreak="0">
+  <w:abstractNum w:abstractNumId="12" w15:restartNumberingAfterBreak="0">
     <w:nsid w:val="2E81540A"/>
     <w:multiLevelType w:val="hybridMultilevel"/>
     <w:tmpl w:val="1946F274"/>
@@ -13636,7 +14518,7 @@
       </w:pPr>
     </w:lvl>
   </w:abstractNum>
-  <w:abstractNum w:abstractNumId="11" w15:restartNumberingAfterBreak="0">
+  <w:abstractNum w:abstractNumId="13" w15:restartNumberingAfterBreak="0">
     <w:nsid w:val="3B99251A"/>
     <w:multiLevelType w:val="hybridMultilevel"/>
     <w:tmpl w:val="68D05E56"/>
@@ -13727,7 +14609,7 @@
       </w:pPr>
     </w:lvl>
   </w:abstractNum>
-  <w:abstractNum w:abstractNumId="12" w15:restartNumberingAfterBreak="0">
+  <w:abstractNum w:abstractNumId="14" w15:restartNumberingAfterBreak="0">
     <w:nsid w:val="3FBA77BD"/>
     <w:multiLevelType w:val="hybridMultilevel"/>
     <w:tmpl w:val="A66E64DC"/>
@@ -13816,7 +14698,7 @@
       </w:pPr>
     </w:lvl>
   </w:abstractNum>
-  <w:abstractNum w:abstractNumId="13" w15:restartNumberingAfterBreak="0">
+  <w:abstractNum w:abstractNumId="15" w15:restartNumberingAfterBreak="0">
     <w:nsid w:val="48250440"/>
     <w:multiLevelType w:val="hybridMultilevel"/>
     <w:tmpl w:val="90E661AE"/>
@@ -13929,7 +14811,7 @@
       </w:rPr>
     </w:lvl>
   </w:abstractNum>
-  <w:abstractNum w:abstractNumId="14" w15:restartNumberingAfterBreak="0">
+  <w:abstractNum w:abstractNumId="16" w15:restartNumberingAfterBreak="0">
     <w:nsid w:val="48BE5D37"/>
     <w:multiLevelType w:val="hybridMultilevel"/>
     <w:tmpl w:val="15D0394E"/>
@@ -14018,7 +14900,7 @@
       </w:pPr>
     </w:lvl>
   </w:abstractNum>
-  <w:abstractNum w:abstractNumId="15" w15:restartNumberingAfterBreak="0">
+  <w:abstractNum w:abstractNumId="17" w15:restartNumberingAfterBreak="0">
     <w:nsid w:val="4E5D7FFB"/>
     <w:multiLevelType w:val="hybridMultilevel"/>
     <w:tmpl w:val="4252D826"/>
@@ -14107,7 +14989,7 @@
       </w:pPr>
     </w:lvl>
   </w:abstractNum>
-  <w:abstractNum w:abstractNumId="16" w15:restartNumberingAfterBreak="0">
+  <w:abstractNum w:abstractNumId="18" w15:restartNumberingAfterBreak="0">
     <w:nsid w:val="5DC354B4"/>
     <w:multiLevelType w:val="hybridMultilevel"/>
     <w:tmpl w:val="83467C38"/>
@@ -14196,7 +15078,7 @@
       </w:pPr>
     </w:lvl>
   </w:abstractNum>
-  <w:abstractNum w:abstractNumId="17" w15:restartNumberingAfterBreak="0">
+  <w:abstractNum w:abstractNumId="19" w15:restartNumberingAfterBreak="0">
     <w:nsid w:val="631D1948"/>
     <w:multiLevelType w:val="hybridMultilevel"/>
     <w:tmpl w:val="2B18A444"/>
@@ -14309,7 +15191,7 @@
       </w:rPr>
     </w:lvl>
   </w:abstractNum>
-  <w:abstractNum w:abstractNumId="18" w15:restartNumberingAfterBreak="0">
+  <w:abstractNum w:abstractNumId="20" w15:restartNumberingAfterBreak="0">
     <w:nsid w:val="64EC0E7A"/>
     <w:multiLevelType w:val="hybridMultilevel"/>
     <w:tmpl w:val="0BA8913E"/>
@@ -14422,7 +15304,7 @@
       </w:rPr>
     </w:lvl>
   </w:abstractNum>
-  <w:abstractNum w:abstractNumId="19" w15:restartNumberingAfterBreak="0">
+  <w:abstractNum w:abstractNumId="21" w15:restartNumberingAfterBreak="0">
     <w:nsid w:val="65E41CA5"/>
     <w:multiLevelType w:val="hybridMultilevel"/>
     <w:tmpl w:val="C02A82A0"/>
@@ -14511,7 +15393,7 @@
       </w:pPr>
     </w:lvl>
   </w:abstractNum>
-  <w:abstractNum w:abstractNumId="20" w15:restartNumberingAfterBreak="0">
+  <w:abstractNum w:abstractNumId="22" w15:restartNumberingAfterBreak="0">
     <w:nsid w:val="66410C87"/>
     <w:multiLevelType w:val="hybridMultilevel"/>
     <w:tmpl w:val="3CBC4266"/>
@@ -14600,7 +15482,7 @@
       </w:pPr>
     </w:lvl>
   </w:abstractNum>
-  <w:abstractNum w:abstractNumId="21" w15:restartNumberingAfterBreak="0">
+  <w:abstractNum w:abstractNumId="23" w15:restartNumberingAfterBreak="0">
     <w:nsid w:val="78B056D8"/>
     <w:multiLevelType w:val="hybridMultilevel"/>
     <w:tmpl w:val="D25EF976"/>
@@ -14689,7 +15571,7 @@
       </w:pPr>
     </w:lvl>
   </w:abstractNum>
-  <w:abstractNum w:abstractNumId="22" w15:restartNumberingAfterBreak="0">
+  <w:abstractNum w:abstractNumId="24" w15:restartNumberingAfterBreak="0">
     <w:nsid w:val="78CA3E2C"/>
     <w:multiLevelType w:val="hybridMultilevel"/>
     <w:tmpl w:val="354E56E6"/>
@@ -14778,7 +15660,7 @@
       </w:pPr>
     </w:lvl>
   </w:abstractNum>
-  <w:abstractNum w:abstractNumId="23" w15:restartNumberingAfterBreak="0">
+  <w:abstractNum w:abstractNumId="25" w15:restartNumberingAfterBreak="0">
     <w:nsid w:val="7E7F1478"/>
     <w:multiLevelType w:val="hybridMultilevel"/>
     <w:tmpl w:val="E276475A"/>
@@ -14895,52 +15777,52 @@
     <w:abstractNumId w:val="1"/>
   </w:num>
   <w:num w:numId="2" w16cid:durableId="842891151">
-    <w:abstractNumId w:val="7"/>
+    <w:abstractNumId w:val="9"/>
   </w:num>
   <w:num w:numId="3" w16cid:durableId="396972185">
+    <w:abstractNumId w:val="17"/>
+  </w:num>
+  <w:num w:numId="4" w16cid:durableId="343943812">
     <w:abstractNumId w:val="15"/>
   </w:num>
-  <w:num w:numId="4" w16cid:durableId="343943812">
+  <w:num w:numId="5" w16cid:durableId="2038969600">
+    <w:abstractNumId w:val="25"/>
+  </w:num>
+  <w:num w:numId="6" w16cid:durableId="633364614">
+    <w:abstractNumId w:val="16"/>
+  </w:num>
+  <w:num w:numId="7" w16cid:durableId="1640266318">
+    <w:abstractNumId w:val="24"/>
+  </w:num>
+  <w:num w:numId="8" w16cid:durableId="1708531078">
+    <w:abstractNumId w:val="19"/>
+  </w:num>
+  <w:num w:numId="9" w16cid:durableId="1619483958">
     <w:abstractNumId w:val="13"/>
   </w:num>
-  <w:num w:numId="5" w16cid:durableId="2038969600">
+  <w:num w:numId="10" w16cid:durableId="824585037">
+    <w:abstractNumId w:val="20"/>
+  </w:num>
+  <w:num w:numId="11" w16cid:durableId="1518614356">
+    <w:abstractNumId w:val="22"/>
+  </w:num>
+  <w:num w:numId="12" w16cid:durableId="1765683175">
     <w:abstractNumId w:val="23"/>
   </w:num>
-  <w:num w:numId="6" w16cid:durableId="633364614">
-    <w:abstractNumId w:val="14"/>
-  </w:num>
-  <w:num w:numId="7" w16cid:durableId="1640266318">
-    <w:abstractNumId w:val="22"/>
-  </w:num>
-  <w:num w:numId="8" w16cid:durableId="1708531078">
-    <w:abstractNumId w:val="17"/>
-  </w:num>
-  <w:num w:numId="9" w16cid:durableId="1619483958">
-    <w:abstractNumId w:val="11"/>
-  </w:num>
-  <w:num w:numId="10" w16cid:durableId="824585037">
+  <w:num w:numId="13" w16cid:durableId="2041976461">
     <w:abstractNumId w:val="18"/>
   </w:num>
-  <w:num w:numId="11" w16cid:durableId="1518614356">
-    <w:abstractNumId w:val="20"/>
-  </w:num>
-  <w:num w:numId="12" w16cid:durableId="1765683175">
-    <w:abstractNumId w:val="21"/>
-  </w:num>
-  <w:num w:numId="13" w16cid:durableId="2041976461">
-    <w:abstractNumId w:val="16"/>
-  </w:num>
   <w:num w:numId="14" w16cid:durableId="1072848325">
-    <w:abstractNumId w:val="6"/>
+    <w:abstractNumId w:val="8"/>
   </w:num>
   <w:num w:numId="15" w16cid:durableId="465927515">
-    <w:abstractNumId w:val="10"/>
+    <w:abstractNumId w:val="12"/>
   </w:num>
   <w:num w:numId="16" w16cid:durableId="664280919">
     <w:abstractNumId w:val="0"/>
   </w:num>
   <w:num w:numId="17" w16cid:durableId="1595282338">
-    <w:abstractNumId w:val="5"/>
+    <w:abstractNumId w:val="7"/>
   </w:num>
   <w:num w:numId="18" w16cid:durableId="568927891">
     <w:abstractNumId w:val="2"/>
@@ -14949,19 +15831,25 @@
     <w:abstractNumId w:val="3"/>
   </w:num>
   <w:num w:numId="20" w16cid:durableId="820385738">
+    <w:abstractNumId w:val="6"/>
+  </w:num>
+  <w:num w:numId="21" w16cid:durableId="1166094056">
+    <w:abstractNumId w:val="10"/>
+  </w:num>
+  <w:num w:numId="22" w16cid:durableId="291638089">
+    <w:abstractNumId w:val="21"/>
+  </w:num>
+  <w:num w:numId="23" w16cid:durableId="1936160868">
+    <w:abstractNumId w:val="11"/>
+  </w:num>
+  <w:num w:numId="24" w16cid:durableId="23290827">
+    <w:abstractNumId w:val="14"/>
+  </w:num>
+  <w:num w:numId="25" w16cid:durableId="144275169">
     <w:abstractNumId w:val="4"/>
   </w:num>
-  <w:num w:numId="21" w16cid:durableId="1166094056">
-    <w:abstractNumId w:val="8"/>
-  </w:num>
-  <w:num w:numId="22" w16cid:durableId="291638089">
-    <w:abstractNumId w:val="19"/>
-  </w:num>
-  <w:num w:numId="23" w16cid:durableId="1936160868">
-    <w:abstractNumId w:val="9"/>
-  </w:num>
-  <w:num w:numId="24" w16cid:durableId="23290827">
-    <w:abstractNumId w:val="12"/>
+  <w:num w:numId="26" w16cid:durableId="159278760">
+    <w:abstractNumId w:val="5"/>
   </w:num>
 </w:numbering>
 </file>
@@ -15366,7 +16254,7 @@
   <w:style w:type="paragraph" w:default="1" w:styleId="Normal">
     <w:name w:val="Normal"/>
     <w:qFormat/>
-    <w:rsid w:val="00D33891"/>
+    <w:rsid w:val="00054B7D"/>
   </w:style>
   <w:style w:type="paragraph" w:styleId="Heading1">
     <w:name w:val="heading 1"/>
@@ -15958,6 +16846,10 @@
 </file>
 
 <file path=customXml/item1.xml><?xml version="1.0" encoding="utf-8"?>
+<b:Sources xmlns:b="http://schemas.openxmlformats.org/officeDocument/2006/bibliography" xmlns="http://schemas.openxmlformats.org/officeDocument/2006/bibliography" SelectedStyle="\APASixthEditionOfficeOnline.xsl" StyleName="APA" Version="6"/>
+</file>
+
+<file path=customXml/item2.xml><?xml version="1.0" encoding="utf-8"?>
 <p:properties xmlns:p="http://schemas.microsoft.com/office/2006/metadata/properties" xmlns:xsi="http://www.w3.org/2001/XMLSchema-instance" xmlns:pc="http://schemas.microsoft.com/office/infopath/2007/PartnerControls">
   <documentManagement>
     <_activity xmlns="781fea6b-f50e-4e49-a642-b42ac404d780" xsi:nil="true"/>
@@ -15965,20 +16857,7 @@
 </p:properties>
 </file>
 
-<file path=customXml/item2.xml><?xml version="1.0" encoding="utf-8"?>
-<?mso-contentType ?>
-<FormTemplates xmlns="http://schemas.microsoft.com/sharepoint/v3/contenttype/forms">
-  <Display>DocumentLibraryForm</Display>
-  <Edit>DocumentLibraryForm</Edit>
-  <New>DocumentLibraryForm</New>
-</FormTemplates>
-</file>
-
 <file path=customXml/item3.xml><?xml version="1.0" encoding="utf-8"?>
-<b:Sources xmlns:b="http://schemas.openxmlformats.org/officeDocument/2006/bibliography" xmlns="http://schemas.openxmlformats.org/officeDocument/2006/bibliography" SelectedStyle="\APASixthEditionOfficeOnline.xsl" StyleName="APA" Version="6"/>
-</file>
-
-<file path=customXml/item4.xml><?xml version="1.0" encoding="utf-8"?>
 <ct:contentTypeSchema xmlns:ct="http://schemas.microsoft.com/office/2006/metadata/contentType" xmlns:ma="http://schemas.microsoft.com/office/2006/metadata/properties/metaAttributes" ct:_="" ma:_="" ma:contentTypeName="Document" ma:contentTypeID="0x010100DE7C699B1566034D855D3CA3B35D479A" ma:contentTypeVersion="14" ma:contentTypeDescription="Create a new document." ma:contentTypeScope="" ma:versionID="91ffb7f86f073c7e517f5613c4a9d234">
   <xsd:schema xmlns:xsd="http://www.w3.org/2001/XMLSchema" xmlns:xs="http://www.w3.org/2001/XMLSchema" xmlns:p="http://schemas.microsoft.com/office/2006/metadata/properties" xmlns:ns3="781fea6b-f50e-4e49-a642-b42ac404d780" xmlns:ns4="fbd5cf47-73c4-40ad-919a-9568cfaf7970" targetNamespace="http://schemas.microsoft.com/office/2006/metadata/properties" ma:root="true" ma:fieldsID="4d2564b138ee69687444a52f4e625422" ns3:_="" ns4:_="">
     <xsd:import namespace="781fea6b-f50e-4e49-a642-b42ac404d780"/>
@@ -16207,7 +17086,24 @@
 </ct:contentTypeSchema>
 </file>
 
+<file path=customXml/item4.xml><?xml version="1.0" encoding="utf-8"?>
+<?mso-contentType ?>
+<FormTemplates xmlns="http://schemas.microsoft.com/sharepoint/v3/contenttype/forms">
+  <Display>DocumentLibraryForm</Display>
+  <Edit>DocumentLibraryForm</Edit>
+  <New>DocumentLibraryForm</New>
+</FormTemplates>
+</file>
+
 <file path=customXml/itemProps1.xml><?xml version="1.0" encoding="utf-8"?>
+<ds:datastoreItem xmlns:ds="http://schemas.openxmlformats.org/officeDocument/2006/customXml" ds:itemID="{80B7E7D2-1BEF-43F4-9109-031E33200C48}">
+  <ds:schemaRefs>
+    <ds:schemaRef ds:uri="http://schemas.openxmlformats.org/officeDocument/2006/bibliography"/>
+  </ds:schemaRefs>
+</ds:datastoreItem>
+</file>
+
+<file path=customXml/itemProps2.xml><?xml version="1.0" encoding="utf-8"?>
 <ds:datastoreItem xmlns:ds="http://schemas.openxmlformats.org/officeDocument/2006/customXml" ds:itemID="{97B6135F-2EA2-49E3-B84C-61863B5C0ACC}">
   <ds:schemaRefs>
     <ds:schemaRef ds:uri="http://schemas.microsoft.com/office/2006/metadata/properties"/>
@@ -16217,23 +17113,7 @@
 </ds:datastoreItem>
 </file>
 
-<file path=customXml/itemProps2.xml><?xml version="1.0" encoding="utf-8"?>
-<ds:datastoreItem xmlns:ds="http://schemas.openxmlformats.org/officeDocument/2006/customXml" ds:itemID="{5BFF1DBE-92E2-4338-8CFF-FAEC8BEFE231}">
-  <ds:schemaRefs>
-    <ds:schemaRef ds:uri="http://schemas.microsoft.com/sharepoint/v3/contenttype/forms"/>
-  </ds:schemaRefs>
-</ds:datastoreItem>
-</file>
-
 <file path=customXml/itemProps3.xml><?xml version="1.0" encoding="utf-8"?>
-<ds:datastoreItem xmlns:ds="http://schemas.openxmlformats.org/officeDocument/2006/customXml" ds:itemID="{80B7E7D2-1BEF-43F4-9109-031E33200C48}">
-  <ds:schemaRefs>
-    <ds:schemaRef ds:uri="http://schemas.openxmlformats.org/officeDocument/2006/bibliography"/>
-  </ds:schemaRefs>
-</ds:datastoreItem>
-</file>
-
-<file path=customXml/itemProps4.xml><?xml version="1.0" encoding="utf-8"?>
 <ds:datastoreItem xmlns:ds="http://schemas.openxmlformats.org/officeDocument/2006/customXml" ds:itemID="{05865FFD-2F28-42AE-81EA-BD346A9FC1CA}">
   <ds:schemaRefs>
     <ds:schemaRef ds:uri="http://schemas.microsoft.com/office/2006/metadata/contentType"/>
@@ -16250,4 +17130,12 @@
     <ds:schemaRef ds:uri="http://schemas.microsoft.com/internal/obd"/>
   </ds:schemaRefs>
 </ds:datastoreItem>
+</file>
+
+<file path=customXml/itemProps4.xml><?xml version="1.0" encoding="utf-8"?>
+<ds:datastoreItem xmlns:ds="http://schemas.openxmlformats.org/officeDocument/2006/customXml" ds:itemID="{5BFF1DBE-92E2-4338-8CFF-FAEC8BEFE231}">
+  <ds:schemaRefs>
+    <ds:schemaRef ds:uri="http://schemas.microsoft.com/sharepoint/v3/contenttype/forms"/>
+  </ds:schemaRefs>
+</ds:datastoreItem>
 </file>
</xml_diff>

<commit_message>
Adjusting columns for analysis - Adding a Adding a “Net Profit” column using the formula “Line Value (net discount)” minus “Line SKU Production Cost"
</commit_message>
<xml_diff>
--- a/Process_Phase/Data Cleaning Documentation.docx
+++ b/Process_Phase/Data Cleaning Documentation.docx
@@ -5205,6 +5205,9 @@
             <w:r>
               <w:t>Combine “Month” and “Year” into “Date”, then remove the original columns</w:t>
             </w:r>
+            <w:r>
+              <w:t>.</w:t>
+            </w:r>
           </w:p>
         </w:tc>
         <w:tc>
@@ -5230,7 +5233,7 @@
               <w:fldChar w:fldCharType="begin"/>
             </w:r>
             <w:r>
-              <w:instrText>HYPERLINK \l "C17_P"</w:instrText>
+              <w:instrText>HYPERLINK  \l "C18_P"</w:instrText>
             </w:r>
             <w:r>
               <w:fldChar w:fldCharType="separate"/>
@@ -5278,6 +5281,177 @@
             </w:r>
             <w:r>
               <w:t>8</w:t>
+            </w:r>
+            <w:r>
+              <w:t>-V</w:t>
+            </w:r>
+          </w:p>
+        </w:tc>
+      </w:tr>
+      <w:tr>
+        <w:trPr>
+          <w:trHeight w:val="263"/>
+        </w:trPr>
+        <w:tc>
+          <w:tcPr>
+            <w:tcW w:w="953" w:type="dxa"/>
+            <w:shd w:val="clear" w:color="auto" w:fill="C894AF"/>
+            <w:vAlign w:val="bottom"/>
+          </w:tcPr>
+          <w:p>
+            <w:pPr>
+              <w:rPr>
+                <w:rFonts w:ascii="Calibri" w:eastAsia="Times New Roman" w:hAnsi="Calibri" w:cs="Calibri"/>
+                <w:b/>
+                <w:bCs/>
+                <w:color w:val="000000"/>
+                <w:kern w:val="0"/>
+                <w14:ligatures w14:val="none"/>
+              </w:rPr>
+            </w:pPr>
+            <w:r>
+              <w:rPr>
+                <w:rFonts w:ascii="Calibri" w:eastAsia="Times New Roman" w:hAnsi="Calibri" w:cs="Calibri"/>
+                <w:b/>
+                <w:bCs/>
+                <w:color w:val="000000"/>
+                <w:kern w:val="0"/>
+                <w14:ligatures w14:val="none"/>
+              </w:rPr>
+              <w:t>C1</w:t>
+            </w:r>
+            <w:r>
+              <w:rPr>
+                <w:rFonts w:ascii="Calibri" w:eastAsia="Times New Roman" w:hAnsi="Calibri" w:cs="Calibri"/>
+                <w:b/>
+                <w:bCs/>
+                <w:color w:val="000000"/>
+                <w:kern w:val="0"/>
+                <w14:ligatures w14:val="none"/>
+              </w:rPr>
+              <w:t>9</w:t>
+            </w:r>
+          </w:p>
+          <w:p>
+            <w:pPr>
+              <w:rPr>
+                <w:rFonts w:ascii="Calibri" w:eastAsia="Times New Roman" w:hAnsi="Calibri" w:cs="Calibri"/>
+                <w:b/>
+                <w:bCs/>
+                <w:color w:val="000000"/>
+                <w:kern w:val="0"/>
+                <w14:ligatures w14:val="none"/>
+              </w:rPr>
+            </w:pPr>
+          </w:p>
+        </w:tc>
+        <w:tc>
+          <w:tcPr>
+            <w:tcW w:w="1680" w:type="dxa"/>
+          </w:tcPr>
+          <w:p>
+            <w:r>
+              <w:t>Adjusting columns for analysis</w:t>
+            </w:r>
+            <w:r>
+              <w:t>.</w:t>
+            </w:r>
+          </w:p>
+        </w:tc>
+        <w:tc>
+          <w:tcPr>
+            <w:tcW w:w="2155" w:type="dxa"/>
+          </w:tcPr>
+          <w:p>
+            <w:r>
+              <w:t>Adding a “Net Profit” column.</w:t>
+            </w:r>
+          </w:p>
+        </w:tc>
+        <w:tc>
+          <w:tcPr>
+            <w:tcW w:w="2250" w:type="dxa"/>
+          </w:tcPr>
+          <w:p>
+            <w:r>
+              <w:t xml:space="preserve">Adding a </w:t>
+            </w:r>
+            <w:r>
+              <w:t>Adding a “Net Profit” column</w:t>
+            </w:r>
+            <w:r>
+              <w:t xml:space="preserve"> using the formula </w:t>
+            </w:r>
+            <w:r>
+              <w:rPr>
+                <w:rFonts w:cstheme="minorHAnsi"/>
+              </w:rPr>
+              <w:t>“Line Value (net discount)” minus “Line SKU Production Cost”</w:t>
+            </w:r>
+            <w:r>
+              <w:rPr>
+                <w:rFonts w:cstheme="minorHAnsi"/>
+              </w:rPr>
+              <w:t>.</w:t>
+            </w:r>
+          </w:p>
+        </w:tc>
+        <w:tc>
+          <w:tcPr>
+            <w:tcW w:w="1080" w:type="dxa"/>
+          </w:tcPr>
+          <w:p>
+            <w:pPr>
+              <w:jc w:val="center"/>
+            </w:pPr>
+            <w:r>
+              <w:t>3678</w:t>
+            </w:r>
+          </w:p>
+        </w:tc>
+        <w:tc>
+          <w:tcPr>
+            <w:tcW w:w="1016" w:type="dxa"/>
+          </w:tcPr>
+          <w:p>
+            <w:hyperlink w:anchor="C19_P" w:history="1">
+              <w:r>
+                <w:rPr>
+                  <w:rStyle w:val="Hyperlink"/>
+                </w:rPr>
+                <w:t>C</w:t>
+              </w:r>
+              <w:r>
+                <w:rPr>
+                  <w:rStyle w:val="Hyperlink"/>
+                </w:rPr>
+                <w:t>1</w:t>
+              </w:r>
+              <w:r>
+                <w:rPr>
+                  <w:rStyle w:val="Hyperlink"/>
+                </w:rPr>
+                <w:t>9</w:t>
+              </w:r>
+              <w:r>
+                <w:rPr>
+                  <w:rStyle w:val="Hyperlink"/>
+                </w:rPr>
+                <w:t>-P</w:t>
+              </w:r>
+            </w:hyperlink>
+          </w:p>
+        </w:tc>
+        <w:tc>
+          <w:tcPr>
+            <w:tcW w:w="962" w:type="dxa"/>
+          </w:tcPr>
+          <w:p>
+            <w:r>
+              <w:t>C1</w:t>
+            </w:r>
+            <w:r>
+              <w:t>9</w:t>
             </w:r>
             <w:r>
               <w:t>-V</w:t>
@@ -5603,6 +5777,7 @@
         <w:rPr>
           <w:noProof/>
         </w:rPr>
+        <w:lastRenderedPageBreak/>
         <w:drawing>
           <wp:anchor distT="0" distB="0" distL="114300" distR="114300" simplePos="0" relativeHeight="251705856" behindDoc="0" locked="0" layoutInCell="1" allowOverlap="1" wp14:anchorId="34E85771" wp14:editId="5DE51272">
             <wp:simplePos x="0" y="0"/>
@@ -5711,7 +5886,6 @@
         <w:ind w:left="1080"/>
       </w:pPr>
       <w:r>
-        <w:lastRenderedPageBreak/>
         <w:t>T</w:t>
       </w:r>
       <w:r>
@@ -5837,6 +6011,7 @@
         <w:rPr>
           <w:noProof/>
         </w:rPr>
+        <w:lastRenderedPageBreak/>
         <w:drawing>
           <wp:anchor distT="0" distB="0" distL="114300" distR="114300" simplePos="0" relativeHeight="251707904" behindDoc="0" locked="0" layoutInCell="1" allowOverlap="1" wp14:anchorId="695ACCC0" wp14:editId="47DC0660">
             <wp:simplePos x="0" y="0"/>
@@ -5937,7 +6112,6 @@
         <w:rPr>
           <w:noProof/>
         </w:rPr>
-        <w:lastRenderedPageBreak/>
         <w:drawing>
           <wp:anchor distT="0" distB="0" distL="114300" distR="114300" simplePos="0" relativeHeight="251708928" behindDoc="0" locked="0" layoutInCell="1" allowOverlap="1" wp14:anchorId="710EFF9A" wp14:editId="5EBFB183">
             <wp:simplePos x="0" y="0"/>
@@ -6061,6 +6235,7 @@
         <w:rPr>
           <w:noProof/>
         </w:rPr>
+        <w:lastRenderedPageBreak/>
         <w:drawing>
           <wp:anchor distT="0" distB="0" distL="114300" distR="114300" simplePos="0" relativeHeight="251712000" behindDoc="0" locked="0" layoutInCell="1" allowOverlap="1" wp14:anchorId="4E531FA7" wp14:editId="5C763F7C">
             <wp:simplePos x="0" y="0"/>
@@ -6358,6 +6533,7 @@
         <w:rPr>
           <w:noProof/>
         </w:rPr>
+        <w:lastRenderedPageBreak/>
         <w:drawing>
           <wp:anchor distT="0" distB="0" distL="114300" distR="114300" simplePos="0" relativeHeight="251713024" behindDoc="0" locked="0" layoutInCell="1" allowOverlap="1" wp14:anchorId="180A86EE" wp14:editId="6957226B">
             <wp:simplePos x="0" y="0"/>
@@ -6603,6 +6779,7 @@
         <w:rPr>
           <w:noProof/>
         </w:rPr>
+        <w:lastRenderedPageBreak/>
         <w:drawing>
           <wp:anchor distT="0" distB="0" distL="114300" distR="114300" simplePos="0" relativeHeight="251636224" behindDoc="0" locked="0" layoutInCell="1" allowOverlap="1" wp14:anchorId="5A349A3F" wp14:editId="3009C34A">
             <wp:simplePos x="0" y="0"/>
@@ -6708,7 +6885,6 @@
         <w:rPr>
           <w:noProof/>
         </w:rPr>
-        <w:lastRenderedPageBreak/>
         <w:drawing>
           <wp:anchor distT="0" distB="0" distL="114300" distR="114300" simplePos="0" relativeHeight="251643392" behindDoc="0" locked="0" layoutInCell="1" allowOverlap="1" wp14:anchorId="367C2C26" wp14:editId="7800E3E7">
             <wp:simplePos x="0" y="0"/>
@@ -6793,6 +6969,7 @@
           <w:bCs/>
           <w:u w:val="single"/>
         </w:rPr>
+        <w:lastRenderedPageBreak/>
         <w:t>Output</w:t>
       </w:r>
       <w:r>
@@ -7011,7 +7188,6 @@
           <w:b/>
           <w:bCs/>
         </w:rPr>
-        <w:lastRenderedPageBreak/>
         <w:t>Observation</w:t>
       </w:r>
       <w:r>
@@ -7154,6 +7330,7 @@
       </w:pPr>
       <w:bookmarkStart w:id="10" w:name="_Toc152697245"/>
       <w:r>
+        <w:lastRenderedPageBreak/>
         <w:t>Check for</w:t>
       </w:r>
       <w:r>
@@ -7269,7 +7446,6 @@
         <w:rPr>
           <w:noProof/>
         </w:rPr>
-        <w:lastRenderedPageBreak/>
         <w:drawing>
           <wp:anchor distT="0" distB="0" distL="114300" distR="114300" simplePos="0" relativeHeight="251682304" behindDoc="0" locked="0" layoutInCell="1" allowOverlap="1" wp14:anchorId="682ADE48" wp14:editId="7148E475">
             <wp:simplePos x="0" y="0"/>
@@ -7452,6 +7628,7 @@
         </w:numPr>
       </w:pPr>
       <w:r>
+        <w:lastRenderedPageBreak/>
         <w:t>Order ID can’t</w:t>
       </w:r>
       <w:r>
@@ -7490,7 +7667,6 @@
         <w:rPr>
           <w:noProof/>
         </w:rPr>
-        <w:lastRenderedPageBreak/>
         <w:drawing>
           <wp:inline distT="0" distB="0" distL="0" distR="0" wp14:anchorId="3DB9A148" wp14:editId="710B543D">
             <wp:extent cx="5529580" cy="1719943"/>
@@ -12476,7 +12652,12 @@
     </w:p>
     <w:p>
       <w:pPr>
-        <w:ind w:left="720"/>
+        <w:pStyle w:val="ListParagraph"/>
+      </w:pPr>
+    </w:p>
+    <w:p>
+      <w:pPr>
+        <w:pStyle w:val="ListParagraph"/>
       </w:pPr>
       <w:r>
         <w:rPr>
@@ -13115,14 +13296,250 @@
     </w:tbl>
     <w:p/>
     <w:p>
+      <w:pPr>
+        <w:pStyle w:val="ListParagraph"/>
+        <w:numPr>
+          <w:ilvl w:val="0"/>
+          <w:numId w:val="25"/>
+        </w:numPr>
+      </w:pPr>
+      <w:bookmarkStart w:id="25" w:name="C19_P"/>
       <w:r>
         <w:lastRenderedPageBreak/>
-        <w:t xml:space="preserve">  </w:t>
-      </w:r>
+        <w:t>Net Profit</w:t>
+      </w:r>
+    </w:p>
+    <w:bookmarkEnd w:id="25"/>
+    <w:p>
+      <w:pPr>
+        <w:ind w:firstLine="720"/>
+      </w:pPr>
+      <w:r>
+        <w:rPr>
+          <w:b/>
+          <w:bCs/>
+        </w:rPr>
+        <w:t>Steps</w:t>
+      </w:r>
+      <w:r>
+        <w:t>:</w:t>
+      </w:r>
+    </w:p>
+    <w:p>
+      <w:pPr>
+        <w:pStyle w:val="ListParagraph"/>
+        <w:numPr>
+          <w:ilvl w:val="0"/>
+          <w:numId w:val="27"/>
+        </w:numPr>
+      </w:pPr>
+      <w:r>
+        <w:rPr>
+          <w:noProof/>
+        </w:rPr>
+        <w:drawing>
+          <wp:anchor distT="0" distB="0" distL="114300" distR="114300" simplePos="0" relativeHeight="251750912" behindDoc="0" locked="0" layoutInCell="1" allowOverlap="1" wp14:anchorId="53D90B54" wp14:editId="4FAE8EE0">
+            <wp:simplePos x="0" y="0"/>
+            <wp:positionH relativeFrom="margin">
+              <wp:posOffset>440690</wp:posOffset>
+            </wp:positionH>
+            <wp:positionV relativeFrom="paragraph">
+              <wp:posOffset>467360</wp:posOffset>
+            </wp:positionV>
+            <wp:extent cx="5476875" cy="912495"/>
+            <wp:effectExtent l="19050" t="19050" r="28575" b="20955"/>
+            <wp:wrapSquare wrapText="bothSides"/>
+            <wp:docPr id="545845680" name="Picture 1"/>
+            <wp:cNvGraphicFramePr>
+              <a:graphicFrameLocks xmlns:a="http://schemas.openxmlformats.org/drawingml/2006/main" noChangeAspect="1"/>
+            </wp:cNvGraphicFramePr>
+            <a:graphic xmlns:a="http://schemas.openxmlformats.org/drawingml/2006/main">
+              <a:graphicData uri="http://schemas.openxmlformats.org/drawingml/2006/picture">
+                <pic:pic xmlns:pic="http://schemas.openxmlformats.org/drawingml/2006/picture">
+                  <pic:nvPicPr>
+                    <pic:cNvPr id="545845680" name=""/>
+                    <pic:cNvPicPr/>
+                  </pic:nvPicPr>
+                  <pic:blipFill>
+                    <a:blip r:embed="rId76">
+                      <a:extLst>
+                        <a:ext uri="{28A0092B-C50C-407E-A947-70E740481C1C}">
+                          <a14:useLocalDpi xmlns:a14="http://schemas.microsoft.com/office/drawing/2010/main" val="0"/>
+                        </a:ext>
+                      </a:extLst>
+                    </a:blip>
+                    <a:stretch>
+                      <a:fillRect/>
+                    </a:stretch>
+                  </pic:blipFill>
+                  <pic:spPr>
+                    <a:xfrm>
+                      <a:off x="0" y="0"/>
+                      <a:ext cx="5476875" cy="912495"/>
+                    </a:xfrm>
+                    <a:prstGeom prst="rect">
+                      <a:avLst/>
+                    </a:prstGeom>
+                    <a:ln w="19050">
+                      <a:solidFill>
+                        <a:srgbClr val="AF658C"/>
+                      </a:solidFill>
+                    </a:ln>
+                  </pic:spPr>
+                </pic:pic>
+              </a:graphicData>
+            </a:graphic>
+            <wp14:sizeRelH relativeFrom="margin">
+              <wp14:pctWidth>0</wp14:pctWidth>
+            </wp14:sizeRelH>
+            <wp14:sizeRelV relativeFrom="margin">
+              <wp14:pctHeight>0</wp14:pctHeight>
+            </wp14:sizeRelV>
+          </wp:anchor>
+        </w:drawing>
+      </w:r>
+      <w:r>
+        <w:t>Create a new column called “</w:t>
+      </w:r>
+      <w:r>
+        <w:t>Net Profit</w:t>
+      </w:r>
+      <w:r>
+        <w:t xml:space="preserve">” </w:t>
+      </w:r>
+      <w:r>
+        <w:t xml:space="preserve">by applying the formula </w:t>
+      </w:r>
+      <w:r>
+        <w:rPr>
+          <w:rFonts w:cstheme="minorHAnsi"/>
+        </w:rPr>
+        <w:t xml:space="preserve">“Line Value (net discount)” </w:t>
+      </w:r>
+      <w:r>
+        <w:rPr>
+          <w:rFonts w:cstheme="minorHAnsi"/>
+        </w:rPr>
+        <w:t>minus</w:t>
+      </w:r>
+      <w:r>
+        <w:rPr>
+          <w:rFonts w:cstheme="minorHAnsi"/>
+        </w:rPr>
+        <w:t xml:space="preserve"> “Line SKU Production Cost”</w:t>
+      </w:r>
+      <w:r>
+        <w:rPr>
+          <w:rFonts w:cstheme="minorHAnsi"/>
+        </w:rPr>
+        <w:t>.</w:t>
+      </w:r>
+    </w:p>
+    <w:p>
+      <w:pPr>
+        <w:ind w:left="720"/>
+      </w:pPr>
+    </w:p>
+    <w:p>
+      <w:pPr>
+        <w:pStyle w:val="ListParagraph"/>
+        <w:numPr>
+          <w:ilvl w:val="0"/>
+          <w:numId w:val="27"/>
+        </w:numPr>
+      </w:pPr>
+      <w:r>
+        <w:rPr>
+          <w:noProof/>
+        </w:rPr>
+        <w:drawing>
+          <wp:anchor distT="0" distB="0" distL="114300" distR="114300" simplePos="0" relativeHeight="251751936" behindDoc="0" locked="0" layoutInCell="1" allowOverlap="1" wp14:anchorId="49A46CF9" wp14:editId="46778067">
+            <wp:simplePos x="0" y="0"/>
+            <wp:positionH relativeFrom="margin">
+              <wp:align>right</wp:align>
+            </wp:positionH>
+            <wp:positionV relativeFrom="paragraph">
+              <wp:posOffset>268751</wp:posOffset>
+            </wp:positionV>
+            <wp:extent cx="5480050" cy="1160145"/>
+            <wp:effectExtent l="19050" t="19050" r="25400" b="20955"/>
+            <wp:wrapSquare wrapText="bothSides"/>
+            <wp:docPr id="208696723" name="Picture 1" descr="A screenshot of a computer&#10;&#10;Description automatically generated"/>
+            <wp:cNvGraphicFramePr>
+              <a:graphicFrameLocks xmlns:a="http://schemas.openxmlformats.org/drawingml/2006/main" noChangeAspect="1"/>
+            </wp:cNvGraphicFramePr>
+            <a:graphic xmlns:a="http://schemas.openxmlformats.org/drawingml/2006/main">
+              <a:graphicData uri="http://schemas.openxmlformats.org/drawingml/2006/picture">
+                <pic:pic xmlns:pic="http://schemas.openxmlformats.org/drawingml/2006/picture">
+                  <pic:nvPicPr>
+                    <pic:cNvPr id="208696723" name="Picture 1" descr="A screenshot of a computer&#10;&#10;Description automatically generated"/>
+                    <pic:cNvPicPr/>
+                  </pic:nvPicPr>
+                  <pic:blipFill>
+                    <a:blip r:embed="rId77">
+                      <a:extLst>
+                        <a:ext uri="{28A0092B-C50C-407E-A947-70E740481C1C}">
+                          <a14:useLocalDpi xmlns:a14="http://schemas.microsoft.com/office/drawing/2010/main" val="0"/>
+                        </a:ext>
+                      </a:extLst>
+                    </a:blip>
+                    <a:stretch>
+                      <a:fillRect/>
+                    </a:stretch>
+                  </pic:blipFill>
+                  <pic:spPr>
+                    <a:xfrm>
+                      <a:off x="0" y="0"/>
+                      <a:ext cx="5480050" cy="1160145"/>
+                    </a:xfrm>
+                    <a:prstGeom prst="rect">
+                      <a:avLst/>
+                    </a:prstGeom>
+                    <a:ln w="19050">
+                      <a:solidFill>
+                        <a:srgbClr val="AF658C"/>
+                      </a:solidFill>
+                    </a:ln>
+                  </pic:spPr>
+                </pic:pic>
+              </a:graphicData>
+            </a:graphic>
+            <wp14:sizeRelH relativeFrom="margin">
+              <wp14:pctWidth>0</wp14:pctWidth>
+            </wp14:sizeRelH>
+            <wp14:sizeRelV relativeFrom="margin">
+              <wp14:pctHeight>0</wp14:pctHeight>
+            </wp14:sizeRelV>
+          </wp:anchor>
+        </w:drawing>
+      </w:r>
+      <w:r>
+        <w:t>Copy and paste as value</w:t>
+      </w:r>
+      <w:r>
+        <w:t>.</w:t>
+      </w:r>
+    </w:p>
+    <w:p>
+      <w:pPr>
+        <w:pStyle w:val="ListParagraph"/>
+      </w:pPr>
+    </w:p>
+    <w:p/>
+    <w:p>
+      <w:pPr>
+        <w:pStyle w:val="ListParagraph"/>
+        <w:ind w:left="1080"/>
+      </w:pPr>
+    </w:p>
+    <w:p>
+      <w:pPr>
+        <w:pStyle w:val="ListParagraph"/>
+      </w:pPr>
     </w:p>
     <w:p/>
     <w:sectPr>
-      <w:footerReference w:type="default" r:id="rId76"/>
+      <w:footerReference w:type="default" r:id="rId78"/>
       <w:pgSz w:w="12240" w:h="15840"/>
       <w:pgMar w:top="1440" w:right="1440" w:bottom="1440" w:left="1440" w:header="708" w:footer="708" w:gutter="0"/>
       <w:pgBorders w:offsetFrom="page">
@@ -13807,6 +14224,95 @@
     </w:lvl>
   </w:abstractNum>
   <w:abstractNum w:abstractNumId="5" w15:restartNumberingAfterBreak="0">
+    <w:nsid w:val="1C1F1846"/>
+    <w:multiLevelType w:val="hybridMultilevel"/>
+    <w:tmpl w:val="CC741C1E"/>
+    <w:lvl w:ilvl="0" w:tplc="F4EA46BA">
+      <w:start w:val="1"/>
+      <w:numFmt w:val="decimal"/>
+      <w:lvlText w:val="%1."/>
+      <w:lvlJc w:val="left"/>
+      <w:pPr>
+        <w:ind w:left="1080" w:hanging="360"/>
+      </w:pPr>
+      <w:rPr>
+        <w:rFonts w:hint="default"/>
+      </w:rPr>
+    </w:lvl>
+    <w:lvl w:ilvl="1" w:tplc="04090019" w:tentative="1">
+      <w:start w:val="1"/>
+      <w:numFmt w:val="lowerLetter"/>
+      <w:lvlText w:val="%2."/>
+      <w:lvlJc w:val="left"/>
+      <w:pPr>
+        <w:ind w:left="1800" w:hanging="360"/>
+      </w:pPr>
+    </w:lvl>
+    <w:lvl w:ilvl="2" w:tplc="0409001B" w:tentative="1">
+      <w:start w:val="1"/>
+      <w:numFmt w:val="lowerRoman"/>
+      <w:lvlText w:val="%3."/>
+      <w:lvlJc w:val="right"/>
+      <w:pPr>
+        <w:ind w:left="2520" w:hanging="180"/>
+      </w:pPr>
+    </w:lvl>
+    <w:lvl w:ilvl="3" w:tplc="0409000F" w:tentative="1">
+      <w:start w:val="1"/>
+      <w:numFmt w:val="decimal"/>
+      <w:lvlText w:val="%4."/>
+      <w:lvlJc w:val="left"/>
+      <w:pPr>
+        <w:ind w:left="3240" w:hanging="360"/>
+      </w:pPr>
+    </w:lvl>
+    <w:lvl w:ilvl="4" w:tplc="04090019" w:tentative="1">
+      <w:start w:val="1"/>
+      <w:numFmt w:val="lowerLetter"/>
+      <w:lvlText w:val="%5."/>
+      <w:lvlJc w:val="left"/>
+      <w:pPr>
+        <w:ind w:left="3960" w:hanging="360"/>
+      </w:pPr>
+    </w:lvl>
+    <w:lvl w:ilvl="5" w:tplc="0409001B" w:tentative="1">
+      <w:start w:val="1"/>
+      <w:numFmt w:val="lowerRoman"/>
+      <w:lvlText w:val="%6."/>
+      <w:lvlJc w:val="right"/>
+      <w:pPr>
+        <w:ind w:left="4680" w:hanging="180"/>
+      </w:pPr>
+    </w:lvl>
+    <w:lvl w:ilvl="6" w:tplc="0409000F" w:tentative="1">
+      <w:start w:val="1"/>
+      <w:numFmt w:val="decimal"/>
+      <w:lvlText w:val="%7."/>
+      <w:lvlJc w:val="left"/>
+      <w:pPr>
+        <w:ind w:left="5400" w:hanging="360"/>
+      </w:pPr>
+    </w:lvl>
+    <w:lvl w:ilvl="7" w:tplc="04090019" w:tentative="1">
+      <w:start w:val="1"/>
+      <w:numFmt w:val="lowerLetter"/>
+      <w:lvlText w:val="%8."/>
+      <w:lvlJc w:val="left"/>
+      <w:pPr>
+        <w:ind w:left="6120" w:hanging="360"/>
+      </w:pPr>
+    </w:lvl>
+    <w:lvl w:ilvl="8" w:tplc="0409001B" w:tentative="1">
+      <w:start w:val="1"/>
+      <w:numFmt w:val="lowerRoman"/>
+      <w:lvlText w:val="%9."/>
+      <w:lvlJc w:val="right"/>
+      <w:pPr>
+        <w:ind w:left="6840" w:hanging="180"/>
+      </w:pPr>
+    </w:lvl>
+  </w:abstractNum>
+  <w:abstractNum w:abstractNumId="6" w15:restartNumberingAfterBreak="0">
     <w:nsid w:val="1E5257EA"/>
     <w:multiLevelType w:val="hybridMultilevel"/>
     <w:tmpl w:val="8A9C1BE0"/>
@@ -13895,7 +14401,7 @@
       </w:pPr>
     </w:lvl>
   </w:abstractNum>
-  <w:abstractNum w:abstractNumId="6" w15:restartNumberingAfterBreak="0">
+  <w:abstractNum w:abstractNumId="7" w15:restartNumberingAfterBreak="0">
     <w:nsid w:val="21DD54F1"/>
     <w:multiLevelType w:val="hybridMultilevel"/>
     <w:tmpl w:val="BEE87A82"/>
@@ -13984,7 +14490,7 @@
       </w:pPr>
     </w:lvl>
   </w:abstractNum>
-  <w:abstractNum w:abstractNumId="7" w15:restartNumberingAfterBreak="0">
+  <w:abstractNum w:abstractNumId="8" w15:restartNumberingAfterBreak="0">
     <w:nsid w:val="23110773"/>
     <w:multiLevelType w:val="hybridMultilevel"/>
     <w:tmpl w:val="A89CFF94"/>
@@ -14073,7 +14579,7 @@
       </w:pPr>
     </w:lvl>
   </w:abstractNum>
-  <w:abstractNum w:abstractNumId="8" w15:restartNumberingAfterBreak="0">
+  <w:abstractNum w:abstractNumId="9" w15:restartNumberingAfterBreak="0">
     <w:nsid w:val="27077B9A"/>
     <w:multiLevelType w:val="hybridMultilevel"/>
     <w:tmpl w:val="A184E81E"/>
@@ -14162,7 +14668,7 @@
       </w:pPr>
     </w:lvl>
   </w:abstractNum>
-  <w:abstractNum w:abstractNumId="9" w15:restartNumberingAfterBreak="0">
+  <w:abstractNum w:abstractNumId="10" w15:restartNumberingAfterBreak="0">
     <w:nsid w:val="28784B41"/>
     <w:multiLevelType w:val="hybridMultilevel"/>
     <w:tmpl w:val="A60EE51E"/>
@@ -14251,7 +14757,7 @@
       </w:pPr>
     </w:lvl>
   </w:abstractNum>
-  <w:abstractNum w:abstractNumId="10" w15:restartNumberingAfterBreak="0">
+  <w:abstractNum w:abstractNumId="11" w15:restartNumberingAfterBreak="0">
     <w:nsid w:val="2A843203"/>
     <w:multiLevelType w:val="hybridMultilevel"/>
     <w:tmpl w:val="A74CA9B0"/>
@@ -14340,7 +14846,7 @@
       </w:pPr>
     </w:lvl>
   </w:abstractNum>
-  <w:abstractNum w:abstractNumId="11" w15:restartNumberingAfterBreak="0">
+  <w:abstractNum w:abstractNumId="12" w15:restartNumberingAfterBreak="0">
     <w:nsid w:val="2D5F6163"/>
     <w:multiLevelType w:val="hybridMultilevel"/>
     <w:tmpl w:val="B984AFE2"/>
@@ -14429,7 +14935,7 @@
       </w:pPr>
     </w:lvl>
   </w:abstractNum>
-  <w:abstractNum w:abstractNumId="12" w15:restartNumberingAfterBreak="0">
+  <w:abstractNum w:abstractNumId="13" w15:restartNumberingAfterBreak="0">
     <w:nsid w:val="2E81540A"/>
     <w:multiLevelType w:val="hybridMultilevel"/>
     <w:tmpl w:val="1946F274"/>
@@ -14518,7 +15024,7 @@
       </w:pPr>
     </w:lvl>
   </w:abstractNum>
-  <w:abstractNum w:abstractNumId="13" w15:restartNumberingAfterBreak="0">
+  <w:abstractNum w:abstractNumId="14" w15:restartNumberingAfterBreak="0">
     <w:nsid w:val="3B99251A"/>
     <w:multiLevelType w:val="hybridMultilevel"/>
     <w:tmpl w:val="68D05E56"/>
@@ -14609,7 +15115,7 @@
       </w:pPr>
     </w:lvl>
   </w:abstractNum>
-  <w:abstractNum w:abstractNumId="14" w15:restartNumberingAfterBreak="0">
+  <w:abstractNum w:abstractNumId="15" w15:restartNumberingAfterBreak="0">
     <w:nsid w:val="3FBA77BD"/>
     <w:multiLevelType w:val="hybridMultilevel"/>
     <w:tmpl w:val="A66E64DC"/>
@@ -14698,7 +15204,7 @@
       </w:pPr>
     </w:lvl>
   </w:abstractNum>
-  <w:abstractNum w:abstractNumId="15" w15:restartNumberingAfterBreak="0">
+  <w:abstractNum w:abstractNumId="16" w15:restartNumberingAfterBreak="0">
     <w:nsid w:val="48250440"/>
     <w:multiLevelType w:val="hybridMultilevel"/>
     <w:tmpl w:val="90E661AE"/>
@@ -14811,7 +15317,7 @@
       </w:rPr>
     </w:lvl>
   </w:abstractNum>
-  <w:abstractNum w:abstractNumId="16" w15:restartNumberingAfterBreak="0">
+  <w:abstractNum w:abstractNumId="17" w15:restartNumberingAfterBreak="0">
     <w:nsid w:val="48BE5D37"/>
     <w:multiLevelType w:val="hybridMultilevel"/>
     <w:tmpl w:val="15D0394E"/>
@@ -14900,7 +15406,7 @@
       </w:pPr>
     </w:lvl>
   </w:abstractNum>
-  <w:abstractNum w:abstractNumId="17" w15:restartNumberingAfterBreak="0">
+  <w:abstractNum w:abstractNumId="18" w15:restartNumberingAfterBreak="0">
     <w:nsid w:val="4E5D7FFB"/>
     <w:multiLevelType w:val="hybridMultilevel"/>
     <w:tmpl w:val="4252D826"/>
@@ -14989,7 +15495,7 @@
       </w:pPr>
     </w:lvl>
   </w:abstractNum>
-  <w:abstractNum w:abstractNumId="18" w15:restartNumberingAfterBreak="0">
+  <w:abstractNum w:abstractNumId="19" w15:restartNumberingAfterBreak="0">
     <w:nsid w:val="5DC354B4"/>
     <w:multiLevelType w:val="hybridMultilevel"/>
     <w:tmpl w:val="83467C38"/>
@@ -15078,7 +15584,7 @@
       </w:pPr>
     </w:lvl>
   </w:abstractNum>
-  <w:abstractNum w:abstractNumId="19" w15:restartNumberingAfterBreak="0">
+  <w:abstractNum w:abstractNumId="20" w15:restartNumberingAfterBreak="0">
     <w:nsid w:val="631D1948"/>
     <w:multiLevelType w:val="hybridMultilevel"/>
     <w:tmpl w:val="2B18A444"/>
@@ -15191,7 +15697,7 @@
       </w:rPr>
     </w:lvl>
   </w:abstractNum>
-  <w:abstractNum w:abstractNumId="20" w15:restartNumberingAfterBreak="0">
+  <w:abstractNum w:abstractNumId="21" w15:restartNumberingAfterBreak="0">
     <w:nsid w:val="64EC0E7A"/>
     <w:multiLevelType w:val="hybridMultilevel"/>
     <w:tmpl w:val="0BA8913E"/>
@@ -15304,7 +15810,7 @@
       </w:rPr>
     </w:lvl>
   </w:abstractNum>
-  <w:abstractNum w:abstractNumId="21" w15:restartNumberingAfterBreak="0">
+  <w:abstractNum w:abstractNumId="22" w15:restartNumberingAfterBreak="0">
     <w:nsid w:val="65E41CA5"/>
     <w:multiLevelType w:val="hybridMultilevel"/>
     <w:tmpl w:val="C02A82A0"/>
@@ -15393,7 +15899,7 @@
       </w:pPr>
     </w:lvl>
   </w:abstractNum>
-  <w:abstractNum w:abstractNumId="22" w15:restartNumberingAfterBreak="0">
+  <w:abstractNum w:abstractNumId="23" w15:restartNumberingAfterBreak="0">
     <w:nsid w:val="66410C87"/>
     <w:multiLevelType w:val="hybridMultilevel"/>
     <w:tmpl w:val="3CBC4266"/>
@@ -15482,7 +15988,7 @@
       </w:pPr>
     </w:lvl>
   </w:abstractNum>
-  <w:abstractNum w:abstractNumId="23" w15:restartNumberingAfterBreak="0">
+  <w:abstractNum w:abstractNumId="24" w15:restartNumberingAfterBreak="0">
     <w:nsid w:val="78B056D8"/>
     <w:multiLevelType w:val="hybridMultilevel"/>
     <w:tmpl w:val="D25EF976"/>
@@ -15571,7 +16077,7 @@
       </w:pPr>
     </w:lvl>
   </w:abstractNum>
-  <w:abstractNum w:abstractNumId="24" w15:restartNumberingAfterBreak="0">
+  <w:abstractNum w:abstractNumId="25" w15:restartNumberingAfterBreak="0">
     <w:nsid w:val="78CA3E2C"/>
     <w:multiLevelType w:val="hybridMultilevel"/>
     <w:tmpl w:val="354E56E6"/>
@@ -15660,7 +16166,7 @@
       </w:pPr>
     </w:lvl>
   </w:abstractNum>
-  <w:abstractNum w:abstractNumId="25" w15:restartNumberingAfterBreak="0">
+  <w:abstractNum w:abstractNumId="26" w15:restartNumberingAfterBreak="0">
     <w:nsid w:val="7E7F1478"/>
     <w:multiLevelType w:val="hybridMultilevel"/>
     <w:tmpl w:val="E276475A"/>
@@ -15777,52 +16283,52 @@
     <w:abstractNumId w:val="1"/>
   </w:num>
   <w:num w:numId="2" w16cid:durableId="842891151">
+    <w:abstractNumId w:val="10"/>
+  </w:num>
+  <w:num w:numId="3" w16cid:durableId="396972185">
+    <w:abstractNumId w:val="18"/>
+  </w:num>
+  <w:num w:numId="4" w16cid:durableId="343943812">
+    <w:abstractNumId w:val="16"/>
+  </w:num>
+  <w:num w:numId="5" w16cid:durableId="2038969600">
+    <w:abstractNumId w:val="26"/>
+  </w:num>
+  <w:num w:numId="6" w16cid:durableId="633364614">
+    <w:abstractNumId w:val="17"/>
+  </w:num>
+  <w:num w:numId="7" w16cid:durableId="1640266318">
+    <w:abstractNumId w:val="25"/>
+  </w:num>
+  <w:num w:numId="8" w16cid:durableId="1708531078">
+    <w:abstractNumId w:val="20"/>
+  </w:num>
+  <w:num w:numId="9" w16cid:durableId="1619483958">
+    <w:abstractNumId w:val="14"/>
+  </w:num>
+  <w:num w:numId="10" w16cid:durableId="824585037">
+    <w:abstractNumId w:val="21"/>
+  </w:num>
+  <w:num w:numId="11" w16cid:durableId="1518614356">
+    <w:abstractNumId w:val="23"/>
+  </w:num>
+  <w:num w:numId="12" w16cid:durableId="1765683175">
+    <w:abstractNumId w:val="24"/>
+  </w:num>
+  <w:num w:numId="13" w16cid:durableId="2041976461">
+    <w:abstractNumId w:val="19"/>
+  </w:num>
+  <w:num w:numId="14" w16cid:durableId="1072848325">
     <w:abstractNumId w:val="9"/>
   </w:num>
-  <w:num w:numId="3" w16cid:durableId="396972185">
-    <w:abstractNumId w:val="17"/>
-  </w:num>
-  <w:num w:numId="4" w16cid:durableId="343943812">
-    <w:abstractNumId w:val="15"/>
-  </w:num>
-  <w:num w:numId="5" w16cid:durableId="2038969600">
-    <w:abstractNumId w:val="25"/>
-  </w:num>
-  <w:num w:numId="6" w16cid:durableId="633364614">
-    <w:abstractNumId w:val="16"/>
-  </w:num>
-  <w:num w:numId="7" w16cid:durableId="1640266318">
-    <w:abstractNumId w:val="24"/>
-  </w:num>
-  <w:num w:numId="8" w16cid:durableId="1708531078">
-    <w:abstractNumId w:val="19"/>
-  </w:num>
-  <w:num w:numId="9" w16cid:durableId="1619483958">
+  <w:num w:numId="15" w16cid:durableId="465927515">
     <w:abstractNumId w:val="13"/>
-  </w:num>
-  <w:num w:numId="10" w16cid:durableId="824585037">
-    <w:abstractNumId w:val="20"/>
-  </w:num>
-  <w:num w:numId="11" w16cid:durableId="1518614356">
-    <w:abstractNumId w:val="22"/>
-  </w:num>
-  <w:num w:numId="12" w16cid:durableId="1765683175">
-    <w:abstractNumId w:val="23"/>
-  </w:num>
-  <w:num w:numId="13" w16cid:durableId="2041976461">
-    <w:abstractNumId w:val="18"/>
-  </w:num>
-  <w:num w:numId="14" w16cid:durableId="1072848325">
-    <w:abstractNumId w:val="8"/>
-  </w:num>
-  <w:num w:numId="15" w16cid:durableId="465927515">
-    <w:abstractNumId w:val="12"/>
   </w:num>
   <w:num w:numId="16" w16cid:durableId="664280919">
     <w:abstractNumId w:val="0"/>
   </w:num>
   <w:num w:numId="17" w16cid:durableId="1595282338">
-    <w:abstractNumId w:val="7"/>
+    <w:abstractNumId w:val="8"/>
   </w:num>
   <w:num w:numId="18" w16cid:durableId="568927891">
     <w:abstractNumId w:val="2"/>
@@ -15831,24 +16337,27 @@
     <w:abstractNumId w:val="3"/>
   </w:num>
   <w:num w:numId="20" w16cid:durableId="820385738">
-    <w:abstractNumId w:val="6"/>
+    <w:abstractNumId w:val="7"/>
   </w:num>
   <w:num w:numId="21" w16cid:durableId="1166094056">
-    <w:abstractNumId w:val="10"/>
+    <w:abstractNumId w:val="11"/>
   </w:num>
   <w:num w:numId="22" w16cid:durableId="291638089">
-    <w:abstractNumId w:val="21"/>
+    <w:abstractNumId w:val="22"/>
   </w:num>
   <w:num w:numId="23" w16cid:durableId="1936160868">
-    <w:abstractNumId w:val="11"/>
+    <w:abstractNumId w:val="12"/>
   </w:num>
   <w:num w:numId="24" w16cid:durableId="23290827">
-    <w:abstractNumId w:val="14"/>
+    <w:abstractNumId w:val="15"/>
   </w:num>
   <w:num w:numId="25" w16cid:durableId="144275169">
     <w:abstractNumId w:val="4"/>
   </w:num>
   <w:num w:numId="26" w16cid:durableId="159278760">
+    <w:abstractNumId w:val="6"/>
+  </w:num>
+  <w:num w:numId="27" w16cid:durableId="924261240">
     <w:abstractNumId w:val="5"/>
   </w:num>
 </w:numbering>

</xml_diff>

<commit_message>
Adjusting columns for analysis - Adding a “Is New Consumer” column which equal ‘1’ in case of a new customer, ‘0’ otherwise
</commit_message>
<xml_diff>
--- a/Process_Phase/Data Cleaning Documentation.docx
+++ b/Process_Phase/Data Cleaning Documentation.docx
@@ -5138,9 +5138,11 @@
                 <w:kern w:val="0"/>
                 <w14:ligatures w14:val="none"/>
               </w:rPr>
-              <w:t>C1</w:t>
-            </w:r>
-            <w:r>
+              <w:t>C18</w:t>
+            </w:r>
+          </w:p>
+          <w:p>
+            <w:pPr>
               <w:rPr>
                 <w:rFonts w:ascii="Calibri" w:eastAsia="Times New Roman" w:hAnsi="Calibri" w:cs="Calibri"/>
                 <w:b/>
@@ -5149,9 +5151,130 @@
                 <w:kern w:val="0"/>
                 <w14:ligatures w14:val="none"/>
               </w:rPr>
-              <w:t>8</w:t>
-            </w:r>
-          </w:p>
+            </w:pPr>
+          </w:p>
+        </w:tc>
+        <w:tc>
+          <w:tcPr>
+            <w:tcW w:w="1680" w:type="dxa"/>
+          </w:tcPr>
+          <w:p>
+            <w:r>
+              <w:t>Adjusting columns for analysis</w:t>
+            </w:r>
+            <w:r>
+              <w:t>.</w:t>
+            </w:r>
+          </w:p>
+        </w:tc>
+        <w:tc>
+          <w:tcPr>
+            <w:tcW w:w="2155" w:type="dxa"/>
+          </w:tcPr>
+          <w:p>
+            <w:r>
+              <w:t xml:space="preserve">Combine </w:t>
+            </w:r>
+            <w:r>
+              <w:t>the</w:t>
+            </w:r>
+            <w:r>
+              <w:t xml:space="preserve"> </w:t>
+            </w:r>
+            <w:r>
+              <w:t>“Month” and “Year” columns.</w:t>
+            </w:r>
+          </w:p>
+        </w:tc>
+        <w:tc>
+          <w:tcPr>
+            <w:tcW w:w="2250" w:type="dxa"/>
+          </w:tcPr>
+          <w:p>
+            <w:r>
+              <w:t>Combine “Month” and “Year” into “Date”, then remove the original columns</w:t>
+            </w:r>
+            <w:r>
+              <w:t>.</w:t>
+            </w:r>
+          </w:p>
+        </w:tc>
+        <w:tc>
+          <w:tcPr>
+            <w:tcW w:w="1080" w:type="dxa"/>
+          </w:tcPr>
+          <w:p>
+            <w:pPr>
+              <w:jc w:val="center"/>
+            </w:pPr>
+            <w:r>
+              <w:t>3678</w:t>
+            </w:r>
+          </w:p>
+        </w:tc>
+        <w:bookmarkStart w:id="5" w:name="C18_P"/>
+        <w:tc>
+          <w:tcPr>
+            <w:tcW w:w="1016" w:type="dxa"/>
+          </w:tcPr>
+          <w:p>
+            <w:r>
+              <w:fldChar w:fldCharType="begin"/>
+            </w:r>
+            <w:r>
+              <w:instrText>HYPERLINK  \l "C18_P"</w:instrText>
+            </w:r>
+            <w:r>
+              <w:fldChar w:fldCharType="separate"/>
+            </w:r>
+            <w:r>
+              <w:rPr>
+                <w:rStyle w:val="Hyperlink"/>
+              </w:rPr>
+              <w:t>C</w:t>
+            </w:r>
+            <w:r>
+              <w:rPr>
+                <w:rStyle w:val="Hyperlink"/>
+              </w:rPr>
+              <w:t>18</w:t>
+            </w:r>
+            <w:r>
+              <w:rPr>
+                <w:rStyle w:val="Hyperlink"/>
+              </w:rPr>
+              <w:t>-P</w:t>
+            </w:r>
+            <w:r>
+              <w:rPr>
+                <w:rStyle w:val="Hyperlink"/>
+              </w:rPr>
+              <w:fldChar w:fldCharType="end"/>
+            </w:r>
+            <w:bookmarkEnd w:id="5"/>
+          </w:p>
+        </w:tc>
+        <w:tc>
+          <w:tcPr>
+            <w:tcW w:w="962" w:type="dxa"/>
+          </w:tcPr>
+          <w:p>
+            <w:r>
+              <w:t>C18-V</w:t>
+            </w:r>
+          </w:p>
+        </w:tc>
+      </w:tr>
+      <w:tr>
+        <w:trPr>
+          <w:trHeight w:val="263"/>
+        </w:trPr>
+        <w:tc>
+          <w:tcPr>
+            <w:tcW w:w="953" w:type="dxa"/>
+            <w:shd w:val="clear" w:color="auto" w:fill="C894AF"/>
+            <w:vAlign w:val="bottom"/>
+          </w:tcPr>
           <w:p>
             <w:pPr>
               <w:rPr>
@@ -5163,143 +5286,7 @@
                 <w14:ligatures w14:val="none"/>
               </w:rPr>
             </w:pPr>
-          </w:p>
-        </w:tc>
-        <w:tc>
-          <w:tcPr>
-            <w:tcW w:w="1680" w:type="dxa"/>
-          </w:tcPr>
-          <w:p>
-            <w:r>
-              <w:t>Adjusting columns for analysis</w:t>
-            </w:r>
-            <w:r>
-              <w:t>.</w:t>
-            </w:r>
-          </w:p>
-        </w:tc>
-        <w:tc>
-          <w:tcPr>
-            <w:tcW w:w="2155" w:type="dxa"/>
-          </w:tcPr>
-          <w:p>
-            <w:r>
-              <w:t xml:space="preserve">Combine </w:t>
-            </w:r>
-            <w:r>
-              <w:t>the</w:t>
-            </w:r>
-            <w:r>
-              <w:t xml:space="preserve"> </w:t>
-            </w:r>
-            <w:r>
-              <w:t>“Month” and “Year” columns.</w:t>
-            </w:r>
-          </w:p>
-        </w:tc>
-        <w:tc>
-          <w:tcPr>
-            <w:tcW w:w="2250" w:type="dxa"/>
-          </w:tcPr>
-          <w:p>
-            <w:r>
-              <w:t>Combine “Month” and “Year” into “Date”, then remove the original columns</w:t>
-            </w:r>
-            <w:r>
-              <w:t>.</w:t>
-            </w:r>
-          </w:p>
-        </w:tc>
-        <w:tc>
-          <w:tcPr>
-            <w:tcW w:w="1080" w:type="dxa"/>
-          </w:tcPr>
-          <w:p>
-            <w:pPr>
-              <w:jc w:val="center"/>
-            </w:pPr>
-            <w:r>
-              <w:t>3678</w:t>
-            </w:r>
-          </w:p>
-        </w:tc>
-        <w:bookmarkStart w:id="5" w:name="C18_P"/>
-        <w:tc>
-          <w:tcPr>
-            <w:tcW w:w="1016" w:type="dxa"/>
-          </w:tcPr>
-          <w:p>
-            <w:r>
-              <w:fldChar w:fldCharType="begin"/>
-            </w:r>
-            <w:r>
-              <w:instrText>HYPERLINK  \l "C18_P"</w:instrText>
-            </w:r>
-            <w:r>
-              <w:fldChar w:fldCharType="separate"/>
-            </w:r>
-            <w:r>
-              <w:rPr>
-                <w:rStyle w:val="Hyperlink"/>
-              </w:rPr>
-              <w:t>C</w:t>
-            </w:r>
-            <w:r>
-              <w:rPr>
-                <w:rStyle w:val="Hyperlink"/>
-              </w:rPr>
-              <w:t>1</w:t>
-            </w:r>
-            <w:r>
-              <w:rPr>
-                <w:rStyle w:val="Hyperlink"/>
-              </w:rPr>
-              <w:t>8</w:t>
-            </w:r>
-            <w:r>
-              <w:rPr>
-                <w:rStyle w:val="Hyperlink"/>
-              </w:rPr>
-              <w:t>-P</w:t>
-            </w:r>
-            <w:r>
-              <w:rPr>
-                <w:rStyle w:val="Hyperlink"/>
-              </w:rPr>
-              <w:fldChar w:fldCharType="end"/>
-            </w:r>
-            <w:bookmarkEnd w:id="5"/>
-          </w:p>
-        </w:tc>
-        <w:tc>
-          <w:tcPr>
-            <w:tcW w:w="962" w:type="dxa"/>
-          </w:tcPr>
-          <w:p>
-            <w:r>
-              <w:t>C1</w:t>
-            </w:r>
-            <w:r>
-              <w:t>8</w:t>
-            </w:r>
-            <w:r>
-              <w:t>-V</w:t>
-            </w:r>
-          </w:p>
-        </w:tc>
-      </w:tr>
-      <w:tr>
-        <w:trPr>
-          <w:trHeight w:val="263"/>
-        </w:trPr>
-        <w:tc>
-          <w:tcPr>
-            <w:tcW w:w="953" w:type="dxa"/>
-            <w:shd w:val="clear" w:color="auto" w:fill="C894AF"/>
-            <w:vAlign w:val="bottom"/>
-          </w:tcPr>
-          <w:p>
-            <w:pPr>
+            <w:r>
               <w:rPr>
                 <w:rFonts w:ascii="Calibri" w:eastAsia="Times New Roman" w:hAnsi="Calibri" w:cs="Calibri"/>
                 <w:b/>
@@ -5308,8 +5295,11 @@
                 <w:kern w:val="0"/>
                 <w14:ligatures w14:val="none"/>
               </w:rPr>
-            </w:pPr>
-            <w:r>
+              <w:t>C19</w:t>
+            </w:r>
+          </w:p>
+          <w:p>
+            <w:pPr>
               <w:rPr>
                 <w:rFonts w:ascii="Calibri" w:eastAsia="Times New Roman" w:hAnsi="Calibri" w:cs="Calibri"/>
                 <w:b/>
@@ -5318,30 +5308,6 @@
                 <w:kern w:val="0"/>
                 <w14:ligatures w14:val="none"/>
               </w:rPr>
-              <w:t>C1</w:t>
-            </w:r>
-            <w:r>
-              <w:rPr>
-                <w:rFonts w:ascii="Calibri" w:eastAsia="Times New Roman" w:hAnsi="Calibri" w:cs="Calibri"/>
-                <w:b/>
-                <w:bCs/>
-                <w:color w:val="000000"/>
-                <w:kern w:val="0"/>
-                <w14:ligatures w14:val="none"/>
-              </w:rPr>
-              <w:t>9</w:t>
-            </w:r>
-          </w:p>
-          <w:p>
-            <w:pPr>
-              <w:rPr>
-                <w:rFonts w:ascii="Calibri" w:eastAsia="Times New Roman" w:hAnsi="Calibri" w:cs="Calibri"/>
-                <w:b/>
-                <w:bCs/>
-                <w:color w:val="000000"/>
-                <w:kern w:val="0"/>
-                <w14:ligatures w14:val="none"/>
-              </w:rPr>
             </w:pPr>
           </w:p>
         </w:tc>
@@ -5374,25 +5340,13 @@
           </w:tcPr>
           <w:p>
             <w:r>
-              <w:t xml:space="preserve">Adding a </w:t>
-            </w:r>
-            <w:r>
-              <w:t>Adding a “Net Profit” column</w:t>
-            </w:r>
-            <w:r>
-              <w:t xml:space="preserve"> using the formula </w:t>
+              <w:t xml:space="preserve">Adding a Adding a “Net Profit” column using the formula </w:t>
             </w:r>
             <w:r>
               <w:rPr>
                 <w:rFonts w:cstheme="minorHAnsi"/>
               </w:rPr>
-              <w:t>“Line Value (net discount)” minus “Line SKU Production Cost”</w:t>
-            </w:r>
-            <w:r>
-              <w:rPr>
-                <w:rFonts w:cstheme="minorHAnsi"/>
-              </w:rPr>
-              <w:t>.</w:t>
+              <w:t>“Line Value (net discount)” minus “Line SKU Production Cost”.</w:t>
             </w:r>
           </w:p>
         </w:tc>
@@ -5425,13 +5379,7 @@
                 <w:rPr>
                   <w:rStyle w:val="Hyperlink"/>
                 </w:rPr>
-                <w:t>1</w:t>
-              </w:r>
-              <w:r>
-                <w:rPr>
-                  <w:rStyle w:val="Hyperlink"/>
-                </w:rPr>
-                <w:t>9</w:t>
+                <w:t>19</w:t>
               </w:r>
               <w:r>
                 <w:rPr>
@@ -5448,10 +5396,157 @@
           </w:tcPr>
           <w:p>
             <w:r>
-              <w:t>C1</w:t>
-            </w:r>
-            <w:r>
-              <w:t>9</w:t>
+              <w:t>C19-V</w:t>
+            </w:r>
+          </w:p>
+        </w:tc>
+      </w:tr>
+      <w:tr>
+        <w:trPr>
+          <w:trHeight w:val="263"/>
+        </w:trPr>
+        <w:tc>
+          <w:tcPr>
+            <w:tcW w:w="953" w:type="dxa"/>
+            <w:shd w:val="clear" w:color="auto" w:fill="C894AF"/>
+            <w:vAlign w:val="bottom"/>
+          </w:tcPr>
+          <w:p>
+            <w:pPr>
+              <w:rPr>
+                <w:rFonts w:ascii="Calibri" w:eastAsia="Times New Roman" w:hAnsi="Calibri" w:cs="Calibri"/>
+                <w:b/>
+                <w:bCs/>
+                <w:color w:val="000000"/>
+                <w:kern w:val="0"/>
+                <w14:ligatures w14:val="none"/>
+              </w:rPr>
+            </w:pPr>
+            <w:r>
+              <w:rPr>
+                <w:rFonts w:ascii="Calibri" w:eastAsia="Times New Roman" w:hAnsi="Calibri" w:cs="Calibri"/>
+                <w:b/>
+                <w:bCs/>
+                <w:color w:val="000000"/>
+                <w:kern w:val="0"/>
+                <w14:ligatures w14:val="none"/>
+              </w:rPr>
+              <w:t>C19</w:t>
+            </w:r>
+          </w:p>
+          <w:p>
+            <w:pPr>
+              <w:rPr>
+                <w:rFonts w:ascii="Calibri" w:eastAsia="Times New Roman" w:hAnsi="Calibri" w:cs="Calibri"/>
+                <w:b/>
+                <w:bCs/>
+                <w:color w:val="000000"/>
+                <w:kern w:val="0"/>
+                <w14:ligatures w14:val="none"/>
+              </w:rPr>
+            </w:pPr>
+          </w:p>
+        </w:tc>
+        <w:tc>
+          <w:tcPr>
+            <w:tcW w:w="1680" w:type="dxa"/>
+          </w:tcPr>
+          <w:p>
+            <w:r>
+              <w:t>Adjusting columns for analysis</w:t>
+            </w:r>
+            <w:r>
+              <w:t>.</w:t>
+            </w:r>
+          </w:p>
+        </w:tc>
+        <w:tc>
+          <w:tcPr>
+            <w:tcW w:w="2155" w:type="dxa"/>
+          </w:tcPr>
+          <w:p>
+            <w:r>
+              <w:t>Adding a “</w:t>
+            </w:r>
+            <w:r>
+              <w:t>Is New Consumer</w:t>
+            </w:r>
+            <w:r>
+              <w:t>” column.</w:t>
+            </w:r>
+          </w:p>
+        </w:tc>
+        <w:tc>
+          <w:tcPr>
+            <w:tcW w:w="2250" w:type="dxa"/>
+          </w:tcPr>
+          <w:p>
+            <w:r>
+              <w:t>Adding a “</w:t>
+            </w:r>
+            <w:r>
+              <w:t>Is New Consumer</w:t>
+            </w:r>
+            <w:r>
+              <w:t xml:space="preserve">” column which equal ‘1’ in case </w:t>
+            </w:r>
+            <w:r>
+              <w:lastRenderedPageBreak/>
+              <w:t>of a new customer, ‘0’ otherwise.</w:t>
+            </w:r>
+          </w:p>
+        </w:tc>
+        <w:tc>
+          <w:tcPr>
+            <w:tcW w:w="1080" w:type="dxa"/>
+          </w:tcPr>
+          <w:p>
+            <w:pPr>
+              <w:jc w:val="center"/>
+            </w:pPr>
+            <w:r>
+              <w:lastRenderedPageBreak/>
+              <w:t>3678</w:t>
+            </w:r>
+          </w:p>
+        </w:tc>
+        <w:tc>
+          <w:tcPr>
+            <w:tcW w:w="1016" w:type="dxa"/>
+          </w:tcPr>
+          <w:p>
+            <w:hyperlink w:anchor="C20_P" w:history="1">
+              <w:r>
+                <w:rPr>
+                  <w:rStyle w:val="Hyperlink"/>
+                </w:rPr>
+                <w:t>C</w:t>
+              </w:r>
+              <w:r>
+                <w:rPr>
+                  <w:rStyle w:val="Hyperlink"/>
+                </w:rPr>
+                <w:t>20</w:t>
+              </w:r>
+              <w:r>
+                <w:rPr>
+                  <w:rStyle w:val="Hyperlink"/>
+                </w:rPr>
+                <w:t>-P</w:t>
+              </w:r>
+            </w:hyperlink>
+          </w:p>
+        </w:tc>
+        <w:tc>
+          <w:tcPr>
+            <w:tcW w:w="962" w:type="dxa"/>
+          </w:tcPr>
+          <w:p>
+            <w:r>
+              <w:t>C</w:t>
+            </w:r>
+            <w:r>
+              <w:t>20</w:t>
             </w:r>
             <w:r>
               <w:t>-V</w:t>
@@ -5502,10 +5597,141 @@
     </w:p>
     <w:p>
       <w:pPr>
+        <w:jc w:val="center"/>
+        <w:rPr>
+          <w:b/>
+          <w:bCs/>
+          <w:color w:val="873D5E"/>
+          <w:sz w:val="52"/>
+          <w:szCs w:val="52"/>
+          <w:u w:val="single"/>
+        </w:rPr>
+      </w:pPr>
+    </w:p>
+    <w:p>
+      <w:pPr>
+        <w:jc w:val="center"/>
+        <w:rPr>
+          <w:b/>
+          <w:bCs/>
+          <w:color w:val="873D5E"/>
+          <w:sz w:val="52"/>
+          <w:szCs w:val="52"/>
+          <w:u w:val="single"/>
+        </w:rPr>
+      </w:pPr>
+    </w:p>
+    <w:p>
+      <w:pPr>
+        <w:jc w:val="center"/>
+        <w:rPr>
+          <w:b/>
+          <w:bCs/>
+          <w:color w:val="873D5E"/>
+          <w:sz w:val="52"/>
+          <w:szCs w:val="52"/>
+          <w:u w:val="single"/>
+        </w:rPr>
+      </w:pPr>
+    </w:p>
+    <w:p>
+      <w:pPr>
+        <w:jc w:val="center"/>
+        <w:rPr>
+          <w:b/>
+          <w:bCs/>
+          <w:color w:val="873D5E"/>
+          <w:sz w:val="52"/>
+          <w:szCs w:val="52"/>
+          <w:u w:val="single"/>
+        </w:rPr>
+      </w:pPr>
+    </w:p>
+    <w:p>
+      <w:pPr>
+        <w:jc w:val="center"/>
+        <w:rPr>
+          <w:b/>
+          <w:bCs/>
+          <w:color w:val="873D5E"/>
+          <w:sz w:val="52"/>
+          <w:szCs w:val="52"/>
+          <w:u w:val="single"/>
+        </w:rPr>
+      </w:pPr>
+    </w:p>
+    <w:p>
+      <w:pPr>
+        <w:jc w:val="center"/>
+        <w:rPr>
+          <w:b/>
+          <w:bCs/>
+          <w:color w:val="873D5E"/>
+          <w:sz w:val="52"/>
+          <w:szCs w:val="52"/>
+          <w:u w:val="single"/>
+        </w:rPr>
+      </w:pPr>
+    </w:p>
+    <w:p>
+      <w:pPr>
+        <w:jc w:val="center"/>
+        <w:rPr>
+          <w:b/>
+          <w:bCs/>
+          <w:color w:val="873D5E"/>
+          <w:sz w:val="52"/>
+          <w:szCs w:val="52"/>
+          <w:u w:val="single"/>
+        </w:rPr>
+      </w:pPr>
+    </w:p>
+    <w:p>
+      <w:pPr>
+        <w:jc w:val="center"/>
+        <w:rPr>
+          <w:b/>
+          <w:bCs/>
+          <w:color w:val="873D5E"/>
+          <w:sz w:val="52"/>
+          <w:szCs w:val="52"/>
+          <w:u w:val="single"/>
+        </w:rPr>
+      </w:pPr>
+    </w:p>
+    <w:p>
+      <w:pPr>
+        <w:jc w:val="center"/>
+        <w:rPr>
+          <w:b/>
+          <w:bCs/>
+          <w:color w:val="873D5E"/>
+          <w:sz w:val="52"/>
+          <w:szCs w:val="52"/>
+          <w:u w:val="single"/>
+        </w:rPr>
+      </w:pPr>
+    </w:p>
+    <w:p>
+      <w:pPr>
+        <w:jc w:val="center"/>
+        <w:rPr>
+          <w:b/>
+          <w:bCs/>
+          <w:color w:val="873D5E"/>
+          <w:sz w:val="52"/>
+          <w:szCs w:val="52"/>
+          <w:u w:val="single"/>
+        </w:rPr>
+      </w:pPr>
+    </w:p>
+    <w:p>
+      <w:pPr>
         <w:pStyle w:val="Heading1"/>
       </w:pPr>
       <w:bookmarkStart w:id="6" w:name="_Toc152697243"/>
       <w:r>
+        <w:lastRenderedPageBreak/>
         <w:t>Cleaning Process</w:t>
       </w:r>
       <w:bookmarkEnd w:id="6"/>
@@ -5777,7 +6003,6 @@
         <w:rPr>
           <w:noProof/>
         </w:rPr>
-        <w:lastRenderedPageBreak/>
         <w:drawing>
           <wp:anchor distT="0" distB="0" distL="114300" distR="114300" simplePos="0" relativeHeight="251705856" behindDoc="0" locked="0" layoutInCell="1" allowOverlap="1" wp14:anchorId="34E85771" wp14:editId="5DE51272">
             <wp:simplePos x="0" y="0"/>
@@ -5908,8 +6133,9 @@
         <w:rPr>
           <w:noProof/>
         </w:rPr>
+        <w:lastRenderedPageBreak/>
         <w:drawing>
-          <wp:anchor distT="0" distB="0" distL="114300" distR="114300" simplePos="0" relativeHeight="251706880" behindDoc="0" locked="0" layoutInCell="1" allowOverlap="1" wp14:anchorId="33F78946" wp14:editId="105D2888">
+          <wp:anchor distT="0" distB="0" distL="114300" distR="114300" simplePos="0" relativeHeight="251706880" behindDoc="0" locked="0" layoutInCell="1" allowOverlap="1" wp14:anchorId="33F78946" wp14:editId="5E891319">
             <wp:simplePos x="0" y="0"/>
             <wp:positionH relativeFrom="margin">
               <wp:align>right</wp:align>
@@ -6011,7 +6237,6 @@
         <w:rPr>
           <w:noProof/>
         </w:rPr>
-        <w:lastRenderedPageBreak/>
         <w:drawing>
           <wp:anchor distT="0" distB="0" distL="114300" distR="114300" simplePos="0" relativeHeight="251707904" behindDoc="0" locked="0" layoutInCell="1" allowOverlap="1" wp14:anchorId="695ACCC0" wp14:editId="47DC0660">
             <wp:simplePos x="0" y="0"/>
@@ -6202,6 +6427,7 @@
           <w:bCs/>
           <w:u w:val="single"/>
         </w:rPr>
+        <w:lastRenderedPageBreak/>
         <w:t>Correctness</w:t>
       </w:r>
       <w:r>
@@ -6235,7 +6461,6 @@
         <w:rPr>
           <w:noProof/>
         </w:rPr>
-        <w:lastRenderedPageBreak/>
         <w:drawing>
           <wp:anchor distT="0" distB="0" distL="114300" distR="114300" simplePos="0" relativeHeight="251712000" behindDoc="0" locked="0" layoutInCell="1" allowOverlap="1" wp14:anchorId="4E531FA7" wp14:editId="5C763F7C">
             <wp:simplePos x="0" y="0"/>
@@ -6474,6 +6699,7 @@
           <w:b/>
           <w:bCs/>
         </w:rPr>
+        <w:lastRenderedPageBreak/>
         <w:t>NOTE</w:t>
       </w:r>
       <w:r>
@@ -6533,7 +6759,6 @@
         <w:rPr>
           <w:noProof/>
         </w:rPr>
-        <w:lastRenderedPageBreak/>
         <w:drawing>
           <wp:anchor distT="0" distB="0" distL="114300" distR="114300" simplePos="0" relativeHeight="251713024" behindDoc="0" locked="0" layoutInCell="1" allowOverlap="1" wp14:anchorId="180A86EE" wp14:editId="6957226B">
             <wp:simplePos x="0" y="0"/>
@@ -6762,6 +6987,7 @@
         <w:ind w:firstLine="720"/>
       </w:pPr>
       <w:r>
+        <w:lastRenderedPageBreak/>
         <w:t>3</w:t>
       </w:r>
       <w:r>
@@ -6779,7 +7005,6 @@
         <w:rPr>
           <w:noProof/>
         </w:rPr>
-        <w:lastRenderedPageBreak/>
         <w:drawing>
           <wp:anchor distT="0" distB="0" distL="114300" distR="114300" simplePos="0" relativeHeight="251636224" behindDoc="0" locked="0" layoutInCell="1" allowOverlap="1" wp14:anchorId="5A349A3F" wp14:editId="3009C34A">
             <wp:simplePos x="0" y="0"/>
@@ -8934,7 +9159,7 @@
         </w:rPr>
         <w:lastRenderedPageBreak/>
         <w:drawing>
-          <wp:anchor distT="0" distB="0" distL="114300" distR="114300" simplePos="0" relativeHeight="251696640" behindDoc="0" locked="0" layoutInCell="1" allowOverlap="1" wp14:anchorId="4D46DF1B" wp14:editId="4F4E77F7">
+          <wp:anchor distT="0" distB="0" distL="114300" distR="114300" simplePos="0" relativeHeight="251696640" behindDoc="0" locked="0" layoutInCell="1" allowOverlap="1" wp14:anchorId="4D46DF1B" wp14:editId="186E6799">
             <wp:simplePos x="0" y="0"/>
             <wp:positionH relativeFrom="margin">
               <wp:align>right</wp:align>
@@ -12637,6 +12862,466 @@
         <w:t>columns.</w:t>
       </w:r>
     </w:p>
+    <w:tbl>
+      <w:tblPr>
+        <w:tblStyle w:val="TableGrid"/>
+        <w:tblpPr w:leftFromText="180" w:rightFromText="180" w:vertAnchor="page" w:horzAnchor="margin" w:tblpY="2841"/>
+        <w:tblW w:w="0" w:type="auto"/>
+        <w:tblLook w:val="04A0" w:firstRow="1" w:lastRow="0" w:firstColumn="1" w:lastColumn="0" w:noHBand="0" w:noVBand="1"/>
+      </w:tblPr>
+      <w:tblGrid>
+        <w:gridCol w:w="1959"/>
+        <w:gridCol w:w="1366"/>
+        <w:gridCol w:w="6025"/>
+      </w:tblGrid>
+      <w:tr>
+        <w:tc>
+          <w:tcPr>
+            <w:tcW w:w="1959" w:type="dxa"/>
+            <w:shd w:val="clear" w:color="auto" w:fill="AF658C"/>
+          </w:tcPr>
+          <w:p>
+            <w:pPr>
+              <w:jc w:val="center"/>
+              <w:rPr>
+                <w:b/>
+                <w:bCs/>
+                <w:color w:val="FFFFFF" w:themeColor="background1"/>
+                <w:sz w:val="32"/>
+                <w:szCs w:val="32"/>
+              </w:rPr>
+            </w:pPr>
+            <w:r>
+              <w:rPr>
+                <w:b/>
+                <w:bCs/>
+                <w:color w:val="FFFFFF" w:themeColor="background1"/>
+                <w:sz w:val="32"/>
+                <w:szCs w:val="32"/>
+              </w:rPr>
+              <w:t>Field</w:t>
+            </w:r>
+          </w:p>
+        </w:tc>
+        <w:tc>
+          <w:tcPr>
+            <w:tcW w:w="1366" w:type="dxa"/>
+            <w:shd w:val="clear" w:color="auto" w:fill="AF658C"/>
+          </w:tcPr>
+          <w:p>
+            <w:pPr>
+              <w:jc w:val="center"/>
+              <w:rPr>
+                <w:b/>
+                <w:bCs/>
+                <w:color w:val="FFFFFF" w:themeColor="background1"/>
+                <w:sz w:val="32"/>
+                <w:szCs w:val="32"/>
+              </w:rPr>
+            </w:pPr>
+            <w:r>
+              <w:rPr>
+                <w:b/>
+                <w:bCs/>
+                <w:color w:val="FFFFFF" w:themeColor="background1"/>
+                <w:sz w:val="32"/>
+                <w:szCs w:val="32"/>
+              </w:rPr>
+              <w:t>Type</w:t>
+            </w:r>
+          </w:p>
+        </w:tc>
+        <w:tc>
+          <w:tcPr>
+            <w:tcW w:w="6025" w:type="dxa"/>
+            <w:shd w:val="clear" w:color="auto" w:fill="AF658C"/>
+          </w:tcPr>
+          <w:p>
+            <w:pPr>
+              <w:jc w:val="center"/>
+              <w:rPr>
+                <w:b/>
+                <w:bCs/>
+                <w:color w:val="FFFFFF" w:themeColor="background1"/>
+                <w:sz w:val="32"/>
+                <w:szCs w:val="32"/>
+              </w:rPr>
+            </w:pPr>
+            <w:r>
+              <w:rPr>
+                <w:b/>
+                <w:bCs/>
+                <w:color w:val="FFFFFF" w:themeColor="background1"/>
+                <w:sz w:val="32"/>
+                <w:szCs w:val="32"/>
+              </w:rPr>
+              <w:t>Description</w:t>
+            </w:r>
+          </w:p>
+        </w:tc>
+      </w:tr>
+      <w:tr>
+        <w:tc>
+          <w:tcPr>
+            <w:tcW w:w="1959" w:type="dxa"/>
+            <w:shd w:val="clear" w:color="auto" w:fill="C894AF"/>
+          </w:tcPr>
+          <w:p>
+            <w:pPr>
+              <w:rPr>
+                <w:b/>
+                <w:bCs/>
+              </w:rPr>
+            </w:pPr>
+            <w:r>
+              <w:rPr>
+                <w:b/>
+                <w:bCs/>
+              </w:rPr>
+              <w:t>Date</w:t>
+            </w:r>
+          </w:p>
+        </w:tc>
+        <w:tc>
+          <w:tcPr>
+            <w:tcW w:w="1366" w:type="dxa"/>
+          </w:tcPr>
+          <w:p>
+            <w:pPr>
+              <w:rPr>
+                <w:rFonts w:cstheme="minorHAnsi"/>
+              </w:rPr>
+            </w:pPr>
+            <w:r>
+              <w:rPr>
+                <w:rFonts w:cstheme="minorHAnsi"/>
+              </w:rPr>
+              <w:t>Date “</w:t>
+            </w:r>
+            <w:r>
+              <w:rPr>
+                <w:rFonts w:cstheme="minorHAnsi"/>
+              </w:rPr>
+              <w:t>m/d/yyyy</w:t>
+            </w:r>
+            <w:r>
+              <w:rPr>
+                <w:rFonts w:cstheme="minorHAnsi"/>
+              </w:rPr>
+              <w:t>”</w:t>
+            </w:r>
+          </w:p>
+        </w:tc>
+        <w:tc>
+          <w:tcPr>
+            <w:tcW w:w="6025" w:type="dxa"/>
+          </w:tcPr>
+          <w:p>
+            <w:pPr>
+              <w:rPr>
+                <w:rFonts w:cstheme="minorHAnsi"/>
+              </w:rPr>
+            </w:pPr>
+            <w:r>
+              <w:rPr>
+                <w:rFonts w:cstheme="minorHAnsi"/>
+              </w:rPr>
+              <w:t>Merging of the “Month” and “Year” columns.</w:t>
+            </w:r>
+            <w:r>
+              <w:rPr>
+                <w:rFonts w:cstheme="minorHAnsi"/>
+              </w:rPr>
+              <w:t> </w:t>
+            </w:r>
+          </w:p>
+        </w:tc>
+      </w:tr>
+      <w:tr>
+        <w:tc>
+          <w:tcPr>
+            <w:tcW w:w="1959" w:type="dxa"/>
+            <w:shd w:val="clear" w:color="auto" w:fill="C894AF"/>
+          </w:tcPr>
+          <w:p>
+            <w:pPr>
+              <w:rPr>
+                <w:b/>
+                <w:bCs/>
+              </w:rPr>
+            </w:pPr>
+            <w:r>
+              <w:rPr>
+                <w:b/>
+                <w:bCs/>
+              </w:rPr>
+              <w:t>Net Profit</w:t>
+            </w:r>
+          </w:p>
+        </w:tc>
+        <w:tc>
+          <w:tcPr>
+            <w:tcW w:w="1366" w:type="dxa"/>
+          </w:tcPr>
+          <w:p>
+            <w:pPr>
+              <w:rPr>
+                <w:rFonts w:cstheme="minorHAnsi"/>
+              </w:rPr>
+            </w:pPr>
+            <w:r>
+              <w:rPr>
+                <w:rFonts w:cstheme="minorHAnsi"/>
+              </w:rPr>
+              <w:t>Number</w:t>
+            </w:r>
+          </w:p>
+        </w:tc>
+        <w:tc>
+          <w:tcPr>
+            <w:tcW w:w="6025" w:type="dxa"/>
+          </w:tcPr>
+          <w:p>
+            <w:pPr>
+              <w:rPr>
+                <w:rFonts w:cstheme="minorHAnsi"/>
+              </w:rPr>
+            </w:pPr>
+            <w:r>
+              <w:rPr>
+                <w:rFonts w:cstheme="minorHAnsi"/>
+              </w:rPr>
+              <w:t>Equal the “Line Value (net discount)” Minus “Line SKU Production Cost”.</w:t>
+            </w:r>
+          </w:p>
+        </w:tc>
+      </w:tr>
+      <w:tr>
+        <w:tc>
+          <w:tcPr>
+            <w:tcW w:w="1959" w:type="dxa"/>
+            <w:shd w:val="clear" w:color="auto" w:fill="C894AF"/>
+          </w:tcPr>
+          <w:p>
+            <w:pPr>
+              <w:tabs>
+                <w:tab w:val="left" w:pos="1015"/>
+              </w:tabs>
+              <w:rPr>
+                <w:b/>
+                <w:bCs/>
+              </w:rPr>
+            </w:pPr>
+            <w:r>
+              <w:rPr>
+                <w:b/>
+                <w:bCs/>
+              </w:rPr>
+              <w:t>Is New Consumer</w:t>
+            </w:r>
+          </w:p>
+        </w:tc>
+        <w:tc>
+          <w:tcPr>
+            <w:tcW w:w="1366" w:type="dxa"/>
+          </w:tcPr>
+          <w:p>
+            <w:pPr>
+              <w:rPr>
+                <w:rFonts w:cstheme="minorHAnsi"/>
+              </w:rPr>
+            </w:pPr>
+            <w:r>
+              <w:rPr>
+                <w:rFonts w:cstheme="minorHAnsi"/>
+              </w:rPr>
+              <w:t>Number</w:t>
+            </w:r>
+          </w:p>
+        </w:tc>
+        <w:tc>
+          <w:tcPr>
+            <w:tcW w:w="6025" w:type="dxa"/>
+          </w:tcPr>
+          <w:p>
+            <w:pPr>
+              <w:rPr>
+                <w:rFonts w:cstheme="minorHAnsi"/>
+              </w:rPr>
+            </w:pPr>
+            <w:r>
+              <w:rPr>
+                <w:rFonts w:cstheme="minorHAnsi"/>
+              </w:rPr>
+              <w:t xml:space="preserve">A Boolean variable equal ‘1’ if this is the first order </w:t>
+            </w:r>
+            <w:r>
+              <w:rPr>
+                <w:rFonts w:cstheme="minorHAnsi"/>
+              </w:rPr>
+              <w:t xml:space="preserve">made </w:t>
+            </w:r>
+            <w:r>
+              <w:rPr>
+                <w:rFonts w:cstheme="minorHAnsi"/>
+              </w:rPr>
+              <w:t>by a customer, and equal ‘0’ for any next order by the same customer.</w:t>
+            </w:r>
+          </w:p>
+        </w:tc>
+      </w:tr>
+      <w:tr>
+        <w:tc>
+          <w:tcPr>
+            <w:tcW w:w="1959" w:type="dxa"/>
+            <w:shd w:val="clear" w:color="auto" w:fill="C894AF"/>
+          </w:tcPr>
+          <w:p>
+            <w:pPr>
+              <w:tabs>
+                <w:tab w:val="left" w:pos="1015"/>
+              </w:tabs>
+              <w:rPr>
+                <w:b/>
+                <w:bCs/>
+              </w:rPr>
+            </w:pPr>
+            <w:r>
+              <w:rPr>
+                <w:b/>
+                <w:bCs/>
+              </w:rPr>
+              <w:t xml:space="preserve">Is Last Order </w:t>
+            </w:r>
+          </w:p>
+        </w:tc>
+        <w:tc>
+          <w:tcPr>
+            <w:tcW w:w="1366" w:type="dxa"/>
+          </w:tcPr>
+          <w:p>
+            <w:pPr>
+              <w:rPr>
+                <w:rFonts w:cstheme="minorHAnsi"/>
+              </w:rPr>
+            </w:pPr>
+            <w:r>
+              <w:rPr>
+                <w:rFonts w:cstheme="minorHAnsi"/>
+              </w:rPr>
+              <w:t>Number</w:t>
+            </w:r>
+          </w:p>
+        </w:tc>
+        <w:tc>
+          <w:tcPr>
+            <w:tcW w:w="6025" w:type="dxa"/>
+          </w:tcPr>
+          <w:p>
+            <w:pPr>
+              <w:rPr>
+                <w:rFonts w:cstheme="minorHAnsi"/>
+              </w:rPr>
+            </w:pPr>
+            <w:r>
+              <w:rPr>
+                <w:rFonts w:cstheme="minorHAnsi"/>
+              </w:rPr>
+              <w:t xml:space="preserve">A Boolean variable equal ‘1’ if this is the </w:t>
+            </w:r>
+            <w:r>
+              <w:rPr>
+                <w:rFonts w:cstheme="minorHAnsi"/>
+              </w:rPr>
+              <w:t>last</w:t>
+            </w:r>
+            <w:r>
+              <w:rPr>
+                <w:rFonts w:cstheme="minorHAnsi"/>
+              </w:rPr>
+              <w:t xml:space="preserve"> order </w:t>
+            </w:r>
+            <w:r>
+              <w:rPr>
+                <w:rFonts w:cstheme="minorHAnsi"/>
+              </w:rPr>
+              <w:t xml:space="preserve">made </w:t>
+            </w:r>
+            <w:r>
+              <w:rPr>
+                <w:rFonts w:cstheme="minorHAnsi"/>
+              </w:rPr>
+              <w:t xml:space="preserve">by a customer, and equal ‘0’ </w:t>
+            </w:r>
+            <w:r>
+              <w:rPr>
+                <w:rFonts w:cstheme="minorHAnsi"/>
+              </w:rPr>
+              <w:t>otherwise.</w:t>
+            </w:r>
+          </w:p>
+        </w:tc>
+      </w:tr>
+      <w:tr>
+        <w:tc>
+          <w:tcPr>
+            <w:tcW w:w="1959" w:type="dxa"/>
+            <w:shd w:val="clear" w:color="auto" w:fill="C894AF"/>
+          </w:tcPr>
+          <w:p>
+            <w:pPr>
+              <w:rPr>
+                <w:b/>
+                <w:bCs/>
+              </w:rPr>
+            </w:pPr>
+            <w:r>
+              <w:rPr>
+                <w:b/>
+                <w:bCs/>
+              </w:rPr>
+              <w:t>Is Discount</w:t>
+            </w:r>
+          </w:p>
+        </w:tc>
+        <w:tc>
+          <w:tcPr>
+            <w:tcW w:w="1366" w:type="dxa"/>
+          </w:tcPr>
+          <w:p>
+            <w:pPr>
+              <w:rPr>
+                <w:rFonts w:cstheme="minorHAnsi"/>
+              </w:rPr>
+            </w:pPr>
+            <w:r>
+              <w:rPr>
+                <w:rFonts w:cstheme="minorHAnsi"/>
+              </w:rPr>
+              <w:t>Number</w:t>
+            </w:r>
+          </w:p>
+        </w:tc>
+        <w:tc>
+          <w:tcPr>
+            <w:tcW w:w="6025" w:type="dxa"/>
+          </w:tcPr>
+          <w:p>
+            <w:pPr>
+              <w:rPr>
+                <w:rFonts w:cstheme="minorHAnsi"/>
+              </w:rPr>
+            </w:pPr>
+            <w:r>
+              <w:rPr>
+                <w:rFonts w:cstheme="minorHAnsi"/>
+              </w:rPr>
+              <w:t>A Boolean variable equal ‘1’ if the order is discounted, ‘0’ elsewhere.</w:t>
+            </w:r>
+          </w:p>
+        </w:tc>
+      </w:tr>
+    </w:tbl>
     <w:p/>
     <w:p>
       <w:pPr>
@@ -12935,365 +13620,10 @@
         <w:ind w:left="720"/>
       </w:pPr>
       <w:r>
+        <w:lastRenderedPageBreak/>
         <w:t xml:space="preserve"> </w:t>
       </w:r>
     </w:p>
-    <w:tbl>
-      <w:tblPr>
-        <w:tblStyle w:val="TableGrid"/>
-        <w:tblpPr w:leftFromText="180" w:rightFromText="180" w:vertAnchor="page" w:horzAnchor="margin" w:tblpY="2752"/>
-        <w:tblW w:w="0" w:type="auto"/>
-        <w:tblLook w:val="04A0" w:firstRow="1" w:lastRow="0" w:firstColumn="1" w:lastColumn="0" w:noHBand="0" w:noVBand="1"/>
-      </w:tblPr>
-      <w:tblGrid>
-        <w:gridCol w:w="1959"/>
-        <w:gridCol w:w="1366"/>
-        <w:gridCol w:w="6025"/>
-      </w:tblGrid>
-      <w:tr>
-        <w:tc>
-          <w:tcPr>
-            <w:tcW w:w="1959" w:type="dxa"/>
-            <w:shd w:val="clear" w:color="auto" w:fill="AF658C"/>
-          </w:tcPr>
-          <w:p>
-            <w:pPr>
-              <w:jc w:val="center"/>
-              <w:rPr>
-                <w:b/>
-                <w:bCs/>
-                <w:color w:val="FFFFFF" w:themeColor="background1"/>
-                <w:sz w:val="32"/>
-                <w:szCs w:val="32"/>
-              </w:rPr>
-            </w:pPr>
-            <w:r>
-              <w:rPr>
-                <w:b/>
-                <w:bCs/>
-                <w:color w:val="FFFFFF" w:themeColor="background1"/>
-                <w:sz w:val="32"/>
-                <w:szCs w:val="32"/>
-              </w:rPr>
-              <w:t>Field</w:t>
-            </w:r>
-          </w:p>
-        </w:tc>
-        <w:tc>
-          <w:tcPr>
-            <w:tcW w:w="1366" w:type="dxa"/>
-            <w:shd w:val="clear" w:color="auto" w:fill="AF658C"/>
-          </w:tcPr>
-          <w:p>
-            <w:pPr>
-              <w:jc w:val="center"/>
-              <w:rPr>
-                <w:b/>
-                <w:bCs/>
-                <w:color w:val="FFFFFF" w:themeColor="background1"/>
-                <w:sz w:val="32"/>
-                <w:szCs w:val="32"/>
-              </w:rPr>
-            </w:pPr>
-            <w:r>
-              <w:rPr>
-                <w:b/>
-                <w:bCs/>
-                <w:color w:val="FFFFFF" w:themeColor="background1"/>
-                <w:sz w:val="32"/>
-                <w:szCs w:val="32"/>
-              </w:rPr>
-              <w:t>Type</w:t>
-            </w:r>
-          </w:p>
-        </w:tc>
-        <w:tc>
-          <w:tcPr>
-            <w:tcW w:w="6025" w:type="dxa"/>
-            <w:shd w:val="clear" w:color="auto" w:fill="AF658C"/>
-          </w:tcPr>
-          <w:p>
-            <w:pPr>
-              <w:jc w:val="center"/>
-              <w:rPr>
-                <w:b/>
-                <w:bCs/>
-                <w:color w:val="FFFFFF" w:themeColor="background1"/>
-                <w:sz w:val="32"/>
-                <w:szCs w:val="32"/>
-              </w:rPr>
-            </w:pPr>
-            <w:r>
-              <w:rPr>
-                <w:b/>
-                <w:bCs/>
-                <w:color w:val="FFFFFF" w:themeColor="background1"/>
-                <w:sz w:val="32"/>
-                <w:szCs w:val="32"/>
-              </w:rPr>
-              <w:t>Description</w:t>
-            </w:r>
-          </w:p>
-        </w:tc>
-      </w:tr>
-      <w:tr>
-        <w:tc>
-          <w:tcPr>
-            <w:tcW w:w="1959" w:type="dxa"/>
-            <w:shd w:val="clear" w:color="auto" w:fill="C894AF"/>
-          </w:tcPr>
-          <w:p>
-            <w:pPr>
-              <w:rPr>
-                <w:b/>
-                <w:bCs/>
-              </w:rPr>
-            </w:pPr>
-            <w:r>
-              <w:rPr>
-                <w:b/>
-                <w:bCs/>
-              </w:rPr>
-              <w:t>Date</w:t>
-            </w:r>
-          </w:p>
-        </w:tc>
-        <w:tc>
-          <w:tcPr>
-            <w:tcW w:w="1366" w:type="dxa"/>
-          </w:tcPr>
-          <w:p>
-            <w:pPr>
-              <w:rPr>
-                <w:rFonts w:cstheme="minorHAnsi"/>
-              </w:rPr>
-            </w:pPr>
-            <w:r>
-              <w:rPr>
-                <w:rFonts w:cstheme="minorHAnsi"/>
-              </w:rPr>
-              <w:t>Date “</w:t>
-            </w:r>
-            <w:r>
-              <w:rPr>
-                <w:rFonts w:cstheme="minorHAnsi"/>
-              </w:rPr>
-              <w:t>m/d/yyyy</w:t>
-            </w:r>
-            <w:r>
-              <w:rPr>
-                <w:rFonts w:cstheme="minorHAnsi"/>
-              </w:rPr>
-              <w:t>”</w:t>
-            </w:r>
-          </w:p>
-        </w:tc>
-        <w:tc>
-          <w:tcPr>
-            <w:tcW w:w="6025" w:type="dxa"/>
-          </w:tcPr>
-          <w:p>
-            <w:pPr>
-              <w:rPr>
-                <w:rFonts w:cstheme="minorHAnsi"/>
-              </w:rPr>
-            </w:pPr>
-            <w:r>
-              <w:rPr>
-                <w:rFonts w:cstheme="minorHAnsi"/>
-              </w:rPr>
-              <w:t>Merging of the “Month” and “Year” columns.</w:t>
-            </w:r>
-            <w:r>
-              <w:rPr>
-                <w:rFonts w:cstheme="minorHAnsi"/>
-              </w:rPr>
-              <w:t> </w:t>
-            </w:r>
-          </w:p>
-        </w:tc>
-      </w:tr>
-      <w:tr>
-        <w:tc>
-          <w:tcPr>
-            <w:tcW w:w="1959" w:type="dxa"/>
-            <w:shd w:val="clear" w:color="auto" w:fill="C894AF"/>
-          </w:tcPr>
-          <w:p>
-            <w:pPr>
-              <w:rPr>
-                <w:b/>
-                <w:bCs/>
-              </w:rPr>
-            </w:pPr>
-            <w:r>
-              <w:rPr>
-                <w:b/>
-                <w:bCs/>
-              </w:rPr>
-              <w:t>Net Profit</w:t>
-            </w:r>
-          </w:p>
-        </w:tc>
-        <w:tc>
-          <w:tcPr>
-            <w:tcW w:w="1366" w:type="dxa"/>
-          </w:tcPr>
-          <w:p>
-            <w:pPr>
-              <w:rPr>
-                <w:rFonts w:cstheme="minorHAnsi"/>
-              </w:rPr>
-            </w:pPr>
-            <w:r>
-              <w:rPr>
-                <w:rFonts w:cstheme="minorHAnsi"/>
-              </w:rPr>
-              <w:t>Number</w:t>
-            </w:r>
-          </w:p>
-        </w:tc>
-        <w:tc>
-          <w:tcPr>
-            <w:tcW w:w="6025" w:type="dxa"/>
-          </w:tcPr>
-          <w:p>
-            <w:pPr>
-              <w:rPr>
-                <w:rFonts w:cstheme="minorHAnsi"/>
-              </w:rPr>
-            </w:pPr>
-            <w:r>
-              <w:rPr>
-                <w:rFonts w:cstheme="minorHAnsi"/>
-              </w:rPr>
-              <w:t>Equal the “Line Value (net discount)” Minus “Line SKU Production Cost”.</w:t>
-            </w:r>
-          </w:p>
-        </w:tc>
-      </w:tr>
-      <w:tr>
-        <w:tc>
-          <w:tcPr>
-            <w:tcW w:w="1959" w:type="dxa"/>
-            <w:shd w:val="clear" w:color="auto" w:fill="C894AF"/>
-          </w:tcPr>
-          <w:p>
-            <w:pPr>
-              <w:tabs>
-                <w:tab w:val="left" w:pos="1015"/>
-              </w:tabs>
-              <w:rPr>
-                <w:b/>
-                <w:bCs/>
-              </w:rPr>
-            </w:pPr>
-            <w:r>
-              <w:rPr>
-                <w:b/>
-                <w:bCs/>
-              </w:rPr>
-              <w:t>Is New Consumer</w:t>
-            </w:r>
-          </w:p>
-        </w:tc>
-        <w:tc>
-          <w:tcPr>
-            <w:tcW w:w="1366" w:type="dxa"/>
-          </w:tcPr>
-          <w:p>
-            <w:pPr>
-              <w:rPr>
-                <w:rFonts w:cstheme="minorHAnsi"/>
-              </w:rPr>
-            </w:pPr>
-            <w:r>
-              <w:rPr>
-                <w:rFonts w:cstheme="minorHAnsi"/>
-              </w:rPr>
-              <w:t>Number</w:t>
-            </w:r>
-          </w:p>
-        </w:tc>
-        <w:tc>
-          <w:tcPr>
-            <w:tcW w:w="6025" w:type="dxa"/>
-          </w:tcPr>
-          <w:p>
-            <w:pPr>
-              <w:rPr>
-                <w:rFonts w:cstheme="minorHAnsi"/>
-              </w:rPr>
-            </w:pPr>
-            <w:r>
-              <w:rPr>
-                <w:rFonts w:cstheme="minorHAnsi"/>
-              </w:rPr>
-              <w:t>A Boolean variable equal ‘1’ if this is the first order by a customer, and equal ‘0’ for any next order by the same customer.</w:t>
-            </w:r>
-          </w:p>
-        </w:tc>
-      </w:tr>
-      <w:tr>
-        <w:tc>
-          <w:tcPr>
-            <w:tcW w:w="1959" w:type="dxa"/>
-            <w:shd w:val="clear" w:color="auto" w:fill="C894AF"/>
-          </w:tcPr>
-          <w:p>
-            <w:pPr>
-              <w:rPr>
-                <w:b/>
-                <w:bCs/>
-              </w:rPr>
-            </w:pPr>
-            <w:r>
-              <w:rPr>
-                <w:b/>
-                <w:bCs/>
-              </w:rPr>
-              <w:t>Discount Category</w:t>
-            </w:r>
-          </w:p>
-        </w:tc>
-        <w:tc>
-          <w:tcPr>
-            <w:tcW w:w="1366" w:type="dxa"/>
-          </w:tcPr>
-          <w:p>
-            <w:pPr>
-              <w:rPr>
-                <w:rFonts w:cstheme="minorHAnsi"/>
-              </w:rPr>
-            </w:pPr>
-            <w:r>
-              <w:rPr>
-                <w:rFonts w:cstheme="minorHAnsi"/>
-              </w:rPr>
-              <w:t>Text</w:t>
-            </w:r>
-          </w:p>
-        </w:tc>
-        <w:tc>
-          <w:tcPr>
-            <w:tcW w:w="6025" w:type="dxa"/>
-          </w:tcPr>
-          <w:p>
-            <w:pPr>
-              <w:rPr>
-                <w:rFonts w:cstheme="minorHAnsi"/>
-              </w:rPr>
-            </w:pPr>
-            <w:r>
-              <w:rPr>
-                <w:rFonts w:cstheme="minorHAnsi"/>
-              </w:rPr>
-              <w:t>The year when the order was placed.</w:t>
-            </w:r>
-          </w:p>
-        </w:tc>
-      </w:tr>
-    </w:tbl>
     <w:p/>
     <w:p>
       <w:pPr>
@@ -13305,7 +13635,6 @@
       </w:pPr>
       <w:bookmarkStart w:id="25" w:name="C19_P"/>
       <w:r>
-        <w:lastRenderedPageBreak/>
         <w:t>Net Profit</w:t>
       </w:r>
     </w:p>
@@ -13399,40 +13728,13 @@
         </w:drawing>
       </w:r>
       <w:r>
-        <w:t>Create a new column called “</w:t>
-      </w:r>
-      <w:r>
-        <w:t>Net Profit</w:t>
-      </w:r>
-      <w:r>
-        <w:t xml:space="preserve">” </w:t>
-      </w:r>
-      <w:r>
-        <w:t xml:space="preserve">by applying the formula </w:t>
+        <w:t xml:space="preserve">Create a new column called “Net Profit” by applying the formula </w:t>
       </w:r>
       <w:r>
         <w:rPr>
           <w:rFonts w:cstheme="minorHAnsi"/>
         </w:rPr>
-        <w:t xml:space="preserve">“Line Value (net discount)” </w:t>
-      </w:r>
-      <w:r>
-        <w:rPr>
-          <w:rFonts w:cstheme="minorHAnsi"/>
-        </w:rPr>
-        <w:t>minus</w:t>
-      </w:r>
-      <w:r>
-        <w:rPr>
-          <w:rFonts w:cstheme="minorHAnsi"/>
-        </w:rPr>
-        <w:t xml:space="preserve"> “Line SKU Production Cost”</w:t>
-      </w:r>
-      <w:r>
-        <w:rPr>
-          <w:rFonts w:cstheme="minorHAnsi"/>
-        </w:rPr>
-        <w:t>.</w:t>
+        <w:t>“Line Value (net discount)” minus “Line SKU Production Cost”.</w:t>
       </w:r>
     </w:p>
     <w:p>
@@ -13514,18 +13816,643 @@
         </w:drawing>
       </w:r>
       <w:r>
-        <w:t>Copy and paste as value</w:t>
-      </w:r>
-      <w:r>
+        <w:t>Copy and paste as value.</w:t>
+      </w:r>
+    </w:p>
+    <w:p>
+      <w:pPr>
+        <w:pStyle w:val="ListParagraph"/>
+      </w:pPr>
+    </w:p>
+    <w:p>
+      <w:r>
+        <w:t xml:space="preserve">    3.     </w:t>
+      </w:r>
+      <w:bookmarkStart w:id="26" w:name="C20_P"/>
+      <w:r>
+        <w:t>Is New Consumer</w:t>
+      </w:r>
+      <w:bookmarkEnd w:id="26"/>
+    </w:p>
+    <w:p>
+      <w:r>
+        <w:t xml:space="preserve">            </w:t>
+      </w:r>
+      <w:r>
+        <w:rPr>
+          <w:b/>
+          <w:bCs/>
+        </w:rPr>
+        <w:t>Steps</w:t>
+      </w:r>
+      <w:r>
+        <w:t>:</w:t>
+      </w:r>
+    </w:p>
+    <w:p>
+      <w:r>
+        <w:rPr>
+          <w:noProof/>
+        </w:rPr>
+        <w:drawing>
+          <wp:anchor distT="0" distB="0" distL="114300" distR="114300" simplePos="0" relativeHeight="251752960" behindDoc="0" locked="0" layoutInCell="1" allowOverlap="1" wp14:anchorId="2C28549B" wp14:editId="717B3F14">
+            <wp:simplePos x="0" y="0"/>
+            <wp:positionH relativeFrom="margin">
+              <wp:align>right</wp:align>
+            </wp:positionH>
+            <wp:positionV relativeFrom="paragraph">
+              <wp:posOffset>396240</wp:posOffset>
+            </wp:positionV>
+            <wp:extent cx="5562600" cy="1348740"/>
+            <wp:effectExtent l="19050" t="19050" r="19050" b="22860"/>
+            <wp:wrapSquare wrapText="bothSides"/>
+            <wp:docPr id="101932077" name="Picture 1" descr="A screenshot of a computer&#10;&#10;Description automatically generated"/>
+            <wp:cNvGraphicFramePr>
+              <a:graphicFrameLocks xmlns:a="http://schemas.openxmlformats.org/drawingml/2006/main" noChangeAspect="1"/>
+            </wp:cNvGraphicFramePr>
+            <a:graphic xmlns:a="http://schemas.openxmlformats.org/drawingml/2006/main">
+              <a:graphicData uri="http://schemas.openxmlformats.org/drawingml/2006/picture">
+                <pic:pic xmlns:pic="http://schemas.openxmlformats.org/drawingml/2006/picture">
+                  <pic:nvPicPr>
+                    <pic:cNvPr id="101932077" name="Picture 1" descr="A screenshot of a computer&#10;&#10;Description automatically generated"/>
+                    <pic:cNvPicPr/>
+                  </pic:nvPicPr>
+                  <pic:blipFill>
+                    <a:blip r:embed="rId78">
+                      <a:extLst>
+                        <a:ext uri="{28A0092B-C50C-407E-A947-70E740481C1C}">
+                          <a14:useLocalDpi xmlns:a14="http://schemas.microsoft.com/office/drawing/2010/main" val="0"/>
+                        </a:ext>
+                      </a:extLst>
+                    </a:blip>
+                    <a:stretch>
+                      <a:fillRect/>
+                    </a:stretch>
+                  </pic:blipFill>
+                  <pic:spPr>
+                    <a:xfrm>
+                      <a:off x="0" y="0"/>
+                      <a:ext cx="5562600" cy="1348740"/>
+                    </a:xfrm>
+                    <a:prstGeom prst="rect">
+                      <a:avLst/>
+                    </a:prstGeom>
+                    <a:ln w="19050">
+                      <a:solidFill>
+                        <a:srgbClr val="AF658C"/>
+                      </a:solidFill>
+                    </a:ln>
+                  </pic:spPr>
+                </pic:pic>
+              </a:graphicData>
+            </a:graphic>
+            <wp14:sizeRelH relativeFrom="margin">
+              <wp14:pctWidth>0</wp14:pctWidth>
+            </wp14:sizeRelH>
+            <wp14:sizeRelV relativeFrom="margin">
+              <wp14:pctHeight>0</wp14:pctHeight>
+            </wp14:sizeRelV>
+          </wp:anchor>
+        </w:drawing>
+      </w:r>
+      <w:r>
+        <w:t xml:space="preserve">            1.     Create a new column called “</w:t>
+      </w:r>
+      <w:r>
+        <w:t>Is New Consumer</w:t>
+      </w:r>
+      <w:r>
+        <w:t xml:space="preserve">” and use </w:t>
+      </w:r>
+      <w:r>
+        <w:rPr>
+          <w:b/>
+          <w:bCs/>
+        </w:rPr>
+        <w:t>XLOOKUP</w:t>
+      </w:r>
+      <w:r>
+        <w:t xml:space="preserve">, </w:t>
+      </w:r>
+      <w:r>
+        <w:rPr>
+          <w:b/>
+          <w:bCs/>
+        </w:rPr>
+        <w:t>MIN</w:t>
+      </w:r>
+      <w:r>
+        <w:t xml:space="preserve">, and </w:t>
+      </w:r>
+      <w:r>
+        <w:rPr>
+          <w:b/>
+          <w:bCs/>
+        </w:rPr>
+        <w:t>IF</w:t>
+      </w:r>
+      <w:r>
+        <w:t xml:space="preserve"> functions.</w:t>
+      </w:r>
+    </w:p>
+    <w:p/>
+    <w:p/>
+    <w:p/>
+    <w:p/>
+    <w:p/>
+    <w:p/>
+    <w:p>
+      <w:r>
+        <w:t xml:space="preserve">           </w:t>
+      </w:r>
+      <w:r>
+        <w:rPr>
+          <w:b/>
+          <w:bCs/>
+        </w:rPr>
+        <w:t>Explanation</w:t>
+      </w:r>
+      <w:r>
+        <w:t>:</w:t>
+      </w:r>
+    </w:p>
+    <w:p>
+      <w:pPr>
+        <w:pStyle w:val="NormalWeb"/>
+        <w:numPr>
+          <w:ilvl w:val="0"/>
+          <w:numId w:val="35"/>
+        </w:numPr>
+        <w:spacing w:before="0" w:beforeAutospacing="0" w:after="0" w:afterAutospacing="0"/>
+        <w:rPr>
+          <w:rFonts w:asciiTheme="minorHAnsi" w:hAnsiTheme="minorHAnsi" w:cstheme="minorHAnsi"/>
+          <w:sz w:val="22"/>
+          <w:szCs w:val="22"/>
+        </w:rPr>
+      </w:pPr>
+      <w:r>
+        <w:rPr>
+          <w:rStyle w:val="Strong"/>
+          <w:rFonts w:asciiTheme="minorHAnsi" w:hAnsiTheme="minorHAnsi" w:cstheme="minorHAnsi"/>
+          <w:sz w:val="22"/>
+          <w:szCs w:val="22"/>
+        </w:rPr>
+        <w:t>Intuition</w:t>
+      </w:r>
+      <w:r>
+        <w:rPr>
+          <w:rFonts w:asciiTheme="minorHAnsi" w:hAnsiTheme="minorHAnsi" w:cstheme="minorHAnsi"/>
+          <w:sz w:val="22"/>
+          <w:szCs w:val="22"/>
+        </w:rPr>
+        <w:t>: The function is designed to check if the current Order ID (</w:t>
+      </w:r>
+      <w:r>
+        <w:rPr>
+          <w:rStyle w:val="HTMLCode"/>
+          <w:rFonts w:asciiTheme="minorHAnsi" w:hAnsiTheme="minorHAnsi" w:cstheme="minorHAnsi"/>
+          <w:sz w:val="22"/>
+          <w:szCs w:val="22"/>
+        </w:rPr>
+        <w:t>B2</w:t>
+      </w:r>
+      <w:r>
+        <w:rPr>
+          <w:rFonts w:asciiTheme="minorHAnsi" w:hAnsiTheme="minorHAnsi" w:cstheme="minorHAnsi"/>
+          <w:sz w:val="22"/>
+          <w:szCs w:val="22"/>
+        </w:rPr>
+        <w:t>) is the one associated with the earliest date for the current Consumer ID (</w:t>
+      </w:r>
+      <w:r>
+        <w:rPr>
+          <w:rStyle w:val="HTMLCode"/>
+          <w:rFonts w:asciiTheme="minorHAnsi" w:hAnsiTheme="minorHAnsi" w:cstheme="minorHAnsi"/>
+          <w:sz w:val="22"/>
+          <w:szCs w:val="22"/>
+        </w:rPr>
+        <w:t>A2</w:t>
+      </w:r>
+      <w:r>
+        <w:rPr>
+          <w:rFonts w:asciiTheme="minorHAnsi" w:hAnsiTheme="minorHAnsi" w:cstheme="minorHAnsi"/>
+          <w:sz w:val="22"/>
+          <w:szCs w:val="22"/>
+        </w:rPr>
+        <w:t>). If it is, the function returns </w:t>
+      </w:r>
+      <w:r>
+        <w:rPr>
+          <w:rStyle w:val="HTMLCode"/>
+          <w:rFonts w:asciiTheme="minorHAnsi" w:hAnsiTheme="minorHAnsi" w:cstheme="minorHAnsi"/>
+          <w:sz w:val="22"/>
+          <w:szCs w:val="22"/>
+        </w:rPr>
+        <w:t>1</w:t>
+      </w:r>
+      <w:r>
+        <w:rPr>
+          <w:rFonts w:asciiTheme="minorHAnsi" w:hAnsiTheme="minorHAnsi" w:cstheme="minorHAnsi"/>
+          <w:sz w:val="22"/>
+          <w:szCs w:val="22"/>
+        </w:rPr>
+        <w:t>; otherwise, it returns </w:t>
+      </w:r>
+      <w:r>
+        <w:rPr>
+          <w:rStyle w:val="HTMLCode"/>
+          <w:rFonts w:asciiTheme="minorHAnsi" w:hAnsiTheme="minorHAnsi" w:cstheme="minorHAnsi"/>
+          <w:sz w:val="22"/>
+          <w:szCs w:val="22"/>
+        </w:rPr>
+        <w:t>0</w:t>
+      </w:r>
+      <w:r>
+        <w:rPr>
+          <w:rFonts w:asciiTheme="minorHAnsi" w:hAnsiTheme="minorHAnsi" w:cstheme="minorHAnsi"/>
+          <w:sz w:val="22"/>
+          <w:szCs w:val="22"/>
+        </w:rPr>
+        <w:t xml:space="preserve">. In case of a tie (i.e., multiple orders from the same Consumer ID have </w:t>
+      </w:r>
+      <w:r>
+        <w:rPr>
+          <w:rFonts w:asciiTheme="minorHAnsi" w:hAnsiTheme="minorHAnsi" w:cstheme="minorHAnsi"/>
+          <w:sz w:val="22"/>
+          <w:szCs w:val="22"/>
+        </w:rPr>
+        <w:lastRenderedPageBreak/>
+        <w:t>the same earliest date), the function picks the Order ID that appears first in the </w:t>
+      </w:r>
+      <w:r>
+        <w:rPr>
+          <w:rStyle w:val="HTMLCode"/>
+          <w:rFonts w:asciiTheme="minorHAnsi" w:hAnsiTheme="minorHAnsi" w:cstheme="minorHAnsi"/>
+          <w:sz w:val="22"/>
+          <w:szCs w:val="22"/>
+        </w:rPr>
+        <w:t>OrderID_Array</w:t>
+      </w:r>
+      <w:r>
+        <w:rPr>
+          <w:rFonts w:asciiTheme="minorHAnsi" w:hAnsiTheme="minorHAnsi" w:cstheme="minorHAnsi"/>
+          <w:sz w:val="22"/>
+          <w:szCs w:val="22"/>
+        </w:rPr>
         <w:t>.</w:t>
       </w:r>
     </w:p>
+    <w:p/>
+    <w:p>
+      <w:pPr>
+        <w:numPr>
+          <w:ilvl w:val="0"/>
+          <w:numId w:val="34"/>
+        </w:numPr>
+        <w:spacing w:after="0" w:line="240" w:lineRule="auto"/>
+        <w:rPr>
+          <w:rFonts w:eastAsia="Times New Roman" w:cstheme="minorHAnsi"/>
+          <w:kern w:val="0"/>
+          <w14:ligatures w14:val="none"/>
+        </w:rPr>
+      </w:pPr>
+      <w:r>
+        <w:rPr>
+          <w:rFonts w:eastAsia="Times New Roman" w:cstheme="minorHAnsi"/>
+          <w:b/>
+          <w:bCs/>
+          <w:kern w:val="0"/>
+          <w14:ligatures w14:val="none"/>
+        </w:rPr>
+        <w:t>XLOOKUP</w:t>
+      </w:r>
+      <w:r>
+        <w:rPr>
+          <w:rFonts w:eastAsia="Times New Roman" w:cstheme="minorHAnsi"/>
+          <w:kern w:val="0"/>
+          <w14:ligatures w14:val="none"/>
+        </w:rPr>
+        <w:t>(lookup_value, lookup_array, return_array, [if_not_found], [match_mode], [search_mode]):</w:t>
+      </w:r>
+    </w:p>
+    <w:p>
+      <w:pPr>
+        <w:numPr>
+          <w:ilvl w:val="1"/>
+          <w:numId w:val="34"/>
+        </w:numPr>
+        <w:spacing w:beforeAutospacing="1" w:after="0" w:afterAutospacing="1" w:line="240" w:lineRule="auto"/>
+        <w:rPr>
+          <w:rFonts w:eastAsia="Times New Roman" w:cstheme="minorHAnsi"/>
+          <w:kern w:val="0"/>
+          <w14:ligatures w14:val="none"/>
+        </w:rPr>
+      </w:pPr>
+      <w:r>
+        <w:rPr>
+          <w:rFonts w:eastAsia="Times New Roman" w:cstheme="minorHAnsi"/>
+          <w:kern w:val="0"/>
+          <w14:ligatures w14:val="none"/>
+        </w:rPr>
+        <w:t>lookup_value: This is the earliest date for the current Consumer ID (A2). It’s found by taking the minimum date from the DATE_Array where the ConsumerID_Array equals A2. If the ConsumerID_Array doesn’t equal A2, the function uses 45261 (which represents a date far in the future, assuming Excel’s standard date system where 1 represents January 1, 1900).</w:t>
+      </w:r>
+    </w:p>
+    <w:p>
+      <w:pPr>
+        <w:numPr>
+          <w:ilvl w:val="1"/>
+          <w:numId w:val="34"/>
+        </w:numPr>
+        <w:spacing w:beforeAutospacing="1" w:after="0" w:afterAutospacing="1" w:line="240" w:lineRule="auto"/>
+        <w:rPr>
+          <w:rFonts w:eastAsia="Times New Roman" w:cstheme="minorHAnsi"/>
+          <w:kern w:val="0"/>
+          <w14:ligatures w14:val="none"/>
+        </w:rPr>
+      </w:pPr>
+      <w:r>
+        <w:rPr>
+          <w:rFonts w:eastAsia="Times New Roman" w:cstheme="minorHAnsi"/>
+          <w:kern w:val="0"/>
+          <w14:ligatures w14:val="none"/>
+        </w:rPr>
+        <w:t>lookup_array: This is the same array used to find the lookup_value.</w:t>
+      </w:r>
+    </w:p>
+    <w:p>
+      <w:pPr>
+        <w:numPr>
+          <w:ilvl w:val="1"/>
+          <w:numId w:val="34"/>
+        </w:numPr>
+        <w:spacing w:beforeAutospacing="1" w:after="0" w:afterAutospacing="1" w:line="240" w:lineRule="auto"/>
+        <w:rPr>
+          <w:rFonts w:eastAsia="Times New Roman" w:cstheme="minorHAnsi"/>
+          <w:kern w:val="0"/>
+          <w14:ligatures w14:val="none"/>
+        </w:rPr>
+      </w:pPr>
+      <w:r>
+        <w:rPr>
+          <w:rFonts w:eastAsia="Times New Roman" w:cstheme="minorHAnsi"/>
+          <w:kern w:val="0"/>
+          <w14:ligatures w14:val="none"/>
+        </w:rPr>
+        <w:t>return_array: This is the OrderID_Array from which the XLOOKUP function will return an Order ID.</w:t>
+      </w:r>
+    </w:p>
+    <w:p>
+      <w:pPr>
+        <w:numPr>
+          <w:ilvl w:val="1"/>
+          <w:numId w:val="34"/>
+        </w:numPr>
+        <w:spacing w:beforeAutospacing="1" w:after="0" w:afterAutospacing="1" w:line="240" w:lineRule="auto"/>
+        <w:rPr>
+          <w:rFonts w:eastAsia="Times New Roman" w:cstheme="minorHAnsi"/>
+          <w:kern w:val="0"/>
+          <w14:ligatures w14:val="none"/>
+        </w:rPr>
+      </w:pPr>
+      <w:r>
+        <w:rPr>
+          <w:rFonts w:eastAsia="Times New Roman" w:cstheme="minorHAnsi"/>
+          <w:kern w:val="0"/>
+          <w14:ligatures w14:val="none"/>
+        </w:rPr>
+        <w:t>[if_not_found]: If the lookup_value is not found in the lookup_array, the function returns 0.</w:t>
+      </w:r>
+    </w:p>
+    <w:p>
+      <w:pPr>
+        <w:numPr>
+          <w:ilvl w:val="1"/>
+          <w:numId w:val="34"/>
+        </w:numPr>
+        <w:spacing w:beforeAutospacing="1" w:after="0" w:afterAutospacing="1" w:line="240" w:lineRule="auto"/>
+        <w:rPr>
+          <w:rFonts w:eastAsia="Times New Roman" w:cstheme="minorHAnsi"/>
+          <w:kern w:val="0"/>
+          <w14:ligatures w14:val="none"/>
+        </w:rPr>
+      </w:pPr>
+      <w:r>
+        <w:rPr>
+          <w:rFonts w:eastAsia="Times New Roman" w:cstheme="minorHAnsi"/>
+          <w:kern w:val="0"/>
+          <w14:ligatures w14:val="none"/>
+        </w:rPr>
+        <w:t>[match_mode]: This is set to 0 to find an exact match.</w:t>
+      </w:r>
+    </w:p>
+    <w:p>
+      <w:pPr>
+        <w:numPr>
+          <w:ilvl w:val="1"/>
+          <w:numId w:val="34"/>
+        </w:numPr>
+        <w:spacing w:beforeAutospacing="1" w:after="0" w:afterAutospacing="1" w:line="240" w:lineRule="auto"/>
+        <w:rPr>
+          <w:rFonts w:eastAsia="Times New Roman" w:cstheme="minorHAnsi"/>
+          <w:kern w:val="0"/>
+          <w14:ligatures w14:val="none"/>
+        </w:rPr>
+      </w:pPr>
+      <w:r>
+        <w:rPr>
+          <w:rFonts w:eastAsia="Times New Roman" w:cstheme="minorHAnsi"/>
+          <w:kern w:val="0"/>
+          <w14:ligatures w14:val="none"/>
+        </w:rPr>
+        <w:t>[search_mode]: This is set to 1 to search from first to last.</w:t>
+      </w:r>
+    </w:p>
+    <w:p>
+      <w:pPr>
+        <w:numPr>
+          <w:ilvl w:val="0"/>
+          <w:numId w:val="34"/>
+        </w:numPr>
+        <w:spacing w:after="0" w:line="240" w:lineRule="auto"/>
+        <w:rPr>
+          <w:rFonts w:eastAsia="Times New Roman" w:cstheme="minorHAnsi"/>
+          <w:kern w:val="0"/>
+          <w14:ligatures w14:val="none"/>
+        </w:rPr>
+      </w:pPr>
+      <w:r>
+        <w:rPr>
+          <w:rFonts w:eastAsia="Times New Roman" w:cstheme="minorHAnsi"/>
+          <w:b/>
+          <w:bCs/>
+          <w:kern w:val="0"/>
+          <w14:ligatures w14:val="none"/>
+        </w:rPr>
+        <w:t>IF</w:t>
+      </w:r>
+      <w:r>
+        <w:rPr>
+          <w:rFonts w:eastAsia="Times New Roman" w:cstheme="minorHAnsi"/>
+          <w:kern w:val="0"/>
+          <w14:ligatures w14:val="none"/>
+        </w:rPr>
+        <w:t>(logical_test, [value_if_true], [value_if_false]):</w:t>
+      </w:r>
+    </w:p>
+    <w:p>
+      <w:pPr>
+        <w:numPr>
+          <w:ilvl w:val="1"/>
+          <w:numId w:val="34"/>
+        </w:numPr>
+        <w:spacing w:beforeAutospacing="1" w:after="0" w:afterAutospacing="1" w:line="240" w:lineRule="auto"/>
+        <w:rPr>
+          <w:rFonts w:eastAsia="Times New Roman" w:cstheme="minorHAnsi"/>
+          <w:kern w:val="0"/>
+          <w14:ligatures w14:val="none"/>
+        </w:rPr>
+      </w:pPr>
+      <w:r>
+        <w:rPr>
+          <w:rFonts w:eastAsia="Times New Roman" w:cstheme="minorHAnsi"/>
+          <w:kern w:val="0"/>
+          <w14:ligatures w14:val="none"/>
+        </w:rPr>
+        <w:t>logical_test: This checks if the current Order ID (B2) is equal to the Order ID returned from the XLOOKUP function.</w:t>
+      </w:r>
+    </w:p>
+    <w:p>
+      <w:pPr>
+        <w:numPr>
+          <w:ilvl w:val="1"/>
+          <w:numId w:val="34"/>
+        </w:numPr>
+        <w:spacing w:beforeAutospacing="1" w:after="0" w:afterAutospacing="1" w:line="240" w:lineRule="auto"/>
+        <w:rPr>
+          <w:rFonts w:eastAsia="Times New Roman" w:cstheme="minorHAnsi"/>
+          <w:kern w:val="0"/>
+          <w14:ligatures w14:val="none"/>
+        </w:rPr>
+      </w:pPr>
+      <w:r>
+        <w:rPr>
+          <w:rFonts w:eastAsia="Times New Roman" w:cstheme="minorHAnsi"/>
+          <w:kern w:val="0"/>
+          <w14:ligatures w14:val="none"/>
+        </w:rPr>
+        <w:t>[value_if_true]: If the logical_test is true (i.e., the current Order ID is the one associated with the earliest date for the current Consumer ID), the function returns 1.</w:t>
+      </w:r>
+    </w:p>
+    <w:p>
+      <w:pPr>
+        <w:numPr>
+          <w:ilvl w:val="1"/>
+          <w:numId w:val="34"/>
+        </w:numPr>
+        <w:spacing w:beforeAutospacing="1" w:after="0" w:afterAutospacing="1" w:line="240" w:lineRule="auto"/>
+        <w:rPr>
+          <w:rFonts w:eastAsia="Times New Roman" w:cstheme="minorHAnsi"/>
+          <w:kern w:val="0"/>
+          <w14:ligatures w14:val="none"/>
+        </w:rPr>
+      </w:pPr>
+      <w:r>
+        <w:rPr>
+          <w:rFonts w:eastAsia="Times New Roman" w:cstheme="minorHAnsi"/>
+          <w:kern w:val="0"/>
+          <w14:ligatures w14:val="none"/>
+        </w:rPr>
+        <w:t>[value_if_false]: If the logical_test is false (i.e., the current Order ID is not the one associated with the earliest date for the current Consumer ID), the function returns 0.</w:t>
+      </w:r>
+    </w:p>
+    <w:p>
+      <w:pPr>
+        <w:rPr>
+          <w:rFonts w:cstheme="minorHAnsi"/>
+        </w:rPr>
+      </w:pPr>
+      <w:r>
+        <w:rPr>
+          <w:noProof/>
+        </w:rPr>
+        <w:drawing>
+          <wp:anchor distT="0" distB="0" distL="114300" distR="114300" simplePos="0" relativeHeight="251753984" behindDoc="0" locked="0" layoutInCell="1" allowOverlap="1" wp14:anchorId="2143997C" wp14:editId="62695D75">
+            <wp:simplePos x="0" y="0"/>
+            <wp:positionH relativeFrom="margin">
+              <wp:posOffset>195943</wp:posOffset>
+            </wp:positionH>
+            <wp:positionV relativeFrom="paragraph">
+              <wp:posOffset>309064</wp:posOffset>
+            </wp:positionV>
+            <wp:extent cx="5730240" cy="1767840"/>
+            <wp:effectExtent l="19050" t="19050" r="22860" b="22860"/>
+            <wp:wrapSquare wrapText="bothSides"/>
+            <wp:docPr id="11175342" name="Picture 1" descr="A screenshot of a computer&#10;&#10;Description automatically generated"/>
+            <wp:cNvGraphicFramePr>
+              <a:graphicFrameLocks xmlns:a="http://schemas.openxmlformats.org/drawingml/2006/main" noChangeAspect="1"/>
+            </wp:cNvGraphicFramePr>
+            <a:graphic xmlns:a="http://schemas.openxmlformats.org/drawingml/2006/main">
+              <a:graphicData uri="http://schemas.openxmlformats.org/drawingml/2006/picture">
+                <pic:pic xmlns:pic="http://schemas.openxmlformats.org/drawingml/2006/picture">
+                  <pic:nvPicPr>
+                    <pic:cNvPr id="11175342" name="Picture 1" descr="A screenshot of a computer&#10;&#10;Description automatically generated"/>
+                    <pic:cNvPicPr/>
+                  </pic:nvPicPr>
+                  <pic:blipFill>
+                    <a:blip r:embed="rId79">
+                      <a:extLst>
+                        <a:ext uri="{28A0092B-C50C-407E-A947-70E740481C1C}">
+                          <a14:useLocalDpi xmlns:a14="http://schemas.microsoft.com/office/drawing/2010/main" val="0"/>
+                        </a:ext>
+                      </a:extLst>
+                    </a:blip>
+                    <a:stretch>
+                      <a:fillRect/>
+                    </a:stretch>
+                  </pic:blipFill>
+                  <pic:spPr>
+                    <a:xfrm>
+                      <a:off x="0" y="0"/>
+                      <a:ext cx="5730240" cy="1767840"/>
+                    </a:xfrm>
+                    <a:prstGeom prst="rect">
+                      <a:avLst/>
+                    </a:prstGeom>
+                    <a:ln w="19050">
+                      <a:solidFill>
+                        <a:srgbClr val="AF658C"/>
+                      </a:solidFill>
+                    </a:ln>
+                  </pic:spPr>
+                </pic:pic>
+              </a:graphicData>
+            </a:graphic>
+            <wp14:sizeRelH relativeFrom="margin">
+              <wp14:pctWidth>0</wp14:pctWidth>
+            </wp14:sizeRelH>
+          </wp:anchor>
+        </w:drawing>
+      </w:r>
+      <w:r>
+        <w:rPr>
+          <w:rFonts w:cstheme="minorHAnsi"/>
+        </w:rPr>
+        <w:t xml:space="preserve">      2.      Copy and paste as value.</w:t>
+      </w:r>
+    </w:p>
+    <w:p>
+      <w:pPr>
+        <w:rPr>
+          <w:rFonts w:cstheme="minorHAnsi"/>
+        </w:rPr>
+      </w:pPr>
+    </w:p>
     <w:p>
       <w:pPr>
         <w:pStyle w:val="ListParagraph"/>
-      </w:pPr>
-    </w:p>
-    <w:p/>
+        <w:ind w:left="920"/>
+      </w:pPr>
+    </w:p>
     <w:p>
       <w:pPr>
         <w:pStyle w:val="ListParagraph"/>
@@ -13539,7 +14466,7 @@
     </w:p>
     <w:p/>
     <w:sectPr>
-      <w:footerReference w:type="default" r:id="rId78"/>
+      <w:footerReference w:type="default" r:id="rId80"/>
       <w:pgSz w:w="12240" w:h="15840"/>
       <w:pgMar w:top="1440" w:right="1440" w:bottom="1440" w:left="1440" w:header="708" w:footer="708" w:gutter="0"/>
       <w:pgBorders w:offsetFrom="page">
@@ -13707,6 +14634,209 @@
 <file path=word/numbering.xml><?xml version="1.0" encoding="utf-8"?>
 <w:numbering xmlns:wpc="http://schemas.microsoft.com/office/word/2010/wordprocessingCanvas" xmlns:cx="http://schemas.microsoft.com/office/drawing/2014/chartex" xmlns:cx1="http://schemas.microsoft.com/office/drawing/2015/9/8/chartex" xmlns:cx2="http://schemas.microsoft.com/office/drawing/2015/10/21/chartex" xmlns:cx3="http://schemas.microsoft.com/office/drawing/2016/5/9/chartex" xmlns:cx4="http://schemas.microsoft.com/office/drawing/2016/5/10/chartex" xmlns:cx5="http://schemas.microsoft.com/office/drawing/2016/5/11/chartex" xmlns:cx6="http://schemas.microsoft.com/office/drawing/2016/5/12/chartex" xmlns:cx7="http://schemas.microsoft.com/office/drawing/2016/5/13/chartex" xmlns:cx8="http://schemas.microsoft.com/office/drawing/2016/5/14/chartex" xmlns:mc="http://schemas.openxmlformats.org/markup-compatibility/2006" xmlns:aink="http://schemas.microsoft.com/office/drawing/2016/ink" xmlns:am3d="http://schemas.microsoft.com/office/drawing/2017/model3d" xmlns:o="urn:schemas-microsoft-com:office:office" xmlns:oel="http://schemas.microsoft.com/office/2019/extlst" xmlns:r="http://schemas.openxmlformats.org/officeDocument/2006/relationships" xmlns:m="http://schemas.openxmlformats.org/officeDocument/2006/math" xmlns:v="urn:schemas-microsoft-com:vml" xmlns:wp14="http://schemas.microsoft.com/office/word/2010/wordprocessingDrawing" xmlns:wp="http://schemas.openxmlformats.org/drawingml/2006/wordprocessingDrawing" xmlns:w10="urn:schemas-microsoft-com:office:word" xmlns:w="http://schemas.openxmlformats.org/wordprocessingml/2006/main" xmlns:w14="http://schemas.microsoft.com/office/word/2010/wordml" xmlns:w15="http://schemas.microsoft.com/office/word/2012/wordml" xmlns:w16cex="http://schemas.microsoft.com/office/word/2018/wordml/cex" xmlns:w16cid="http://schemas.microsoft.com/office/word/2016/wordml/cid" xmlns:w16="http://schemas.microsoft.com/office/word/2018/wordml" xmlns:w16sdtdh="http://schemas.microsoft.com/office/word/2020/wordml/sdtdatahash" xmlns:w16se="http://schemas.microsoft.com/office/word/2015/wordml/symex" xmlns:wpg="http://schemas.microsoft.com/office/word/2010/wordprocessingGroup" xmlns:wpi="http://schemas.microsoft.com/office/word/2010/wordprocessingInk" xmlns:wne="http://schemas.microsoft.com/office/word/2006/wordml" xmlns:wps="http://schemas.microsoft.com/office/word/2010/wordprocessingShape" mc:Ignorable="w14 w15 w16se w16cid w16 w16cex w16sdtdh wp14">
   <w:abstractNum w:abstractNumId="0" w15:restartNumberingAfterBreak="0">
+    <w:nsid w:val="00D80099"/>
+    <w:multiLevelType w:val="hybridMultilevel"/>
+    <w:tmpl w:val="CD04C9A4"/>
+    <w:lvl w:ilvl="0" w:tplc="04090001">
+      <w:start w:val="1"/>
+      <w:numFmt w:val="bullet"/>
+      <w:lvlText w:val=""/>
+      <w:lvlJc w:val="left"/>
+      <w:pPr>
+        <w:ind w:left="1268" w:hanging="360"/>
+      </w:pPr>
+      <w:rPr>
+        <w:rFonts w:ascii="Symbol" w:hAnsi="Symbol" w:hint="default"/>
+      </w:rPr>
+    </w:lvl>
+    <w:lvl w:ilvl="1" w:tplc="04090003" w:tentative="1">
+      <w:start w:val="1"/>
+      <w:numFmt w:val="bullet"/>
+      <w:lvlText w:val="o"/>
+      <w:lvlJc w:val="left"/>
+      <w:pPr>
+        <w:ind w:left="1988" w:hanging="360"/>
+      </w:pPr>
+      <w:rPr>
+        <w:rFonts w:ascii="Courier New" w:hAnsi="Courier New" w:cs="Courier New" w:hint="default"/>
+      </w:rPr>
+    </w:lvl>
+    <w:lvl w:ilvl="2" w:tplc="04090005" w:tentative="1">
+      <w:start w:val="1"/>
+      <w:numFmt w:val="bullet"/>
+      <w:lvlText w:val=""/>
+      <w:lvlJc w:val="left"/>
+      <w:pPr>
+        <w:ind w:left="2708" w:hanging="360"/>
+      </w:pPr>
+      <w:rPr>
+        <w:rFonts w:ascii="Wingdings" w:hAnsi="Wingdings" w:hint="default"/>
+      </w:rPr>
+    </w:lvl>
+    <w:lvl w:ilvl="3" w:tplc="04090001" w:tentative="1">
+      <w:start w:val="1"/>
+      <w:numFmt w:val="bullet"/>
+      <w:lvlText w:val=""/>
+      <w:lvlJc w:val="left"/>
+      <w:pPr>
+        <w:ind w:left="3428" w:hanging="360"/>
+      </w:pPr>
+      <w:rPr>
+        <w:rFonts w:ascii="Symbol" w:hAnsi="Symbol" w:hint="default"/>
+      </w:rPr>
+    </w:lvl>
+    <w:lvl w:ilvl="4" w:tplc="04090003" w:tentative="1">
+      <w:start w:val="1"/>
+      <w:numFmt w:val="bullet"/>
+      <w:lvlText w:val="o"/>
+      <w:lvlJc w:val="left"/>
+      <w:pPr>
+        <w:ind w:left="4148" w:hanging="360"/>
+      </w:pPr>
+      <w:rPr>
+        <w:rFonts w:ascii="Courier New" w:hAnsi="Courier New" w:cs="Courier New" w:hint="default"/>
+      </w:rPr>
+    </w:lvl>
+    <w:lvl w:ilvl="5" w:tplc="04090005" w:tentative="1">
+      <w:start w:val="1"/>
+      <w:numFmt w:val="bullet"/>
+      <w:lvlText w:val=""/>
+      <w:lvlJc w:val="left"/>
+      <w:pPr>
+        <w:ind w:left="4868" w:hanging="360"/>
+      </w:pPr>
+      <w:rPr>
+        <w:rFonts w:ascii="Wingdings" w:hAnsi="Wingdings" w:hint="default"/>
+      </w:rPr>
+    </w:lvl>
+    <w:lvl w:ilvl="6" w:tplc="04090001" w:tentative="1">
+      <w:start w:val="1"/>
+      <w:numFmt w:val="bullet"/>
+      <w:lvlText w:val=""/>
+      <w:lvlJc w:val="left"/>
+      <w:pPr>
+        <w:ind w:left="5588" w:hanging="360"/>
+      </w:pPr>
+      <w:rPr>
+        <w:rFonts w:ascii="Symbol" w:hAnsi="Symbol" w:hint="default"/>
+      </w:rPr>
+    </w:lvl>
+    <w:lvl w:ilvl="7" w:tplc="04090003" w:tentative="1">
+      <w:start w:val="1"/>
+      <w:numFmt w:val="bullet"/>
+      <w:lvlText w:val="o"/>
+      <w:lvlJc w:val="left"/>
+      <w:pPr>
+        <w:ind w:left="6308" w:hanging="360"/>
+      </w:pPr>
+      <w:rPr>
+        <w:rFonts w:ascii="Courier New" w:hAnsi="Courier New" w:cs="Courier New" w:hint="default"/>
+      </w:rPr>
+    </w:lvl>
+    <w:lvl w:ilvl="8" w:tplc="04090005" w:tentative="1">
+      <w:start w:val="1"/>
+      <w:numFmt w:val="bullet"/>
+      <w:lvlText w:val=""/>
+      <w:lvlJc w:val="left"/>
+      <w:pPr>
+        <w:ind w:left="7028" w:hanging="360"/>
+      </w:pPr>
+      <w:rPr>
+        <w:rFonts w:ascii="Wingdings" w:hAnsi="Wingdings" w:hint="default"/>
+      </w:rPr>
+    </w:lvl>
+  </w:abstractNum>
+  <w:abstractNum w:abstractNumId="1" w15:restartNumberingAfterBreak="0">
+    <w:nsid w:val="01C87A9E"/>
+    <w:multiLevelType w:val="hybridMultilevel"/>
+    <w:tmpl w:val="90FA4EBA"/>
+    <w:lvl w:ilvl="0" w:tplc="2C30876C">
+      <w:start w:val="1"/>
+      <w:numFmt w:val="decimal"/>
+      <w:lvlText w:val="%1."/>
+      <w:lvlJc w:val="right"/>
+      <w:pPr>
+        <w:ind w:left="920" w:hanging="360"/>
+      </w:pPr>
+      <w:rPr>
+        <w:rFonts w:hint="default"/>
+        <w:spacing w:val="20"/>
+      </w:rPr>
+    </w:lvl>
+    <w:lvl w:ilvl="1" w:tplc="04090019" w:tentative="1">
+      <w:start w:val="1"/>
+      <w:numFmt w:val="lowerLetter"/>
+      <w:lvlText w:val="%2."/>
+      <w:lvlJc w:val="left"/>
+      <w:pPr>
+        <w:ind w:left="1640" w:hanging="360"/>
+      </w:pPr>
+    </w:lvl>
+    <w:lvl w:ilvl="2" w:tplc="0409001B" w:tentative="1">
+      <w:start w:val="1"/>
+      <w:numFmt w:val="lowerRoman"/>
+      <w:lvlText w:val="%3."/>
+      <w:lvlJc w:val="right"/>
+      <w:pPr>
+        <w:ind w:left="2360" w:hanging="180"/>
+      </w:pPr>
+    </w:lvl>
+    <w:lvl w:ilvl="3" w:tplc="0409000F" w:tentative="1">
+      <w:start w:val="1"/>
+      <w:numFmt w:val="decimal"/>
+      <w:lvlText w:val="%4."/>
+      <w:lvlJc w:val="left"/>
+      <w:pPr>
+        <w:ind w:left="3080" w:hanging="360"/>
+      </w:pPr>
+    </w:lvl>
+    <w:lvl w:ilvl="4" w:tplc="04090019" w:tentative="1">
+      <w:start w:val="1"/>
+      <w:numFmt w:val="lowerLetter"/>
+      <w:lvlText w:val="%5."/>
+      <w:lvlJc w:val="left"/>
+      <w:pPr>
+        <w:ind w:left="3800" w:hanging="360"/>
+      </w:pPr>
+    </w:lvl>
+    <w:lvl w:ilvl="5" w:tplc="0409001B" w:tentative="1">
+      <w:start w:val="1"/>
+      <w:numFmt w:val="lowerRoman"/>
+      <w:lvlText w:val="%6."/>
+      <w:lvlJc w:val="right"/>
+      <w:pPr>
+        <w:ind w:left="4520" w:hanging="180"/>
+      </w:pPr>
+    </w:lvl>
+    <w:lvl w:ilvl="6" w:tplc="0409000F" w:tentative="1">
+      <w:start w:val="1"/>
+      <w:numFmt w:val="decimal"/>
+      <w:lvlText w:val="%7."/>
+      <w:lvlJc w:val="left"/>
+      <w:pPr>
+        <w:ind w:left="5240" w:hanging="360"/>
+      </w:pPr>
+    </w:lvl>
+    <w:lvl w:ilvl="7" w:tplc="04090019" w:tentative="1">
+      <w:start w:val="1"/>
+      <w:numFmt w:val="lowerLetter"/>
+      <w:lvlText w:val="%8."/>
+      <w:lvlJc w:val="left"/>
+      <w:pPr>
+        <w:ind w:left="5960" w:hanging="360"/>
+      </w:pPr>
+    </w:lvl>
+    <w:lvl w:ilvl="8" w:tplc="0409001B" w:tentative="1">
+      <w:start w:val="1"/>
+      <w:numFmt w:val="lowerRoman"/>
+      <w:lvlText w:val="%9."/>
+      <w:lvlJc w:val="right"/>
+      <w:pPr>
+        <w:ind w:left="6680" w:hanging="180"/>
+      </w:pPr>
+    </w:lvl>
+  </w:abstractNum>
+  <w:abstractNum w:abstractNumId="2" w15:restartNumberingAfterBreak="0">
     <w:nsid w:val="02825B69"/>
     <w:multiLevelType w:val="hybridMultilevel"/>
     <w:tmpl w:val="D4BCBCD4"/>
@@ -13819,7 +14949,7 @@
       </w:rPr>
     </w:lvl>
   </w:abstractNum>
-  <w:abstractNum w:abstractNumId="1" w15:restartNumberingAfterBreak="0">
+  <w:abstractNum w:abstractNumId="3" w15:restartNumberingAfterBreak="0">
     <w:nsid w:val="07480F93"/>
     <w:multiLevelType w:val="hybridMultilevel"/>
     <w:tmpl w:val="B2D87C84"/>
@@ -13908,7 +15038,7 @@
       </w:pPr>
     </w:lvl>
   </w:abstractNum>
-  <w:abstractNum w:abstractNumId="2" w15:restartNumberingAfterBreak="0">
+  <w:abstractNum w:abstractNumId="4" w15:restartNumberingAfterBreak="0">
     <w:nsid w:val="0A3D6855"/>
     <w:multiLevelType w:val="hybridMultilevel"/>
     <w:tmpl w:val="BC50D188"/>
@@ -14021,7 +15151,7 @@
       </w:rPr>
     </w:lvl>
   </w:abstractNum>
-  <w:abstractNum w:abstractNumId="3" w15:restartNumberingAfterBreak="0">
+  <w:abstractNum w:abstractNumId="5" w15:restartNumberingAfterBreak="0">
     <w:nsid w:val="170B44C2"/>
     <w:multiLevelType w:val="hybridMultilevel"/>
     <w:tmpl w:val="EFDE9CE2"/>
@@ -14134,7 +15264,7 @@
       </w:rPr>
     </w:lvl>
   </w:abstractNum>
-  <w:abstractNum w:abstractNumId="4" w15:restartNumberingAfterBreak="0">
+  <w:abstractNum w:abstractNumId="6" w15:restartNumberingAfterBreak="0">
     <w:nsid w:val="1A347CAB"/>
     <w:multiLevelType w:val="hybridMultilevel"/>
     <w:tmpl w:val="B0346BEE"/>
@@ -14223,7 +15353,7 @@
       </w:pPr>
     </w:lvl>
   </w:abstractNum>
-  <w:abstractNum w:abstractNumId="5" w15:restartNumberingAfterBreak="0">
+  <w:abstractNum w:abstractNumId="7" w15:restartNumberingAfterBreak="0">
     <w:nsid w:val="1C1F1846"/>
     <w:multiLevelType w:val="hybridMultilevel"/>
     <w:tmpl w:val="CC741C1E"/>
@@ -14312,7 +15442,7 @@
       </w:pPr>
     </w:lvl>
   </w:abstractNum>
-  <w:abstractNum w:abstractNumId="6" w15:restartNumberingAfterBreak="0">
+  <w:abstractNum w:abstractNumId="8" w15:restartNumberingAfterBreak="0">
     <w:nsid w:val="1E5257EA"/>
     <w:multiLevelType w:val="hybridMultilevel"/>
     <w:tmpl w:val="8A9C1BE0"/>
@@ -14401,7 +15531,7 @@
       </w:pPr>
     </w:lvl>
   </w:abstractNum>
-  <w:abstractNum w:abstractNumId="7" w15:restartNumberingAfterBreak="0">
+  <w:abstractNum w:abstractNumId="9" w15:restartNumberingAfterBreak="0">
     <w:nsid w:val="21DD54F1"/>
     <w:multiLevelType w:val="hybridMultilevel"/>
     <w:tmpl w:val="BEE87A82"/>
@@ -14490,7 +15620,7 @@
       </w:pPr>
     </w:lvl>
   </w:abstractNum>
-  <w:abstractNum w:abstractNumId="8" w15:restartNumberingAfterBreak="0">
+  <w:abstractNum w:abstractNumId="10" w15:restartNumberingAfterBreak="0">
     <w:nsid w:val="23110773"/>
     <w:multiLevelType w:val="hybridMultilevel"/>
     <w:tmpl w:val="A89CFF94"/>
@@ -14579,7 +15709,7 @@
       </w:pPr>
     </w:lvl>
   </w:abstractNum>
-  <w:abstractNum w:abstractNumId="9" w15:restartNumberingAfterBreak="0">
+  <w:abstractNum w:abstractNumId="11" w15:restartNumberingAfterBreak="0">
     <w:nsid w:val="27077B9A"/>
     <w:multiLevelType w:val="hybridMultilevel"/>
     <w:tmpl w:val="A184E81E"/>
@@ -14668,7 +15798,7 @@
       </w:pPr>
     </w:lvl>
   </w:abstractNum>
-  <w:abstractNum w:abstractNumId="10" w15:restartNumberingAfterBreak="0">
+  <w:abstractNum w:abstractNumId="12" w15:restartNumberingAfterBreak="0">
     <w:nsid w:val="28784B41"/>
     <w:multiLevelType w:val="hybridMultilevel"/>
     <w:tmpl w:val="A60EE51E"/>
@@ -14757,7 +15887,7 @@
       </w:pPr>
     </w:lvl>
   </w:abstractNum>
-  <w:abstractNum w:abstractNumId="11" w15:restartNumberingAfterBreak="0">
+  <w:abstractNum w:abstractNumId="13" w15:restartNumberingAfterBreak="0">
     <w:nsid w:val="2A843203"/>
     <w:multiLevelType w:val="hybridMultilevel"/>
     <w:tmpl w:val="A74CA9B0"/>
@@ -14846,7 +15976,7 @@
       </w:pPr>
     </w:lvl>
   </w:abstractNum>
-  <w:abstractNum w:abstractNumId="12" w15:restartNumberingAfterBreak="0">
+  <w:abstractNum w:abstractNumId="14" w15:restartNumberingAfterBreak="0">
     <w:nsid w:val="2D5F6163"/>
     <w:multiLevelType w:val="hybridMultilevel"/>
     <w:tmpl w:val="B984AFE2"/>
@@ -14935,7 +16065,7 @@
       </w:pPr>
     </w:lvl>
   </w:abstractNum>
-  <w:abstractNum w:abstractNumId="13" w15:restartNumberingAfterBreak="0">
+  <w:abstractNum w:abstractNumId="15" w15:restartNumberingAfterBreak="0">
     <w:nsid w:val="2E81540A"/>
     <w:multiLevelType w:val="hybridMultilevel"/>
     <w:tmpl w:val="1946F274"/>
@@ -15024,7 +16154,7 @@
       </w:pPr>
     </w:lvl>
   </w:abstractNum>
-  <w:abstractNum w:abstractNumId="14" w15:restartNumberingAfterBreak="0">
+  <w:abstractNum w:abstractNumId="16" w15:restartNumberingAfterBreak="0">
     <w:nsid w:val="3B99251A"/>
     <w:multiLevelType w:val="hybridMultilevel"/>
     <w:tmpl w:val="68D05E56"/>
@@ -15115,7 +16245,7 @@
       </w:pPr>
     </w:lvl>
   </w:abstractNum>
-  <w:abstractNum w:abstractNumId="15" w15:restartNumberingAfterBreak="0">
+  <w:abstractNum w:abstractNumId="17" w15:restartNumberingAfterBreak="0">
     <w:nsid w:val="3FBA77BD"/>
     <w:multiLevelType w:val="hybridMultilevel"/>
     <w:tmpl w:val="A66E64DC"/>
@@ -15204,7 +16334,246 @@
       </w:pPr>
     </w:lvl>
   </w:abstractNum>
-  <w:abstractNum w:abstractNumId="16" w15:restartNumberingAfterBreak="0">
+  <w:abstractNum w:abstractNumId="18" w15:restartNumberingAfterBreak="0">
+    <w:nsid w:val="43BC38FC"/>
+    <w:multiLevelType w:val="multilevel"/>
+    <w:tmpl w:val="B9663774"/>
+    <w:lvl w:ilvl="0">
+      <w:start w:val="1"/>
+      <w:numFmt w:val="bullet"/>
+      <w:lvlText w:val=""/>
+      <w:lvlJc w:val="left"/>
+      <w:pPr>
+        <w:tabs>
+          <w:tab w:val="num" w:pos="900"/>
+        </w:tabs>
+        <w:ind w:left="900" w:hanging="360"/>
+      </w:pPr>
+      <w:rPr>
+        <w:rFonts w:ascii="Symbol" w:hAnsi="Symbol" w:hint="default"/>
+        <w:sz w:val="20"/>
+      </w:rPr>
+    </w:lvl>
+    <w:lvl w:ilvl="1" w:tentative="1">
+      <w:start w:val="1"/>
+      <w:numFmt w:val="bullet"/>
+      <w:lvlText w:val="o"/>
+      <w:lvlJc w:val="left"/>
+      <w:pPr>
+        <w:tabs>
+          <w:tab w:val="num" w:pos="1620"/>
+        </w:tabs>
+        <w:ind w:left="1620" w:hanging="360"/>
+      </w:pPr>
+      <w:rPr>
+        <w:rFonts w:ascii="Courier New" w:hAnsi="Courier New" w:hint="default"/>
+        <w:sz w:val="20"/>
+      </w:rPr>
+    </w:lvl>
+    <w:lvl w:ilvl="2" w:tentative="1">
+      <w:start w:val="1"/>
+      <w:numFmt w:val="bullet"/>
+      <w:lvlText w:val=""/>
+      <w:lvlJc w:val="left"/>
+      <w:pPr>
+        <w:tabs>
+          <w:tab w:val="num" w:pos="2340"/>
+        </w:tabs>
+        <w:ind w:left="2340" w:hanging="360"/>
+      </w:pPr>
+      <w:rPr>
+        <w:rFonts w:ascii="Wingdings" w:hAnsi="Wingdings" w:hint="default"/>
+        <w:sz w:val="20"/>
+      </w:rPr>
+    </w:lvl>
+    <w:lvl w:ilvl="3" w:tentative="1">
+      <w:start w:val="1"/>
+      <w:numFmt w:val="bullet"/>
+      <w:lvlText w:val=""/>
+      <w:lvlJc w:val="left"/>
+      <w:pPr>
+        <w:tabs>
+          <w:tab w:val="num" w:pos="3060"/>
+        </w:tabs>
+        <w:ind w:left="3060" w:hanging="360"/>
+      </w:pPr>
+      <w:rPr>
+        <w:rFonts w:ascii="Wingdings" w:hAnsi="Wingdings" w:hint="default"/>
+        <w:sz w:val="20"/>
+      </w:rPr>
+    </w:lvl>
+    <w:lvl w:ilvl="4" w:tentative="1">
+      <w:start w:val="1"/>
+      <w:numFmt w:val="bullet"/>
+      <w:lvlText w:val=""/>
+      <w:lvlJc w:val="left"/>
+      <w:pPr>
+        <w:tabs>
+          <w:tab w:val="num" w:pos="3780"/>
+        </w:tabs>
+        <w:ind w:left="3780" w:hanging="360"/>
+      </w:pPr>
+      <w:rPr>
+        <w:rFonts w:ascii="Wingdings" w:hAnsi="Wingdings" w:hint="default"/>
+        <w:sz w:val="20"/>
+      </w:rPr>
+    </w:lvl>
+    <w:lvl w:ilvl="5" w:tentative="1">
+      <w:start w:val="1"/>
+      <w:numFmt w:val="bullet"/>
+      <w:lvlText w:val=""/>
+      <w:lvlJc w:val="left"/>
+      <w:pPr>
+        <w:tabs>
+          <w:tab w:val="num" w:pos="4500"/>
+        </w:tabs>
+        <w:ind w:left="4500" w:hanging="360"/>
+      </w:pPr>
+      <w:rPr>
+        <w:rFonts w:ascii="Wingdings" w:hAnsi="Wingdings" w:hint="default"/>
+        <w:sz w:val="20"/>
+      </w:rPr>
+    </w:lvl>
+    <w:lvl w:ilvl="6" w:tentative="1">
+      <w:start w:val="1"/>
+      <w:numFmt w:val="bullet"/>
+      <w:lvlText w:val=""/>
+      <w:lvlJc w:val="left"/>
+      <w:pPr>
+        <w:tabs>
+          <w:tab w:val="num" w:pos="5220"/>
+        </w:tabs>
+        <w:ind w:left="5220" w:hanging="360"/>
+      </w:pPr>
+      <w:rPr>
+        <w:rFonts w:ascii="Wingdings" w:hAnsi="Wingdings" w:hint="default"/>
+        <w:sz w:val="20"/>
+      </w:rPr>
+    </w:lvl>
+    <w:lvl w:ilvl="7" w:tentative="1">
+      <w:start w:val="1"/>
+      <w:numFmt w:val="bullet"/>
+      <w:lvlText w:val=""/>
+      <w:lvlJc w:val="left"/>
+      <w:pPr>
+        <w:tabs>
+          <w:tab w:val="num" w:pos="5940"/>
+        </w:tabs>
+        <w:ind w:left="5940" w:hanging="360"/>
+      </w:pPr>
+      <w:rPr>
+        <w:rFonts w:ascii="Wingdings" w:hAnsi="Wingdings" w:hint="default"/>
+        <w:sz w:val="20"/>
+      </w:rPr>
+    </w:lvl>
+    <w:lvl w:ilvl="8" w:tentative="1">
+      <w:start w:val="1"/>
+      <w:numFmt w:val="bullet"/>
+      <w:lvlText w:val=""/>
+      <w:lvlJc w:val="left"/>
+      <w:pPr>
+        <w:tabs>
+          <w:tab w:val="num" w:pos="6660"/>
+        </w:tabs>
+        <w:ind w:left="6660" w:hanging="360"/>
+      </w:pPr>
+      <w:rPr>
+        <w:rFonts w:ascii="Wingdings" w:hAnsi="Wingdings" w:hint="default"/>
+        <w:sz w:val="20"/>
+      </w:rPr>
+    </w:lvl>
+  </w:abstractNum>
+  <w:abstractNum w:abstractNumId="19" w15:restartNumberingAfterBreak="0">
+    <w:nsid w:val="466E35FD"/>
+    <w:multiLevelType w:val="hybridMultilevel"/>
+    <w:tmpl w:val="AFDAF2E4"/>
+    <w:lvl w:ilvl="0" w:tplc="2C30876C">
+      <w:start w:val="1"/>
+      <w:numFmt w:val="decimal"/>
+      <w:lvlText w:val="%1."/>
+      <w:lvlJc w:val="right"/>
+      <w:pPr>
+        <w:ind w:left="1440" w:hanging="360"/>
+      </w:pPr>
+      <w:rPr>
+        <w:rFonts w:hint="default"/>
+        <w:spacing w:val="20"/>
+      </w:rPr>
+    </w:lvl>
+    <w:lvl w:ilvl="1" w:tplc="04090019" w:tentative="1">
+      <w:start w:val="1"/>
+      <w:numFmt w:val="lowerLetter"/>
+      <w:lvlText w:val="%2."/>
+      <w:lvlJc w:val="left"/>
+      <w:pPr>
+        <w:ind w:left="2160" w:hanging="360"/>
+      </w:pPr>
+    </w:lvl>
+    <w:lvl w:ilvl="2" w:tplc="0409001B" w:tentative="1">
+      <w:start w:val="1"/>
+      <w:numFmt w:val="lowerRoman"/>
+      <w:lvlText w:val="%3."/>
+      <w:lvlJc w:val="right"/>
+      <w:pPr>
+        <w:ind w:left="2880" w:hanging="180"/>
+      </w:pPr>
+    </w:lvl>
+    <w:lvl w:ilvl="3" w:tplc="0409000F" w:tentative="1">
+      <w:start w:val="1"/>
+      <w:numFmt w:val="decimal"/>
+      <w:lvlText w:val="%4."/>
+      <w:lvlJc w:val="left"/>
+      <w:pPr>
+        <w:ind w:left="3600" w:hanging="360"/>
+      </w:pPr>
+    </w:lvl>
+    <w:lvl w:ilvl="4" w:tplc="04090019" w:tentative="1">
+      <w:start w:val="1"/>
+      <w:numFmt w:val="lowerLetter"/>
+      <w:lvlText w:val="%5."/>
+      <w:lvlJc w:val="left"/>
+      <w:pPr>
+        <w:ind w:left="4320" w:hanging="360"/>
+      </w:pPr>
+    </w:lvl>
+    <w:lvl w:ilvl="5" w:tplc="0409001B" w:tentative="1">
+      <w:start w:val="1"/>
+      <w:numFmt w:val="lowerRoman"/>
+      <w:lvlText w:val="%6."/>
+      <w:lvlJc w:val="right"/>
+      <w:pPr>
+        <w:ind w:left="5040" w:hanging="180"/>
+      </w:pPr>
+    </w:lvl>
+    <w:lvl w:ilvl="6" w:tplc="0409000F" w:tentative="1">
+      <w:start w:val="1"/>
+      <w:numFmt w:val="decimal"/>
+      <w:lvlText w:val="%7."/>
+      <w:lvlJc w:val="left"/>
+      <w:pPr>
+        <w:ind w:left="5760" w:hanging="360"/>
+      </w:pPr>
+    </w:lvl>
+    <w:lvl w:ilvl="7" w:tplc="04090019" w:tentative="1">
+      <w:start w:val="1"/>
+      <w:numFmt w:val="lowerLetter"/>
+      <w:lvlText w:val="%8."/>
+      <w:lvlJc w:val="left"/>
+      <w:pPr>
+        <w:ind w:left="6480" w:hanging="360"/>
+      </w:pPr>
+    </w:lvl>
+    <w:lvl w:ilvl="8" w:tplc="0409001B" w:tentative="1">
+      <w:start w:val="1"/>
+      <w:numFmt w:val="lowerRoman"/>
+      <w:lvlText w:val="%9."/>
+      <w:lvlJc w:val="right"/>
+      <w:pPr>
+        <w:ind w:left="7200" w:hanging="180"/>
+      </w:pPr>
+    </w:lvl>
+  </w:abstractNum>
+  <w:abstractNum w:abstractNumId="20" w15:restartNumberingAfterBreak="0">
     <w:nsid w:val="48250440"/>
     <w:multiLevelType w:val="hybridMultilevel"/>
     <w:tmpl w:val="90E661AE"/>
@@ -15317,7 +16686,7 @@
       </w:rPr>
     </w:lvl>
   </w:abstractNum>
-  <w:abstractNum w:abstractNumId="17" w15:restartNumberingAfterBreak="0">
+  <w:abstractNum w:abstractNumId="21" w15:restartNumberingAfterBreak="0">
     <w:nsid w:val="48BE5D37"/>
     <w:multiLevelType w:val="hybridMultilevel"/>
     <w:tmpl w:val="15D0394E"/>
@@ -15406,7 +16775,7 @@
       </w:pPr>
     </w:lvl>
   </w:abstractNum>
-  <w:abstractNum w:abstractNumId="18" w15:restartNumberingAfterBreak="0">
+  <w:abstractNum w:abstractNumId="22" w15:restartNumberingAfterBreak="0">
     <w:nsid w:val="4E5D7FFB"/>
     <w:multiLevelType w:val="hybridMultilevel"/>
     <w:tmpl w:val="4252D826"/>
@@ -15495,7 +16864,156 @@
       </w:pPr>
     </w:lvl>
   </w:abstractNum>
-  <w:abstractNum w:abstractNumId="19" w15:restartNumberingAfterBreak="0">
+  <w:abstractNum w:abstractNumId="23" w15:restartNumberingAfterBreak="0">
+    <w:nsid w:val="4EB94B3E"/>
+    <w:multiLevelType w:val="multilevel"/>
+    <w:tmpl w:val="BC26919A"/>
+    <w:lvl w:ilvl="0">
+      <w:start w:val="1"/>
+      <w:numFmt w:val="bullet"/>
+      <w:lvlText w:val=""/>
+      <w:lvlJc w:val="left"/>
+      <w:pPr>
+        <w:tabs>
+          <w:tab w:val="num" w:pos="720"/>
+        </w:tabs>
+        <w:ind w:left="720" w:hanging="360"/>
+      </w:pPr>
+      <w:rPr>
+        <w:rFonts w:ascii="Symbol" w:hAnsi="Symbol" w:hint="default"/>
+        <w:sz w:val="20"/>
+      </w:rPr>
+    </w:lvl>
+    <w:lvl w:ilvl="1">
+      <w:start w:val="1"/>
+      <w:numFmt w:val="bullet"/>
+      <w:lvlText w:val="o"/>
+      <w:lvlJc w:val="left"/>
+      <w:pPr>
+        <w:tabs>
+          <w:tab w:val="num" w:pos="1440"/>
+        </w:tabs>
+        <w:ind w:left="1440" w:hanging="360"/>
+      </w:pPr>
+      <w:rPr>
+        <w:rFonts w:ascii="Courier New" w:hAnsi="Courier New" w:hint="default"/>
+        <w:sz w:val="20"/>
+      </w:rPr>
+    </w:lvl>
+    <w:lvl w:ilvl="2" w:tentative="1">
+      <w:start w:val="1"/>
+      <w:numFmt w:val="bullet"/>
+      <w:lvlText w:val=""/>
+      <w:lvlJc w:val="left"/>
+      <w:pPr>
+        <w:tabs>
+          <w:tab w:val="num" w:pos="2160"/>
+        </w:tabs>
+        <w:ind w:left="2160" w:hanging="360"/>
+      </w:pPr>
+      <w:rPr>
+        <w:rFonts w:ascii="Wingdings" w:hAnsi="Wingdings" w:hint="default"/>
+        <w:sz w:val="20"/>
+      </w:rPr>
+    </w:lvl>
+    <w:lvl w:ilvl="3" w:tentative="1">
+      <w:start w:val="1"/>
+      <w:numFmt w:val="bullet"/>
+      <w:lvlText w:val=""/>
+      <w:lvlJc w:val="left"/>
+      <w:pPr>
+        <w:tabs>
+          <w:tab w:val="num" w:pos="2880"/>
+        </w:tabs>
+        <w:ind w:left="2880" w:hanging="360"/>
+      </w:pPr>
+      <w:rPr>
+        <w:rFonts w:ascii="Wingdings" w:hAnsi="Wingdings" w:hint="default"/>
+        <w:sz w:val="20"/>
+      </w:rPr>
+    </w:lvl>
+    <w:lvl w:ilvl="4" w:tentative="1">
+      <w:start w:val="1"/>
+      <w:numFmt w:val="bullet"/>
+      <w:lvlText w:val=""/>
+      <w:lvlJc w:val="left"/>
+      <w:pPr>
+        <w:tabs>
+          <w:tab w:val="num" w:pos="3600"/>
+        </w:tabs>
+        <w:ind w:left="3600" w:hanging="360"/>
+      </w:pPr>
+      <w:rPr>
+        <w:rFonts w:ascii="Wingdings" w:hAnsi="Wingdings" w:hint="default"/>
+        <w:sz w:val="20"/>
+      </w:rPr>
+    </w:lvl>
+    <w:lvl w:ilvl="5" w:tentative="1">
+      <w:start w:val="1"/>
+      <w:numFmt w:val="bullet"/>
+      <w:lvlText w:val=""/>
+      <w:lvlJc w:val="left"/>
+      <w:pPr>
+        <w:tabs>
+          <w:tab w:val="num" w:pos="4320"/>
+        </w:tabs>
+        <w:ind w:left="4320" w:hanging="360"/>
+      </w:pPr>
+      <w:rPr>
+        <w:rFonts w:ascii="Wingdings" w:hAnsi="Wingdings" w:hint="default"/>
+        <w:sz w:val="20"/>
+      </w:rPr>
+    </w:lvl>
+    <w:lvl w:ilvl="6" w:tentative="1">
+      <w:start w:val="1"/>
+      <w:numFmt w:val="bullet"/>
+      <w:lvlText w:val=""/>
+      <w:lvlJc w:val="left"/>
+      <w:pPr>
+        <w:tabs>
+          <w:tab w:val="num" w:pos="5040"/>
+        </w:tabs>
+        <w:ind w:left="5040" w:hanging="360"/>
+      </w:pPr>
+      <w:rPr>
+        <w:rFonts w:ascii="Wingdings" w:hAnsi="Wingdings" w:hint="default"/>
+        <w:sz w:val="20"/>
+      </w:rPr>
+    </w:lvl>
+    <w:lvl w:ilvl="7" w:tentative="1">
+      <w:start w:val="1"/>
+      <w:numFmt w:val="bullet"/>
+      <w:lvlText w:val=""/>
+      <w:lvlJc w:val="left"/>
+      <w:pPr>
+        <w:tabs>
+          <w:tab w:val="num" w:pos="5760"/>
+        </w:tabs>
+        <w:ind w:left="5760" w:hanging="360"/>
+      </w:pPr>
+      <w:rPr>
+        <w:rFonts w:ascii="Wingdings" w:hAnsi="Wingdings" w:hint="default"/>
+        <w:sz w:val="20"/>
+      </w:rPr>
+    </w:lvl>
+    <w:lvl w:ilvl="8" w:tentative="1">
+      <w:start w:val="1"/>
+      <w:numFmt w:val="bullet"/>
+      <w:lvlText w:val=""/>
+      <w:lvlJc w:val="left"/>
+      <w:pPr>
+        <w:tabs>
+          <w:tab w:val="num" w:pos="6480"/>
+        </w:tabs>
+        <w:ind w:left="6480" w:hanging="360"/>
+      </w:pPr>
+      <w:rPr>
+        <w:rFonts w:ascii="Wingdings" w:hAnsi="Wingdings" w:hint="default"/>
+        <w:sz w:val="20"/>
+      </w:rPr>
+    </w:lvl>
+  </w:abstractNum>
+  <w:abstractNum w:abstractNumId="24" w15:restartNumberingAfterBreak="0">
     <w:nsid w:val="5DC354B4"/>
     <w:multiLevelType w:val="hybridMultilevel"/>
     <w:tmpl w:val="83467C38"/>
@@ -15584,7 +17102,7 @@
       </w:pPr>
     </w:lvl>
   </w:abstractNum>
-  <w:abstractNum w:abstractNumId="20" w15:restartNumberingAfterBreak="0">
+  <w:abstractNum w:abstractNumId="25" w15:restartNumberingAfterBreak="0">
     <w:nsid w:val="631D1948"/>
     <w:multiLevelType w:val="hybridMultilevel"/>
     <w:tmpl w:val="2B18A444"/>
@@ -15697,7 +17215,7 @@
       </w:rPr>
     </w:lvl>
   </w:abstractNum>
-  <w:abstractNum w:abstractNumId="21" w15:restartNumberingAfterBreak="0">
+  <w:abstractNum w:abstractNumId="26" w15:restartNumberingAfterBreak="0">
     <w:nsid w:val="64EC0E7A"/>
     <w:multiLevelType w:val="hybridMultilevel"/>
     <w:tmpl w:val="0BA8913E"/>
@@ -15810,7 +17328,7 @@
       </w:rPr>
     </w:lvl>
   </w:abstractNum>
-  <w:abstractNum w:abstractNumId="22" w15:restartNumberingAfterBreak="0">
+  <w:abstractNum w:abstractNumId="27" w15:restartNumberingAfterBreak="0">
     <w:nsid w:val="65E41CA5"/>
     <w:multiLevelType w:val="hybridMultilevel"/>
     <w:tmpl w:val="C02A82A0"/>
@@ -15899,7 +17417,7 @@
       </w:pPr>
     </w:lvl>
   </w:abstractNum>
-  <w:abstractNum w:abstractNumId="23" w15:restartNumberingAfterBreak="0">
+  <w:abstractNum w:abstractNumId="28" w15:restartNumberingAfterBreak="0">
     <w:nsid w:val="66410C87"/>
     <w:multiLevelType w:val="hybridMultilevel"/>
     <w:tmpl w:val="3CBC4266"/>
@@ -15988,7 +17506,233 @@
       </w:pPr>
     </w:lvl>
   </w:abstractNum>
-  <w:abstractNum w:abstractNumId="24" w15:restartNumberingAfterBreak="0">
+  <w:abstractNum w:abstractNumId="29" w15:restartNumberingAfterBreak="0">
+    <w:nsid w:val="66CF6BCD"/>
+    <w:multiLevelType w:val="hybridMultilevel"/>
+    <w:tmpl w:val="BDF60532"/>
+    <w:lvl w:ilvl="0" w:tplc="849CD3C8">
+      <w:start w:val="1"/>
+      <w:numFmt w:val="bullet"/>
+      <w:lvlText w:val="-"/>
+      <w:lvlJc w:val="left"/>
+      <w:pPr>
+        <w:ind w:left="1628" w:hanging="360"/>
+      </w:pPr>
+      <w:rPr>
+        <w:rFonts w:ascii="Calibri" w:eastAsiaTheme="minorHAnsi" w:hAnsi="Calibri" w:cs="Calibri" w:hint="default"/>
+      </w:rPr>
+    </w:lvl>
+    <w:lvl w:ilvl="1" w:tplc="04090003" w:tentative="1">
+      <w:start w:val="1"/>
+      <w:numFmt w:val="bullet"/>
+      <w:lvlText w:val="o"/>
+      <w:lvlJc w:val="left"/>
+      <w:pPr>
+        <w:ind w:left="2348" w:hanging="360"/>
+      </w:pPr>
+      <w:rPr>
+        <w:rFonts w:ascii="Courier New" w:hAnsi="Courier New" w:cs="Courier New" w:hint="default"/>
+      </w:rPr>
+    </w:lvl>
+    <w:lvl w:ilvl="2" w:tplc="04090005" w:tentative="1">
+      <w:start w:val="1"/>
+      <w:numFmt w:val="bullet"/>
+      <w:lvlText w:val=""/>
+      <w:lvlJc w:val="left"/>
+      <w:pPr>
+        <w:ind w:left="3068" w:hanging="360"/>
+      </w:pPr>
+      <w:rPr>
+        <w:rFonts w:ascii="Wingdings" w:hAnsi="Wingdings" w:hint="default"/>
+      </w:rPr>
+    </w:lvl>
+    <w:lvl w:ilvl="3" w:tplc="04090001" w:tentative="1">
+      <w:start w:val="1"/>
+      <w:numFmt w:val="bullet"/>
+      <w:lvlText w:val=""/>
+      <w:lvlJc w:val="left"/>
+      <w:pPr>
+        <w:ind w:left="3788" w:hanging="360"/>
+      </w:pPr>
+      <w:rPr>
+        <w:rFonts w:ascii="Symbol" w:hAnsi="Symbol" w:hint="default"/>
+      </w:rPr>
+    </w:lvl>
+    <w:lvl w:ilvl="4" w:tplc="04090003" w:tentative="1">
+      <w:start w:val="1"/>
+      <w:numFmt w:val="bullet"/>
+      <w:lvlText w:val="o"/>
+      <w:lvlJc w:val="left"/>
+      <w:pPr>
+        <w:ind w:left="4508" w:hanging="360"/>
+      </w:pPr>
+      <w:rPr>
+        <w:rFonts w:ascii="Courier New" w:hAnsi="Courier New" w:cs="Courier New" w:hint="default"/>
+      </w:rPr>
+    </w:lvl>
+    <w:lvl w:ilvl="5" w:tplc="04090005" w:tentative="1">
+      <w:start w:val="1"/>
+      <w:numFmt w:val="bullet"/>
+      <w:lvlText w:val=""/>
+      <w:lvlJc w:val="left"/>
+      <w:pPr>
+        <w:ind w:left="5228" w:hanging="360"/>
+      </w:pPr>
+      <w:rPr>
+        <w:rFonts w:ascii="Wingdings" w:hAnsi="Wingdings" w:hint="default"/>
+      </w:rPr>
+    </w:lvl>
+    <w:lvl w:ilvl="6" w:tplc="04090001" w:tentative="1">
+      <w:start w:val="1"/>
+      <w:numFmt w:val="bullet"/>
+      <w:lvlText w:val=""/>
+      <w:lvlJc w:val="left"/>
+      <w:pPr>
+        <w:ind w:left="5948" w:hanging="360"/>
+      </w:pPr>
+      <w:rPr>
+        <w:rFonts w:ascii="Symbol" w:hAnsi="Symbol" w:hint="default"/>
+      </w:rPr>
+    </w:lvl>
+    <w:lvl w:ilvl="7" w:tplc="04090003" w:tentative="1">
+      <w:start w:val="1"/>
+      <w:numFmt w:val="bullet"/>
+      <w:lvlText w:val="o"/>
+      <w:lvlJc w:val="left"/>
+      <w:pPr>
+        <w:ind w:left="6668" w:hanging="360"/>
+      </w:pPr>
+      <w:rPr>
+        <w:rFonts w:ascii="Courier New" w:hAnsi="Courier New" w:cs="Courier New" w:hint="default"/>
+      </w:rPr>
+    </w:lvl>
+    <w:lvl w:ilvl="8" w:tplc="04090005" w:tentative="1">
+      <w:start w:val="1"/>
+      <w:numFmt w:val="bullet"/>
+      <w:lvlText w:val=""/>
+      <w:lvlJc w:val="left"/>
+      <w:pPr>
+        <w:ind w:left="7388" w:hanging="360"/>
+      </w:pPr>
+      <w:rPr>
+        <w:rFonts w:ascii="Wingdings" w:hAnsi="Wingdings" w:hint="default"/>
+      </w:rPr>
+    </w:lvl>
+  </w:abstractNum>
+  <w:abstractNum w:abstractNumId="30" w15:restartNumberingAfterBreak="0">
+    <w:nsid w:val="6DDC5950"/>
+    <w:multiLevelType w:val="hybridMultilevel"/>
+    <w:tmpl w:val="E6B40E56"/>
+    <w:lvl w:ilvl="0" w:tplc="9D0C709E">
+      <w:start w:val="1"/>
+      <w:numFmt w:val="bullet"/>
+      <w:lvlText w:val="-"/>
+      <w:lvlJc w:val="left"/>
+      <w:pPr>
+        <w:ind w:left="1628" w:hanging="360"/>
+      </w:pPr>
+      <w:rPr>
+        <w:rFonts w:ascii="Calibri" w:eastAsiaTheme="minorHAnsi" w:hAnsi="Calibri" w:cs="Calibri" w:hint="default"/>
+      </w:rPr>
+    </w:lvl>
+    <w:lvl w:ilvl="1" w:tplc="04090003" w:tentative="1">
+      <w:start w:val="1"/>
+      <w:numFmt w:val="bullet"/>
+      <w:lvlText w:val="o"/>
+      <w:lvlJc w:val="left"/>
+      <w:pPr>
+        <w:ind w:left="2348" w:hanging="360"/>
+      </w:pPr>
+      <w:rPr>
+        <w:rFonts w:ascii="Courier New" w:hAnsi="Courier New" w:cs="Courier New" w:hint="default"/>
+      </w:rPr>
+    </w:lvl>
+    <w:lvl w:ilvl="2" w:tplc="04090005" w:tentative="1">
+      <w:start w:val="1"/>
+      <w:numFmt w:val="bullet"/>
+      <w:lvlText w:val=""/>
+      <w:lvlJc w:val="left"/>
+      <w:pPr>
+        <w:ind w:left="3068" w:hanging="360"/>
+      </w:pPr>
+      <w:rPr>
+        <w:rFonts w:ascii="Wingdings" w:hAnsi="Wingdings" w:hint="default"/>
+      </w:rPr>
+    </w:lvl>
+    <w:lvl w:ilvl="3" w:tplc="04090001" w:tentative="1">
+      <w:start w:val="1"/>
+      <w:numFmt w:val="bullet"/>
+      <w:lvlText w:val=""/>
+      <w:lvlJc w:val="left"/>
+      <w:pPr>
+        <w:ind w:left="3788" w:hanging="360"/>
+      </w:pPr>
+      <w:rPr>
+        <w:rFonts w:ascii="Symbol" w:hAnsi="Symbol" w:hint="default"/>
+      </w:rPr>
+    </w:lvl>
+    <w:lvl w:ilvl="4" w:tplc="04090003" w:tentative="1">
+      <w:start w:val="1"/>
+      <w:numFmt w:val="bullet"/>
+      <w:lvlText w:val="o"/>
+      <w:lvlJc w:val="left"/>
+      <w:pPr>
+        <w:ind w:left="4508" w:hanging="360"/>
+      </w:pPr>
+      <w:rPr>
+        <w:rFonts w:ascii="Courier New" w:hAnsi="Courier New" w:cs="Courier New" w:hint="default"/>
+      </w:rPr>
+    </w:lvl>
+    <w:lvl w:ilvl="5" w:tplc="04090005" w:tentative="1">
+      <w:start w:val="1"/>
+      <w:numFmt w:val="bullet"/>
+      <w:lvlText w:val=""/>
+      <w:lvlJc w:val="left"/>
+      <w:pPr>
+        <w:ind w:left="5228" w:hanging="360"/>
+      </w:pPr>
+      <w:rPr>
+        <w:rFonts w:ascii="Wingdings" w:hAnsi="Wingdings" w:hint="default"/>
+      </w:rPr>
+    </w:lvl>
+    <w:lvl w:ilvl="6" w:tplc="04090001" w:tentative="1">
+      <w:start w:val="1"/>
+      <w:numFmt w:val="bullet"/>
+      <w:lvlText w:val=""/>
+      <w:lvlJc w:val="left"/>
+      <w:pPr>
+        <w:ind w:left="5948" w:hanging="360"/>
+      </w:pPr>
+      <w:rPr>
+        <w:rFonts w:ascii="Symbol" w:hAnsi="Symbol" w:hint="default"/>
+      </w:rPr>
+    </w:lvl>
+    <w:lvl w:ilvl="7" w:tplc="04090003" w:tentative="1">
+      <w:start w:val="1"/>
+      <w:numFmt w:val="bullet"/>
+      <w:lvlText w:val="o"/>
+      <w:lvlJc w:val="left"/>
+      <w:pPr>
+        <w:ind w:left="6668" w:hanging="360"/>
+      </w:pPr>
+      <w:rPr>
+        <w:rFonts w:ascii="Courier New" w:hAnsi="Courier New" w:cs="Courier New" w:hint="default"/>
+      </w:rPr>
+    </w:lvl>
+    <w:lvl w:ilvl="8" w:tplc="04090005" w:tentative="1">
+      <w:start w:val="1"/>
+      <w:numFmt w:val="bullet"/>
+      <w:lvlText w:val=""/>
+      <w:lvlJc w:val="left"/>
+      <w:pPr>
+        <w:ind w:left="7388" w:hanging="360"/>
+      </w:pPr>
+      <w:rPr>
+        <w:rFonts w:ascii="Wingdings" w:hAnsi="Wingdings" w:hint="default"/>
+      </w:rPr>
+    </w:lvl>
+  </w:abstractNum>
+  <w:abstractNum w:abstractNumId="31" w15:restartNumberingAfterBreak="0">
     <w:nsid w:val="78B056D8"/>
     <w:multiLevelType w:val="hybridMultilevel"/>
     <w:tmpl w:val="D25EF976"/>
@@ -16077,7 +17821,7 @@
       </w:pPr>
     </w:lvl>
   </w:abstractNum>
-  <w:abstractNum w:abstractNumId="25" w15:restartNumberingAfterBreak="0">
+  <w:abstractNum w:abstractNumId="32" w15:restartNumberingAfterBreak="0">
     <w:nsid w:val="78CA3E2C"/>
     <w:multiLevelType w:val="hybridMultilevel"/>
     <w:tmpl w:val="354E56E6"/>
@@ -16166,7 +17910,97 @@
       </w:pPr>
     </w:lvl>
   </w:abstractNum>
-  <w:abstractNum w:abstractNumId="26" w15:restartNumberingAfterBreak="0">
+  <w:abstractNum w:abstractNumId="33" w15:restartNumberingAfterBreak="0">
+    <w:nsid w:val="79144423"/>
+    <w:multiLevelType w:val="hybridMultilevel"/>
+    <w:tmpl w:val="7B026624"/>
+    <w:lvl w:ilvl="0" w:tplc="2C30876C">
+      <w:start w:val="1"/>
+      <w:numFmt w:val="decimal"/>
+      <w:lvlText w:val="%1."/>
+      <w:lvlJc w:val="right"/>
+      <w:pPr>
+        <w:ind w:left="720" w:hanging="360"/>
+      </w:pPr>
+      <w:rPr>
+        <w:rFonts w:hint="default"/>
+        <w:spacing w:val="20"/>
+      </w:rPr>
+    </w:lvl>
+    <w:lvl w:ilvl="1" w:tplc="04090019" w:tentative="1">
+      <w:start w:val="1"/>
+      <w:numFmt w:val="lowerLetter"/>
+      <w:lvlText w:val="%2."/>
+      <w:lvlJc w:val="left"/>
+      <w:pPr>
+        <w:ind w:left="1440" w:hanging="360"/>
+      </w:pPr>
+    </w:lvl>
+    <w:lvl w:ilvl="2" w:tplc="0409001B" w:tentative="1">
+      <w:start w:val="1"/>
+      <w:numFmt w:val="lowerRoman"/>
+      <w:lvlText w:val="%3."/>
+      <w:lvlJc w:val="right"/>
+      <w:pPr>
+        <w:ind w:left="2160" w:hanging="180"/>
+      </w:pPr>
+    </w:lvl>
+    <w:lvl w:ilvl="3" w:tplc="0409000F" w:tentative="1">
+      <w:start w:val="1"/>
+      <w:numFmt w:val="decimal"/>
+      <w:lvlText w:val="%4."/>
+      <w:lvlJc w:val="left"/>
+      <w:pPr>
+        <w:ind w:left="2880" w:hanging="360"/>
+      </w:pPr>
+    </w:lvl>
+    <w:lvl w:ilvl="4" w:tplc="04090019" w:tentative="1">
+      <w:start w:val="1"/>
+      <w:numFmt w:val="lowerLetter"/>
+      <w:lvlText w:val="%5."/>
+      <w:lvlJc w:val="left"/>
+      <w:pPr>
+        <w:ind w:left="3600" w:hanging="360"/>
+      </w:pPr>
+    </w:lvl>
+    <w:lvl w:ilvl="5" w:tplc="0409001B" w:tentative="1">
+      <w:start w:val="1"/>
+      <w:numFmt w:val="lowerRoman"/>
+      <w:lvlText w:val="%6."/>
+      <w:lvlJc w:val="right"/>
+      <w:pPr>
+        <w:ind w:left="4320" w:hanging="180"/>
+      </w:pPr>
+    </w:lvl>
+    <w:lvl w:ilvl="6" w:tplc="0409000F" w:tentative="1">
+      <w:start w:val="1"/>
+      <w:numFmt w:val="decimal"/>
+      <w:lvlText w:val="%7."/>
+      <w:lvlJc w:val="left"/>
+      <w:pPr>
+        <w:ind w:left="5040" w:hanging="360"/>
+      </w:pPr>
+    </w:lvl>
+    <w:lvl w:ilvl="7" w:tplc="04090019" w:tentative="1">
+      <w:start w:val="1"/>
+      <w:numFmt w:val="lowerLetter"/>
+      <w:lvlText w:val="%8."/>
+      <w:lvlJc w:val="left"/>
+      <w:pPr>
+        <w:ind w:left="5760" w:hanging="360"/>
+      </w:pPr>
+    </w:lvl>
+    <w:lvl w:ilvl="8" w:tplc="0409001B" w:tentative="1">
+      <w:start w:val="1"/>
+      <w:numFmt w:val="lowerRoman"/>
+      <w:lvlText w:val="%9."/>
+      <w:lvlJc w:val="right"/>
+      <w:pPr>
+        <w:ind w:left="6480" w:hanging="180"/>
+      </w:pPr>
+    </w:lvl>
+  </w:abstractNum>
+  <w:abstractNum w:abstractNumId="34" w15:restartNumberingAfterBreak="0">
     <w:nsid w:val="7E7F1478"/>
     <w:multiLevelType w:val="hybridMultilevel"/>
     <w:tmpl w:val="E276475A"/>
@@ -16280,85 +18114,109 @@
     </w:lvl>
   </w:abstractNum>
   <w:num w:numId="1" w16cid:durableId="1096946293">
+    <w:abstractNumId w:val="3"/>
+  </w:num>
+  <w:num w:numId="2" w16cid:durableId="842891151">
+    <w:abstractNumId w:val="12"/>
+  </w:num>
+  <w:num w:numId="3" w16cid:durableId="396972185">
+    <w:abstractNumId w:val="22"/>
+  </w:num>
+  <w:num w:numId="4" w16cid:durableId="343943812">
+    <w:abstractNumId w:val="20"/>
+  </w:num>
+  <w:num w:numId="5" w16cid:durableId="2038969600">
+    <w:abstractNumId w:val="34"/>
+  </w:num>
+  <w:num w:numId="6" w16cid:durableId="633364614">
+    <w:abstractNumId w:val="21"/>
+  </w:num>
+  <w:num w:numId="7" w16cid:durableId="1640266318">
+    <w:abstractNumId w:val="32"/>
+  </w:num>
+  <w:num w:numId="8" w16cid:durableId="1708531078">
+    <w:abstractNumId w:val="25"/>
+  </w:num>
+  <w:num w:numId="9" w16cid:durableId="1619483958">
+    <w:abstractNumId w:val="16"/>
+  </w:num>
+  <w:num w:numId="10" w16cid:durableId="824585037">
+    <w:abstractNumId w:val="26"/>
+  </w:num>
+  <w:num w:numId="11" w16cid:durableId="1518614356">
+    <w:abstractNumId w:val="28"/>
+  </w:num>
+  <w:num w:numId="12" w16cid:durableId="1765683175">
+    <w:abstractNumId w:val="31"/>
+  </w:num>
+  <w:num w:numId="13" w16cid:durableId="2041976461">
+    <w:abstractNumId w:val="24"/>
+  </w:num>
+  <w:num w:numId="14" w16cid:durableId="1072848325">
+    <w:abstractNumId w:val="11"/>
+  </w:num>
+  <w:num w:numId="15" w16cid:durableId="465927515">
+    <w:abstractNumId w:val="15"/>
+  </w:num>
+  <w:num w:numId="16" w16cid:durableId="664280919">
+    <w:abstractNumId w:val="2"/>
+  </w:num>
+  <w:num w:numId="17" w16cid:durableId="1595282338">
+    <w:abstractNumId w:val="10"/>
+  </w:num>
+  <w:num w:numId="18" w16cid:durableId="568927891">
+    <w:abstractNumId w:val="4"/>
+  </w:num>
+  <w:num w:numId="19" w16cid:durableId="2032102490">
+    <w:abstractNumId w:val="5"/>
+  </w:num>
+  <w:num w:numId="20" w16cid:durableId="820385738">
+    <w:abstractNumId w:val="9"/>
+  </w:num>
+  <w:num w:numId="21" w16cid:durableId="1166094056">
+    <w:abstractNumId w:val="13"/>
+  </w:num>
+  <w:num w:numId="22" w16cid:durableId="291638089">
+    <w:abstractNumId w:val="27"/>
+  </w:num>
+  <w:num w:numId="23" w16cid:durableId="1936160868">
+    <w:abstractNumId w:val="14"/>
+  </w:num>
+  <w:num w:numId="24" w16cid:durableId="23290827">
+    <w:abstractNumId w:val="17"/>
+  </w:num>
+  <w:num w:numId="25" w16cid:durableId="144275169">
+    <w:abstractNumId w:val="6"/>
+  </w:num>
+  <w:num w:numId="26" w16cid:durableId="159278760">
+    <w:abstractNumId w:val="8"/>
+  </w:num>
+  <w:num w:numId="27" w16cid:durableId="924261240">
+    <w:abstractNumId w:val="7"/>
+  </w:num>
+  <w:num w:numId="28" w16cid:durableId="1397821599">
+    <w:abstractNumId w:val="19"/>
+  </w:num>
+  <w:num w:numId="29" w16cid:durableId="920261215">
+    <w:abstractNumId w:val="33"/>
+  </w:num>
+  <w:num w:numId="30" w16cid:durableId="1169563722">
     <w:abstractNumId w:val="1"/>
   </w:num>
-  <w:num w:numId="2" w16cid:durableId="842891151">
-    <w:abstractNumId w:val="10"/>
+  <w:num w:numId="31" w16cid:durableId="1082869257">
+    <w:abstractNumId w:val="0"/>
   </w:num>
-  <w:num w:numId="3" w16cid:durableId="396972185">
-    <w:abstractNumId w:val="18"/>
+  <w:num w:numId="32" w16cid:durableId="780104700">
+    <w:abstractNumId w:val="30"/>
   </w:num>
-  <w:num w:numId="4" w16cid:durableId="343943812">
-    <w:abstractNumId w:val="16"/>
+  <w:num w:numId="33" w16cid:durableId="962660160">
+    <w:abstractNumId w:val="29"/>
   </w:num>
-  <w:num w:numId="5" w16cid:durableId="2038969600">
-    <w:abstractNumId w:val="26"/>
-  </w:num>
-  <w:num w:numId="6" w16cid:durableId="633364614">
-    <w:abstractNumId w:val="17"/>
-  </w:num>
-  <w:num w:numId="7" w16cid:durableId="1640266318">
-    <w:abstractNumId w:val="25"/>
-  </w:num>
-  <w:num w:numId="8" w16cid:durableId="1708531078">
-    <w:abstractNumId w:val="20"/>
-  </w:num>
-  <w:num w:numId="9" w16cid:durableId="1619483958">
-    <w:abstractNumId w:val="14"/>
-  </w:num>
-  <w:num w:numId="10" w16cid:durableId="824585037">
-    <w:abstractNumId w:val="21"/>
-  </w:num>
-  <w:num w:numId="11" w16cid:durableId="1518614356">
+  <w:num w:numId="34" w16cid:durableId="554967874">
     <w:abstractNumId w:val="23"/>
   </w:num>
-  <w:num w:numId="12" w16cid:durableId="1765683175">
-    <w:abstractNumId w:val="24"/>
-  </w:num>
-  <w:num w:numId="13" w16cid:durableId="2041976461">
-    <w:abstractNumId w:val="19"/>
-  </w:num>
-  <w:num w:numId="14" w16cid:durableId="1072848325">
-    <w:abstractNumId w:val="9"/>
-  </w:num>
-  <w:num w:numId="15" w16cid:durableId="465927515">
-    <w:abstractNumId w:val="13"/>
-  </w:num>
-  <w:num w:numId="16" w16cid:durableId="664280919">
-    <w:abstractNumId w:val="0"/>
-  </w:num>
-  <w:num w:numId="17" w16cid:durableId="1595282338">
-    <w:abstractNumId w:val="8"/>
-  </w:num>
-  <w:num w:numId="18" w16cid:durableId="568927891">
-    <w:abstractNumId w:val="2"/>
-  </w:num>
-  <w:num w:numId="19" w16cid:durableId="2032102490">
-    <w:abstractNumId w:val="3"/>
-  </w:num>
-  <w:num w:numId="20" w16cid:durableId="820385738">
-    <w:abstractNumId w:val="7"/>
-  </w:num>
-  <w:num w:numId="21" w16cid:durableId="1166094056">
-    <w:abstractNumId w:val="11"/>
-  </w:num>
-  <w:num w:numId="22" w16cid:durableId="291638089">
-    <w:abstractNumId w:val="22"/>
-  </w:num>
-  <w:num w:numId="23" w16cid:durableId="1936160868">
-    <w:abstractNumId w:val="12"/>
-  </w:num>
-  <w:num w:numId="24" w16cid:durableId="23290827">
-    <w:abstractNumId w:val="15"/>
-  </w:num>
-  <w:num w:numId="25" w16cid:durableId="144275169">
-    <w:abstractNumId w:val="4"/>
-  </w:num>
-  <w:num w:numId="26" w16cid:durableId="159278760">
-    <w:abstractNumId w:val="6"/>
-  </w:num>
-  <w:num w:numId="27" w16cid:durableId="924261240">
-    <w:abstractNumId w:val="5"/>
+  <w:num w:numId="35" w16cid:durableId="1750539698">
+    <w:abstractNumId w:val="18"/>
   </w:num>
 </w:numbering>
 </file>
@@ -17090,6 +18948,48 @@
     <w:uiPriority w:val="99"/>
     <w:rsid w:val="00C6206E"/>
   </w:style>
+  <w:style w:type="paragraph" w:styleId="NormalWeb">
+    <w:name w:val="Normal (Web)"/>
+    <w:basedOn w:val="Normal"/>
+    <w:uiPriority w:val="99"/>
+    <w:semiHidden/>
+    <w:unhideWhenUsed/>
+    <w:rsid w:val="004D655C"/>
+    <w:pPr>
+      <w:spacing w:before="100" w:beforeAutospacing="1" w:after="100" w:afterAutospacing="1" w:line="240" w:lineRule="auto"/>
+    </w:pPr>
+    <w:rPr>
+      <w:rFonts w:ascii="Times New Roman" w:eastAsia="Times New Roman" w:hAnsi="Times New Roman" w:cs="Times New Roman"/>
+      <w:kern w:val="0"/>
+      <w:sz w:val="24"/>
+      <w:szCs w:val="24"/>
+      <w14:ligatures w14:val="none"/>
+    </w:rPr>
+  </w:style>
+  <w:style w:type="character" w:styleId="Strong">
+    <w:name w:val="Strong"/>
+    <w:basedOn w:val="DefaultParagraphFont"/>
+    <w:uiPriority w:val="22"/>
+    <w:qFormat/>
+    <w:rsid w:val="004D655C"/>
+    <w:rPr>
+      <w:b/>
+      <w:bCs/>
+    </w:rPr>
+  </w:style>
+  <w:style w:type="character" w:styleId="HTMLCode">
+    <w:name w:val="HTML Code"/>
+    <w:basedOn w:val="DefaultParagraphFont"/>
+    <w:uiPriority w:val="99"/>
+    <w:semiHidden/>
+    <w:unhideWhenUsed/>
+    <w:rsid w:val="004D655C"/>
+    <w:rPr>
+      <w:rFonts w:ascii="Courier New" w:eastAsia="Times New Roman" w:hAnsi="Courier New" w:cs="Courier New"/>
+      <w:sz w:val="20"/>
+      <w:szCs w:val="20"/>
+    </w:rPr>
+  </w:style>
 </w:styles>
 </file>
 
@@ -17355,18 +19255,6 @@
 </file>
 
 <file path=customXml/item1.xml><?xml version="1.0" encoding="utf-8"?>
-<b:Sources xmlns:b="http://schemas.openxmlformats.org/officeDocument/2006/bibliography" xmlns="http://schemas.openxmlformats.org/officeDocument/2006/bibliography" SelectedStyle="\APASixthEditionOfficeOnline.xsl" StyleName="APA" Version="6"/>
-</file>
-
-<file path=customXml/item2.xml><?xml version="1.0" encoding="utf-8"?>
-<p:properties xmlns:p="http://schemas.microsoft.com/office/2006/metadata/properties" xmlns:xsi="http://www.w3.org/2001/XMLSchema-instance" xmlns:pc="http://schemas.microsoft.com/office/infopath/2007/PartnerControls">
-  <documentManagement>
-    <_activity xmlns="781fea6b-f50e-4e49-a642-b42ac404d780" xsi:nil="true"/>
-  </documentManagement>
-</p:properties>
-</file>
-
-<file path=customXml/item3.xml><?xml version="1.0" encoding="utf-8"?>
 <ct:contentTypeSchema xmlns:ct="http://schemas.microsoft.com/office/2006/metadata/contentType" xmlns:ma="http://schemas.microsoft.com/office/2006/metadata/properties/metaAttributes" ct:_="" ma:_="" ma:contentTypeName="Document" ma:contentTypeID="0x010100DE7C699B1566034D855D3CA3B35D479A" ma:contentTypeVersion="14" ma:contentTypeDescription="Create a new document." ma:contentTypeScope="" ma:versionID="91ffb7f86f073c7e517f5613c4a9d234">
   <xsd:schema xmlns:xsd="http://www.w3.org/2001/XMLSchema" xmlns:xs="http://www.w3.org/2001/XMLSchema" xmlns:p="http://schemas.microsoft.com/office/2006/metadata/properties" xmlns:ns3="781fea6b-f50e-4e49-a642-b42ac404d780" xmlns:ns4="fbd5cf47-73c4-40ad-919a-9568cfaf7970" targetNamespace="http://schemas.microsoft.com/office/2006/metadata/properties" ma:root="true" ma:fieldsID="4d2564b138ee69687444a52f4e625422" ns3:_="" ns4:_="">
     <xsd:import namespace="781fea6b-f50e-4e49-a642-b42ac404d780"/>
@@ -17595,7 +19483,11 @@
 </ct:contentTypeSchema>
 </file>
 
-<file path=customXml/item4.xml><?xml version="1.0" encoding="utf-8"?>
+<file path=customXml/item2.xml><?xml version="1.0" encoding="utf-8"?>
+<b:Sources xmlns:b="http://schemas.openxmlformats.org/officeDocument/2006/bibliography" xmlns="http://schemas.openxmlformats.org/officeDocument/2006/bibliography" SelectedStyle="\APASixthEditionOfficeOnline.xsl" StyleName="APA" Version="6"/>
+</file>
+
+<file path=customXml/item3.xml><?xml version="1.0" encoding="utf-8"?>
 <?mso-contentType ?>
 <FormTemplates xmlns="http://schemas.microsoft.com/sharepoint/v3/contenttype/forms">
   <Display>DocumentLibraryForm</Display>
@@ -17604,25 +19496,15 @@
 </FormTemplates>
 </file>
 
-<file path=customXml/itemProps1.xml><?xml version="1.0" encoding="utf-8"?>
-<ds:datastoreItem xmlns:ds="http://schemas.openxmlformats.org/officeDocument/2006/customXml" ds:itemID="{80B7E7D2-1BEF-43F4-9109-031E33200C48}">
-  <ds:schemaRefs>
-    <ds:schemaRef ds:uri="http://schemas.openxmlformats.org/officeDocument/2006/bibliography"/>
-  </ds:schemaRefs>
-</ds:datastoreItem>
+<file path=customXml/item4.xml><?xml version="1.0" encoding="utf-8"?>
+<p:properties xmlns:p="http://schemas.microsoft.com/office/2006/metadata/properties" xmlns:xsi="http://www.w3.org/2001/XMLSchema-instance" xmlns:pc="http://schemas.microsoft.com/office/infopath/2007/PartnerControls">
+  <documentManagement>
+    <_activity xmlns="781fea6b-f50e-4e49-a642-b42ac404d780" xsi:nil="true"/>
+  </documentManagement>
+</p:properties>
 </file>
 
-<file path=customXml/itemProps2.xml><?xml version="1.0" encoding="utf-8"?>
-<ds:datastoreItem xmlns:ds="http://schemas.openxmlformats.org/officeDocument/2006/customXml" ds:itemID="{97B6135F-2EA2-49E3-B84C-61863B5C0ACC}">
-  <ds:schemaRefs>
-    <ds:schemaRef ds:uri="http://schemas.microsoft.com/office/2006/metadata/properties"/>
-    <ds:schemaRef ds:uri="http://schemas.microsoft.com/office/infopath/2007/PartnerControls"/>
-    <ds:schemaRef ds:uri="781fea6b-f50e-4e49-a642-b42ac404d780"/>
-  </ds:schemaRefs>
-</ds:datastoreItem>
-</file>
-
-<file path=customXml/itemProps3.xml><?xml version="1.0" encoding="utf-8"?>
+<file path=customXml/itemProps1.xml><?xml version="1.0" encoding="utf-8"?>
 <ds:datastoreItem xmlns:ds="http://schemas.openxmlformats.org/officeDocument/2006/customXml" ds:itemID="{05865FFD-2F28-42AE-81EA-BD346A9FC1CA}">
   <ds:schemaRefs>
     <ds:schemaRef ds:uri="http://schemas.microsoft.com/office/2006/metadata/contentType"/>
@@ -17641,10 +19523,28 @@
 </ds:datastoreItem>
 </file>
 
-<file path=customXml/itemProps4.xml><?xml version="1.0" encoding="utf-8"?>
+<file path=customXml/itemProps2.xml><?xml version="1.0" encoding="utf-8"?>
+<ds:datastoreItem xmlns:ds="http://schemas.openxmlformats.org/officeDocument/2006/customXml" ds:itemID="{80B7E7D2-1BEF-43F4-9109-031E33200C48}">
+  <ds:schemaRefs>
+    <ds:schemaRef ds:uri="http://schemas.openxmlformats.org/officeDocument/2006/bibliography"/>
+  </ds:schemaRefs>
+</ds:datastoreItem>
+</file>
+
+<file path=customXml/itemProps3.xml><?xml version="1.0" encoding="utf-8"?>
 <ds:datastoreItem xmlns:ds="http://schemas.openxmlformats.org/officeDocument/2006/customXml" ds:itemID="{5BFF1DBE-92E2-4338-8CFF-FAEC8BEFE231}">
   <ds:schemaRefs>
     <ds:schemaRef ds:uri="http://schemas.microsoft.com/sharepoint/v3/contenttype/forms"/>
   </ds:schemaRefs>
 </ds:datastoreItem>
+</file>
+
+<file path=customXml/itemProps4.xml><?xml version="1.0" encoding="utf-8"?>
+<ds:datastoreItem xmlns:ds="http://schemas.openxmlformats.org/officeDocument/2006/customXml" ds:itemID="{97B6135F-2EA2-49E3-B84C-61863B5C0ACC}">
+  <ds:schemaRefs>
+    <ds:schemaRef ds:uri="http://schemas.microsoft.com/office/2006/metadata/properties"/>
+    <ds:schemaRef ds:uri="http://schemas.microsoft.com/office/infopath/2007/PartnerControls"/>
+    <ds:schemaRef ds:uri="781fea6b-f50e-4e49-a642-b42ac404d780"/>
+  </ds:schemaRefs>
+</ds:datastoreItem>
 </file>
</xml_diff>

<commit_message>
Adjusting columns for analysis - Adding a “Is Last Order” column which equal ‘1’ in case of a last order made by a customer, ‘0’ otherwise
</commit_message>
<xml_diff>
--- a/Process_Phase/Data Cleaning Documentation.docx
+++ b/Process_Phase/Data Cleaning Documentation.docx
@@ -5431,7 +5431,18 @@
                 <w:kern w:val="0"/>
                 <w14:ligatures w14:val="none"/>
               </w:rPr>
-              <w:t>C19</w:t>
+              <w:t>C</w:t>
+            </w:r>
+            <w:r>
+              <w:rPr>
+                <w:rFonts w:ascii="Calibri" w:eastAsia="Times New Roman" w:hAnsi="Calibri" w:cs="Calibri"/>
+                <w:b/>
+                <w:bCs/>
+                <w:color w:val="000000"/>
+                <w:kern w:val="0"/>
+                <w14:ligatures w14:val="none"/>
+              </w:rPr>
+              <w:t>20</w:t>
             </w:r>
           </w:p>
           <w:p>
@@ -5554,6 +5565,259 @@
           </w:p>
         </w:tc>
       </w:tr>
+      <w:tr>
+        <w:trPr>
+          <w:trHeight w:val="263"/>
+        </w:trPr>
+        <w:tc>
+          <w:tcPr>
+            <w:tcW w:w="953" w:type="dxa"/>
+            <w:shd w:val="clear" w:color="auto" w:fill="C894AF"/>
+            <w:vAlign w:val="bottom"/>
+          </w:tcPr>
+          <w:p>
+            <w:pPr>
+              <w:rPr>
+                <w:rFonts w:ascii="Calibri" w:eastAsia="Times New Roman" w:hAnsi="Calibri" w:cs="Calibri"/>
+                <w:b/>
+                <w:bCs/>
+                <w:color w:val="000000"/>
+                <w:kern w:val="0"/>
+                <w14:ligatures w14:val="none"/>
+              </w:rPr>
+            </w:pPr>
+            <w:r>
+              <w:rPr>
+                <w:rFonts w:ascii="Calibri" w:eastAsia="Times New Roman" w:hAnsi="Calibri" w:cs="Calibri"/>
+                <w:b/>
+                <w:bCs/>
+                <w:color w:val="000000"/>
+                <w:kern w:val="0"/>
+                <w14:ligatures w14:val="none"/>
+              </w:rPr>
+              <w:t>C2</w:t>
+            </w:r>
+            <w:r>
+              <w:rPr>
+                <w:rFonts w:ascii="Calibri" w:eastAsia="Times New Roman" w:hAnsi="Calibri" w:cs="Calibri"/>
+                <w:b/>
+                <w:bCs/>
+                <w:color w:val="000000"/>
+                <w:kern w:val="0"/>
+                <w14:ligatures w14:val="none"/>
+              </w:rPr>
+              <w:t>1</w:t>
+            </w:r>
+          </w:p>
+          <w:p>
+            <w:pPr>
+              <w:rPr>
+                <w:rFonts w:ascii="Calibri" w:eastAsia="Times New Roman" w:hAnsi="Calibri" w:cs="Calibri"/>
+                <w:b/>
+                <w:bCs/>
+                <w:color w:val="000000"/>
+                <w:kern w:val="0"/>
+                <w14:ligatures w14:val="none"/>
+              </w:rPr>
+            </w:pPr>
+          </w:p>
+        </w:tc>
+        <w:tc>
+          <w:tcPr>
+            <w:tcW w:w="1680" w:type="dxa"/>
+          </w:tcPr>
+          <w:p>
+            <w:r>
+              <w:t>Adjusting columns for analysis</w:t>
+            </w:r>
+            <w:r>
+              <w:t>.</w:t>
+            </w:r>
+          </w:p>
+        </w:tc>
+        <w:tc>
+          <w:tcPr>
+            <w:tcW w:w="2155" w:type="dxa"/>
+          </w:tcPr>
+          <w:p>
+            <w:r>
+              <w:t>Adding a “</w:t>
+            </w:r>
+            <w:r>
+              <w:t xml:space="preserve">Is </w:t>
+            </w:r>
+            <w:r>
+              <w:t>Last</w:t>
+            </w:r>
+            <w:r>
+              <w:t xml:space="preserve"> </w:t>
+            </w:r>
+            <w:r>
+              <w:t>Order</w:t>
+            </w:r>
+            <w:r>
+              <w:t>” column.</w:t>
+            </w:r>
+          </w:p>
+        </w:tc>
+        <w:tc>
+          <w:tcPr>
+            <w:tcW w:w="2250" w:type="dxa"/>
+          </w:tcPr>
+          <w:p>
+            <w:r>
+              <w:t>Adding a “</w:t>
+            </w:r>
+            <w:r>
+              <w:t xml:space="preserve">Is </w:t>
+            </w:r>
+            <w:r>
+              <w:t>Last</w:t>
+            </w:r>
+            <w:r>
+              <w:t xml:space="preserve"> </w:t>
+            </w:r>
+            <w:r>
+              <w:t>Order</w:t>
+            </w:r>
+            <w:r>
+              <w:t xml:space="preserve">” column which equal ‘1’ in case of a </w:t>
+            </w:r>
+            <w:r>
+              <w:t>last order made by a customer</w:t>
+            </w:r>
+            <w:r>
+              <w:t>, ‘0’ otherwise.</w:t>
+            </w:r>
+          </w:p>
+        </w:tc>
+        <w:tc>
+          <w:tcPr>
+            <w:tcW w:w="1080" w:type="dxa"/>
+          </w:tcPr>
+          <w:p>
+            <w:pPr>
+              <w:jc w:val="center"/>
+            </w:pPr>
+            <w:r>
+              <w:t>3678</w:t>
+            </w:r>
+          </w:p>
+        </w:tc>
+        <w:tc>
+          <w:tcPr>
+            <w:tcW w:w="1016" w:type="dxa"/>
+          </w:tcPr>
+          <w:p>
+            <w:hyperlink w:anchor="C21_P" w:history="1">
+              <w:r>
+                <w:rPr>
+                  <w:rStyle w:val="Hyperlink"/>
+                </w:rPr>
+                <w:t>C</w:t>
+              </w:r>
+              <w:r>
+                <w:rPr>
+                  <w:rStyle w:val="Hyperlink"/>
+                </w:rPr>
+                <w:t>2</w:t>
+              </w:r>
+              <w:r>
+                <w:rPr>
+                  <w:rStyle w:val="Hyperlink"/>
+                </w:rPr>
+                <w:t>1</w:t>
+              </w:r>
+              <w:r>
+                <w:rPr>
+                  <w:rStyle w:val="Hyperlink"/>
+                </w:rPr>
+                <w:t>-P</w:t>
+              </w:r>
+            </w:hyperlink>
+          </w:p>
+        </w:tc>
+        <w:tc>
+          <w:tcPr>
+            <w:tcW w:w="962" w:type="dxa"/>
+          </w:tcPr>
+          <w:p>
+            <w:r>
+              <w:t>C2</w:t>
+            </w:r>
+            <w:r>
+              <w:t>1</w:t>
+            </w:r>
+            <w:r>
+              <w:t>-V</w:t>
+            </w:r>
+          </w:p>
+        </w:tc>
+      </w:tr>
+      <w:tr>
+        <w:trPr>
+          <w:trHeight w:val="263"/>
+        </w:trPr>
+        <w:tc>
+          <w:tcPr>
+            <w:tcW w:w="953" w:type="dxa"/>
+            <w:shd w:val="clear" w:color="auto" w:fill="C894AF"/>
+            <w:vAlign w:val="bottom"/>
+          </w:tcPr>
+          <w:p>
+            <w:pPr>
+              <w:rPr>
+                <w:rFonts w:ascii="Calibri" w:eastAsia="Times New Roman" w:hAnsi="Calibri" w:cs="Calibri"/>
+                <w:b/>
+                <w:bCs/>
+                <w:color w:val="000000"/>
+                <w:kern w:val="0"/>
+                <w14:ligatures w14:val="none"/>
+              </w:rPr>
+            </w:pPr>
+          </w:p>
+        </w:tc>
+        <w:tc>
+          <w:tcPr>
+            <w:tcW w:w="1680" w:type="dxa"/>
+          </w:tcPr>
+          <w:p/>
+        </w:tc>
+        <w:tc>
+          <w:tcPr>
+            <w:tcW w:w="2155" w:type="dxa"/>
+          </w:tcPr>
+          <w:p/>
+        </w:tc>
+        <w:tc>
+          <w:tcPr>
+            <w:tcW w:w="2250" w:type="dxa"/>
+          </w:tcPr>
+          <w:p/>
+        </w:tc>
+        <w:tc>
+          <w:tcPr>
+            <w:tcW w:w="1080" w:type="dxa"/>
+          </w:tcPr>
+          <w:p>
+            <w:pPr>
+              <w:jc w:val="center"/>
+            </w:pPr>
+          </w:p>
+        </w:tc>
+        <w:tc>
+          <w:tcPr>
+            <w:tcW w:w="1016" w:type="dxa"/>
+          </w:tcPr>
+          <w:p/>
+        </w:tc>
+        <w:tc>
+          <w:tcPr>
+            <w:tcW w:w="962" w:type="dxa"/>
+          </w:tcPr>
+          <w:p/>
+        </w:tc>
+      </w:tr>
     </w:tbl>
     <w:p/>
     <w:p/>
@@ -5731,7 +5995,6 @@
       </w:pPr>
       <w:bookmarkStart w:id="6" w:name="_Toc152697243"/>
       <w:r>
-        <w:lastRenderedPageBreak/>
         <w:t>Cleaning Process</w:t>
       </w:r>
       <w:bookmarkEnd w:id="6"/>
@@ -6003,6 +6266,7 @@
         <w:rPr>
           <w:noProof/>
         </w:rPr>
+        <w:lastRenderedPageBreak/>
         <w:drawing>
           <wp:anchor distT="0" distB="0" distL="114300" distR="114300" simplePos="0" relativeHeight="251705856" behindDoc="0" locked="0" layoutInCell="1" allowOverlap="1" wp14:anchorId="34E85771" wp14:editId="5DE51272">
             <wp:simplePos x="0" y="0"/>
@@ -6133,7 +6397,6 @@
         <w:rPr>
           <w:noProof/>
         </w:rPr>
-        <w:lastRenderedPageBreak/>
         <w:drawing>
           <wp:anchor distT="0" distB="0" distL="114300" distR="114300" simplePos="0" relativeHeight="251706880" behindDoc="0" locked="0" layoutInCell="1" allowOverlap="1" wp14:anchorId="33F78946" wp14:editId="5E891319">
             <wp:simplePos x="0" y="0"/>
@@ -6237,6 +6500,7 @@
         <w:rPr>
           <w:noProof/>
         </w:rPr>
+        <w:lastRenderedPageBreak/>
         <w:drawing>
           <wp:anchor distT="0" distB="0" distL="114300" distR="114300" simplePos="0" relativeHeight="251707904" behindDoc="0" locked="0" layoutInCell="1" allowOverlap="1" wp14:anchorId="695ACCC0" wp14:editId="47DC0660">
             <wp:simplePos x="0" y="0"/>
@@ -6427,7 +6691,6 @@
           <w:bCs/>
           <w:u w:val="single"/>
         </w:rPr>
-        <w:lastRenderedPageBreak/>
         <w:t>Correctness</w:t>
       </w:r>
       <w:r>
@@ -6461,6 +6724,7 @@
         <w:rPr>
           <w:noProof/>
         </w:rPr>
+        <w:lastRenderedPageBreak/>
         <w:drawing>
           <wp:anchor distT="0" distB="0" distL="114300" distR="114300" simplePos="0" relativeHeight="251712000" behindDoc="0" locked="0" layoutInCell="1" allowOverlap="1" wp14:anchorId="4E531FA7" wp14:editId="5C763F7C">
             <wp:simplePos x="0" y="0"/>
@@ -6699,7 +6963,6 @@
           <w:b/>
           <w:bCs/>
         </w:rPr>
-        <w:lastRenderedPageBreak/>
         <w:t>NOTE</w:t>
       </w:r>
       <w:r>
@@ -6759,6 +7022,7 @@
         <w:rPr>
           <w:noProof/>
         </w:rPr>
+        <w:lastRenderedPageBreak/>
         <w:drawing>
           <wp:anchor distT="0" distB="0" distL="114300" distR="114300" simplePos="0" relativeHeight="251713024" behindDoc="0" locked="0" layoutInCell="1" allowOverlap="1" wp14:anchorId="180A86EE" wp14:editId="6957226B">
             <wp:simplePos x="0" y="0"/>
@@ -6987,24 +7251,24 @@
         <w:ind w:firstLine="720"/>
       </w:pPr>
       <w:r>
+        <w:t>3</w:t>
+      </w:r>
+      <w:r>
+        <w:t>)</w:t>
+      </w:r>
+      <w:r>
+        <w:t xml:space="preserve"> </w:t>
+      </w:r>
+      <w:r>
+        <w:t>Line Value (net discount) = Total order value – Discount</w:t>
+      </w:r>
+    </w:p>
+    <w:p>
+      <w:r>
+        <w:rPr>
+          <w:noProof/>
+        </w:rPr>
         <w:lastRenderedPageBreak/>
-        <w:t>3</w:t>
-      </w:r>
-      <w:r>
-        <w:t>)</w:t>
-      </w:r>
-      <w:r>
-        <w:t xml:space="preserve"> </w:t>
-      </w:r>
-      <w:r>
-        <w:t>Line Value (net discount) = Total order value – Discount</w:t>
-      </w:r>
-    </w:p>
-    <w:p>
-      <w:r>
-        <w:rPr>
-          <w:noProof/>
-        </w:rPr>
         <w:drawing>
           <wp:anchor distT="0" distB="0" distL="114300" distR="114300" simplePos="0" relativeHeight="251636224" behindDoc="0" locked="0" layoutInCell="1" allowOverlap="1" wp14:anchorId="5A349A3F" wp14:editId="3009C34A">
             <wp:simplePos x="0" y="0"/>
@@ -13616,23 +13880,13 @@
       </w:r>
     </w:p>
     <w:p>
-      <w:pPr>
-        <w:ind w:left="720"/>
-      </w:pPr>
       <w:r>
         <w:lastRenderedPageBreak/>
+        <w:t xml:space="preserve">    2.    </w:t>
+      </w:r>
+      <w:r>
         <w:t xml:space="preserve"> </w:t>
       </w:r>
-    </w:p>
-    <w:p/>
-    <w:p>
-      <w:pPr>
-        <w:pStyle w:val="ListParagraph"/>
-        <w:numPr>
-          <w:ilvl w:val="0"/>
-          <w:numId w:val="25"/>
-        </w:numPr>
-      </w:pPr>
       <w:bookmarkStart w:id="25" w:name="C19_P"/>
       <w:r>
         <w:t>Net Profit</w:t>
@@ -14073,16 +14327,7 @@
           <w:sz w:val="22"/>
           <w:szCs w:val="22"/>
         </w:rPr>
-        <w:t xml:space="preserve">. In case of a tie (i.e., multiple orders from the same Consumer ID have </w:t>
-      </w:r>
-      <w:r>
-        <w:rPr>
-          <w:rFonts w:asciiTheme="minorHAnsi" w:hAnsiTheme="minorHAnsi" w:cstheme="minorHAnsi"/>
-          <w:sz w:val="22"/>
-          <w:szCs w:val="22"/>
-        </w:rPr>
-        <w:lastRenderedPageBreak/>
-        <w:t>the same earliest date), the function picks the Order ID that appears first in the </w:t>
+        <w:t>. In case of a tie (i.e., multiple orders from the same Consumer ID have the same earliest date), the function picks the Order ID that appears first in the </w:t>
       </w:r>
       <w:r>
         <w:rPr>
@@ -14124,6 +14369,7 @@
           <w:kern w:val="0"/>
           <w14:ligatures w14:val="none"/>
         </w:rPr>
+        <w:lastRenderedPageBreak/>
         <w:t>XLOOKUP</w:t>
       </w:r>
       <w:r>
@@ -14376,16 +14622,16 @@
           <w:noProof/>
         </w:rPr>
         <w:drawing>
-          <wp:anchor distT="0" distB="0" distL="114300" distR="114300" simplePos="0" relativeHeight="251753984" behindDoc="0" locked="0" layoutInCell="1" allowOverlap="1" wp14:anchorId="2143997C" wp14:editId="62695D75">
+          <wp:anchor distT="0" distB="0" distL="114300" distR="114300" simplePos="0" relativeHeight="251753984" behindDoc="0" locked="0" layoutInCell="1" allowOverlap="1" wp14:anchorId="2143997C" wp14:editId="5F61C1C9">
             <wp:simplePos x="0" y="0"/>
             <wp:positionH relativeFrom="margin">
-              <wp:posOffset>195943</wp:posOffset>
+              <wp:posOffset>355600</wp:posOffset>
             </wp:positionH>
             <wp:positionV relativeFrom="paragraph">
-              <wp:posOffset>309064</wp:posOffset>
+              <wp:posOffset>306705</wp:posOffset>
             </wp:positionV>
-            <wp:extent cx="5730240" cy="1767840"/>
-            <wp:effectExtent l="19050" t="19050" r="22860" b="22860"/>
+            <wp:extent cx="5571490" cy="1767840"/>
+            <wp:effectExtent l="19050" t="19050" r="10160" b="22860"/>
             <wp:wrapSquare wrapText="bothSides"/>
             <wp:docPr id="11175342" name="Picture 1" descr="A screenshot of a computer&#10;&#10;Description automatically generated"/>
             <wp:cNvGraphicFramePr>
@@ -14413,7 +14659,7 @@
                   <pic:spPr>
                     <a:xfrm>
                       <a:off x="0" y="0"/>
-                      <a:ext cx="5730240" cy="1767840"/>
+                      <a:ext cx="5571490" cy="1767840"/>
                     </a:xfrm>
                     <a:prstGeom prst="rect">
                       <a:avLst/>
@@ -14437,8 +14683,880 @@
         <w:rPr>
           <w:rFonts w:cstheme="minorHAnsi"/>
         </w:rPr>
-        <w:t xml:space="preserve">      2.      Copy and paste as value.</w:t>
-      </w:r>
+        <w:t xml:space="preserve">    </w:t>
+      </w:r>
+      <w:r>
+        <w:rPr>
+          <w:rFonts w:cstheme="minorHAnsi"/>
+        </w:rPr>
+        <w:t xml:space="preserve">      </w:t>
+      </w:r>
+      <w:r>
+        <w:rPr>
+          <w:rFonts w:cstheme="minorHAnsi"/>
+        </w:rPr>
+        <w:t xml:space="preserve"> 2.      Copy and paste as value.</w:t>
+      </w:r>
+    </w:p>
+    <w:p>
+      <w:pPr>
+        <w:rPr>
+          <w:rFonts w:cstheme="minorHAnsi"/>
+        </w:rPr>
+      </w:pPr>
+    </w:p>
+    <w:p>
+      <w:pPr>
+        <w:rPr>
+          <w:rFonts w:cstheme="minorHAnsi"/>
+        </w:rPr>
+      </w:pPr>
+    </w:p>
+    <w:p>
+      <w:pPr>
+        <w:rPr>
+          <w:rFonts w:cstheme="minorHAnsi"/>
+        </w:rPr>
+      </w:pPr>
+    </w:p>
+    <w:p>
+      <w:pPr>
+        <w:rPr>
+          <w:rFonts w:cstheme="minorHAnsi"/>
+        </w:rPr>
+      </w:pPr>
+    </w:p>
+    <w:p>
+      <w:pPr>
+        <w:rPr>
+          <w:rFonts w:cstheme="minorHAnsi"/>
+        </w:rPr>
+      </w:pPr>
+    </w:p>
+    <w:p>
+      <w:pPr>
+        <w:rPr>
+          <w:rFonts w:cstheme="minorHAnsi"/>
+        </w:rPr>
+      </w:pPr>
+    </w:p>
+    <w:p>
+      <w:pPr>
+        <w:rPr>
+          <w:rFonts w:cstheme="minorHAnsi"/>
+        </w:rPr>
+      </w:pPr>
+    </w:p>
+    <w:p>
+      <w:pPr>
+        <w:rPr>
+          <w:rFonts w:cstheme="minorHAnsi"/>
+        </w:rPr>
+      </w:pPr>
+    </w:p>
+    <w:p>
+      <w:r>
+        <w:rPr>
+          <w:rFonts w:cstheme="minorHAnsi"/>
+        </w:rPr>
+        <w:lastRenderedPageBreak/>
+        <w:t xml:space="preserve">    4.    </w:t>
+      </w:r>
+      <w:bookmarkStart w:id="27" w:name="C21_P"/>
+      <w:r>
+        <w:t>Is Last Order</w:t>
+      </w:r>
+      <w:bookmarkEnd w:id="27"/>
+    </w:p>
+    <w:p>
+      <w:r>
+        <w:rPr>
+          <w:b/>
+          <w:bCs/>
+        </w:rPr>
+        <w:t xml:space="preserve">            </w:t>
+      </w:r>
+      <w:r>
+        <w:rPr>
+          <w:b/>
+          <w:bCs/>
+        </w:rPr>
+        <w:t>Steps</w:t>
+      </w:r>
+      <w:r>
+        <w:t>:</w:t>
+      </w:r>
+    </w:p>
+    <w:p>
+      <w:r>
+        <w:rPr>
+          <w:noProof/>
+        </w:rPr>
+        <w:drawing>
+          <wp:anchor distT="0" distB="0" distL="114300" distR="114300" simplePos="0" relativeHeight="251758080" behindDoc="0" locked="0" layoutInCell="1" allowOverlap="1" wp14:anchorId="2985161A" wp14:editId="3B809916">
+            <wp:simplePos x="0" y="0"/>
+            <wp:positionH relativeFrom="margin">
+              <wp:align>right</wp:align>
+            </wp:positionH>
+            <wp:positionV relativeFrom="paragraph">
+              <wp:posOffset>277934</wp:posOffset>
+            </wp:positionV>
+            <wp:extent cx="5591175" cy="1377315"/>
+            <wp:effectExtent l="19050" t="19050" r="28575" b="13335"/>
+            <wp:wrapSquare wrapText="bothSides"/>
+            <wp:docPr id="1673398622" name="Picture 1" descr="A screenshot of a computer&#10;&#10;Description automatically generated"/>
+            <wp:cNvGraphicFramePr>
+              <a:graphicFrameLocks xmlns:a="http://schemas.openxmlformats.org/drawingml/2006/main" noChangeAspect="1"/>
+            </wp:cNvGraphicFramePr>
+            <a:graphic xmlns:a="http://schemas.openxmlformats.org/drawingml/2006/main">
+              <a:graphicData uri="http://schemas.openxmlformats.org/drawingml/2006/picture">
+                <pic:pic xmlns:pic="http://schemas.openxmlformats.org/drawingml/2006/picture">
+                  <pic:nvPicPr>
+                    <pic:cNvPr id="1673398622" name="Picture 1" descr="A screenshot of a computer&#10;&#10;Description automatically generated"/>
+                    <pic:cNvPicPr/>
+                  </pic:nvPicPr>
+                  <pic:blipFill>
+                    <a:blip r:embed="rId80">
+                      <a:extLst>
+                        <a:ext uri="{28A0092B-C50C-407E-A947-70E740481C1C}">
+                          <a14:useLocalDpi xmlns:a14="http://schemas.microsoft.com/office/drawing/2010/main" val="0"/>
+                        </a:ext>
+                      </a:extLst>
+                    </a:blip>
+                    <a:stretch>
+                      <a:fillRect/>
+                    </a:stretch>
+                  </pic:blipFill>
+                  <pic:spPr>
+                    <a:xfrm>
+                      <a:off x="0" y="0"/>
+                      <a:ext cx="5591175" cy="1377315"/>
+                    </a:xfrm>
+                    <a:prstGeom prst="rect">
+                      <a:avLst/>
+                    </a:prstGeom>
+                    <a:ln w="19050">
+                      <a:solidFill>
+                        <a:srgbClr val="AF658C"/>
+                      </a:solidFill>
+                    </a:ln>
+                  </pic:spPr>
+                </pic:pic>
+              </a:graphicData>
+            </a:graphic>
+            <wp14:sizeRelH relativeFrom="margin">
+              <wp14:pctWidth>0</wp14:pctWidth>
+            </wp14:sizeRelH>
+            <wp14:sizeRelV relativeFrom="margin">
+              <wp14:pctHeight>0</wp14:pctHeight>
+            </wp14:sizeRelV>
+          </wp:anchor>
+        </w:drawing>
+      </w:r>
+      <w:r>
+        <w:t xml:space="preserve">            1.     Create a new column called “</w:t>
+      </w:r>
+      <w:r>
+        <w:t>Is Last Order</w:t>
+      </w:r>
+      <w:r>
+        <w:t xml:space="preserve">” and use </w:t>
+      </w:r>
+      <w:r>
+        <w:rPr>
+          <w:b/>
+          <w:bCs/>
+        </w:rPr>
+        <w:t>XLOOKUP</w:t>
+      </w:r>
+      <w:r>
+        <w:t xml:space="preserve">, </w:t>
+      </w:r>
+      <w:r>
+        <w:rPr>
+          <w:b/>
+          <w:bCs/>
+        </w:rPr>
+        <w:t>MAX</w:t>
+      </w:r>
+      <w:r>
+        <w:t xml:space="preserve">, and </w:t>
+      </w:r>
+      <w:r>
+        <w:rPr>
+          <w:b/>
+          <w:bCs/>
+        </w:rPr>
+        <w:t>IF</w:t>
+      </w:r>
+      <w:r>
+        <w:t xml:space="preserve"> functions.</w:t>
+      </w:r>
+    </w:p>
+    <w:p/>
+    <w:p>
+      <w:r>
+        <w:t xml:space="preserve">           </w:t>
+      </w:r>
+      <w:r>
+        <w:rPr>
+          <w:b/>
+          <w:bCs/>
+        </w:rPr>
+        <w:t>Explanation</w:t>
+      </w:r>
+      <w:r>
+        <w:t>:</w:t>
+      </w:r>
+    </w:p>
+    <w:p>
+      <w:pPr>
+        <w:pStyle w:val="NormalWeb"/>
+        <w:numPr>
+          <w:ilvl w:val="0"/>
+          <w:numId w:val="35"/>
+        </w:numPr>
+        <w:spacing w:before="0" w:beforeAutospacing="0" w:after="0" w:afterAutospacing="0"/>
+        <w:rPr>
+          <w:rFonts w:asciiTheme="minorHAnsi" w:hAnsiTheme="minorHAnsi" w:cstheme="minorHAnsi"/>
+          <w:sz w:val="22"/>
+          <w:szCs w:val="22"/>
+        </w:rPr>
+      </w:pPr>
+      <w:r>
+        <w:rPr>
+          <w:rStyle w:val="Strong"/>
+          <w:rFonts w:asciiTheme="minorHAnsi" w:hAnsiTheme="minorHAnsi" w:cstheme="minorHAnsi"/>
+          <w:sz w:val="22"/>
+          <w:szCs w:val="22"/>
+        </w:rPr>
+        <w:t>Intuition</w:t>
+      </w:r>
+      <w:r>
+        <w:rPr>
+          <w:rFonts w:asciiTheme="minorHAnsi" w:hAnsiTheme="minorHAnsi" w:cstheme="minorHAnsi"/>
+          <w:sz w:val="22"/>
+          <w:szCs w:val="22"/>
+        </w:rPr>
+        <w:t>: The function is designed to check if the current Order ID (</w:t>
+      </w:r>
+      <w:r>
+        <w:rPr>
+          <w:rStyle w:val="HTMLCode"/>
+          <w:rFonts w:asciiTheme="minorHAnsi" w:hAnsiTheme="minorHAnsi" w:cstheme="minorHAnsi"/>
+          <w:sz w:val="22"/>
+          <w:szCs w:val="22"/>
+        </w:rPr>
+        <w:t>B2</w:t>
+      </w:r>
+      <w:r>
+        <w:rPr>
+          <w:rFonts w:asciiTheme="minorHAnsi" w:hAnsiTheme="minorHAnsi" w:cstheme="minorHAnsi"/>
+          <w:sz w:val="22"/>
+          <w:szCs w:val="22"/>
+        </w:rPr>
+        <w:t xml:space="preserve">) is the one associated with the </w:t>
+      </w:r>
+      <w:r>
+        <w:rPr>
+          <w:rFonts w:asciiTheme="minorHAnsi" w:hAnsiTheme="minorHAnsi" w:cstheme="minorHAnsi"/>
+          <w:sz w:val="22"/>
+          <w:szCs w:val="22"/>
+        </w:rPr>
+        <w:t>latest</w:t>
+      </w:r>
+      <w:r>
+        <w:rPr>
+          <w:rFonts w:asciiTheme="minorHAnsi" w:hAnsiTheme="minorHAnsi" w:cstheme="minorHAnsi"/>
+          <w:sz w:val="22"/>
+          <w:szCs w:val="22"/>
+        </w:rPr>
+        <w:t xml:space="preserve"> date for the current Consumer ID (</w:t>
+      </w:r>
+      <w:r>
+        <w:rPr>
+          <w:rStyle w:val="HTMLCode"/>
+          <w:rFonts w:asciiTheme="minorHAnsi" w:hAnsiTheme="minorHAnsi" w:cstheme="minorHAnsi"/>
+          <w:sz w:val="22"/>
+          <w:szCs w:val="22"/>
+        </w:rPr>
+        <w:t>A2</w:t>
+      </w:r>
+      <w:r>
+        <w:rPr>
+          <w:rFonts w:asciiTheme="minorHAnsi" w:hAnsiTheme="minorHAnsi" w:cstheme="minorHAnsi"/>
+          <w:sz w:val="22"/>
+          <w:szCs w:val="22"/>
+        </w:rPr>
+        <w:t>). If it is, the function returns </w:t>
+      </w:r>
+      <w:r>
+        <w:rPr>
+          <w:rStyle w:val="HTMLCode"/>
+          <w:rFonts w:asciiTheme="minorHAnsi" w:hAnsiTheme="minorHAnsi" w:cstheme="minorHAnsi"/>
+          <w:sz w:val="22"/>
+          <w:szCs w:val="22"/>
+        </w:rPr>
+        <w:t>1</w:t>
+      </w:r>
+      <w:r>
+        <w:rPr>
+          <w:rFonts w:asciiTheme="minorHAnsi" w:hAnsiTheme="minorHAnsi" w:cstheme="minorHAnsi"/>
+          <w:sz w:val="22"/>
+          <w:szCs w:val="22"/>
+        </w:rPr>
+        <w:t>; otherwise, it returns </w:t>
+      </w:r>
+      <w:r>
+        <w:rPr>
+          <w:rStyle w:val="HTMLCode"/>
+          <w:rFonts w:asciiTheme="minorHAnsi" w:hAnsiTheme="minorHAnsi" w:cstheme="minorHAnsi"/>
+          <w:sz w:val="22"/>
+          <w:szCs w:val="22"/>
+        </w:rPr>
+        <w:t>0</w:t>
+      </w:r>
+      <w:r>
+        <w:rPr>
+          <w:rFonts w:asciiTheme="minorHAnsi" w:hAnsiTheme="minorHAnsi" w:cstheme="minorHAnsi"/>
+          <w:sz w:val="22"/>
+          <w:szCs w:val="22"/>
+        </w:rPr>
+        <w:t xml:space="preserve">. In case of a tie (i.e., multiple orders from the same Consumer ID have the same </w:t>
+      </w:r>
+      <w:r>
+        <w:rPr>
+          <w:rFonts w:asciiTheme="minorHAnsi" w:hAnsiTheme="minorHAnsi" w:cstheme="minorHAnsi"/>
+          <w:sz w:val="22"/>
+          <w:szCs w:val="22"/>
+        </w:rPr>
+        <w:t>latest</w:t>
+      </w:r>
+      <w:r>
+        <w:rPr>
+          <w:rFonts w:asciiTheme="minorHAnsi" w:hAnsiTheme="minorHAnsi" w:cstheme="minorHAnsi"/>
+          <w:sz w:val="22"/>
+          <w:szCs w:val="22"/>
+        </w:rPr>
+        <w:t xml:space="preserve"> date), the function picks the Order ID that appears </w:t>
+      </w:r>
+      <w:r>
+        <w:rPr>
+          <w:rFonts w:asciiTheme="minorHAnsi" w:hAnsiTheme="minorHAnsi" w:cstheme="minorHAnsi"/>
+          <w:sz w:val="22"/>
+          <w:szCs w:val="22"/>
+        </w:rPr>
+        <w:t>last</w:t>
+      </w:r>
+      <w:r>
+        <w:rPr>
+          <w:rFonts w:asciiTheme="minorHAnsi" w:hAnsiTheme="minorHAnsi" w:cstheme="minorHAnsi"/>
+          <w:sz w:val="22"/>
+          <w:szCs w:val="22"/>
+        </w:rPr>
+        <w:t xml:space="preserve"> in the </w:t>
+      </w:r>
+      <w:r>
+        <w:rPr>
+          <w:rStyle w:val="HTMLCode"/>
+          <w:rFonts w:asciiTheme="minorHAnsi" w:hAnsiTheme="minorHAnsi" w:cstheme="minorHAnsi"/>
+          <w:sz w:val="22"/>
+          <w:szCs w:val="22"/>
+        </w:rPr>
+        <w:t>OrderID_Array</w:t>
+      </w:r>
+      <w:r>
+        <w:rPr>
+          <w:rFonts w:asciiTheme="minorHAnsi" w:hAnsiTheme="minorHAnsi" w:cstheme="minorHAnsi"/>
+          <w:sz w:val="22"/>
+          <w:szCs w:val="22"/>
+        </w:rPr>
+        <w:t>.</w:t>
+      </w:r>
+    </w:p>
+    <w:p/>
+    <w:p>
+      <w:pPr>
+        <w:numPr>
+          <w:ilvl w:val="0"/>
+          <w:numId w:val="34"/>
+        </w:numPr>
+        <w:spacing w:after="0" w:line="240" w:lineRule="auto"/>
+        <w:rPr>
+          <w:rFonts w:eastAsia="Times New Roman" w:cstheme="minorHAnsi"/>
+          <w:kern w:val="0"/>
+          <w14:ligatures w14:val="none"/>
+        </w:rPr>
+      </w:pPr>
+      <w:r>
+        <w:rPr>
+          <w:rFonts w:eastAsia="Times New Roman" w:cstheme="minorHAnsi"/>
+          <w:b/>
+          <w:bCs/>
+          <w:kern w:val="0"/>
+          <w14:ligatures w14:val="none"/>
+        </w:rPr>
+        <w:t>XLOOKUP</w:t>
+      </w:r>
+      <w:r>
+        <w:rPr>
+          <w:rFonts w:eastAsia="Times New Roman" w:cstheme="minorHAnsi"/>
+          <w:kern w:val="0"/>
+          <w14:ligatures w14:val="none"/>
+        </w:rPr>
+        <w:t>(lookup_value, lookup_array, return_array, [if_not_found], [match_mode], [search_mode]):</w:t>
+      </w:r>
+    </w:p>
+    <w:p>
+      <w:pPr>
+        <w:numPr>
+          <w:ilvl w:val="1"/>
+          <w:numId w:val="34"/>
+        </w:numPr>
+        <w:spacing w:beforeAutospacing="1" w:after="0" w:afterAutospacing="1" w:line="240" w:lineRule="auto"/>
+        <w:rPr>
+          <w:rFonts w:eastAsia="Times New Roman" w:cstheme="minorHAnsi"/>
+          <w:kern w:val="0"/>
+          <w14:ligatures w14:val="none"/>
+        </w:rPr>
+      </w:pPr>
+      <w:r>
+        <w:rPr>
+          <w:rFonts w:eastAsia="Times New Roman" w:cstheme="minorHAnsi"/>
+          <w:kern w:val="0"/>
+          <w14:ligatures w14:val="none"/>
+        </w:rPr>
+        <w:t xml:space="preserve">lookup_value: This is the </w:t>
+      </w:r>
+      <w:r>
+        <w:rPr>
+          <w:rFonts w:eastAsia="Times New Roman" w:cstheme="minorHAnsi"/>
+          <w:kern w:val="0"/>
+          <w14:ligatures w14:val="none"/>
+        </w:rPr>
+        <w:t>latest</w:t>
+      </w:r>
+      <w:r>
+        <w:rPr>
+          <w:rFonts w:eastAsia="Times New Roman" w:cstheme="minorHAnsi"/>
+          <w:kern w:val="0"/>
+          <w14:ligatures w14:val="none"/>
+        </w:rPr>
+        <w:t xml:space="preserve"> date for the current Consumer ID (A2). It’s found by taking the </w:t>
+      </w:r>
+      <w:r>
+        <w:rPr>
+          <w:rFonts w:eastAsia="Times New Roman" w:cstheme="minorHAnsi"/>
+          <w:kern w:val="0"/>
+          <w14:ligatures w14:val="none"/>
+        </w:rPr>
+        <w:t>maximum</w:t>
+      </w:r>
+      <w:r>
+        <w:rPr>
+          <w:rFonts w:eastAsia="Times New Roman" w:cstheme="minorHAnsi"/>
+          <w:kern w:val="0"/>
+          <w14:ligatures w14:val="none"/>
+        </w:rPr>
+        <w:t xml:space="preserve"> date from the DATE_Array where the ConsumerID_Array equals A2. If the ConsumerID_Array doesn’t equal A2, the function uses </w:t>
+      </w:r>
+      <w:r>
+        <w:rPr>
+          <w:rFonts w:eastAsia="Times New Roman" w:cstheme="minorHAnsi"/>
+          <w:kern w:val="0"/>
+          <w14:ligatures w14:val="none"/>
+        </w:rPr>
+        <w:t>0</w:t>
+      </w:r>
+      <w:r>
+        <w:rPr>
+          <w:rFonts w:eastAsia="Times New Roman" w:cstheme="minorHAnsi"/>
+          <w:kern w:val="0"/>
+          <w14:ligatures w14:val="none"/>
+        </w:rPr>
+        <w:t>.</w:t>
+      </w:r>
+    </w:p>
+    <w:p>
+      <w:pPr>
+        <w:numPr>
+          <w:ilvl w:val="1"/>
+          <w:numId w:val="34"/>
+        </w:numPr>
+        <w:spacing w:beforeAutospacing="1" w:after="0" w:afterAutospacing="1" w:line="240" w:lineRule="auto"/>
+        <w:rPr>
+          <w:rFonts w:eastAsia="Times New Roman" w:cstheme="minorHAnsi"/>
+          <w:kern w:val="0"/>
+          <w14:ligatures w14:val="none"/>
+        </w:rPr>
+      </w:pPr>
+      <w:r>
+        <w:rPr>
+          <w:rFonts w:eastAsia="Times New Roman" w:cstheme="minorHAnsi"/>
+          <w:kern w:val="0"/>
+          <w14:ligatures w14:val="none"/>
+        </w:rPr>
+        <w:t>lookup_array: This is the same array used to find the lookup_value.</w:t>
+      </w:r>
+    </w:p>
+    <w:p>
+      <w:pPr>
+        <w:numPr>
+          <w:ilvl w:val="1"/>
+          <w:numId w:val="34"/>
+        </w:numPr>
+        <w:spacing w:beforeAutospacing="1" w:after="0" w:afterAutospacing="1" w:line="240" w:lineRule="auto"/>
+        <w:rPr>
+          <w:rFonts w:eastAsia="Times New Roman" w:cstheme="minorHAnsi"/>
+          <w:kern w:val="0"/>
+          <w14:ligatures w14:val="none"/>
+        </w:rPr>
+      </w:pPr>
+      <w:r>
+        <w:rPr>
+          <w:rFonts w:eastAsia="Times New Roman" w:cstheme="minorHAnsi"/>
+          <w:kern w:val="0"/>
+          <w14:ligatures w14:val="none"/>
+        </w:rPr>
+        <w:t>return_array: This is the OrderID_Array from which the XLOOKUP function will return an Order ID.</w:t>
+      </w:r>
+    </w:p>
+    <w:p>
+      <w:pPr>
+        <w:numPr>
+          <w:ilvl w:val="1"/>
+          <w:numId w:val="34"/>
+        </w:numPr>
+        <w:spacing w:beforeAutospacing="1" w:after="0" w:afterAutospacing="1" w:line="240" w:lineRule="auto"/>
+        <w:rPr>
+          <w:rFonts w:eastAsia="Times New Roman" w:cstheme="minorHAnsi"/>
+          <w:kern w:val="0"/>
+          <w14:ligatures w14:val="none"/>
+        </w:rPr>
+      </w:pPr>
+      <w:r>
+        <w:rPr>
+          <w:rFonts w:eastAsia="Times New Roman" w:cstheme="minorHAnsi"/>
+          <w:kern w:val="0"/>
+          <w14:ligatures w14:val="none"/>
+        </w:rPr>
+        <w:t>[if_not_found]: If the lookup_value is not found in the lookup_array, the function returns 0.</w:t>
+      </w:r>
+    </w:p>
+    <w:p>
+      <w:pPr>
+        <w:numPr>
+          <w:ilvl w:val="1"/>
+          <w:numId w:val="34"/>
+        </w:numPr>
+        <w:spacing w:beforeAutospacing="1" w:after="0" w:afterAutospacing="1" w:line="240" w:lineRule="auto"/>
+        <w:rPr>
+          <w:rFonts w:eastAsia="Times New Roman" w:cstheme="minorHAnsi"/>
+          <w:kern w:val="0"/>
+          <w14:ligatures w14:val="none"/>
+        </w:rPr>
+      </w:pPr>
+      <w:r>
+        <w:rPr>
+          <w:rFonts w:eastAsia="Times New Roman" w:cstheme="minorHAnsi"/>
+          <w:kern w:val="0"/>
+          <w14:ligatures w14:val="none"/>
+        </w:rPr>
+        <w:t>[match_mode]: This is set to 0 to find an exact match.</w:t>
+      </w:r>
+    </w:p>
+    <w:p>
+      <w:pPr>
+        <w:numPr>
+          <w:ilvl w:val="1"/>
+          <w:numId w:val="34"/>
+        </w:numPr>
+        <w:spacing w:beforeAutospacing="1" w:after="0" w:afterAutospacing="1" w:line="240" w:lineRule="auto"/>
+        <w:rPr>
+          <w:rFonts w:eastAsia="Times New Roman" w:cstheme="minorHAnsi"/>
+          <w:kern w:val="0"/>
+          <w14:ligatures w14:val="none"/>
+        </w:rPr>
+      </w:pPr>
+      <w:r>
+        <w:rPr>
+          <w:rFonts w:eastAsia="Times New Roman" w:cstheme="minorHAnsi"/>
+          <w:kern w:val="0"/>
+          <w14:ligatures w14:val="none"/>
+        </w:rPr>
+        <w:t>[search_mode]: This is set to </w:t>
+      </w:r>
+      <w:r>
+        <w:rPr>
+          <w:rFonts w:eastAsia="Times New Roman" w:cstheme="minorHAnsi"/>
+          <w:kern w:val="0"/>
+          <w14:ligatures w14:val="none"/>
+        </w:rPr>
+        <w:t>-</w:t>
+      </w:r>
+      <w:r>
+        <w:rPr>
+          <w:rFonts w:eastAsia="Times New Roman" w:cstheme="minorHAnsi"/>
+          <w:kern w:val="0"/>
+          <w14:ligatures w14:val="none"/>
+        </w:rPr>
+        <w:t xml:space="preserve">1 to search from </w:t>
+      </w:r>
+      <w:r>
+        <w:rPr>
+          <w:rFonts w:eastAsia="Times New Roman" w:cstheme="minorHAnsi"/>
+          <w:kern w:val="0"/>
+          <w14:ligatures w14:val="none"/>
+        </w:rPr>
+        <w:t>last</w:t>
+      </w:r>
+      <w:r>
+        <w:rPr>
+          <w:rFonts w:eastAsia="Times New Roman" w:cstheme="minorHAnsi"/>
+          <w:kern w:val="0"/>
+          <w14:ligatures w14:val="none"/>
+        </w:rPr>
+        <w:t xml:space="preserve"> to </w:t>
+      </w:r>
+      <w:r>
+        <w:rPr>
+          <w:rFonts w:eastAsia="Times New Roman" w:cstheme="minorHAnsi"/>
+          <w:kern w:val="0"/>
+          <w14:ligatures w14:val="none"/>
+        </w:rPr>
+        <w:t>first</w:t>
+      </w:r>
+      <w:r>
+        <w:rPr>
+          <w:rFonts w:eastAsia="Times New Roman" w:cstheme="minorHAnsi"/>
+          <w:kern w:val="0"/>
+          <w14:ligatures w14:val="none"/>
+        </w:rPr>
+        <w:t>.</w:t>
+      </w:r>
+    </w:p>
+    <w:p>
+      <w:pPr>
+        <w:numPr>
+          <w:ilvl w:val="0"/>
+          <w:numId w:val="34"/>
+        </w:numPr>
+        <w:spacing w:after="0" w:line="240" w:lineRule="auto"/>
+        <w:rPr>
+          <w:rFonts w:eastAsia="Times New Roman" w:cstheme="minorHAnsi"/>
+          <w:kern w:val="0"/>
+          <w14:ligatures w14:val="none"/>
+        </w:rPr>
+      </w:pPr>
+      <w:r>
+        <w:rPr>
+          <w:rFonts w:eastAsia="Times New Roman" w:cstheme="minorHAnsi"/>
+          <w:b/>
+          <w:bCs/>
+          <w:kern w:val="0"/>
+          <w14:ligatures w14:val="none"/>
+        </w:rPr>
+        <w:t>IF</w:t>
+      </w:r>
+      <w:r>
+        <w:rPr>
+          <w:rFonts w:eastAsia="Times New Roman" w:cstheme="minorHAnsi"/>
+          <w:kern w:val="0"/>
+          <w14:ligatures w14:val="none"/>
+        </w:rPr>
+        <w:t>(logical_test, [value_if_true], [value_if_false]):</w:t>
+      </w:r>
+    </w:p>
+    <w:p>
+      <w:pPr>
+        <w:numPr>
+          <w:ilvl w:val="1"/>
+          <w:numId w:val="34"/>
+        </w:numPr>
+        <w:spacing w:beforeAutospacing="1" w:after="0" w:afterAutospacing="1" w:line="240" w:lineRule="auto"/>
+        <w:rPr>
+          <w:rFonts w:eastAsia="Times New Roman" w:cstheme="minorHAnsi"/>
+          <w:kern w:val="0"/>
+          <w14:ligatures w14:val="none"/>
+        </w:rPr>
+      </w:pPr>
+      <w:r>
+        <w:rPr>
+          <w:rFonts w:eastAsia="Times New Roman" w:cstheme="minorHAnsi"/>
+          <w:kern w:val="0"/>
+          <w14:ligatures w14:val="none"/>
+        </w:rPr>
+        <w:t>logical_test: This checks if the current Order ID (B2) is equal to the Order ID returned from the XLOOKUP function.</w:t>
+      </w:r>
+    </w:p>
+    <w:p>
+      <w:pPr>
+        <w:numPr>
+          <w:ilvl w:val="1"/>
+          <w:numId w:val="34"/>
+        </w:numPr>
+        <w:spacing w:beforeAutospacing="1" w:after="0" w:afterAutospacing="1" w:line="240" w:lineRule="auto"/>
+        <w:rPr>
+          <w:rFonts w:eastAsia="Times New Roman" w:cstheme="minorHAnsi"/>
+          <w:kern w:val="0"/>
+          <w14:ligatures w14:val="none"/>
+        </w:rPr>
+      </w:pPr>
+      <w:r>
+        <w:rPr>
+          <w:rFonts w:eastAsia="Times New Roman" w:cstheme="minorHAnsi"/>
+          <w:kern w:val="0"/>
+          <w14:ligatures w14:val="none"/>
+        </w:rPr>
+        <w:t xml:space="preserve">[value_if_true]: If the logical_test is true (i.e., the current Order ID is the one associated with the </w:t>
+      </w:r>
+      <w:r>
+        <w:rPr>
+          <w:rFonts w:eastAsia="Times New Roman" w:cstheme="minorHAnsi"/>
+          <w:kern w:val="0"/>
+          <w14:ligatures w14:val="none"/>
+        </w:rPr>
+        <w:t>latest</w:t>
+      </w:r>
+      <w:r>
+        <w:rPr>
+          <w:rFonts w:eastAsia="Times New Roman" w:cstheme="minorHAnsi"/>
+          <w:kern w:val="0"/>
+          <w14:ligatures w14:val="none"/>
+        </w:rPr>
+        <w:t xml:space="preserve"> date for the current Consumer ID), the function returns 1.</w:t>
+      </w:r>
+    </w:p>
+    <w:p>
+      <w:pPr>
+        <w:numPr>
+          <w:ilvl w:val="1"/>
+          <w:numId w:val="34"/>
+        </w:numPr>
+        <w:spacing w:beforeAutospacing="1" w:after="0" w:afterAutospacing="1" w:line="240" w:lineRule="auto"/>
+        <w:rPr>
+          <w:rFonts w:eastAsia="Times New Roman" w:cstheme="minorHAnsi"/>
+          <w:kern w:val="0"/>
+          <w14:ligatures w14:val="none"/>
+        </w:rPr>
+      </w:pPr>
+      <w:r>
+        <w:rPr>
+          <w:rFonts w:eastAsia="Times New Roman" w:cstheme="minorHAnsi"/>
+          <w:kern w:val="0"/>
+          <w14:ligatures w14:val="none"/>
+        </w:rPr>
+        <w:t xml:space="preserve">[value_if_false]: If the logical_test is false (i.e., the current Order ID is not the one associated with the </w:t>
+      </w:r>
+      <w:r>
+        <w:rPr>
+          <w:rFonts w:eastAsia="Times New Roman" w:cstheme="minorHAnsi"/>
+          <w:kern w:val="0"/>
+          <w14:ligatures w14:val="none"/>
+        </w:rPr>
+        <w:t>latest</w:t>
+      </w:r>
+      <w:r>
+        <w:rPr>
+          <w:rFonts w:eastAsia="Times New Roman" w:cstheme="minorHAnsi"/>
+          <w:kern w:val="0"/>
+          <w14:ligatures w14:val="none"/>
+        </w:rPr>
+        <w:t xml:space="preserve"> date for the current Consumer ID), the function returns 0.</w:t>
+      </w:r>
+    </w:p>
+    <w:p>
+      <w:pPr>
+        <w:rPr>
+          <w:rFonts w:cstheme="minorHAnsi"/>
+        </w:rPr>
+      </w:pPr>
+      <w:r>
+        <w:rPr>
+          <w:noProof/>
+        </w:rPr>
+        <w:lastRenderedPageBreak/>
+        <w:drawing>
+          <wp:anchor distT="0" distB="0" distL="114300" distR="114300" simplePos="0" relativeHeight="251759104" behindDoc="0" locked="0" layoutInCell="1" allowOverlap="1" wp14:anchorId="0718C2E5" wp14:editId="0C47160C">
+            <wp:simplePos x="0" y="0"/>
+            <wp:positionH relativeFrom="margin">
+              <wp:align>right</wp:align>
+            </wp:positionH>
+            <wp:positionV relativeFrom="paragraph">
+              <wp:posOffset>369660</wp:posOffset>
+            </wp:positionV>
+            <wp:extent cx="5594985" cy="1828800"/>
+            <wp:effectExtent l="19050" t="19050" r="24765" b="19050"/>
+            <wp:wrapSquare wrapText="bothSides"/>
+            <wp:docPr id="1990984111" name="Picture 1" descr="A screenshot of a computer&#10;&#10;Description automatically generated"/>
+            <wp:cNvGraphicFramePr>
+              <a:graphicFrameLocks xmlns:a="http://schemas.openxmlformats.org/drawingml/2006/main" noChangeAspect="1"/>
+            </wp:cNvGraphicFramePr>
+            <a:graphic xmlns:a="http://schemas.openxmlformats.org/drawingml/2006/main">
+              <a:graphicData uri="http://schemas.openxmlformats.org/drawingml/2006/picture">
+                <pic:pic xmlns:pic="http://schemas.openxmlformats.org/drawingml/2006/picture">
+                  <pic:nvPicPr>
+                    <pic:cNvPr id="1990984111" name="Picture 1" descr="A screenshot of a computer&#10;&#10;Description automatically generated"/>
+                    <pic:cNvPicPr/>
+                  </pic:nvPicPr>
+                  <pic:blipFill>
+                    <a:blip r:embed="rId81">
+                      <a:extLst>
+                        <a:ext uri="{28A0092B-C50C-407E-A947-70E740481C1C}">
+                          <a14:useLocalDpi xmlns:a14="http://schemas.microsoft.com/office/drawing/2010/main" val="0"/>
+                        </a:ext>
+                      </a:extLst>
+                    </a:blip>
+                    <a:stretch>
+                      <a:fillRect/>
+                    </a:stretch>
+                  </pic:blipFill>
+                  <pic:spPr>
+                    <a:xfrm>
+                      <a:off x="0" y="0"/>
+                      <a:ext cx="5594985" cy="1828800"/>
+                    </a:xfrm>
+                    <a:prstGeom prst="rect">
+                      <a:avLst/>
+                    </a:prstGeom>
+                    <a:ln>
+                      <a:solidFill>
+                        <a:srgbClr val="AF658C"/>
+                      </a:solidFill>
+                    </a:ln>
+                  </pic:spPr>
+                </pic:pic>
+              </a:graphicData>
+            </a:graphic>
+            <wp14:sizeRelH relativeFrom="margin">
+              <wp14:pctWidth>0</wp14:pctWidth>
+            </wp14:sizeRelH>
+            <wp14:sizeRelV relativeFrom="margin">
+              <wp14:pctHeight>0</wp14:pctHeight>
+            </wp14:sizeRelV>
+          </wp:anchor>
+        </w:drawing>
+      </w:r>
+      <w:r>
+        <w:rPr>
+          <w:rFonts w:cstheme="minorHAnsi"/>
+        </w:rPr>
+        <w:t xml:space="preserve">           2.      Copy and paste as value.</w:t>
+      </w:r>
+    </w:p>
+    <w:p>
+      <w:pPr>
+        <w:rPr>
+          <w:rFonts w:cstheme="minorHAnsi"/>
+        </w:rPr>
+      </w:pPr>
+    </w:p>
+    <w:p>
+      <w:pPr>
+        <w:rPr>
+          <w:rFonts w:cstheme="minorHAnsi"/>
+        </w:rPr>
+      </w:pPr>
     </w:p>
     <w:p>
       <w:pPr>
@@ -14466,7 +15584,7 @@
     </w:p>
     <w:p/>
     <w:sectPr>
-      <w:footerReference w:type="default" r:id="rId80"/>
+      <w:footerReference w:type="default" r:id="rId82"/>
       <w:pgSz w:w="12240" w:h="15840"/>
       <w:pgMar w:top="1440" w:right="1440" w:bottom="1440" w:left="1440" w:header="708" w:footer="708" w:gutter="0"/>
       <w:pgBorders w:offsetFrom="page">
@@ -16875,9 +17993,9 @@
       <w:lvlJc w:val="left"/>
       <w:pPr>
         <w:tabs>
-          <w:tab w:val="num" w:pos="720"/>
+          <w:tab w:val="num" w:pos="900"/>
         </w:tabs>
-        <w:ind w:left="720" w:hanging="360"/>
+        <w:ind w:left="900" w:hanging="360"/>
       </w:pPr>
       <w:rPr>
         <w:rFonts w:ascii="Symbol" w:hAnsi="Symbol" w:hint="default"/>
@@ -16891,9 +18009,9 @@
       <w:lvlJc w:val="left"/>
       <w:pPr>
         <w:tabs>
-          <w:tab w:val="num" w:pos="1440"/>
+          <w:tab w:val="num" w:pos="1620"/>
         </w:tabs>
-        <w:ind w:left="1440" w:hanging="360"/>
+        <w:ind w:left="1620" w:hanging="360"/>
       </w:pPr>
       <w:rPr>
         <w:rFonts w:ascii="Courier New" w:hAnsi="Courier New" w:hint="default"/>
@@ -16907,9 +18025,9 @@
       <w:lvlJc w:val="left"/>
       <w:pPr>
         <w:tabs>
-          <w:tab w:val="num" w:pos="2160"/>
+          <w:tab w:val="num" w:pos="2340"/>
         </w:tabs>
-        <w:ind w:left="2160" w:hanging="360"/>
+        <w:ind w:left="2340" w:hanging="360"/>
       </w:pPr>
       <w:rPr>
         <w:rFonts w:ascii="Wingdings" w:hAnsi="Wingdings" w:hint="default"/>
@@ -16923,9 +18041,9 @@
       <w:lvlJc w:val="left"/>
       <w:pPr>
         <w:tabs>
-          <w:tab w:val="num" w:pos="2880"/>
+          <w:tab w:val="num" w:pos="3060"/>
         </w:tabs>
-        <w:ind w:left="2880" w:hanging="360"/>
+        <w:ind w:left="3060" w:hanging="360"/>
       </w:pPr>
       <w:rPr>
         <w:rFonts w:ascii="Wingdings" w:hAnsi="Wingdings" w:hint="default"/>
@@ -16939,9 +18057,9 @@
       <w:lvlJc w:val="left"/>
       <w:pPr>
         <w:tabs>
-          <w:tab w:val="num" w:pos="3600"/>
+          <w:tab w:val="num" w:pos="3780"/>
         </w:tabs>
-        <w:ind w:left="3600" w:hanging="360"/>
+        <w:ind w:left="3780" w:hanging="360"/>
       </w:pPr>
       <w:rPr>
         <w:rFonts w:ascii="Wingdings" w:hAnsi="Wingdings" w:hint="default"/>
@@ -16955,9 +18073,9 @@
       <w:lvlJc w:val="left"/>
       <w:pPr>
         <w:tabs>
-          <w:tab w:val="num" w:pos="4320"/>
+          <w:tab w:val="num" w:pos="4500"/>
         </w:tabs>
-        <w:ind w:left="4320" w:hanging="360"/>
+        <w:ind w:left="4500" w:hanging="360"/>
       </w:pPr>
       <w:rPr>
         <w:rFonts w:ascii="Wingdings" w:hAnsi="Wingdings" w:hint="default"/>
@@ -16971,9 +18089,9 @@
       <w:lvlJc w:val="left"/>
       <w:pPr>
         <w:tabs>
-          <w:tab w:val="num" w:pos="5040"/>
+          <w:tab w:val="num" w:pos="5220"/>
         </w:tabs>
-        <w:ind w:left="5040" w:hanging="360"/>
+        <w:ind w:left="5220" w:hanging="360"/>
       </w:pPr>
       <w:rPr>
         <w:rFonts w:ascii="Wingdings" w:hAnsi="Wingdings" w:hint="default"/>
@@ -16987,9 +18105,9 @@
       <w:lvlJc w:val="left"/>
       <w:pPr>
         <w:tabs>
-          <w:tab w:val="num" w:pos="5760"/>
+          <w:tab w:val="num" w:pos="5940"/>
         </w:tabs>
-        <w:ind w:left="5760" w:hanging="360"/>
+        <w:ind w:left="5940" w:hanging="360"/>
       </w:pPr>
       <w:rPr>
         <w:rFonts w:ascii="Wingdings" w:hAnsi="Wingdings" w:hint="default"/>
@@ -17003,9 +18121,9 @@
       <w:lvlJc w:val="left"/>
       <w:pPr>
         <w:tabs>
-          <w:tab w:val="num" w:pos="6480"/>
+          <w:tab w:val="num" w:pos="6660"/>
         </w:tabs>
-        <w:ind w:left="6480" w:hanging="360"/>
+        <w:ind w:left="6660" w:hanging="360"/>
       </w:pPr>
       <w:rPr>
         <w:rFonts w:ascii="Wingdings" w:hAnsi="Wingdings" w:hint="default"/>
@@ -18621,7 +19739,7 @@
   <w:style w:type="paragraph" w:default="1" w:styleId="Normal">
     <w:name w:val="Normal"/>
     <w:qFormat/>
-    <w:rsid w:val="00054B7D"/>
+    <w:rsid w:val="00D54AAD"/>
   </w:style>
   <w:style w:type="paragraph" w:styleId="Heading1">
     <w:name w:val="heading 1"/>

</xml_diff>

<commit_message>
Adjusting columns for analysis - Adding a “Is Discount” column which equal ‘1’ in case of the order is discounted, ‘0’ otherwise
</commit_message>
<xml_diff>
--- a/Process_Phase/Data Cleaning Documentation.docx
+++ b/Process_Phase/Data Cleaning Documentation.docx
@@ -5554,13 +5554,7 @@
           </w:tcPr>
           <w:p>
             <w:r>
-              <w:t>C</w:t>
-            </w:r>
-            <w:r>
-              <w:t>20</w:t>
-            </w:r>
-            <w:r>
-              <w:t>-V</w:t>
+              <w:t>C20-V</w:t>
             </w:r>
           </w:p>
         </w:tc>
@@ -5595,18 +5589,7 @@
                 <w:kern w:val="0"/>
                 <w14:ligatures w14:val="none"/>
               </w:rPr>
-              <w:t>C2</w:t>
-            </w:r>
-            <w:r>
-              <w:rPr>
-                <w:rFonts w:ascii="Calibri" w:eastAsia="Times New Roman" w:hAnsi="Calibri" w:cs="Calibri"/>
-                <w:b/>
-                <w:bCs/>
-                <w:color w:val="000000"/>
-                <w:kern w:val="0"/>
-                <w14:ligatures w14:val="none"/>
-              </w:rPr>
-              <w:t>1</w:t>
+              <w:t>C21</w:t>
             </w:r>
           </w:p>
           <w:p>
@@ -5775,25 +5758,81 @@
                 <w14:ligatures w14:val="none"/>
               </w:rPr>
             </w:pPr>
+            <w:r>
+              <w:rPr>
+                <w:rFonts w:ascii="Calibri" w:eastAsia="Times New Roman" w:hAnsi="Calibri" w:cs="Calibri"/>
+                <w:b/>
+                <w:bCs/>
+                <w:color w:val="000000"/>
+                <w:kern w:val="0"/>
+                <w14:ligatures w14:val="none"/>
+              </w:rPr>
+              <w:t>C22</w:t>
+            </w:r>
+          </w:p>
+          <w:p>
+            <w:pPr>
+              <w:rPr>
+                <w:rFonts w:ascii="Calibri" w:eastAsia="Times New Roman" w:hAnsi="Calibri" w:cs="Calibri"/>
+                <w:b/>
+                <w:bCs/>
+                <w:color w:val="000000"/>
+                <w:kern w:val="0"/>
+                <w14:ligatures w14:val="none"/>
+              </w:rPr>
+            </w:pPr>
           </w:p>
         </w:tc>
         <w:tc>
           <w:tcPr>
             <w:tcW w:w="1680" w:type="dxa"/>
           </w:tcPr>
-          <w:p/>
+          <w:p>
+            <w:r>
+              <w:t>Adjusting columns for analysis</w:t>
+            </w:r>
+            <w:r>
+              <w:t>.</w:t>
+            </w:r>
+          </w:p>
         </w:tc>
         <w:tc>
           <w:tcPr>
             <w:tcW w:w="2155" w:type="dxa"/>
           </w:tcPr>
-          <w:p/>
+          <w:p>
+            <w:r>
+              <w:t>Adding a “</w:t>
+            </w:r>
+            <w:r>
+              <w:t xml:space="preserve">Is </w:t>
+            </w:r>
+            <w:r>
+              <w:t>Discount” column.</w:t>
+            </w:r>
+          </w:p>
         </w:tc>
         <w:tc>
           <w:tcPr>
             <w:tcW w:w="2250" w:type="dxa"/>
           </w:tcPr>
-          <w:p/>
+          <w:p>
+            <w:r>
+              <w:t>Adding a “</w:t>
+            </w:r>
+            <w:r>
+              <w:t xml:space="preserve">Is </w:t>
+            </w:r>
+            <w:r>
+              <w:t xml:space="preserve">Discount” column which equal ‘1’ in case of </w:t>
+            </w:r>
+            <w:r>
+              <w:rPr>
+                <w:rFonts w:cstheme="minorHAnsi"/>
+              </w:rPr>
+              <w:t>the order is discounted, ‘0’ otherwise.</w:t>
+            </w:r>
+          </w:p>
         </w:tc>
         <w:tc>
           <w:tcPr>
@@ -5803,19 +5842,47 @@
             <w:pPr>
               <w:jc w:val="center"/>
             </w:pPr>
+            <w:r>
+              <w:t>3678</w:t>
+            </w:r>
           </w:p>
         </w:tc>
         <w:tc>
           <w:tcPr>
             <w:tcW w:w="1016" w:type="dxa"/>
           </w:tcPr>
-          <w:p/>
+          <w:p>
+            <w:hyperlink w:anchor="C22_P" w:history="1">
+              <w:r>
+                <w:rPr>
+                  <w:rStyle w:val="Hyperlink"/>
+                </w:rPr>
+                <w:t>C</w:t>
+              </w:r>
+              <w:r>
+                <w:rPr>
+                  <w:rStyle w:val="Hyperlink"/>
+                </w:rPr>
+                <w:t>22</w:t>
+              </w:r>
+              <w:r>
+                <w:rPr>
+                  <w:rStyle w:val="Hyperlink"/>
+                </w:rPr>
+                <w:t>-P</w:t>
+              </w:r>
+            </w:hyperlink>
+          </w:p>
         </w:tc>
         <w:tc>
           <w:tcPr>
             <w:tcW w:w="962" w:type="dxa"/>
           </w:tcPr>
-          <w:p/>
+          <w:p>
+            <w:r>
+              <w:t>C22-V</w:t>
+            </w:r>
+          </w:p>
         </w:tc>
       </w:tr>
     </w:tbl>
@@ -5952,49 +6019,11 @@
     </w:p>
     <w:p>
       <w:pPr>
-        <w:jc w:val="center"/>
-        <w:rPr>
-          <w:b/>
-          <w:bCs/>
-          <w:color w:val="873D5E"/>
-          <w:sz w:val="52"/>
-          <w:szCs w:val="52"/>
-          <w:u w:val="single"/>
-        </w:rPr>
-      </w:pPr>
-    </w:p>
-    <w:p>
-      <w:pPr>
-        <w:jc w:val="center"/>
-        <w:rPr>
-          <w:b/>
-          <w:bCs/>
-          <w:color w:val="873D5E"/>
-          <w:sz w:val="52"/>
-          <w:szCs w:val="52"/>
-          <w:u w:val="single"/>
-        </w:rPr>
-      </w:pPr>
-    </w:p>
-    <w:p>
-      <w:pPr>
-        <w:jc w:val="center"/>
-        <w:rPr>
-          <w:b/>
-          <w:bCs/>
-          <w:color w:val="873D5E"/>
-          <w:sz w:val="52"/>
-          <w:szCs w:val="52"/>
-          <w:u w:val="single"/>
-        </w:rPr>
-      </w:pPr>
-    </w:p>
-    <w:p>
-      <w:pPr>
         <w:pStyle w:val="Heading1"/>
       </w:pPr>
       <w:bookmarkStart w:id="6" w:name="_Toc152697243"/>
       <w:r>
+        <w:lastRenderedPageBreak/>
         <w:t>Cleaning Process</w:t>
       </w:r>
       <w:bookmarkEnd w:id="6"/>
@@ -6266,7 +6295,6 @@
         <w:rPr>
           <w:noProof/>
         </w:rPr>
-        <w:lastRenderedPageBreak/>
         <w:drawing>
           <wp:anchor distT="0" distB="0" distL="114300" distR="114300" simplePos="0" relativeHeight="251705856" behindDoc="0" locked="0" layoutInCell="1" allowOverlap="1" wp14:anchorId="34E85771" wp14:editId="5DE51272">
             <wp:simplePos x="0" y="0"/>
@@ -6397,8 +6425,9 @@
         <w:rPr>
           <w:noProof/>
         </w:rPr>
+        <w:lastRenderedPageBreak/>
         <w:drawing>
-          <wp:anchor distT="0" distB="0" distL="114300" distR="114300" simplePos="0" relativeHeight="251706880" behindDoc="0" locked="0" layoutInCell="1" allowOverlap="1" wp14:anchorId="33F78946" wp14:editId="5E891319">
+          <wp:anchor distT="0" distB="0" distL="114300" distR="114300" simplePos="0" relativeHeight="251706880" behindDoc="0" locked="0" layoutInCell="1" allowOverlap="1" wp14:anchorId="33F78946" wp14:editId="0DB4A9FC">
             <wp:simplePos x="0" y="0"/>
             <wp:positionH relativeFrom="margin">
               <wp:align>right</wp:align>
@@ -6500,7 +6529,6 @@
         <w:rPr>
           <w:noProof/>
         </w:rPr>
-        <w:lastRenderedPageBreak/>
         <w:drawing>
           <wp:anchor distT="0" distB="0" distL="114300" distR="114300" simplePos="0" relativeHeight="251707904" behindDoc="0" locked="0" layoutInCell="1" allowOverlap="1" wp14:anchorId="695ACCC0" wp14:editId="47DC0660">
             <wp:simplePos x="0" y="0"/>
@@ -6691,6 +6719,7 @@
           <w:bCs/>
           <w:u w:val="single"/>
         </w:rPr>
+        <w:lastRenderedPageBreak/>
         <w:t>Correctness</w:t>
       </w:r>
       <w:r>
@@ -6724,18 +6753,17 @@
         <w:rPr>
           <w:noProof/>
         </w:rPr>
-        <w:lastRenderedPageBreak/>
         <w:drawing>
-          <wp:anchor distT="0" distB="0" distL="114300" distR="114300" simplePos="0" relativeHeight="251712000" behindDoc="0" locked="0" layoutInCell="1" allowOverlap="1" wp14:anchorId="4E531FA7" wp14:editId="5C763F7C">
+          <wp:anchor distT="0" distB="0" distL="114300" distR="114300" simplePos="0" relativeHeight="251712000" behindDoc="0" locked="0" layoutInCell="1" allowOverlap="1" wp14:anchorId="4E531FA7" wp14:editId="0B7ECC0E">
             <wp:simplePos x="0" y="0"/>
             <wp:positionH relativeFrom="margin">
-              <wp:posOffset>888365</wp:posOffset>
+              <wp:posOffset>793750</wp:posOffset>
             </wp:positionH>
             <wp:positionV relativeFrom="paragraph">
-              <wp:posOffset>5029200</wp:posOffset>
+              <wp:posOffset>5111750</wp:posOffset>
             </wp:positionV>
-            <wp:extent cx="5029200" cy="2186940"/>
-            <wp:effectExtent l="19050" t="19050" r="19050" b="22860"/>
+            <wp:extent cx="5130800" cy="2186940"/>
+            <wp:effectExtent l="19050" t="19050" r="12700" b="22860"/>
             <wp:wrapSquare wrapText="bothSides"/>
             <wp:docPr id="1160558624" name="Picture 1" descr="A screenshot of a computer&#10;&#10;Description automatically generated"/>
             <wp:cNvGraphicFramePr>
@@ -6763,7 +6791,7 @@
                   <pic:spPr>
                     <a:xfrm>
                       <a:off x="0" y="0"/>
-                      <a:ext cx="5029200" cy="2186940"/>
+                      <a:ext cx="5130800" cy="2186940"/>
                     </a:xfrm>
                     <a:prstGeom prst="rect">
                       <a:avLst/>
@@ -6791,16 +6819,16 @@
           <w:noProof/>
         </w:rPr>
         <w:drawing>
-          <wp:anchor distT="0" distB="0" distL="114300" distR="114300" simplePos="0" relativeHeight="251710976" behindDoc="0" locked="0" layoutInCell="1" allowOverlap="1" wp14:anchorId="73AE567A" wp14:editId="3726D5B1">
+          <wp:anchor distT="0" distB="0" distL="114300" distR="114300" simplePos="0" relativeHeight="251710976" behindDoc="0" locked="0" layoutInCell="1" allowOverlap="1" wp14:anchorId="73AE567A" wp14:editId="5B448CC1">
             <wp:simplePos x="0" y="0"/>
             <wp:positionH relativeFrom="margin">
-              <wp:align>right</wp:align>
+              <wp:posOffset>787400</wp:posOffset>
             </wp:positionH>
             <wp:positionV relativeFrom="paragraph">
-              <wp:posOffset>2692400</wp:posOffset>
+              <wp:posOffset>2762250</wp:posOffset>
             </wp:positionV>
-            <wp:extent cx="5029200" cy="2183130"/>
-            <wp:effectExtent l="19050" t="19050" r="19050" b="26670"/>
+            <wp:extent cx="5137150" cy="2183130"/>
+            <wp:effectExtent l="19050" t="19050" r="25400" b="26670"/>
             <wp:wrapSquare wrapText="bothSides"/>
             <wp:docPr id="1934942037" name="Picture 1" descr="A screenshot of a computer&#10;&#10;Description automatically generated"/>
             <wp:cNvGraphicFramePr>
@@ -6828,7 +6856,7 @@
                   <pic:spPr>
                     <a:xfrm>
                       <a:off x="0" y="0"/>
-                      <a:ext cx="5029200" cy="2183130"/>
+                      <a:ext cx="5137150" cy="2183130"/>
                     </a:xfrm>
                     <a:prstGeom prst="rect">
                       <a:avLst/>
@@ -6856,15 +6884,15 @@
           <w:noProof/>
         </w:rPr>
         <w:drawing>
-          <wp:anchor distT="0" distB="0" distL="114300" distR="114300" simplePos="0" relativeHeight="251709952" behindDoc="0" locked="0" layoutInCell="1" allowOverlap="1" wp14:anchorId="175918AE" wp14:editId="51D8F57E">
+          <wp:anchor distT="0" distB="0" distL="114300" distR="114300" simplePos="0" relativeHeight="251709952" behindDoc="0" locked="0" layoutInCell="1" allowOverlap="1" wp14:anchorId="175918AE" wp14:editId="69D0831B">
             <wp:simplePos x="0" y="0"/>
             <wp:positionH relativeFrom="margin">
               <wp:align>right</wp:align>
             </wp:positionH>
             <wp:positionV relativeFrom="paragraph">
-              <wp:posOffset>445770</wp:posOffset>
+              <wp:posOffset>445135</wp:posOffset>
             </wp:positionV>
-            <wp:extent cx="5022215" cy="2160270"/>
+            <wp:extent cx="5117465" cy="2160270"/>
             <wp:effectExtent l="19050" t="19050" r="26035" b="11430"/>
             <wp:wrapSquare wrapText="bothSides"/>
             <wp:docPr id="97293317" name="Picture 1" descr="A screenshot of a computer&#10;&#10;Description automatically generated"/>
@@ -6893,7 +6921,7 @@
                   <pic:spPr>
                     <a:xfrm>
                       <a:off x="0" y="0"/>
-                      <a:ext cx="5022215" cy="2160270"/>
+                      <a:ext cx="5117465" cy="2160270"/>
                     </a:xfrm>
                     <a:prstGeom prst="rect">
                       <a:avLst/>
@@ -7022,18 +7050,17 @@
         <w:rPr>
           <w:noProof/>
         </w:rPr>
-        <w:lastRenderedPageBreak/>
         <w:drawing>
-          <wp:anchor distT="0" distB="0" distL="114300" distR="114300" simplePos="0" relativeHeight="251713024" behindDoc="0" locked="0" layoutInCell="1" allowOverlap="1" wp14:anchorId="180A86EE" wp14:editId="6957226B">
+          <wp:anchor distT="0" distB="0" distL="114300" distR="114300" simplePos="0" relativeHeight="251713024" behindDoc="0" locked="0" layoutInCell="1" allowOverlap="1" wp14:anchorId="180A86EE" wp14:editId="485FE9B8">
             <wp:simplePos x="0" y="0"/>
             <wp:positionH relativeFrom="margin">
               <wp:align>right</wp:align>
             </wp:positionH>
             <wp:positionV relativeFrom="paragraph">
-              <wp:posOffset>292100</wp:posOffset>
+              <wp:posOffset>291465</wp:posOffset>
             </wp:positionV>
-            <wp:extent cx="5024120" cy="1704340"/>
-            <wp:effectExtent l="19050" t="19050" r="24130" b="10160"/>
+            <wp:extent cx="5132070" cy="1704340"/>
+            <wp:effectExtent l="19050" t="19050" r="11430" b="10160"/>
             <wp:wrapSquare wrapText="bothSides"/>
             <wp:docPr id="160576168" name="Picture 1" descr="A screenshot of a computer&#10;&#10;Description automatically generated"/>
             <wp:cNvGraphicFramePr>
@@ -7061,7 +7088,7 @@
                   <pic:spPr>
                     <a:xfrm>
                       <a:off x="0" y="0"/>
-                      <a:ext cx="5024120" cy="1704340"/>
+                      <a:ext cx="5132070" cy="1704340"/>
                     </a:xfrm>
                     <a:prstGeom prst="rect">
                       <a:avLst/>
@@ -7268,18 +7295,17 @@
         <w:rPr>
           <w:noProof/>
         </w:rPr>
-        <w:lastRenderedPageBreak/>
         <w:drawing>
-          <wp:anchor distT="0" distB="0" distL="114300" distR="114300" simplePos="0" relativeHeight="251636224" behindDoc="0" locked="0" layoutInCell="1" allowOverlap="1" wp14:anchorId="5A349A3F" wp14:editId="3009C34A">
+          <wp:anchor distT="0" distB="0" distL="114300" distR="114300" simplePos="0" relativeHeight="251636224" behindDoc="0" locked="0" layoutInCell="1" allowOverlap="1" wp14:anchorId="5A349A3F" wp14:editId="110B2F49">
             <wp:simplePos x="0" y="0"/>
-            <wp:positionH relativeFrom="column">
-              <wp:posOffset>457200</wp:posOffset>
+            <wp:positionH relativeFrom="margin">
+              <wp:align>right</wp:align>
             </wp:positionH>
             <wp:positionV relativeFrom="paragraph">
-              <wp:posOffset>22282</wp:posOffset>
+              <wp:posOffset>19050</wp:posOffset>
             </wp:positionV>
-            <wp:extent cx="5486400" cy="3259455"/>
-            <wp:effectExtent l="19050" t="19050" r="0" b="0"/>
+            <wp:extent cx="5486400" cy="2819400"/>
+            <wp:effectExtent l="19050" t="19050" r="19050" b="19050"/>
             <wp:wrapSquare wrapText="bothSides"/>
             <wp:docPr id="449692579" name="Picture 1" descr="A screenshot of a computer&#10;&#10;Description automatically generated"/>
             <wp:cNvGraphicFramePr>
@@ -7307,7 +7333,7 @@
                   <pic:spPr>
                     <a:xfrm>
                       <a:off x="0" y="0"/>
-                      <a:ext cx="5486400" cy="3259455"/>
+                      <a:ext cx="5486400" cy="2819400"/>
                     </a:xfrm>
                     <a:prstGeom prst="rect">
                       <a:avLst/>
@@ -7341,7 +7367,6 @@
     <w:p/>
     <w:p/>
     <w:p/>
-    <w:p/>
     <w:p>
       <w:pPr>
         <w:ind w:left="720"/>
@@ -7368,23 +7393,44 @@
     </w:p>
     <w:p>
       <w:pPr>
+        <w:ind w:left="720"/>
+      </w:pPr>
+    </w:p>
+    <w:p>
+      <w:pPr>
         <w:ind w:firstLine="720"/>
       </w:pPr>
       <w:r>
+        <w:t>4</w:t>
+      </w:r>
+      <w:r>
+        <w:t>)</w:t>
+      </w:r>
+      <w:r>
+        <w:t xml:space="preserve"> </w:t>
+      </w:r>
+      <w:bookmarkStart w:id="9" w:name="C1_P"/>
+      <w:r>
+        <w:t>Line SKU Production Cost &lt; Line Value (net discount)</w:t>
+      </w:r>
+    </w:p>
+    <w:bookmarkEnd w:id="9"/>
+    <w:p>
+      <w:r>
         <w:rPr>
           <w:noProof/>
         </w:rPr>
         <w:drawing>
-          <wp:anchor distT="0" distB="0" distL="114300" distR="114300" simplePos="0" relativeHeight="251643392" behindDoc="0" locked="0" layoutInCell="1" allowOverlap="1" wp14:anchorId="367C2C26" wp14:editId="7800E3E7">
+          <wp:anchor distT="0" distB="0" distL="114300" distR="114300" simplePos="0" relativeHeight="251643392" behindDoc="0" locked="0" layoutInCell="1" allowOverlap="1" wp14:anchorId="367C2C26" wp14:editId="00972B38">
             <wp:simplePos x="0" y="0"/>
             <wp:positionH relativeFrom="margin">
               <wp:align>right</wp:align>
             </wp:positionH>
             <wp:positionV relativeFrom="paragraph">
-              <wp:posOffset>407761</wp:posOffset>
+              <wp:posOffset>76200</wp:posOffset>
             </wp:positionV>
-            <wp:extent cx="5511800" cy="3517900"/>
-            <wp:effectExtent l="19050" t="19050" r="12700" b="25400"/>
+            <wp:extent cx="5511800" cy="2971800"/>
+            <wp:effectExtent l="19050" t="19050" r="12700" b="19050"/>
             <wp:wrapSquare wrapText="bothSides"/>
             <wp:docPr id="848788544" name="Picture 1" descr="A screenshot of a computer&#10;&#10;Description automatically generated"/>
             <wp:cNvGraphicFramePr>
@@ -7412,7 +7458,7 @@
                   <pic:spPr>
                     <a:xfrm>
                       <a:off x="0" y="0"/>
-                      <a:ext cx="5511800" cy="3517900"/>
+                      <a:ext cx="5511800" cy="2971800"/>
                     </a:xfrm>
                     <a:prstGeom prst="rect">
                       <a:avLst/>
@@ -7429,24 +7475,24 @@
             <wp14:sizeRelH relativeFrom="margin">
               <wp14:pctWidth>0</wp14:pctWidth>
             </wp14:sizeRelH>
+            <wp14:sizeRelV relativeFrom="margin">
+              <wp14:pctHeight>0</wp14:pctHeight>
+            </wp14:sizeRelV>
           </wp:anchor>
         </w:drawing>
       </w:r>
-      <w:r>
-        <w:t>4</w:t>
-      </w:r>
-      <w:r>
-        <w:t>)</w:t>
-      </w:r>
-      <w:r>
-        <w:t xml:space="preserve"> </w:t>
-      </w:r>
-      <w:bookmarkStart w:id="9" w:name="C1_P"/>
-      <w:r>
-        <w:t>Line SKU Production Cost &lt; Line Value (net discount)</w:t>
-      </w:r>
-    </w:p>
-    <w:bookmarkEnd w:id="9"/>
+    </w:p>
+    <w:p/>
+    <w:p/>
+    <w:p/>
+    <w:p/>
+    <w:p/>
+    <w:p/>
+    <w:p/>
+    <w:p/>
+    <w:p/>
+    <w:p/>
+    <w:p/>
     <w:p/>
     <w:p>
       <w:pPr>
@@ -7458,7 +7504,6 @@
           <w:bCs/>
           <w:u w:val="single"/>
         </w:rPr>
-        <w:lastRenderedPageBreak/>
         <w:t>Output</w:t>
       </w:r>
       <w:r>
@@ -7808,7 +7853,6 @@
       </w:r>
     </w:p>
     <w:p/>
-    <w:p/>
     <w:p>
       <w:pPr>
         <w:pStyle w:val="Heading2"/>
@@ -8324,6 +8368,19 @@
         <w:t xml:space="preserve"> </w:t>
       </w:r>
     </w:p>
+    <w:p/>
+    <w:p/>
+    <w:p/>
+    <w:p/>
+    <w:p/>
+    <w:p/>
+    <w:p/>
+    <w:p/>
+    <w:p/>
+    <w:p/>
+    <w:p/>
+    <w:p/>
+    <w:p/>
     <w:p>
       <w:pPr>
         <w:pStyle w:val="Heading2"/>
@@ -8335,6 +8392,7 @@
       <w:bookmarkStart w:id="11" w:name="_Toc152697246"/>
       <w:bookmarkStart w:id="12" w:name="C2_P"/>
       <w:r>
+        <w:lastRenderedPageBreak/>
         <w:t>Check for Mistyping</w:t>
       </w:r>
       <w:bookmarkEnd w:id="11"/>
@@ -8445,7 +8503,15 @@
         </w:drawing>
       </w:r>
       <w:r>
-        <w:t xml:space="preserve">but one is plural and the other is </w:t>
+        <w:t xml:space="preserve">but one is </w:t>
+      </w:r>
+      <w:proofErr w:type="gramStart"/>
+      <w:r>
+        <w:t>plural</w:t>
+      </w:r>
+      <w:proofErr w:type="gramEnd"/>
+      <w:r>
+        <w:t xml:space="preserve"> and the other is </w:t>
       </w:r>
       <w:r>
         <w:t>singular</w:t>
@@ -8540,15 +8606,14 @@
         <w:rPr>
           <w:noProof/>
         </w:rPr>
-        <w:lastRenderedPageBreak/>
         <w:drawing>
-          <wp:anchor distT="0" distB="0" distL="114300" distR="114300" simplePos="0" relativeHeight="251689472" behindDoc="0" locked="0" layoutInCell="1" allowOverlap="1" wp14:anchorId="1B05D7B2" wp14:editId="3C687583">
+          <wp:anchor distT="0" distB="0" distL="114300" distR="114300" simplePos="0" relativeHeight="251689472" behindDoc="0" locked="0" layoutInCell="1" allowOverlap="1" wp14:anchorId="1B05D7B2" wp14:editId="73C6C577">
             <wp:simplePos x="0" y="0"/>
             <wp:positionH relativeFrom="margin">
               <wp:align>right</wp:align>
             </wp:positionH>
             <wp:positionV relativeFrom="paragraph">
-              <wp:posOffset>190500</wp:posOffset>
+              <wp:posOffset>276225</wp:posOffset>
             </wp:positionV>
             <wp:extent cx="5454650" cy="768350"/>
             <wp:effectExtent l="19050" t="19050" r="12700" b="12700"/>
@@ -8607,12 +8672,8 @@
       </w:r>
     </w:p>
     <w:p/>
-    <w:p>
-      <w:pPr>
-        <w:pStyle w:val="ListParagraph"/>
-        <w:ind w:left="1080"/>
-      </w:pPr>
-    </w:p>
+    <w:p/>
+    <w:p/>
     <w:p>
       <w:pPr>
         <w:pStyle w:val="ListParagraph"/>
@@ -8622,20 +8683,47 @@
         </w:numPr>
       </w:pPr>
       <w:r>
+        <w:t>C</w:t>
+      </w:r>
+      <w:r>
+        <w:t>hange ‘Mini bag’ to ‘Mini bags’</w:t>
+      </w:r>
+      <w:r>
+        <w:t xml:space="preserve"> using </w:t>
+      </w:r>
+      <w:r>
+        <w:rPr>
+          <w:b/>
+          <w:bCs/>
+        </w:rPr>
+        <w:t>Find and Replace</w:t>
+      </w:r>
+      <w:r>
+        <w:t>.</w:t>
+      </w:r>
+      <w:r>
+        <w:t xml:space="preserve"> </w:t>
+      </w:r>
+    </w:p>
+    <w:p>
+      <w:pPr>
+        <w:ind w:left="720"/>
+      </w:pPr>
+      <w:r>
         <w:rPr>
           <w:noProof/>
         </w:rPr>
         <w:drawing>
-          <wp:anchor distT="0" distB="0" distL="114300" distR="114300" simplePos="0" relativeHeight="251690496" behindDoc="0" locked="0" layoutInCell="1" allowOverlap="1" wp14:anchorId="1704324E" wp14:editId="03D9C6DD">
+          <wp:anchor distT="0" distB="0" distL="114300" distR="114300" simplePos="0" relativeHeight="251690496" behindDoc="0" locked="0" layoutInCell="1" allowOverlap="1" wp14:anchorId="1704324E" wp14:editId="08F33B2D">
             <wp:simplePos x="0" y="0"/>
             <wp:positionH relativeFrom="margin">
               <wp:align>right</wp:align>
             </wp:positionH>
             <wp:positionV relativeFrom="paragraph">
-              <wp:posOffset>285750</wp:posOffset>
+              <wp:posOffset>194310</wp:posOffset>
             </wp:positionV>
-            <wp:extent cx="5486400" cy="2780665"/>
-            <wp:effectExtent l="19050" t="19050" r="19050" b="19685"/>
+            <wp:extent cx="5486400" cy="2314575"/>
+            <wp:effectExtent l="19050" t="19050" r="19050" b="28575"/>
             <wp:wrapSquare wrapText="bothSides"/>
             <wp:docPr id="1517926402" name="Picture 1" descr="A screenshot of a computer&#10;&#10;Description automatically generated"/>
             <wp:cNvGraphicFramePr>
@@ -8663,7 +8751,7 @@
                   <pic:spPr>
                     <a:xfrm>
                       <a:off x="0" y="0"/>
-                      <a:ext cx="5486400" cy="2780665"/>
+                      <a:ext cx="5486400" cy="2314575"/>
                     </a:xfrm>
                     <a:prstGeom prst="rect">
                       <a:avLst/>
@@ -8680,36 +8768,12 @@
             <wp14:sizeRelH relativeFrom="margin">
               <wp14:pctWidth>0</wp14:pctWidth>
             </wp14:sizeRelH>
+            <wp14:sizeRelV relativeFrom="margin">
+              <wp14:pctHeight>0</wp14:pctHeight>
+            </wp14:sizeRelV>
           </wp:anchor>
         </w:drawing>
       </w:r>
-      <w:r>
-        <w:t>C</w:t>
-      </w:r>
-      <w:r>
-        <w:t>hange ‘Mini bag’ to ‘Mini bags’</w:t>
-      </w:r>
-      <w:r>
-        <w:t xml:space="preserve"> using </w:t>
-      </w:r>
-      <w:r>
-        <w:rPr>
-          <w:b/>
-          <w:bCs/>
-        </w:rPr>
-        <w:t>Find and Replace</w:t>
-      </w:r>
-      <w:r>
-        <w:t>.</w:t>
-      </w:r>
-      <w:r>
-        <w:t xml:space="preserve"> </w:t>
-      </w:r>
-    </w:p>
-    <w:p>
-      <w:pPr>
-        <w:ind w:left="720"/>
-      </w:pPr>
     </w:p>
     <w:p>
       <w:pPr>
@@ -8721,6 +8785,7 @@
           <w:bCs/>
           <w:u w:val="single"/>
         </w:rPr>
+        <w:lastRenderedPageBreak/>
         <w:t>Output</w:t>
       </w:r>
       <w:r>
@@ -8832,7 +8897,6 @@
           <w:bCs/>
           <w:u w:val="single"/>
         </w:rPr>
-        <w:lastRenderedPageBreak/>
         <w:t xml:space="preserve"> </w:t>
       </w:r>
       <w:r>
@@ -8883,15 +8947,21 @@
     </w:p>
     <w:p>
       <w:pPr>
+        <w:ind w:left="720"/>
+        <w:rPr>
+          <w:b/>
+          <w:bCs/>
+          <w:u w:val="single"/>
+        </w:rPr>
+      </w:pPr>
+    </w:p>
+    <w:p>
+      <w:pPr>
         <w:pStyle w:val="Heading2"/>
       </w:pPr>
-    </w:p>
-    <w:p>
-      <w:pPr>
-        <w:pStyle w:val="Heading2"/>
-      </w:pPr>
       <w:bookmarkStart w:id="13" w:name="_Toc152697247"/>
       <w:r>
+        <w:lastRenderedPageBreak/>
         <w:t xml:space="preserve">4. </w:t>
       </w:r>
       <w:r>
@@ -9038,12 +9108,6 @@
     </w:p>
     <w:p>
       <w:pPr>
-        <w:pStyle w:val="ListParagraph"/>
-        <w:ind w:left="1080"/>
-      </w:pPr>
-    </w:p>
-    <w:p>
-      <w:pPr>
         <w:ind w:left="720"/>
       </w:pPr>
       <w:r>
@@ -9052,7 +9116,6 @@
           <w:bCs/>
           <w:u w:val="single"/>
         </w:rPr>
-        <w:lastRenderedPageBreak/>
         <w:t>Correctness</w:t>
       </w:r>
       <w:r>
@@ -9247,6 +9310,30 @@
     <w:p>
       <w:pPr>
         <w:pStyle w:val="ListParagraph"/>
+        <w:ind w:left="1080"/>
+      </w:pPr>
+    </w:p>
+    <w:p>
+      <w:pPr>
+        <w:pStyle w:val="ListParagraph"/>
+        <w:ind w:left="1080"/>
+      </w:pPr>
+    </w:p>
+    <w:p>
+      <w:pPr>
+        <w:pStyle w:val="ListParagraph"/>
+        <w:ind w:left="1080"/>
+      </w:pPr>
+    </w:p>
+    <w:p>
+      <w:pPr>
+        <w:pStyle w:val="ListParagraph"/>
+        <w:ind w:left="1080"/>
+      </w:pPr>
+    </w:p>
+    <w:p>
+      <w:pPr>
+        <w:pStyle w:val="ListParagraph"/>
       </w:pPr>
     </w:p>
     <w:p>
@@ -9258,6 +9345,7 @@
         </w:numPr>
       </w:pPr>
       <w:r>
+        <w:lastRenderedPageBreak/>
         <w:t>Line SKU Production Cost</w:t>
       </w:r>
     </w:p>
@@ -9402,28 +9490,12 @@
       <w:pPr>
         <w:ind w:left="720"/>
       </w:pPr>
-    </w:p>
-    <w:p>
-      <w:pPr>
-        <w:ind w:left="720"/>
-      </w:pPr>
-    </w:p>
-    <w:p>
-      <w:pPr>
-        <w:ind w:left="720"/>
-      </w:pPr>
-    </w:p>
-    <w:p>
-      <w:pPr>
-        <w:ind w:left="720"/>
-      </w:pPr>
       <w:r>
         <w:rPr>
           <w:noProof/>
         </w:rPr>
-        <w:lastRenderedPageBreak/>
         <w:drawing>
-          <wp:anchor distT="0" distB="0" distL="114300" distR="114300" simplePos="0" relativeHeight="251696640" behindDoc="0" locked="0" layoutInCell="1" allowOverlap="1" wp14:anchorId="4D46DF1B" wp14:editId="186E6799">
+          <wp:anchor distT="0" distB="0" distL="114300" distR="114300" simplePos="0" relativeHeight="251696640" behindDoc="0" locked="0" layoutInCell="1" allowOverlap="1" wp14:anchorId="4D46DF1B" wp14:editId="282E27AC">
             <wp:simplePos x="0" y="0"/>
             <wp:positionH relativeFrom="margin">
               <wp:align>right</wp:align>
@@ -9649,6 +9721,7 @@
         <w:rPr>
           <w:noProof/>
         </w:rPr>
+        <w:lastRenderedPageBreak/>
         <w:drawing>
           <wp:anchor distT="0" distB="0" distL="114300" distR="114300" simplePos="0" relativeHeight="251698688" behindDoc="0" locked="0" layoutInCell="1" allowOverlap="1" wp14:anchorId="58F8F066" wp14:editId="110C65BF">
             <wp:simplePos x="0" y="0"/>
@@ -9797,27 +9870,10 @@
           <w:rFonts w:cstheme="minorHAnsi"/>
         </w:rPr>
       </w:pPr>
-    </w:p>
-    <w:p>
-      <w:pPr>
-        <w:ind w:left="720"/>
-        <w:rPr>
-          <w:rFonts w:cstheme="minorHAnsi"/>
-        </w:rPr>
-      </w:pPr>
-    </w:p>
-    <w:p>
-      <w:pPr>
-        <w:ind w:left="720"/>
-        <w:rPr>
-          <w:rFonts w:cstheme="minorHAnsi"/>
-        </w:rPr>
-      </w:pPr>
       <w:r>
         <w:rPr>
           <w:noProof/>
         </w:rPr>
-        <w:lastRenderedPageBreak/>
         <w:drawing>
           <wp:anchor distT="0" distB="0" distL="114300" distR="114300" simplePos="0" relativeHeight="251699712" behindDoc="0" locked="0" layoutInCell="1" allowOverlap="1" wp14:anchorId="45D0D9B3" wp14:editId="7DE82702">
             <wp:simplePos x="0" y="0"/>
@@ -10018,6 +10074,7 @@
         <w:rPr>
           <w:noProof/>
         </w:rPr>
+        <w:lastRenderedPageBreak/>
         <w:drawing>
           <wp:anchor distT="0" distB="0" distL="114300" distR="114300" simplePos="0" relativeHeight="251701760" behindDoc="0" locked="0" layoutInCell="1" allowOverlap="1" wp14:anchorId="03EE6077" wp14:editId="6C8FAAB8">
             <wp:simplePos x="0" y="0"/>
@@ -10108,27 +10165,6 @@
     </w:p>
     <w:p>
       <w:pPr>
-        <w:ind w:left="720"/>
-        <w:rPr>
-          <w:rFonts w:cstheme="minorHAnsi"/>
-        </w:rPr>
-      </w:pPr>
-    </w:p>
-    <w:p>
-      <w:pPr>
-        <w:ind w:left="720"/>
-        <w:rPr>
-          <w:rFonts w:cstheme="minorHAnsi"/>
-        </w:rPr>
-      </w:pPr>
-    </w:p>
-    <w:p>
-      <w:pPr>
-        <w:ind w:left="720"/>
-      </w:pPr>
-    </w:p>
-    <w:p>
-      <w:pPr>
         <w:pStyle w:val="ListParagraph"/>
         <w:numPr>
           <w:ilvl w:val="0"/>
@@ -10139,7 +10175,6 @@
         <w:rPr>
           <w:noProof/>
         </w:rPr>
-        <w:lastRenderedPageBreak/>
         <w:drawing>
           <wp:anchor distT="0" distB="0" distL="114300" distR="114300" simplePos="0" relativeHeight="251702784" behindDoc="0" locked="0" layoutInCell="1" allowOverlap="1" wp14:anchorId="020FCB11" wp14:editId="041E1F76">
             <wp:simplePos x="0" y="0"/>
@@ -10341,6 +10376,22 @@
     </w:p>
     <w:p>
       <w:pPr>
+        <w:ind w:left="720"/>
+        <w:rPr>
+          <w:rFonts w:cstheme="minorHAnsi"/>
+        </w:rPr>
+      </w:pPr>
+    </w:p>
+    <w:p>
+      <w:pPr>
+        <w:ind w:left="720"/>
+        <w:rPr>
+          <w:rFonts w:cstheme="minorHAnsi"/>
+        </w:rPr>
+      </w:pPr>
+    </w:p>
+    <w:p>
+      <w:pPr>
         <w:pStyle w:val="Heading2"/>
         <w:numPr>
           <w:ilvl w:val="0"/>
@@ -10348,11 +10399,17 @@
         </w:numPr>
       </w:pPr>
       <w:r>
+        <w:lastRenderedPageBreak/>
         <w:t>Check for</w:t>
       </w:r>
       <w:r>
-        <w:t xml:space="preserve"> mismatched data types</w:t>
-      </w:r>
+        <w:t xml:space="preserve"> mismatched data </w:t>
+      </w:r>
+      <w:proofErr w:type="gramStart"/>
+      <w:r>
+        <w:t>types</w:t>
+      </w:r>
+      <w:proofErr w:type="gramEnd"/>
     </w:p>
     <w:p>
       <w:pPr>
@@ -10520,7 +10577,6 @@
           <w:b/>
           <w:bCs/>
         </w:rPr>
-        <w:lastRenderedPageBreak/>
         <w:t>Note</w:t>
       </w:r>
       <w:r>
@@ -10678,20 +10734,51 @@
       <w:pPr>
         <w:ind w:left="720"/>
       </w:pPr>
+    </w:p>
+    <w:p>
+      <w:pPr>
+        <w:ind w:left="720"/>
+      </w:pPr>
+    </w:p>
+    <w:p>
+      <w:pPr>
+        <w:ind w:left="720"/>
+      </w:pPr>
+    </w:p>
+    <w:p>
+      <w:pPr>
+        <w:ind w:left="720"/>
+      </w:pPr>
+    </w:p>
+    <w:p>
+      <w:pPr>
+        <w:ind w:left="720"/>
+      </w:pPr>
+    </w:p>
+    <w:p>
+      <w:pPr>
+        <w:ind w:left="720"/>
+      </w:pPr>
+    </w:p>
+    <w:p>
+      <w:pPr>
+        <w:ind w:left="720"/>
+      </w:pPr>
       <w:r>
         <w:rPr>
           <w:noProof/>
         </w:rPr>
+        <w:lastRenderedPageBreak/>
         <w:drawing>
-          <wp:anchor distT="0" distB="0" distL="114300" distR="114300" simplePos="0" relativeHeight="251715072" behindDoc="0" locked="0" layoutInCell="1" allowOverlap="1" wp14:anchorId="39378C01" wp14:editId="7668FC96">
+          <wp:anchor distT="0" distB="0" distL="114300" distR="114300" simplePos="0" relativeHeight="251715072" behindDoc="0" locked="0" layoutInCell="1" allowOverlap="1" wp14:anchorId="39378C01" wp14:editId="216422E2">
             <wp:simplePos x="0" y="0"/>
-            <wp:positionH relativeFrom="column">
-              <wp:posOffset>455295</wp:posOffset>
+            <wp:positionH relativeFrom="margin">
+              <wp:posOffset>438150</wp:posOffset>
             </wp:positionH>
             <wp:positionV relativeFrom="paragraph">
-              <wp:posOffset>2331085</wp:posOffset>
+              <wp:posOffset>19050</wp:posOffset>
             </wp:positionV>
-            <wp:extent cx="5636895" cy="2072640"/>
+            <wp:extent cx="5484495" cy="2072640"/>
             <wp:effectExtent l="19050" t="19050" r="20955" b="22860"/>
             <wp:wrapSquare wrapText="bothSides"/>
             <wp:docPr id="1055590209" name="Picture 1" descr="A screenshot of a computer&#10;&#10;Description automatically generated"/>
@@ -10720,7 +10807,7 @@
                   <pic:spPr>
                     <a:xfrm>
                       <a:off x="0" y="0"/>
-                      <a:ext cx="5636895" cy="2072640"/>
+                      <a:ext cx="5484495" cy="2072640"/>
                     </a:xfrm>
                     <a:prstGeom prst="rect">
                       <a:avLst/>
@@ -10743,25 +10830,20 @@
           </wp:anchor>
         </w:drawing>
       </w:r>
-    </w:p>
-    <w:p>
-      <w:pPr>
-        <w:ind w:left="720"/>
-      </w:pPr>
       <w:r>
         <w:rPr>
           <w:noProof/>
         </w:rPr>
         <w:drawing>
-          <wp:anchor distT="0" distB="0" distL="114300" distR="114300" simplePos="0" relativeHeight="251716096" behindDoc="0" locked="0" layoutInCell="1" allowOverlap="1" wp14:anchorId="20C18F93" wp14:editId="2ED1D2FB">
+          <wp:anchor distT="0" distB="0" distL="114300" distR="114300" simplePos="0" relativeHeight="251716096" behindDoc="0" locked="0" layoutInCell="1" allowOverlap="1" wp14:anchorId="20C18F93" wp14:editId="792E5E18">
             <wp:simplePos x="0" y="0"/>
-            <wp:positionH relativeFrom="column">
-              <wp:posOffset>455295</wp:posOffset>
+            <wp:positionH relativeFrom="margin">
+              <wp:align>right</wp:align>
             </wp:positionH>
             <wp:positionV relativeFrom="paragraph">
-              <wp:posOffset>2262505</wp:posOffset>
+              <wp:posOffset>2348230</wp:posOffset>
             </wp:positionV>
-            <wp:extent cx="5645150" cy="2103120"/>
+            <wp:extent cx="5492750" cy="2103120"/>
             <wp:effectExtent l="19050" t="19050" r="12700" b="11430"/>
             <wp:wrapSquare wrapText="bothSides"/>
             <wp:docPr id="318591718" name="Picture 1" descr="A screenshot of a computer&#10;&#10;Description automatically generated"/>
@@ -10790,7 +10872,7 @@
                   <pic:spPr>
                     <a:xfrm>
                       <a:off x="0" y="0"/>
-                      <a:ext cx="5645150" cy="2103120"/>
+                      <a:ext cx="5492750" cy="2103120"/>
                     </a:xfrm>
                     <a:prstGeom prst="rect">
                       <a:avLst/>
@@ -10814,6 +10896,14 @@
         </w:drawing>
       </w:r>
     </w:p>
+    <w:p/>
+    <w:p/>
+    <w:p/>
+    <w:p/>
+    <w:p/>
+    <w:p/>
+    <w:p/>
+    <w:p/>
     <w:p>
       <w:pPr>
         <w:pStyle w:val="ListParagraph"/>
@@ -10824,7 +10914,6 @@
       </w:pPr>
       <w:bookmarkStart w:id="17" w:name="C10_P"/>
       <w:r>
-        <w:lastRenderedPageBreak/>
         <w:t>Month =&gt; Text</w:t>
       </w:r>
     </w:p>
@@ -10863,16 +10952,48 @@
       </w:pPr>
       <w:r>
         <w:rPr>
+          <w:b/>
+          <w:bCs/>
+        </w:rPr>
+        <w:t xml:space="preserve">NOTE: </w:t>
+      </w:r>
+      <w:r>
+        <w:t>T</w:t>
+      </w:r>
+      <w:r>
+        <w:t>he</w:t>
+      </w:r>
+      <w:r>
+        <w:t xml:space="preserve"> </w:t>
+      </w:r>
+      <w:r>
+        <w:t>Text to Columns</w:t>
+      </w:r>
+      <w:r>
+        <w:rPr>
+          <w:b/>
+          <w:bCs/>
+        </w:rPr>
+        <w:t xml:space="preserve"> </w:t>
+      </w:r>
+      <w:r>
+        <w:t>feature was used rather than converting the type simply from the home tap, because it would require re-entering the data again.</w:t>
+      </w:r>
+    </w:p>
+    <w:p>
+      <w:bookmarkStart w:id="18" w:name="C11_P"/>
+      <w:r>
+        <w:rPr>
           <w:noProof/>
         </w:rPr>
         <w:drawing>
-          <wp:anchor distT="0" distB="0" distL="114300" distR="114300" simplePos="0" relativeHeight="251717120" behindDoc="0" locked="0" layoutInCell="1" allowOverlap="1" wp14:anchorId="7A946836" wp14:editId="3D4CC65E">
+          <wp:anchor distT="0" distB="0" distL="114300" distR="114300" simplePos="0" relativeHeight="251717120" behindDoc="0" locked="0" layoutInCell="1" allowOverlap="1" wp14:anchorId="7A946836" wp14:editId="4D64F412">
             <wp:simplePos x="0" y="0"/>
             <wp:positionH relativeFrom="margin">
-              <wp:posOffset>457200</wp:posOffset>
+              <wp:align>right</wp:align>
             </wp:positionH>
             <wp:positionV relativeFrom="paragraph">
-              <wp:posOffset>508635</wp:posOffset>
+              <wp:posOffset>140970</wp:posOffset>
             </wp:positionV>
             <wp:extent cx="5479415" cy="2118360"/>
             <wp:effectExtent l="19050" t="19050" r="26035" b="15240"/>
@@ -10926,52 +11047,103 @@
           </wp:anchor>
         </w:drawing>
       </w:r>
-      <w:r>
-        <w:rPr>
-          <w:b/>
-          <w:bCs/>
-        </w:rPr>
-        <w:t xml:space="preserve">NOTE: </w:t>
-      </w:r>
-      <w:r>
-        <w:t>T</w:t>
-      </w:r>
-      <w:r>
-        <w:t>he</w:t>
-      </w:r>
-      <w:r>
-        <w:t xml:space="preserve"> </w:t>
-      </w:r>
-      <w:r>
-        <w:t>Text to Columns</w:t>
-      </w:r>
-      <w:r>
-        <w:rPr>
-          <w:b/>
-          <w:bCs/>
-        </w:rPr>
-        <w:t xml:space="preserve"> </w:t>
-      </w:r>
-      <w:r>
-        <w:t>feature was used rather than converting the type simply from the home tap, because it would require re-entering the data again.</w:t>
-      </w:r>
-    </w:p>
-    <w:p>
-      <w:pPr>
-        <w:ind w:left="720"/>
-      </w:pPr>
+    </w:p>
+    <w:p/>
+    <w:p/>
+    <w:p/>
+    <w:p/>
+    <w:p/>
+    <w:p/>
+    <w:p/>
+    <w:p/>
+    <w:p>
       <w:r>
         <w:rPr>
           <w:noProof/>
         </w:rPr>
+        <w:lastRenderedPageBreak/>
         <w:drawing>
-          <wp:anchor distT="0" distB="0" distL="114300" distR="114300" simplePos="0" relativeHeight="251719168" behindDoc="0" locked="0" layoutInCell="1" allowOverlap="1" wp14:anchorId="5B3879EB" wp14:editId="57E4B463">
+          <wp:anchor distT="0" distB="0" distL="114300" distR="114300" simplePos="0" relativeHeight="251718144" behindDoc="0" locked="0" layoutInCell="1" allowOverlap="1" wp14:anchorId="497CD801" wp14:editId="513825D4">
             <wp:simplePos x="0" y="0"/>
             <wp:positionH relativeFrom="margin">
               <wp:align>right</wp:align>
             </wp:positionH>
             <wp:positionV relativeFrom="paragraph">
-              <wp:posOffset>4670425</wp:posOffset>
+              <wp:posOffset>19050</wp:posOffset>
+            </wp:positionV>
+            <wp:extent cx="5474970" cy="2108200"/>
+            <wp:effectExtent l="19050" t="19050" r="11430" b="25400"/>
+            <wp:wrapSquare wrapText="bothSides"/>
+            <wp:docPr id="819332830" name="Picture 1" descr="A screenshot of a computer&#10;&#10;Description automatically generated"/>
+            <wp:cNvGraphicFramePr>
+              <a:graphicFrameLocks xmlns:a="http://schemas.openxmlformats.org/drawingml/2006/main" noChangeAspect="1"/>
+            </wp:cNvGraphicFramePr>
+            <a:graphic xmlns:a="http://schemas.openxmlformats.org/drawingml/2006/main">
+              <a:graphicData uri="http://schemas.openxmlformats.org/drawingml/2006/picture">
+                <pic:pic xmlns:pic="http://schemas.openxmlformats.org/drawingml/2006/picture">
+                  <pic:nvPicPr>
+                    <pic:cNvPr id="819332830" name="Picture 1" descr="A screenshot of a computer&#10;&#10;Description automatically generated"/>
+                    <pic:cNvPicPr/>
+                  </pic:nvPicPr>
+                  <pic:blipFill>
+                    <a:blip r:embed="rId57">
+                      <a:extLst>
+                        <a:ext uri="{28A0092B-C50C-407E-A947-70E740481C1C}">
+                          <a14:useLocalDpi xmlns:a14="http://schemas.microsoft.com/office/drawing/2010/main" val="0"/>
+                        </a:ext>
+                      </a:extLst>
+                    </a:blip>
+                    <a:stretch>
+                      <a:fillRect/>
+                    </a:stretch>
+                  </pic:blipFill>
+                  <pic:spPr>
+                    <a:xfrm>
+                      <a:off x="0" y="0"/>
+                      <a:ext cx="5474970" cy="2108200"/>
+                    </a:xfrm>
+                    <a:prstGeom prst="rect">
+                      <a:avLst/>
+                    </a:prstGeom>
+                    <a:ln w="19050">
+                      <a:solidFill>
+                        <a:srgbClr val="AF658C"/>
+                      </a:solidFill>
+                    </a:ln>
+                  </pic:spPr>
+                </pic:pic>
+              </a:graphicData>
+            </a:graphic>
+            <wp14:sizeRelH relativeFrom="margin">
+              <wp14:pctWidth>0</wp14:pctWidth>
+            </wp14:sizeRelH>
+            <wp14:sizeRelV relativeFrom="margin">
+              <wp14:pctHeight>0</wp14:pctHeight>
+            </wp14:sizeRelV>
+          </wp:anchor>
+        </w:drawing>
+      </w:r>
+    </w:p>
+    <w:p/>
+    <w:p/>
+    <w:p/>
+    <w:p/>
+    <w:p/>
+    <w:p/>
+    <w:p/>
+    <w:p>
+      <w:r>
+        <w:rPr>
+          <w:noProof/>
+        </w:rPr>
+        <w:drawing>
+          <wp:anchor distT="0" distB="0" distL="114300" distR="114300" simplePos="0" relativeHeight="251719168" behindDoc="0" locked="0" layoutInCell="1" allowOverlap="1" wp14:anchorId="5B3879EB" wp14:editId="482C447B">
+            <wp:simplePos x="0" y="0"/>
+            <wp:positionH relativeFrom="margin">
+              <wp:align>right</wp:align>
+            </wp:positionH>
+            <wp:positionV relativeFrom="paragraph">
+              <wp:posOffset>60960</wp:posOffset>
             </wp:positionV>
             <wp:extent cx="5469255" cy="2088515"/>
             <wp:effectExtent l="19050" t="19050" r="17145" b="26035"/>
@@ -10988,7 +11160,7 @@
                     <pic:cNvPicPr/>
                   </pic:nvPicPr>
                   <pic:blipFill>
-                    <a:blip r:embed="rId57">
+                    <a:blip r:embed="rId58">
                       <a:extLst>
                         <a:ext uri="{28A0092B-C50C-407E-A947-70E740481C1C}">
                           <a14:useLocalDpi xmlns:a14="http://schemas.microsoft.com/office/drawing/2010/main" val="0"/>
@@ -11025,88 +11197,19 @@
           </wp:anchor>
         </w:drawing>
       </w:r>
-      <w:r>
-        <w:rPr>
-          <w:noProof/>
-        </w:rPr>
-        <w:drawing>
-          <wp:anchor distT="0" distB="0" distL="114300" distR="114300" simplePos="0" relativeHeight="251718144" behindDoc="0" locked="0" layoutInCell="1" allowOverlap="1" wp14:anchorId="497CD801" wp14:editId="2E273BB1">
-            <wp:simplePos x="0" y="0"/>
-            <wp:positionH relativeFrom="margin">
-              <wp:posOffset>463550</wp:posOffset>
-            </wp:positionH>
-            <wp:positionV relativeFrom="paragraph">
-              <wp:posOffset>2388235</wp:posOffset>
-            </wp:positionV>
-            <wp:extent cx="5474970" cy="2108200"/>
-            <wp:effectExtent l="19050" t="19050" r="11430" b="25400"/>
-            <wp:wrapSquare wrapText="bothSides"/>
-            <wp:docPr id="819332830" name="Picture 1" descr="A screenshot of a computer&#10;&#10;Description automatically generated"/>
-            <wp:cNvGraphicFramePr>
-              <a:graphicFrameLocks xmlns:a="http://schemas.openxmlformats.org/drawingml/2006/main" noChangeAspect="1"/>
-            </wp:cNvGraphicFramePr>
-            <a:graphic xmlns:a="http://schemas.openxmlformats.org/drawingml/2006/main">
-              <a:graphicData uri="http://schemas.openxmlformats.org/drawingml/2006/picture">
-                <pic:pic xmlns:pic="http://schemas.openxmlformats.org/drawingml/2006/picture">
-                  <pic:nvPicPr>
-                    <pic:cNvPr id="819332830" name="Picture 1" descr="A screenshot of a computer&#10;&#10;Description automatically generated"/>
-                    <pic:cNvPicPr/>
-                  </pic:nvPicPr>
-                  <pic:blipFill>
-                    <a:blip r:embed="rId58">
-                      <a:extLst>
-                        <a:ext uri="{28A0092B-C50C-407E-A947-70E740481C1C}">
-                          <a14:useLocalDpi xmlns:a14="http://schemas.microsoft.com/office/drawing/2010/main" val="0"/>
-                        </a:ext>
-                      </a:extLst>
-                    </a:blip>
-                    <a:stretch>
-                      <a:fillRect/>
-                    </a:stretch>
-                  </pic:blipFill>
-                  <pic:spPr>
-                    <a:xfrm>
-                      <a:off x="0" y="0"/>
-                      <a:ext cx="5474970" cy="2108200"/>
-                    </a:xfrm>
-                    <a:prstGeom prst="rect">
-                      <a:avLst/>
-                    </a:prstGeom>
-                    <a:ln w="19050">
-                      <a:solidFill>
-                        <a:srgbClr val="AF658C"/>
-                      </a:solidFill>
-                    </a:ln>
-                  </pic:spPr>
-                </pic:pic>
-              </a:graphicData>
-            </a:graphic>
-            <wp14:sizeRelH relativeFrom="margin">
-              <wp14:pctWidth>0</wp14:pctWidth>
-            </wp14:sizeRelH>
-            <wp14:sizeRelV relativeFrom="margin">
-              <wp14:pctHeight>0</wp14:pctHeight>
-            </wp14:sizeRelV>
-          </wp:anchor>
-        </w:drawing>
-      </w:r>
-    </w:p>
-    <w:p>
-      <w:pPr>
-        <w:ind w:left="720"/>
-      </w:pPr>
-    </w:p>
-    <w:p>
-      <w:pPr>
-        <w:pStyle w:val="ListParagraph"/>
-        <w:numPr>
-          <w:ilvl w:val="0"/>
-          <w:numId w:val="20"/>
-        </w:numPr>
-      </w:pPr>
-      <w:bookmarkStart w:id="18" w:name="C11_P"/>
-      <w:r>
-        <w:lastRenderedPageBreak/>
+    </w:p>
+    <w:p/>
+    <w:p/>
+    <w:p/>
+    <w:p/>
+    <w:p/>
+    <w:p/>
+    <w:p/>
+    <w:p>
+      <w:r>
+        <w:t xml:space="preserve">             3.   </w:t>
+      </w:r>
+      <w:r>
         <w:t>Year =&gt; Text</w:t>
       </w:r>
     </w:p>
@@ -11242,18 +11345,89 @@
       <w:pPr>
         <w:ind w:left="720"/>
       </w:pPr>
+    </w:p>
+    <w:p>
+      <w:pPr>
+        <w:ind w:left="720"/>
+      </w:pPr>
       <w:r>
         <w:rPr>
           <w:noProof/>
         </w:rPr>
+        <w:lastRenderedPageBreak/>
         <w:drawing>
-          <wp:anchor distT="0" distB="0" distL="114300" distR="114300" simplePos="0" relativeHeight="251721216" behindDoc="0" locked="0" layoutInCell="1" allowOverlap="1" wp14:anchorId="25CEB57E" wp14:editId="539E36CE">
+          <wp:anchor distT="0" distB="0" distL="114300" distR="114300" simplePos="0" relativeHeight="251722240" behindDoc="0" locked="0" layoutInCell="1" allowOverlap="1" wp14:anchorId="51651260" wp14:editId="03986E01">
             <wp:simplePos x="0" y="0"/>
             <wp:positionH relativeFrom="margin">
-              <wp:posOffset>461010</wp:posOffset>
+              <wp:align>right</wp:align>
             </wp:positionH>
             <wp:positionV relativeFrom="paragraph">
-              <wp:posOffset>2529205</wp:posOffset>
+              <wp:posOffset>2345517</wp:posOffset>
+            </wp:positionV>
+            <wp:extent cx="5486400" cy="2087880"/>
+            <wp:effectExtent l="19050" t="19050" r="19050" b="26670"/>
+            <wp:wrapSquare wrapText="bothSides"/>
+            <wp:docPr id="1727239333" name="Picture 1" descr="A screenshot of a computer&#10;&#10;Description automatically generated"/>
+            <wp:cNvGraphicFramePr>
+              <a:graphicFrameLocks xmlns:a="http://schemas.openxmlformats.org/drawingml/2006/main" noChangeAspect="1"/>
+            </wp:cNvGraphicFramePr>
+            <a:graphic xmlns:a="http://schemas.openxmlformats.org/drawingml/2006/main">
+              <a:graphicData uri="http://schemas.openxmlformats.org/drawingml/2006/picture">
+                <pic:pic xmlns:pic="http://schemas.openxmlformats.org/drawingml/2006/picture">
+                  <pic:nvPicPr>
+                    <pic:cNvPr id="1727239333" name="Picture 1" descr="A screenshot of a computer&#10;&#10;Description automatically generated"/>
+                    <pic:cNvPicPr/>
+                  </pic:nvPicPr>
+                  <pic:blipFill>
+                    <a:blip r:embed="rId60">
+                      <a:extLst>
+                        <a:ext uri="{28A0092B-C50C-407E-A947-70E740481C1C}">
+                          <a14:useLocalDpi xmlns:a14="http://schemas.microsoft.com/office/drawing/2010/main" val="0"/>
+                        </a:ext>
+                      </a:extLst>
+                    </a:blip>
+                    <a:stretch>
+                      <a:fillRect/>
+                    </a:stretch>
+                  </pic:blipFill>
+                  <pic:spPr>
+                    <a:xfrm>
+                      <a:off x="0" y="0"/>
+                      <a:ext cx="5486400" cy="2087880"/>
+                    </a:xfrm>
+                    <a:prstGeom prst="rect">
+                      <a:avLst/>
+                    </a:prstGeom>
+                    <a:ln w="19050">
+                      <a:solidFill>
+                        <a:srgbClr val="AF658C"/>
+                      </a:solidFill>
+                    </a:ln>
+                  </pic:spPr>
+                </pic:pic>
+              </a:graphicData>
+            </a:graphic>
+            <wp14:sizeRelH relativeFrom="margin">
+              <wp14:pctWidth>0</wp14:pctWidth>
+            </wp14:sizeRelH>
+            <wp14:sizeRelV relativeFrom="margin">
+              <wp14:pctHeight>0</wp14:pctHeight>
+            </wp14:sizeRelV>
+          </wp:anchor>
+        </w:drawing>
+      </w:r>
+      <w:r>
+        <w:rPr>
+          <w:noProof/>
+        </w:rPr>
+        <w:drawing>
+          <wp:anchor distT="0" distB="0" distL="114300" distR="114300" simplePos="0" relativeHeight="251721216" behindDoc="0" locked="0" layoutInCell="1" allowOverlap="1" wp14:anchorId="25CEB57E" wp14:editId="2863D446">
+            <wp:simplePos x="0" y="0"/>
+            <wp:positionH relativeFrom="margin">
+              <wp:align>right</wp:align>
+            </wp:positionH>
+            <wp:positionV relativeFrom="paragraph">
+              <wp:posOffset>21532</wp:posOffset>
             </wp:positionV>
             <wp:extent cx="5486400" cy="2133600"/>
             <wp:effectExtent l="19050" t="19050" r="19050" b="19050"/>
@@ -11270,7 +11444,7 @@
                     <pic:cNvPicPr/>
                   </pic:nvPicPr>
                   <pic:blipFill>
-                    <a:blip r:embed="rId60">
+                    <a:blip r:embed="rId61">
                       <a:extLst>
                         <a:ext uri="{28A0092B-C50C-407E-A947-70E740481C1C}">
                           <a14:useLocalDpi xmlns:a14="http://schemas.microsoft.com/office/drawing/2010/main" val="0"/>
@@ -11310,82 +11484,6 @@
     </w:p>
     <w:p>
       <w:pPr>
-        <w:ind w:left="720"/>
-      </w:pPr>
-      <w:r>
-        <w:rPr>
-          <w:noProof/>
-        </w:rPr>
-        <w:drawing>
-          <wp:anchor distT="0" distB="0" distL="114300" distR="114300" simplePos="0" relativeHeight="251722240" behindDoc="0" locked="0" layoutInCell="1" allowOverlap="1" wp14:anchorId="51651260" wp14:editId="64704434">
-            <wp:simplePos x="0" y="0"/>
-            <wp:positionH relativeFrom="margin">
-              <wp:posOffset>457200</wp:posOffset>
-            </wp:positionH>
-            <wp:positionV relativeFrom="paragraph">
-              <wp:posOffset>2298065</wp:posOffset>
-            </wp:positionV>
-            <wp:extent cx="5486400" cy="2087880"/>
-            <wp:effectExtent l="19050" t="19050" r="19050" b="26670"/>
-            <wp:wrapSquare wrapText="bothSides"/>
-            <wp:docPr id="1727239333" name="Picture 1" descr="A screenshot of a computer&#10;&#10;Description automatically generated"/>
-            <wp:cNvGraphicFramePr>
-              <a:graphicFrameLocks xmlns:a="http://schemas.openxmlformats.org/drawingml/2006/main" noChangeAspect="1"/>
-            </wp:cNvGraphicFramePr>
-            <a:graphic xmlns:a="http://schemas.openxmlformats.org/drawingml/2006/main">
-              <a:graphicData uri="http://schemas.openxmlformats.org/drawingml/2006/picture">
-                <pic:pic xmlns:pic="http://schemas.openxmlformats.org/drawingml/2006/picture">
-                  <pic:nvPicPr>
-                    <pic:cNvPr id="1727239333" name="Picture 1" descr="A screenshot of a computer&#10;&#10;Description automatically generated"/>
-                    <pic:cNvPicPr/>
-                  </pic:nvPicPr>
-                  <pic:blipFill>
-                    <a:blip r:embed="rId61">
-                      <a:extLst>
-                        <a:ext uri="{28A0092B-C50C-407E-A947-70E740481C1C}">
-                          <a14:useLocalDpi xmlns:a14="http://schemas.microsoft.com/office/drawing/2010/main" val="0"/>
-                        </a:ext>
-                      </a:extLst>
-                    </a:blip>
-                    <a:stretch>
-                      <a:fillRect/>
-                    </a:stretch>
-                  </pic:blipFill>
-                  <pic:spPr>
-                    <a:xfrm>
-                      <a:off x="0" y="0"/>
-                      <a:ext cx="5486400" cy="2087880"/>
-                    </a:xfrm>
-                    <a:prstGeom prst="rect">
-                      <a:avLst/>
-                    </a:prstGeom>
-                    <a:ln w="19050">
-                      <a:solidFill>
-                        <a:srgbClr val="AF658C"/>
-                      </a:solidFill>
-                    </a:ln>
-                  </pic:spPr>
-                </pic:pic>
-              </a:graphicData>
-            </a:graphic>
-            <wp14:sizeRelH relativeFrom="margin">
-              <wp14:pctWidth>0</wp14:pctWidth>
-            </wp14:sizeRelH>
-            <wp14:sizeRelV relativeFrom="margin">
-              <wp14:pctHeight>0</wp14:pctHeight>
-            </wp14:sizeRelV>
-          </wp:anchor>
-        </w:drawing>
-      </w:r>
-    </w:p>
-    <w:p/>
-    <w:p/>
-    <w:p/>
-    <w:p/>
-    <w:p/>
-    <w:p/>
-    <w:p>
-      <w:pPr>
         <w:pStyle w:val="ListParagraph"/>
         <w:numPr>
           <w:ilvl w:val="0"/>
@@ -11394,7 +11492,6 @@
       </w:pPr>
       <w:bookmarkStart w:id="19" w:name="C12_P"/>
       <w:r>
-        <w:lastRenderedPageBreak/>
         <w:t>Total order value =&gt; Number</w:t>
       </w:r>
     </w:p>
@@ -11654,21 +11751,6 @@
     </w:p>
     <w:p>
       <w:pPr>
-        <w:ind w:left="720"/>
-      </w:pPr>
-    </w:p>
-    <w:p>
-      <w:pPr>
-        <w:ind w:left="720"/>
-      </w:pPr>
-    </w:p>
-    <w:p>
-      <w:pPr>
-        <w:ind w:left="720"/>
-      </w:pPr>
-    </w:p>
-    <w:p>
-      <w:pPr>
         <w:pStyle w:val="ListParagraph"/>
         <w:numPr>
           <w:ilvl w:val="0"/>
@@ -11677,7 +11759,6 @@
       </w:pPr>
       <w:bookmarkStart w:id="20" w:name="C13_P"/>
       <w:r>
-        <w:lastRenderedPageBreak/>
         <w:t>Discount =&gt; Number</w:t>
       </w:r>
     </w:p>
@@ -11815,6 +11896,7 @@
         <w:rPr>
           <w:noProof/>
         </w:rPr>
+        <w:lastRenderedPageBreak/>
         <w:drawing>
           <wp:anchor distT="0" distB="0" distL="114300" distR="114300" simplePos="0" relativeHeight="251727360" behindDoc="0" locked="0" layoutInCell="1" allowOverlap="1" wp14:anchorId="1900AFB8" wp14:editId="4A61DF2A">
             <wp:simplePos x="0" y="0"/>
@@ -11887,27 +11969,15 @@
         <w:ind w:left="720"/>
       </w:pPr>
     </w:p>
-    <w:p>
-      <w:pPr>
-        <w:pStyle w:val="ListParagraph"/>
-        <w:ind w:left="1080"/>
-      </w:pPr>
-    </w:p>
-    <w:p>
-      <w:pPr>
-        <w:ind w:left="1080"/>
-      </w:pPr>
-    </w:p>
-    <w:p>
-      <w:pPr>
-        <w:pStyle w:val="ListParagraph"/>
-      </w:pPr>
-    </w:p>
-    <w:p>
-      <w:pPr>
-        <w:pStyle w:val="ListParagraph"/>
-      </w:pPr>
-    </w:p>
+    <w:p/>
+    <w:p/>
+    <w:p/>
+    <w:p/>
+    <w:p/>
+    <w:p/>
+    <w:p/>
+    <w:p/>
+    <w:p/>
     <w:p>
       <w:pPr>
         <w:pStyle w:val="ListParagraph"/>
@@ -11918,7 +11988,6 @@
       </w:pPr>
       <w:bookmarkStart w:id="21" w:name="C14_P"/>
       <w:r>
-        <w:lastRenderedPageBreak/>
         <w:t>Line Value (net discount) =&gt; Number</w:t>
       </w:r>
     </w:p>
@@ -12057,6 +12126,7 @@
         <w:rPr>
           <w:noProof/>
         </w:rPr>
+        <w:lastRenderedPageBreak/>
         <w:drawing>
           <wp:anchor distT="0" distB="0" distL="114300" distR="114300" simplePos="0" relativeHeight="251730432" behindDoc="0" locked="0" layoutInCell="1" allowOverlap="1" wp14:anchorId="298349FF" wp14:editId="16A54648">
             <wp:simplePos x="0" y="0"/>
@@ -12202,26 +12272,6 @@
     <w:p>
       <w:pPr>
         <w:pStyle w:val="ListParagraph"/>
-      </w:pPr>
-    </w:p>
-    <w:p>
-      <w:pPr>
-        <w:pStyle w:val="ListParagraph"/>
-      </w:pPr>
-    </w:p>
-    <w:p>
-      <w:pPr>
-        <w:pStyle w:val="ListParagraph"/>
-      </w:pPr>
-    </w:p>
-    <w:p>
-      <w:pPr>
-        <w:pStyle w:val="ListParagraph"/>
-      </w:pPr>
-    </w:p>
-    <w:p>
-      <w:pPr>
-        <w:pStyle w:val="ListParagraph"/>
         <w:numPr>
           <w:ilvl w:val="0"/>
           <w:numId w:val="20"/>
@@ -12229,7 +12279,6 @@
       </w:pPr>
       <w:bookmarkStart w:id="22" w:name="C15_P"/>
       <w:r>
-        <w:lastRenderedPageBreak/>
         <w:t>Line Category</w:t>
       </w:r>
       <w:r>
@@ -12368,18 +12417,109 @@
       <w:pPr>
         <w:ind w:left="720"/>
       </w:pPr>
+    </w:p>
+    <w:p>
+      <w:pPr>
+        <w:ind w:left="720"/>
+      </w:pPr>
+    </w:p>
+    <w:p>
+      <w:pPr>
+        <w:ind w:left="720"/>
+      </w:pPr>
+    </w:p>
+    <w:p>
+      <w:pPr>
+        <w:ind w:left="720"/>
+      </w:pPr>
+    </w:p>
+    <w:p>
+      <w:pPr>
+        <w:ind w:left="720"/>
+      </w:pPr>
+    </w:p>
+    <w:p>
+      <w:pPr>
+        <w:ind w:left="720"/>
+      </w:pPr>
       <w:r>
         <w:rPr>
           <w:noProof/>
         </w:rPr>
+        <w:lastRenderedPageBreak/>
         <w:drawing>
-          <wp:anchor distT="0" distB="0" distL="114300" distR="114300" simplePos="0" relativeHeight="251734528" behindDoc="0" locked="0" layoutInCell="1" allowOverlap="1" wp14:anchorId="0C3740C2" wp14:editId="2B828D44">
+          <wp:anchor distT="0" distB="0" distL="114300" distR="114300" simplePos="0" relativeHeight="251735552" behindDoc="0" locked="0" layoutInCell="1" allowOverlap="1" wp14:anchorId="4D6E82C8" wp14:editId="7AAFF202">
+            <wp:simplePos x="0" y="0"/>
+            <wp:positionH relativeFrom="margin">
+              <wp:posOffset>438150</wp:posOffset>
+            </wp:positionH>
+            <wp:positionV relativeFrom="paragraph">
+              <wp:posOffset>2444750</wp:posOffset>
+            </wp:positionV>
+            <wp:extent cx="5499100" cy="2156460"/>
+            <wp:effectExtent l="19050" t="19050" r="25400" b="15240"/>
+            <wp:wrapSquare wrapText="bothSides"/>
+            <wp:docPr id="1413096904" name="Picture 1" descr="A screenshot of a computer&#10;&#10;Description automatically generated"/>
+            <wp:cNvGraphicFramePr>
+              <a:graphicFrameLocks xmlns:a="http://schemas.openxmlformats.org/drawingml/2006/main" noChangeAspect="1"/>
+            </wp:cNvGraphicFramePr>
+            <a:graphic xmlns:a="http://schemas.openxmlformats.org/drawingml/2006/main">
+              <a:graphicData uri="http://schemas.openxmlformats.org/drawingml/2006/picture">
+                <pic:pic xmlns:pic="http://schemas.openxmlformats.org/drawingml/2006/picture">
+                  <pic:nvPicPr>
+                    <pic:cNvPr id="1413096904" name="Picture 1" descr="A screenshot of a computer&#10;&#10;Description automatically generated"/>
+                    <pic:cNvPicPr/>
+                  </pic:nvPicPr>
+                  <pic:blipFill>
+                    <a:blip r:embed="rId67">
+                      <a:extLst>
+                        <a:ext uri="{28A0092B-C50C-407E-A947-70E740481C1C}">
+                          <a14:useLocalDpi xmlns:a14="http://schemas.microsoft.com/office/drawing/2010/main" val="0"/>
+                        </a:ext>
+                      </a:extLst>
+                    </a:blip>
+                    <a:stretch>
+                      <a:fillRect/>
+                    </a:stretch>
+                  </pic:blipFill>
+                  <pic:spPr>
+                    <a:xfrm>
+                      <a:off x="0" y="0"/>
+                      <a:ext cx="5499100" cy="2156460"/>
+                    </a:xfrm>
+                    <a:prstGeom prst="rect">
+                      <a:avLst/>
+                    </a:prstGeom>
+                    <a:ln w="19050">
+                      <a:solidFill>
+                        <a:srgbClr val="AF658C"/>
+                      </a:solidFill>
+                    </a:ln>
+                  </pic:spPr>
+                </pic:pic>
+              </a:graphicData>
+            </a:graphic>
+            <wp14:sizeRelH relativeFrom="margin">
+              <wp14:pctWidth>0</wp14:pctWidth>
+            </wp14:sizeRelH>
+            <wp14:sizeRelV relativeFrom="margin">
+              <wp14:pctHeight>0</wp14:pctHeight>
+            </wp14:sizeRelV>
+          </wp:anchor>
+        </w:drawing>
+      </w:r>
+      <w:r>
+        <w:rPr>
+          <w:noProof/>
+        </w:rPr>
+        <w:drawing>
+          <wp:anchor distT="0" distB="0" distL="114300" distR="114300" simplePos="0" relativeHeight="251734528" behindDoc="0" locked="0" layoutInCell="1" allowOverlap="1" wp14:anchorId="0C3740C2" wp14:editId="63AA0079">
             <wp:simplePos x="0" y="0"/>
             <wp:positionH relativeFrom="margin">
               <wp:align>right</wp:align>
             </wp:positionH>
             <wp:positionV relativeFrom="paragraph">
-              <wp:posOffset>2486025</wp:posOffset>
+              <wp:posOffset>19262</wp:posOffset>
             </wp:positionV>
             <wp:extent cx="5485765" cy="2189480"/>
             <wp:effectExtent l="19050" t="19050" r="19685" b="20320"/>
@@ -12396,7 +12536,7 @@
                     <pic:cNvPicPr/>
                   </pic:nvPicPr>
                   <pic:blipFill>
-                    <a:blip r:embed="rId67">
+                    <a:blip r:embed="rId68">
                       <a:extLst>
                         <a:ext uri="{28A0092B-C50C-407E-A947-70E740481C1C}">
                           <a14:useLocalDpi xmlns:a14="http://schemas.microsoft.com/office/drawing/2010/main" val="0"/>
@@ -12436,25 +12576,75 @@
     </w:p>
     <w:p>
       <w:pPr>
+        <w:ind w:left="720"/>
+      </w:pPr>
+    </w:p>
+    <w:p>
+      <w:pPr>
         <w:pStyle w:val="ListParagraph"/>
+        <w:numPr>
+          <w:ilvl w:val="0"/>
+          <w:numId w:val="20"/>
+        </w:numPr>
+      </w:pPr>
+      <w:bookmarkStart w:id="23" w:name="C16_P"/>
+      <w:r>
+        <w:t xml:space="preserve">Line </w:t>
+      </w:r>
+      <w:r>
+        <w:t>SKU =&gt; Text</w:t>
+      </w:r>
+    </w:p>
+    <w:bookmarkEnd w:id="23"/>
+    <w:p>
+      <w:pPr>
+        <w:ind w:left="720"/>
+      </w:pPr>
+      <w:r>
+        <w:t xml:space="preserve">This column will be converted from General to Text using </w:t>
+      </w:r>
+      <w:r>
+        <w:t>the</w:t>
+      </w:r>
+      <w:r>
+        <w:rPr>
+          <w:b/>
+          <w:bCs/>
+        </w:rPr>
+        <w:t xml:space="preserve"> Text to Columns</w:t>
+      </w:r>
+      <w:r>
+        <w:rPr>
+          <w:b/>
+          <w:bCs/>
+        </w:rPr>
+        <w:t xml:space="preserve"> </w:t>
+      </w:r>
+      <w:r>
+        <w:t>feature.</w:t>
+      </w:r>
+    </w:p>
+    <w:p>
+      <w:pPr>
+        <w:ind w:left="720"/>
       </w:pPr>
       <w:r>
         <w:rPr>
           <w:noProof/>
         </w:rPr>
         <w:drawing>
-          <wp:anchor distT="0" distB="0" distL="114300" distR="114300" simplePos="0" relativeHeight="251735552" behindDoc="0" locked="0" layoutInCell="1" allowOverlap="1" wp14:anchorId="4D6E82C8" wp14:editId="6FDABAB5">
+          <wp:anchor distT="0" distB="0" distL="114300" distR="114300" simplePos="0" relativeHeight="251738624" behindDoc="0" locked="0" layoutInCell="1" allowOverlap="1" wp14:anchorId="5D9C2750" wp14:editId="0D61D47D">
             <wp:simplePos x="0" y="0"/>
             <wp:positionH relativeFrom="margin">
               <wp:align>right</wp:align>
             </wp:positionH>
             <wp:positionV relativeFrom="paragraph">
-              <wp:posOffset>2425700</wp:posOffset>
+              <wp:posOffset>541020</wp:posOffset>
             </wp:positionV>
-            <wp:extent cx="5473700" cy="2156460"/>
-            <wp:effectExtent l="19050" t="19050" r="12700" b="15240"/>
+            <wp:extent cx="5511165" cy="2202815"/>
+            <wp:effectExtent l="19050" t="19050" r="13335" b="26035"/>
             <wp:wrapSquare wrapText="bothSides"/>
-            <wp:docPr id="1413096904" name="Picture 1" descr="A screenshot of a computer&#10;&#10;Description automatically generated"/>
+            <wp:docPr id="1439510465" name="Picture 1" descr="A screenshot of a computer&#10;&#10;Description automatically generated"/>
             <wp:cNvGraphicFramePr>
               <a:graphicFrameLocks xmlns:a="http://schemas.openxmlformats.org/drawingml/2006/main" noChangeAspect="1"/>
             </wp:cNvGraphicFramePr>
@@ -12462,11 +12652,11 @@
               <a:graphicData uri="http://schemas.openxmlformats.org/drawingml/2006/picture">
                 <pic:pic xmlns:pic="http://schemas.openxmlformats.org/drawingml/2006/picture">
                   <pic:nvPicPr>
-                    <pic:cNvPr id="1413096904" name="Picture 1" descr="A screenshot of a computer&#10;&#10;Description automatically generated"/>
+                    <pic:cNvPr id="1439510465" name="Picture 1" descr="A screenshot of a computer&#10;&#10;Description automatically generated"/>
                     <pic:cNvPicPr/>
                   </pic:nvPicPr>
                   <pic:blipFill>
-                    <a:blip r:embed="rId68">
+                    <a:blip r:embed="rId69">
                       <a:extLst>
                         <a:ext uri="{28A0092B-C50C-407E-A947-70E740481C1C}">
                           <a14:useLocalDpi xmlns:a14="http://schemas.microsoft.com/office/drawing/2010/main" val="0"/>
@@ -12480,7 +12670,7 @@
                   <pic:spPr>
                     <a:xfrm>
                       <a:off x="0" y="0"/>
-                      <a:ext cx="5473700" cy="2156460"/>
+                      <a:ext cx="5511165" cy="2202815"/>
                     </a:xfrm>
                     <a:prstGeom prst="rect">
                       <a:avLst/>
@@ -12503,45 +12693,24 @@
           </wp:anchor>
         </w:drawing>
       </w:r>
-    </w:p>
-    <w:p>
-      <w:pPr>
-        <w:pStyle w:val="ListParagraph"/>
-      </w:pPr>
-    </w:p>
-    <w:p>
-      <w:pPr>
-        <w:pStyle w:val="ListParagraph"/>
-        <w:numPr>
-          <w:ilvl w:val="0"/>
-          <w:numId w:val="20"/>
-        </w:numPr>
-      </w:pPr>
-      <w:bookmarkStart w:id="23" w:name="C16_P"/>
-      <w:r>
-        <w:t xml:space="preserve">Line </w:t>
-      </w:r>
-      <w:r>
-        <w:t>SKU =&gt; Text</w:t>
-      </w:r>
-    </w:p>
-    <w:bookmarkEnd w:id="23"/>
-    <w:p>
-      <w:pPr>
-        <w:ind w:left="720"/>
-      </w:pPr>
-      <w:r>
-        <w:t xml:space="preserve">This column will be converted from General to Text using </w:t>
-      </w:r>
-      <w:r>
-        <w:t>the</w:t>
-      </w:r>
       <w:r>
         <w:rPr>
           <w:b/>
           <w:bCs/>
         </w:rPr>
-        <w:t xml:space="preserve"> Text to Columns</w:t>
+        <w:t xml:space="preserve">NOTE: </w:t>
+      </w:r>
+      <w:r>
+        <w:t>T</w:t>
+      </w:r>
+      <w:r>
+        <w:t>he</w:t>
+      </w:r>
+      <w:r>
+        <w:t xml:space="preserve"> </w:t>
+      </w:r>
+      <w:r>
+        <w:t>Text to Columns</w:t>
       </w:r>
       <w:r>
         <w:rPr>
@@ -12551,7 +12720,7 @@
         <w:t xml:space="preserve"> </w:t>
       </w:r>
       <w:r>
-        <w:t>feature.</w:t>
+        <w:t>feature was used rather than converting the type simply from the home tap, because it would require re-entering the data again.</w:t>
       </w:r>
     </w:p>
     <w:p>
@@ -12562,14 +12731,80 @@
         <w:rPr>
           <w:noProof/>
         </w:rPr>
+        <w:lastRenderedPageBreak/>
         <w:drawing>
-          <wp:anchor distT="0" distB="0" distL="114300" distR="114300" simplePos="0" relativeHeight="251739648" behindDoc="0" locked="0" layoutInCell="1" allowOverlap="1" wp14:anchorId="5B3FDDB2" wp14:editId="6FFFD31D">
+          <wp:anchor distT="0" distB="0" distL="114300" distR="114300" simplePos="0" relativeHeight="251740672" behindDoc="0" locked="0" layoutInCell="1" allowOverlap="1" wp14:anchorId="39080B27" wp14:editId="1E1976C6">
             <wp:simplePos x="0" y="0"/>
             <wp:positionH relativeFrom="margin">
               <wp:align>right</wp:align>
             </wp:positionH>
             <wp:positionV relativeFrom="paragraph">
-              <wp:posOffset>2813685</wp:posOffset>
+              <wp:posOffset>2330450</wp:posOffset>
+            </wp:positionV>
+            <wp:extent cx="5511800" cy="2127250"/>
+            <wp:effectExtent l="19050" t="19050" r="12700" b="25400"/>
+            <wp:wrapSquare wrapText="bothSides"/>
+            <wp:docPr id="547777335" name="Picture 1" descr="A screenshot of a computer&#10;&#10;Description automatically generated"/>
+            <wp:cNvGraphicFramePr>
+              <a:graphicFrameLocks xmlns:a="http://schemas.openxmlformats.org/drawingml/2006/main" noChangeAspect="1"/>
+            </wp:cNvGraphicFramePr>
+            <a:graphic xmlns:a="http://schemas.openxmlformats.org/drawingml/2006/main">
+              <a:graphicData uri="http://schemas.openxmlformats.org/drawingml/2006/picture">
+                <pic:pic xmlns:pic="http://schemas.openxmlformats.org/drawingml/2006/picture">
+                  <pic:nvPicPr>
+                    <pic:cNvPr id="547777335" name="Picture 1" descr="A screenshot of a computer&#10;&#10;Description automatically generated"/>
+                    <pic:cNvPicPr/>
+                  </pic:nvPicPr>
+                  <pic:blipFill>
+                    <a:blip r:embed="rId70">
+                      <a:extLst>
+                        <a:ext uri="{28A0092B-C50C-407E-A947-70E740481C1C}">
+                          <a14:useLocalDpi xmlns:a14="http://schemas.microsoft.com/office/drawing/2010/main" val="0"/>
+                        </a:ext>
+                      </a:extLst>
+                    </a:blip>
+                    <a:stretch>
+                      <a:fillRect/>
+                    </a:stretch>
+                  </pic:blipFill>
+                  <pic:spPr>
+                    <a:xfrm>
+                      <a:off x="0" y="0"/>
+                      <a:ext cx="5511800" cy="2127250"/>
+                    </a:xfrm>
+                    <a:prstGeom prst="rect">
+                      <a:avLst/>
+                    </a:prstGeom>
+                    <a:ln w="19050">
+                      <a:solidFill>
+                        <a:srgbClr val="AF658C"/>
+                      </a:solidFill>
+                    </a:ln>
+                  </pic:spPr>
+                </pic:pic>
+              </a:graphicData>
+            </a:graphic>
+            <wp14:sizeRelH relativeFrom="margin">
+              <wp14:pctWidth>0</wp14:pctWidth>
+            </wp14:sizeRelH>
+            <wp14:sizeRelV relativeFrom="margin">
+              <wp14:pctHeight>0</wp14:pctHeight>
+            </wp14:sizeRelV>
+          </wp:anchor>
+        </w:drawing>
+      </w:r>
+      <w:r>
+        <w:rPr>
+          <w:noProof/>
+        </w:rPr>
+        <w:drawing>
+          <wp:anchor distT="0" distB="0" distL="114300" distR="114300" simplePos="0" relativeHeight="251739648" behindDoc="0" locked="0" layoutInCell="1" allowOverlap="1" wp14:anchorId="5B3FDDB2" wp14:editId="4E7B7F05">
+            <wp:simplePos x="0" y="0"/>
+            <wp:positionH relativeFrom="margin">
+              <wp:posOffset>419100</wp:posOffset>
+            </wp:positionH>
+            <wp:positionV relativeFrom="paragraph">
+              <wp:posOffset>19050</wp:posOffset>
             </wp:positionV>
             <wp:extent cx="5503545" cy="2133600"/>
             <wp:effectExtent l="19050" t="19050" r="20955" b="19050"/>
@@ -12586,7 +12821,7 @@
                     <pic:cNvPicPr/>
                   </pic:nvPicPr>
                   <pic:blipFill>
-                    <a:blip r:embed="rId69">
+                    <a:blip r:embed="rId71">
                       <a:extLst>
                         <a:ext uri="{28A0092B-C50C-407E-A947-70E740481C1C}">
                           <a14:useLocalDpi xmlns:a14="http://schemas.microsoft.com/office/drawing/2010/main" val="0"/>
@@ -12623,170 +12858,6 @@
           </wp:anchor>
         </w:drawing>
       </w:r>
-      <w:r>
-        <w:rPr>
-          <w:noProof/>
-        </w:rPr>
-        <w:drawing>
-          <wp:anchor distT="0" distB="0" distL="114300" distR="114300" simplePos="0" relativeHeight="251738624" behindDoc="0" locked="0" layoutInCell="1" allowOverlap="1" wp14:anchorId="5D9C2750" wp14:editId="194CD7CC">
-            <wp:simplePos x="0" y="0"/>
-            <wp:positionH relativeFrom="margin">
-              <wp:align>right</wp:align>
-            </wp:positionH>
-            <wp:positionV relativeFrom="paragraph">
-              <wp:posOffset>463762</wp:posOffset>
-            </wp:positionV>
-            <wp:extent cx="5511165" cy="2202815"/>
-            <wp:effectExtent l="19050" t="19050" r="13335" b="26035"/>
-            <wp:wrapSquare wrapText="bothSides"/>
-            <wp:docPr id="1439510465" name="Picture 1" descr="A screenshot of a computer&#10;&#10;Description automatically generated"/>
-            <wp:cNvGraphicFramePr>
-              <a:graphicFrameLocks xmlns:a="http://schemas.openxmlformats.org/drawingml/2006/main" noChangeAspect="1"/>
-            </wp:cNvGraphicFramePr>
-            <a:graphic xmlns:a="http://schemas.openxmlformats.org/drawingml/2006/main">
-              <a:graphicData uri="http://schemas.openxmlformats.org/drawingml/2006/picture">
-                <pic:pic xmlns:pic="http://schemas.openxmlformats.org/drawingml/2006/picture">
-                  <pic:nvPicPr>
-                    <pic:cNvPr id="1439510465" name="Picture 1" descr="A screenshot of a computer&#10;&#10;Description automatically generated"/>
-                    <pic:cNvPicPr/>
-                  </pic:nvPicPr>
-                  <pic:blipFill>
-                    <a:blip r:embed="rId70">
-                      <a:extLst>
-                        <a:ext uri="{28A0092B-C50C-407E-A947-70E740481C1C}">
-                          <a14:useLocalDpi xmlns:a14="http://schemas.microsoft.com/office/drawing/2010/main" val="0"/>
-                        </a:ext>
-                      </a:extLst>
-                    </a:blip>
-                    <a:stretch>
-                      <a:fillRect/>
-                    </a:stretch>
-                  </pic:blipFill>
-                  <pic:spPr>
-                    <a:xfrm>
-                      <a:off x="0" y="0"/>
-                      <a:ext cx="5511165" cy="2202815"/>
-                    </a:xfrm>
-                    <a:prstGeom prst="rect">
-                      <a:avLst/>
-                    </a:prstGeom>
-                    <a:ln w="19050">
-                      <a:solidFill>
-                        <a:srgbClr val="AF658C"/>
-                      </a:solidFill>
-                    </a:ln>
-                  </pic:spPr>
-                </pic:pic>
-              </a:graphicData>
-            </a:graphic>
-            <wp14:sizeRelH relativeFrom="margin">
-              <wp14:pctWidth>0</wp14:pctWidth>
-            </wp14:sizeRelH>
-            <wp14:sizeRelV relativeFrom="margin">
-              <wp14:pctHeight>0</wp14:pctHeight>
-            </wp14:sizeRelV>
-          </wp:anchor>
-        </w:drawing>
-      </w:r>
-      <w:r>
-        <w:rPr>
-          <w:b/>
-          <w:bCs/>
-        </w:rPr>
-        <w:t xml:space="preserve">NOTE: </w:t>
-      </w:r>
-      <w:r>
-        <w:t>T</w:t>
-      </w:r>
-      <w:r>
-        <w:t>he</w:t>
-      </w:r>
-      <w:r>
-        <w:t xml:space="preserve"> </w:t>
-      </w:r>
-      <w:r>
-        <w:t>Text to Columns</w:t>
-      </w:r>
-      <w:r>
-        <w:rPr>
-          <w:b/>
-          <w:bCs/>
-        </w:rPr>
-        <w:t xml:space="preserve"> </w:t>
-      </w:r>
-      <w:r>
-        <w:t>feature was used rather than converting the type simply from the home tap, because it would require re-entering the data again.</w:t>
-      </w:r>
-    </w:p>
-    <w:p>
-      <w:pPr>
-        <w:ind w:left="720"/>
-      </w:pPr>
-      <w:r>
-        <w:rPr>
-          <w:noProof/>
-        </w:rPr>
-        <w:drawing>
-          <wp:anchor distT="0" distB="0" distL="114300" distR="114300" simplePos="0" relativeHeight="251740672" behindDoc="0" locked="0" layoutInCell="1" allowOverlap="1" wp14:anchorId="39080B27" wp14:editId="2664439F">
-            <wp:simplePos x="0" y="0"/>
-            <wp:positionH relativeFrom="margin">
-              <wp:posOffset>419100</wp:posOffset>
-            </wp:positionH>
-            <wp:positionV relativeFrom="paragraph">
-              <wp:posOffset>4693285</wp:posOffset>
-            </wp:positionV>
-            <wp:extent cx="5511800" cy="2127250"/>
-            <wp:effectExtent l="19050" t="19050" r="12700" b="25400"/>
-            <wp:wrapSquare wrapText="bothSides"/>
-            <wp:docPr id="547777335" name="Picture 1" descr="A screenshot of a computer&#10;&#10;Description automatically generated"/>
-            <wp:cNvGraphicFramePr>
-              <a:graphicFrameLocks xmlns:a="http://schemas.openxmlformats.org/drawingml/2006/main" noChangeAspect="1"/>
-            </wp:cNvGraphicFramePr>
-            <a:graphic xmlns:a="http://schemas.openxmlformats.org/drawingml/2006/main">
-              <a:graphicData uri="http://schemas.openxmlformats.org/drawingml/2006/picture">
-                <pic:pic xmlns:pic="http://schemas.openxmlformats.org/drawingml/2006/picture">
-                  <pic:nvPicPr>
-                    <pic:cNvPr id="547777335" name="Picture 1" descr="A screenshot of a computer&#10;&#10;Description automatically generated"/>
-                    <pic:cNvPicPr/>
-                  </pic:nvPicPr>
-                  <pic:blipFill>
-                    <a:blip r:embed="rId71">
-                      <a:extLst>
-                        <a:ext uri="{28A0092B-C50C-407E-A947-70E740481C1C}">
-                          <a14:useLocalDpi xmlns:a14="http://schemas.microsoft.com/office/drawing/2010/main" val="0"/>
-                        </a:ext>
-                      </a:extLst>
-                    </a:blip>
-                    <a:stretch>
-                      <a:fillRect/>
-                    </a:stretch>
-                  </pic:blipFill>
-                  <pic:spPr>
-                    <a:xfrm>
-                      <a:off x="0" y="0"/>
-                      <a:ext cx="5511800" cy="2127250"/>
-                    </a:xfrm>
-                    <a:prstGeom prst="rect">
-                      <a:avLst/>
-                    </a:prstGeom>
-                    <a:ln w="19050">
-                      <a:solidFill>
-                        <a:srgbClr val="AF658C"/>
-                      </a:solidFill>
-                    </a:ln>
-                  </pic:spPr>
-                </pic:pic>
-              </a:graphicData>
-            </a:graphic>
-            <wp14:sizeRelH relativeFrom="margin">
-              <wp14:pctWidth>0</wp14:pctWidth>
-            </wp14:sizeRelH>
-            <wp14:sizeRelV relativeFrom="margin">
-              <wp14:pctHeight>0</wp14:pctHeight>
-            </wp14:sizeRelV>
-          </wp:anchor>
-        </w:drawing>
-      </w:r>
     </w:p>
     <w:p>
       <w:pPr>
@@ -12798,7 +12869,6 @@
       </w:pPr>
       <w:bookmarkStart w:id="24" w:name="C17_P"/>
       <w:r>
-        <w:lastRenderedPageBreak/>
         <w:t>Line SKU Production Cost</w:t>
       </w:r>
       <w:r>
@@ -13103,6 +13173,108 @@
     </w:p>
     <w:p>
       <w:pPr>
+        <w:pStyle w:val="ListParagraph"/>
+        <w:ind w:left="1440"/>
+      </w:pPr>
+    </w:p>
+    <w:p>
+      <w:pPr>
+        <w:pStyle w:val="ListParagraph"/>
+        <w:ind w:left="1440"/>
+      </w:pPr>
+    </w:p>
+    <w:p>
+      <w:pPr>
+        <w:pStyle w:val="ListParagraph"/>
+        <w:ind w:left="1440"/>
+      </w:pPr>
+    </w:p>
+    <w:p>
+      <w:pPr>
+        <w:pStyle w:val="ListParagraph"/>
+        <w:ind w:left="1440"/>
+      </w:pPr>
+    </w:p>
+    <w:p>
+      <w:pPr>
+        <w:pStyle w:val="ListParagraph"/>
+        <w:ind w:left="1440"/>
+      </w:pPr>
+    </w:p>
+    <w:p>
+      <w:pPr>
+        <w:pStyle w:val="ListParagraph"/>
+        <w:ind w:left="1440"/>
+      </w:pPr>
+    </w:p>
+    <w:p>
+      <w:pPr>
+        <w:pStyle w:val="ListParagraph"/>
+        <w:ind w:left="1440"/>
+      </w:pPr>
+    </w:p>
+    <w:p>
+      <w:pPr>
+        <w:pStyle w:val="ListParagraph"/>
+        <w:ind w:left="1440"/>
+      </w:pPr>
+    </w:p>
+    <w:p>
+      <w:pPr>
+        <w:pStyle w:val="ListParagraph"/>
+        <w:ind w:left="1440"/>
+      </w:pPr>
+    </w:p>
+    <w:p>
+      <w:pPr>
+        <w:pStyle w:val="ListParagraph"/>
+        <w:ind w:left="1440"/>
+      </w:pPr>
+    </w:p>
+    <w:p>
+      <w:pPr>
+        <w:pStyle w:val="ListParagraph"/>
+        <w:ind w:left="1440"/>
+      </w:pPr>
+    </w:p>
+    <w:p>
+      <w:pPr>
+        <w:pStyle w:val="ListParagraph"/>
+        <w:ind w:left="1440"/>
+      </w:pPr>
+    </w:p>
+    <w:p>
+      <w:pPr>
+        <w:pStyle w:val="ListParagraph"/>
+        <w:ind w:left="1440"/>
+      </w:pPr>
+    </w:p>
+    <w:p>
+      <w:pPr>
+        <w:pStyle w:val="ListParagraph"/>
+        <w:ind w:left="1440"/>
+      </w:pPr>
+    </w:p>
+    <w:p>
+      <w:pPr>
+        <w:pStyle w:val="ListParagraph"/>
+        <w:ind w:left="1440"/>
+      </w:pPr>
+    </w:p>
+    <w:p>
+      <w:pPr>
+        <w:pStyle w:val="ListParagraph"/>
+        <w:ind w:left="1440"/>
+      </w:pPr>
+    </w:p>
+    <w:p>
+      <w:pPr>
+        <w:pStyle w:val="ListParagraph"/>
+        <w:ind w:left="1440"/>
+      </w:pPr>
+    </w:p>
+    <w:p>
+      <w:pPr>
         <w:pStyle w:val="Heading1"/>
       </w:pPr>
       <w:r>
@@ -13124,12 +13296,25 @@
       </w:r>
       <w:r>
         <w:t>columns.</w:t>
+      </w:r>
+    </w:p>
+    <w:p/>
+    <w:p>
+      <w:pPr>
+        <w:pStyle w:val="ListParagraph"/>
+        <w:numPr>
+          <w:ilvl w:val="0"/>
+          <w:numId w:val="25"/>
+        </w:numPr>
+      </w:pPr>
+      <w:r>
+        <w:t>Date</w:t>
       </w:r>
     </w:p>
     <w:tbl>
       <w:tblPr>
         <w:tblStyle w:val="TableGrid"/>
-        <w:tblpPr w:leftFromText="180" w:rightFromText="180" w:vertAnchor="page" w:horzAnchor="margin" w:tblpY="2841"/>
+        <w:tblpPr w:leftFromText="180" w:rightFromText="180" w:vertAnchor="page" w:horzAnchor="margin" w:tblpY="2801"/>
         <w:tblW w:w="0" w:type="auto"/>
         <w:tblLook w:val="04A0" w:firstRow="1" w:lastRow="0" w:firstColumn="1" w:lastColumn="0" w:noHBand="0" w:noVBand="1"/>
       </w:tblPr>
@@ -13266,8 +13451,16 @@
               <w:rPr>
                 <w:rFonts w:cstheme="minorHAnsi"/>
               </w:rPr>
-              <w:t>m/d/yyyy</w:t>
-            </w:r>
+              <w:t>m/d/</w:t>
+            </w:r>
+            <w:proofErr w:type="spellStart"/>
+            <w:r>
+              <w:rPr>
+                <w:rFonts w:cstheme="minorHAnsi"/>
+              </w:rPr>
+              <w:t>yyyy</w:t>
+            </w:r>
+            <w:proofErr w:type="spellEnd"/>
             <w:r>
               <w:rPr>
                 <w:rFonts w:cstheme="minorHAnsi"/>
@@ -13417,19 +13610,7 @@
               <w:rPr>
                 <w:rFonts w:cstheme="minorHAnsi"/>
               </w:rPr>
-              <w:t xml:space="preserve">A Boolean variable equal ‘1’ if this is the first order </w:t>
-            </w:r>
-            <w:r>
-              <w:rPr>
-                <w:rFonts w:cstheme="minorHAnsi"/>
-              </w:rPr>
-              <w:t xml:space="preserve">made </w:t>
-            </w:r>
-            <w:r>
-              <w:rPr>
-                <w:rFonts w:cstheme="minorHAnsi"/>
-              </w:rPr>
-              <w:t>by a customer, and equal ‘0’ for any next order by the same customer.</w:t>
+              <w:t>A Boolean variable equal ‘1’ if this is the first order made by a customer, and equal ‘0’ for any next order by the same customer.</w:t>
             </w:r>
           </w:p>
         </w:tc>
@@ -13491,37 +13672,7 @@
               <w:rPr>
                 <w:rFonts w:cstheme="minorHAnsi"/>
               </w:rPr>
-              <w:t xml:space="preserve">A Boolean variable equal ‘1’ if this is the </w:t>
-            </w:r>
-            <w:r>
-              <w:rPr>
-                <w:rFonts w:cstheme="minorHAnsi"/>
-              </w:rPr>
-              <w:t>last</w:t>
-            </w:r>
-            <w:r>
-              <w:rPr>
-                <w:rFonts w:cstheme="minorHAnsi"/>
-              </w:rPr>
-              <w:t xml:space="preserve"> order </w:t>
-            </w:r>
-            <w:r>
-              <w:rPr>
-                <w:rFonts w:cstheme="minorHAnsi"/>
-              </w:rPr>
-              <w:t xml:space="preserve">made </w:t>
-            </w:r>
-            <w:r>
-              <w:rPr>
-                <w:rFonts w:cstheme="minorHAnsi"/>
-              </w:rPr>
-              <w:t xml:space="preserve">by a customer, and equal ‘0’ </w:t>
-            </w:r>
-            <w:r>
-              <w:rPr>
-                <w:rFonts w:cstheme="minorHAnsi"/>
-              </w:rPr>
-              <w:t>otherwise.</w:t>
+              <w:t>A Boolean variable equal ‘1’ if this is the last order made by a customer, and equal ‘0’ otherwise.</w:t>
             </w:r>
           </w:p>
         </w:tc>
@@ -13580,25 +13731,12 @@
               <w:rPr>
                 <w:rFonts w:cstheme="minorHAnsi"/>
               </w:rPr>
-              <w:t>A Boolean variable equal ‘1’ if the order is discounted, ‘0’ elsewhere.</w:t>
+              <w:t>A Boolean variable equal ‘1’ if the order is discounted, ‘0’ otherwise.</w:t>
             </w:r>
           </w:p>
         </w:tc>
       </w:tr>
     </w:tbl>
-    <w:p/>
-    <w:p>
-      <w:pPr>
-        <w:pStyle w:val="ListParagraph"/>
-        <w:numPr>
-          <w:ilvl w:val="0"/>
-          <w:numId w:val="25"/>
-        </w:numPr>
-      </w:pPr>
-      <w:r>
-        <w:t>Date</w:t>
-      </w:r>
-    </w:p>
     <w:p>
       <w:pPr>
         <w:pStyle w:val="ListParagraph"/>
@@ -13876,12 +14014,12 @@
         <w:ind w:left="720"/>
       </w:pPr>
       <w:r>
+        <w:lastRenderedPageBreak/>
         <w:t xml:space="preserve"> </w:t>
       </w:r>
     </w:p>
     <w:p>
       <w:r>
-        <w:lastRenderedPageBreak/>
         <w:t xml:space="preserve">    2.    </w:t>
       </w:r>
       <w:r>
@@ -14170,13 +14308,7 @@
         </w:drawing>
       </w:r>
       <w:r>
-        <w:t xml:space="preserve">            1.     Create a new column called “</w:t>
-      </w:r>
-      <w:r>
-        <w:t>Is New Consumer</w:t>
-      </w:r>
-      <w:r>
-        <w:t xml:space="preserve">” and use </w:t>
+        <w:t xml:space="preserve">            1.     Create a new column called “Is New Consumer” and use </w:t>
       </w:r>
       <w:r>
         <w:rPr>
@@ -14329,6 +14461,7 @@
         </w:rPr>
         <w:t>. In case of a tie (i.e., multiple orders from the same Consumer ID have the same earliest date), the function picks the Order ID that appears first in the </w:t>
       </w:r>
+      <w:proofErr w:type="spellStart"/>
       <w:r>
         <w:rPr>
           <w:rStyle w:val="HTMLCode"/>
@@ -14338,6 +14471,7 @@
         </w:rPr>
         <w:t>OrderID_Array</w:t>
       </w:r>
+      <w:proofErr w:type="spellEnd"/>
       <w:r>
         <w:rPr>
           <w:rFonts w:asciiTheme="minorHAnsi" w:hAnsiTheme="minorHAnsi" w:cstheme="minorHAnsi"/>
@@ -14361,6 +14495,7 @@
           <w14:ligatures w14:val="none"/>
         </w:rPr>
       </w:pPr>
+      <w:proofErr w:type="gramStart"/>
       <w:r>
         <w:rPr>
           <w:rFonts w:eastAsia="Times New Roman" w:cstheme="minorHAnsi"/>
@@ -14378,7 +14513,116 @@
           <w:kern w:val="0"/>
           <w14:ligatures w14:val="none"/>
         </w:rPr>
-        <w:t>(lookup_value, lookup_array, return_array, [if_not_found], [match_mode], [search_mode]):</w:t>
+        <w:t>(</w:t>
+      </w:r>
+      <w:proofErr w:type="spellStart"/>
+      <w:proofErr w:type="gramEnd"/>
+      <w:r>
+        <w:rPr>
+          <w:rFonts w:eastAsia="Times New Roman" w:cstheme="minorHAnsi"/>
+          <w:kern w:val="0"/>
+          <w14:ligatures w14:val="none"/>
+        </w:rPr>
+        <w:t>lookup_value</w:t>
+      </w:r>
+      <w:proofErr w:type="spellEnd"/>
+      <w:r>
+        <w:rPr>
+          <w:rFonts w:eastAsia="Times New Roman" w:cstheme="minorHAnsi"/>
+          <w:kern w:val="0"/>
+          <w14:ligatures w14:val="none"/>
+        </w:rPr>
+        <w:t xml:space="preserve">, </w:t>
+      </w:r>
+      <w:proofErr w:type="spellStart"/>
+      <w:r>
+        <w:rPr>
+          <w:rFonts w:eastAsia="Times New Roman" w:cstheme="minorHAnsi"/>
+          <w:kern w:val="0"/>
+          <w14:ligatures w14:val="none"/>
+        </w:rPr>
+        <w:t>lookup_array</w:t>
+      </w:r>
+      <w:proofErr w:type="spellEnd"/>
+      <w:r>
+        <w:rPr>
+          <w:rFonts w:eastAsia="Times New Roman" w:cstheme="minorHAnsi"/>
+          <w:kern w:val="0"/>
+          <w14:ligatures w14:val="none"/>
+        </w:rPr>
+        <w:t xml:space="preserve">, </w:t>
+      </w:r>
+      <w:proofErr w:type="spellStart"/>
+      <w:r>
+        <w:rPr>
+          <w:rFonts w:eastAsia="Times New Roman" w:cstheme="minorHAnsi"/>
+          <w:kern w:val="0"/>
+          <w14:ligatures w14:val="none"/>
+        </w:rPr>
+        <w:t>return_array</w:t>
+      </w:r>
+      <w:proofErr w:type="spellEnd"/>
+      <w:r>
+        <w:rPr>
+          <w:rFonts w:eastAsia="Times New Roman" w:cstheme="minorHAnsi"/>
+          <w:kern w:val="0"/>
+          <w14:ligatures w14:val="none"/>
+        </w:rPr>
+        <w:t>, [</w:t>
+      </w:r>
+      <w:proofErr w:type="spellStart"/>
+      <w:r>
+        <w:rPr>
+          <w:rFonts w:eastAsia="Times New Roman" w:cstheme="minorHAnsi"/>
+          <w:kern w:val="0"/>
+          <w14:ligatures w14:val="none"/>
+        </w:rPr>
+        <w:t>if_not_found</w:t>
+      </w:r>
+      <w:proofErr w:type="spellEnd"/>
+      <w:r>
+        <w:rPr>
+          <w:rFonts w:eastAsia="Times New Roman" w:cstheme="minorHAnsi"/>
+          <w:kern w:val="0"/>
+          <w14:ligatures w14:val="none"/>
+        </w:rPr>
+        <w:t>], [</w:t>
+      </w:r>
+      <w:proofErr w:type="spellStart"/>
+      <w:r>
+        <w:rPr>
+          <w:rFonts w:eastAsia="Times New Roman" w:cstheme="minorHAnsi"/>
+          <w:kern w:val="0"/>
+          <w14:ligatures w14:val="none"/>
+        </w:rPr>
+        <w:t>match_mode</w:t>
+      </w:r>
+      <w:proofErr w:type="spellEnd"/>
+      <w:r>
+        <w:rPr>
+          <w:rFonts w:eastAsia="Times New Roman" w:cstheme="minorHAnsi"/>
+          <w:kern w:val="0"/>
+          <w14:ligatures w14:val="none"/>
+        </w:rPr>
+        <w:t>], [</w:t>
+      </w:r>
+      <w:proofErr w:type="spellStart"/>
+      <w:r>
+        <w:rPr>
+          <w:rFonts w:eastAsia="Times New Roman" w:cstheme="minorHAnsi"/>
+          <w:kern w:val="0"/>
+          <w14:ligatures w14:val="none"/>
+        </w:rPr>
+        <w:t>search_mode</w:t>
+      </w:r>
+      <w:proofErr w:type="spellEnd"/>
+      <w:r>
+        <w:rPr>
+          <w:rFonts w:eastAsia="Times New Roman" w:cstheme="minorHAnsi"/>
+          <w:kern w:val="0"/>
+          <w14:ligatures w14:val="none"/>
+        </w:rPr>
+        <w:t>]):</w:t>
       </w:r>
     </w:p>
     <w:p>
@@ -14394,13 +14638,77 @@
           <w14:ligatures w14:val="none"/>
         </w:rPr>
       </w:pPr>
+      <w:proofErr w:type="spellStart"/>
       <w:r>
         <w:rPr>
           <w:rFonts w:eastAsia="Times New Roman" w:cstheme="minorHAnsi"/>
           <w:kern w:val="0"/>
           <w14:ligatures w14:val="none"/>
         </w:rPr>
-        <w:t>lookup_value: This is the earliest date for the current Consumer ID (A2). It’s found by taking the minimum date from the DATE_Array where the ConsumerID_Array equals A2. If the ConsumerID_Array doesn’t equal A2, the function uses 45261 (which represents a date far in the future, assuming Excel’s standard date system where 1 represents January 1, 1900).</w:t>
+        <w:t>lookup_value</w:t>
+      </w:r>
+      <w:proofErr w:type="spellEnd"/>
+      <w:r>
+        <w:rPr>
+          <w:rFonts w:eastAsia="Times New Roman" w:cstheme="minorHAnsi"/>
+          <w:kern w:val="0"/>
+          <w14:ligatures w14:val="none"/>
+        </w:rPr>
+        <w:t>: This is the earliest date for the current Consumer ID (A2). It’s found by taking the minimum date from the </w:t>
+      </w:r>
+      <w:proofErr w:type="spellStart"/>
+      <w:r>
+        <w:rPr>
+          <w:rFonts w:eastAsia="Times New Roman" w:cstheme="minorHAnsi"/>
+          <w:kern w:val="0"/>
+          <w14:ligatures w14:val="none"/>
+        </w:rPr>
+        <w:t>DATE_Array</w:t>
+      </w:r>
+      <w:proofErr w:type="spellEnd"/>
+      <w:r>
+        <w:rPr>
+          <w:rFonts w:eastAsia="Times New Roman" w:cstheme="minorHAnsi"/>
+          <w:kern w:val="0"/>
+          <w14:ligatures w14:val="none"/>
+        </w:rPr>
+        <w:t> where the </w:t>
+      </w:r>
+      <w:proofErr w:type="spellStart"/>
+      <w:r>
+        <w:rPr>
+          <w:rFonts w:eastAsia="Times New Roman" w:cstheme="minorHAnsi"/>
+          <w:kern w:val="0"/>
+          <w14:ligatures w14:val="none"/>
+        </w:rPr>
+        <w:t>ConsumerID_Array</w:t>
+      </w:r>
+      <w:proofErr w:type="spellEnd"/>
+      <w:r>
+        <w:rPr>
+          <w:rFonts w:eastAsia="Times New Roman" w:cstheme="minorHAnsi"/>
+          <w:kern w:val="0"/>
+          <w14:ligatures w14:val="none"/>
+        </w:rPr>
+        <w:t> equals A2. If the </w:t>
+      </w:r>
+      <w:proofErr w:type="spellStart"/>
+      <w:r>
+        <w:rPr>
+          <w:rFonts w:eastAsia="Times New Roman" w:cstheme="minorHAnsi"/>
+          <w:kern w:val="0"/>
+          <w14:ligatures w14:val="none"/>
+        </w:rPr>
+        <w:t>ConsumerID_Array</w:t>
+      </w:r>
+      <w:proofErr w:type="spellEnd"/>
+      <w:r>
+        <w:rPr>
+          <w:rFonts w:eastAsia="Times New Roman" w:cstheme="minorHAnsi"/>
+          <w:kern w:val="0"/>
+          <w14:ligatures w14:val="none"/>
+        </w:rPr>
+        <w:t> doesn’t equal A2, the function uses 45261 (which represents a date far in the future, assuming Excel’s standard date system where 1 represents January 1, 1900).</w:t>
       </w:r>
     </w:p>
     <w:p>
@@ -14416,13 +14724,41 @@
           <w14:ligatures w14:val="none"/>
         </w:rPr>
       </w:pPr>
+      <w:proofErr w:type="spellStart"/>
       <w:r>
         <w:rPr>
           <w:rFonts w:eastAsia="Times New Roman" w:cstheme="minorHAnsi"/>
           <w:kern w:val="0"/>
           <w14:ligatures w14:val="none"/>
         </w:rPr>
-        <w:t>lookup_array: This is the same array used to find the lookup_value.</w:t>
+        <w:t>lookup_array</w:t>
+      </w:r>
+      <w:proofErr w:type="spellEnd"/>
+      <w:r>
+        <w:rPr>
+          <w:rFonts w:eastAsia="Times New Roman" w:cstheme="minorHAnsi"/>
+          <w:kern w:val="0"/>
+          <w14:ligatures w14:val="none"/>
+        </w:rPr>
+        <w:t>: This is the same array used to find the </w:t>
+      </w:r>
+      <w:proofErr w:type="spellStart"/>
+      <w:r>
+        <w:rPr>
+          <w:rFonts w:eastAsia="Times New Roman" w:cstheme="minorHAnsi"/>
+          <w:kern w:val="0"/>
+          <w14:ligatures w14:val="none"/>
+        </w:rPr>
+        <w:t>lookup_value</w:t>
+      </w:r>
+      <w:proofErr w:type="spellEnd"/>
+      <w:r>
+        <w:rPr>
+          <w:rFonts w:eastAsia="Times New Roman" w:cstheme="minorHAnsi"/>
+          <w:kern w:val="0"/>
+          <w14:ligatures w14:val="none"/>
+        </w:rPr>
+        <w:t>.</w:t>
       </w:r>
     </w:p>
     <w:p>
@@ -14438,13 +14774,41 @@
           <w14:ligatures w14:val="none"/>
         </w:rPr>
       </w:pPr>
+      <w:proofErr w:type="spellStart"/>
       <w:r>
         <w:rPr>
           <w:rFonts w:eastAsia="Times New Roman" w:cstheme="minorHAnsi"/>
           <w:kern w:val="0"/>
           <w14:ligatures w14:val="none"/>
         </w:rPr>
-        <w:t>return_array: This is the OrderID_Array from which the XLOOKUP function will return an Order ID.</w:t>
+        <w:t>return_array</w:t>
+      </w:r>
+      <w:proofErr w:type="spellEnd"/>
+      <w:r>
+        <w:rPr>
+          <w:rFonts w:eastAsia="Times New Roman" w:cstheme="minorHAnsi"/>
+          <w:kern w:val="0"/>
+          <w14:ligatures w14:val="none"/>
+        </w:rPr>
+        <w:t>: This is the </w:t>
+      </w:r>
+      <w:proofErr w:type="spellStart"/>
+      <w:r>
+        <w:rPr>
+          <w:rFonts w:eastAsia="Times New Roman" w:cstheme="minorHAnsi"/>
+          <w:kern w:val="0"/>
+          <w14:ligatures w14:val="none"/>
+        </w:rPr>
+        <w:t>OrderID_Array</w:t>
+      </w:r>
+      <w:proofErr w:type="spellEnd"/>
+      <w:r>
+        <w:rPr>
+          <w:rFonts w:eastAsia="Times New Roman" w:cstheme="minorHAnsi"/>
+          <w:kern w:val="0"/>
+          <w14:ligatures w14:val="none"/>
+        </w:rPr>
+        <w:t> from which the XLOOKUP function will return an Order ID.</w:t>
       </w:r>
     </w:p>
     <w:p>
@@ -14466,7 +14830,61 @@
           <w:kern w:val="0"/>
           <w14:ligatures w14:val="none"/>
         </w:rPr>
-        <w:t>[if_not_found]: If the lookup_value is not found in the lookup_array, the function returns 0.</w:t>
+        <w:t>[</w:t>
+      </w:r>
+      <w:proofErr w:type="spellStart"/>
+      <w:r>
+        <w:rPr>
+          <w:rFonts w:eastAsia="Times New Roman" w:cstheme="minorHAnsi"/>
+          <w:kern w:val="0"/>
+          <w14:ligatures w14:val="none"/>
+        </w:rPr>
+        <w:t>if_not_found</w:t>
+      </w:r>
+      <w:proofErr w:type="spellEnd"/>
+      <w:r>
+        <w:rPr>
+          <w:rFonts w:eastAsia="Times New Roman" w:cstheme="minorHAnsi"/>
+          <w:kern w:val="0"/>
+          <w14:ligatures w14:val="none"/>
+        </w:rPr>
+        <w:t>]: If the </w:t>
+      </w:r>
+      <w:proofErr w:type="spellStart"/>
+      <w:r>
+        <w:rPr>
+          <w:rFonts w:eastAsia="Times New Roman" w:cstheme="minorHAnsi"/>
+          <w:kern w:val="0"/>
+          <w14:ligatures w14:val="none"/>
+        </w:rPr>
+        <w:t>lookup_value</w:t>
+      </w:r>
+      <w:proofErr w:type="spellEnd"/>
+      <w:r>
+        <w:rPr>
+          <w:rFonts w:eastAsia="Times New Roman" w:cstheme="minorHAnsi"/>
+          <w:kern w:val="0"/>
+          <w14:ligatures w14:val="none"/>
+        </w:rPr>
+        <w:t> is not found in the </w:t>
+      </w:r>
+      <w:proofErr w:type="spellStart"/>
+      <w:r>
+        <w:rPr>
+          <w:rFonts w:eastAsia="Times New Roman" w:cstheme="minorHAnsi"/>
+          <w:kern w:val="0"/>
+          <w14:ligatures w14:val="none"/>
+        </w:rPr>
+        <w:t>lookup_array</w:t>
+      </w:r>
+      <w:proofErr w:type="spellEnd"/>
+      <w:r>
+        <w:rPr>
+          <w:rFonts w:eastAsia="Times New Roman" w:cstheme="minorHAnsi"/>
+          <w:kern w:val="0"/>
+          <w14:ligatures w14:val="none"/>
+        </w:rPr>
+        <w:t>, the function returns 0.</w:t>
       </w:r>
     </w:p>
     <w:p>
@@ -14488,7 +14906,25 @@
           <w:kern w:val="0"/>
           <w14:ligatures w14:val="none"/>
         </w:rPr>
-        <w:t>[match_mode]: This is set to 0 to find an exact match.</w:t>
+        <w:t>[</w:t>
+      </w:r>
+      <w:proofErr w:type="spellStart"/>
+      <w:r>
+        <w:rPr>
+          <w:rFonts w:eastAsia="Times New Roman" w:cstheme="minorHAnsi"/>
+          <w:kern w:val="0"/>
+          <w14:ligatures w14:val="none"/>
+        </w:rPr>
+        <w:t>match_mode</w:t>
+      </w:r>
+      <w:proofErr w:type="spellEnd"/>
+      <w:r>
+        <w:rPr>
+          <w:rFonts w:eastAsia="Times New Roman" w:cstheme="minorHAnsi"/>
+          <w:kern w:val="0"/>
+          <w14:ligatures w14:val="none"/>
+        </w:rPr>
+        <w:t>]: This is set to 0 to find an exact match.</w:t>
       </w:r>
     </w:p>
     <w:p>
@@ -14510,7 +14946,25 @@
           <w:kern w:val="0"/>
           <w14:ligatures w14:val="none"/>
         </w:rPr>
-        <w:t>[search_mode]: This is set to 1 to search from first to last.</w:t>
+        <w:t>[</w:t>
+      </w:r>
+      <w:proofErr w:type="spellStart"/>
+      <w:r>
+        <w:rPr>
+          <w:rFonts w:eastAsia="Times New Roman" w:cstheme="minorHAnsi"/>
+          <w:kern w:val="0"/>
+          <w14:ligatures w14:val="none"/>
+        </w:rPr>
+        <w:t>search_mode</w:t>
+      </w:r>
+      <w:proofErr w:type="spellEnd"/>
+      <w:r>
+        <w:rPr>
+          <w:rFonts w:eastAsia="Times New Roman" w:cstheme="minorHAnsi"/>
+          <w:kern w:val="0"/>
+          <w14:ligatures w14:val="none"/>
+        </w:rPr>
+        <w:t>]: This is set to 1 to search from first to last.</w:t>
       </w:r>
     </w:p>
     <w:p>
@@ -14526,6 +14980,7 @@
           <w14:ligatures w14:val="none"/>
         </w:rPr>
       </w:pPr>
+      <w:proofErr w:type="gramStart"/>
       <w:r>
         <w:rPr>
           <w:rFonts w:eastAsia="Times New Roman" w:cstheme="minorHAnsi"/>
@@ -14542,7 +14997,62 @@
           <w:kern w:val="0"/>
           <w14:ligatures w14:val="none"/>
         </w:rPr>
-        <w:t>(logical_test, [value_if_true], [value_if_false]):</w:t>
+        <w:t>(</w:t>
+      </w:r>
+      <w:proofErr w:type="spellStart"/>
+      <w:proofErr w:type="gramEnd"/>
+      <w:r>
+        <w:rPr>
+          <w:rFonts w:eastAsia="Times New Roman" w:cstheme="minorHAnsi"/>
+          <w:kern w:val="0"/>
+          <w14:ligatures w14:val="none"/>
+        </w:rPr>
+        <w:t>logical_test</w:t>
+      </w:r>
+      <w:proofErr w:type="spellEnd"/>
+      <w:r>
+        <w:rPr>
+          <w:rFonts w:eastAsia="Times New Roman" w:cstheme="minorHAnsi"/>
+          <w:kern w:val="0"/>
+          <w14:ligatures w14:val="none"/>
+        </w:rPr>
+        <w:t>, [</w:t>
+      </w:r>
+      <w:proofErr w:type="spellStart"/>
+      <w:r>
+        <w:rPr>
+          <w:rFonts w:eastAsia="Times New Roman" w:cstheme="minorHAnsi"/>
+          <w:kern w:val="0"/>
+          <w14:ligatures w14:val="none"/>
+        </w:rPr>
+        <w:t>value_if_true</w:t>
+      </w:r>
+      <w:proofErr w:type="spellEnd"/>
+      <w:r>
+        <w:rPr>
+          <w:rFonts w:eastAsia="Times New Roman" w:cstheme="minorHAnsi"/>
+          <w:kern w:val="0"/>
+          <w14:ligatures w14:val="none"/>
+        </w:rPr>
+        <w:t>], [</w:t>
+      </w:r>
+      <w:proofErr w:type="spellStart"/>
+      <w:r>
+        <w:rPr>
+          <w:rFonts w:eastAsia="Times New Roman" w:cstheme="minorHAnsi"/>
+          <w:kern w:val="0"/>
+          <w14:ligatures w14:val="none"/>
+        </w:rPr>
+        <w:t>value_if_false</w:t>
+      </w:r>
+      <w:proofErr w:type="spellEnd"/>
+      <w:r>
+        <w:rPr>
+          <w:rFonts w:eastAsia="Times New Roman" w:cstheme="minorHAnsi"/>
+          <w:kern w:val="0"/>
+          <w14:ligatures w14:val="none"/>
+        </w:rPr>
+        <w:t>]):</w:t>
       </w:r>
     </w:p>
     <w:p>
@@ -14558,13 +15068,23 @@
           <w14:ligatures w14:val="none"/>
         </w:rPr>
       </w:pPr>
+      <w:proofErr w:type="spellStart"/>
       <w:r>
         <w:rPr>
           <w:rFonts w:eastAsia="Times New Roman" w:cstheme="minorHAnsi"/>
           <w:kern w:val="0"/>
           <w14:ligatures w14:val="none"/>
         </w:rPr>
-        <w:t>logical_test: This checks if the current Order ID (B2) is equal to the Order ID returned from the XLOOKUP function.</w:t>
+        <w:t>logical_test</w:t>
+      </w:r>
+      <w:proofErr w:type="spellEnd"/>
+      <w:r>
+        <w:rPr>
+          <w:rFonts w:eastAsia="Times New Roman" w:cstheme="minorHAnsi"/>
+          <w:kern w:val="0"/>
+          <w14:ligatures w14:val="none"/>
+        </w:rPr>
+        <w:t>: This checks if the current Order ID (B2) is equal to the Order ID returned from the XLOOKUP function.</w:t>
       </w:r>
     </w:p>
     <w:p>
@@ -14586,7 +15106,43 @@
           <w:kern w:val="0"/>
           <w14:ligatures w14:val="none"/>
         </w:rPr>
-        <w:t>[value_if_true]: If the logical_test is true (i.e., the current Order ID is the one associated with the earliest date for the current Consumer ID), the function returns 1.</w:t>
+        <w:t>[</w:t>
+      </w:r>
+      <w:proofErr w:type="spellStart"/>
+      <w:r>
+        <w:rPr>
+          <w:rFonts w:eastAsia="Times New Roman" w:cstheme="minorHAnsi"/>
+          <w:kern w:val="0"/>
+          <w14:ligatures w14:val="none"/>
+        </w:rPr>
+        <w:t>value_if_true</w:t>
+      </w:r>
+      <w:proofErr w:type="spellEnd"/>
+      <w:r>
+        <w:rPr>
+          <w:rFonts w:eastAsia="Times New Roman" w:cstheme="minorHAnsi"/>
+          <w:kern w:val="0"/>
+          <w14:ligatures w14:val="none"/>
+        </w:rPr>
+        <w:t>]: If the </w:t>
+      </w:r>
+      <w:proofErr w:type="spellStart"/>
+      <w:r>
+        <w:rPr>
+          <w:rFonts w:eastAsia="Times New Roman" w:cstheme="minorHAnsi"/>
+          <w:kern w:val="0"/>
+          <w14:ligatures w14:val="none"/>
+        </w:rPr>
+        <w:t>logical_test</w:t>
+      </w:r>
+      <w:proofErr w:type="spellEnd"/>
+      <w:r>
+        <w:rPr>
+          <w:rFonts w:eastAsia="Times New Roman" w:cstheme="minorHAnsi"/>
+          <w:kern w:val="0"/>
+          <w14:ligatures w14:val="none"/>
+        </w:rPr>
+        <w:t> is true (i.e., the current Order ID is the one associated with the earliest date for the current Consumer ID), the function returns 1.</w:t>
       </w:r>
     </w:p>
     <w:p>
@@ -14608,7 +15164,43 @@
           <w:kern w:val="0"/>
           <w14:ligatures w14:val="none"/>
         </w:rPr>
-        <w:t>[value_if_false]: If the logical_test is false (i.e., the current Order ID is not the one associated with the earliest date for the current Consumer ID), the function returns 0.</w:t>
+        <w:t>[</w:t>
+      </w:r>
+      <w:proofErr w:type="spellStart"/>
+      <w:r>
+        <w:rPr>
+          <w:rFonts w:eastAsia="Times New Roman" w:cstheme="minorHAnsi"/>
+          <w:kern w:val="0"/>
+          <w14:ligatures w14:val="none"/>
+        </w:rPr>
+        <w:t>value_if_false</w:t>
+      </w:r>
+      <w:proofErr w:type="spellEnd"/>
+      <w:r>
+        <w:rPr>
+          <w:rFonts w:eastAsia="Times New Roman" w:cstheme="minorHAnsi"/>
+          <w:kern w:val="0"/>
+          <w14:ligatures w14:val="none"/>
+        </w:rPr>
+        <w:t>]: If the </w:t>
+      </w:r>
+      <w:proofErr w:type="spellStart"/>
+      <w:r>
+        <w:rPr>
+          <w:rFonts w:eastAsia="Times New Roman" w:cstheme="minorHAnsi"/>
+          <w:kern w:val="0"/>
+          <w14:ligatures w14:val="none"/>
+        </w:rPr>
+        <w:t>logical_test</w:t>
+      </w:r>
+      <w:proofErr w:type="spellEnd"/>
+      <w:r>
+        <w:rPr>
+          <w:rFonts w:eastAsia="Times New Roman" w:cstheme="minorHAnsi"/>
+          <w:kern w:val="0"/>
+          <w14:ligatures w14:val="none"/>
+        </w:rPr>
+        <w:t> is false (i.e., the current Order ID is not the one associated with the earliest date for the current Consumer ID), the function returns 0.</w:t>
       </w:r>
     </w:p>
     <w:p>
@@ -14619,19 +15211,44 @@
       </w:pPr>
       <w:r>
         <w:rPr>
+          <w:rFonts w:cstheme="minorHAnsi"/>
+        </w:rPr>
+        <w:t xml:space="preserve">    </w:t>
+      </w:r>
+      <w:r>
+        <w:rPr>
+          <w:rFonts w:cstheme="minorHAnsi"/>
+        </w:rPr>
+        <w:t xml:space="preserve">      </w:t>
+      </w:r>
+      <w:r>
+        <w:rPr>
+          <w:rFonts w:cstheme="minorHAnsi"/>
+        </w:rPr>
+        <w:t xml:space="preserve"> 2.      Copy and paste as value.</w:t>
+      </w:r>
+    </w:p>
+    <w:p>
+      <w:pPr>
+        <w:rPr>
+          <w:rFonts w:cstheme="minorHAnsi"/>
+        </w:rPr>
+      </w:pPr>
+      <w:r>
+        <w:rPr>
           <w:noProof/>
         </w:rPr>
         <w:drawing>
-          <wp:anchor distT="0" distB="0" distL="114300" distR="114300" simplePos="0" relativeHeight="251753984" behindDoc="0" locked="0" layoutInCell="1" allowOverlap="1" wp14:anchorId="2143997C" wp14:editId="5F61C1C9">
+          <wp:anchor distT="0" distB="0" distL="114300" distR="114300" simplePos="0" relativeHeight="251753984" behindDoc="0" locked="0" layoutInCell="1" allowOverlap="1" wp14:anchorId="2143997C" wp14:editId="4C1447A2">
             <wp:simplePos x="0" y="0"/>
             <wp:positionH relativeFrom="margin">
-              <wp:posOffset>355600</wp:posOffset>
+              <wp:align>right</wp:align>
             </wp:positionH>
             <wp:positionV relativeFrom="paragraph">
-              <wp:posOffset>306705</wp:posOffset>
+              <wp:posOffset>26035</wp:posOffset>
             </wp:positionV>
-            <wp:extent cx="5571490" cy="1767840"/>
-            <wp:effectExtent l="19050" t="19050" r="10160" b="22860"/>
+            <wp:extent cx="5570855" cy="1511300"/>
+            <wp:effectExtent l="19050" t="19050" r="10795" b="12700"/>
             <wp:wrapSquare wrapText="bothSides"/>
             <wp:docPr id="11175342" name="Picture 1" descr="A screenshot of a computer&#10;&#10;Description automatically generated"/>
             <wp:cNvGraphicFramePr>
@@ -14659,7 +15276,7 @@
                   <pic:spPr>
                     <a:xfrm>
                       <a:off x="0" y="0"/>
-                      <a:ext cx="5571490" cy="1767840"/>
+                      <a:ext cx="5590048" cy="1517073"/>
                     </a:xfrm>
                     <a:prstGeom prst="rect">
                       <a:avLst/>
@@ -14676,27 +15293,39 @@
             <wp14:sizeRelH relativeFrom="margin">
               <wp14:pctWidth>0</wp14:pctWidth>
             </wp14:sizeRelH>
+            <wp14:sizeRelV relativeFrom="margin">
+              <wp14:pctHeight>0</wp14:pctHeight>
+            </wp14:sizeRelV>
           </wp:anchor>
         </w:drawing>
       </w:r>
-      <w:r>
+    </w:p>
+    <w:p>
+      <w:pPr>
         <w:rPr>
           <w:rFonts w:cstheme="minorHAnsi"/>
         </w:rPr>
+      </w:pPr>
+      <w:r>
+        <w:rPr>
+          <w:rFonts w:cstheme="minorHAnsi"/>
+        </w:rPr>
         <w:t xml:space="preserve">    </w:t>
       </w:r>
-      <w:r>
+    </w:p>
+    <w:p>
+      <w:pPr>
         <w:rPr>
           <w:rFonts w:cstheme="minorHAnsi"/>
         </w:rPr>
-        <w:t xml:space="preserve">      </w:t>
-      </w:r>
-      <w:r>
+      </w:pPr>
+    </w:p>
+    <w:p>
+      <w:pPr>
         <w:rPr>
           <w:rFonts w:cstheme="minorHAnsi"/>
         </w:rPr>
-        <w:t xml:space="preserve"> 2.      Copy and paste as value.</w:t>
-      </w:r>
+      </w:pPr>
     </w:p>
     <w:p>
       <w:pPr>
@@ -14713,54 +15342,11 @@
       </w:pPr>
     </w:p>
     <w:p>
-      <w:pPr>
+      <w:r>
         <w:rPr>
           <w:rFonts w:cstheme="minorHAnsi"/>
         </w:rPr>
-      </w:pPr>
-    </w:p>
-    <w:p>
-      <w:pPr>
-        <w:rPr>
-          <w:rFonts w:cstheme="minorHAnsi"/>
-        </w:rPr>
-      </w:pPr>
-    </w:p>
-    <w:p>
-      <w:pPr>
-        <w:rPr>
-          <w:rFonts w:cstheme="minorHAnsi"/>
-        </w:rPr>
-      </w:pPr>
-    </w:p>
-    <w:p>
-      <w:pPr>
-        <w:rPr>
-          <w:rFonts w:cstheme="minorHAnsi"/>
-        </w:rPr>
-      </w:pPr>
-    </w:p>
-    <w:p>
-      <w:pPr>
-        <w:rPr>
-          <w:rFonts w:cstheme="minorHAnsi"/>
-        </w:rPr>
-      </w:pPr>
-    </w:p>
-    <w:p>
-      <w:pPr>
-        <w:rPr>
-          <w:rFonts w:cstheme="minorHAnsi"/>
-        </w:rPr>
-      </w:pPr>
-    </w:p>
-    <w:p>
-      <w:r>
-        <w:rPr>
-          <w:rFonts w:cstheme="minorHAnsi"/>
-        </w:rPr>
-        <w:lastRenderedPageBreak/>
-        <w:t xml:space="preserve">    4.    </w:t>
+        <w:t xml:space="preserve">4.    </w:t>
       </w:r>
       <w:bookmarkStart w:id="27" w:name="C21_P"/>
       <w:r>
@@ -14769,21 +15355,31 @@
       <w:bookmarkEnd w:id="27"/>
     </w:p>
     <w:p>
-      <w:r>
+      <w:pPr>
         <w:rPr>
           <w:b/>
           <w:bCs/>
         </w:rPr>
-        <w:t xml:space="preserve">            </w:t>
-      </w:r>
+      </w:pPr>
       <w:r>
         <w:rPr>
           <w:b/>
           <w:bCs/>
         </w:rPr>
+        <w:t xml:space="preserve">            </w:t>
+      </w:r>
+      <w:r>
+        <w:rPr>
+          <w:b/>
+          <w:bCs/>
+        </w:rPr>
         <w:t>Steps</w:t>
       </w:r>
       <w:r>
+        <w:rPr>
+          <w:b/>
+          <w:bCs/>
+        </w:rPr>
         <w:t>:</w:t>
       </w:r>
     </w:p>
@@ -14854,13 +15450,25 @@
         </w:drawing>
       </w:r>
       <w:r>
-        <w:t xml:space="preserve">            1.     Create a new column called “</w:t>
+        <w:t xml:space="preserve">       1.     Create a new column called “</w:t>
       </w:r>
       <w:r>
         <w:t>Is Last Order</w:t>
       </w:r>
       <w:r>
-        <w:t xml:space="preserve">” and use </w:t>
+        <w:t xml:space="preserve">” </w:t>
+      </w:r>
+      <w:r>
+        <w:t>by</w:t>
+      </w:r>
+      <w:r>
+        <w:t xml:space="preserve"> us</w:t>
+      </w:r>
+      <w:r>
+        <w:t>ing</w:t>
+      </w:r>
+      <w:r>
+        <w:t xml:space="preserve"> </w:t>
       </w:r>
       <w:r>
         <w:rPr>
@@ -14896,6 +15504,7 @@
     <w:p/>
     <w:p>
       <w:r>
+        <w:lastRenderedPageBreak/>
         <w:t xml:space="preserve">           </w:t>
       </w:r>
       <w:r>
@@ -15056,6 +15665,7 @@
         </w:rPr>
         <w:t xml:space="preserve"> in the </w:t>
       </w:r>
+      <w:proofErr w:type="spellStart"/>
       <w:r>
         <w:rPr>
           <w:rStyle w:val="HTMLCode"/>
@@ -15065,6 +15675,7 @@
         </w:rPr>
         <w:t>OrderID_Array</w:t>
       </w:r>
+      <w:proofErr w:type="spellEnd"/>
       <w:r>
         <w:rPr>
           <w:rFonts w:asciiTheme="minorHAnsi" w:hAnsiTheme="minorHAnsi" w:cstheme="minorHAnsi"/>
@@ -15088,6 +15699,7 @@
           <w14:ligatures w14:val="none"/>
         </w:rPr>
       </w:pPr>
+      <w:proofErr w:type="gramStart"/>
       <w:r>
         <w:rPr>
           <w:rFonts w:eastAsia="Times New Roman" w:cstheme="minorHAnsi"/>
@@ -15104,7 +15716,116 @@
           <w:kern w:val="0"/>
           <w14:ligatures w14:val="none"/>
         </w:rPr>
-        <w:t>(lookup_value, lookup_array, return_array, [if_not_found], [match_mode], [search_mode]):</w:t>
+        <w:t>(</w:t>
+      </w:r>
+      <w:proofErr w:type="spellStart"/>
+      <w:proofErr w:type="gramEnd"/>
+      <w:r>
+        <w:rPr>
+          <w:rFonts w:eastAsia="Times New Roman" w:cstheme="minorHAnsi"/>
+          <w:kern w:val="0"/>
+          <w14:ligatures w14:val="none"/>
+        </w:rPr>
+        <w:t>lookup_value</w:t>
+      </w:r>
+      <w:proofErr w:type="spellEnd"/>
+      <w:r>
+        <w:rPr>
+          <w:rFonts w:eastAsia="Times New Roman" w:cstheme="minorHAnsi"/>
+          <w:kern w:val="0"/>
+          <w14:ligatures w14:val="none"/>
+        </w:rPr>
+        <w:t xml:space="preserve">, </w:t>
+      </w:r>
+      <w:proofErr w:type="spellStart"/>
+      <w:r>
+        <w:rPr>
+          <w:rFonts w:eastAsia="Times New Roman" w:cstheme="minorHAnsi"/>
+          <w:kern w:val="0"/>
+          <w14:ligatures w14:val="none"/>
+        </w:rPr>
+        <w:t>lookup_array</w:t>
+      </w:r>
+      <w:proofErr w:type="spellEnd"/>
+      <w:r>
+        <w:rPr>
+          <w:rFonts w:eastAsia="Times New Roman" w:cstheme="minorHAnsi"/>
+          <w:kern w:val="0"/>
+          <w14:ligatures w14:val="none"/>
+        </w:rPr>
+        <w:t xml:space="preserve">, </w:t>
+      </w:r>
+      <w:proofErr w:type="spellStart"/>
+      <w:r>
+        <w:rPr>
+          <w:rFonts w:eastAsia="Times New Roman" w:cstheme="minorHAnsi"/>
+          <w:kern w:val="0"/>
+          <w14:ligatures w14:val="none"/>
+        </w:rPr>
+        <w:t>return_array</w:t>
+      </w:r>
+      <w:proofErr w:type="spellEnd"/>
+      <w:r>
+        <w:rPr>
+          <w:rFonts w:eastAsia="Times New Roman" w:cstheme="minorHAnsi"/>
+          <w:kern w:val="0"/>
+          <w14:ligatures w14:val="none"/>
+        </w:rPr>
+        <w:t>, [</w:t>
+      </w:r>
+      <w:proofErr w:type="spellStart"/>
+      <w:r>
+        <w:rPr>
+          <w:rFonts w:eastAsia="Times New Roman" w:cstheme="minorHAnsi"/>
+          <w:kern w:val="0"/>
+          <w14:ligatures w14:val="none"/>
+        </w:rPr>
+        <w:t>if_not_found</w:t>
+      </w:r>
+      <w:proofErr w:type="spellEnd"/>
+      <w:r>
+        <w:rPr>
+          <w:rFonts w:eastAsia="Times New Roman" w:cstheme="minorHAnsi"/>
+          <w:kern w:val="0"/>
+          <w14:ligatures w14:val="none"/>
+        </w:rPr>
+        <w:t>], [</w:t>
+      </w:r>
+      <w:proofErr w:type="spellStart"/>
+      <w:r>
+        <w:rPr>
+          <w:rFonts w:eastAsia="Times New Roman" w:cstheme="minorHAnsi"/>
+          <w:kern w:val="0"/>
+          <w14:ligatures w14:val="none"/>
+        </w:rPr>
+        <w:t>match_mode</w:t>
+      </w:r>
+      <w:proofErr w:type="spellEnd"/>
+      <w:r>
+        <w:rPr>
+          <w:rFonts w:eastAsia="Times New Roman" w:cstheme="minorHAnsi"/>
+          <w:kern w:val="0"/>
+          <w14:ligatures w14:val="none"/>
+        </w:rPr>
+        <w:t>], [</w:t>
+      </w:r>
+      <w:proofErr w:type="spellStart"/>
+      <w:r>
+        <w:rPr>
+          <w:rFonts w:eastAsia="Times New Roman" w:cstheme="minorHAnsi"/>
+          <w:kern w:val="0"/>
+          <w14:ligatures w14:val="none"/>
+        </w:rPr>
+        <w:t>search_mode</w:t>
+      </w:r>
+      <w:proofErr w:type="spellEnd"/>
+      <w:r>
+        <w:rPr>
+          <w:rFonts w:eastAsia="Times New Roman" w:cstheme="minorHAnsi"/>
+          <w:kern w:val="0"/>
+          <w14:ligatures w14:val="none"/>
+        </w:rPr>
+        <w:t>]):</w:t>
       </w:r>
     </w:p>
     <w:p>
@@ -15120,21 +15841,23 @@
           <w14:ligatures w14:val="none"/>
         </w:rPr>
       </w:pPr>
+      <w:proofErr w:type="spellStart"/>
       <w:r>
         <w:rPr>
           <w:rFonts w:eastAsia="Times New Roman" w:cstheme="minorHAnsi"/>
           <w:kern w:val="0"/>
           <w14:ligatures w14:val="none"/>
         </w:rPr>
-        <w:t xml:space="preserve">lookup_value: This is the </w:t>
-      </w:r>
+        <w:t>lookup_value</w:t>
+      </w:r>
+      <w:proofErr w:type="spellEnd"/>
       <w:r>
         <w:rPr>
           <w:rFonts w:eastAsia="Times New Roman" w:cstheme="minorHAnsi"/>
           <w:kern w:val="0"/>
           <w14:ligatures w14:val="none"/>
         </w:rPr>
-        <w:t>latest</w:t>
+        <w:t xml:space="preserve">: This is the </w:t>
       </w:r>
       <w:r>
         <w:rPr>
@@ -15142,7 +15865,7 @@
           <w:kern w:val="0"/>
           <w14:ligatures w14:val="none"/>
         </w:rPr>
-        <w:t xml:space="preserve"> date for the current Consumer ID (A2). It’s found by taking the </w:t>
+        <w:t>latest</w:t>
       </w:r>
       <w:r>
         <w:rPr>
@@ -15150,7 +15873,7 @@
           <w:kern w:val="0"/>
           <w14:ligatures w14:val="none"/>
         </w:rPr>
-        <w:t>maximum</w:t>
+        <w:t xml:space="preserve"> date for the current Consumer ID (A2). It’s found by taking the </w:t>
       </w:r>
       <w:r>
         <w:rPr>
@@ -15158,7 +15881,69 @@
           <w:kern w:val="0"/>
           <w14:ligatures w14:val="none"/>
         </w:rPr>
-        <w:t xml:space="preserve"> date from the DATE_Array where the ConsumerID_Array equals A2. If the ConsumerID_Array doesn’t equal A2, the function uses </w:t>
+        <w:t>maximum</w:t>
+      </w:r>
+      <w:r>
+        <w:rPr>
+          <w:rFonts w:eastAsia="Times New Roman" w:cstheme="minorHAnsi"/>
+          <w:kern w:val="0"/>
+          <w14:ligatures w14:val="none"/>
+        </w:rPr>
+        <w:t xml:space="preserve"> date from the </w:t>
+      </w:r>
+      <w:proofErr w:type="spellStart"/>
+      <w:r>
+        <w:rPr>
+          <w:rFonts w:eastAsia="Times New Roman" w:cstheme="minorHAnsi"/>
+          <w:kern w:val="0"/>
+          <w14:ligatures w14:val="none"/>
+        </w:rPr>
+        <w:t>DATE_Array</w:t>
+      </w:r>
+      <w:proofErr w:type="spellEnd"/>
+      <w:r>
+        <w:rPr>
+          <w:rFonts w:eastAsia="Times New Roman" w:cstheme="minorHAnsi"/>
+          <w:kern w:val="0"/>
+          <w14:ligatures w14:val="none"/>
+        </w:rPr>
+        <w:t> where the </w:t>
+      </w:r>
+      <w:proofErr w:type="spellStart"/>
+      <w:r>
+        <w:rPr>
+          <w:rFonts w:eastAsia="Times New Roman" w:cstheme="minorHAnsi"/>
+          <w:kern w:val="0"/>
+          <w14:ligatures w14:val="none"/>
+        </w:rPr>
+        <w:t>ConsumerID_Array</w:t>
+      </w:r>
+      <w:proofErr w:type="spellEnd"/>
+      <w:r>
+        <w:rPr>
+          <w:rFonts w:eastAsia="Times New Roman" w:cstheme="minorHAnsi"/>
+          <w:kern w:val="0"/>
+          <w14:ligatures w14:val="none"/>
+        </w:rPr>
+        <w:t> equals A2. If the </w:t>
+      </w:r>
+      <w:proofErr w:type="spellStart"/>
+      <w:r>
+        <w:rPr>
+          <w:rFonts w:eastAsia="Times New Roman" w:cstheme="minorHAnsi"/>
+          <w:kern w:val="0"/>
+          <w14:ligatures w14:val="none"/>
+        </w:rPr>
+        <w:t>ConsumerID_Array</w:t>
+      </w:r>
+      <w:proofErr w:type="spellEnd"/>
+      <w:r>
+        <w:rPr>
+          <w:rFonts w:eastAsia="Times New Roman" w:cstheme="minorHAnsi"/>
+          <w:kern w:val="0"/>
+          <w14:ligatures w14:val="none"/>
+        </w:rPr>
+        <w:t> doesn’t equal A2, the function uses </w:t>
       </w:r>
       <w:r>
         <w:rPr>
@@ -15190,13 +15975,41 @@
           <w14:ligatures w14:val="none"/>
         </w:rPr>
       </w:pPr>
+      <w:proofErr w:type="spellStart"/>
       <w:r>
         <w:rPr>
           <w:rFonts w:eastAsia="Times New Roman" w:cstheme="minorHAnsi"/>
           <w:kern w:val="0"/>
           <w14:ligatures w14:val="none"/>
         </w:rPr>
-        <w:t>lookup_array: This is the same array used to find the lookup_value.</w:t>
+        <w:t>lookup_array</w:t>
+      </w:r>
+      <w:proofErr w:type="spellEnd"/>
+      <w:r>
+        <w:rPr>
+          <w:rFonts w:eastAsia="Times New Roman" w:cstheme="minorHAnsi"/>
+          <w:kern w:val="0"/>
+          <w14:ligatures w14:val="none"/>
+        </w:rPr>
+        <w:t>: This is the same array used to find the </w:t>
+      </w:r>
+      <w:proofErr w:type="spellStart"/>
+      <w:r>
+        <w:rPr>
+          <w:rFonts w:eastAsia="Times New Roman" w:cstheme="minorHAnsi"/>
+          <w:kern w:val="0"/>
+          <w14:ligatures w14:val="none"/>
+        </w:rPr>
+        <w:t>lookup_value</w:t>
+      </w:r>
+      <w:proofErr w:type="spellEnd"/>
+      <w:r>
+        <w:rPr>
+          <w:rFonts w:eastAsia="Times New Roman" w:cstheme="minorHAnsi"/>
+          <w:kern w:val="0"/>
+          <w14:ligatures w14:val="none"/>
+        </w:rPr>
+        <w:t>.</w:t>
       </w:r>
     </w:p>
     <w:p>
@@ -15212,13 +16025,41 @@
           <w14:ligatures w14:val="none"/>
         </w:rPr>
       </w:pPr>
+      <w:proofErr w:type="spellStart"/>
       <w:r>
         <w:rPr>
           <w:rFonts w:eastAsia="Times New Roman" w:cstheme="minorHAnsi"/>
           <w:kern w:val="0"/>
           <w14:ligatures w14:val="none"/>
         </w:rPr>
-        <w:t>return_array: This is the OrderID_Array from which the XLOOKUP function will return an Order ID.</w:t>
+        <w:t>return_array</w:t>
+      </w:r>
+      <w:proofErr w:type="spellEnd"/>
+      <w:r>
+        <w:rPr>
+          <w:rFonts w:eastAsia="Times New Roman" w:cstheme="minorHAnsi"/>
+          <w:kern w:val="0"/>
+          <w14:ligatures w14:val="none"/>
+        </w:rPr>
+        <w:t>: This is the </w:t>
+      </w:r>
+      <w:proofErr w:type="spellStart"/>
+      <w:r>
+        <w:rPr>
+          <w:rFonts w:eastAsia="Times New Roman" w:cstheme="minorHAnsi"/>
+          <w:kern w:val="0"/>
+          <w14:ligatures w14:val="none"/>
+        </w:rPr>
+        <w:t>OrderID_Array</w:t>
+      </w:r>
+      <w:proofErr w:type="spellEnd"/>
+      <w:r>
+        <w:rPr>
+          <w:rFonts w:eastAsia="Times New Roman" w:cstheme="minorHAnsi"/>
+          <w:kern w:val="0"/>
+          <w14:ligatures w14:val="none"/>
+        </w:rPr>
+        <w:t> from which the XLOOKUP function will return an Order ID.</w:t>
       </w:r>
     </w:p>
     <w:p>
@@ -15240,7 +16081,61 @@
           <w:kern w:val="0"/>
           <w14:ligatures w14:val="none"/>
         </w:rPr>
-        <w:t>[if_not_found]: If the lookup_value is not found in the lookup_array, the function returns 0.</w:t>
+        <w:t>[</w:t>
+      </w:r>
+      <w:proofErr w:type="spellStart"/>
+      <w:r>
+        <w:rPr>
+          <w:rFonts w:eastAsia="Times New Roman" w:cstheme="minorHAnsi"/>
+          <w:kern w:val="0"/>
+          <w14:ligatures w14:val="none"/>
+        </w:rPr>
+        <w:t>if_not_found</w:t>
+      </w:r>
+      <w:proofErr w:type="spellEnd"/>
+      <w:r>
+        <w:rPr>
+          <w:rFonts w:eastAsia="Times New Roman" w:cstheme="minorHAnsi"/>
+          <w:kern w:val="0"/>
+          <w14:ligatures w14:val="none"/>
+        </w:rPr>
+        <w:t>]: If the </w:t>
+      </w:r>
+      <w:proofErr w:type="spellStart"/>
+      <w:r>
+        <w:rPr>
+          <w:rFonts w:eastAsia="Times New Roman" w:cstheme="minorHAnsi"/>
+          <w:kern w:val="0"/>
+          <w14:ligatures w14:val="none"/>
+        </w:rPr>
+        <w:t>lookup_value</w:t>
+      </w:r>
+      <w:proofErr w:type="spellEnd"/>
+      <w:r>
+        <w:rPr>
+          <w:rFonts w:eastAsia="Times New Roman" w:cstheme="minorHAnsi"/>
+          <w:kern w:val="0"/>
+          <w14:ligatures w14:val="none"/>
+        </w:rPr>
+        <w:t> is not found in the </w:t>
+      </w:r>
+      <w:proofErr w:type="spellStart"/>
+      <w:r>
+        <w:rPr>
+          <w:rFonts w:eastAsia="Times New Roman" w:cstheme="minorHAnsi"/>
+          <w:kern w:val="0"/>
+          <w14:ligatures w14:val="none"/>
+        </w:rPr>
+        <w:t>lookup_array</w:t>
+      </w:r>
+      <w:proofErr w:type="spellEnd"/>
+      <w:r>
+        <w:rPr>
+          <w:rFonts w:eastAsia="Times New Roman" w:cstheme="minorHAnsi"/>
+          <w:kern w:val="0"/>
+          <w14:ligatures w14:val="none"/>
+        </w:rPr>
+        <w:t>, the function returns 0.</w:t>
       </w:r>
     </w:p>
     <w:p>
@@ -15262,7 +16157,25 @@
           <w:kern w:val="0"/>
           <w14:ligatures w14:val="none"/>
         </w:rPr>
-        <w:t>[match_mode]: This is set to 0 to find an exact match.</w:t>
+        <w:t>[</w:t>
+      </w:r>
+      <w:proofErr w:type="spellStart"/>
+      <w:r>
+        <w:rPr>
+          <w:rFonts w:eastAsia="Times New Roman" w:cstheme="minorHAnsi"/>
+          <w:kern w:val="0"/>
+          <w14:ligatures w14:val="none"/>
+        </w:rPr>
+        <w:t>match_mode</w:t>
+      </w:r>
+      <w:proofErr w:type="spellEnd"/>
+      <w:r>
+        <w:rPr>
+          <w:rFonts w:eastAsia="Times New Roman" w:cstheme="minorHAnsi"/>
+          <w:kern w:val="0"/>
+          <w14:ligatures w14:val="none"/>
+        </w:rPr>
+        <w:t>]: This is set to 0 to find an exact match.</w:t>
       </w:r>
     </w:p>
     <w:p>
@@ -15284,7 +16197,25 @@
           <w:kern w:val="0"/>
           <w14:ligatures w14:val="none"/>
         </w:rPr>
-        <w:t>[search_mode]: This is set to </w:t>
+        <w:t>[</w:t>
+      </w:r>
+      <w:proofErr w:type="spellStart"/>
+      <w:r>
+        <w:rPr>
+          <w:rFonts w:eastAsia="Times New Roman" w:cstheme="minorHAnsi"/>
+          <w:kern w:val="0"/>
+          <w14:ligatures w14:val="none"/>
+        </w:rPr>
+        <w:t>search_mode</w:t>
+      </w:r>
+      <w:proofErr w:type="spellEnd"/>
+      <w:r>
+        <w:rPr>
+          <w:rFonts w:eastAsia="Times New Roman" w:cstheme="minorHAnsi"/>
+          <w:kern w:val="0"/>
+          <w14:ligatures w14:val="none"/>
+        </w:rPr>
+        <w:t>]: This is set to </w:t>
       </w:r>
       <w:r>
         <w:rPr>
@@ -15348,6 +16279,7 @@
           <w14:ligatures w14:val="none"/>
         </w:rPr>
       </w:pPr>
+      <w:proofErr w:type="gramStart"/>
       <w:r>
         <w:rPr>
           <w:rFonts w:eastAsia="Times New Roman" w:cstheme="minorHAnsi"/>
@@ -15364,7 +16296,62 @@
           <w:kern w:val="0"/>
           <w14:ligatures w14:val="none"/>
         </w:rPr>
-        <w:t>(logical_test, [value_if_true], [value_if_false]):</w:t>
+        <w:t>(</w:t>
+      </w:r>
+      <w:proofErr w:type="spellStart"/>
+      <w:proofErr w:type="gramEnd"/>
+      <w:r>
+        <w:rPr>
+          <w:rFonts w:eastAsia="Times New Roman" w:cstheme="minorHAnsi"/>
+          <w:kern w:val="0"/>
+          <w14:ligatures w14:val="none"/>
+        </w:rPr>
+        <w:t>logical_test</w:t>
+      </w:r>
+      <w:proofErr w:type="spellEnd"/>
+      <w:r>
+        <w:rPr>
+          <w:rFonts w:eastAsia="Times New Roman" w:cstheme="minorHAnsi"/>
+          <w:kern w:val="0"/>
+          <w14:ligatures w14:val="none"/>
+        </w:rPr>
+        <w:t>, [</w:t>
+      </w:r>
+      <w:proofErr w:type="spellStart"/>
+      <w:r>
+        <w:rPr>
+          <w:rFonts w:eastAsia="Times New Roman" w:cstheme="minorHAnsi"/>
+          <w:kern w:val="0"/>
+          <w14:ligatures w14:val="none"/>
+        </w:rPr>
+        <w:t>value_if_true</w:t>
+      </w:r>
+      <w:proofErr w:type="spellEnd"/>
+      <w:r>
+        <w:rPr>
+          <w:rFonts w:eastAsia="Times New Roman" w:cstheme="minorHAnsi"/>
+          <w:kern w:val="0"/>
+          <w14:ligatures w14:val="none"/>
+        </w:rPr>
+        <w:t>], [</w:t>
+      </w:r>
+      <w:proofErr w:type="spellStart"/>
+      <w:r>
+        <w:rPr>
+          <w:rFonts w:eastAsia="Times New Roman" w:cstheme="minorHAnsi"/>
+          <w:kern w:val="0"/>
+          <w14:ligatures w14:val="none"/>
+        </w:rPr>
+        <w:t>value_if_false</w:t>
+      </w:r>
+      <w:proofErr w:type="spellEnd"/>
+      <w:r>
+        <w:rPr>
+          <w:rFonts w:eastAsia="Times New Roman" w:cstheme="minorHAnsi"/>
+          <w:kern w:val="0"/>
+          <w14:ligatures w14:val="none"/>
+        </w:rPr>
+        <w:t>]):</w:t>
       </w:r>
     </w:p>
     <w:p>
@@ -15380,13 +16367,23 @@
           <w14:ligatures w14:val="none"/>
         </w:rPr>
       </w:pPr>
+      <w:proofErr w:type="spellStart"/>
       <w:r>
         <w:rPr>
           <w:rFonts w:eastAsia="Times New Roman" w:cstheme="minorHAnsi"/>
           <w:kern w:val="0"/>
           <w14:ligatures w14:val="none"/>
         </w:rPr>
-        <w:t>logical_test: This checks if the current Order ID (B2) is equal to the Order ID returned from the XLOOKUP function.</w:t>
+        <w:t>logical_test</w:t>
+      </w:r>
+      <w:proofErr w:type="spellEnd"/>
+      <w:r>
+        <w:rPr>
+          <w:rFonts w:eastAsia="Times New Roman" w:cstheme="minorHAnsi"/>
+          <w:kern w:val="0"/>
+          <w14:ligatures w14:val="none"/>
+        </w:rPr>
+        <w:t>: This checks if the current Order ID (B2) is equal to the Order ID returned from the XLOOKUP function.</w:t>
       </w:r>
     </w:p>
     <w:p>
@@ -15408,7 +16405,43 @@
           <w:kern w:val="0"/>
           <w14:ligatures w14:val="none"/>
         </w:rPr>
-        <w:t xml:space="preserve">[value_if_true]: If the logical_test is true (i.e., the current Order ID is the one associated with the </w:t>
+        <w:t>[</w:t>
+      </w:r>
+      <w:proofErr w:type="spellStart"/>
+      <w:r>
+        <w:rPr>
+          <w:rFonts w:eastAsia="Times New Roman" w:cstheme="minorHAnsi"/>
+          <w:kern w:val="0"/>
+          <w14:ligatures w14:val="none"/>
+        </w:rPr>
+        <w:t>value_if_true</w:t>
+      </w:r>
+      <w:proofErr w:type="spellEnd"/>
+      <w:r>
+        <w:rPr>
+          <w:rFonts w:eastAsia="Times New Roman" w:cstheme="minorHAnsi"/>
+          <w:kern w:val="0"/>
+          <w14:ligatures w14:val="none"/>
+        </w:rPr>
+        <w:t>]: If the </w:t>
+      </w:r>
+      <w:proofErr w:type="spellStart"/>
+      <w:r>
+        <w:rPr>
+          <w:rFonts w:eastAsia="Times New Roman" w:cstheme="minorHAnsi"/>
+          <w:kern w:val="0"/>
+          <w14:ligatures w14:val="none"/>
+        </w:rPr>
+        <w:t>logical_test</w:t>
+      </w:r>
+      <w:proofErr w:type="spellEnd"/>
+      <w:r>
+        <w:rPr>
+          <w:rFonts w:eastAsia="Times New Roman" w:cstheme="minorHAnsi"/>
+          <w:kern w:val="0"/>
+          <w14:ligatures w14:val="none"/>
+        </w:rPr>
+        <w:t xml:space="preserve"> is true (i.e., the current Order ID is the one associated with the </w:t>
       </w:r>
       <w:r>
         <w:rPr>
@@ -15446,22 +16479,58 @@
           <w:kern w:val="0"/>
           <w14:ligatures w14:val="none"/>
         </w:rPr>
-        <w:t xml:space="preserve">[value_if_false]: If the logical_test is false (i.e., the current Order ID is not the one associated with the </w:t>
-      </w:r>
+        <w:t>[</w:t>
+      </w:r>
+      <w:proofErr w:type="spellStart"/>
       <w:r>
         <w:rPr>
           <w:rFonts w:eastAsia="Times New Roman" w:cstheme="minorHAnsi"/>
           <w:kern w:val="0"/>
           <w14:ligatures w14:val="none"/>
         </w:rPr>
-        <w:t>latest</w:t>
-      </w:r>
+        <w:t>value_if_false</w:t>
+      </w:r>
+      <w:proofErr w:type="spellEnd"/>
       <w:r>
         <w:rPr>
           <w:rFonts w:eastAsia="Times New Roman" w:cstheme="minorHAnsi"/>
           <w:kern w:val="0"/>
           <w14:ligatures w14:val="none"/>
         </w:rPr>
+        <w:t>]: If the </w:t>
+      </w:r>
+      <w:proofErr w:type="spellStart"/>
+      <w:r>
+        <w:rPr>
+          <w:rFonts w:eastAsia="Times New Roman" w:cstheme="minorHAnsi"/>
+          <w:kern w:val="0"/>
+          <w14:ligatures w14:val="none"/>
+        </w:rPr>
+        <w:t>logical_test</w:t>
+      </w:r>
+      <w:proofErr w:type="spellEnd"/>
+      <w:r>
+        <w:rPr>
+          <w:rFonts w:eastAsia="Times New Roman" w:cstheme="minorHAnsi"/>
+          <w:kern w:val="0"/>
+          <w14:ligatures w14:val="none"/>
+        </w:rPr>
+        <w:t xml:space="preserve"> is false (i.e., the current Order ID is not the one associated with the </w:t>
+      </w:r>
+      <w:r>
+        <w:rPr>
+          <w:rFonts w:eastAsia="Times New Roman" w:cstheme="minorHAnsi"/>
+          <w:kern w:val="0"/>
+          <w14:ligatures w14:val="none"/>
+        </w:rPr>
+        <w:t>latest</w:t>
+      </w:r>
+      <w:r>
+        <w:rPr>
+          <w:rFonts w:eastAsia="Times New Roman" w:cstheme="minorHAnsi"/>
+          <w:kern w:val="0"/>
+          <w14:ligatures w14:val="none"/>
+        </w:rPr>
         <w:t xml:space="preserve"> date for the current Consumer ID), the function returns 0.</w:t>
       </w:r>
     </w:p>
@@ -15475,18 +16544,17 @@
         <w:rPr>
           <w:noProof/>
         </w:rPr>
-        <w:lastRenderedPageBreak/>
         <w:drawing>
-          <wp:anchor distT="0" distB="0" distL="114300" distR="114300" simplePos="0" relativeHeight="251759104" behindDoc="0" locked="0" layoutInCell="1" allowOverlap="1" wp14:anchorId="0718C2E5" wp14:editId="0C47160C">
+          <wp:anchor distT="0" distB="0" distL="114300" distR="114300" simplePos="0" relativeHeight="251759104" behindDoc="0" locked="0" layoutInCell="1" allowOverlap="1" wp14:anchorId="0718C2E5" wp14:editId="21392431">
             <wp:simplePos x="0" y="0"/>
             <wp:positionH relativeFrom="margin">
               <wp:align>right</wp:align>
             </wp:positionH>
             <wp:positionV relativeFrom="paragraph">
-              <wp:posOffset>369660</wp:posOffset>
+              <wp:posOffset>350339</wp:posOffset>
             </wp:positionV>
-            <wp:extent cx="5594985" cy="1828800"/>
-            <wp:effectExtent l="19050" t="19050" r="24765" b="19050"/>
+            <wp:extent cx="5594985" cy="1586865"/>
+            <wp:effectExtent l="19050" t="19050" r="24765" b="13335"/>
             <wp:wrapSquare wrapText="bothSides"/>
             <wp:docPr id="1990984111" name="Picture 1" descr="A screenshot of a computer&#10;&#10;Description automatically generated"/>
             <wp:cNvGraphicFramePr>
@@ -15514,12 +16582,12 @@
                   <pic:spPr>
                     <a:xfrm>
                       <a:off x="0" y="0"/>
-                      <a:ext cx="5594985" cy="1828800"/>
+                      <a:ext cx="5601208" cy="1588776"/>
                     </a:xfrm>
                     <a:prstGeom prst="rect">
                       <a:avLst/>
                     </a:prstGeom>
-                    <a:ln>
+                    <a:ln w="19050">
                       <a:solidFill>
                         <a:srgbClr val="AF658C"/>
                       </a:solidFill>
@@ -15567,9 +16635,159 @@
     </w:p>
     <w:p>
       <w:pPr>
-        <w:pStyle w:val="ListParagraph"/>
-        <w:ind w:left="920"/>
-      </w:pPr>
+        <w:rPr>
+          <w:rFonts w:cstheme="minorHAnsi"/>
+        </w:rPr>
+      </w:pPr>
+    </w:p>
+    <w:p>
+      <w:pPr>
+        <w:rPr>
+          <w:rFonts w:cstheme="minorHAnsi"/>
+        </w:rPr>
+      </w:pPr>
+    </w:p>
+    <w:p>
+      <w:pPr>
+        <w:rPr>
+          <w:rFonts w:cstheme="minorHAnsi"/>
+        </w:rPr>
+      </w:pPr>
+      <w:r>
+        <w:rPr>
+          <w:rFonts w:cstheme="minorHAnsi"/>
+        </w:rPr>
+        <w:lastRenderedPageBreak/>
+        <w:t xml:space="preserve">    5</w:t>
+      </w:r>
+      <w:bookmarkStart w:id="28" w:name="C22_P"/>
+      <w:r>
+        <w:rPr>
+          <w:rFonts w:cstheme="minorHAnsi"/>
+        </w:rPr>
+        <w:t>.     Is Discount</w:t>
+      </w:r>
+      <w:bookmarkEnd w:id="28"/>
+    </w:p>
+    <w:p>
+      <w:pPr>
+        <w:rPr>
+          <w:rFonts w:cstheme="minorHAnsi"/>
+        </w:rPr>
+      </w:pPr>
+      <w:r>
+        <w:rPr>
+          <w:rFonts w:cstheme="minorHAnsi"/>
+        </w:rPr>
+        <w:t xml:space="preserve">            </w:t>
+      </w:r>
+      <w:r>
+        <w:rPr>
+          <w:rFonts w:cstheme="minorHAnsi"/>
+          <w:b/>
+          <w:bCs/>
+        </w:rPr>
+        <w:t>S</w:t>
+      </w:r>
+      <w:r>
+        <w:rPr>
+          <w:rFonts w:cstheme="minorHAnsi"/>
+          <w:b/>
+          <w:bCs/>
+        </w:rPr>
+        <w:t>teps</w:t>
+      </w:r>
+      <w:r>
+        <w:rPr>
+          <w:rFonts w:cstheme="minorHAnsi"/>
+        </w:rPr>
+        <w:t>:</w:t>
+      </w:r>
+    </w:p>
+    <w:p>
+      <w:r>
+        <w:rPr>
+          <w:noProof/>
+        </w:rPr>
+        <w:drawing>
+          <wp:anchor distT="0" distB="0" distL="114300" distR="114300" simplePos="0" relativeHeight="251760128" behindDoc="0" locked="0" layoutInCell="1" allowOverlap="1" wp14:anchorId="2E570563" wp14:editId="7BD41664">
+            <wp:simplePos x="0" y="0"/>
+            <wp:positionH relativeFrom="margin">
+              <wp:posOffset>381000</wp:posOffset>
+            </wp:positionH>
+            <wp:positionV relativeFrom="paragraph">
+              <wp:posOffset>256540</wp:posOffset>
+            </wp:positionV>
+            <wp:extent cx="5556250" cy="1495425"/>
+            <wp:effectExtent l="19050" t="19050" r="25400" b="28575"/>
+            <wp:wrapSquare wrapText="bothSides"/>
+            <wp:docPr id="15805465" name="Picture 1"/>
+            <wp:cNvGraphicFramePr>
+              <a:graphicFrameLocks xmlns:a="http://schemas.openxmlformats.org/drawingml/2006/main" noChangeAspect="1"/>
+            </wp:cNvGraphicFramePr>
+            <a:graphic xmlns:a="http://schemas.openxmlformats.org/drawingml/2006/main">
+              <a:graphicData uri="http://schemas.openxmlformats.org/drawingml/2006/picture">
+                <pic:pic xmlns:pic="http://schemas.openxmlformats.org/drawingml/2006/picture">
+                  <pic:nvPicPr>
+                    <pic:cNvPr id="15805465" name=""/>
+                    <pic:cNvPicPr/>
+                  </pic:nvPicPr>
+                  <pic:blipFill>
+                    <a:blip r:embed="rId82">
+                      <a:extLst>
+                        <a:ext uri="{28A0092B-C50C-407E-A947-70E740481C1C}">
+                          <a14:useLocalDpi xmlns:a14="http://schemas.microsoft.com/office/drawing/2010/main" val="0"/>
+                        </a:ext>
+                      </a:extLst>
+                    </a:blip>
+                    <a:stretch>
+                      <a:fillRect/>
+                    </a:stretch>
+                  </pic:blipFill>
+                  <pic:spPr>
+                    <a:xfrm>
+                      <a:off x="0" y="0"/>
+                      <a:ext cx="5556250" cy="1495425"/>
+                    </a:xfrm>
+                    <a:prstGeom prst="rect">
+                      <a:avLst/>
+                    </a:prstGeom>
+                    <a:ln w="19050">
+                      <a:solidFill>
+                        <a:srgbClr val="AF658C"/>
+                      </a:solidFill>
+                    </a:ln>
+                  </pic:spPr>
+                </pic:pic>
+              </a:graphicData>
+            </a:graphic>
+            <wp14:sizeRelH relativeFrom="margin">
+              <wp14:pctWidth>0</wp14:pctWidth>
+            </wp14:sizeRelH>
+            <wp14:sizeRelV relativeFrom="margin">
+              <wp14:pctHeight>0</wp14:pctHeight>
+            </wp14:sizeRelV>
+          </wp:anchor>
+        </w:drawing>
+      </w:r>
+      <w:r>
+        <w:t xml:space="preserve">            1.      Create a new column called “Is Discount” by using the </w:t>
+      </w:r>
+      <w:r>
+        <w:rPr>
+          <w:b/>
+          <w:bCs/>
+        </w:rPr>
+        <w:t>IF</w:t>
+      </w:r>
+      <w:r>
+        <w:t xml:space="preserve"> function.  </w:t>
+      </w:r>
+    </w:p>
+    <w:p>
+      <w:r>
+        <w:t xml:space="preserve"> </w:t>
+      </w:r>
     </w:p>
     <w:p>
       <w:pPr>
@@ -15578,13 +16796,82 @@
       </w:pPr>
     </w:p>
     <w:p>
-      <w:pPr>
-        <w:pStyle w:val="ListParagraph"/>
-      </w:pPr>
-    </w:p>
-    <w:p/>
+      <w:r>
+        <w:rPr>
+          <w:noProof/>
+        </w:rPr>
+        <w:drawing>
+          <wp:anchor distT="0" distB="0" distL="114300" distR="114300" simplePos="0" relativeHeight="251761152" behindDoc="0" locked="0" layoutInCell="1" allowOverlap="1" wp14:anchorId="74FCDF0E" wp14:editId="60579650">
+            <wp:simplePos x="0" y="0"/>
+            <wp:positionH relativeFrom="margin">
+              <wp:align>right</wp:align>
+            </wp:positionH>
+            <wp:positionV relativeFrom="paragraph">
+              <wp:posOffset>303530</wp:posOffset>
+            </wp:positionV>
+            <wp:extent cx="5584825" cy="1638300"/>
+            <wp:effectExtent l="19050" t="19050" r="15875" b="19050"/>
+            <wp:wrapSquare wrapText="bothSides"/>
+            <wp:docPr id="1455225321" name="Picture 1" descr="A screenshot of a computer&#10;&#10;Description automatically generated"/>
+            <wp:cNvGraphicFramePr>
+              <a:graphicFrameLocks xmlns:a="http://schemas.openxmlformats.org/drawingml/2006/main" noChangeAspect="1"/>
+            </wp:cNvGraphicFramePr>
+            <a:graphic xmlns:a="http://schemas.openxmlformats.org/drawingml/2006/main">
+              <a:graphicData uri="http://schemas.openxmlformats.org/drawingml/2006/picture">
+                <pic:pic xmlns:pic="http://schemas.openxmlformats.org/drawingml/2006/picture">
+                  <pic:nvPicPr>
+                    <pic:cNvPr id="1455225321" name="Picture 1" descr="A screenshot of a computer&#10;&#10;Description automatically generated"/>
+                    <pic:cNvPicPr/>
+                  </pic:nvPicPr>
+                  <pic:blipFill>
+                    <a:blip r:embed="rId83">
+                      <a:extLst>
+                        <a:ext uri="{28A0092B-C50C-407E-A947-70E740481C1C}">
+                          <a14:useLocalDpi xmlns:a14="http://schemas.microsoft.com/office/drawing/2010/main" val="0"/>
+                        </a:ext>
+                      </a:extLst>
+                    </a:blip>
+                    <a:stretch>
+                      <a:fillRect/>
+                    </a:stretch>
+                  </pic:blipFill>
+                  <pic:spPr>
+                    <a:xfrm>
+                      <a:off x="0" y="0"/>
+                      <a:ext cx="5584825" cy="1638300"/>
+                    </a:xfrm>
+                    <a:prstGeom prst="rect">
+                      <a:avLst/>
+                    </a:prstGeom>
+                    <a:ln w="19050">
+                      <a:solidFill>
+                        <a:srgbClr val="AF658C"/>
+                      </a:solidFill>
+                    </a:ln>
+                  </pic:spPr>
+                </pic:pic>
+              </a:graphicData>
+            </a:graphic>
+            <wp14:sizeRelH relativeFrom="margin">
+              <wp14:pctWidth>0</wp14:pctWidth>
+            </wp14:sizeRelH>
+            <wp14:sizeRelV relativeFrom="margin">
+              <wp14:pctHeight>0</wp14:pctHeight>
+            </wp14:sizeRelV>
+          </wp:anchor>
+        </w:drawing>
+      </w:r>
+      <w:r>
+        <w:t xml:space="preserve">           2.      Copy and paste as value.</w:t>
+      </w:r>
+    </w:p>
+    <w:p>
+      <w:r>
+        <w:t xml:space="preserve">          </w:t>
+      </w:r>
+    </w:p>
     <w:sectPr>
-      <w:footerReference w:type="default" r:id="rId82"/>
+      <w:footerReference w:type="default" r:id="rId84"/>
       <w:pgSz w:w="12240" w:h="15840"/>
       <w:pgMar w:top="1440" w:right="1440" w:bottom="1440" w:left="1440" w:header="708" w:footer="708" w:gutter="0"/>
       <w:pgBorders w:offsetFrom="page">
@@ -18221,6 +19508,96 @@
     </w:lvl>
   </w:abstractNum>
   <w:abstractNum w:abstractNumId="25" w15:restartNumberingAfterBreak="0">
+    <w:nsid w:val="5EC334B1"/>
+    <w:multiLevelType w:val="hybridMultilevel"/>
+    <w:tmpl w:val="57E66C9E"/>
+    <w:lvl w:ilvl="0" w:tplc="2C30876C">
+      <w:start w:val="1"/>
+      <w:numFmt w:val="decimal"/>
+      <w:lvlText w:val="%1."/>
+      <w:lvlJc w:val="right"/>
+      <w:pPr>
+        <w:ind w:left="630" w:hanging="360"/>
+      </w:pPr>
+      <w:rPr>
+        <w:rFonts w:hint="default"/>
+        <w:spacing w:val="20"/>
+      </w:rPr>
+    </w:lvl>
+    <w:lvl w:ilvl="1" w:tplc="04090019" w:tentative="1">
+      <w:start w:val="1"/>
+      <w:numFmt w:val="lowerLetter"/>
+      <w:lvlText w:val="%2."/>
+      <w:lvlJc w:val="left"/>
+      <w:pPr>
+        <w:ind w:left="1350" w:hanging="360"/>
+      </w:pPr>
+    </w:lvl>
+    <w:lvl w:ilvl="2" w:tplc="0409001B" w:tentative="1">
+      <w:start w:val="1"/>
+      <w:numFmt w:val="lowerRoman"/>
+      <w:lvlText w:val="%3."/>
+      <w:lvlJc w:val="right"/>
+      <w:pPr>
+        <w:ind w:left="2070" w:hanging="180"/>
+      </w:pPr>
+    </w:lvl>
+    <w:lvl w:ilvl="3" w:tplc="0409000F" w:tentative="1">
+      <w:start w:val="1"/>
+      <w:numFmt w:val="decimal"/>
+      <w:lvlText w:val="%4."/>
+      <w:lvlJc w:val="left"/>
+      <w:pPr>
+        <w:ind w:left="2790" w:hanging="360"/>
+      </w:pPr>
+    </w:lvl>
+    <w:lvl w:ilvl="4" w:tplc="04090019" w:tentative="1">
+      <w:start w:val="1"/>
+      <w:numFmt w:val="lowerLetter"/>
+      <w:lvlText w:val="%5."/>
+      <w:lvlJc w:val="left"/>
+      <w:pPr>
+        <w:ind w:left="3510" w:hanging="360"/>
+      </w:pPr>
+    </w:lvl>
+    <w:lvl w:ilvl="5" w:tplc="0409001B" w:tentative="1">
+      <w:start w:val="1"/>
+      <w:numFmt w:val="lowerRoman"/>
+      <w:lvlText w:val="%6."/>
+      <w:lvlJc w:val="right"/>
+      <w:pPr>
+        <w:ind w:left="4230" w:hanging="180"/>
+      </w:pPr>
+    </w:lvl>
+    <w:lvl w:ilvl="6" w:tplc="0409000F" w:tentative="1">
+      <w:start w:val="1"/>
+      <w:numFmt w:val="decimal"/>
+      <w:lvlText w:val="%7."/>
+      <w:lvlJc w:val="left"/>
+      <w:pPr>
+        <w:ind w:left="4950" w:hanging="360"/>
+      </w:pPr>
+    </w:lvl>
+    <w:lvl w:ilvl="7" w:tplc="04090019" w:tentative="1">
+      <w:start w:val="1"/>
+      <w:numFmt w:val="lowerLetter"/>
+      <w:lvlText w:val="%8."/>
+      <w:lvlJc w:val="left"/>
+      <w:pPr>
+        <w:ind w:left="5670" w:hanging="360"/>
+      </w:pPr>
+    </w:lvl>
+    <w:lvl w:ilvl="8" w:tplc="0409001B" w:tentative="1">
+      <w:start w:val="1"/>
+      <w:numFmt w:val="lowerRoman"/>
+      <w:lvlText w:val="%9."/>
+      <w:lvlJc w:val="right"/>
+      <w:pPr>
+        <w:ind w:left="6390" w:hanging="180"/>
+      </w:pPr>
+    </w:lvl>
+  </w:abstractNum>
+  <w:abstractNum w:abstractNumId="26" w15:restartNumberingAfterBreak="0">
     <w:nsid w:val="631D1948"/>
     <w:multiLevelType w:val="hybridMultilevel"/>
     <w:tmpl w:val="2B18A444"/>
@@ -18333,7 +19710,7 @@
       </w:rPr>
     </w:lvl>
   </w:abstractNum>
-  <w:abstractNum w:abstractNumId="26" w15:restartNumberingAfterBreak="0">
+  <w:abstractNum w:abstractNumId="27" w15:restartNumberingAfterBreak="0">
     <w:nsid w:val="64EC0E7A"/>
     <w:multiLevelType w:val="hybridMultilevel"/>
     <w:tmpl w:val="0BA8913E"/>
@@ -18446,7 +19823,7 @@
       </w:rPr>
     </w:lvl>
   </w:abstractNum>
-  <w:abstractNum w:abstractNumId="27" w15:restartNumberingAfterBreak="0">
+  <w:abstractNum w:abstractNumId="28" w15:restartNumberingAfterBreak="0">
     <w:nsid w:val="65E41CA5"/>
     <w:multiLevelType w:val="hybridMultilevel"/>
     <w:tmpl w:val="C02A82A0"/>
@@ -18535,7 +19912,7 @@
       </w:pPr>
     </w:lvl>
   </w:abstractNum>
-  <w:abstractNum w:abstractNumId="28" w15:restartNumberingAfterBreak="0">
+  <w:abstractNum w:abstractNumId="29" w15:restartNumberingAfterBreak="0">
     <w:nsid w:val="66410C87"/>
     <w:multiLevelType w:val="hybridMultilevel"/>
     <w:tmpl w:val="3CBC4266"/>
@@ -18624,7 +20001,7 @@
       </w:pPr>
     </w:lvl>
   </w:abstractNum>
-  <w:abstractNum w:abstractNumId="29" w15:restartNumberingAfterBreak="0">
+  <w:abstractNum w:abstractNumId="30" w15:restartNumberingAfterBreak="0">
     <w:nsid w:val="66CF6BCD"/>
     <w:multiLevelType w:val="hybridMultilevel"/>
     <w:tmpl w:val="BDF60532"/>
@@ -18737,7 +20114,7 @@
       </w:rPr>
     </w:lvl>
   </w:abstractNum>
-  <w:abstractNum w:abstractNumId="30" w15:restartNumberingAfterBreak="0">
+  <w:abstractNum w:abstractNumId="31" w15:restartNumberingAfterBreak="0">
     <w:nsid w:val="6DDC5950"/>
     <w:multiLevelType w:val="hybridMultilevel"/>
     <w:tmpl w:val="E6B40E56"/>
@@ -18850,7 +20227,7 @@
       </w:rPr>
     </w:lvl>
   </w:abstractNum>
-  <w:abstractNum w:abstractNumId="31" w15:restartNumberingAfterBreak="0">
+  <w:abstractNum w:abstractNumId="32" w15:restartNumberingAfterBreak="0">
     <w:nsid w:val="78B056D8"/>
     <w:multiLevelType w:val="hybridMultilevel"/>
     <w:tmpl w:val="D25EF976"/>
@@ -18939,7 +20316,7 @@
       </w:pPr>
     </w:lvl>
   </w:abstractNum>
-  <w:abstractNum w:abstractNumId="32" w15:restartNumberingAfterBreak="0">
+  <w:abstractNum w:abstractNumId="33" w15:restartNumberingAfterBreak="0">
     <w:nsid w:val="78CA3E2C"/>
     <w:multiLevelType w:val="hybridMultilevel"/>
     <w:tmpl w:val="354E56E6"/>
@@ -19028,7 +20405,7 @@
       </w:pPr>
     </w:lvl>
   </w:abstractNum>
-  <w:abstractNum w:abstractNumId="33" w15:restartNumberingAfterBreak="0">
+  <w:abstractNum w:abstractNumId="34" w15:restartNumberingAfterBreak="0">
     <w:nsid w:val="79144423"/>
     <w:multiLevelType w:val="hybridMultilevel"/>
     <w:tmpl w:val="7B026624"/>
@@ -19118,7 +20495,7 @@
       </w:pPr>
     </w:lvl>
   </w:abstractNum>
-  <w:abstractNum w:abstractNumId="34" w15:restartNumberingAfterBreak="0">
+  <w:abstractNum w:abstractNumId="35" w15:restartNumberingAfterBreak="0">
     <w:nsid w:val="7E7F1478"/>
     <w:multiLevelType w:val="hybridMultilevel"/>
     <w:tmpl w:val="E276475A"/>
@@ -19244,28 +20621,28 @@
     <w:abstractNumId w:val="20"/>
   </w:num>
   <w:num w:numId="5" w16cid:durableId="2038969600">
-    <w:abstractNumId w:val="34"/>
+    <w:abstractNumId w:val="35"/>
   </w:num>
   <w:num w:numId="6" w16cid:durableId="633364614">
     <w:abstractNumId w:val="21"/>
   </w:num>
   <w:num w:numId="7" w16cid:durableId="1640266318">
-    <w:abstractNumId w:val="32"/>
+    <w:abstractNumId w:val="33"/>
   </w:num>
   <w:num w:numId="8" w16cid:durableId="1708531078">
-    <w:abstractNumId w:val="25"/>
+    <w:abstractNumId w:val="26"/>
   </w:num>
   <w:num w:numId="9" w16cid:durableId="1619483958">
     <w:abstractNumId w:val="16"/>
   </w:num>
   <w:num w:numId="10" w16cid:durableId="824585037">
-    <w:abstractNumId w:val="26"/>
+    <w:abstractNumId w:val="27"/>
   </w:num>
   <w:num w:numId="11" w16cid:durableId="1518614356">
-    <w:abstractNumId w:val="28"/>
+    <w:abstractNumId w:val="29"/>
   </w:num>
   <w:num w:numId="12" w16cid:durableId="1765683175">
-    <w:abstractNumId w:val="31"/>
+    <w:abstractNumId w:val="32"/>
   </w:num>
   <w:num w:numId="13" w16cid:durableId="2041976461">
     <w:abstractNumId w:val="24"/>
@@ -19295,7 +20672,7 @@
     <w:abstractNumId w:val="13"/>
   </w:num>
   <w:num w:numId="22" w16cid:durableId="291638089">
-    <w:abstractNumId w:val="27"/>
+    <w:abstractNumId w:val="28"/>
   </w:num>
   <w:num w:numId="23" w16cid:durableId="1936160868">
     <w:abstractNumId w:val="14"/>
@@ -19316,7 +20693,7 @@
     <w:abstractNumId w:val="19"/>
   </w:num>
   <w:num w:numId="29" w16cid:durableId="920261215">
-    <w:abstractNumId w:val="33"/>
+    <w:abstractNumId w:val="34"/>
   </w:num>
   <w:num w:numId="30" w16cid:durableId="1169563722">
     <w:abstractNumId w:val="1"/>
@@ -19325,16 +20702,19 @@
     <w:abstractNumId w:val="0"/>
   </w:num>
   <w:num w:numId="32" w16cid:durableId="780104700">
-    <w:abstractNumId w:val="30"/>
+    <w:abstractNumId w:val="31"/>
   </w:num>
   <w:num w:numId="33" w16cid:durableId="962660160">
-    <w:abstractNumId w:val="29"/>
+    <w:abstractNumId w:val="30"/>
   </w:num>
   <w:num w:numId="34" w16cid:durableId="554967874">
     <w:abstractNumId w:val="23"/>
   </w:num>
   <w:num w:numId="35" w16cid:durableId="1750539698">
     <w:abstractNumId w:val="18"/>
+  </w:num>
+  <w:num w:numId="36" w16cid:durableId="1462384008">
+    <w:abstractNumId w:val="25"/>
   </w:num>
 </w:numbering>
 </file>
@@ -20373,6 +21753,15 @@
 </file>
 
 <file path=customXml/item1.xml><?xml version="1.0" encoding="utf-8"?>
+<?mso-contentType ?>
+<FormTemplates xmlns="http://schemas.microsoft.com/sharepoint/v3/contenttype/forms">
+  <Display>DocumentLibraryForm</Display>
+  <Edit>DocumentLibraryForm</Edit>
+  <New>DocumentLibraryForm</New>
+</FormTemplates>
+</file>
+
+<file path=customXml/item2.xml><?xml version="1.0" encoding="utf-8"?>
 <ct:contentTypeSchema xmlns:ct="http://schemas.microsoft.com/office/2006/metadata/contentType" xmlns:ma="http://schemas.microsoft.com/office/2006/metadata/properties/metaAttributes" ct:_="" ma:_="" ma:contentTypeName="Document" ma:contentTypeID="0x010100DE7C699B1566034D855D3CA3B35D479A" ma:contentTypeVersion="14" ma:contentTypeDescription="Create a new document." ma:contentTypeScope="" ma:versionID="91ffb7f86f073c7e517f5613c4a9d234">
   <xsd:schema xmlns:xsd="http://www.w3.org/2001/XMLSchema" xmlns:xs="http://www.w3.org/2001/XMLSchema" xmlns:p="http://schemas.microsoft.com/office/2006/metadata/properties" xmlns:ns3="781fea6b-f50e-4e49-a642-b42ac404d780" xmlns:ns4="fbd5cf47-73c4-40ad-919a-9568cfaf7970" targetNamespace="http://schemas.microsoft.com/office/2006/metadata/properties" ma:root="true" ma:fieldsID="4d2564b138ee69687444a52f4e625422" ns3:_="" ns4:_="">
     <xsd:import namespace="781fea6b-f50e-4e49-a642-b42ac404d780"/>
@@ -20601,20 +21990,7 @@
 </ct:contentTypeSchema>
 </file>
 
-<file path=customXml/item2.xml><?xml version="1.0" encoding="utf-8"?>
-<b:Sources xmlns:b="http://schemas.openxmlformats.org/officeDocument/2006/bibliography" xmlns="http://schemas.openxmlformats.org/officeDocument/2006/bibliography" SelectedStyle="\APASixthEditionOfficeOnline.xsl" StyleName="APA" Version="6"/>
-</file>
-
 <file path=customXml/item3.xml><?xml version="1.0" encoding="utf-8"?>
-<?mso-contentType ?>
-<FormTemplates xmlns="http://schemas.microsoft.com/sharepoint/v3/contenttype/forms">
-  <Display>DocumentLibraryForm</Display>
-  <Edit>DocumentLibraryForm</Edit>
-  <New>DocumentLibraryForm</New>
-</FormTemplates>
-</file>
-
-<file path=customXml/item4.xml><?xml version="1.0" encoding="utf-8"?>
 <p:properties xmlns:p="http://schemas.microsoft.com/office/2006/metadata/properties" xmlns:xsi="http://www.w3.org/2001/XMLSchema-instance" xmlns:pc="http://schemas.microsoft.com/office/infopath/2007/PartnerControls">
   <documentManagement>
     <_activity xmlns="781fea6b-f50e-4e49-a642-b42ac404d780" xsi:nil="true"/>
@@ -20622,7 +21998,19 @@
 </p:properties>
 </file>
 
+<file path=customXml/item4.xml><?xml version="1.0" encoding="utf-8"?>
+<b:Sources xmlns:b="http://schemas.openxmlformats.org/officeDocument/2006/bibliography" xmlns="http://schemas.openxmlformats.org/officeDocument/2006/bibliography" SelectedStyle="\APASixthEditionOfficeOnline.xsl" StyleName="APA" Version="6"/>
+</file>
+
 <file path=customXml/itemProps1.xml><?xml version="1.0" encoding="utf-8"?>
+<ds:datastoreItem xmlns:ds="http://schemas.openxmlformats.org/officeDocument/2006/customXml" ds:itemID="{5BFF1DBE-92E2-4338-8CFF-FAEC8BEFE231}">
+  <ds:schemaRefs>
+    <ds:schemaRef ds:uri="http://schemas.microsoft.com/sharepoint/v3/contenttype/forms"/>
+  </ds:schemaRefs>
+</ds:datastoreItem>
+</file>
+
+<file path=customXml/itemProps2.xml><?xml version="1.0" encoding="utf-8"?>
 <ds:datastoreItem xmlns:ds="http://schemas.openxmlformats.org/officeDocument/2006/customXml" ds:itemID="{05865FFD-2F28-42AE-81EA-BD346A9FC1CA}">
   <ds:schemaRefs>
     <ds:schemaRef ds:uri="http://schemas.microsoft.com/office/2006/metadata/contentType"/>
@@ -20641,23 +22029,7 @@
 </ds:datastoreItem>
 </file>
 
-<file path=customXml/itemProps2.xml><?xml version="1.0" encoding="utf-8"?>
-<ds:datastoreItem xmlns:ds="http://schemas.openxmlformats.org/officeDocument/2006/customXml" ds:itemID="{80B7E7D2-1BEF-43F4-9109-031E33200C48}">
-  <ds:schemaRefs>
-    <ds:schemaRef ds:uri="http://schemas.openxmlformats.org/officeDocument/2006/bibliography"/>
-  </ds:schemaRefs>
-</ds:datastoreItem>
-</file>
-
 <file path=customXml/itemProps3.xml><?xml version="1.0" encoding="utf-8"?>
-<ds:datastoreItem xmlns:ds="http://schemas.openxmlformats.org/officeDocument/2006/customXml" ds:itemID="{5BFF1DBE-92E2-4338-8CFF-FAEC8BEFE231}">
-  <ds:schemaRefs>
-    <ds:schemaRef ds:uri="http://schemas.microsoft.com/sharepoint/v3/contenttype/forms"/>
-  </ds:schemaRefs>
-</ds:datastoreItem>
-</file>
-
-<file path=customXml/itemProps4.xml><?xml version="1.0" encoding="utf-8"?>
 <ds:datastoreItem xmlns:ds="http://schemas.openxmlformats.org/officeDocument/2006/customXml" ds:itemID="{97B6135F-2EA2-49E3-B84C-61863B5C0ACC}">
   <ds:schemaRefs>
     <ds:schemaRef ds:uri="http://schemas.microsoft.com/office/2006/metadata/properties"/>
@@ -20665,4 +22037,12 @@
     <ds:schemaRef ds:uri="781fea6b-f50e-4e49-a642-b42ac404d780"/>
   </ds:schemaRefs>
 </ds:datastoreItem>
+</file>
+
+<file path=customXml/itemProps4.xml><?xml version="1.0" encoding="utf-8"?>
+<ds:datastoreItem xmlns:ds="http://schemas.openxmlformats.org/officeDocument/2006/customXml" ds:itemID="{80B7E7D2-1BEF-43F4-9109-031E33200C48}">
+  <ds:schemaRefs>
+    <ds:schemaRef ds:uri="http://schemas.openxmlformats.org/officeDocument/2006/bibliography"/>
+  </ds:schemaRefs>
+</ds:datastoreItem>
 </file>
</xml_diff>

<commit_message>
Adjusting columns for analysis - Adding a “Number of Orders” column which the total number of orders purchased by a customer.
</commit_message>
<xml_diff>
--- a/Process_Phase/Data Cleaning Documentation.docx
+++ b/Process_Phase/Data Cleaning Documentation.docx
@@ -5863,13 +5863,7 @@
                 <w:rPr>
                   <w:rStyle w:val="Hyperlink"/>
                 </w:rPr>
-                <w:t>2</w:t>
-              </w:r>
-              <w:r>
-                <w:rPr>
-                  <w:rStyle w:val="Hyperlink"/>
-                </w:rPr>
-                <w:t>2</w:t>
+                <w:t>22</w:t>
               </w:r>
               <w:r>
                 <w:rPr>
@@ -5921,9 +5915,11 @@
                 <w:kern w:val="0"/>
                 <w14:ligatures w14:val="none"/>
               </w:rPr>
-              <w:t>C2</w:t>
-            </w:r>
-            <w:r>
+              <w:t>C23</w:t>
+            </w:r>
+          </w:p>
+          <w:p>
+            <w:pPr>
               <w:rPr>
                 <w:rFonts w:ascii="Calibri" w:eastAsia="Times New Roman" w:hAnsi="Calibri" w:cs="Calibri"/>
                 <w:b/>
@@ -5932,9 +5928,109 @@
                 <w:kern w:val="0"/>
                 <w14:ligatures w14:val="none"/>
               </w:rPr>
-              <w:t>3</w:t>
-            </w:r>
-          </w:p>
+            </w:pPr>
+          </w:p>
+        </w:tc>
+        <w:tc>
+          <w:tcPr>
+            <w:tcW w:w="1680" w:type="dxa"/>
+          </w:tcPr>
+          <w:p>
+            <w:r>
+              <w:t>Adjusting columns for analysis</w:t>
+            </w:r>
+            <w:r>
+              <w:t>.</w:t>
+            </w:r>
+          </w:p>
+        </w:tc>
+        <w:tc>
+          <w:tcPr>
+            <w:tcW w:w="2155" w:type="dxa"/>
+          </w:tcPr>
+          <w:p>
+            <w:r>
+              <w:t>Adding a “Discount Category” column.</w:t>
+            </w:r>
+          </w:p>
+        </w:tc>
+        <w:tc>
+          <w:tcPr>
+            <w:tcW w:w="2250" w:type="dxa"/>
+          </w:tcPr>
+          <w:p>
+            <w:r>
+              <w:t xml:space="preserve">Adding a “Discount Category” column which represents the </w:t>
+            </w:r>
+            <w:r>
+              <w:rPr>
+                <w:rFonts w:cstheme="minorHAnsi"/>
+              </w:rPr>
+              <w:t>percentage of the order discount out of the total order value.</w:t>
+            </w:r>
+          </w:p>
+        </w:tc>
+        <w:tc>
+          <w:tcPr>
+            <w:tcW w:w="1080" w:type="dxa"/>
+          </w:tcPr>
+          <w:p>
+            <w:pPr>
+              <w:jc w:val="center"/>
+            </w:pPr>
+            <w:r>
+              <w:t>3678</w:t>
+            </w:r>
+          </w:p>
+        </w:tc>
+        <w:tc>
+          <w:tcPr>
+            <w:tcW w:w="1016" w:type="dxa"/>
+          </w:tcPr>
+          <w:p>
+            <w:hyperlink w:anchor="C23_P" w:history="1">
+              <w:r>
+                <w:rPr>
+                  <w:rStyle w:val="Hyperlink"/>
+                </w:rPr>
+                <w:t>C</w:t>
+              </w:r>
+              <w:r>
+                <w:rPr>
+                  <w:rStyle w:val="Hyperlink"/>
+                </w:rPr>
+                <w:t>23</w:t>
+              </w:r>
+              <w:r>
+                <w:rPr>
+                  <w:rStyle w:val="Hyperlink"/>
+                </w:rPr>
+                <w:t>-P</w:t>
+              </w:r>
+            </w:hyperlink>
+          </w:p>
+        </w:tc>
+        <w:tc>
+          <w:tcPr>
+            <w:tcW w:w="962" w:type="dxa"/>
+          </w:tcPr>
+          <w:p>
+            <w:r>
+              <w:t>C23-V</w:t>
+            </w:r>
+          </w:p>
+        </w:tc>
+      </w:tr>
+      <w:tr>
+        <w:trPr>
+          <w:trHeight w:val="263"/>
+        </w:trPr>
+        <w:tc>
+          <w:tcPr>
+            <w:tcW w:w="953" w:type="dxa"/>
+            <w:shd w:val="clear" w:color="auto" w:fill="C894AF"/>
+            <w:vAlign w:val="bottom"/>
+          </w:tcPr>
           <w:p>
             <w:pPr>
               <w:rPr>
@@ -5946,6 +6042,29 @@
                 <w14:ligatures w14:val="none"/>
               </w:rPr>
             </w:pPr>
+            <w:r>
+              <w:rPr>
+                <w:rFonts w:ascii="Calibri" w:eastAsia="Times New Roman" w:hAnsi="Calibri" w:cs="Calibri"/>
+                <w:b/>
+                <w:bCs/>
+                <w:color w:val="000000"/>
+                <w:kern w:val="0"/>
+                <w14:ligatures w14:val="none"/>
+              </w:rPr>
+              <w:t>C24</w:t>
+            </w:r>
+          </w:p>
+          <w:p>
+            <w:pPr>
+              <w:rPr>
+                <w:rFonts w:ascii="Calibri" w:eastAsia="Times New Roman" w:hAnsi="Calibri" w:cs="Calibri"/>
+                <w:b/>
+                <w:bCs/>
+                <w:color w:val="000000"/>
+                <w:kern w:val="0"/>
+                <w14:ligatures w14:val="none"/>
+              </w:rPr>
+            </w:pPr>
           </w:p>
         </w:tc>
         <w:tc>
@@ -5970,7 +6089,7 @@
               <w:t>Adding a “</w:t>
             </w:r>
             <w:r>
-              <w:t>Discount Category</w:t>
+              <w:t>Number of Orders</w:t>
             </w:r>
             <w:r>
               <w:t>” column.</w:t>
@@ -5983,22 +6102,19 @@
           </w:tcPr>
           <w:p>
             <w:r>
-              <w:t xml:space="preserve">Adding a “Discount Category” column which </w:t>
-            </w:r>
-            <w:r>
-              <w:t xml:space="preserve">represents the </w:t>
+              <w:t>Adding a “</w:t>
+            </w:r>
+            <w:r>
+              <w:t>Number of Orders</w:t>
+            </w:r>
+            <w:r>
+              <w:t xml:space="preserve">” column which </w:t>
             </w:r>
             <w:r>
               <w:rPr>
                 <w:rFonts w:cstheme="minorHAnsi"/>
               </w:rPr>
-              <w:t>percentage of the order discount out of the total order value</w:t>
-            </w:r>
-            <w:r>
-              <w:rPr>
-                <w:rFonts w:cstheme="minorHAnsi"/>
-              </w:rPr>
-              <w:t>.</w:t>
+              <w:t>the total number of orders purchased by a customer.</w:t>
             </w:r>
           </w:p>
         </w:tc>
@@ -6020,7 +6136,7 @@
             <w:tcW w:w="1016" w:type="dxa"/>
           </w:tcPr>
           <w:p>
-            <w:hyperlink w:anchor="C23_P" w:history="1">
+            <w:hyperlink w:anchor="C24_P" w:history="1">
               <w:r>
                 <w:rPr>
                   <w:rStyle w:val="Hyperlink"/>
@@ -6037,19 +6153,157 @@
                 <w:rPr>
                   <w:rStyle w:val="Hyperlink"/>
                 </w:rPr>
-                <w:t>3</w:t>
+                <w:t>4</w:t>
               </w:r>
               <w:r>
                 <w:rPr>
                   <w:rStyle w:val="Hyperlink"/>
                 </w:rPr>
-                <w:t>-</w:t>
+                <w:t>-P</w:t>
+              </w:r>
+            </w:hyperlink>
+          </w:p>
+        </w:tc>
+        <w:tc>
+          <w:tcPr>
+            <w:tcW w:w="962" w:type="dxa"/>
+          </w:tcPr>
+          <w:p>
+            <w:r>
+              <w:t>C24-V</w:t>
+            </w:r>
+          </w:p>
+        </w:tc>
+      </w:tr>
+      <w:tr>
+        <w:trPr>
+          <w:trHeight w:val="263"/>
+        </w:trPr>
+        <w:tc>
+          <w:tcPr>
+            <w:tcW w:w="953" w:type="dxa"/>
+            <w:shd w:val="clear" w:color="auto" w:fill="C894AF"/>
+            <w:vAlign w:val="bottom"/>
+          </w:tcPr>
+          <w:p>
+            <w:pPr>
+              <w:rPr>
+                <w:rFonts w:ascii="Calibri" w:eastAsia="Times New Roman" w:hAnsi="Calibri" w:cs="Calibri"/>
+                <w:b/>
+                <w:bCs/>
+                <w:color w:val="000000"/>
+                <w:kern w:val="0"/>
+                <w14:ligatures w14:val="none"/>
+              </w:rPr>
+            </w:pPr>
+            <w:r>
+              <w:rPr>
+                <w:rFonts w:ascii="Calibri" w:eastAsia="Times New Roman" w:hAnsi="Calibri" w:cs="Calibri"/>
+                <w:b/>
+                <w:bCs/>
+                <w:color w:val="000000"/>
+                <w:kern w:val="0"/>
+                <w14:ligatures w14:val="none"/>
+              </w:rPr>
+              <w:t>C25</w:t>
+            </w:r>
+          </w:p>
+          <w:p>
+            <w:pPr>
+              <w:rPr>
+                <w:rFonts w:ascii="Calibri" w:eastAsia="Times New Roman" w:hAnsi="Calibri" w:cs="Calibri"/>
+                <w:b/>
+                <w:bCs/>
+                <w:color w:val="000000"/>
+                <w:kern w:val="0"/>
+                <w14:ligatures w14:val="none"/>
+              </w:rPr>
+            </w:pPr>
+          </w:p>
+        </w:tc>
+        <w:tc>
+          <w:tcPr>
+            <w:tcW w:w="1680" w:type="dxa"/>
+          </w:tcPr>
+          <w:p>
+            <w:r>
+              <w:t>Adjusting columns for analysis</w:t>
+            </w:r>
+            <w:r>
+              <w:t>.</w:t>
+            </w:r>
+          </w:p>
+        </w:tc>
+        <w:tc>
+          <w:tcPr>
+            <w:tcW w:w="2155" w:type="dxa"/>
+          </w:tcPr>
+          <w:p>
+            <w:r>
+              <w:t>Adding a “</w:t>
+            </w:r>
+            <w:r>
+              <w:t>Number of succeeding orders after the first one</w:t>
+            </w:r>
+            <w:r>
+              <w:t>” column.</w:t>
+            </w:r>
+          </w:p>
+        </w:tc>
+        <w:tc>
+          <w:tcPr>
+            <w:tcW w:w="2250" w:type="dxa"/>
+          </w:tcPr>
+          <w:p>
+            <w:r>
+              <w:t>Adding a “</w:t>
+            </w:r>
+            <w:r>
+              <w:t>Number of succeeding orders after the first one</w:t>
+            </w:r>
+            <w:r>
+              <w:t>” column which equals the number of succeeding orders after the first order, ‘0’ otherwise.</w:t>
+            </w:r>
+          </w:p>
+        </w:tc>
+        <w:tc>
+          <w:tcPr>
+            <w:tcW w:w="1080" w:type="dxa"/>
+          </w:tcPr>
+          <w:p>
+            <w:pPr>
+              <w:jc w:val="center"/>
+            </w:pPr>
+            <w:bookmarkStart w:id="6" w:name="C25_P"/>
+            <w:r>
+              <w:t>3678</w:t>
+            </w:r>
+            <w:bookmarkEnd w:id="6"/>
+          </w:p>
+        </w:tc>
+        <w:tc>
+          <w:tcPr>
+            <w:tcW w:w="1016" w:type="dxa"/>
+          </w:tcPr>
+          <w:p>
+            <w:hyperlink w:anchor="C25_P" w:history="1">
+              <w:r>
+                <w:rPr>
+                  <w:rStyle w:val="Hyperlink"/>
+                </w:rPr>
+                <w:t>C</w:t>
               </w:r>
               <w:r>
                 <w:rPr>
                   <w:rStyle w:val="Hyperlink"/>
                 </w:rPr>
-                <w:t>P</w:t>
+                <w:t>25</w:t>
+              </w:r>
+              <w:r>
+                <w:rPr>
+                  <w:rStyle w:val="Hyperlink"/>
+                </w:rPr>
+                <w:t>-P</w:t>
               </w:r>
             </w:hyperlink>
           </w:p>
@@ -6060,22 +6314,16 @@
           </w:tcPr>
           <w:p>
             <w:r>
-              <w:t>C2</w:t>
-            </w:r>
-            <w:r>
-              <w:t>3</w:t>
-            </w:r>
-            <w:r>
-              <w:t>-V</w:t>
+              <w:t>C24-V</w:t>
             </w:r>
           </w:p>
         </w:tc>
       </w:tr>
     </w:tbl>
     <w:p/>
-    <w:p/>
-    <w:p>
-      <w:pPr>
+    <w:p>
+      <w:pPr>
+        <w:jc w:val="center"/>
         <w:rPr>
           <w:b/>
           <w:bCs/>
@@ -6127,91 +6375,14 @@
     </w:p>
     <w:p>
       <w:pPr>
-        <w:jc w:val="center"/>
-        <w:rPr>
-          <w:b/>
-          <w:bCs/>
-          <w:color w:val="873D5E"/>
-          <w:sz w:val="52"/>
-          <w:szCs w:val="52"/>
-          <w:u w:val="single"/>
-        </w:rPr>
-      </w:pPr>
-    </w:p>
-    <w:p>
-      <w:pPr>
-        <w:jc w:val="center"/>
-        <w:rPr>
-          <w:b/>
-          <w:bCs/>
-          <w:color w:val="873D5E"/>
-          <w:sz w:val="52"/>
-          <w:szCs w:val="52"/>
-          <w:u w:val="single"/>
-        </w:rPr>
-      </w:pPr>
-    </w:p>
-    <w:p>
-      <w:pPr>
-        <w:jc w:val="center"/>
-        <w:rPr>
-          <w:b/>
-          <w:bCs/>
-          <w:color w:val="873D5E"/>
-          <w:sz w:val="52"/>
-          <w:szCs w:val="52"/>
-          <w:u w:val="single"/>
-        </w:rPr>
-      </w:pPr>
-    </w:p>
-    <w:p>
-      <w:pPr>
-        <w:jc w:val="center"/>
-        <w:rPr>
-          <w:b/>
-          <w:bCs/>
-          <w:color w:val="873D5E"/>
-          <w:sz w:val="52"/>
-          <w:szCs w:val="52"/>
-          <w:u w:val="single"/>
-        </w:rPr>
-      </w:pPr>
-    </w:p>
-    <w:p>
-      <w:pPr>
-        <w:jc w:val="center"/>
-        <w:rPr>
-          <w:b/>
-          <w:bCs/>
-          <w:color w:val="873D5E"/>
-          <w:sz w:val="52"/>
-          <w:szCs w:val="52"/>
-          <w:u w:val="single"/>
-        </w:rPr>
-      </w:pPr>
-    </w:p>
-    <w:p>
-      <w:pPr>
-        <w:jc w:val="center"/>
-        <w:rPr>
-          <w:b/>
-          <w:bCs/>
-          <w:color w:val="873D5E"/>
-          <w:sz w:val="52"/>
-          <w:szCs w:val="52"/>
-          <w:u w:val="single"/>
-        </w:rPr>
-      </w:pPr>
-    </w:p>
-    <w:p>
-      <w:pPr>
         <w:pStyle w:val="Heading1"/>
       </w:pPr>
-      <w:bookmarkStart w:id="6" w:name="_Toc152697243"/>
-      <w:r>
+      <w:bookmarkStart w:id="7" w:name="_Toc152697243"/>
+      <w:r>
+        <w:lastRenderedPageBreak/>
         <w:t>Cleaning Process</w:t>
       </w:r>
-      <w:bookmarkEnd w:id="6"/>
+      <w:bookmarkEnd w:id="7"/>
     </w:p>
     <w:p>
       <w:pPr>
@@ -6221,14 +6392,14 @@
           <w:numId w:val="3"/>
         </w:numPr>
       </w:pPr>
-      <w:bookmarkStart w:id="7" w:name="_Toc152697244"/>
+      <w:bookmarkStart w:id="8" w:name="_Toc152697244"/>
       <w:r>
         <w:t>Business Logic (does the data make sense</w:t>
       </w:r>
       <w:r>
         <w:t>?)</w:t>
       </w:r>
-      <w:bookmarkEnd w:id="7"/>
+      <w:bookmarkEnd w:id="8"/>
     </w:p>
     <w:p>
       <w:pPr>
@@ -6328,12 +6499,12 @@
           <w:numId w:val="14"/>
         </w:numPr>
       </w:pPr>
-      <w:bookmarkStart w:id="8" w:name="C8_P"/>
+      <w:bookmarkStart w:id="9" w:name="C8_P"/>
       <w:r>
         <w:t xml:space="preserve">Order ID = Consumer ID + Alphabetic Char </w:t>
       </w:r>
     </w:p>
-    <w:bookmarkEnd w:id="8"/>
+    <w:bookmarkEnd w:id="9"/>
     <w:p>
       <w:pPr>
         <w:ind w:left="1080"/>
@@ -6480,7 +6651,6 @@
         <w:rPr>
           <w:noProof/>
         </w:rPr>
-        <w:lastRenderedPageBreak/>
         <w:drawing>
           <wp:anchor distT="0" distB="0" distL="114300" distR="114300" simplePos="0" relativeHeight="251705856" behindDoc="0" locked="0" layoutInCell="1" allowOverlap="1" wp14:anchorId="34E85771" wp14:editId="5DE51272">
             <wp:simplePos x="0" y="0"/>
@@ -6611,8 +6781,9 @@
         <w:rPr>
           <w:noProof/>
         </w:rPr>
+        <w:lastRenderedPageBreak/>
         <w:drawing>
-          <wp:anchor distT="0" distB="0" distL="114300" distR="114300" simplePos="0" relativeHeight="251706880" behindDoc="0" locked="0" layoutInCell="1" allowOverlap="1" wp14:anchorId="33F78946" wp14:editId="2ABE4B58">
+          <wp:anchor distT="0" distB="0" distL="114300" distR="114300" simplePos="0" relativeHeight="251706880" behindDoc="0" locked="0" layoutInCell="1" allowOverlap="1" wp14:anchorId="33F78946" wp14:editId="48811871">
             <wp:simplePos x="0" y="0"/>
             <wp:positionH relativeFrom="margin">
               <wp:align>right</wp:align>
@@ -6714,7 +6885,6 @@
         <w:rPr>
           <w:noProof/>
         </w:rPr>
-        <w:lastRenderedPageBreak/>
         <w:drawing>
           <wp:anchor distT="0" distB="0" distL="114300" distR="114300" simplePos="0" relativeHeight="251707904" behindDoc="0" locked="0" layoutInCell="1" allowOverlap="1" wp14:anchorId="695ACCC0" wp14:editId="47DC0660">
             <wp:simplePos x="0" y="0"/>
@@ -6905,6 +7075,7 @@
           <w:bCs/>
           <w:u w:val="single"/>
         </w:rPr>
+        <w:lastRenderedPageBreak/>
         <w:t>Correctness</w:t>
       </w:r>
       <w:r>
@@ -6938,7 +7109,6 @@
         <w:rPr>
           <w:noProof/>
         </w:rPr>
-        <w:lastRenderedPageBreak/>
         <w:drawing>
           <wp:anchor distT="0" distB="0" distL="114300" distR="114300" simplePos="0" relativeHeight="251712000" behindDoc="0" locked="0" layoutInCell="1" allowOverlap="1" wp14:anchorId="4E531FA7" wp14:editId="0B7ECC0E">
             <wp:simplePos x="0" y="0"/>
@@ -7196,7 +7366,6 @@
         </w:numPr>
       </w:pPr>
       <w:r>
-        <w:lastRenderedPageBreak/>
         <w:t>T</w:t>
       </w:r>
       <w:r>
@@ -7465,7 +7634,6 @@
         <w:ind w:firstLine="720"/>
       </w:pPr>
       <w:r>
-        <w:lastRenderedPageBreak/>
         <w:t>3</w:t>
       </w:r>
       <w:r>
@@ -7597,12 +7765,12 @@
       <w:r>
         <w:t xml:space="preserve"> </w:t>
       </w:r>
-      <w:bookmarkStart w:id="9" w:name="C1_P"/>
+      <w:bookmarkStart w:id="10" w:name="C1_P"/>
       <w:r>
         <w:t>Line SKU Production Cost &lt; Line Value (net discount)</w:t>
       </w:r>
     </w:p>
-    <w:bookmarkEnd w:id="9"/>
+    <w:bookmarkEnd w:id="10"/>
     <w:p>
       <w:r>
         <w:rPr>
@@ -7692,7 +7860,6 @@
           <w:bCs/>
           <w:u w:val="single"/>
         </w:rPr>
-        <w:lastRenderedPageBreak/>
         <w:t>Output</w:t>
       </w:r>
       <w:r>
@@ -8050,7 +8217,7 @@
           <w:numId w:val="3"/>
         </w:numPr>
       </w:pPr>
-      <w:bookmarkStart w:id="10" w:name="_Toc152697245"/>
+      <w:bookmarkStart w:id="11" w:name="_Toc152697245"/>
       <w:r>
         <w:lastRenderedPageBreak/>
         <w:t>Check for</w:t>
@@ -8058,7 +8225,7 @@
       <w:r>
         <w:t xml:space="preserve"> Duplicates</w:t>
       </w:r>
-      <w:bookmarkEnd w:id="10"/>
+      <w:bookmarkEnd w:id="11"/>
     </w:p>
     <w:p>
       <w:pPr>
@@ -8578,15 +8745,15 @@
           <w:numId w:val="3"/>
         </w:numPr>
       </w:pPr>
-      <w:bookmarkStart w:id="11" w:name="_Toc152697246"/>
-      <w:bookmarkStart w:id="12" w:name="C2_P"/>
+      <w:bookmarkStart w:id="12" w:name="_Toc152697246"/>
+      <w:bookmarkStart w:id="13" w:name="C2_P"/>
       <w:r>
         <w:lastRenderedPageBreak/>
         <w:t>Check for Mistyping</w:t>
       </w:r>
-      <w:bookmarkEnd w:id="11"/>
-    </w:p>
-    <w:bookmarkEnd w:id="12"/>
+      <w:bookmarkEnd w:id="12"/>
+    </w:p>
+    <w:bookmarkEnd w:id="13"/>
     <w:p>
       <w:pPr>
         <w:ind w:left="720"/>
@@ -8692,7 +8859,15 @@
         </w:drawing>
       </w:r>
       <w:r>
-        <w:t xml:space="preserve">but one is plural and the other is </w:t>
+        <w:t xml:space="preserve">but one is </w:t>
+      </w:r>
+      <w:proofErr w:type="gramStart"/>
+      <w:r>
+        <w:t>plural</w:t>
+      </w:r>
+      <w:proofErr w:type="gramEnd"/>
+      <w:r>
+        <w:t xml:space="preserve"> and the other is </w:t>
       </w:r>
       <w:r>
         <w:t>singular</w:t>
@@ -9140,7 +9315,7 @@
       <w:pPr>
         <w:pStyle w:val="Heading2"/>
       </w:pPr>
-      <w:bookmarkStart w:id="13" w:name="_Toc152697247"/>
+      <w:bookmarkStart w:id="14" w:name="_Toc152697247"/>
       <w:r>
         <w:lastRenderedPageBreak/>
         <w:t xml:space="preserve">4. </w:t>
@@ -9151,7 +9326,7 @@
       <w:r>
         <w:t>s</w:t>
       </w:r>
-      <w:bookmarkEnd w:id="13"/>
+      <w:bookmarkEnd w:id="14"/>
     </w:p>
     <w:p>
       <w:pPr>
@@ -9201,12 +9376,12 @@
           <w:numId w:val="11"/>
         </w:numPr>
       </w:pPr>
-      <w:bookmarkStart w:id="14" w:name="C3_P"/>
+      <w:bookmarkStart w:id="15" w:name="C3_P"/>
       <w:r>
         <w:t>Order ID</w:t>
       </w:r>
     </w:p>
-    <w:bookmarkEnd w:id="14"/>
+    <w:bookmarkEnd w:id="15"/>
     <w:p>
       <w:pPr>
         <w:pStyle w:val="ListParagraph"/>
@@ -9655,7 +9830,7 @@
           <w:numId w:val="13"/>
         </w:numPr>
       </w:pPr>
-      <w:bookmarkStart w:id="15" w:name="C4_P"/>
+      <w:bookmarkStart w:id="16" w:name="C4_P"/>
       <w:r>
         <w:t>Filter for ‘Line SKU’ equal MIN3</w:t>
       </w:r>
@@ -9666,7 +9841,7 @@
         <w:t xml:space="preserve"> </w:t>
       </w:r>
     </w:p>
-    <w:bookmarkEnd w:id="15"/>
+    <w:bookmarkEnd w:id="16"/>
     <w:p>
       <w:pPr>
         <w:ind w:left="720"/>
@@ -9676,7 +9851,7 @@
           <w:noProof/>
         </w:rPr>
         <w:drawing>
-          <wp:anchor distT="0" distB="0" distL="114300" distR="114300" simplePos="0" relativeHeight="251696640" behindDoc="0" locked="0" layoutInCell="1" allowOverlap="1" wp14:anchorId="4D46DF1B" wp14:editId="6C9EFF8A">
+          <wp:anchor distT="0" distB="0" distL="114300" distR="114300" simplePos="0" relativeHeight="251696640" behindDoc="0" locked="0" layoutInCell="1" allowOverlap="1" wp14:anchorId="4D46DF1B" wp14:editId="61425343">
             <wp:simplePos x="0" y="0"/>
             <wp:positionH relativeFrom="margin">
               <wp:align>right</wp:align>
@@ -10584,8 +10759,13 @@
         <w:t>Check for</w:t>
       </w:r>
       <w:r>
-        <w:t xml:space="preserve"> mismatched data types</w:t>
-      </w:r>
+        <w:t xml:space="preserve"> mismatched data </w:t>
+      </w:r>
+      <w:proofErr w:type="gramStart"/>
+      <w:r>
+        <w:t>types</w:t>
+      </w:r>
+      <w:proofErr w:type="gramEnd"/>
     </w:p>
     <w:p>
       <w:pPr>
@@ -10767,12 +10947,12 @@
           <w:numId w:val="20"/>
         </w:numPr>
       </w:pPr>
-      <w:bookmarkStart w:id="16" w:name="C9_P"/>
+      <w:bookmarkStart w:id="17" w:name="C9_P"/>
       <w:r>
         <w:t>Order ID =&gt; Text</w:t>
       </w:r>
     </w:p>
-    <w:bookmarkEnd w:id="16"/>
+    <w:bookmarkEnd w:id="17"/>
     <w:p>
       <w:pPr>
         <w:ind w:left="720"/>
@@ -11088,12 +11268,12 @@
           <w:numId w:val="20"/>
         </w:numPr>
       </w:pPr>
-      <w:bookmarkStart w:id="17" w:name="C10_P"/>
+      <w:bookmarkStart w:id="18" w:name="C10_P"/>
       <w:r>
         <w:t>Month =&gt; Text</w:t>
       </w:r>
     </w:p>
-    <w:bookmarkEnd w:id="17"/>
+    <w:bookmarkEnd w:id="18"/>
     <w:p>
       <w:pPr>
         <w:ind w:left="720"/>
@@ -11157,7 +11337,7 @@
       </w:r>
     </w:p>
     <w:p>
-      <w:bookmarkStart w:id="18" w:name="C11_P"/>
+      <w:bookmarkStart w:id="19" w:name="C11_P"/>
       <w:r>
         <w:rPr>
           <w:noProof/>
@@ -11389,7 +11569,7 @@
         <w:t>Year =&gt; Text</w:t>
       </w:r>
     </w:p>
-    <w:bookmarkEnd w:id="18"/>
+    <w:bookmarkEnd w:id="19"/>
     <w:p>
       <w:pPr>
         <w:ind w:left="720"/>
@@ -11666,12 +11846,12 @@
           <w:numId w:val="20"/>
         </w:numPr>
       </w:pPr>
-      <w:bookmarkStart w:id="19" w:name="C12_P"/>
+      <w:bookmarkStart w:id="20" w:name="C12_P"/>
       <w:r>
         <w:t>Total order value =&gt; Number</w:t>
       </w:r>
     </w:p>
-    <w:bookmarkEnd w:id="19"/>
+    <w:bookmarkEnd w:id="20"/>
     <w:p>
       <w:pPr>
         <w:pStyle w:val="ListParagraph"/>
@@ -11933,12 +12113,12 @@
           <w:numId w:val="20"/>
         </w:numPr>
       </w:pPr>
-      <w:bookmarkStart w:id="20" w:name="C13_P"/>
+      <w:bookmarkStart w:id="21" w:name="C13_P"/>
       <w:r>
         <w:t>Discount =&gt; Number</w:t>
       </w:r>
     </w:p>
-    <w:bookmarkEnd w:id="20"/>
+    <w:bookmarkEnd w:id="21"/>
     <w:p>
       <w:pPr>
         <w:pStyle w:val="ListParagraph"/>
@@ -12162,12 +12342,12 @@
           <w:numId w:val="20"/>
         </w:numPr>
       </w:pPr>
-      <w:bookmarkStart w:id="21" w:name="C14_P"/>
+      <w:bookmarkStart w:id="22" w:name="C14_P"/>
       <w:r>
         <w:t>Line Value (net discount) =&gt; Number</w:t>
       </w:r>
     </w:p>
-    <w:bookmarkEnd w:id="21"/>
+    <w:bookmarkEnd w:id="22"/>
     <w:p>
       <w:pPr>
         <w:pStyle w:val="ListParagraph"/>
@@ -12453,7 +12633,7 @@
           <w:numId w:val="20"/>
         </w:numPr>
       </w:pPr>
-      <w:bookmarkStart w:id="22" w:name="C15_P"/>
+      <w:bookmarkStart w:id="23" w:name="C15_P"/>
       <w:r>
         <w:t>Line Category</w:t>
       </w:r>
@@ -12461,7 +12641,7 @@
         <w:t xml:space="preserve"> =&gt; Text</w:t>
       </w:r>
     </w:p>
-    <w:bookmarkEnd w:id="22"/>
+    <w:bookmarkEnd w:id="23"/>
     <w:p>
       <w:pPr>
         <w:ind w:left="720"/>
@@ -12763,7 +12943,7 @@
           <w:numId w:val="20"/>
         </w:numPr>
       </w:pPr>
-      <w:bookmarkStart w:id="23" w:name="C16_P"/>
+      <w:bookmarkStart w:id="24" w:name="C16_P"/>
       <w:r>
         <w:t xml:space="preserve">Line </w:t>
       </w:r>
@@ -12771,7 +12951,7 @@
         <w:t>SKU =&gt; Text</w:t>
       </w:r>
     </w:p>
-    <w:bookmarkEnd w:id="23"/>
+    <w:bookmarkEnd w:id="24"/>
     <w:p>
       <w:pPr>
         <w:ind w:left="720"/>
@@ -13043,7 +13223,7 @@
           <w:numId w:val="20"/>
         </w:numPr>
       </w:pPr>
-      <w:bookmarkStart w:id="24" w:name="C17_P"/>
+      <w:bookmarkStart w:id="25" w:name="C17_P"/>
       <w:r>
         <w:t>Line SKU Production Cost</w:t>
       </w:r>
@@ -13051,7 +13231,7 @@
         <w:t xml:space="preserve"> =&gt; Number</w:t>
       </w:r>
     </w:p>
-    <w:bookmarkEnd w:id="24"/>
+    <w:bookmarkEnd w:id="25"/>
     <w:p>
       <w:pPr>
         <w:pStyle w:val="ListParagraph"/>
@@ -13468,7 +13648,7 @@
         <w:t xml:space="preserve">From the requirements, we need </w:t>
       </w:r>
       <w:r>
-        <w:t>six</w:t>
+        <w:t>eight</w:t>
       </w:r>
       <w:r>
         <w:t xml:space="preserve"> </w:t>
@@ -13633,8 +13813,16 @@
               <w:rPr>
                 <w:rFonts w:cstheme="minorHAnsi"/>
               </w:rPr>
-              <w:t>m/d/yyyy</w:t>
-            </w:r>
+              <w:t>m/d/</w:t>
+            </w:r>
+            <w:proofErr w:type="spellStart"/>
+            <w:r>
+              <w:rPr>
+                <w:rFonts w:cstheme="minorHAnsi"/>
+              </w:rPr>
+              <w:t>yyyy</w:t>
+            </w:r>
+            <w:proofErr w:type="spellEnd"/>
             <w:r>
               <w:rPr>
                 <w:rFonts w:cstheme="minorHAnsi"/>
@@ -13796,7 +13984,19 @@
               <w:rPr>
                 <w:rFonts w:cstheme="minorHAnsi"/>
               </w:rPr>
-              <w:t xml:space="preserve"> ‘1’ if this is the first order made by a customer, and equal ‘0’ for any next order by the same customer.</w:t>
+              <w:t xml:space="preserve"> ‘1’ if this is the first order made by a customer, and equal</w:t>
+            </w:r>
+            <w:r>
+              <w:rPr>
+                <w:rFonts w:cstheme="minorHAnsi"/>
+              </w:rPr>
+              <w:t>s</w:t>
+            </w:r>
+            <w:r>
+              <w:rPr>
+                <w:rFonts w:cstheme="minorHAnsi"/>
+              </w:rPr>
+              <w:t xml:space="preserve"> ‘0’ for any next order by the same customer.</w:t>
             </w:r>
           </w:p>
         </w:tc>
@@ -13870,7 +14070,19 @@
               <w:rPr>
                 <w:rFonts w:cstheme="minorHAnsi"/>
               </w:rPr>
-              <w:t xml:space="preserve"> ‘1’ if this is the last order made by a customer, and equal ‘0’ otherwise.</w:t>
+              <w:t xml:space="preserve"> ‘1’ if this is the last order made by a customer, and equal</w:t>
+            </w:r>
+            <w:r>
+              <w:rPr>
+                <w:rFonts w:cstheme="minorHAnsi"/>
+              </w:rPr>
+              <w:t>s</w:t>
+            </w:r>
+            <w:r>
+              <w:rPr>
+                <w:rFonts w:cstheme="minorHAnsi"/>
+              </w:rPr>
+              <w:t xml:space="preserve"> ‘0’ otherwise.</w:t>
             </w:r>
           </w:p>
         </w:tc>
@@ -14029,12 +14241,141 @@
           </w:p>
         </w:tc>
       </w:tr>
+      <w:tr>
+        <w:tc>
+          <w:tcPr>
+            <w:tcW w:w="1959" w:type="dxa"/>
+            <w:shd w:val="clear" w:color="auto" w:fill="C894AF"/>
+          </w:tcPr>
+          <w:p>
+            <w:pPr>
+              <w:rPr>
+                <w:b/>
+                <w:bCs/>
+              </w:rPr>
+            </w:pPr>
+            <w:r>
+              <w:rPr>
+                <w:b/>
+                <w:bCs/>
+              </w:rPr>
+              <w:t>Number of Orders</w:t>
+            </w:r>
+          </w:p>
+        </w:tc>
+        <w:tc>
+          <w:tcPr>
+            <w:tcW w:w="1366" w:type="dxa"/>
+          </w:tcPr>
+          <w:p>
+            <w:pPr>
+              <w:rPr>
+                <w:rFonts w:cstheme="minorHAnsi"/>
+              </w:rPr>
+            </w:pPr>
+            <w:r>
+              <w:rPr>
+                <w:rFonts w:cstheme="minorHAnsi"/>
+              </w:rPr>
+              <w:t>Number</w:t>
+            </w:r>
+          </w:p>
+        </w:tc>
+        <w:tc>
+          <w:tcPr>
+            <w:tcW w:w="6025" w:type="dxa"/>
+          </w:tcPr>
+          <w:p>
+            <w:pPr>
+              <w:rPr>
+                <w:rFonts w:cstheme="minorHAnsi"/>
+              </w:rPr>
+            </w:pPr>
+            <w:r>
+              <w:rPr>
+                <w:rFonts w:cstheme="minorHAnsi"/>
+              </w:rPr>
+              <w:t>A Number representing the total number of orders purchased by a customer.</w:t>
+            </w:r>
+          </w:p>
+        </w:tc>
+      </w:tr>
+      <w:tr>
+        <w:tc>
+          <w:tcPr>
+            <w:tcW w:w="1959" w:type="dxa"/>
+            <w:shd w:val="clear" w:color="auto" w:fill="C894AF"/>
+          </w:tcPr>
+          <w:p>
+            <w:pPr>
+              <w:rPr>
+                <w:b/>
+                <w:bCs/>
+              </w:rPr>
+            </w:pPr>
+            <w:r>
+              <w:rPr>
+                <w:b/>
+                <w:bCs/>
+              </w:rPr>
+              <w:t xml:space="preserve">Current Number </w:t>
+            </w:r>
+            <w:proofErr w:type="gramStart"/>
+            <w:r>
+              <w:rPr>
+                <w:b/>
+                <w:bCs/>
+              </w:rPr>
+              <w:t>Of</w:t>
+            </w:r>
+            <w:proofErr w:type="gramEnd"/>
+            <w:r>
+              <w:rPr>
+                <w:b/>
+                <w:bCs/>
+              </w:rPr>
+              <w:t xml:space="preserve"> Order</w:t>
+            </w:r>
+          </w:p>
+        </w:tc>
+        <w:tc>
+          <w:tcPr>
+            <w:tcW w:w="1366" w:type="dxa"/>
+          </w:tcPr>
+          <w:p>
+            <w:pPr>
+              <w:rPr>
+                <w:rFonts w:cstheme="minorHAnsi"/>
+              </w:rPr>
+            </w:pPr>
+            <w:r>
+              <w:rPr>
+                <w:rFonts w:cstheme="minorHAnsi"/>
+              </w:rPr>
+              <w:t>Number</w:t>
+            </w:r>
+          </w:p>
+        </w:tc>
+        <w:tc>
+          <w:tcPr>
+            <w:tcW w:w="6025" w:type="dxa"/>
+          </w:tcPr>
+          <w:p>
+            <w:pPr>
+              <w:rPr>
+                <w:rFonts w:cstheme="minorHAnsi"/>
+              </w:rPr>
+            </w:pPr>
+            <w:r>
+              <w:rPr>
+                <w:rFonts w:cstheme="minorHAnsi"/>
+              </w:rPr>
+              <w:t>A Number representing the current order number purchased by a customer.</w:t>
+            </w:r>
+          </w:p>
+        </w:tc>
+      </w:tr>
     </w:tbl>
-    <w:p>
-      <w:pPr>
-        <w:pStyle w:val="ListParagraph"/>
-      </w:pPr>
-    </w:p>
     <w:p>
       <w:pPr>
         <w:pStyle w:val="ListParagraph"/>
@@ -14318,12 +14659,12 @@
       <w:r>
         <w:t xml:space="preserve"> </w:t>
       </w:r>
-      <w:bookmarkStart w:id="25" w:name="C19_P"/>
+      <w:bookmarkStart w:id="26" w:name="C19_P"/>
       <w:r>
         <w:t>Net Profit</w:t>
       </w:r>
     </w:p>
-    <w:bookmarkEnd w:id="25"/>
+    <w:bookmarkEnd w:id="26"/>
     <w:p>
       <w:pPr>
         <w:ind w:firstLine="720"/>
@@ -14513,11 +14854,11 @@
       <w:r>
         <w:t xml:space="preserve">    3.     </w:t>
       </w:r>
-      <w:bookmarkStart w:id="26" w:name="C20_P"/>
+      <w:bookmarkStart w:id="27" w:name="C20_P"/>
       <w:r>
         <w:t>Is New Consumer</w:t>
       </w:r>
-      <w:bookmarkEnd w:id="26"/>
+      <w:bookmarkEnd w:id="27"/>
     </w:p>
     <w:p>
       <w:r>
@@ -14753,8 +15094,27 @@
           <w:sz w:val="22"/>
           <w:szCs w:val="22"/>
         </w:rPr>
-        <w:t>. In case of a tie (i.e., multiple orders from the same Consumer ID have the same earliest date), the function picks the Order ID that appears first in the </w:t>
-      </w:r>
+        <w:t xml:space="preserve">. In </w:t>
+      </w:r>
+      <w:proofErr w:type="gramStart"/>
+      <w:r>
+        <w:rPr>
+          <w:rFonts w:asciiTheme="minorHAnsi" w:hAnsiTheme="minorHAnsi" w:cstheme="minorHAnsi"/>
+          <w:sz w:val="22"/>
+          <w:szCs w:val="22"/>
+        </w:rPr>
+        <w:t>case</w:t>
+      </w:r>
+      <w:proofErr w:type="gramEnd"/>
+      <w:r>
+        <w:rPr>
+          <w:rFonts w:asciiTheme="minorHAnsi" w:hAnsiTheme="minorHAnsi" w:cstheme="minorHAnsi"/>
+          <w:sz w:val="22"/>
+          <w:szCs w:val="22"/>
+        </w:rPr>
+        <w:t xml:space="preserve"> of a tie (i.e., multiple orders from the same Consumer ID have the same earliest date), the function picks the Order ID that appears first in the </w:t>
+      </w:r>
+      <w:proofErr w:type="spellStart"/>
       <w:r>
         <w:rPr>
           <w:rStyle w:val="HTMLCode"/>
@@ -14764,6 +15124,7 @@
         </w:rPr>
         <w:t>OrderID_Array</w:t>
       </w:r>
+      <w:proofErr w:type="spellEnd"/>
       <w:r>
         <w:rPr>
           <w:rFonts w:asciiTheme="minorHAnsi" w:hAnsiTheme="minorHAnsi" w:cstheme="minorHAnsi"/>
@@ -14787,6 +15148,7 @@
           <w14:ligatures w14:val="none"/>
         </w:rPr>
       </w:pPr>
+      <w:proofErr w:type="gramStart"/>
       <w:r>
         <w:rPr>
           <w:rFonts w:eastAsia="Times New Roman" w:cstheme="minorHAnsi"/>
@@ -14803,7 +15165,116 @@
           <w:kern w:val="0"/>
           <w14:ligatures w14:val="none"/>
         </w:rPr>
-        <w:t>(lookup_value, lookup_array, return_array, [if_not_found], [match_mode], [search_mode]):</w:t>
+        <w:t>(</w:t>
+      </w:r>
+      <w:proofErr w:type="spellStart"/>
+      <w:proofErr w:type="gramEnd"/>
+      <w:r>
+        <w:rPr>
+          <w:rFonts w:eastAsia="Times New Roman" w:cstheme="minorHAnsi"/>
+          <w:kern w:val="0"/>
+          <w14:ligatures w14:val="none"/>
+        </w:rPr>
+        <w:t>lookup_value</w:t>
+      </w:r>
+      <w:proofErr w:type="spellEnd"/>
+      <w:r>
+        <w:rPr>
+          <w:rFonts w:eastAsia="Times New Roman" w:cstheme="minorHAnsi"/>
+          <w:kern w:val="0"/>
+          <w14:ligatures w14:val="none"/>
+        </w:rPr>
+        <w:t xml:space="preserve">, </w:t>
+      </w:r>
+      <w:proofErr w:type="spellStart"/>
+      <w:r>
+        <w:rPr>
+          <w:rFonts w:eastAsia="Times New Roman" w:cstheme="minorHAnsi"/>
+          <w:kern w:val="0"/>
+          <w14:ligatures w14:val="none"/>
+        </w:rPr>
+        <w:t>lookup_array</w:t>
+      </w:r>
+      <w:proofErr w:type="spellEnd"/>
+      <w:r>
+        <w:rPr>
+          <w:rFonts w:eastAsia="Times New Roman" w:cstheme="minorHAnsi"/>
+          <w:kern w:val="0"/>
+          <w14:ligatures w14:val="none"/>
+        </w:rPr>
+        <w:t xml:space="preserve">, </w:t>
+      </w:r>
+      <w:proofErr w:type="spellStart"/>
+      <w:r>
+        <w:rPr>
+          <w:rFonts w:eastAsia="Times New Roman" w:cstheme="minorHAnsi"/>
+          <w:kern w:val="0"/>
+          <w14:ligatures w14:val="none"/>
+        </w:rPr>
+        <w:t>return_array</w:t>
+      </w:r>
+      <w:proofErr w:type="spellEnd"/>
+      <w:r>
+        <w:rPr>
+          <w:rFonts w:eastAsia="Times New Roman" w:cstheme="minorHAnsi"/>
+          <w:kern w:val="0"/>
+          <w14:ligatures w14:val="none"/>
+        </w:rPr>
+        <w:t>, [</w:t>
+      </w:r>
+      <w:proofErr w:type="spellStart"/>
+      <w:r>
+        <w:rPr>
+          <w:rFonts w:eastAsia="Times New Roman" w:cstheme="minorHAnsi"/>
+          <w:kern w:val="0"/>
+          <w14:ligatures w14:val="none"/>
+        </w:rPr>
+        <w:t>if_not_found</w:t>
+      </w:r>
+      <w:proofErr w:type="spellEnd"/>
+      <w:r>
+        <w:rPr>
+          <w:rFonts w:eastAsia="Times New Roman" w:cstheme="minorHAnsi"/>
+          <w:kern w:val="0"/>
+          <w14:ligatures w14:val="none"/>
+        </w:rPr>
+        <w:t>], [</w:t>
+      </w:r>
+      <w:proofErr w:type="spellStart"/>
+      <w:r>
+        <w:rPr>
+          <w:rFonts w:eastAsia="Times New Roman" w:cstheme="minorHAnsi"/>
+          <w:kern w:val="0"/>
+          <w14:ligatures w14:val="none"/>
+        </w:rPr>
+        <w:t>match_mode</w:t>
+      </w:r>
+      <w:proofErr w:type="spellEnd"/>
+      <w:r>
+        <w:rPr>
+          <w:rFonts w:eastAsia="Times New Roman" w:cstheme="minorHAnsi"/>
+          <w:kern w:val="0"/>
+          <w14:ligatures w14:val="none"/>
+        </w:rPr>
+        <w:t>], [</w:t>
+      </w:r>
+      <w:proofErr w:type="spellStart"/>
+      <w:r>
+        <w:rPr>
+          <w:rFonts w:eastAsia="Times New Roman" w:cstheme="minorHAnsi"/>
+          <w:kern w:val="0"/>
+          <w14:ligatures w14:val="none"/>
+        </w:rPr>
+        <w:t>search_mode</w:t>
+      </w:r>
+      <w:proofErr w:type="spellEnd"/>
+      <w:r>
+        <w:rPr>
+          <w:rFonts w:eastAsia="Times New Roman" w:cstheme="minorHAnsi"/>
+          <w:kern w:val="0"/>
+          <w14:ligatures w14:val="none"/>
+        </w:rPr>
+        <w:t>]):</w:t>
       </w:r>
     </w:p>
     <w:p>
@@ -14819,13 +15290,77 @@
           <w14:ligatures w14:val="none"/>
         </w:rPr>
       </w:pPr>
+      <w:proofErr w:type="spellStart"/>
       <w:r>
         <w:rPr>
           <w:rFonts w:eastAsia="Times New Roman" w:cstheme="minorHAnsi"/>
           <w:kern w:val="0"/>
           <w14:ligatures w14:val="none"/>
         </w:rPr>
-        <w:t>lookup_value: This is the earliest date for the current Consumer ID (A2). It’s found by taking the minimum date from the DATE_Array where the ConsumerID_Array equals A2. If the ConsumerID_Array doesn’t equal A2, the function uses 45261 (which represents a date far in the future, assuming Excel’s standard date system where 1 represents January 1, 1900).</w:t>
+        <w:t>lookup_value</w:t>
+      </w:r>
+      <w:proofErr w:type="spellEnd"/>
+      <w:r>
+        <w:rPr>
+          <w:rFonts w:eastAsia="Times New Roman" w:cstheme="minorHAnsi"/>
+          <w:kern w:val="0"/>
+          <w14:ligatures w14:val="none"/>
+        </w:rPr>
+        <w:t>: This is the earliest date for the current Consumer ID (A2). It’s found by taking the minimum date from the </w:t>
+      </w:r>
+      <w:proofErr w:type="spellStart"/>
+      <w:r>
+        <w:rPr>
+          <w:rFonts w:eastAsia="Times New Roman" w:cstheme="minorHAnsi"/>
+          <w:kern w:val="0"/>
+          <w14:ligatures w14:val="none"/>
+        </w:rPr>
+        <w:t>DATE_Array</w:t>
+      </w:r>
+      <w:proofErr w:type="spellEnd"/>
+      <w:r>
+        <w:rPr>
+          <w:rFonts w:eastAsia="Times New Roman" w:cstheme="minorHAnsi"/>
+          <w:kern w:val="0"/>
+          <w14:ligatures w14:val="none"/>
+        </w:rPr>
+        <w:t> where the </w:t>
+      </w:r>
+      <w:proofErr w:type="spellStart"/>
+      <w:r>
+        <w:rPr>
+          <w:rFonts w:eastAsia="Times New Roman" w:cstheme="minorHAnsi"/>
+          <w:kern w:val="0"/>
+          <w14:ligatures w14:val="none"/>
+        </w:rPr>
+        <w:t>ConsumerID_Array</w:t>
+      </w:r>
+      <w:proofErr w:type="spellEnd"/>
+      <w:r>
+        <w:rPr>
+          <w:rFonts w:eastAsia="Times New Roman" w:cstheme="minorHAnsi"/>
+          <w:kern w:val="0"/>
+          <w14:ligatures w14:val="none"/>
+        </w:rPr>
+        <w:t> equals A2. If the </w:t>
+      </w:r>
+      <w:proofErr w:type="spellStart"/>
+      <w:r>
+        <w:rPr>
+          <w:rFonts w:eastAsia="Times New Roman" w:cstheme="minorHAnsi"/>
+          <w:kern w:val="0"/>
+          <w14:ligatures w14:val="none"/>
+        </w:rPr>
+        <w:t>ConsumerID_Array</w:t>
+      </w:r>
+      <w:proofErr w:type="spellEnd"/>
+      <w:r>
+        <w:rPr>
+          <w:rFonts w:eastAsia="Times New Roman" w:cstheme="minorHAnsi"/>
+          <w:kern w:val="0"/>
+          <w14:ligatures w14:val="none"/>
+        </w:rPr>
+        <w:t> doesn’t equal A2, the function uses 45261 (which represents a date far in the future, assuming Excel’s standard date system where 1 represents January 1, 1900).</w:t>
       </w:r>
     </w:p>
     <w:p>
@@ -14841,13 +15376,41 @@
           <w14:ligatures w14:val="none"/>
         </w:rPr>
       </w:pPr>
+      <w:proofErr w:type="spellStart"/>
       <w:r>
         <w:rPr>
           <w:rFonts w:eastAsia="Times New Roman" w:cstheme="minorHAnsi"/>
           <w:kern w:val="0"/>
           <w14:ligatures w14:val="none"/>
         </w:rPr>
-        <w:t>lookup_array: This is the same array used to find the lookup_value.</w:t>
+        <w:t>lookup_array</w:t>
+      </w:r>
+      <w:proofErr w:type="spellEnd"/>
+      <w:r>
+        <w:rPr>
+          <w:rFonts w:eastAsia="Times New Roman" w:cstheme="minorHAnsi"/>
+          <w:kern w:val="0"/>
+          <w14:ligatures w14:val="none"/>
+        </w:rPr>
+        <w:t>: This is the same array used to find the </w:t>
+      </w:r>
+      <w:proofErr w:type="spellStart"/>
+      <w:r>
+        <w:rPr>
+          <w:rFonts w:eastAsia="Times New Roman" w:cstheme="minorHAnsi"/>
+          <w:kern w:val="0"/>
+          <w14:ligatures w14:val="none"/>
+        </w:rPr>
+        <w:t>lookup_value</w:t>
+      </w:r>
+      <w:proofErr w:type="spellEnd"/>
+      <w:r>
+        <w:rPr>
+          <w:rFonts w:eastAsia="Times New Roman" w:cstheme="minorHAnsi"/>
+          <w:kern w:val="0"/>
+          <w14:ligatures w14:val="none"/>
+        </w:rPr>
+        <w:t>.</w:t>
       </w:r>
     </w:p>
     <w:p>
@@ -14863,13 +15426,41 @@
           <w14:ligatures w14:val="none"/>
         </w:rPr>
       </w:pPr>
+      <w:proofErr w:type="spellStart"/>
       <w:r>
         <w:rPr>
           <w:rFonts w:eastAsia="Times New Roman" w:cstheme="minorHAnsi"/>
           <w:kern w:val="0"/>
           <w14:ligatures w14:val="none"/>
         </w:rPr>
-        <w:t>return_array: This is the OrderID_Array from which the XLOOKUP function will return an Order ID.</w:t>
+        <w:t>return_array</w:t>
+      </w:r>
+      <w:proofErr w:type="spellEnd"/>
+      <w:r>
+        <w:rPr>
+          <w:rFonts w:eastAsia="Times New Roman" w:cstheme="minorHAnsi"/>
+          <w:kern w:val="0"/>
+          <w14:ligatures w14:val="none"/>
+        </w:rPr>
+        <w:t>: This is the </w:t>
+      </w:r>
+      <w:proofErr w:type="spellStart"/>
+      <w:r>
+        <w:rPr>
+          <w:rFonts w:eastAsia="Times New Roman" w:cstheme="minorHAnsi"/>
+          <w:kern w:val="0"/>
+          <w14:ligatures w14:val="none"/>
+        </w:rPr>
+        <w:t>OrderID_Array</w:t>
+      </w:r>
+      <w:proofErr w:type="spellEnd"/>
+      <w:r>
+        <w:rPr>
+          <w:rFonts w:eastAsia="Times New Roman" w:cstheme="minorHAnsi"/>
+          <w:kern w:val="0"/>
+          <w14:ligatures w14:val="none"/>
+        </w:rPr>
+        <w:t> from which the XLOOKUP function will return an Order ID.</w:t>
       </w:r>
     </w:p>
     <w:p>
@@ -14891,7 +15482,61 @@
           <w:kern w:val="0"/>
           <w14:ligatures w14:val="none"/>
         </w:rPr>
-        <w:t>[if_not_found]: If the lookup_value is not found in the lookup_array, the function returns 0.</w:t>
+        <w:t>[</w:t>
+      </w:r>
+      <w:proofErr w:type="spellStart"/>
+      <w:r>
+        <w:rPr>
+          <w:rFonts w:eastAsia="Times New Roman" w:cstheme="minorHAnsi"/>
+          <w:kern w:val="0"/>
+          <w14:ligatures w14:val="none"/>
+        </w:rPr>
+        <w:t>if_not_found</w:t>
+      </w:r>
+      <w:proofErr w:type="spellEnd"/>
+      <w:r>
+        <w:rPr>
+          <w:rFonts w:eastAsia="Times New Roman" w:cstheme="minorHAnsi"/>
+          <w:kern w:val="0"/>
+          <w14:ligatures w14:val="none"/>
+        </w:rPr>
+        <w:t>]: If the </w:t>
+      </w:r>
+      <w:proofErr w:type="spellStart"/>
+      <w:r>
+        <w:rPr>
+          <w:rFonts w:eastAsia="Times New Roman" w:cstheme="minorHAnsi"/>
+          <w:kern w:val="0"/>
+          <w14:ligatures w14:val="none"/>
+        </w:rPr>
+        <w:t>lookup_value</w:t>
+      </w:r>
+      <w:proofErr w:type="spellEnd"/>
+      <w:r>
+        <w:rPr>
+          <w:rFonts w:eastAsia="Times New Roman" w:cstheme="minorHAnsi"/>
+          <w:kern w:val="0"/>
+          <w14:ligatures w14:val="none"/>
+        </w:rPr>
+        <w:t> is not found in the </w:t>
+      </w:r>
+      <w:proofErr w:type="spellStart"/>
+      <w:r>
+        <w:rPr>
+          <w:rFonts w:eastAsia="Times New Roman" w:cstheme="minorHAnsi"/>
+          <w:kern w:val="0"/>
+          <w14:ligatures w14:val="none"/>
+        </w:rPr>
+        <w:t>lookup_array</w:t>
+      </w:r>
+      <w:proofErr w:type="spellEnd"/>
+      <w:r>
+        <w:rPr>
+          <w:rFonts w:eastAsia="Times New Roman" w:cstheme="minorHAnsi"/>
+          <w:kern w:val="0"/>
+          <w14:ligatures w14:val="none"/>
+        </w:rPr>
+        <w:t>, the function returns 0.</w:t>
       </w:r>
     </w:p>
     <w:p>
@@ -14913,7 +15558,25 @@
           <w:kern w:val="0"/>
           <w14:ligatures w14:val="none"/>
         </w:rPr>
-        <w:t>[match_mode]: This is set to 0 to find an exact match.</w:t>
+        <w:t>[</w:t>
+      </w:r>
+      <w:proofErr w:type="spellStart"/>
+      <w:r>
+        <w:rPr>
+          <w:rFonts w:eastAsia="Times New Roman" w:cstheme="minorHAnsi"/>
+          <w:kern w:val="0"/>
+          <w14:ligatures w14:val="none"/>
+        </w:rPr>
+        <w:t>match_mode</w:t>
+      </w:r>
+      <w:proofErr w:type="spellEnd"/>
+      <w:r>
+        <w:rPr>
+          <w:rFonts w:eastAsia="Times New Roman" w:cstheme="minorHAnsi"/>
+          <w:kern w:val="0"/>
+          <w14:ligatures w14:val="none"/>
+        </w:rPr>
+        <w:t>]: This is set to 0 to find an exact match.</w:t>
       </w:r>
     </w:p>
     <w:p>
@@ -14935,7 +15598,25 @@
           <w:kern w:val="0"/>
           <w14:ligatures w14:val="none"/>
         </w:rPr>
-        <w:t>[search_mode]: This is set to 1 to search from first to last.</w:t>
+        <w:t>[</w:t>
+      </w:r>
+      <w:proofErr w:type="spellStart"/>
+      <w:r>
+        <w:rPr>
+          <w:rFonts w:eastAsia="Times New Roman" w:cstheme="minorHAnsi"/>
+          <w:kern w:val="0"/>
+          <w14:ligatures w14:val="none"/>
+        </w:rPr>
+        <w:t>search_mode</w:t>
+      </w:r>
+      <w:proofErr w:type="spellEnd"/>
+      <w:r>
+        <w:rPr>
+          <w:rFonts w:eastAsia="Times New Roman" w:cstheme="minorHAnsi"/>
+          <w:kern w:val="0"/>
+          <w14:ligatures w14:val="none"/>
+        </w:rPr>
+        <w:t>]: This is set to 1 to search from first to last.</w:t>
       </w:r>
     </w:p>
     <w:p>
@@ -14951,6 +15632,7 @@
           <w14:ligatures w14:val="none"/>
         </w:rPr>
       </w:pPr>
+      <w:proofErr w:type="gramStart"/>
       <w:r>
         <w:rPr>
           <w:rFonts w:eastAsia="Times New Roman" w:cstheme="minorHAnsi"/>
@@ -14967,7 +15649,62 @@
           <w:kern w:val="0"/>
           <w14:ligatures w14:val="none"/>
         </w:rPr>
-        <w:t>(logical_test, [value_if_true], [value_if_false]):</w:t>
+        <w:t>(</w:t>
+      </w:r>
+      <w:proofErr w:type="spellStart"/>
+      <w:proofErr w:type="gramEnd"/>
+      <w:r>
+        <w:rPr>
+          <w:rFonts w:eastAsia="Times New Roman" w:cstheme="minorHAnsi"/>
+          <w:kern w:val="0"/>
+          <w14:ligatures w14:val="none"/>
+        </w:rPr>
+        <w:t>logical_test</w:t>
+      </w:r>
+      <w:proofErr w:type="spellEnd"/>
+      <w:r>
+        <w:rPr>
+          <w:rFonts w:eastAsia="Times New Roman" w:cstheme="minorHAnsi"/>
+          <w:kern w:val="0"/>
+          <w14:ligatures w14:val="none"/>
+        </w:rPr>
+        <w:t>, [</w:t>
+      </w:r>
+      <w:proofErr w:type="spellStart"/>
+      <w:r>
+        <w:rPr>
+          <w:rFonts w:eastAsia="Times New Roman" w:cstheme="minorHAnsi"/>
+          <w:kern w:val="0"/>
+          <w14:ligatures w14:val="none"/>
+        </w:rPr>
+        <w:t>value_if_true</w:t>
+      </w:r>
+      <w:proofErr w:type="spellEnd"/>
+      <w:r>
+        <w:rPr>
+          <w:rFonts w:eastAsia="Times New Roman" w:cstheme="minorHAnsi"/>
+          <w:kern w:val="0"/>
+          <w14:ligatures w14:val="none"/>
+        </w:rPr>
+        <w:t>], [</w:t>
+      </w:r>
+      <w:proofErr w:type="spellStart"/>
+      <w:r>
+        <w:rPr>
+          <w:rFonts w:eastAsia="Times New Roman" w:cstheme="minorHAnsi"/>
+          <w:kern w:val="0"/>
+          <w14:ligatures w14:val="none"/>
+        </w:rPr>
+        <w:t>value_if_false</w:t>
+      </w:r>
+      <w:proofErr w:type="spellEnd"/>
+      <w:r>
+        <w:rPr>
+          <w:rFonts w:eastAsia="Times New Roman" w:cstheme="minorHAnsi"/>
+          <w:kern w:val="0"/>
+          <w14:ligatures w14:val="none"/>
+        </w:rPr>
+        <w:t>]):</w:t>
       </w:r>
     </w:p>
     <w:p>
@@ -14983,13 +15720,23 @@
           <w14:ligatures w14:val="none"/>
         </w:rPr>
       </w:pPr>
+      <w:proofErr w:type="spellStart"/>
       <w:r>
         <w:rPr>
           <w:rFonts w:eastAsia="Times New Roman" w:cstheme="minorHAnsi"/>
           <w:kern w:val="0"/>
           <w14:ligatures w14:val="none"/>
         </w:rPr>
-        <w:t>logical_test: This checks if the current Order ID (B2) is equal to the Order ID returned from the XLOOKUP function.</w:t>
+        <w:t>logical_test</w:t>
+      </w:r>
+      <w:proofErr w:type="spellEnd"/>
+      <w:r>
+        <w:rPr>
+          <w:rFonts w:eastAsia="Times New Roman" w:cstheme="minorHAnsi"/>
+          <w:kern w:val="0"/>
+          <w14:ligatures w14:val="none"/>
+        </w:rPr>
+        <w:t>: This checks if the current Order ID (B2) is equal to the Order ID returned from the XLOOKUP function.</w:t>
       </w:r>
     </w:p>
     <w:p>
@@ -15011,7 +15758,43 @@
           <w:kern w:val="0"/>
           <w14:ligatures w14:val="none"/>
         </w:rPr>
-        <w:t>[value_if_true]: If the logical_test is true (i.e., the current Order ID is the one associated with the earliest date for the current Consumer ID), the function returns 1.</w:t>
+        <w:t>[</w:t>
+      </w:r>
+      <w:proofErr w:type="spellStart"/>
+      <w:r>
+        <w:rPr>
+          <w:rFonts w:eastAsia="Times New Roman" w:cstheme="minorHAnsi"/>
+          <w:kern w:val="0"/>
+          <w14:ligatures w14:val="none"/>
+        </w:rPr>
+        <w:t>value_if_true</w:t>
+      </w:r>
+      <w:proofErr w:type="spellEnd"/>
+      <w:r>
+        <w:rPr>
+          <w:rFonts w:eastAsia="Times New Roman" w:cstheme="minorHAnsi"/>
+          <w:kern w:val="0"/>
+          <w14:ligatures w14:val="none"/>
+        </w:rPr>
+        <w:t>]: If the </w:t>
+      </w:r>
+      <w:proofErr w:type="spellStart"/>
+      <w:r>
+        <w:rPr>
+          <w:rFonts w:eastAsia="Times New Roman" w:cstheme="minorHAnsi"/>
+          <w:kern w:val="0"/>
+          <w14:ligatures w14:val="none"/>
+        </w:rPr>
+        <w:t>logical_test</w:t>
+      </w:r>
+      <w:proofErr w:type="spellEnd"/>
+      <w:r>
+        <w:rPr>
+          <w:rFonts w:eastAsia="Times New Roman" w:cstheme="minorHAnsi"/>
+          <w:kern w:val="0"/>
+          <w14:ligatures w14:val="none"/>
+        </w:rPr>
+        <w:t> is true (i.e., the current Order ID is the one associated with the earliest date for the current Consumer ID), the function returns 1.</w:t>
       </w:r>
     </w:p>
     <w:p>
@@ -15033,7 +15816,43 @@
           <w:kern w:val="0"/>
           <w14:ligatures w14:val="none"/>
         </w:rPr>
-        <w:t>[value_if_false]: If the logical_test is false (i.e., the current Order ID is not the one associated with the earliest date for the current Consumer ID), the function returns 0.</w:t>
+        <w:t>[</w:t>
+      </w:r>
+      <w:proofErr w:type="spellStart"/>
+      <w:r>
+        <w:rPr>
+          <w:rFonts w:eastAsia="Times New Roman" w:cstheme="minorHAnsi"/>
+          <w:kern w:val="0"/>
+          <w14:ligatures w14:val="none"/>
+        </w:rPr>
+        <w:t>value_if_false</w:t>
+      </w:r>
+      <w:proofErr w:type="spellEnd"/>
+      <w:r>
+        <w:rPr>
+          <w:rFonts w:eastAsia="Times New Roman" w:cstheme="minorHAnsi"/>
+          <w:kern w:val="0"/>
+          <w14:ligatures w14:val="none"/>
+        </w:rPr>
+        <w:t>]: If the </w:t>
+      </w:r>
+      <w:proofErr w:type="spellStart"/>
+      <w:r>
+        <w:rPr>
+          <w:rFonts w:eastAsia="Times New Roman" w:cstheme="minorHAnsi"/>
+          <w:kern w:val="0"/>
+          <w14:ligatures w14:val="none"/>
+        </w:rPr>
+        <w:t>logical_test</w:t>
+      </w:r>
+      <w:proofErr w:type="spellEnd"/>
+      <w:r>
+        <w:rPr>
+          <w:rFonts w:eastAsia="Times New Roman" w:cstheme="minorHAnsi"/>
+          <w:kern w:val="0"/>
+          <w14:ligatures w14:val="none"/>
+        </w:rPr>
+        <w:t> is false (i.e., the current Order ID is not the one associated with the earliest date for the current Consumer ID), the function returns 0.</w:t>
       </w:r>
     </w:p>
     <w:p>
@@ -15217,11 +16036,11 @@
         <w:lastRenderedPageBreak/>
         <w:t xml:space="preserve">4.    </w:t>
       </w:r>
-      <w:bookmarkStart w:id="27" w:name="C21_P"/>
+      <w:bookmarkStart w:id="28" w:name="C21_P"/>
       <w:r>
         <w:t>Is Last Order</w:t>
       </w:r>
-      <w:bookmarkEnd w:id="27"/>
+      <w:bookmarkEnd w:id="28"/>
     </w:p>
     <w:p>
       <w:pPr>
@@ -15533,6 +16352,7 @@
         </w:rPr>
         <w:t xml:space="preserve"> in the </w:t>
       </w:r>
+      <w:proofErr w:type="spellStart"/>
       <w:r>
         <w:rPr>
           <w:rStyle w:val="HTMLCode"/>
@@ -15542,6 +16362,7 @@
         </w:rPr>
         <w:t>OrderID_Array</w:t>
       </w:r>
+      <w:proofErr w:type="spellEnd"/>
       <w:r>
         <w:rPr>
           <w:rFonts w:asciiTheme="minorHAnsi" w:hAnsiTheme="minorHAnsi" w:cstheme="minorHAnsi"/>
@@ -15565,6 +16386,7 @@
           <w14:ligatures w14:val="none"/>
         </w:rPr>
       </w:pPr>
+      <w:proofErr w:type="gramStart"/>
       <w:r>
         <w:rPr>
           <w:rFonts w:eastAsia="Times New Roman" w:cstheme="minorHAnsi"/>
@@ -15581,7 +16403,116 @@
           <w:kern w:val="0"/>
           <w14:ligatures w14:val="none"/>
         </w:rPr>
-        <w:t>(lookup_value, lookup_array, return_array, [if_not_found], [match_mode], [search_mode]):</w:t>
+        <w:t>(</w:t>
+      </w:r>
+      <w:proofErr w:type="spellStart"/>
+      <w:proofErr w:type="gramEnd"/>
+      <w:r>
+        <w:rPr>
+          <w:rFonts w:eastAsia="Times New Roman" w:cstheme="minorHAnsi"/>
+          <w:kern w:val="0"/>
+          <w14:ligatures w14:val="none"/>
+        </w:rPr>
+        <w:t>lookup_value</w:t>
+      </w:r>
+      <w:proofErr w:type="spellEnd"/>
+      <w:r>
+        <w:rPr>
+          <w:rFonts w:eastAsia="Times New Roman" w:cstheme="minorHAnsi"/>
+          <w:kern w:val="0"/>
+          <w14:ligatures w14:val="none"/>
+        </w:rPr>
+        <w:t xml:space="preserve">, </w:t>
+      </w:r>
+      <w:proofErr w:type="spellStart"/>
+      <w:r>
+        <w:rPr>
+          <w:rFonts w:eastAsia="Times New Roman" w:cstheme="minorHAnsi"/>
+          <w:kern w:val="0"/>
+          <w14:ligatures w14:val="none"/>
+        </w:rPr>
+        <w:t>lookup_array</w:t>
+      </w:r>
+      <w:proofErr w:type="spellEnd"/>
+      <w:r>
+        <w:rPr>
+          <w:rFonts w:eastAsia="Times New Roman" w:cstheme="minorHAnsi"/>
+          <w:kern w:val="0"/>
+          <w14:ligatures w14:val="none"/>
+        </w:rPr>
+        <w:t xml:space="preserve">, </w:t>
+      </w:r>
+      <w:proofErr w:type="spellStart"/>
+      <w:r>
+        <w:rPr>
+          <w:rFonts w:eastAsia="Times New Roman" w:cstheme="minorHAnsi"/>
+          <w:kern w:val="0"/>
+          <w14:ligatures w14:val="none"/>
+        </w:rPr>
+        <w:t>return_array</w:t>
+      </w:r>
+      <w:proofErr w:type="spellEnd"/>
+      <w:r>
+        <w:rPr>
+          <w:rFonts w:eastAsia="Times New Roman" w:cstheme="minorHAnsi"/>
+          <w:kern w:val="0"/>
+          <w14:ligatures w14:val="none"/>
+        </w:rPr>
+        <w:t>, [</w:t>
+      </w:r>
+      <w:proofErr w:type="spellStart"/>
+      <w:r>
+        <w:rPr>
+          <w:rFonts w:eastAsia="Times New Roman" w:cstheme="minorHAnsi"/>
+          <w:kern w:val="0"/>
+          <w14:ligatures w14:val="none"/>
+        </w:rPr>
+        <w:t>if_not_found</w:t>
+      </w:r>
+      <w:proofErr w:type="spellEnd"/>
+      <w:r>
+        <w:rPr>
+          <w:rFonts w:eastAsia="Times New Roman" w:cstheme="minorHAnsi"/>
+          <w:kern w:val="0"/>
+          <w14:ligatures w14:val="none"/>
+        </w:rPr>
+        <w:t>], [</w:t>
+      </w:r>
+      <w:proofErr w:type="spellStart"/>
+      <w:r>
+        <w:rPr>
+          <w:rFonts w:eastAsia="Times New Roman" w:cstheme="minorHAnsi"/>
+          <w:kern w:val="0"/>
+          <w14:ligatures w14:val="none"/>
+        </w:rPr>
+        <w:t>match_mode</w:t>
+      </w:r>
+      <w:proofErr w:type="spellEnd"/>
+      <w:r>
+        <w:rPr>
+          <w:rFonts w:eastAsia="Times New Roman" w:cstheme="minorHAnsi"/>
+          <w:kern w:val="0"/>
+          <w14:ligatures w14:val="none"/>
+        </w:rPr>
+        <w:t>], [</w:t>
+      </w:r>
+      <w:proofErr w:type="spellStart"/>
+      <w:r>
+        <w:rPr>
+          <w:rFonts w:eastAsia="Times New Roman" w:cstheme="minorHAnsi"/>
+          <w:kern w:val="0"/>
+          <w14:ligatures w14:val="none"/>
+        </w:rPr>
+        <w:t>search_mode</w:t>
+      </w:r>
+      <w:proofErr w:type="spellEnd"/>
+      <w:r>
+        <w:rPr>
+          <w:rFonts w:eastAsia="Times New Roman" w:cstheme="minorHAnsi"/>
+          <w:kern w:val="0"/>
+          <w14:ligatures w14:val="none"/>
+        </w:rPr>
+        <w:t>]):</w:t>
       </w:r>
     </w:p>
     <w:p>
@@ -15597,21 +16528,23 @@
           <w14:ligatures w14:val="none"/>
         </w:rPr>
       </w:pPr>
+      <w:proofErr w:type="spellStart"/>
       <w:r>
         <w:rPr>
           <w:rFonts w:eastAsia="Times New Roman" w:cstheme="minorHAnsi"/>
           <w:kern w:val="0"/>
           <w14:ligatures w14:val="none"/>
         </w:rPr>
-        <w:t xml:space="preserve">lookup_value: This is the </w:t>
-      </w:r>
+        <w:t>lookup_value</w:t>
+      </w:r>
+      <w:proofErr w:type="spellEnd"/>
       <w:r>
         <w:rPr>
           <w:rFonts w:eastAsia="Times New Roman" w:cstheme="minorHAnsi"/>
           <w:kern w:val="0"/>
           <w14:ligatures w14:val="none"/>
         </w:rPr>
-        <w:t>latest</w:t>
+        <w:t xml:space="preserve">: This is the </w:t>
       </w:r>
       <w:r>
         <w:rPr>
@@ -15619,7 +16552,7 @@
           <w:kern w:val="0"/>
           <w14:ligatures w14:val="none"/>
         </w:rPr>
-        <w:t xml:space="preserve"> date for the current Consumer ID (A2). It’s found by taking the </w:t>
+        <w:t>latest</w:t>
       </w:r>
       <w:r>
         <w:rPr>
@@ -15627,7 +16560,7 @@
           <w:kern w:val="0"/>
           <w14:ligatures w14:val="none"/>
         </w:rPr>
-        <w:t>maximum</w:t>
+        <w:t xml:space="preserve"> date for the current Consumer ID (A2). It’s found by taking the </w:t>
       </w:r>
       <w:r>
         <w:rPr>
@@ -15635,7 +16568,69 @@
           <w:kern w:val="0"/>
           <w14:ligatures w14:val="none"/>
         </w:rPr>
-        <w:t xml:space="preserve"> date from the DATE_Array where the ConsumerID_Array equals A2. If the ConsumerID_Array doesn’t equal A2, the function uses </w:t>
+        <w:t>maximum</w:t>
+      </w:r>
+      <w:r>
+        <w:rPr>
+          <w:rFonts w:eastAsia="Times New Roman" w:cstheme="minorHAnsi"/>
+          <w:kern w:val="0"/>
+          <w14:ligatures w14:val="none"/>
+        </w:rPr>
+        <w:t xml:space="preserve"> date from the </w:t>
+      </w:r>
+      <w:proofErr w:type="spellStart"/>
+      <w:r>
+        <w:rPr>
+          <w:rFonts w:eastAsia="Times New Roman" w:cstheme="minorHAnsi"/>
+          <w:kern w:val="0"/>
+          <w14:ligatures w14:val="none"/>
+        </w:rPr>
+        <w:t>DATE_Array</w:t>
+      </w:r>
+      <w:proofErr w:type="spellEnd"/>
+      <w:r>
+        <w:rPr>
+          <w:rFonts w:eastAsia="Times New Roman" w:cstheme="minorHAnsi"/>
+          <w:kern w:val="0"/>
+          <w14:ligatures w14:val="none"/>
+        </w:rPr>
+        <w:t> where the </w:t>
+      </w:r>
+      <w:proofErr w:type="spellStart"/>
+      <w:r>
+        <w:rPr>
+          <w:rFonts w:eastAsia="Times New Roman" w:cstheme="minorHAnsi"/>
+          <w:kern w:val="0"/>
+          <w14:ligatures w14:val="none"/>
+        </w:rPr>
+        <w:t>ConsumerID_Array</w:t>
+      </w:r>
+      <w:proofErr w:type="spellEnd"/>
+      <w:r>
+        <w:rPr>
+          <w:rFonts w:eastAsia="Times New Roman" w:cstheme="minorHAnsi"/>
+          <w:kern w:val="0"/>
+          <w14:ligatures w14:val="none"/>
+        </w:rPr>
+        <w:t> equals A2. If the </w:t>
+      </w:r>
+      <w:proofErr w:type="spellStart"/>
+      <w:r>
+        <w:rPr>
+          <w:rFonts w:eastAsia="Times New Roman" w:cstheme="minorHAnsi"/>
+          <w:kern w:val="0"/>
+          <w14:ligatures w14:val="none"/>
+        </w:rPr>
+        <w:t>ConsumerID_Array</w:t>
+      </w:r>
+      <w:proofErr w:type="spellEnd"/>
+      <w:r>
+        <w:rPr>
+          <w:rFonts w:eastAsia="Times New Roman" w:cstheme="minorHAnsi"/>
+          <w:kern w:val="0"/>
+          <w14:ligatures w14:val="none"/>
+        </w:rPr>
+        <w:t> doesn’t equal A2, the function uses </w:t>
       </w:r>
       <w:r>
         <w:rPr>
@@ -15667,13 +16662,41 @@
           <w14:ligatures w14:val="none"/>
         </w:rPr>
       </w:pPr>
+      <w:proofErr w:type="spellStart"/>
       <w:r>
         <w:rPr>
           <w:rFonts w:eastAsia="Times New Roman" w:cstheme="minorHAnsi"/>
           <w:kern w:val="0"/>
           <w14:ligatures w14:val="none"/>
         </w:rPr>
-        <w:t>lookup_array: This is the same array used to find the lookup_value.</w:t>
+        <w:t>lookup_array</w:t>
+      </w:r>
+      <w:proofErr w:type="spellEnd"/>
+      <w:r>
+        <w:rPr>
+          <w:rFonts w:eastAsia="Times New Roman" w:cstheme="minorHAnsi"/>
+          <w:kern w:val="0"/>
+          <w14:ligatures w14:val="none"/>
+        </w:rPr>
+        <w:t>: This is the same array used to find the </w:t>
+      </w:r>
+      <w:proofErr w:type="spellStart"/>
+      <w:r>
+        <w:rPr>
+          <w:rFonts w:eastAsia="Times New Roman" w:cstheme="minorHAnsi"/>
+          <w:kern w:val="0"/>
+          <w14:ligatures w14:val="none"/>
+        </w:rPr>
+        <w:t>lookup_value</w:t>
+      </w:r>
+      <w:proofErr w:type="spellEnd"/>
+      <w:r>
+        <w:rPr>
+          <w:rFonts w:eastAsia="Times New Roman" w:cstheme="minorHAnsi"/>
+          <w:kern w:val="0"/>
+          <w14:ligatures w14:val="none"/>
+        </w:rPr>
+        <w:t>.</w:t>
       </w:r>
     </w:p>
     <w:p>
@@ -15689,13 +16712,41 @@
           <w14:ligatures w14:val="none"/>
         </w:rPr>
       </w:pPr>
+      <w:proofErr w:type="spellStart"/>
       <w:r>
         <w:rPr>
           <w:rFonts w:eastAsia="Times New Roman" w:cstheme="minorHAnsi"/>
           <w:kern w:val="0"/>
           <w14:ligatures w14:val="none"/>
         </w:rPr>
-        <w:t>return_array: This is the OrderID_Array from which the XLOOKUP function will return an Order ID.</w:t>
+        <w:t>return_array</w:t>
+      </w:r>
+      <w:proofErr w:type="spellEnd"/>
+      <w:r>
+        <w:rPr>
+          <w:rFonts w:eastAsia="Times New Roman" w:cstheme="minorHAnsi"/>
+          <w:kern w:val="0"/>
+          <w14:ligatures w14:val="none"/>
+        </w:rPr>
+        <w:t>: This is the </w:t>
+      </w:r>
+      <w:proofErr w:type="spellStart"/>
+      <w:r>
+        <w:rPr>
+          <w:rFonts w:eastAsia="Times New Roman" w:cstheme="minorHAnsi"/>
+          <w:kern w:val="0"/>
+          <w14:ligatures w14:val="none"/>
+        </w:rPr>
+        <w:t>OrderID_Array</w:t>
+      </w:r>
+      <w:proofErr w:type="spellEnd"/>
+      <w:r>
+        <w:rPr>
+          <w:rFonts w:eastAsia="Times New Roman" w:cstheme="minorHAnsi"/>
+          <w:kern w:val="0"/>
+          <w14:ligatures w14:val="none"/>
+        </w:rPr>
+        <w:t> from which the XLOOKUP function will return an Order ID.</w:t>
       </w:r>
     </w:p>
     <w:p>
@@ -15717,7 +16768,61 @@
           <w:kern w:val="0"/>
           <w14:ligatures w14:val="none"/>
         </w:rPr>
-        <w:t>[if_not_found]: If the lookup_value is not found in the lookup_array, the function returns 0.</w:t>
+        <w:t>[</w:t>
+      </w:r>
+      <w:proofErr w:type="spellStart"/>
+      <w:r>
+        <w:rPr>
+          <w:rFonts w:eastAsia="Times New Roman" w:cstheme="minorHAnsi"/>
+          <w:kern w:val="0"/>
+          <w14:ligatures w14:val="none"/>
+        </w:rPr>
+        <w:t>if_not_found</w:t>
+      </w:r>
+      <w:proofErr w:type="spellEnd"/>
+      <w:r>
+        <w:rPr>
+          <w:rFonts w:eastAsia="Times New Roman" w:cstheme="minorHAnsi"/>
+          <w:kern w:val="0"/>
+          <w14:ligatures w14:val="none"/>
+        </w:rPr>
+        <w:t>]: If the </w:t>
+      </w:r>
+      <w:proofErr w:type="spellStart"/>
+      <w:r>
+        <w:rPr>
+          <w:rFonts w:eastAsia="Times New Roman" w:cstheme="minorHAnsi"/>
+          <w:kern w:val="0"/>
+          <w14:ligatures w14:val="none"/>
+        </w:rPr>
+        <w:t>lookup_value</w:t>
+      </w:r>
+      <w:proofErr w:type="spellEnd"/>
+      <w:r>
+        <w:rPr>
+          <w:rFonts w:eastAsia="Times New Roman" w:cstheme="minorHAnsi"/>
+          <w:kern w:val="0"/>
+          <w14:ligatures w14:val="none"/>
+        </w:rPr>
+        <w:t> is not found in the </w:t>
+      </w:r>
+      <w:proofErr w:type="spellStart"/>
+      <w:r>
+        <w:rPr>
+          <w:rFonts w:eastAsia="Times New Roman" w:cstheme="minorHAnsi"/>
+          <w:kern w:val="0"/>
+          <w14:ligatures w14:val="none"/>
+        </w:rPr>
+        <w:t>lookup_array</w:t>
+      </w:r>
+      <w:proofErr w:type="spellEnd"/>
+      <w:r>
+        <w:rPr>
+          <w:rFonts w:eastAsia="Times New Roman" w:cstheme="minorHAnsi"/>
+          <w:kern w:val="0"/>
+          <w14:ligatures w14:val="none"/>
+        </w:rPr>
+        <w:t>, the function returns 0.</w:t>
       </w:r>
     </w:p>
     <w:p>
@@ -15739,7 +16844,25 @@
           <w:kern w:val="0"/>
           <w14:ligatures w14:val="none"/>
         </w:rPr>
-        <w:t>[match_mode]: This is set to 0 to find an exact match.</w:t>
+        <w:t>[</w:t>
+      </w:r>
+      <w:proofErr w:type="spellStart"/>
+      <w:r>
+        <w:rPr>
+          <w:rFonts w:eastAsia="Times New Roman" w:cstheme="minorHAnsi"/>
+          <w:kern w:val="0"/>
+          <w14:ligatures w14:val="none"/>
+        </w:rPr>
+        <w:t>match_mode</w:t>
+      </w:r>
+      <w:proofErr w:type="spellEnd"/>
+      <w:r>
+        <w:rPr>
+          <w:rFonts w:eastAsia="Times New Roman" w:cstheme="minorHAnsi"/>
+          <w:kern w:val="0"/>
+          <w14:ligatures w14:val="none"/>
+        </w:rPr>
+        <w:t>]: This is set to 0 to find an exact match.</w:t>
       </w:r>
     </w:p>
     <w:p>
@@ -15761,7 +16884,25 @@
           <w:kern w:val="0"/>
           <w14:ligatures w14:val="none"/>
         </w:rPr>
-        <w:t>[search_mode]: This is set to </w:t>
+        <w:t>[</w:t>
+      </w:r>
+      <w:proofErr w:type="spellStart"/>
+      <w:r>
+        <w:rPr>
+          <w:rFonts w:eastAsia="Times New Roman" w:cstheme="minorHAnsi"/>
+          <w:kern w:val="0"/>
+          <w14:ligatures w14:val="none"/>
+        </w:rPr>
+        <w:t>search_mode</w:t>
+      </w:r>
+      <w:proofErr w:type="spellEnd"/>
+      <w:r>
+        <w:rPr>
+          <w:rFonts w:eastAsia="Times New Roman" w:cstheme="minorHAnsi"/>
+          <w:kern w:val="0"/>
+          <w14:ligatures w14:val="none"/>
+        </w:rPr>
+        <w:t>]: This is set to </w:t>
       </w:r>
       <w:r>
         <w:rPr>
@@ -15825,6 +16966,7 @@
           <w14:ligatures w14:val="none"/>
         </w:rPr>
       </w:pPr>
+      <w:proofErr w:type="gramStart"/>
       <w:r>
         <w:rPr>
           <w:rFonts w:eastAsia="Times New Roman" w:cstheme="minorHAnsi"/>
@@ -15841,7 +16983,62 @@
           <w:kern w:val="0"/>
           <w14:ligatures w14:val="none"/>
         </w:rPr>
-        <w:t>(logical_test, [value_if_true], [value_if_false]):</w:t>
+        <w:t>(</w:t>
+      </w:r>
+      <w:proofErr w:type="spellStart"/>
+      <w:proofErr w:type="gramEnd"/>
+      <w:r>
+        <w:rPr>
+          <w:rFonts w:eastAsia="Times New Roman" w:cstheme="minorHAnsi"/>
+          <w:kern w:val="0"/>
+          <w14:ligatures w14:val="none"/>
+        </w:rPr>
+        <w:t>logical_test</w:t>
+      </w:r>
+      <w:proofErr w:type="spellEnd"/>
+      <w:r>
+        <w:rPr>
+          <w:rFonts w:eastAsia="Times New Roman" w:cstheme="minorHAnsi"/>
+          <w:kern w:val="0"/>
+          <w14:ligatures w14:val="none"/>
+        </w:rPr>
+        <w:t>, [</w:t>
+      </w:r>
+      <w:proofErr w:type="spellStart"/>
+      <w:r>
+        <w:rPr>
+          <w:rFonts w:eastAsia="Times New Roman" w:cstheme="minorHAnsi"/>
+          <w:kern w:val="0"/>
+          <w14:ligatures w14:val="none"/>
+        </w:rPr>
+        <w:t>value_if_true</w:t>
+      </w:r>
+      <w:proofErr w:type="spellEnd"/>
+      <w:r>
+        <w:rPr>
+          <w:rFonts w:eastAsia="Times New Roman" w:cstheme="minorHAnsi"/>
+          <w:kern w:val="0"/>
+          <w14:ligatures w14:val="none"/>
+        </w:rPr>
+        <w:t>], [</w:t>
+      </w:r>
+      <w:proofErr w:type="spellStart"/>
+      <w:r>
+        <w:rPr>
+          <w:rFonts w:eastAsia="Times New Roman" w:cstheme="minorHAnsi"/>
+          <w:kern w:val="0"/>
+          <w14:ligatures w14:val="none"/>
+        </w:rPr>
+        <w:t>value_if_false</w:t>
+      </w:r>
+      <w:proofErr w:type="spellEnd"/>
+      <w:r>
+        <w:rPr>
+          <w:rFonts w:eastAsia="Times New Roman" w:cstheme="minorHAnsi"/>
+          <w:kern w:val="0"/>
+          <w14:ligatures w14:val="none"/>
+        </w:rPr>
+        <w:t>]):</w:t>
       </w:r>
     </w:p>
     <w:p>
@@ -15857,13 +17054,23 @@
           <w14:ligatures w14:val="none"/>
         </w:rPr>
       </w:pPr>
+      <w:proofErr w:type="spellStart"/>
       <w:r>
         <w:rPr>
           <w:rFonts w:eastAsia="Times New Roman" w:cstheme="minorHAnsi"/>
           <w:kern w:val="0"/>
           <w14:ligatures w14:val="none"/>
         </w:rPr>
-        <w:t>logical_test: This checks if the current Order ID (B2) is equal to the Order ID returned from the XLOOKUP function.</w:t>
+        <w:t>logical_test</w:t>
+      </w:r>
+      <w:proofErr w:type="spellEnd"/>
+      <w:r>
+        <w:rPr>
+          <w:rFonts w:eastAsia="Times New Roman" w:cstheme="minorHAnsi"/>
+          <w:kern w:val="0"/>
+          <w14:ligatures w14:val="none"/>
+        </w:rPr>
+        <w:t>: This checks if the current Order ID (B2) is equal to the Order ID returned from the XLOOKUP function.</w:t>
       </w:r>
     </w:p>
     <w:p>
@@ -15885,7 +17092,43 @@
           <w:kern w:val="0"/>
           <w14:ligatures w14:val="none"/>
         </w:rPr>
-        <w:t xml:space="preserve">[value_if_true]: If the logical_test is true (i.e., the current Order ID is the one associated with the </w:t>
+        <w:t>[</w:t>
+      </w:r>
+      <w:proofErr w:type="spellStart"/>
+      <w:r>
+        <w:rPr>
+          <w:rFonts w:eastAsia="Times New Roman" w:cstheme="minorHAnsi"/>
+          <w:kern w:val="0"/>
+          <w14:ligatures w14:val="none"/>
+        </w:rPr>
+        <w:t>value_if_true</w:t>
+      </w:r>
+      <w:proofErr w:type="spellEnd"/>
+      <w:r>
+        <w:rPr>
+          <w:rFonts w:eastAsia="Times New Roman" w:cstheme="minorHAnsi"/>
+          <w:kern w:val="0"/>
+          <w14:ligatures w14:val="none"/>
+        </w:rPr>
+        <w:t>]: If the </w:t>
+      </w:r>
+      <w:proofErr w:type="spellStart"/>
+      <w:r>
+        <w:rPr>
+          <w:rFonts w:eastAsia="Times New Roman" w:cstheme="minorHAnsi"/>
+          <w:kern w:val="0"/>
+          <w14:ligatures w14:val="none"/>
+        </w:rPr>
+        <w:t>logical_test</w:t>
+      </w:r>
+      <w:proofErr w:type="spellEnd"/>
+      <w:r>
+        <w:rPr>
+          <w:rFonts w:eastAsia="Times New Roman" w:cstheme="minorHAnsi"/>
+          <w:kern w:val="0"/>
+          <w14:ligatures w14:val="none"/>
+        </w:rPr>
+        <w:t xml:space="preserve"> is true (i.e., the current Order ID is the one associated with the </w:t>
       </w:r>
       <w:r>
         <w:rPr>
@@ -15923,7 +17166,43 @@
           <w:kern w:val="0"/>
           <w14:ligatures w14:val="none"/>
         </w:rPr>
-        <w:t xml:space="preserve">[value_if_false]: If the logical_test is false (i.e., the current Order ID is not the one associated with the </w:t>
+        <w:t>[</w:t>
+      </w:r>
+      <w:proofErr w:type="spellStart"/>
+      <w:r>
+        <w:rPr>
+          <w:rFonts w:eastAsia="Times New Roman" w:cstheme="minorHAnsi"/>
+          <w:kern w:val="0"/>
+          <w14:ligatures w14:val="none"/>
+        </w:rPr>
+        <w:t>value_if_false</w:t>
+      </w:r>
+      <w:proofErr w:type="spellEnd"/>
+      <w:r>
+        <w:rPr>
+          <w:rFonts w:eastAsia="Times New Roman" w:cstheme="minorHAnsi"/>
+          <w:kern w:val="0"/>
+          <w14:ligatures w14:val="none"/>
+        </w:rPr>
+        <w:t>]: If the </w:t>
+      </w:r>
+      <w:proofErr w:type="spellStart"/>
+      <w:r>
+        <w:rPr>
+          <w:rFonts w:eastAsia="Times New Roman" w:cstheme="minorHAnsi"/>
+          <w:kern w:val="0"/>
+          <w14:ligatures w14:val="none"/>
+        </w:rPr>
+        <w:t>logical_test</w:t>
+      </w:r>
+      <w:proofErr w:type="spellEnd"/>
+      <w:r>
+        <w:rPr>
+          <w:rFonts w:eastAsia="Times New Roman" w:cstheme="minorHAnsi"/>
+          <w:kern w:val="0"/>
+          <w14:ligatures w14:val="none"/>
+        </w:rPr>
+        <w:t xml:space="preserve"> is false (i.e., the current Order ID is not the one associated with the </w:t>
       </w:r>
       <w:r>
         <w:rPr>
@@ -16047,14 +17326,14 @@
         </w:rPr>
         <w:t xml:space="preserve">    5</w:t>
       </w:r>
-      <w:bookmarkStart w:id="28" w:name="C22_P"/>
+      <w:bookmarkStart w:id="29" w:name="C22_P"/>
       <w:r>
         <w:rPr>
           <w:rFonts w:cstheme="minorHAnsi"/>
         </w:rPr>
         <w:t>.     Is Discount</w:t>
       </w:r>
-      <w:bookmarkEnd w:id="28"/>
+      <w:bookmarkEnd w:id="29"/>
     </w:p>
     <w:p>
       <w:pPr>
@@ -16265,11 +17544,11 @@
         <w:lastRenderedPageBreak/>
         <w:t xml:space="preserve">   6.     </w:t>
       </w:r>
-      <w:bookmarkStart w:id="29" w:name="C23_P"/>
+      <w:bookmarkStart w:id="30" w:name="C23_P"/>
       <w:r>
         <w:t>Discount Category</w:t>
       </w:r>
-      <w:bookmarkEnd w:id="29"/>
+      <w:bookmarkEnd w:id="30"/>
     </w:p>
     <w:p>
       <w:r>
@@ -16294,15 +17573,20 @@
         <w:t xml:space="preserve"> </w:t>
       </w:r>
       <w:r>
-        <w:t xml:space="preserve">  Create a new column called “Discount Category” by </w:t>
-      </w:r>
-      <w:r>
-        <w:t>applying the formula (Discount/Total</w:t>
-      </w:r>
-    </w:p>
-    <w:p>
-      <w:r>
-        <w:t xml:space="preserve">                   order value)*100.</w:t>
+        <w:t xml:space="preserve">  Create a new column called “Discount Category” by applying the formula (Discount/Total</w:t>
+      </w:r>
+    </w:p>
+    <w:p>
+      <w:r>
+        <w:t xml:space="preserve">                   order </w:t>
+      </w:r>
+      <w:proofErr w:type="gramStart"/>
+      <w:r>
+        <w:t>value)*</w:t>
+      </w:r>
+      <w:proofErr w:type="gramEnd"/>
+      <w:r>
+        <w:t>100.</w:t>
       </w:r>
     </w:p>
     <w:p>
@@ -16376,8 +17660,6 @@
       </w:r>
       <w:r>
         <w:tab/>
-      </w:r>
-      <w:r>
         <w:t xml:space="preserve">  </w:t>
       </w:r>
     </w:p>
@@ -16451,10 +17733,13 @@
         </w:drawing>
       </w:r>
       <w:r>
-        <w:t xml:space="preserve">    </w:t>
-      </w:r>
-      <w:r>
-        <w:t>2.      Copy and paste as value.</w:t>
+        <w:t xml:space="preserve">    2</w:t>
+      </w:r>
+      <w:r>
+        <w:t xml:space="preserve">.   </w:t>
+      </w:r>
+      <w:r>
+        <w:t>Copy and paste as value.</w:t>
       </w:r>
     </w:p>
     <w:p>
@@ -16462,8 +17747,208 @@
         <w:ind w:left="360"/>
       </w:pPr>
     </w:p>
+    <w:p>
+      <w:r>
+        <w:t xml:space="preserve">   </w:t>
+      </w:r>
+      <w:r>
+        <w:t>7</w:t>
+      </w:r>
+      <w:r>
+        <w:t xml:space="preserve">.     </w:t>
+      </w:r>
+      <w:bookmarkStart w:id="31" w:name="C24_P"/>
+      <w:r>
+        <w:t>Number of Orders</w:t>
+      </w:r>
+    </w:p>
+    <w:bookmarkEnd w:id="31"/>
+    <w:p>
+      <w:r>
+        <w:t xml:space="preserve">            </w:t>
+      </w:r>
+      <w:r>
+        <w:rPr>
+          <w:b/>
+          <w:bCs/>
+        </w:rPr>
+        <w:t>Steps</w:t>
+      </w:r>
+      <w:r>
+        <w:t>:</w:t>
+      </w:r>
+    </w:p>
+    <w:p>
+      <w:r>
+        <w:rPr>
+          <w:noProof/>
+        </w:rPr>
+        <w:drawing>
+          <wp:anchor distT="0" distB="0" distL="114300" distR="114300" simplePos="0" relativeHeight="251766272" behindDoc="0" locked="0" layoutInCell="1" allowOverlap="1" wp14:anchorId="74B559AA" wp14:editId="1AF3CBF2">
+            <wp:simplePos x="0" y="0"/>
+            <wp:positionH relativeFrom="column">
+              <wp:posOffset>361950</wp:posOffset>
+            </wp:positionH>
+            <wp:positionV relativeFrom="paragraph">
+              <wp:posOffset>288290</wp:posOffset>
+            </wp:positionV>
+            <wp:extent cx="5598795" cy="1682750"/>
+            <wp:effectExtent l="0" t="0" r="1905" b="0"/>
+            <wp:wrapSquare wrapText="bothSides"/>
+            <wp:docPr id="688535832" name="Picture 1" descr="A screenshot of a computer&#10;&#10;Description automatically generated"/>
+            <wp:cNvGraphicFramePr>
+              <a:graphicFrameLocks xmlns:a="http://schemas.openxmlformats.org/drawingml/2006/main" noChangeAspect="1"/>
+            </wp:cNvGraphicFramePr>
+            <a:graphic xmlns:a="http://schemas.openxmlformats.org/drawingml/2006/main">
+              <a:graphicData uri="http://schemas.openxmlformats.org/drawingml/2006/picture">
+                <pic:pic xmlns:pic="http://schemas.openxmlformats.org/drawingml/2006/picture">
+                  <pic:nvPicPr>
+                    <pic:cNvPr id="688535832" name="Picture 1" descr="A screenshot of a computer&#10;&#10;Description automatically generated"/>
+                    <pic:cNvPicPr/>
+                  </pic:nvPicPr>
+                  <pic:blipFill>
+                    <a:blip r:embed="rId86">
+                      <a:extLst>
+                        <a:ext uri="{28A0092B-C50C-407E-A947-70E740481C1C}">
+                          <a14:useLocalDpi xmlns:a14="http://schemas.microsoft.com/office/drawing/2010/main" val="0"/>
+                        </a:ext>
+                      </a:extLst>
+                    </a:blip>
+                    <a:stretch>
+                      <a:fillRect/>
+                    </a:stretch>
+                  </pic:blipFill>
+                  <pic:spPr>
+                    <a:xfrm>
+                      <a:off x="0" y="0"/>
+                      <a:ext cx="5598795" cy="1682750"/>
+                    </a:xfrm>
+                    <a:prstGeom prst="rect">
+                      <a:avLst/>
+                    </a:prstGeom>
+                  </pic:spPr>
+                </pic:pic>
+              </a:graphicData>
+            </a:graphic>
+            <wp14:sizeRelH relativeFrom="margin">
+              <wp14:pctWidth>0</wp14:pctWidth>
+            </wp14:sizeRelH>
+            <wp14:sizeRelV relativeFrom="margin">
+              <wp14:pctHeight>0</wp14:pctHeight>
+            </wp14:sizeRelV>
+          </wp:anchor>
+        </w:drawing>
+      </w:r>
+      <w:r>
+        <w:t xml:space="preserve">            1.</w:t>
+      </w:r>
+      <w:r>
+        <w:t xml:space="preserve"> </w:t>
+      </w:r>
+      <w:r>
+        <w:t xml:space="preserve">  Create a new column called “</w:t>
+      </w:r>
+      <w:r>
+        <w:t>Number of Orders</w:t>
+      </w:r>
+      <w:r>
+        <w:t xml:space="preserve">” by using </w:t>
+      </w:r>
+      <w:r>
+        <w:rPr>
+          <w:b/>
+          <w:bCs/>
+        </w:rPr>
+        <w:t>COUNTIF</w:t>
+      </w:r>
+      <w:r>
+        <w:t xml:space="preserve"> function</w:t>
+      </w:r>
+      <w:r>
+        <w:t>s</w:t>
+      </w:r>
+      <w:r>
+        <w:t>.</w:t>
+      </w:r>
+    </w:p>
+    <w:p/>
+    <w:p/>
+    <w:p/>
+    <w:p/>
+    <w:p/>
+    <w:p/>
+    <w:p/>
+    <w:p>
+      <w:r>
+        <w:rPr>
+          <w:noProof/>
+        </w:rPr>
+        <w:lastRenderedPageBreak/>
+        <w:drawing>
+          <wp:anchor distT="0" distB="0" distL="114300" distR="114300" simplePos="0" relativeHeight="251767296" behindDoc="0" locked="0" layoutInCell="1" allowOverlap="1" wp14:anchorId="10322B87" wp14:editId="24D56459">
+            <wp:simplePos x="0" y="0"/>
+            <wp:positionH relativeFrom="margin">
+              <wp:align>right</wp:align>
+            </wp:positionH>
+            <wp:positionV relativeFrom="paragraph">
+              <wp:posOffset>195580</wp:posOffset>
+            </wp:positionV>
+            <wp:extent cx="5627370" cy="1438910"/>
+            <wp:effectExtent l="0" t="0" r="0" b="8890"/>
+            <wp:wrapSquare wrapText="bothSides"/>
+            <wp:docPr id="217837921" name="Picture 1" descr="A screenshot of a computer&#10;&#10;Description automatically generated"/>
+            <wp:cNvGraphicFramePr>
+              <a:graphicFrameLocks xmlns:a="http://schemas.openxmlformats.org/drawingml/2006/main" noChangeAspect="1"/>
+            </wp:cNvGraphicFramePr>
+            <a:graphic xmlns:a="http://schemas.openxmlformats.org/drawingml/2006/main">
+              <a:graphicData uri="http://schemas.openxmlformats.org/drawingml/2006/picture">
+                <pic:pic xmlns:pic="http://schemas.openxmlformats.org/drawingml/2006/picture">
+                  <pic:nvPicPr>
+                    <pic:cNvPr id="217837921" name="Picture 1" descr="A screenshot of a computer&#10;&#10;Description automatically generated"/>
+                    <pic:cNvPicPr/>
+                  </pic:nvPicPr>
+                  <pic:blipFill>
+                    <a:blip r:embed="rId87">
+                      <a:extLst>
+                        <a:ext uri="{28A0092B-C50C-407E-A947-70E740481C1C}">
+                          <a14:useLocalDpi xmlns:a14="http://schemas.microsoft.com/office/drawing/2010/main" val="0"/>
+                        </a:ext>
+                      </a:extLst>
+                    </a:blip>
+                    <a:stretch>
+                      <a:fillRect/>
+                    </a:stretch>
+                  </pic:blipFill>
+                  <pic:spPr>
+                    <a:xfrm>
+                      <a:off x="0" y="0"/>
+                      <a:ext cx="5627370" cy="1438910"/>
+                    </a:xfrm>
+                    <a:prstGeom prst="rect">
+                      <a:avLst/>
+                    </a:prstGeom>
+                  </pic:spPr>
+                </pic:pic>
+              </a:graphicData>
+            </a:graphic>
+            <wp14:sizeRelH relativeFrom="margin">
+              <wp14:pctWidth>0</wp14:pctWidth>
+            </wp14:sizeRelH>
+          </wp:anchor>
+        </w:drawing>
+      </w:r>
+      <w:r>
+        <w:t xml:space="preserve">            2.   Copy and paste as value.</w:t>
+      </w:r>
+    </w:p>
+    <w:p/>
+    <w:p/>
+    <w:p/>
+    <w:p/>
+    <w:p/>
+    <w:p/>
     <w:sectPr>
-      <w:footerReference w:type="default" r:id="rId86"/>
+      <w:footerReference w:type="default" r:id="rId88"/>
       <w:pgSz w:w="12240" w:h="15840"/>
       <w:pgMar w:top="1440" w:right="1440" w:bottom="1440" w:left="1440" w:header="708" w:footer="708" w:gutter="0"/>
       <w:pgBorders w:offsetFrom="page">
@@ -20711,7 +22196,7 @@
   <w:style w:type="paragraph" w:default="1" w:styleId="Normal">
     <w:name w:val="Normal"/>
     <w:qFormat/>
-    <w:rsid w:val="00B94DA5"/>
+    <w:rsid w:val="00A92DB9"/>
   </w:style>
   <w:style w:type="paragraph" w:styleId="Heading1">
     <w:name w:val="heading 1"/>
@@ -21345,27 +22830,6 @@
 </file>
 
 <file path=customXml/item1.xml><?xml version="1.0" encoding="utf-8"?>
-<p:properties xmlns:p="http://schemas.microsoft.com/office/2006/metadata/properties" xmlns:xsi="http://www.w3.org/2001/XMLSchema-instance" xmlns:pc="http://schemas.microsoft.com/office/infopath/2007/PartnerControls">
-  <documentManagement>
-    <_activity xmlns="781fea6b-f50e-4e49-a642-b42ac404d780" xsi:nil="true"/>
-  </documentManagement>
-</p:properties>
-</file>
-
-<file path=customXml/item2.xml><?xml version="1.0" encoding="utf-8"?>
-<?mso-contentType ?>
-<FormTemplates xmlns="http://schemas.microsoft.com/sharepoint/v3/contenttype/forms">
-  <Display>DocumentLibraryForm</Display>
-  <Edit>DocumentLibraryForm</Edit>
-  <New>DocumentLibraryForm</New>
-</FormTemplates>
-</file>
-
-<file path=customXml/item3.xml><?xml version="1.0" encoding="utf-8"?>
-<b:Sources xmlns:b="http://schemas.openxmlformats.org/officeDocument/2006/bibliography" xmlns="http://schemas.openxmlformats.org/officeDocument/2006/bibliography" SelectedStyle="\APASixthEditionOfficeOnline.xsl" StyleName="APA" Version="6"/>
-</file>
-
-<file path=customXml/item4.xml><?xml version="1.0" encoding="utf-8"?>
 <ct:contentTypeSchema xmlns:ct="http://schemas.microsoft.com/office/2006/metadata/contentType" xmlns:ma="http://schemas.microsoft.com/office/2006/metadata/properties/metaAttributes" ct:_="" ma:_="" ma:contentTypeName="Document" ma:contentTypeID="0x010100DE7C699B1566034D855D3CA3B35D479A" ma:contentTypeVersion="14" ma:contentTypeDescription="Create a new document." ma:contentTypeScope="" ma:versionID="91ffb7f86f073c7e517f5613c4a9d234">
   <xsd:schema xmlns:xsd="http://www.w3.org/2001/XMLSchema" xmlns:xs="http://www.w3.org/2001/XMLSchema" xmlns:p="http://schemas.microsoft.com/office/2006/metadata/properties" xmlns:ns3="781fea6b-f50e-4e49-a642-b42ac404d780" xmlns:ns4="fbd5cf47-73c4-40ad-919a-9568cfaf7970" targetNamespace="http://schemas.microsoft.com/office/2006/metadata/properties" ma:root="true" ma:fieldsID="4d2564b138ee69687444a52f4e625422" ns3:_="" ns4:_="">
     <xsd:import namespace="781fea6b-f50e-4e49-a642-b42ac404d780"/>
@@ -21594,33 +23058,28 @@
 </ct:contentTypeSchema>
 </file>
 
-<file path=customXml/itemProps1.xml><?xml version="1.0" encoding="utf-8"?>
-<ds:datastoreItem xmlns:ds="http://schemas.openxmlformats.org/officeDocument/2006/customXml" ds:itemID="{97B6135F-2EA2-49E3-B84C-61863B5C0ACC}">
-  <ds:schemaRefs>
-    <ds:schemaRef ds:uri="http://schemas.microsoft.com/office/2006/metadata/properties"/>
-    <ds:schemaRef ds:uri="http://schemas.microsoft.com/office/infopath/2007/PartnerControls"/>
-    <ds:schemaRef ds:uri="781fea6b-f50e-4e49-a642-b42ac404d780"/>
-  </ds:schemaRefs>
-</ds:datastoreItem>
+<file path=customXml/item2.xml><?xml version="1.0" encoding="utf-8"?>
+<b:Sources xmlns:b="http://schemas.openxmlformats.org/officeDocument/2006/bibliography" xmlns="http://schemas.openxmlformats.org/officeDocument/2006/bibliography" SelectedStyle="\APASixthEditionOfficeOnline.xsl" StyleName="APA" Version="6"/>
 </file>
 
-<file path=customXml/itemProps2.xml><?xml version="1.0" encoding="utf-8"?>
-<ds:datastoreItem xmlns:ds="http://schemas.openxmlformats.org/officeDocument/2006/customXml" ds:itemID="{5BFF1DBE-92E2-4338-8CFF-FAEC8BEFE231}">
-  <ds:schemaRefs>
-    <ds:schemaRef ds:uri="http://schemas.microsoft.com/sharepoint/v3/contenttype/forms"/>
-  </ds:schemaRefs>
-</ds:datastoreItem>
+<file path=customXml/item3.xml><?xml version="1.0" encoding="utf-8"?>
+<?mso-contentType ?>
+<FormTemplates xmlns="http://schemas.microsoft.com/sharepoint/v3/contenttype/forms">
+  <Display>DocumentLibraryForm</Display>
+  <Edit>DocumentLibraryForm</Edit>
+  <New>DocumentLibraryForm</New>
+</FormTemplates>
 </file>
 
-<file path=customXml/itemProps3.xml><?xml version="1.0" encoding="utf-8"?>
-<ds:datastoreItem xmlns:ds="http://schemas.openxmlformats.org/officeDocument/2006/customXml" ds:itemID="{80B7E7D2-1BEF-43F4-9109-031E33200C48}">
-  <ds:schemaRefs>
-    <ds:schemaRef ds:uri="http://schemas.openxmlformats.org/officeDocument/2006/bibliography"/>
-  </ds:schemaRefs>
-</ds:datastoreItem>
+<file path=customXml/item4.xml><?xml version="1.0" encoding="utf-8"?>
+<p:properties xmlns:p="http://schemas.microsoft.com/office/2006/metadata/properties" xmlns:xsi="http://www.w3.org/2001/XMLSchema-instance" xmlns:pc="http://schemas.microsoft.com/office/infopath/2007/PartnerControls">
+  <documentManagement>
+    <_activity xmlns="781fea6b-f50e-4e49-a642-b42ac404d780" xsi:nil="true"/>
+  </documentManagement>
+</p:properties>
 </file>
 
-<file path=customXml/itemProps4.xml><?xml version="1.0" encoding="utf-8"?>
+<file path=customXml/itemProps1.xml><?xml version="1.0" encoding="utf-8"?>
 <ds:datastoreItem xmlns:ds="http://schemas.openxmlformats.org/officeDocument/2006/customXml" ds:itemID="{05865FFD-2F28-42AE-81EA-BD346A9FC1CA}">
   <ds:schemaRefs>
     <ds:schemaRef ds:uri="http://schemas.microsoft.com/office/2006/metadata/contentType"/>
@@ -21637,4 +23096,30 @@
     <ds:schemaRef ds:uri="http://schemas.microsoft.com/internal/obd"/>
   </ds:schemaRefs>
 </ds:datastoreItem>
+</file>
+
+<file path=customXml/itemProps2.xml><?xml version="1.0" encoding="utf-8"?>
+<ds:datastoreItem xmlns:ds="http://schemas.openxmlformats.org/officeDocument/2006/customXml" ds:itemID="{80B7E7D2-1BEF-43F4-9109-031E33200C48}">
+  <ds:schemaRefs>
+    <ds:schemaRef ds:uri="http://schemas.openxmlformats.org/officeDocument/2006/bibliography"/>
+  </ds:schemaRefs>
+</ds:datastoreItem>
+</file>
+
+<file path=customXml/itemProps3.xml><?xml version="1.0" encoding="utf-8"?>
+<ds:datastoreItem xmlns:ds="http://schemas.openxmlformats.org/officeDocument/2006/customXml" ds:itemID="{5BFF1DBE-92E2-4338-8CFF-FAEC8BEFE231}">
+  <ds:schemaRefs>
+    <ds:schemaRef ds:uri="http://schemas.microsoft.com/sharepoint/v3/contenttype/forms"/>
+  </ds:schemaRefs>
+</ds:datastoreItem>
+</file>
+
+<file path=customXml/itemProps4.xml><?xml version="1.0" encoding="utf-8"?>
+<ds:datastoreItem xmlns:ds="http://schemas.openxmlformats.org/officeDocument/2006/customXml" ds:itemID="{97B6135F-2EA2-49E3-B84C-61863B5C0ACC}">
+  <ds:schemaRefs>
+    <ds:schemaRef ds:uri="http://schemas.microsoft.com/office/2006/metadata/properties"/>
+    <ds:schemaRef ds:uri="http://schemas.microsoft.com/office/infopath/2007/PartnerControls"/>
+    <ds:schemaRef ds:uri="781fea6b-f50e-4e49-a642-b42ac404d780"/>
+  </ds:schemaRefs>
+</ds:datastoreItem>
 </file>
</xml_diff>

<commit_message>
Adjusting columns for analysis - Adding a “Order Number” column which represent the current order number purchased by a customer.
</commit_message>
<xml_diff>
--- a/Process_Phase/Data Cleaning Documentation.docx
+++ b/Process_Phase/Data Cleaning Documentation.docx
@@ -23,7 +23,18 @@
           <w:szCs w:val="52"/>
           <w:u w:val="single"/>
         </w:rPr>
-        <w:t>Data Cleaning Documentation</w:t>
+        <w:t>Changelog</w:t>
+      </w:r>
+      <w:r>
+        <w:rPr>
+          <w:b/>
+          <w:bCs/>
+          <w:color w:val="873D5E"/>
+          <w:sz w:val="52"/>
+          <w:szCs w:val="52"/>
+          <w:u w:val="single"/>
+        </w:rPr>
+        <w:t xml:space="preserve"> Documentation</w:t>
       </w:r>
     </w:p>
     <w:tbl>
@@ -6114,6 +6125,12 @@
               <w:rPr>
                 <w:rFonts w:cstheme="minorHAnsi"/>
               </w:rPr>
+              <w:t xml:space="preserve">represents </w:t>
+            </w:r>
+            <w:r>
+              <w:rPr>
+                <w:rFonts w:cstheme="minorHAnsi"/>
+              </w:rPr>
               <w:t>the total number of orders purchased by a customer.</w:t>
             </w:r>
           </w:p>
@@ -6147,13 +6164,7 @@
                 <w:rPr>
                   <w:rStyle w:val="Hyperlink"/>
                 </w:rPr>
-                <w:t>2</w:t>
-              </w:r>
-              <w:r>
-                <w:rPr>
-                  <w:rStyle w:val="Hyperlink"/>
-                </w:rPr>
-                <w:t>4</w:t>
+                <w:t>24</w:t>
               </w:r>
               <w:r>
                 <w:rPr>
@@ -6243,7 +6254,7 @@
               <w:t>Adding a “</w:t>
             </w:r>
             <w:r>
-              <w:t>Number of succeeding orders after the first one</w:t>
+              <w:t>Order Number</w:t>
             </w:r>
             <w:r>
               <w:t>” column.</w:t>
@@ -6259,10 +6270,16 @@
               <w:t>Adding a “</w:t>
             </w:r>
             <w:r>
-              <w:t>Number of succeeding orders after the first one</w:t>
-            </w:r>
-            <w:r>
-              <w:t>” column which equals the number of succeeding orders after the first order, ‘0’ otherwise.</w:t>
+              <w:t>Order Number</w:t>
+            </w:r>
+            <w:r>
+              <w:t xml:space="preserve">” column which </w:t>
+            </w:r>
+            <w:r>
+              <w:rPr>
+                <w:rFonts w:cstheme="minorHAnsi"/>
+              </w:rPr>
+              <w:t>represents the current order number purchased by a customer.</w:t>
             </w:r>
           </w:p>
         </w:tc>
@@ -6274,11 +6291,9 @@
             <w:pPr>
               <w:jc w:val="center"/>
             </w:pPr>
-            <w:bookmarkStart w:id="6" w:name="C25_P"/>
             <w:r>
               <w:t>3678</w:t>
             </w:r>
-            <w:bookmarkEnd w:id="6"/>
           </w:p>
         </w:tc>
         <w:tc>
@@ -6377,12 +6392,12 @@
       <w:pPr>
         <w:pStyle w:val="Heading1"/>
       </w:pPr>
-      <w:bookmarkStart w:id="7" w:name="_Toc152697243"/>
+      <w:bookmarkStart w:id="6" w:name="_Toc152697243"/>
       <w:r>
         <w:lastRenderedPageBreak/>
         <w:t>Cleaning Process</w:t>
       </w:r>
-      <w:bookmarkEnd w:id="7"/>
+      <w:bookmarkEnd w:id="6"/>
     </w:p>
     <w:p>
       <w:pPr>
@@ -6392,14 +6407,14 @@
           <w:numId w:val="3"/>
         </w:numPr>
       </w:pPr>
-      <w:bookmarkStart w:id="8" w:name="_Toc152697244"/>
+      <w:bookmarkStart w:id="7" w:name="_Toc152697244"/>
       <w:r>
         <w:t>Business Logic (does the data make sense</w:t>
       </w:r>
       <w:r>
         <w:t>?)</w:t>
       </w:r>
-      <w:bookmarkEnd w:id="8"/>
+      <w:bookmarkEnd w:id="7"/>
     </w:p>
     <w:p>
       <w:pPr>
@@ -6499,12 +6514,12 @@
           <w:numId w:val="14"/>
         </w:numPr>
       </w:pPr>
-      <w:bookmarkStart w:id="9" w:name="C8_P"/>
+      <w:bookmarkStart w:id="8" w:name="C8_P"/>
       <w:r>
         <w:t xml:space="preserve">Order ID = Consumer ID + Alphabetic Char </w:t>
       </w:r>
     </w:p>
-    <w:bookmarkEnd w:id="9"/>
+    <w:bookmarkEnd w:id="8"/>
     <w:p>
       <w:pPr>
         <w:ind w:left="1080"/>
@@ -6783,7 +6798,7 @@
         </w:rPr>
         <w:lastRenderedPageBreak/>
         <w:drawing>
-          <wp:anchor distT="0" distB="0" distL="114300" distR="114300" simplePos="0" relativeHeight="251706880" behindDoc="0" locked="0" layoutInCell="1" allowOverlap="1" wp14:anchorId="33F78946" wp14:editId="48811871">
+          <wp:anchor distT="0" distB="0" distL="114300" distR="114300" simplePos="0" relativeHeight="251706880" behindDoc="0" locked="0" layoutInCell="1" allowOverlap="1" wp14:anchorId="33F78946" wp14:editId="1AF6DBFF">
             <wp:simplePos x="0" y="0"/>
             <wp:positionH relativeFrom="margin">
               <wp:align>right</wp:align>
@@ -7765,12 +7780,12 @@
       <w:r>
         <w:t xml:space="preserve"> </w:t>
       </w:r>
-      <w:bookmarkStart w:id="10" w:name="C1_P"/>
+      <w:bookmarkStart w:id="9" w:name="C1_P"/>
       <w:r>
         <w:t>Line SKU Production Cost &lt; Line Value (net discount)</w:t>
       </w:r>
     </w:p>
-    <w:bookmarkEnd w:id="10"/>
+    <w:bookmarkEnd w:id="9"/>
     <w:p>
       <w:r>
         <w:rPr>
@@ -8217,7 +8232,7 @@
           <w:numId w:val="3"/>
         </w:numPr>
       </w:pPr>
-      <w:bookmarkStart w:id="11" w:name="_Toc152697245"/>
+      <w:bookmarkStart w:id="10" w:name="_Toc152697245"/>
       <w:r>
         <w:lastRenderedPageBreak/>
         <w:t>Check for</w:t>
@@ -8225,7 +8240,7 @@
       <w:r>
         <w:t xml:space="preserve"> Duplicates</w:t>
       </w:r>
-      <w:bookmarkEnd w:id="11"/>
+      <w:bookmarkEnd w:id="10"/>
     </w:p>
     <w:p>
       <w:pPr>
@@ -8745,15 +8760,15 @@
           <w:numId w:val="3"/>
         </w:numPr>
       </w:pPr>
-      <w:bookmarkStart w:id="12" w:name="_Toc152697246"/>
-      <w:bookmarkStart w:id="13" w:name="C2_P"/>
+      <w:bookmarkStart w:id="11" w:name="_Toc152697246"/>
+      <w:bookmarkStart w:id="12" w:name="C2_P"/>
       <w:r>
         <w:lastRenderedPageBreak/>
         <w:t>Check for Mistyping</w:t>
       </w:r>
-      <w:bookmarkEnd w:id="12"/>
-    </w:p>
-    <w:bookmarkEnd w:id="13"/>
+      <w:bookmarkEnd w:id="11"/>
+    </w:p>
+    <w:bookmarkEnd w:id="12"/>
     <w:p>
       <w:pPr>
         <w:ind w:left="720"/>
@@ -9315,7 +9330,7 @@
       <w:pPr>
         <w:pStyle w:val="Heading2"/>
       </w:pPr>
-      <w:bookmarkStart w:id="14" w:name="_Toc152697247"/>
+      <w:bookmarkStart w:id="13" w:name="_Toc152697247"/>
       <w:r>
         <w:lastRenderedPageBreak/>
         <w:t xml:space="preserve">4. </w:t>
@@ -9326,7 +9341,7 @@
       <w:r>
         <w:t>s</w:t>
       </w:r>
-      <w:bookmarkEnd w:id="14"/>
+      <w:bookmarkEnd w:id="13"/>
     </w:p>
     <w:p>
       <w:pPr>
@@ -9376,12 +9391,12 @@
           <w:numId w:val="11"/>
         </w:numPr>
       </w:pPr>
-      <w:bookmarkStart w:id="15" w:name="C3_P"/>
+      <w:bookmarkStart w:id="14" w:name="C3_P"/>
       <w:r>
         <w:t>Order ID</w:t>
       </w:r>
     </w:p>
-    <w:bookmarkEnd w:id="15"/>
+    <w:bookmarkEnd w:id="14"/>
     <w:p>
       <w:pPr>
         <w:pStyle w:val="ListParagraph"/>
@@ -9830,7 +9845,7 @@
           <w:numId w:val="13"/>
         </w:numPr>
       </w:pPr>
-      <w:bookmarkStart w:id="16" w:name="C4_P"/>
+      <w:bookmarkStart w:id="15" w:name="C4_P"/>
       <w:r>
         <w:t>Filter for ‘Line SKU’ equal MIN3</w:t>
       </w:r>
@@ -9841,7 +9856,7 @@
         <w:t xml:space="preserve"> </w:t>
       </w:r>
     </w:p>
-    <w:bookmarkEnd w:id="16"/>
+    <w:bookmarkEnd w:id="15"/>
     <w:p>
       <w:pPr>
         <w:ind w:left="720"/>
@@ -9851,7 +9866,7 @@
           <w:noProof/>
         </w:rPr>
         <w:drawing>
-          <wp:anchor distT="0" distB="0" distL="114300" distR="114300" simplePos="0" relativeHeight="251696640" behindDoc="0" locked="0" layoutInCell="1" allowOverlap="1" wp14:anchorId="4D46DF1B" wp14:editId="61425343">
+          <wp:anchor distT="0" distB="0" distL="114300" distR="114300" simplePos="0" relativeHeight="251696640" behindDoc="0" locked="0" layoutInCell="1" allowOverlap="1" wp14:anchorId="4D46DF1B" wp14:editId="28CEA759">
             <wp:simplePos x="0" y="0"/>
             <wp:positionH relativeFrom="margin">
               <wp:align>right</wp:align>
@@ -10947,12 +10962,12 @@
           <w:numId w:val="20"/>
         </w:numPr>
       </w:pPr>
-      <w:bookmarkStart w:id="17" w:name="C9_P"/>
+      <w:bookmarkStart w:id="16" w:name="C9_P"/>
       <w:r>
         <w:t>Order ID =&gt; Text</w:t>
       </w:r>
     </w:p>
-    <w:bookmarkEnd w:id="17"/>
+    <w:bookmarkEnd w:id="16"/>
     <w:p>
       <w:pPr>
         <w:ind w:left="720"/>
@@ -11268,12 +11283,12 @@
           <w:numId w:val="20"/>
         </w:numPr>
       </w:pPr>
-      <w:bookmarkStart w:id="18" w:name="C10_P"/>
+      <w:bookmarkStart w:id="17" w:name="C10_P"/>
       <w:r>
         <w:t>Month =&gt; Text</w:t>
       </w:r>
     </w:p>
-    <w:bookmarkEnd w:id="18"/>
+    <w:bookmarkEnd w:id="17"/>
     <w:p>
       <w:pPr>
         <w:ind w:left="720"/>
@@ -11337,7 +11352,7 @@
       </w:r>
     </w:p>
     <w:p>
-      <w:bookmarkStart w:id="19" w:name="C11_P"/>
+      <w:bookmarkStart w:id="18" w:name="C11_P"/>
       <w:r>
         <w:rPr>
           <w:noProof/>
@@ -11569,7 +11584,7 @@
         <w:t>Year =&gt; Text</w:t>
       </w:r>
     </w:p>
-    <w:bookmarkEnd w:id="19"/>
+    <w:bookmarkEnd w:id="18"/>
     <w:p>
       <w:pPr>
         <w:ind w:left="720"/>
@@ -11846,12 +11861,12 @@
           <w:numId w:val="20"/>
         </w:numPr>
       </w:pPr>
-      <w:bookmarkStart w:id="20" w:name="C12_P"/>
+      <w:bookmarkStart w:id="19" w:name="C12_P"/>
       <w:r>
         <w:t>Total order value =&gt; Number</w:t>
       </w:r>
     </w:p>
-    <w:bookmarkEnd w:id="20"/>
+    <w:bookmarkEnd w:id="19"/>
     <w:p>
       <w:pPr>
         <w:pStyle w:val="ListParagraph"/>
@@ -12113,12 +12128,12 @@
           <w:numId w:val="20"/>
         </w:numPr>
       </w:pPr>
-      <w:bookmarkStart w:id="21" w:name="C13_P"/>
+      <w:bookmarkStart w:id="20" w:name="C13_P"/>
       <w:r>
         <w:t>Discount =&gt; Number</w:t>
       </w:r>
     </w:p>
-    <w:bookmarkEnd w:id="21"/>
+    <w:bookmarkEnd w:id="20"/>
     <w:p>
       <w:pPr>
         <w:pStyle w:val="ListParagraph"/>
@@ -12342,12 +12357,12 @@
           <w:numId w:val="20"/>
         </w:numPr>
       </w:pPr>
-      <w:bookmarkStart w:id="22" w:name="C14_P"/>
+      <w:bookmarkStart w:id="21" w:name="C14_P"/>
       <w:r>
         <w:t>Line Value (net discount) =&gt; Number</w:t>
       </w:r>
     </w:p>
-    <w:bookmarkEnd w:id="22"/>
+    <w:bookmarkEnd w:id="21"/>
     <w:p>
       <w:pPr>
         <w:pStyle w:val="ListParagraph"/>
@@ -12633,7 +12648,7 @@
           <w:numId w:val="20"/>
         </w:numPr>
       </w:pPr>
-      <w:bookmarkStart w:id="23" w:name="C15_P"/>
+      <w:bookmarkStart w:id="22" w:name="C15_P"/>
       <w:r>
         <w:t>Line Category</w:t>
       </w:r>
@@ -12641,7 +12656,7 @@
         <w:t xml:space="preserve"> =&gt; Text</w:t>
       </w:r>
     </w:p>
-    <w:bookmarkEnd w:id="23"/>
+    <w:bookmarkEnd w:id="22"/>
     <w:p>
       <w:pPr>
         <w:ind w:left="720"/>
@@ -12943,7 +12958,7 @@
           <w:numId w:val="20"/>
         </w:numPr>
       </w:pPr>
-      <w:bookmarkStart w:id="24" w:name="C16_P"/>
+      <w:bookmarkStart w:id="23" w:name="C16_P"/>
       <w:r>
         <w:t xml:space="preserve">Line </w:t>
       </w:r>
@@ -12951,7 +12966,7 @@
         <w:t>SKU =&gt; Text</w:t>
       </w:r>
     </w:p>
-    <w:bookmarkEnd w:id="24"/>
+    <w:bookmarkEnd w:id="23"/>
     <w:p>
       <w:pPr>
         <w:ind w:left="720"/>
@@ -13223,7 +13238,7 @@
           <w:numId w:val="20"/>
         </w:numPr>
       </w:pPr>
-      <w:bookmarkStart w:id="25" w:name="C17_P"/>
+      <w:bookmarkStart w:id="24" w:name="C17_P"/>
       <w:r>
         <w:t>Line SKU Production Cost</w:t>
       </w:r>
@@ -13231,7 +13246,7 @@
         <w:t xml:space="preserve"> =&gt; Number</w:t>
       </w:r>
     </w:p>
-    <w:bookmarkEnd w:id="25"/>
+    <w:bookmarkEnd w:id="24"/>
     <w:p>
       <w:pPr>
         <w:pStyle w:val="ListParagraph"/>
@@ -14318,23 +14333,7 @@
                 <w:b/>
                 <w:bCs/>
               </w:rPr>
-              <w:t xml:space="preserve">Current Number </w:t>
-            </w:r>
-            <w:proofErr w:type="gramStart"/>
-            <w:r>
-              <w:rPr>
-                <w:b/>
-                <w:bCs/>
-              </w:rPr>
-              <w:t>Of</w:t>
-            </w:r>
-            <w:proofErr w:type="gramEnd"/>
-            <w:r>
-              <w:rPr>
-                <w:b/>
-                <w:bCs/>
-              </w:rPr>
-              <w:t xml:space="preserve"> Order</w:t>
+              <w:t>Order Number</w:t>
             </w:r>
           </w:p>
         </w:tc>
@@ -14659,12 +14658,12 @@
       <w:r>
         <w:t xml:space="preserve"> </w:t>
       </w:r>
-      <w:bookmarkStart w:id="26" w:name="C19_P"/>
+      <w:bookmarkStart w:id="25" w:name="C19_P"/>
       <w:r>
         <w:t>Net Profit</w:t>
       </w:r>
     </w:p>
-    <w:bookmarkEnd w:id="26"/>
+    <w:bookmarkEnd w:id="25"/>
     <w:p>
       <w:pPr>
         <w:ind w:firstLine="720"/>
@@ -14854,11 +14853,11 @@
       <w:r>
         <w:t xml:space="preserve">    3.     </w:t>
       </w:r>
-      <w:bookmarkStart w:id="27" w:name="C20_P"/>
+      <w:bookmarkStart w:id="26" w:name="C20_P"/>
       <w:r>
         <w:t>Is New Consumer</w:t>
       </w:r>
-      <w:bookmarkEnd w:id="27"/>
+      <w:bookmarkEnd w:id="26"/>
     </w:p>
     <w:p>
       <w:r>
@@ -16036,11 +16035,11 @@
         <w:lastRenderedPageBreak/>
         <w:t xml:space="preserve">4.    </w:t>
       </w:r>
-      <w:bookmarkStart w:id="28" w:name="C21_P"/>
+      <w:bookmarkStart w:id="27" w:name="C21_P"/>
       <w:r>
         <w:t>Is Last Order</w:t>
       </w:r>
-      <w:bookmarkEnd w:id="28"/>
+      <w:bookmarkEnd w:id="27"/>
     </w:p>
     <w:p>
       <w:pPr>
@@ -17326,14 +17325,14 @@
         </w:rPr>
         <w:t xml:space="preserve">    5</w:t>
       </w:r>
-      <w:bookmarkStart w:id="29" w:name="C22_P"/>
+      <w:bookmarkStart w:id="28" w:name="C22_P"/>
       <w:r>
         <w:rPr>
           <w:rFonts w:cstheme="minorHAnsi"/>
         </w:rPr>
         <w:t>.     Is Discount</w:t>
       </w:r>
-      <w:bookmarkEnd w:id="29"/>
+      <w:bookmarkEnd w:id="28"/>
     </w:p>
     <w:p>
       <w:pPr>
@@ -17544,11 +17543,11 @@
         <w:lastRenderedPageBreak/>
         <w:t xml:space="preserve">   6.     </w:t>
       </w:r>
-      <w:bookmarkStart w:id="30" w:name="C23_P"/>
+      <w:bookmarkStart w:id="29" w:name="C23_P"/>
       <w:r>
         <w:t>Discount Category</w:t>
       </w:r>
-      <w:bookmarkEnd w:id="30"/>
+      <w:bookmarkEnd w:id="29"/>
     </w:p>
     <w:p>
       <w:r>
@@ -17757,12 +17756,12 @@
       <w:r>
         <w:t xml:space="preserve">.     </w:t>
       </w:r>
-      <w:bookmarkStart w:id="31" w:name="C24_P"/>
+      <w:bookmarkStart w:id="30" w:name="C24_P"/>
       <w:r>
         <w:t>Number of Orders</w:t>
       </w:r>
     </w:p>
-    <w:bookmarkEnd w:id="31"/>
+    <w:bookmarkEnd w:id="30"/>
     <w:p>
       <w:r>
         <w:t xml:space="preserve">            </w:t>
@@ -17942,13 +17941,203 @@
       </w:r>
     </w:p>
     <w:p/>
+    <w:p>
+      <w:r>
+        <w:t xml:space="preserve">   7.     </w:t>
+      </w:r>
+      <w:bookmarkStart w:id="31" w:name="C25_P"/>
+      <w:r>
+        <w:t>Order Number</w:t>
+      </w:r>
+      <w:bookmarkEnd w:id="31"/>
+    </w:p>
+    <w:p>
+      <w:r>
+        <w:t xml:space="preserve">            </w:t>
+      </w:r>
+      <w:r>
+        <w:rPr>
+          <w:b/>
+          <w:bCs/>
+        </w:rPr>
+        <w:t>Steps</w:t>
+      </w:r>
+      <w:r>
+        <w:t>:</w:t>
+      </w:r>
+    </w:p>
+    <w:p>
+      <w:r>
+        <w:rPr>
+          <w:noProof/>
+        </w:rPr>
+        <w:drawing>
+          <wp:anchor distT="0" distB="0" distL="114300" distR="114300" simplePos="0" relativeHeight="251771392" behindDoc="0" locked="0" layoutInCell="1" allowOverlap="1" wp14:anchorId="5CE22CA7" wp14:editId="260C2C5B">
+            <wp:simplePos x="0" y="0"/>
+            <wp:positionH relativeFrom="margin">
+              <wp:posOffset>347980</wp:posOffset>
+            </wp:positionH>
+            <wp:positionV relativeFrom="paragraph">
+              <wp:posOffset>286385</wp:posOffset>
+            </wp:positionV>
+            <wp:extent cx="5594985" cy="1524000"/>
+            <wp:effectExtent l="0" t="0" r="5715" b="0"/>
+            <wp:wrapSquare wrapText="bothSides"/>
+            <wp:docPr id="70624476" name="Picture 1" descr="A screenshot of a computer&#10;&#10;Description automatically generated"/>
+            <wp:cNvGraphicFramePr>
+              <a:graphicFrameLocks xmlns:a="http://schemas.openxmlformats.org/drawingml/2006/main" noChangeAspect="1"/>
+            </wp:cNvGraphicFramePr>
+            <a:graphic xmlns:a="http://schemas.openxmlformats.org/drawingml/2006/main">
+              <a:graphicData uri="http://schemas.openxmlformats.org/drawingml/2006/picture">
+                <pic:pic xmlns:pic="http://schemas.openxmlformats.org/drawingml/2006/picture">
+                  <pic:nvPicPr>
+                    <pic:cNvPr id="70624476" name="Picture 1" descr="A screenshot of a computer&#10;&#10;Description automatically generated"/>
+                    <pic:cNvPicPr/>
+                  </pic:nvPicPr>
+                  <pic:blipFill>
+                    <a:blip r:embed="rId88">
+                      <a:extLst>
+                        <a:ext uri="{28A0092B-C50C-407E-A947-70E740481C1C}">
+                          <a14:useLocalDpi xmlns:a14="http://schemas.microsoft.com/office/drawing/2010/main" val="0"/>
+                        </a:ext>
+                      </a:extLst>
+                    </a:blip>
+                    <a:stretch>
+                      <a:fillRect/>
+                    </a:stretch>
+                  </pic:blipFill>
+                  <pic:spPr>
+                    <a:xfrm>
+                      <a:off x="0" y="0"/>
+                      <a:ext cx="5594985" cy="1524000"/>
+                    </a:xfrm>
+                    <a:prstGeom prst="rect">
+                      <a:avLst/>
+                    </a:prstGeom>
+                  </pic:spPr>
+                </pic:pic>
+              </a:graphicData>
+            </a:graphic>
+            <wp14:sizeRelH relativeFrom="margin">
+              <wp14:pctWidth>0</wp14:pctWidth>
+            </wp14:sizeRelH>
+            <wp14:sizeRelV relativeFrom="margin">
+              <wp14:pctHeight>0</wp14:pctHeight>
+            </wp14:sizeRelV>
+          </wp:anchor>
+        </w:drawing>
+      </w:r>
+      <w:r>
+        <w:t xml:space="preserve">            1.</w:t>
+      </w:r>
+      <w:r>
+        <w:t xml:space="preserve"> </w:t>
+      </w:r>
+      <w:r>
+        <w:t xml:space="preserve">  Create a new column called “Number of Orders” by using </w:t>
+      </w:r>
+      <w:r>
+        <w:rPr>
+          <w:b/>
+          <w:bCs/>
+        </w:rPr>
+        <w:t>COUNTIF</w:t>
+      </w:r>
+      <w:r>
+        <w:t xml:space="preserve"> and </w:t>
+      </w:r>
+      <w:r>
+        <w:rPr>
+          <w:b/>
+          <w:bCs/>
+        </w:rPr>
+        <w:t>IF</w:t>
+      </w:r>
+      <w:r>
+        <w:t xml:space="preserve"> functions.</w:t>
+      </w:r>
+    </w:p>
+    <w:p/>
+    <w:p/>
+    <w:p/>
+    <w:p/>
+    <w:p/>
+    <w:p/>
+    <w:p>
+      <w:r>
+        <w:t xml:space="preserve">            2.   Copy and paste as value.</w:t>
+      </w:r>
+    </w:p>
+    <w:p>
+      <w:r>
+        <w:rPr>
+          <w:noProof/>
+        </w:rPr>
+        <w:drawing>
+          <wp:anchor distT="0" distB="0" distL="114300" distR="114300" simplePos="0" relativeHeight="251770368" behindDoc="0" locked="0" layoutInCell="1" allowOverlap="1" wp14:anchorId="4FEC33E1" wp14:editId="41DCD1A7">
+            <wp:simplePos x="0" y="0"/>
+            <wp:positionH relativeFrom="margin">
+              <wp:align>right</wp:align>
+            </wp:positionH>
+            <wp:positionV relativeFrom="paragraph">
+              <wp:posOffset>66675</wp:posOffset>
+            </wp:positionV>
+            <wp:extent cx="5551170" cy="1447800"/>
+            <wp:effectExtent l="0" t="0" r="0" b="0"/>
+            <wp:wrapSquare wrapText="bothSides"/>
+            <wp:docPr id="2125842413" name="Picture 1" descr="A screenshot of a computer&#10;&#10;Description automatically generated"/>
+            <wp:cNvGraphicFramePr>
+              <a:graphicFrameLocks xmlns:a="http://schemas.openxmlformats.org/drawingml/2006/main" noChangeAspect="1"/>
+            </wp:cNvGraphicFramePr>
+            <a:graphic xmlns:a="http://schemas.openxmlformats.org/drawingml/2006/main">
+              <a:graphicData uri="http://schemas.openxmlformats.org/drawingml/2006/picture">
+                <pic:pic xmlns:pic="http://schemas.openxmlformats.org/drawingml/2006/picture">
+                  <pic:nvPicPr>
+                    <pic:cNvPr id="2125842413" name="Picture 1" descr="A screenshot of a computer&#10;&#10;Description automatically generated"/>
+                    <pic:cNvPicPr/>
+                  </pic:nvPicPr>
+                  <pic:blipFill>
+                    <a:blip r:embed="rId89">
+                      <a:extLst>
+                        <a:ext uri="{28A0092B-C50C-407E-A947-70E740481C1C}">
+                          <a14:useLocalDpi xmlns:a14="http://schemas.microsoft.com/office/drawing/2010/main" val="0"/>
+                        </a:ext>
+                      </a:extLst>
+                    </a:blip>
+                    <a:stretch>
+                      <a:fillRect/>
+                    </a:stretch>
+                  </pic:blipFill>
+                  <pic:spPr>
+                    <a:xfrm>
+                      <a:off x="0" y="0"/>
+                      <a:ext cx="5557727" cy="1449510"/>
+                    </a:xfrm>
+                    <a:prstGeom prst="rect">
+                      <a:avLst/>
+                    </a:prstGeom>
+                  </pic:spPr>
+                </pic:pic>
+              </a:graphicData>
+            </a:graphic>
+            <wp14:sizeRelH relativeFrom="margin">
+              <wp14:pctWidth>0</wp14:pctWidth>
+            </wp14:sizeRelH>
+            <wp14:sizeRelV relativeFrom="margin">
+              <wp14:pctHeight>0</wp14:pctHeight>
+            </wp14:sizeRelV>
+          </wp:anchor>
+        </w:drawing>
+      </w:r>
+    </w:p>
+    <w:p/>
     <w:p/>
     <w:p/>
     <w:p/>
     <w:p/>
     <w:p/>
     <w:sectPr>
-      <w:footerReference w:type="default" r:id="rId88"/>
+      <w:footerReference w:type="default" r:id="rId90"/>
       <w:pgSz w:w="12240" w:h="15840"/>
       <w:pgMar w:top="1440" w:right="1440" w:bottom="1440" w:left="1440" w:header="708" w:footer="708" w:gutter="0"/>
       <w:pgBorders w:offsetFrom="page">
@@ -22196,7 +22385,7 @@
   <w:style w:type="paragraph" w:default="1" w:styleId="Normal">
     <w:name w:val="Normal"/>
     <w:qFormat/>
-    <w:rsid w:val="00A92DB9"/>
+    <w:rsid w:val="00A63F6B"/>
   </w:style>
   <w:style w:type="paragraph" w:styleId="Heading1">
     <w:name w:val="heading 1"/>
@@ -22830,6 +23019,27 @@
 </file>
 
 <file path=customXml/item1.xml><?xml version="1.0" encoding="utf-8"?>
+<p:properties xmlns:p="http://schemas.microsoft.com/office/2006/metadata/properties" xmlns:xsi="http://www.w3.org/2001/XMLSchema-instance" xmlns:pc="http://schemas.microsoft.com/office/infopath/2007/PartnerControls">
+  <documentManagement>
+    <_activity xmlns="781fea6b-f50e-4e49-a642-b42ac404d780" xsi:nil="true"/>
+  </documentManagement>
+</p:properties>
+</file>
+
+<file path=customXml/item2.xml><?xml version="1.0" encoding="utf-8"?>
+<?mso-contentType ?>
+<FormTemplates xmlns="http://schemas.microsoft.com/sharepoint/v3/contenttype/forms">
+  <Display>DocumentLibraryForm</Display>
+  <Edit>DocumentLibraryForm</Edit>
+  <New>DocumentLibraryForm</New>
+</FormTemplates>
+</file>
+
+<file path=customXml/item3.xml><?xml version="1.0" encoding="utf-8"?>
+<b:Sources xmlns:b="http://schemas.openxmlformats.org/officeDocument/2006/bibliography" xmlns="http://schemas.openxmlformats.org/officeDocument/2006/bibliography" SelectedStyle="\APASixthEditionOfficeOnline.xsl" StyleName="APA" Version="6"/>
+</file>
+
+<file path=customXml/item4.xml><?xml version="1.0" encoding="utf-8"?>
 <ct:contentTypeSchema xmlns:ct="http://schemas.microsoft.com/office/2006/metadata/contentType" xmlns:ma="http://schemas.microsoft.com/office/2006/metadata/properties/metaAttributes" ct:_="" ma:_="" ma:contentTypeName="Document" ma:contentTypeID="0x010100DE7C699B1566034D855D3CA3B35D479A" ma:contentTypeVersion="14" ma:contentTypeDescription="Create a new document." ma:contentTypeScope="" ma:versionID="91ffb7f86f073c7e517f5613c4a9d234">
   <xsd:schema xmlns:xsd="http://www.w3.org/2001/XMLSchema" xmlns:xs="http://www.w3.org/2001/XMLSchema" xmlns:p="http://schemas.microsoft.com/office/2006/metadata/properties" xmlns:ns3="781fea6b-f50e-4e49-a642-b42ac404d780" xmlns:ns4="fbd5cf47-73c4-40ad-919a-9568cfaf7970" targetNamespace="http://schemas.microsoft.com/office/2006/metadata/properties" ma:root="true" ma:fieldsID="4d2564b138ee69687444a52f4e625422" ns3:_="" ns4:_="">
     <xsd:import namespace="781fea6b-f50e-4e49-a642-b42ac404d780"/>
@@ -23058,28 +23268,33 @@
 </ct:contentTypeSchema>
 </file>
 
-<file path=customXml/item2.xml><?xml version="1.0" encoding="utf-8"?>
-<b:Sources xmlns:b="http://schemas.openxmlformats.org/officeDocument/2006/bibliography" xmlns="http://schemas.openxmlformats.org/officeDocument/2006/bibliography" SelectedStyle="\APASixthEditionOfficeOnline.xsl" StyleName="APA" Version="6"/>
+<file path=customXml/itemProps1.xml><?xml version="1.0" encoding="utf-8"?>
+<ds:datastoreItem xmlns:ds="http://schemas.openxmlformats.org/officeDocument/2006/customXml" ds:itemID="{97B6135F-2EA2-49E3-B84C-61863B5C0ACC}">
+  <ds:schemaRefs>
+    <ds:schemaRef ds:uri="http://schemas.microsoft.com/office/2006/metadata/properties"/>
+    <ds:schemaRef ds:uri="http://schemas.microsoft.com/office/infopath/2007/PartnerControls"/>
+    <ds:schemaRef ds:uri="781fea6b-f50e-4e49-a642-b42ac404d780"/>
+  </ds:schemaRefs>
+</ds:datastoreItem>
 </file>
 
-<file path=customXml/item3.xml><?xml version="1.0" encoding="utf-8"?>
-<?mso-contentType ?>
-<FormTemplates xmlns="http://schemas.microsoft.com/sharepoint/v3/contenttype/forms">
-  <Display>DocumentLibraryForm</Display>
-  <Edit>DocumentLibraryForm</Edit>
-  <New>DocumentLibraryForm</New>
-</FormTemplates>
+<file path=customXml/itemProps2.xml><?xml version="1.0" encoding="utf-8"?>
+<ds:datastoreItem xmlns:ds="http://schemas.openxmlformats.org/officeDocument/2006/customXml" ds:itemID="{5BFF1DBE-92E2-4338-8CFF-FAEC8BEFE231}">
+  <ds:schemaRefs>
+    <ds:schemaRef ds:uri="http://schemas.microsoft.com/sharepoint/v3/contenttype/forms"/>
+  </ds:schemaRefs>
+</ds:datastoreItem>
 </file>
 
-<file path=customXml/item4.xml><?xml version="1.0" encoding="utf-8"?>
-<p:properties xmlns:p="http://schemas.microsoft.com/office/2006/metadata/properties" xmlns:xsi="http://www.w3.org/2001/XMLSchema-instance" xmlns:pc="http://schemas.microsoft.com/office/infopath/2007/PartnerControls">
-  <documentManagement>
-    <_activity xmlns="781fea6b-f50e-4e49-a642-b42ac404d780" xsi:nil="true"/>
-  </documentManagement>
-</p:properties>
+<file path=customXml/itemProps3.xml><?xml version="1.0" encoding="utf-8"?>
+<ds:datastoreItem xmlns:ds="http://schemas.openxmlformats.org/officeDocument/2006/customXml" ds:itemID="{80B7E7D2-1BEF-43F4-9109-031E33200C48}">
+  <ds:schemaRefs>
+    <ds:schemaRef ds:uri="http://schemas.openxmlformats.org/officeDocument/2006/bibliography"/>
+  </ds:schemaRefs>
+</ds:datastoreItem>
 </file>
 
-<file path=customXml/itemProps1.xml><?xml version="1.0" encoding="utf-8"?>
+<file path=customXml/itemProps4.xml><?xml version="1.0" encoding="utf-8"?>
 <ds:datastoreItem xmlns:ds="http://schemas.openxmlformats.org/officeDocument/2006/customXml" ds:itemID="{05865FFD-2F28-42AE-81EA-BD346A9FC1CA}">
   <ds:schemaRefs>
     <ds:schemaRef ds:uri="http://schemas.microsoft.com/office/2006/metadata/contentType"/>
@@ -23096,30 +23311,4 @@
     <ds:schemaRef ds:uri="http://schemas.microsoft.com/internal/obd"/>
   </ds:schemaRefs>
 </ds:datastoreItem>
-</file>
-
-<file path=customXml/itemProps2.xml><?xml version="1.0" encoding="utf-8"?>
-<ds:datastoreItem xmlns:ds="http://schemas.openxmlformats.org/officeDocument/2006/customXml" ds:itemID="{80B7E7D2-1BEF-43F4-9109-031E33200C48}">
-  <ds:schemaRefs>
-    <ds:schemaRef ds:uri="http://schemas.openxmlformats.org/officeDocument/2006/bibliography"/>
-  </ds:schemaRefs>
-</ds:datastoreItem>
-</file>
-
-<file path=customXml/itemProps3.xml><?xml version="1.0" encoding="utf-8"?>
-<ds:datastoreItem xmlns:ds="http://schemas.openxmlformats.org/officeDocument/2006/customXml" ds:itemID="{5BFF1DBE-92E2-4338-8CFF-FAEC8BEFE231}">
-  <ds:schemaRefs>
-    <ds:schemaRef ds:uri="http://schemas.microsoft.com/sharepoint/v3/contenttype/forms"/>
-  </ds:schemaRefs>
-</ds:datastoreItem>
-</file>
-
-<file path=customXml/itemProps4.xml><?xml version="1.0" encoding="utf-8"?>
-<ds:datastoreItem xmlns:ds="http://schemas.openxmlformats.org/officeDocument/2006/customXml" ds:itemID="{97B6135F-2EA2-49E3-B84C-61863B5C0ACC}">
-  <ds:schemaRefs>
-    <ds:schemaRef ds:uri="http://schemas.microsoft.com/office/2006/metadata/properties"/>
-    <ds:schemaRef ds:uri="http://schemas.microsoft.com/office/infopath/2007/PartnerControls"/>
-    <ds:schemaRef ds:uri="781fea6b-f50e-4e49-a642-b42ac404d780"/>
-  </ds:schemaRefs>
-</ds:datastoreItem>
 </file>
</xml_diff>